<commit_message>
Updated Design Document with starting info.
</commit_message>
<xml_diff>
--- a/Design Document.docx
+++ b/Design Document.docx
@@ -50,6 +50,19 @@
         <w:shd w:val="clear" w:color="auto" w:fill="FFFFFF"/>
         <w:spacing w:before="0" w:beforeAutospacing="0" w:after="240" w:afterAutospacing="0" w:line="360" w:lineRule="atLeast"/>
         <w:rPr>
+          <w:rFonts w:ascii="Arial" w:hAnsi="Arial" w:cs="Arial"/>
+          <w:color w:val="000000"/>
+          <w:sz w:val="20"/>
+          <w:szCs w:val="20"/>
+        </w:rPr>
+      </w:pPr>
+    </w:p>
+    <w:p>
+      <w:pPr>
+        <w:pStyle w:val="NormalWeb"/>
+        <w:shd w:val="clear" w:color="auto" w:fill="FFFFFF"/>
+        <w:spacing w:before="0" w:beforeAutospacing="0" w:after="240" w:afterAutospacing="0" w:line="360" w:lineRule="atLeast"/>
+        <w:rPr>
           <w:rStyle w:val="apple-converted-space"/>
           <w:rFonts w:ascii="Arial" w:hAnsi="Arial" w:cs="Arial"/>
           <w:color w:val="000000"/>
@@ -101,41 +114,28 @@
         </w:rPr>
         <w:t xml:space="preserve">The database is built on the foundation of relations. A relation is a table with labeled attribute columns, and entries across each row which represents an entry. By maintaining access and control over each relation as it is added to the database, we allow it to perform all of the required functionalities. </w:t>
       </w:r>
-      <w:bookmarkStart w:id="0" w:name="_GoBack"/>
-      <w:bookmarkEnd w:id="0"/>
-    </w:p>
-    <w:p>
-      <w:pPr>
-        <w:pStyle w:val="NormalWeb"/>
-        <w:shd w:val="clear" w:color="auto" w:fill="FFFFFF"/>
-        <w:spacing w:before="0" w:beforeAutospacing="0" w:after="240" w:afterAutospacing="0" w:line="360" w:lineRule="atLeast"/>
-        <w:rPr>
-          <w:rFonts w:ascii="Arial" w:hAnsi="Arial" w:cs="Arial"/>
-          <w:color w:val="000000"/>
-          <w:sz w:val="20"/>
-          <w:szCs w:val="20"/>
-        </w:rPr>
-      </w:pPr>
-      <w:r>
-        <w:rPr>
-          <w:rFonts w:ascii="Arial" w:hAnsi="Arial" w:cs="Arial"/>
-          <w:color w:val="000000"/>
-          <w:sz w:val="20"/>
-          <w:szCs w:val="20"/>
-        </w:rPr>
-        <w:t xml:space="preserve">High level entities are objects, or groups of objects, that constitute major constructs of your design. Good examples of entities are a data access layer, a controller object, a set of business objects, etc… Figure 1 shows an example of </w:t>
-      </w:r>
-      <w:proofErr w:type="gramStart"/>
-      <w:r>
-        <w:rPr>
-          <w:rFonts w:ascii="Arial" w:hAnsi="Arial" w:cs="Arial"/>
-          <w:color w:val="000000"/>
-          <w:sz w:val="20"/>
-          <w:szCs w:val="20"/>
-        </w:rPr>
-        <w:t>a .</w:t>
-      </w:r>
-      <w:proofErr w:type="gramEnd"/>
+    </w:p>
+    <w:p>
+      <w:pPr>
+        <w:pStyle w:val="NormalWeb"/>
+        <w:shd w:val="clear" w:color="auto" w:fill="FFFFFF"/>
+        <w:spacing w:before="0" w:beforeAutospacing="0" w:after="240" w:afterAutospacing="0" w:line="360" w:lineRule="atLeast"/>
+        <w:rPr>
+          <w:rFonts w:ascii="Arial" w:hAnsi="Arial" w:cs="Arial"/>
+          <w:color w:val="000000"/>
+          <w:sz w:val="20"/>
+          <w:szCs w:val="20"/>
+        </w:rPr>
+      </w:pPr>
+      <w:r>
+        <w:rPr>
+          <w:rFonts w:ascii="Arial" w:hAnsi="Arial" w:cs="Arial"/>
+          <w:color w:val="000000"/>
+          <w:sz w:val="20"/>
+          <w:szCs w:val="20"/>
+        </w:rPr>
+        <w:t>High level entities are objects, or groups of objects, that constitute major constructs of your design. Good examples of entities are a data access layer, a controller object, a set of business objects, etc… Figure 1 shows an example of a .</w:t>
+      </w:r>
     </w:p>
     <w:p>
       <w:pPr>
@@ -269,6 +269,59 @@
       </w:pPr>
       <w:r>
         <w:rPr>
+          <w:rFonts w:ascii="Arial" w:hAnsi="Arial" w:cs="Arial"/>
+          <w:color w:val="000000"/>
+          <w:sz w:val="20"/>
+          <w:szCs w:val="20"/>
+          <w:highlight w:val="yellow"/>
+        </w:rPr>
+        <w:t>Application, Parser, D</w:t>
+      </w:r>
+      <w:r>
+        <w:rPr>
+          <w:rFonts w:ascii="Arial" w:hAnsi="Arial" w:cs="Arial"/>
+          <w:color w:val="000000"/>
+          <w:sz w:val="20"/>
+          <w:szCs w:val="20"/>
+          <w:highlight w:val="yellow"/>
+        </w:rPr>
+        <w:t>atabase,</w:t>
+      </w:r>
+      <w:r>
+        <w:rPr>
+          <w:rFonts w:ascii="Arial" w:hAnsi="Arial" w:cs="Arial"/>
+          <w:color w:val="000000"/>
+          <w:sz w:val="20"/>
+          <w:szCs w:val="20"/>
+          <w:highlight w:val="yellow"/>
+        </w:rPr>
+        <w:t xml:space="preserve"> </w:t>
+      </w:r>
+      <w:r>
+        <w:rPr>
+          <w:rFonts w:ascii="Arial" w:hAnsi="Arial" w:cs="Arial"/>
+          <w:color w:val="000000"/>
+          <w:sz w:val="20"/>
+          <w:szCs w:val="20"/>
+          <w:highlight w:val="yellow"/>
+        </w:rPr>
+        <w:t>Relations</w:t>
+      </w:r>
+    </w:p>
+    <w:p>
+      <w:pPr>
+        <w:pStyle w:val="NormalWeb"/>
+        <w:shd w:val="clear" w:color="auto" w:fill="FFFFFF"/>
+        <w:spacing w:before="0" w:beforeAutospacing="0" w:after="240" w:afterAutospacing="0" w:line="360" w:lineRule="atLeast"/>
+        <w:rPr>
+          <w:rFonts w:ascii="Arial" w:hAnsi="Arial" w:cs="Arial"/>
+          <w:color w:val="000000"/>
+          <w:sz w:val="20"/>
+          <w:szCs w:val="20"/>
+        </w:rPr>
+      </w:pPr>
+      <w:r>
+        <w:rPr>
           <w:rStyle w:val="Strong"/>
           <w:rFonts w:ascii="Arial" w:hAnsi="Arial" w:cs="Arial"/>
           <w:color w:val="000000"/>
@@ -339,17 +392,8 @@
           <w:sz w:val="20"/>
           <w:szCs w:val="20"/>
         </w:rPr>
-        <w:t xml:space="preserve">Describe in a paragraph how the object is used and what function it serves. If an object will interface with an external object or system, it is a good idea to show the interface for the object. Most importantly, you must again describe your thought process for defining the object as you did. List the benefits and risks. If </w:t>
-      </w:r>
-      <w:r>
-        <w:rPr>
-          <w:rFonts w:ascii="Arial" w:hAnsi="Arial" w:cs="Arial"/>
-          <w:color w:val="000000"/>
-          <w:sz w:val="20"/>
-          <w:szCs w:val="20"/>
-        </w:rPr>
         <w:lastRenderedPageBreak/>
-        <w:t>an object provides an encapsulation, describe in a sentence why the encapsulation adds value. Use your descriptions to give meaning to the diagrams. They don’t have to be verbose, just enough to get the point across.</w:t>
+        <w:t>Describe in a paragraph how the object is used and what function it serves. If an object will interface with an external object or system, it is a good idea to show the interface for the object. Most importantly, you must again describe your thought process for defining the object as you did. List the benefits and risks. If an object provides an encapsulation, describe in a sentence why the encapsulation adds value. Use your descriptions to give meaning to the diagrams. They don’t have to be verbose, just enough to get the point across.</w:t>
       </w:r>
     </w:p>
     <w:p>
@@ -439,27 +483,7 @@
           <w:sz w:val="20"/>
           <w:szCs w:val="20"/>
         </w:rPr>
-        <w:t xml:space="preserve">Figure 2 shows an example of </w:t>
-      </w:r>
-      <w:proofErr w:type="gramStart"/>
-      <w:r>
-        <w:rPr>
-          <w:rFonts w:ascii="Arial" w:hAnsi="Arial" w:cs="Arial"/>
-          <w:color w:val="000000"/>
-          <w:sz w:val="20"/>
-          <w:szCs w:val="20"/>
-        </w:rPr>
-        <w:t>a to</w:t>
-      </w:r>
-      <w:proofErr w:type="gramEnd"/>
-      <w:r>
-        <w:rPr>
-          <w:rFonts w:ascii="Arial" w:hAnsi="Arial" w:cs="Arial"/>
-          <w:color w:val="000000"/>
-          <w:sz w:val="20"/>
-          <w:szCs w:val="20"/>
-        </w:rPr>
-        <w:t xml:space="preserve"> supplement the System Security entity from figure 1. It is not perfect UML, but has some aspects of UML. Most importantly, it describes the design.</w:t>
+        <w:t>Figure 2 shows an example of a to supplement the System Security entity from figure 1. It is not perfect UML, but has some aspects of UML. Most importantly, it describes the design.</w:t>
       </w:r>
     </w:p>
     <w:p>
@@ -622,27 +646,7 @@
           <w:sz w:val="20"/>
           <w:szCs w:val="20"/>
         </w:rPr>
-        <w:t xml:space="preserve">This is also a good section for interaction diagrams. An interaction diagram shows how a set of objects or entities communicate with each other to perform a complex task. Figure 3 shows an example of </w:t>
-      </w:r>
-      <w:proofErr w:type="gramStart"/>
-      <w:r>
-        <w:rPr>
-          <w:rFonts w:ascii="Arial" w:hAnsi="Arial" w:cs="Arial"/>
-          <w:color w:val="000000"/>
-          <w:sz w:val="20"/>
-          <w:szCs w:val="20"/>
-        </w:rPr>
-        <w:t>an</w:t>
-      </w:r>
-      <w:proofErr w:type="gramEnd"/>
-      <w:r>
-        <w:rPr>
-          <w:rFonts w:ascii="Arial" w:hAnsi="Arial" w:cs="Arial"/>
-          <w:color w:val="000000"/>
-          <w:sz w:val="20"/>
-          <w:szCs w:val="20"/>
-        </w:rPr>
-        <w:t xml:space="preserve"> to show how a user might log in. It uses objects from the various entities shown in figure 1.</w:t>
+        <w:t>This is also a good section for interaction diagrams. An interaction diagram shows how a set of objects or entities communicate with each other to perform a complex task. Figure 3 shows an example of an to show how a user might log in. It uses objects from the various entities shown in figure 1.</w:t>
       </w:r>
     </w:p>
     <w:p>
@@ -784,9 +788,37 @@
           <w:sz w:val="20"/>
           <w:szCs w:val="20"/>
         </w:rPr>
-        <w:t xml:space="preserve">Section 4 – Benefits, assumptions, </w:t>
-      </w:r>
-      <w:proofErr w:type="gramStart"/>
+        <w:t>Section 4 – Benefits, assumptions, risks/issues:</w:t>
+      </w:r>
+      <w:r>
+        <w:rPr>
+          <w:rStyle w:val="apple-converted-space"/>
+          <w:rFonts w:ascii="Arial" w:hAnsi="Arial" w:cs="Arial"/>
+          <w:color w:val="000000"/>
+          <w:sz w:val="20"/>
+          <w:szCs w:val="20"/>
+        </w:rPr>
+        <w:t> </w:t>
+      </w:r>
+      <w:r>
+        <w:rPr>
+          <w:rFonts w:ascii="Arial" w:hAnsi="Arial" w:cs="Arial"/>
+          <w:color w:val="000000"/>
+          <w:sz w:val="20"/>
+          <w:szCs w:val="20"/>
+        </w:rPr>
+        <w:t>In this section, make a list of 5-6 top benefits of the design, a list of</w:t>
+      </w:r>
+      <w:r>
+        <w:rPr>
+          <w:rStyle w:val="apple-converted-space"/>
+          <w:rFonts w:ascii="Arial" w:hAnsi="Arial" w:cs="Arial"/>
+          <w:color w:val="000000"/>
+          <w:sz w:val="20"/>
+          <w:szCs w:val="20"/>
+        </w:rPr>
+        <w:t> </w:t>
+      </w:r>
       <w:r>
         <w:rPr>
           <w:rStyle w:val="Strong"/>
@@ -795,18 +827,7 @@
           <w:sz w:val="20"/>
           <w:szCs w:val="20"/>
         </w:rPr>
-        <w:t>risks</w:t>
-      </w:r>
-      <w:proofErr w:type="gramEnd"/>
-      <w:r>
-        <w:rPr>
-          <w:rStyle w:val="Strong"/>
-          <w:rFonts w:ascii="Arial" w:hAnsi="Arial" w:cs="Arial"/>
-          <w:color w:val="000000"/>
-          <w:sz w:val="20"/>
-          <w:szCs w:val="20"/>
-        </w:rPr>
-        <w:t>/issues:</w:t>
+        <w:t>ALL</w:t>
       </w:r>
       <w:r>
         <w:rPr>
@@ -825,45 +846,6 @@
           <w:sz w:val="20"/>
           <w:szCs w:val="20"/>
         </w:rPr>
-        <w:t>In this section, make a list of 5-6 top benefits of the design, a list of</w:t>
-      </w:r>
-      <w:r>
-        <w:rPr>
-          <w:rStyle w:val="apple-converted-space"/>
-          <w:rFonts w:ascii="Arial" w:hAnsi="Arial" w:cs="Arial"/>
-          <w:color w:val="000000"/>
-          <w:sz w:val="20"/>
-          <w:szCs w:val="20"/>
-        </w:rPr>
-        <w:t> </w:t>
-      </w:r>
-      <w:r>
-        <w:rPr>
-          <w:rStyle w:val="Strong"/>
-          <w:rFonts w:ascii="Arial" w:hAnsi="Arial" w:cs="Arial"/>
-          <w:color w:val="000000"/>
-          <w:sz w:val="20"/>
-          <w:szCs w:val="20"/>
-        </w:rPr>
-        <w:t>ALL</w:t>
-      </w:r>
-      <w:r>
-        <w:rPr>
-          <w:rStyle w:val="apple-converted-space"/>
-          <w:rFonts w:ascii="Arial" w:hAnsi="Arial" w:cs="Arial"/>
-          <w:color w:val="000000"/>
-          <w:sz w:val="20"/>
-          <w:szCs w:val="20"/>
-        </w:rPr>
-        <w:t> </w:t>
-      </w:r>
-      <w:r>
-        <w:rPr>
-          <w:rFonts w:ascii="Arial" w:hAnsi="Arial" w:cs="Arial"/>
-          <w:color w:val="000000"/>
-          <w:sz w:val="20"/>
-          <w:szCs w:val="20"/>
-        </w:rPr>
         <w:t>known risks/issues and a list of ALL assumptions. Some of this may simply be rehashing what you wrote in a previous section of the document. What’s important is getting all of these items into one section so that the reader doesn’t have to read the whole document to understand what the benefits, risks and assumptions are.</w:t>
       </w:r>
     </w:p>
@@ -887,6 +869,41 @@
           <w:szCs w:val="20"/>
         </w:rPr>
         <w:t>Never remove anything from this section! As risks become non-risks, document that they are now non-risks and why they became non-risks. Never erase them from the document. The same holds true for assumptions. You should be able to look at this section and know instantly what the current risks are to your design.</w:t>
+      </w:r>
+    </w:p>
+    <w:p>
+      <w:pPr>
+        <w:pStyle w:val="NormalWeb"/>
+        <w:shd w:val="clear" w:color="auto" w:fill="FFFFFF"/>
+        <w:spacing w:before="0" w:beforeAutospacing="0" w:after="240" w:afterAutospacing="0" w:line="360" w:lineRule="atLeast"/>
+        <w:rPr>
+          <w:rFonts w:ascii="Arial" w:hAnsi="Arial" w:cs="Arial"/>
+          <w:color w:val="000000"/>
+          <w:sz w:val="20"/>
+          <w:szCs w:val="20"/>
+        </w:rPr>
+      </w:pPr>
+      <w:r>
+        <w:rPr>
+          <w:rFonts w:ascii="Arial" w:hAnsi="Arial" w:cs="Arial"/>
+          <w:color w:val="000000"/>
+          <w:sz w:val="20"/>
+          <w:szCs w:val="20"/>
+          <w:highlight w:val="yellow"/>
+        </w:rPr>
+        <w:t>-</w:t>
+      </w:r>
+      <w:bookmarkStart w:id="0" w:name="_GoBack"/>
+      <w:bookmarkEnd w:id="0"/>
+      <w:r>
+        <w:rPr>
+          <w:rFonts w:ascii="Arial" w:hAnsi="Arial" w:cs="Arial"/>
+          <w:color w:val="000000"/>
+          <w:sz w:val="20"/>
+          <w:szCs w:val="20"/>
+          <w:highlight w:val="yellow"/>
+        </w:rPr>
+        <w:t>The way we are storing the relations in files is a risk. Therefore, we assume that the program will not be overloaded.</w:t>
       </w:r>
     </w:p>
     <w:p/>

</xml_diff>

<commit_message>
Part 2 Ready for Review with Diagram
</commit_message>
<xml_diff>
--- a/Design Document.docx
+++ b/Design Document.docx
@@ -182,359 +182,21 @@
       </w:pPr>
       <w:r>
         <w:rPr>
-          <w:rStyle w:val="apple-converted-space"/>
-          <w:rFonts w:ascii="Arial" w:hAnsi="Arial" w:cs="Arial"/>
-          <w:color w:val="000000"/>
-          <w:sz w:val="20"/>
-          <w:szCs w:val="20"/>
-        </w:rPr>
-        <w:t>The next layer is the parser. The parser acts as part of the database which converts human-readable language (</w:t>
-      </w:r>
-      <w:proofErr w:type="spellStart"/>
-      <w:r>
-        <w:rPr>
-          <w:rStyle w:val="apple-converted-space"/>
-          <w:rFonts w:ascii="Arial" w:hAnsi="Arial" w:cs="Arial"/>
-          <w:color w:val="000000"/>
-          <w:sz w:val="20"/>
-          <w:szCs w:val="20"/>
-        </w:rPr>
-        <w:t>ie</w:t>
-      </w:r>
-      <w:proofErr w:type="spellEnd"/>
-      <w:r>
-        <w:rPr>
-          <w:rStyle w:val="apple-converted-space"/>
-          <w:rFonts w:ascii="Arial" w:hAnsi="Arial" w:cs="Arial"/>
-          <w:color w:val="000000"/>
-          <w:sz w:val="20"/>
-          <w:szCs w:val="20"/>
-        </w:rPr>
-        <w:t xml:space="preserve">. INSERT…, JOIN…, etc.) </w:t>
-      </w:r>
-      <w:proofErr w:type="gramStart"/>
-      <w:r>
-        <w:rPr>
-          <w:rStyle w:val="apple-converted-space"/>
-          <w:rFonts w:ascii="Arial" w:hAnsi="Arial" w:cs="Arial"/>
-          <w:color w:val="000000"/>
-          <w:sz w:val="20"/>
-          <w:szCs w:val="20"/>
-        </w:rPr>
-        <w:t>and</w:t>
-      </w:r>
-      <w:proofErr w:type="gramEnd"/>
-      <w:r>
-        <w:rPr>
-          <w:rStyle w:val="apple-converted-space"/>
-          <w:rFonts w:ascii="Arial" w:hAnsi="Arial" w:cs="Arial"/>
-          <w:color w:val="000000"/>
-          <w:sz w:val="20"/>
-          <w:szCs w:val="20"/>
-        </w:rPr>
-        <w:t xml:space="preserve"> turns it into the commands and functions which the database takes. It provides the arguments to these functions as well. It is necessary to define this step as it undoes the abstraction created in the application, which is necessary for </w:t>
-      </w:r>
-      <w:r>
-        <w:rPr>
-          <w:rStyle w:val="apple-converted-space"/>
-          <w:rFonts w:ascii="Arial" w:hAnsi="Arial" w:cs="Arial"/>
-          <w:i/>
-          <w:color w:val="000000"/>
-          <w:sz w:val="20"/>
-          <w:szCs w:val="20"/>
-        </w:rPr>
-        <w:t>portability</w:t>
-      </w:r>
-      <w:r>
-        <w:rPr>
-          <w:rStyle w:val="apple-converted-space"/>
-          <w:rFonts w:ascii="Arial" w:hAnsi="Arial" w:cs="Arial"/>
-          <w:color w:val="000000"/>
-          <w:sz w:val="20"/>
-          <w:szCs w:val="20"/>
-        </w:rPr>
-        <w:t xml:space="preserve"> of the final product; that is, the parser is the layer that allows any program written in the defined language to be run on our database.</w:t>
-      </w:r>
-    </w:p>
-    <w:p>
-      <w:pPr>
-        <w:pStyle w:val="NormalWeb"/>
-        <w:shd w:val="clear" w:color="auto" w:fill="FFFFFF"/>
-        <w:spacing w:before="0" w:beforeAutospacing="0" w:after="240" w:afterAutospacing="0" w:line="360" w:lineRule="atLeast"/>
-        <w:rPr>
-          <w:rStyle w:val="apple-converted-space"/>
-          <w:rFonts w:ascii="Arial" w:hAnsi="Arial" w:cs="Arial"/>
-          <w:b/>
-          <w:color w:val="000000"/>
-          <w:sz w:val="20"/>
-          <w:szCs w:val="20"/>
-        </w:rPr>
-      </w:pPr>
-      <w:r>
-        <w:rPr>
-          <w:rStyle w:val="apple-converted-space"/>
-          <w:rFonts w:ascii="Arial" w:hAnsi="Arial" w:cs="Arial"/>
-          <w:b/>
-          <w:color w:val="000000"/>
-          <w:sz w:val="20"/>
-          <w:szCs w:val="20"/>
-        </w:rPr>
-        <w:t>Database:</w:t>
-      </w:r>
-    </w:p>
-    <w:p>
-      <w:pPr>
-        <w:pStyle w:val="NormalWeb"/>
-        <w:shd w:val="clear" w:color="auto" w:fill="FFFFFF"/>
-        <w:spacing w:before="0" w:beforeAutospacing="0" w:after="240" w:afterAutospacing="0" w:line="360" w:lineRule="atLeast"/>
-        <w:rPr>
-          <w:rStyle w:val="apple-converted-space"/>
-          <w:rFonts w:ascii="Arial" w:hAnsi="Arial" w:cs="Arial"/>
-          <w:color w:val="000000"/>
-          <w:sz w:val="20"/>
-          <w:szCs w:val="20"/>
-        </w:rPr>
-      </w:pPr>
-      <w:r>
-        <w:rPr>
-          <w:rStyle w:val="apple-converted-space"/>
-          <w:rFonts w:ascii="Arial" w:hAnsi="Arial" w:cs="Arial"/>
-          <w:color w:val="000000"/>
-          <w:sz w:val="20"/>
-          <w:szCs w:val="20"/>
-        </w:rPr>
-        <w:t>The next layer is the database, which is essentially a collection of relations. The database needs to maintain fluid control over all of its relations, and be able to add, remove, and access relations with ease. After the parser turns the language into functions and methods, the database needs to decide which relations it is looking for, determine if those relations are valid, and act upon the command it is passed.</w:t>
-      </w:r>
-    </w:p>
-    <w:p>
-      <w:pPr>
-        <w:pStyle w:val="NormalWeb"/>
-        <w:shd w:val="clear" w:color="auto" w:fill="FFFFFF"/>
-        <w:spacing w:before="0" w:beforeAutospacing="0" w:after="240" w:afterAutospacing="0" w:line="360" w:lineRule="atLeast"/>
-        <w:rPr>
-          <w:rStyle w:val="apple-converted-space"/>
-          <w:rFonts w:ascii="Arial" w:hAnsi="Arial" w:cs="Arial"/>
-          <w:color w:val="000000"/>
-          <w:sz w:val="20"/>
-          <w:szCs w:val="20"/>
-        </w:rPr>
-      </w:pPr>
-      <w:r>
-        <w:rPr>
-          <w:rStyle w:val="apple-converted-space"/>
-          <w:rFonts w:ascii="Arial" w:hAnsi="Arial" w:cs="Arial"/>
-          <w:color w:val="000000"/>
-          <w:sz w:val="20"/>
-          <w:szCs w:val="20"/>
-        </w:rPr>
-        <w:t>The final entity is the relation itself. A relation is a table, which contains columns called attributes (</w:t>
-      </w:r>
-      <w:proofErr w:type="spellStart"/>
-      <w:r>
-        <w:rPr>
-          <w:rStyle w:val="apple-converted-space"/>
-          <w:rFonts w:ascii="Arial" w:hAnsi="Arial" w:cs="Arial"/>
-          <w:color w:val="000000"/>
-          <w:sz w:val="20"/>
-          <w:szCs w:val="20"/>
-        </w:rPr>
-        <w:t>ie</w:t>
-      </w:r>
-      <w:proofErr w:type="spellEnd"/>
-      <w:r>
-        <w:rPr>
-          <w:rStyle w:val="apple-converted-space"/>
-          <w:rFonts w:ascii="Arial" w:hAnsi="Arial" w:cs="Arial"/>
-          <w:color w:val="000000"/>
-          <w:sz w:val="20"/>
-          <w:szCs w:val="20"/>
-        </w:rPr>
-        <w:t xml:space="preserve">. </w:t>
-      </w:r>
-      <w:proofErr w:type="gramStart"/>
-      <w:r>
-        <w:rPr>
-          <w:rStyle w:val="apple-converted-space"/>
-          <w:rFonts w:ascii="Arial" w:hAnsi="Arial" w:cs="Arial"/>
-          <w:i/>
-          <w:color w:val="000000"/>
-          <w:sz w:val="20"/>
-          <w:szCs w:val="20"/>
-        </w:rPr>
-        <w:t>Name, Age, etc.</w:t>
-      </w:r>
-      <w:r>
-        <w:rPr>
-          <w:rStyle w:val="apple-converted-space"/>
-          <w:rFonts w:ascii="Arial" w:hAnsi="Arial" w:cs="Arial"/>
-          <w:color w:val="000000"/>
-          <w:sz w:val="20"/>
-          <w:szCs w:val="20"/>
-        </w:rPr>
-        <w:t>)</w:t>
-      </w:r>
-      <w:proofErr w:type="gramEnd"/>
-      <w:r>
-        <w:rPr>
-          <w:rStyle w:val="apple-converted-space"/>
-          <w:rFonts w:ascii="Arial" w:hAnsi="Arial" w:cs="Arial"/>
-          <w:color w:val="000000"/>
-          <w:sz w:val="20"/>
-          <w:szCs w:val="20"/>
-        </w:rPr>
-        <w:t xml:space="preserve"> </w:t>
-      </w:r>
-      <w:proofErr w:type="gramStart"/>
-      <w:r>
-        <w:rPr>
-          <w:rStyle w:val="apple-converted-space"/>
-          <w:rFonts w:ascii="Arial" w:hAnsi="Arial" w:cs="Arial"/>
-          <w:color w:val="000000"/>
-          <w:sz w:val="20"/>
-          <w:szCs w:val="20"/>
-        </w:rPr>
-        <w:t>and</w:t>
-      </w:r>
-      <w:proofErr w:type="gramEnd"/>
-      <w:r>
-        <w:rPr>
-          <w:rStyle w:val="apple-converted-space"/>
-          <w:rFonts w:ascii="Arial" w:hAnsi="Arial" w:cs="Arial"/>
-          <w:color w:val="000000"/>
-          <w:sz w:val="20"/>
-          <w:szCs w:val="20"/>
-        </w:rPr>
-        <w:t xml:space="preserve"> rows which contain values that make up entries (</w:t>
-      </w:r>
-      <w:proofErr w:type="spellStart"/>
-      <w:r>
-        <w:rPr>
-          <w:rStyle w:val="apple-converted-space"/>
-          <w:rFonts w:ascii="Arial" w:hAnsi="Arial" w:cs="Arial"/>
-          <w:color w:val="000000"/>
-          <w:sz w:val="20"/>
-          <w:szCs w:val="20"/>
-        </w:rPr>
-        <w:t>ie</w:t>
-      </w:r>
-      <w:proofErr w:type="spellEnd"/>
-      <w:r>
-        <w:rPr>
-          <w:rStyle w:val="apple-converted-space"/>
-          <w:rFonts w:ascii="Arial" w:hAnsi="Arial" w:cs="Arial"/>
-          <w:color w:val="000000"/>
-          <w:sz w:val="20"/>
-          <w:szCs w:val="20"/>
-        </w:rPr>
-        <w:t xml:space="preserve">. </w:t>
-      </w:r>
-      <w:proofErr w:type="gramStart"/>
-      <w:r>
-        <w:rPr>
-          <w:rStyle w:val="apple-converted-space"/>
-          <w:rFonts w:ascii="Arial" w:hAnsi="Arial" w:cs="Arial"/>
-          <w:i/>
-          <w:color w:val="000000"/>
-          <w:sz w:val="20"/>
-          <w:szCs w:val="20"/>
-        </w:rPr>
-        <w:t>[John Smith, 19], [Bob Joe, 18]</w:t>
-      </w:r>
-      <w:r>
-        <w:rPr>
-          <w:rStyle w:val="apple-converted-space"/>
-          <w:rFonts w:ascii="Arial" w:hAnsi="Arial" w:cs="Arial"/>
-          <w:color w:val="000000"/>
-          <w:sz w:val="20"/>
-          <w:szCs w:val="20"/>
-        </w:rPr>
-        <w:t>).</w:t>
-      </w:r>
-      <w:proofErr w:type="gramEnd"/>
-      <w:r>
-        <w:rPr>
-          <w:rStyle w:val="apple-converted-space"/>
-          <w:rFonts w:ascii="Arial" w:hAnsi="Arial" w:cs="Arial"/>
-          <w:color w:val="000000"/>
-          <w:sz w:val="20"/>
-          <w:szCs w:val="20"/>
-        </w:rPr>
-        <w:t xml:space="preserve"> </w:t>
-      </w:r>
-      <w:r>
-        <w:rPr>
-          <w:rStyle w:val="apple-converted-space"/>
-          <w:rFonts w:ascii="Arial" w:hAnsi="Arial" w:cs="Arial"/>
-          <w:color w:val="000000"/>
-          <w:sz w:val="20"/>
-          <w:szCs w:val="20"/>
-        </w:rPr>
-        <w:t>The relation needs to have quick access to all of its entries, and be able to return information about the entries it contains.</w:t>
-      </w:r>
-      <w:bookmarkStart w:id="0" w:name="_GoBack"/>
-      <w:bookmarkEnd w:id="0"/>
-    </w:p>
-    <w:p>
-      <w:pPr>
-        <w:pStyle w:val="NormalWeb"/>
-        <w:shd w:val="clear" w:color="auto" w:fill="FFFFFF"/>
-        <w:spacing w:before="0" w:beforeAutospacing="0" w:after="240" w:afterAutospacing="0" w:line="360" w:lineRule="atLeast"/>
-        <w:rPr>
-          <w:rFonts w:ascii="Arial" w:hAnsi="Arial" w:cs="Arial"/>
-          <w:color w:val="000000"/>
-          <w:sz w:val="20"/>
-          <w:szCs w:val="20"/>
-        </w:rPr>
-      </w:pPr>
-      <w:r>
-        <w:rPr>
-          <w:rFonts w:ascii="Arial" w:hAnsi="Arial" w:cs="Arial"/>
-          <w:color w:val="000000"/>
-          <w:sz w:val="20"/>
-          <w:szCs w:val="20"/>
-        </w:rPr>
-        <w:lastRenderedPageBreak/>
-        <w:t xml:space="preserve">High level entities are objects, or groups of objects, that constitute major constructs of your design. Good examples of entities are a data access layer, a controller object, a set of business objects, etc… Figure 1 shows an example of </w:t>
-      </w:r>
-      <w:proofErr w:type="gramStart"/>
-      <w:r>
-        <w:rPr>
-          <w:rFonts w:ascii="Arial" w:hAnsi="Arial" w:cs="Arial"/>
-          <w:color w:val="000000"/>
-          <w:sz w:val="20"/>
-          <w:szCs w:val="20"/>
-        </w:rPr>
-        <w:t>a .</w:t>
-      </w:r>
-      <w:proofErr w:type="gramEnd"/>
-    </w:p>
-    <w:p>
-      <w:pPr>
-        <w:pStyle w:val="NormalWeb"/>
-        <w:shd w:val="clear" w:color="auto" w:fill="FFFFFF"/>
-        <w:spacing w:before="0" w:beforeAutospacing="0" w:after="240" w:afterAutospacing="0" w:line="360" w:lineRule="atLeast"/>
-        <w:rPr>
-          <w:rFonts w:ascii="Arial" w:hAnsi="Arial" w:cs="Arial"/>
-          <w:color w:val="000000"/>
-          <w:sz w:val="20"/>
-          <w:szCs w:val="20"/>
-        </w:rPr>
-      </w:pPr>
-      <w:r>
-        <w:rPr>
-          <w:rFonts w:ascii="Arial" w:hAnsi="Arial" w:cs="Arial"/>
           <w:noProof/>
-          <w:color w:val="0066CC"/>
-          <w:sz w:val="20"/>
-          <w:szCs w:val="20"/>
         </w:rPr>
         <w:drawing>
-          <wp:inline distT="0" distB="0" distL="0" distR="0">
-            <wp:extent cx="1904365" cy="1488440"/>
-            <wp:effectExtent l="0" t="0" r="635" b="0"/>
-            <wp:docPr id="3" name="Picture 3" descr="Figure 1">
-              <a:hlinkClick xmlns:a="http://schemas.openxmlformats.org/drawingml/2006/main" r:id="rId5" tooltip="&quot;Figure 1&quot;"/>
-            </wp:docPr>
+          <wp:anchor distT="0" distB="0" distL="114300" distR="114300" simplePos="0" relativeHeight="251658240" behindDoc="0" locked="0" layoutInCell="1" allowOverlap="1" wp14:anchorId="38EBA8C4" wp14:editId="43B6465D">
+            <wp:simplePos x="0" y="0"/>
+            <wp:positionH relativeFrom="column">
+              <wp:posOffset>2809875</wp:posOffset>
+            </wp:positionH>
+            <wp:positionV relativeFrom="paragraph">
+              <wp:posOffset>876300</wp:posOffset>
+            </wp:positionV>
+            <wp:extent cx="3133725" cy="2219325"/>
+            <wp:effectExtent l="0" t="0" r="9525" b="9525"/>
+            <wp:wrapSquare wrapText="bothSides"/>
+            <wp:docPr id="5" name="Picture 5"/>
             <wp:cNvGraphicFramePr>
               <a:graphicFrameLocks xmlns:a="http://schemas.openxmlformats.org/drawingml/2006/main" noChangeAspect="1"/>
             </wp:cNvGraphicFramePr>
@@ -542,111 +204,389 @@
               <a:graphicData uri="http://schemas.openxmlformats.org/drawingml/2006/picture">
                 <pic:pic xmlns:pic="http://schemas.openxmlformats.org/drawingml/2006/picture">
                   <pic:nvPicPr>
-                    <pic:cNvPr id="0" name="Picture 1" descr="Figure 1">
-                      <a:hlinkClick r:id="rId5" tooltip="&quot;Figure 1&quot;"/>
-                    </pic:cNvPr>
-                    <pic:cNvPicPr>
-                      <a:picLocks noChangeAspect="1" noChangeArrowheads="1"/>
-                    </pic:cNvPicPr>
+                    <pic:cNvPr id="0" name=""/>
+                    <pic:cNvPicPr/>
                   </pic:nvPicPr>
-                  <pic:blipFill>
-                    <a:blip r:embed="rId6">
+                  <pic:blipFill rotWithShape="1">
+                    <a:blip r:embed="rId5">
                       <a:extLst>
                         <a:ext uri="{28A0092B-C50C-407E-A947-70E740481C1C}">
                           <a14:useLocalDpi xmlns:a14="http://schemas.microsoft.com/office/drawing/2010/main" val="0"/>
                         </a:ext>
                       </a:extLst>
                     </a:blip>
-                    <a:srcRect/>
-                    <a:stretch>
-                      <a:fillRect/>
-                    </a:stretch>
+                    <a:srcRect l="30609" t="20257" r="16667" b="20000"/>
+                    <a:stretch/>
                   </pic:blipFill>
                   <pic:spPr bwMode="auto">
                     <a:xfrm>
                       <a:off x="0" y="0"/>
-                      <a:ext cx="1904365" cy="1488440"/>
+                      <a:ext cx="3133725" cy="2219325"/>
                     </a:xfrm>
                     <a:prstGeom prst="rect">
                       <a:avLst/>
                     </a:prstGeom>
-                    <a:noFill/>
                     <a:ln>
                       <a:noFill/>
                     </a:ln>
+                    <a:extLst>
+                      <a:ext uri="{53640926-AAD7-44D8-BBD7-CCE9431645EC}">
+                        <a14:shadowObscured xmlns:a14="http://schemas.microsoft.com/office/drawing/2010/main"/>
+                      </a:ext>
+                    </a:extLst>
                   </pic:spPr>
                 </pic:pic>
               </a:graphicData>
             </a:graphic>
-          </wp:inline>
+            <wp14:sizeRelH relativeFrom="page">
+              <wp14:pctWidth>0</wp14:pctWidth>
+            </wp14:sizeRelH>
+            <wp14:sizeRelV relativeFrom="page">
+              <wp14:pctHeight>0</wp14:pctHeight>
+            </wp14:sizeRelV>
+          </wp:anchor>
         </w:drawing>
       </w:r>
-    </w:p>
-    <w:p>
-      <w:pPr>
-        <w:pStyle w:val="NormalWeb"/>
-        <w:shd w:val="clear" w:color="auto" w:fill="FFFFFF"/>
-        <w:spacing w:before="0" w:beforeAutospacing="0" w:after="240" w:afterAutospacing="0" w:line="360" w:lineRule="atLeast"/>
-        <w:rPr>
-          <w:rFonts w:ascii="Arial" w:hAnsi="Arial" w:cs="Arial"/>
-          <w:color w:val="000000"/>
-          <w:sz w:val="20"/>
-          <w:szCs w:val="20"/>
-        </w:rPr>
-      </w:pPr>
-      <w:r>
-        <w:rPr>
-          <w:rFonts w:ascii="Arial" w:hAnsi="Arial" w:cs="Arial"/>
-          <w:color w:val="000000"/>
-          <w:sz w:val="20"/>
-          <w:szCs w:val="20"/>
-        </w:rPr>
-        <w:t>Figure 1 (click to see full size)</w:t>
-      </w:r>
-    </w:p>
-    <w:p>
-      <w:pPr>
-        <w:pStyle w:val="NormalWeb"/>
-        <w:shd w:val="clear" w:color="auto" w:fill="FFFFFF"/>
-        <w:spacing w:before="0" w:beforeAutospacing="0" w:after="240" w:afterAutospacing="0" w:line="360" w:lineRule="atLeast"/>
-        <w:rPr>
-          <w:rFonts w:ascii="Arial" w:hAnsi="Arial" w:cs="Arial"/>
-          <w:color w:val="000000"/>
-          <w:sz w:val="20"/>
-          <w:szCs w:val="20"/>
-        </w:rPr>
-      </w:pPr>
-      <w:r>
-        <w:rPr>
-          <w:rFonts w:ascii="Arial" w:hAnsi="Arial" w:cs="Arial"/>
-          <w:color w:val="000000"/>
-          <w:sz w:val="20"/>
-          <w:szCs w:val="20"/>
-        </w:rPr>
-        <w:t>In this section, explain in a few sentences what each entity does. The descriptions don’t have to be verbose, just enough to explain what each block’s purpose is. Be sure to describe your reasoning for defining the entities in your diagram and what their roles are.</w:t>
-      </w:r>
-    </w:p>
-    <w:p>
-      <w:pPr>
-        <w:pStyle w:val="NormalWeb"/>
-        <w:shd w:val="clear" w:color="auto" w:fill="FFFFFF"/>
-        <w:spacing w:before="0" w:beforeAutospacing="0" w:after="240" w:afterAutospacing="0" w:line="360" w:lineRule="atLeast"/>
-        <w:rPr>
-          <w:rFonts w:ascii="Arial" w:hAnsi="Arial" w:cs="Arial"/>
-          <w:color w:val="000000"/>
-          <w:sz w:val="20"/>
-          <w:szCs w:val="20"/>
-        </w:rPr>
-      </w:pPr>
-      <w:r>
-        <w:rPr>
-          <w:rFonts w:ascii="Arial" w:hAnsi="Arial" w:cs="Arial"/>
-          <w:color w:val="000000"/>
-          <w:sz w:val="20"/>
-          <w:szCs w:val="20"/>
-          <w:highlight w:val="yellow"/>
-        </w:rPr>
-        <w:t>Application, Parser, Database, Relations</w:t>
+      <w:r>
+        <w:rPr>
+          <w:rStyle w:val="apple-converted-space"/>
+          <w:rFonts w:ascii="Arial" w:hAnsi="Arial" w:cs="Arial"/>
+          <w:color w:val="000000"/>
+          <w:sz w:val="20"/>
+          <w:szCs w:val="20"/>
+        </w:rPr>
+        <w:t>The next layer is the parser. The parser acts as part of the database which converts human-readable language (</w:t>
+      </w:r>
+      <w:proofErr w:type="spellStart"/>
+      <w:r>
+        <w:rPr>
+          <w:rStyle w:val="apple-converted-space"/>
+          <w:rFonts w:ascii="Arial" w:hAnsi="Arial" w:cs="Arial"/>
+          <w:color w:val="000000"/>
+          <w:sz w:val="20"/>
+          <w:szCs w:val="20"/>
+        </w:rPr>
+        <w:t>ie</w:t>
+      </w:r>
+      <w:proofErr w:type="spellEnd"/>
+      <w:r>
+        <w:rPr>
+          <w:rStyle w:val="apple-converted-space"/>
+          <w:rFonts w:ascii="Arial" w:hAnsi="Arial" w:cs="Arial"/>
+          <w:color w:val="000000"/>
+          <w:sz w:val="20"/>
+          <w:szCs w:val="20"/>
+        </w:rPr>
+        <w:t xml:space="preserve">. INSERT…, JOIN…, etc.) </w:t>
+      </w:r>
+      <w:proofErr w:type="gramStart"/>
+      <w:r>
+        <w:rPr>
+          <w:rStyle w:val="apple-converted-space"/>
+          <w:rFonts w:ascii="Arial" w:hAnsi="Arial" w:cs="Arial"/>
+          <w:color w:val="000000"/>
+          <w:sz w:val="20"/>
+          <w:szCs w:val="20"/>
+        </w:rPr>
+        <w:t>and</w:t>
+      </w:r>
+      <w:proofErr w:type="gramEnd"/>
+      <w:r>
+        <w:rPr>
+          <w:rStyle w:val="apple-converted-space"/>
+          <w:rFonts w:ascii="Arial" w:hAnsi="Arial" w:cs="Arial"/>
+          <w:color w:val="000000"/>
+          <w:sz w:val="20"/>
+          <w:szCs w:val="20"/>
+        </w:rPr>
+        <w:t xml:space="preserve"> turns it into the commands and functions which the database takes. It provides the arguments to these functions as well. It is necessary to define this step as it undoes the abstraction created in the application, which is necessary for </w:t>
+      </w:r>
+      <w:r>
+        <w:rPr>
+          <w:rStyle w:val="apple-converted-space"/>
+          <w:rFonts w:ascii="Arial" w:hAnsi="Arial" w:cs="Arial"/>
+          <w:i/>
+          <w:color w:val="000000"/>
+          <w:sz w:val="20"/>
+          <w:szCs w:val="20"/>
+        </w:rPr>
+        <w:t>portability</w:t>
+      </w:r>
+      <w:r>
+        <w:rPr>
+          <w:rStyle w:val="apple-converted-space"/>
+          <w:rFonts w:ascii="Arial" w:hAnsi="Arial" w:cs="Arial"/>
+          <w:color w:val="000000"/>
+          <w:sz w:val="20"/>
+          <w:szCs w:val="20"/>
+        </w:rPr>
+        <w:t xml:space="preserve"> of the final product; that is, the parser is the layer that allows any program written in the defined language to be run on our database.</w:t>
+      </w:r>
+      <w:r>
+        <w:rPr>
+          <w:rStyle w:val="apple-converted-space"/>
+          <w:rFonts w:ascii="Arial" w:hAnsi="Arial" w:cs="Arial"/>
+          <w:color w:val="000000"/>
+          <w:sz w:val="20"/>
+          <w:szCs w:val="20"/>
+        </w:rPr>
+        <w:t xml:space="preserve"> Again, note in the Figure 1 how many applications are able to run on the parser. Of course, in this project we only look to create one main application, but we retain the option of general use.</w:t>
+      </w:r>
+    </w:p>
+    <w:p>
+      <w:pPr>
+        <w:pStyle w:val="NormalWeb"/>
+        <w:shd w:val="clear" w:color="auto" w:fill="FFFFFF"/>
+        <w:spacing w:before="0" w:beforeAutospacing="0" w:after="240" w:afterAutospacing="0" w:line="360" w:lineRule="atLeast"/>
+        <w:rPr>
+          <w:rStyle w:val="apple-converted-space"/>
+          <w:noProof/>
+        </w:rPr>
+      </w:pPr>
+      <w:r>
+        <w:rPr>
+          <w:rStyle w:val="apple-converted-space"/>
+          <w:rFonts w:ascii="Arial" w:hAnsi="Arial" w:cs="Arial"/>
+          <w:b/>
+          <w:color w:val="000000"/>
+          <w:sz w:val="20"/>
+          <w:szCs w:val="20"/>
+        </w:rPr>
+        <w:t>Database:</w:t>
+      </w:r>
+      <w:r>
+        <w:rPr>
+          <w:noProof/>
+        </w:rPr>
+        <w:t xml:space="preserve"> </w:t>
+      </w:r>
+      <w:bookmarkStart w:id="0" w:name="_GoBack"/>
+      <w:bookmarkEnd w:id="0"/>
+    </w:p>
+    <w:p>
+      <w:pPr>
+        <w:pStyle w:val="NormalWeb"/>
+        <w:shd w:val="clear" w:color="auto" w:fill="FFFFFF"/>
+        <w:spacing w:before="0" w:beforeAutospacing="0" w:after="240" w:afterAutospacing="0" w:line="360" w:lineRule="atLeast"/>
+        <w:rPr>
+          <w:rStyle w:val="apple-converted-space"/>
+          <w:rFonts w:ascii="Arial" w:hAnsi="Arial" w:cs="Arial"/>
+          <w:color w:val="000000"/>
+          <w:sz w:val="20"/>
+          <w:szCs w:val="20"/>
+        </w:rPr>
+      </w:pPr>
+      <w:r>
+        <w:rPr>
+          <w:rStyle w:val="apple-converted-space"/>
+          <w:rFonts w:ascii="Arial" w:hAnsi="Arial" w:cs="Arial"/>
+          <w:color w:val="000000"/>
+          <w:sz w:val="20"/>
+          <w:szCs w:val="20"/>
+        </w:rPr>
+        <w:t xml:space="preserve">The next layer is the database, which is essentially a collection of relations. The database needs to maintain fluid control over all of its relations, and be able to add, remove, and access relations with ease. </w:t>
+      </w:r>
+      <w:r>
+        <w:rPr>
+          <w:rStyle w:val="apple-converted-space"/>
+          <w:rFonts w:ascii="Arial" w:hAnsi="Arial" w:cs="Arial"/>
+          <w:color w:val="000000"/>
+          <w:sz w:val="20"/>
+          <w:szCs w:val="20"/>
+        </w:rPr>
+        <w:lastRenderedPageBreak/>
+        <w:t>After the parser turns the language into functions and methods, the database needs to decide which relations it is looking for, determine if those relations are valid, and act upon the command it is passed.</w:t>
+      </w:r>
+    </w:p>
+    <w:p>
+      <w:pPr>
+        <w:pStyle w:val="NormalWeb"/>
+        <w:shd w:val="clear" w:color="auto" w:fill="FFFFFF"/>
+        <w:spacing w:before="0" w:beforeAutospacing="0" w:after="240" w:afterAutospacing="0" w:line="360" w:lineRule="atLeast"/>
+        <w:rPr>
+          <w:rStyle w:val="apple-converted-space"/>
+          <w:rFonts w:ascii="Arial" w:hAnsi="Arial" w:cs="Arial"/>
+          <w:color w:val="000000"/>
+          <w:sz w:val="20"/>
+          <w:szCs w:val="20"/>
+        </w:rPr>
+      </w:pPr>
+      <w:r>
+        <w:rPr>
+          <w:rStyle w:val="apple-converted-space"/>
+          <w:rFonts w:ascii="Arial" w:hAnsi="Arial" w:cs="Arial"/>
+          <w:b/>
+          <w:color w:val="000000"/>
+          <w:sz w:val="20"/>
+          <w:szCs w:val="20"/>
+        </w:rPr>
+        <w:t>Relation:</w:t>
+      </w:r>
+    </w:p>
+    <w:p>
+      <w:pPr>
+        <w:pStyle w:val="NormalWeb"/>
+        <w:shd w:val="clear" w:color="auto" w:fill="FFFFFF"/>
+        <w:spacing w:before="0" w:beforeAutospacing="0" w:after="240" w:afterAutospacing="0" w:line="360" w:lineRule="atLeast"/>
+        <w:rPr>
+          <w:rStyle w:val="apple-converted-space"/>
+          <w:rFonts w:ascii="Arial" w:hAnsi="Arial" w:cs="Arial"/>
+          <w:color w:val="000000"/>
+          <w:sz w:val="20"/>
+          <w:szCs w:val="20"/>
+        </w:rPr>
+      </w:pPr>
+      <w:r>
+        <w:rPr>
+          <w:rStyle w:val="apple-converted-space"/>
+          <w:rFonts w:ascii="Arial" w:hAnsi="Arial" w:cs="Arial"/>
+          <w:color w:val="000000"/>
+          <w:sz w:val="20"/>
+          <w:szCs w:val="20"/>
+        </w:rPr>
+        <w:t>The final entity is the relation itself. A relation is a table, which contains columns called attributes (</w:t>
+      </w:r>
+      <w:proofErr w:type="spellStart"/>
+      <w:r>
+        <w:rPr>
+          <w:rStyle w:val="apple-converted-space"/>
+          <w:rFonts w:ascii="Arial" w:hAnsi="Arial" w:cs="Arial"/>
+          <w:color w:val="000000"/>
+          <w:sz w:val="20"/>
+          <w:szCs w:val="20"/>
+        </w:rPr>
+        <w:t>ie</w:t>
+      </w:r>
+      <w:proofErr w:type="spellEnd"/>
+      <w:r>
+        <w:rPr>
+          <w:rStyle w:val="apple-converted-space"/>
+          <w:rFonts w:ascii="Arial" w:hAnsi="Arial" w:cs="Arial"/>
+          <w:color w:val="000000"/>
+          <w:sz w:val="20"/>
+          <w:szCs w:val="20"/>
+        </w:rPr>
+        <w:t xml:space="preserve">. </w:t>
+      </w:r>
+      <w:proofErr w:type="gramStart"/>
+      <w:r>
+        <w:rPr>
+          <w:rStyle w:val="apple-converted-space"/>
+          <w:rFonts w:ascii="Arial" w:hAnsi="Arial" w:cs="Arial"/>
+          <w:i/>
+          <w:color w:val="000000"/>
+          <w:sz w:val="20"/>
+          <w:szCs w:val="20"/>
+        </w:rPr>
+        <w:t>Name, Age, etc.</w:t>
+      </w:r>
+      <w:r>
+        <w:rPr>
+          <w:rStyle w:val="apple-converted-space"/>
+          <w:rFonts w:ascii="Arial" w:hAnsi="Arial" w:cs="Arial"/>
+          <w:color w:val="000000"/>
+          <w:sz w:val="20"/>
+          <w:szCs w:val="20"/>
+        </w:rPr>
+        <w:t>)</w:t>
+      </w:r>
+      <w:proofErr w:type="gramEnd"/>
+      <w:r>
+        <w:rPr>
+          <w:rStyle w:val="apple-converted-space"/>
+          <w:rFonts w:ascii="Arial" w:hAnsi="Arial" w:cs="Arial"/>
+          <w:color w:val="000000"/>
+          <w:sz w:val="20"/>
+          <w:szCs w:val="20"/>
+        </w:rPr>
+        <w:t xml:space="preserve"> </w:t>
+      </w:r>
+      <w:proofErr w:type="gramStart"/>
+      <w:r>
+        <w:rPr>
+          <w:rStyle w:val="apple-converted-space"/>
+          <w:rFonts w:ascii="Arial" w:hAnsi="Arial" w:cs="Arial"/>
+          <w:color w:val="000000"/>
+          <w:sz w:val="20"/>
+          <w:szCs w:val="20"/>
+        </w:rPr>
+        <w:t>and</w:t>
+      </w:r>
+      <w:proofErr w:type="gramEnd"/>
+      <w:r>
+        <w:rPr>
+          <w:rStyle w:val="apple-converted-space"/>
+          <w:rFonts w:ascii="Arial" w:hAnsi="Arial" w:cs="Arial"/>
+          <w:color w:val="000000"/>
+          <w:sz w:val="20"/>
+          <w:szCs w:val="20"/>
+        </w:rPr>
+        <w:t xml:space="preserve"> rows which contain values that make up entries (</w:t>
+      </w:r>
+      <w:proofErr w:type="spellStart"/>
+      <w:r>
+        <w:rPr>
+          <w:rStyle w:val="apple-converted-space"/>
+          <w:rFonts w:ascii="Arial" w:hAnsi="Arial" w:cs="Arial"/>
+          <w:color w:val="000000"/>
+          <w:sz w:val="20"/>
+          <w:szCs w:val="20"/>
+        </w:rPr>
+        <w:t>ie</w:t>
+      </w:r>
+      <w:proofErr w:type="spellEnd"/>
+      <w:r>
+        <w:rPr>
+          <w:rStyle w:val="apple-converted-space"/>
+          <w:rFonts w:ascii="Arial" w:hAnsi="Arial" w:cs="Arial"/>
+          <w:color w:val="000000"/>
+          <w:sz w:val="20"/>
+          <w:szCs w:val="20"/>
+        </w:rPr>
+        <w:t xml:space="preserve">. </w:t>
+      </w:r>
+      <w:proofErr w:type="gramStart"/>
+      <w:r>
+        <w:rPr>
+          <w:rStyle w:val="apple-converted-space"/>
+          <w:rFonts w:ascii="Arial" w:hAnsi="Arial" w:cs="Arial"/>
+          <w:i/>
+          <w:color w:val="000000"/>
+          <w:sz w:val="20"/>
+          <w:szCs w:val="20"/>
+        </w:rPr>
+        <w:t>[John Smith, 19], [Bob Joe, 18]</w:t>
+      </w:r>
+      <w:r>
+        <w:rPr>
+          <w:rStyle w:val="apple-converted-space"/>
+          <w:rFonts w:ascii="Arial" w:hAnsi="Arial" w:cs="Arial"/>
+          <w:color w:val="000000"/>
+          <w:sz w:val="20"/>
+          <w:szCs w:val="20"/>
+        </w:rPr>
+        <w:t>).</w:t>
+      </w:r>
+      <w:proofErr w:type="gramEnd"/>
+      <w:r>
+        <w:rPr>
+          <w:rStyle w:val="apple-converted-space"/>
+          <w:rFonts w:ascii="Arial" w:hAnsi="Arial" w:cs="Arial"/>
+          <w:color w:val="000000"/>
+          <w:sz w:val="20"/>
+          <w:szCs w:val="20"/>
+        </w:rPr>
+        <w:t xml:space="preserve"> </w:t>
+      </w:r>
+      <w:r>
+        <w:rPr>
+          <w:rStyle w:val="apple-converted-space"/>
+          <w:rFonts w:ascii="Arial" w:hAnsi="Arial" w:cs="Arial"/>
+          <w:color w:val="000000"/>
+          <w:sz w:val="20"/>
+          <w:szCs w:val="20"/>
+        </w:rPr>
+        <w:t>The relation needs to have quick access to all of its entries, and be able to return information about the entries it contains.</w:t>
       </w:r>
     </w:p>
     <w:p>
@@ -688,27 +628,7 @@
           <w:sz w:val="20"/>
           <w:szCs w:val="20"/>
         </w:rPr>
-        <w:t xml:space="preserve">This section is where your objects and object </w:t>
-      </w:r>
-      <w:proofErr w:type="gramStart"/>
-      <w:r>
-        <w:rPr>
-          <w:rFonts w:ascii="Arial" w:hAnsi="Arial" w:cs="Arial"/>
-          <w:color w:val="000000"/>
-          <w:sz w:val="20"/>
-          <w:szCs w:val="20"/>
-        </w:rPr>
-        <w:t>relationships</w:t>
-      </w:r>
-      <w:proofErr w:type="gramEnd"/>
-      <w:r>
-        <w:rPr>
-          <w:rFonts w:ascii="Arial" w:hAnsi="Arial" w:cs="Arial"/>
-          <w:color w:val="000000"/>
-          <w:sz w:val="20"/>
-          <w:szCs w:val="20"/>
-        </w:rPr>
-        <w:t xml:space="preserve"> are defined. For each object (or set of objects) define the following:</w:t>
+        <w:t>This section is where your objects and object relationships are defined. For each object (or set of objects) define the following:</w:t>
       </w:r>
     </w:p>
     <w:p>
@@ -843,7 +763,6 @@
           <w:sz w:val="20"/>
           <w:szCs w:val="20"/>
         </w:rPr>
-        <w:lastRenderedPageBreak/>
         <w:t xml:space="preserve">Figure 2 shows an example of </w:t>
       </w:r>
       <w:proofErr w:type="gramStart"/>
@@ -892,7 +811,7 @@
             <wp:extent cx="2856865" cy="1235710"/>
             <wp:effectExtent l="0" t="0" r="635" b="2540"/>
             <wp:docPr id="2" name="Picture 2" descr="Figure 2">
-              <a:hlinkClick xmlns:a="http://schemas.openxmlformats.org/drawingml/2006/main" r:id="rId7" tooltip="&quot;Figure 2&quot;"/>
+              <a:hlinkClick xmlns:a="http://schemas.openxmlformats.org/drawingml/2006/main" r:id="rId6" tooltip="&quot;Figure 2&quot;"/>
             </wp:docPr>
             <wp:cNvGraphicFramePr>
               <a:graphicFrameLocks xmlns:a="http://schemas.openxmlformats.org/drawingml/2006/main" noChangeAspect="1"/>
@@ -902,14 +821,14 @@
                 <pic:pic xmlns:pic="http://schemas.openxmlformats.org/drawingml/2006/picture">
                   <pic:nvPicPr>
                     <pic:cNvPr id="0" name="Picture 2" descr="Figure 2">
-                      <a:hlinkClick r:id="rId7" tooltip="&quot;Figure 2&quot;"/>
+                      <a:hlinkClick r:id="rId6" tooltip="&quot;Figure 2&quot;"/>
                     </pic:cNvPr>
                     <pic:cNvPicPr>
                       <a:picLocks noChangeAspect="1" noChangeArrowheads="1"/>
                     </pic:cNvPicPr>
                   </pic:nvPicPr>
                   <pic:blipFill>
-                    <a:blip r:embed="rId8">
+                    <a:blip r:embed="rId7">
                       <a:extLst>
                         <a:ext uri="{28A0092B-C50C-407E-A947-70E740481C1C}">
                           <a14:useLocalDpi xmlns:a14="http://schemas.microsoft.com/office/drawing/2010/main" val="0"/>
@@ -982,6 +901,7 @@
           <w:sz w:val="20"/>
           <w:szCs w:val="20"/>
         </w:rPr>
+        <w:lastRenderedPageBreak/>
         <w:t>Don’t worry about perfection in your models, but be sure to describe exactly what is going on in the diagram. Here, two concrete security objects derive from a base security object, and a security factory will create one or the other for a client depending on the security model of the system.</w:t>
       </w:r>
     </w:p>
@@ -1075,7 +995,7 @@
             <wp:extent cx="3808730" cy="2049780"/>
             <wp:effectExtent l="0" t="0" r="1270" b="7620"/>
             <wp:docPr id="1" name="Picture 1" descr="Figure 3">
-              <a:hlinkClick xmlns:a="http://schemas.openxmlformats.org/drawingml/2006/main" r:id="rId9" tooltip="&quot;Figure 3&quot;"/>
+              <a:hlinkClick xmlns:a="http://schemas.openxmlformats.org/drawingml/2006/main" r:id="rId8" tooltip="&quot;Figure 3&quot;"/>
             </wp:docPr>
             <wp:cNvGraphicFramePr>
               <a:graphicFrameLocks xmlns:a="http://schemas.openxmlformats.org/drawingml/2006/main" noChangeAspect="1"/>
@@ -1085,14 +1005,14 @@
                 <pic:pic xmlns:pic="http://schemas.openxmlformats.org/drawingml/2006/picture">
                   <pic:nvPicPr>
                     <pic:cNvPr id="0" name="Picture 3" descr="Figure 3">
-                      <a:hlinkClick r:id="rId9" tooltip="&quot;Figure 3&quot;"/>
+                      <a:hlinkClick r:id="rId8" tooltip="&quot;Figure 3&quot;"/>
                     </pic:cNvPr>
                     <pic:cNvPicPr>
                       <a:picLocks noChangeAspect="1" noChangeArrowheads="1"/>
                     </pic:cNvPicPr>
                   </pic:nvPicPr>
                   <pic:blipFill>
-                    <a:blip r:embed="rId10">
+                    <a:blip r:embed="rId9">
                       <a:extLst>
                         <a:ext uri="{28A0092B-C50C-407E-A947-70E740481C1C}">
                           <a14:useLocalDpi xmlns:a14="http://schemas.microsoft.com/office/drawing/2010/main" val="0"/>
@@ -1188,132 +1108,132 @@
           <w:sz w:val="20"/>
           <w:szCs w:val="20"/>
         </w:rPr>
+        <w:t xml:space="preserve">Section 4 – Benefits, assumptions, </w:t>
+      </w:r>
+      <w:proofErr w:type="gramStart"/>
+      <w:r>
+        <w:rPr>
+          <w:rStyle w:val="Strong"/>
+          <w:rFonts w:ascii="Arial" w:hAnsi="Arial" w:cs="Arial"/>
+          <w:color w:val="000000"/>
+          <w:sz w:val="20"/>
+          <w:szCs w:val="20"/>
+        </w:rPr>
+        <w:t>risks</w:t>
+      </w:r>
+      <w:proofErr w:type="gramEnd"/>
+      <w:r>
+        <w:rPr>
+          <w:rStyle w:val="Strong"/>
+          <w:rFonts w:ascii="Arial" w:hAnsi="Arial" w:cs="Arial"/>
+          <w:color w:val="000000"/>
+          <w:sz w:val="20"/>
+          <w:szCs w:val="20"/>
+        </w:rPr>
+        <w:t>/issues:</w:t>
+      </w:r>
+      <w:r>
+        <w:rPr>
+          <w:rStyle w:val="apple-converted-space"/>
+          <w:rFonts w:ascii="Arial" w:hAnsi="Arial" w:cs="Arial"/>
+          <w:color w:val="000000"/>
+          <w:sz w:val="20"/>
+          <w:szCs w:val="20"/>
+        </w:rPr>
+        <w:t> </w:t>
+      </w:r>
+      <w:r>
+        <w:rPr>
+          <w:rFonts w:ascii="Arial" w:hAnsi="Arial" w:cs="Arial"/>
+          <w:color w:val="000000"/>
+          <w:sz w:val="20"/>
+          <w:szCs w:val="20"/>
+        </w:rPr>
+        <w:t>In this section, make a list of 5-6 top benefits of the design, a list of</w:t>
+      </w:r>
+      <w:r>
+        <w:rPr>
+          <w:rStyle w:val="apple-converted-space"/>
+          <w:rFonts w:ascii="Arial" w:hAnsi="Arial" w:cs="Arial"/>
+          <w:color w:val="000000"/>
+          <w:sz w:val="20"/>
+          <w:szCs w:val="20"/>
+        </w:rPr>
+        <w:t> </w:t>
+      </w:r>
+      <w:r>
+        <w:rPr>
+          <w:rStyle w:val="Strong"/>
+          <w:rFonts w:ascii="Arial" w:hAnsi="Arial" w:cs="Arial"/>
+          <w:color w:val="000000"/>
+          <w:sz w:val="20"/>
+          <w:szCs w:val="20"/>
+        </w:rPr>
+        <w:t>ALL</w:t>
+      </w:r>
+      <w:r>
+        <w:rPr>
+          <w:rStyle w:val="apple-converted-space"/>
+          <w:rFonts w:ascii="Arial" w:hAnsi="Arial" w:cs="Arial"/>
+          <w:color w:val="000000"/>
+          <w:sz w:val="20"/>
+          <w:szCs w:val="20"/>
+        </w:rPr>
+        <w:t> </w:t>
+      </w:r>
+      <w:r>
+        <w:rPr>
+          <w:rFonts w:ascii="Arial" w:hAnsi="Arial" w:cs="Arial"/>
+          <w:color w:val="000000"/>
+          <w:sz w:val="20"/>
+          <w:szCs w:val="20"/>
+        </w:rPr>
+        <w:t>known risks/issues and a list of ALL assumptions. Some of this may simply be rehashing what you wrote in a previous section of the document. What’s important is getting all of these items into one section so that the reader doesn’t have to read the whole document to understand what the benefits, risks and assumptions are.</w:t>
+      </w:r>
+    </w:p>
+    <w:p>
+      <w:pPr>
+        <w:pStyle w:val="NormalWeb"/>
+        <w:shd w:val="clear" w:color="auto" w:fill="FFFFFF"/>
+        <w:spacing w:before="0" w:beforeAutospacing="0" w:after="240" w:afterAutospacing="0" w:line="360" w:lineRule="atLeast"/>
+        <w:rPr>
+          <w:rFonts w:ascii="Arial" w:hAnsi="Arial" w:cs="Arial"/>
+          <w:color w:val="000000"/>
+          <w:sz w:val="20"/>
+          <w:szCs w:val="20"/>
+        </w:rPr>
+      </w:pPr>
+      <w:r>
+        <w:rPr>
+          <w:rFonts w:ascii="Arial" w:hAnsi="Arial" w:cs="Arial"/>
+          <w:color w:val="000000"/>
+          <w:sz w:val="20"/>
+          <w:szCs w:val="20"/>
+        </w:rPr>
+        <w:t>Never remove anything from this section! As risks become non-risks, document that they are now non-risks and why they became non-risks. Never erase them from the document. The same holds true for assumptions. You should be able to look at this section and know instantly what the current risks are to your design.</w:t>
+      </w:r>
+    </w:p>
+    <w:p>
+      <w:pPr>
+        <w:pStyle w:val="NormalWeb"/>
+        <w:shd w:val="clear" w:color="auto" w:fill="FFFFFF"/>
+        <w:spacing w:before="0" w:beforeAutospacing="0" w:after="240" w:afterAutospacing="0" w:line="360" w:lineRule="atLeast"/>
+        <w:rPr>
+          <w:rFonts w:ascii="Arial" w:hAnsi="Arial" w:cs="Arial"/>
+          <w:color w:val="000000"/>
+          <w:sz w:val="20"/>
+          <w:szCs w:val="20"/>
+        </w:rPr>
+      </w:pPr>
+      <w:r>
+        <w:rPr>
+          <w:rFonts w:ascii="Arial" w:hAnsi="Arial" w:cs="Arial"/>
+          <w:color w:val="000000"/>
+          <w:sz w:val="20"/>
+          <w:szCs w:val="20"/>
+          <w:highlight w:val="yellow"/>
+        </w:rPr>
         <w:lastRenderedPageBreak/>
-        <w:t xml:space="preserve">Section 4 – Benefits, assumptions, </w:t>
-      </w:r>
-      <w:proofErr w:type="gramStart"/>
-      <w:r>
-        <w:rPr>
-          <w:rStyle w:val="Strong"/>
-          <w:rFonts w:ascii="Arial" w:hAnsi="Arial" w:cs="Arial"/>
-          <w:color w:val="000000"/>
-          <w:sz w:val="20"/>
-          <w:szCs w:val="20"/>
-        </w:rPr>
-        <w:t>risks</w:t>
-      </w:r>
-      <w:proofErr w:type="gramEnd"/>
-      <w:r>
-        <w:rPr>
-          <w:rStyle w:val="Strong"/>
-          <w:rFonts w:ascii="Arial" w:hAnsi="Arial" w:cs="Arial"/>
-          <w:color w:val="000000"/>
-          <w:sz w:val="20"/>
-          <w:szCs w:val="20"/>
-        </w:rPr>
-        <w:t>/issues:</w:t>
-      </w:r>
-      <w:r>
-        <w:rPr>
-          <w:rStyle w:val="apple-converted-space"/>
-          <w:rFonts w:ascii="Arial" w:hAnsi="Arial" w:cs="Arial"/>
-          <w:color w:val="000000"/>
-          <w:sz w:val="20"/>
-          <w:szCs w:val="20"/>
-        </w:rPr>
-        <w:t> </w:t>
-      </w:r>
-      <w:r>
-        <w:rPr>
-          <w:rFonts w:ascii="Arial" w:hAnsi="Arial" w:cs="Arial"/>
-          <w:color w:val="000000"/>
-          <w:sz w:val="20"/>
-          <w:szCs w:val="20"/>
-        </w:rPr>
-        <w:t>In this section, make a list of 5-6 top benefits of the design, a list of</w:t>
-      </w:r>
-      <w:r>
-        <w:rPr>
-          <w:rStyle w:val="apple-converted-space"/>
-          <w:rFonts w:ascii="Arial" w:hAnsi="Arial" w:cs="Arial"/>
-          <w:color w:val="000000"/>
-          <w:sz w:val="20"/>
-          <w:szCs w:val="20"/>
-        </w:rPr>
-        <w:t> </w:t>
-      </w:r>
-      <w:r>
-        <w:rPr>
-          <w:rStyle w:val="Strong"/>
-          <w:rFonts w:ascii="Arial" w:hAnsi="Arial" w:cs="Arial"/>
-          <w:color w:val="000000"/>
-          <w:sz w:val="20"/>
-          <w:szCs w:val="20"/>
-        </w:rPr>
-        <w:t>ALL</w:t>
-      </w:r>
-      <w:r>
-        <w:rPr>
-          <w:rStyle w:val="apple-converted-space"/>
-          <w:rFonts w:ascii="Arial" w:hAnsi="Arial" w:cs="Arial"/>
-          <w:color w:val="000000"/>
-          <w:sz w:val="20"/>
-          <w:szCs w:val="20"/>
-        </w:rPr>
-        <w:t> </w:t>
-      </w:r>
-      <w:r>
-        <w:rPr>
-          <w:rFonts w:ascii="Arial" w:hAnsi="Arial" w:cs="Arial"/>
-          <w:color w:val="000000"/>
-          <w:sz w:val="20"/>
-          <w:szCs w:val="20"/>
-        </w:rPr>
-        <w:t>known risks/issues and a list of ALL assumptions. Some of this may simply be rehashing what you wrote in a previous section of the document. What’s important is getting all of these items into one section so that the reader doesn’t have to read the whole document to understand what the benefits, risks and assumptions are.</w:t>
-      </w:r>
-    </w:p>
-    <w:p>
-      <w:pPr>
-        <w:pStyle w:val="NormalWeb"/>
-        <w:shd w:val="clear" w:color="auto" w:fill="FFFFFF"/>
-        <w:spacing w:before="0" w:beforeAutospacing="0" w:after="240" w:afterAutospacing="0" w:line="360" w:lineRule="atLeast"/>
-        <w:rPr>
-          <w:rFonts w:ascii="Arial" w:hAnsi="Arial" w:cs="Arial"/>
-          <w:color w:val="000000"/>
-          <w:sz w:val="20"/>
-          <w:szCs w:val="20"/>
-        </w:rPr>
-      </w:pPr>
-      <w:r>
-        <w:rPr>
-          <w:rFonts w:ascii="Arial" w:hAnsi="Arial" w:cs="Arial"/>
-          <w:color w:val="000000"/>
-          <w:sz w:val="20"/>
-          <w:szCs w:val="20"/>
-        </w:rPr>
-        <w:t>Never remove anything from this section! As risks become non-risks, document that they are now non-risks and why they became non-risks. Never erase them from the document. The same holds true for assumptions. You should be able to look at this section and know instantly what the current risks are to your design.</w:t>
-      </w:r>
-    </w:p>
-    <w:p>
-      <w:pPr>
-        <w:pStyle w:val="NormalWeb"/>
-        <w:shd w:val="clear" w:color="auto" w:fill="FFFFFF"/>
-        <w:spacing w:before="0" w:beforeAutospacing="0" w:after="240" w:afterAutospacing="0" w:line="360" w:lineRule="atLeast"/>
-        <w:rPr>
-          <w:rFonts w:ascii="Arial" w:hAnsi="Arial" w:cs="Arial"/>
-          <w:color w:val="000000"/>
-          <w:sz w:val="20"/>
-          <w:szCs w:val="20"/>
-        </w:rPr>
-      </w:pPr>
-      <w:r>
-        <w:rPr>
-          <w:rFonts w:ascii="Arial" w:hAnsi="Arial" w:cs="Arial"/>
-          <w:color w:val="000000"/>
-          <w:sz w:val="20"/>
-          <w:szCs w:val="20"/>
-          <w:highlight w:val="yellow"/>
-        </w:rPr>
         <w:t>-</w:t>
       </w:r>
       <w:r>

</xml_diff>

<commit_message>
Slight changes made to part 2.
I wrote part 1 pretty quickly, so give me some feedback on what yall think. Tomorrow, I'll probably ask the TA what it should be length-wise, and see if we can get some more feedback from him. I'll probably get a start on part 3 tonight. I really just want a rough draft down that we can edit and talk about.
</commit_message>
<xml_diff>
--- a/Design Document.docx
+++ b/Design Document.docx
@@ -34,28 +34,105 @@
         </w:rPr>
         <w:t> </w:t>
       </w:r>
-      <w:r>
-        <w:rPr>
-          <w:rFonts w:ascii="Arial" w:hAnsi="Arial" w:cs="Arial"/>
-          <w:color w:val="000000"/>
-          <w:sz w:val="20"/>
-          <w:szCs w:val="20"/>
-        </w:rPr>
-        <w:t>In this section, write a few paragraphs that describe what the project or sub-system does. What is the problem it is trying to solve? Why does it need to exist? Who will use it? By answering these questions, you establish the scope of your design. If you find it hard to write a few paragraphs in this section, then you probably don’t understand the domain as much as you should. If you can’t fit your description within a few paragraphs, then perhaps the scope is too large. Use this section as a tool to verify that the scope of your design is reasonable.</w:t>
-      </w:r>
-    </w:p>
-    <w:p>
-      <w:pPr>
-        <w:pStyle w:val="NormalWeb"/>
-        <w:shd w:val="clear" w:color="auto" w:fill="FFFFFF"/>
-        <w:spacing w:before="0" w:beforeAutospacing="0" w:after="240" w:afterAutospacing="0" w:line="360" w:lineRule="atLeast"/>
-        <w:rPr>
-          <w:rFonts w:ascii="Arial" w:hAnsi="Arial" w:cs="Arial"/>
-          <w:color w:val="000000"/>
-          <w:sz w:val="20"/>
-          <w:szCs w:val="20"/>
-        </w:rPr>
-      </w:pPr>
+      <w:bookmarkStart w:id="0" w:name="_GoBack"/>
+      <w:bookmarkEnd w:id="0"/>
+    </w:p>
+    <w:p>
+      <w:pPr>
+        <w:pStyle w:val="NormalWeb"/>
+        <w:shd w:val="clear" w:color="auto" w:fill="FFFFFF"/>
+        <w:spacing w:before="0" w:beforeAutospacing="0" w:after="240" w:afterAutospacing="0" w:line="360" w:lineRule="atLeast"/>
+        <w:ind w:firstLine="720"/>
+        <w:rPr>
+          <w:rFonts w:ascii="Arial" w:hAnsi="Arial" w:cs="Arial"/>
+          <w:color w:val="000000"/>
+          <w:sz w:val="20"/>
+          <w:szCs w:val="20"/>
+        </w:rPr>
+      </w:pPr>
+      <w:r>
+        <w:rPr>
+          <w:rFonts w:ascii="Arial" w:hAnsi="Arial" w:cs="Arial"/>
+          <w:color w:val="000000"/>
+          <w:sz w:val="20"/>
+          <w:szCs w:val="20"/>
+        </w:rPr>
+        <w:t xml:space="preserve">This product intends to stand alone as a functional low-level database, which is made portable by the definition of a DML and parser. On top of this database, we will construct an application which makes use of the functionalities made available by our work on the database itself. We will then look to further test our database with an application made by a third party, and note any difficulties that arise in that transition, and think about how they could be prevented in the future in hopes of creating a more generalized product. </w:t>
+      </w:r>
+    </w:p>
+    <w:p>
+      <w:pPr>
+        <w:pStyle w:val="NormalWeb"/>
+        <w:shd w:val="clear" w:color="auto" w:fill="FFFFFF"/>
+        <w:spacing w:before="0" w:beforeAutospacing="0" w:after="240" w:afterAutospacing="0" w:line="360" w:lineRule="atLeast"/>
+        <w:rPr>
+          <w:rFonts w:ascii="Arial" w:hAnsi="Arial" w:cs="Arial"/>
+          <w:color w:val="000000"/>
+          <w:sz w:val="20"/>
+          <w:szCs w:val="20"/>
+        </w:rPr>
+      </w:pPr>
+      <w:r>
+        <w:rPr>
+          <w:rFonts w:ascii="Arial" w:hAnsi="Arial" w:cs="Arial"/>
+          <w:color w:val="000000"/>
+          <w:sz w:val="20"/>
+          <w:szCs w:val="20"/>
+        </w:rPr>
+        <w:tab/>
+        <w:t xml:space="preserve">Many applications rely on a strong database, with high level functionality. This product attempts to stand alone with the ability to take in and store data, and manipulate it when queries to that data are made. </w:t>
+      </w:r>
+      <w:r>
+        <w:rPr>
+          <w:rFonts w:ascii="Arial" w:hAnsi="Arial" w:cs="Arial"/>
+          <w:color w:val="000000"/>
+          <w:sz w:val="20"/>
+          <w:szCs w:val="20"/>
+        </w:rPr>
+        <w:t xml:space="preserve">From a warehouse to a university administration office, a database such as this could accept and manipulate data with ease, and allow for quick accounting of resources, and provide either a quantitative or qualitative analysis of the data. </w:t>
+      </w:r>
+    </w:p>
+    <w:p>
+      <w:pPr>
+        <w:pStyle w:val="NormalWeb"/>
+        <w:shd w:val="clear" w:color="auto" w:fill="FFFFFF"/>
+        <w:spacing w:before="0" w:beforeAutospacing="0" w:after="240" w:afterAutospacing="0" w:line="360" w:lineRule="atLeast"/>
+        <w:rPr>
+          <w:rFonts w:ascii="Arial" w:hAnsi="Arial" w:cs="Arial"/>
+          <w:color w:val="000000"/>
+          <w:sz w:val="20"/>
+          <w:szCs w:val="20"/>
+        </w:rPr>
+      </w:pPr>
+      <w:r>
+        <w:rPr>
+          <w:rFonts w:ascii="Arial" w:hAnsi="Arial" w:cs="Arial"/>
+          <w:color w:val="000000"/>
+          <w:sz w:val="20"/>
+          <w:szCs w:val="20"/>
+        </w:rPr>
+        <w:tab/>
+        <w:t>The database we are looking to design, as stated, is fairly low level and far from optimized. Rather, it would provide a strong stepping stone towards looking at optimization of databases. Thus, in this case, we use the six core operations of relational algebra (</w:t>
+      </w:r>
+      <w:r>
+        <w:rPr>
+          <w:rFonts w:ascii="Arial" w:hAnsi="Arial" w:cs="Arial"/>
+          <w:i/>
+          <w:color w:val="000000"/>
+          <w:sz w:val="20"/>
+          <w:szCs w:val="20"/>
+        </w:rPr>
+        <w:t>Selection, Projection, Renaming, Set Union, Set Difference, and Cross Product</w:t>
+      </w:r>
+      <w:r>
+        <w:rPr>
+          <w:rFonts w:ascii="Arial" w:hAnsi="Arial" w:cs="Arial"/>
+          <w:color w:val="000000"/>
+          <w:sz w:val="20"/>
+          <w:szCs w:val="20"/>
+        </w:rPr>
+        <w:t>), as well as the natural join operation. With this core, the database will have a strong functionality and will be able to create high level applications.</w:t>
+      </w:r>
     </w:p>
     <w:p>
       <w:pPr>
@@ -184,14 +261,137 @@
         <w:rPr>
           <w:noProof/>
         </w:rPr>
+        <mc:AlternateContent>
+          <mc:Choice Requires="wps">
+            <w:drawing>
+              <wp:anchor distT="0" distB="0" distL="114300" distR="114300" simplePos="0" relativeHeight="251660288" behindDoc="0" locked="0" layoutInCell="1" allowOverlap="1" wp14:anchorId="2B745E17" wp14:editId="2A4A6D40">
+                <wp:simplePos x="0" y="0"/>
+                <wp:positionH relativeFrom="column">
+                  <wp:posOffset>2809875</wp:posOffset>
+                </wp:positionH>
+                <wp:positionV relativeFrom="paragraph">
+                  <wp:posOffset>2771775</wp:posOffset>
+                </wp:positionV>
+                <wp:extent cx="3133725" cy="635"/>
+                <wp:effectExtent l="0" t="0" r="9525" b="6985"/>
+                <wp:wrapSquare wrapText="bothSides"/>
+                <wp:docPr id="6" name="Text Box 6"/>
+                <wp:cNvGraphicFramePr/>
+                <a:graphic xmlns:a="http://schemas.openxmlformats.org/drawingml/2006/main">
+                  <a:graphicData uri="http://schemas.microsoft.com/office/word/2010/wordprocessingShape">
+                    <wps:wsp>
+                      <wps:cNvSpPr txBox="1"/>
+                      <wps:spPr>
+                        <a:xfrm>
+                          <a:off x="0" y="0"/>
+                          <a:ext cx="3133725" cy="635"/>
+                        </a:xfrm>
+                        <a:prstGeom prst="rect">
+                          <a:avLst/>
+                        </a:prstGeom>
+                        <a:solidFill>
+                          <a:prstClr val="white"/>
+                        </a:solidFill>
+                        <a:ln>
+                          <a:noFill/>
+                        </a:ln>
+                        <a:effectLst/>
+                      </wps:spPr>
+                      <wps:txbx>
+                        <w:txbxContent>
+                          <w:p>
+                            <w:pPr>
+                              <w:pStyle w:val="Caption"/>
+                              <w:rPr>
+                                <w:rFonts w:ascii="Times New Roman" w:eastAsia="Times New Roman" w:hAnsi="Times New Roman" w:cs="Times New Roman"/>
+                                <w:noProof/>
+                                <w:sz w:val="24"/>
+                                <w:szCs w:val="24"/>
+                              </w:rPr>
+                            </w:pPr>
+                            <w:r>
+                              <w:t xml:space="preserve">Figure </w:t>
+                            </w:r>
+                            <w:fldSimple w:instr=" SEQ Figure \* ARABIC ">
+                              <w:r>
+                                <w:rPr>
+                                  <w:noProof/>
+                                </w:rPr>
+                                <w:t>1</w:t>
+                              </w:r>
+                            </w:fldSimple>
+                            <w:r>
+                              <w:t>: Diagram of final product flow. Applications are portable, and are translated by a parser where information is stored in relations in the database.</w:t>
+                            </w:r>
+                          </w:p>
+                        </w:txbxContent>
+                      </wps:txbx>
+                      <wps:bodyPr rot="0" spcFirstLastPara="0" vertOverflow="overflow" horzOverflow="overflow" vert="horz" wrap="square" lIns="0" tIns="0" rIns="0" bIns="0" numCol="1" spcCol="0" rtlCol="0" fromWordArt="0" anchor="t" anchorCtr="0" forceAA="0" compatLnSpc="1">
+                        <a:prstTxWarp prst="textNoShape">
+                          <a:avLst/>
+                        </a:prstTxWarp>
+                        <a:spAutoFit/>
+                      </wps:bodyPr>
+                    </wps:wsp>
+                  </a:graphicData>
+                </a:graphic>
+              </wp:anchor>
+            </w:drawing>
+          </mc:Choice>
+          <mc:Fallback>
+            <w:pict>
+              <v:shapetype id="_x0000_t202" coordsize="21600,21600" o:spt="202" path="m,l,21600r21600,l21600,xe">
+                <v:stroke joinstyle="miter"/>
+                <v:path gradientshapeok="t" o:connecttype="rect"/>
+              </v:shapetype>
+              <v:shape id="Text Box 6" o:spid="_x0000_s1026" type="#_x0000_t202" style="position:absolute;margin-left:221.25pt;margin-top:218.25pt;width:246.75pt;height:.05pt;z-index:251660288;visibility:visible;mso-wrap-style:square;mso-wrap-distance-left:9pt;mso-wrap-distance-top:0;mso-wrap-distance-right:9pt;mso-wrap-distance-bottom:0;mso-position-horizontal:absolute;mso-position-horizontal-relative:text;mso-position-vertical:absolute;mso-position-vertical-relative:text;v-text-anchor:top" o:gfxdata="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" stroked="f">
+                <v:textbox style="mso-fit-shape-to-text:t" inset="0,0,0,0">
+                  <w:txbxContent>
+                    <w:p>
+                      <w:pPr>
+                        <w:pStyle w:val="Caption"/>
+                        <w:rPr>
+                          <w:rFonts w:ascii="Times New Roman" w:eastAsia="Times New Roman" w:hAnsi="Times New Roman" w:cs="Times New Roman"/>
+                          <w:noProof/>
+                          <w:sz w:val="24"/>
+                          <w:szCs w:val="24"/>
+                        </w:rPr>
+                      </w:pPr>
+                      <w:r>
+                        <w:t xml:space="preserve">Figure </w:t>
+                      </w:r>
+                      <w:fldSimple w:instr=" SEQ Figure \* ARABIC ">
+                        <w:r>
+                          <w:rPr>
+                            <w:noProof/>
+                          </w:rPr>
+                          <w:t>1</w:t>
+                        </w:r>
+                      </w:fldSimple>
+                      <w:r>
+                        <w:t>: Diagram of final product flow. Applications are portable, and are translated by a parser where information is stored in relations in the database.</w:t>
+                      </w:r>
+                    </w:p>
+                  </w:txbxContent>
+                </v:textbox>
+                <w10:wrap type="square"/>
+              </v:shape>
+            </w:pict>
+          </mc:Fallback>
+        </mc:AlternateContent>
+      </w:r>
+      <w:r>
+        <w:rPr>
+          <w:noProof/>
+        </w:rPr>
         <w:drawing>
-          <wp:anchor distT="0" distB="0" distL="114300" distR="114300" simplePos="0" relativeHeight="251658240" behindDoc="0" locked="0" layoutInCell="1" allowOverlap="1" wp14:anchorId="38EBA8C4" wp14:editId="43B6465D">
+          <wp:anchor distT="0" distB="0" distL="114300" distR="114300" simplePos="0" relativeHeight="251658240" behindDoc="0" locked="0" layoutInCell="1" allowOverlap="1" wp14:anchorId="489AC51A" wp14:editId="74884963">
             <wp:simplePos x="0" y="0"/>
             <wp:positionH relativeFrom="column">
               <wp:posOffset>2809875</wp:posOffset>
             </wp:positionH>
             <wp:positionV relativeFrom="paragraph">
-              <wp:posOffset>876300</wp:posOffset>
+              <wp:posOffset>485775</wp:posOffset>
             </wp:positionV>
             <wp:extent cx="3133725" cy="2219325"/>
             <wp:effectExtent l="0" t="0" r="9525" b="9525"/>
@@ -299,7 +499,18 @@
           <w:sz w:val="20"/>
           <w:szCs w:val="20"/>
         </w:rPr>
-        <w:t xml:space="preserve"> turns it into the commands and functions which the database takes. It provides the arguments to these functions as well. It is necessary to define this step as it undoes the abstraction created in the application, which is necessary for </w:t>
+        <w:t xml:space="preserve"> turns it into the commands and functions which the database takes. It provides the arguments to these functions as well. It is </w:t>
+      </w:r>
+      <w:r>
+        <w:rPr>
+          <w:rStyle w:val="apple-converted-space"/>
+          <w:rFonts w:ascii="Arial" w:hAnsi="Arial" w:cs="Arial"/>
+          <w:color w:val="000000"/>
+          <w:sz w:val="20"/>
+          <w:szCs w:val="20"/>
+        </w:rPr>
+        <w:lastRenderedPageBreak/>
+        <w:t xml:space="preserve">necessary to define this step as it undoes the abstraction created in the application, which is necessary for </w:t>
       </w:r>
       <w:r>
         <w:rPr>
@@ -360,409 +571,397 @@
         </w:rPr>
         <w:t xml:space="preserve"> </w:t>
       </w:r>
-      <w:bookmarkStart w:id="0" w:name="_GoBack"/>
-      <w:bookmarkEnd w:id="0"/>
-    </w:p>
-    <w:p>
-      <w:pPr>
-        <w:pStyle w:val="NormalWeb"/>
-        <w:shd w:val="clear" w:color="auto" w:fill="FFFFFF"/>
-        <w:spacing w:before="0" w:beforeAutospacing="0" w:after="240" w:afterAutospacing="0" w:line="360" w:lineRule="atLeast"/>
-        <w:rPr>
-          <w:rStyle w:val="apple-converted-space"/>
-          <w:rFonts w:ascii="Arial" w:hAnsi="Arial" w:cs="Arial"/>
-          <w:color w:val="000000"/>
-          <w:sz w:val="20"/>
-          <w:szCs w:val="20"/>
-        </w:rPr>
-      </w:pPr>
-      <w:r>
-        <w:rPr>
-          <w:rStyle w:val="apple-converted-space"/>
-          <w:rFonts w:ascii="Arial" w:hAnsi="Arial" w:cs="Arial"/>
-          <w:color w:val="000000"/>
-          <w:sz w:val="20"/>
-          <w:szCs w:val="20"/>
-        </w:rPr>
-        <w:t xml:space="preserve">The next layer is the database, which is essentially a collection of relations. The database needs to maintain fluid control over all of its relations, and be able to add, remove, and access relations with ease. </w:t>
-      </w:r>
-      <w:r>
-        <w:rPr>
-          <w:rStyle w:val="apple-converted-space"/>
+    </w:p>
+    <w:p>
+      <w:pPr>
+        <w:pStyle w:val="NormalWeb"/>
+        <w:shd w:val="clear" w:color="auto" w:fill="FFFFFF"/>
+        <w:spacing w:before="0" w:beforeAutospacing="0" w:after="240" w:afterAutospacing="0" w:line="360" w:lineRule="atLeast"/>
+        <w:rPr>
+          <w:rStyle w:val="apple-converted-space"/>
+          <w:rFonts w:ascii="Arial" w:hAnsi="Arial" w:cs="Arial"/>
+          <w:color w:val="000000"/>
+          <w:sz w:val="20"/>
+          <w:szCs w:val="20"/>
+        </w:rPr>
+      </w:pPr>
+      <w:r>
+        <w:rPr>
+          <w:rStyle w:val="apple-converted-space"/>
+          <w:rFonts w:ascii="Arial" w:hAnsi="Arial" w:cs="Arial"/>
+          <w:color w:val="000000"/>
+          <w:sz w:val="20"/>
+          <w:szCs w:val="20"/>
+        </w:rPr>
+        <w:t>The next layer is the database, which is essentially a collection of relations. The database needs to maintain fluid control over all of its relations, and be able to add, remove, and access relations with ease. After the parser turns the language into functions and methods, the database needs to decide which relations it is looking for, determine if those relations are valid, and act upon the command it is passed.</w:t>
+      </w:r>
+    </w:p>
+    <w:p>
+      <w:pPr>
+        <w:pStyle w:val="NormalWeb"/>
+        <w:shd w:val="clear" w:color="auto" w:fill="FFFFFF"/>
+        <w:spacing w:before="0" w:beforeAutospacing="0" w:after="240" w:afterAutospacing="0" w:line="360" w:lineRule="atLeast"/>
+        <w:rPr>
+          <w:rStyle w:val="apple-converted-space"/>
+          <w:rFonts w:ascii="Arial" w:hAnsi="Arial" w:cs="Arial"/>
+          <w:color w:val="000000"/>
+          <w:sz w:val="20"/>
+          <w:szCs w:val="20"/>
+        </w:rPr>
+      </w:pPr>
+      <w:r>
+        <w:rPr>
+          <w:rStyle w:val="apple-converted-space"/>
+          <w:rFonts w:ascii="Arial" w:hAnsi="Arial" w:cs="Arial"/>
+          <w:b/>
+          <w:color w:val="000000"/>
+          <w:sz w:val="20"/>
+          <w:szCs w:val="20"/>
+        </w:rPr>
+        <w:t>Relation:</w:t>
+      </w:r>
+    </w:p>
+    <w:p>
+      <w:pPr>
+        <w:pStyle w:val="NormalWeb"/>
+        <w:shd w:val="clear" w:color="auto" w:fill="FFFFFF"/>
+        <w:spacing w:before="0" w:beforeAutospacing="0" w:after="240" w:afterAutospacing="0" w:line="360" w:lineRule="atLeast"/>
+        <w:rPr>
+          <w:rStyle w:val="apple-converted-space"/>
+          <w:rFonts w:ascii="Arial" w:hAnsi="Arial" w:cs="Arial"/>
+          <w:color w:val="000000"/>
+          <w:sz w:val="20"/>
+          <w:szCs w:val="20"/>
+        </w:rPr>
+      </w:pPr>
+      <w:r>
+        <w:rPr>
+          <w:rStyle w:val="apple-converted-space"/>
+          <w:rFonts w:ascii="Arial" w:hAnsi="Arial" w:cs="Arial"/>
+          <w:color w:val="000000"/>
+          <w:sz w:val="20"/>
+          <w:szCs w:val="20"/>
+        </w:rPr>
+        <w:t>The final entity is the relation itself. A relation is a table, which contains columns called attributes (</w:t>
+      </w:r>
+      <w:proofErr w:type="spellStart"/>
+      <w:r>
+        <w:rPr>
+          <w:rStyle w:val="apple-converted-space"/>
+          <w:rFonts w:ascii="Arial" w:hAnsi="Arial" w:cs="Arial"/>
+          <w:color w:val="000000"/>
+          <w:sz w:val="20"/>
+          <w:szCs w:val="20"/>
+        </w:rPr>
+        <w:t>ie</w:t>
+      </w:r>
+      <w:proofErr w:type="spellEnd"/>
+      <w:r>
+        <w:rPr>
+          <w:rStyle w:val="apple-converted-space"/>
+          <w:rFonts w:ascii="Arial" w:hAnsi="Arial" w:cs="Arial"/>
+          <w:color w:val="000000"/>
+          <w:sz w:val="20"/>
+          <w:szCs w:val="20"/>
+        </w:rPr>
+        <w:t xml:space="preserve">. </w:t>
+      </w:r>
+      <w:proofErr w:type="gramStart"/>
+      <w:r>
+        <w:rPr>
+          <w:rStyle w:val="apple-converted-space"/>
+          <w:rFonts w:ascii="Arial" w:hAnsi="Arial" w:cs="Arial"/>
+          <w:i/>
+          <w:color w:val="000000"/>
+          <w:sz w:val="20"/>
+          <w:szCs w:val="20"/>
+        </w:rPr>
+        <w:t>Name, Age, etc.</w:t>
+      </w:r>
+      <w:r>
+        <w:rPr>
+          <w:rStyle w:val="apple-converted-space"/>
+          <w:rFonts w:ascii="Arial" w:hAnsi="Arial" w:cs="Arial"/>
+          <w:color w:val="000000"/>
+          <w:sz w:val="20"/>
+          <w:szCs w:val="20"/>
+        </w:rPr>
+        <w:t>)</w:t>
+      </w:r>
+      <w:proofErr w:type="gramEnd"/>
+      <w:r>
+        <w:rPr>
+          <w:rStyle w:val="apple-converted-space"/>
+          <w:rFonts w:ascii="Arial" w:hAnsi="Arial" w:cs="Arial"/>
+          <w:color w:val="000000"/>
+          <w:sz w:val="20"/>
+          <w:szCs w:val="20"/>
+        </w:rPr>
+        <w:t xml:space="preserve"> </w:t>
+      </w:r>
+      <w:proofErr w:type="gramStart"/>
+      <w:r>
+        <w:rPr>
+          <w:rStyle w:val="apple-converted-space"/>
+          <w:rFonts w:ascii="Arial" w:hAnsi="Arial" w:cs="Arial"/>
+          <w:color w:val="000000"/>
+          <w:sz w:val="20"/>
+          <w:szCs w:val="20"/>
+        </w:rPr>
+        <w:t>and</w:t>
+      </w:r>
+      <w:proofErr w:type="gramEnd"/>
+      <w:r>
+        <w:rPr>
+          <w:rStyle w:val="apple-converted-space"/>
+          <w:rFonts w:ascii="Arial" w:hAnsi="Arial" w:cs="Arial"/>
+          <w:color w:val="000000"/>
+          <w:sz w:val="20"/>
+          <w:szCs w:val="20"/>
+        </w:rPr>
+        <w:t xml:space="preserve"> rows which contain values that make up entries (</w:t>
+      </w:r>
+      <w:proofErr w:type="spellStart"/>
+      <w:r>
+        <w:rPr>
+          <w:rStyle w:val="apple-converted-space"/>
+          <w:rFonts w:ascii="Arial" w:hAnsi="Arial" w:cs="Arial"/>
+          <w:color w:val="000000"/>
+          <w:sz w:val="20"/>
+          <w:szCs w:val="20"/>
+        </w:rPr>
+        <w:t>ie</w:t>
+      </w:r>
+      <w:proofErr w:type="spellEnd"/>
+      <w:r>
+        <w:rPr>
+          <w:rStyle w:val="apple-converted-space"/>
+          <w:rFonts w:ascii="Arial" w:hAnsi="Arial" w:cs="Arial"/>
+          <w:color w:val="000000"/>
+          <w:sz w:val="20"/>
+          <w:szCs w:val="20"/>
+        </w:rPr>
+        <w:t xml:space="preserve">. </w:t>
+      </w:r>
+      <w:proofErr w:type="gramStart"/>
+      <w:r>
+        <w:rPr>
+          <w:rStyle w:val="apple-converted-space"/>
+          <w:rFonts w:ascii="Arial" w:hAnsi="Arial" w:cs="Arial"/>
+          <w:i/>
+          <w:color w:val="000000"/>
+          <w:sz w:val="20"/>
+          <w:szCs w:val="20"/>
+        </w:rPr>
+        <w:t>[John Smith, 19], [Bob Joe, 18]</w:t>
+      </w:r>
+      <w:r>
+        <w:rPr>
+          <w:rStyle w:val="apple-converted-space"/>
+          <w:rFonts w:ascii="Arial" w:hAnsi="Arial" w:cs="Arial"/>
+          <w:color w:val="000000"/>
+          <w:sz w:val="20"/>
+          <w:szCs w:val="20"/>
+        </w:rPr>
+        <w:t>).</w:t>
+      </w:r>
+      <w:proofErr w:type="gramEnd"/>
+      <w:r>
+        <w:rPr>
+          <w:rStyle w:val="apple-converted-space"/>
+          <w:rFonts w:ascii="Arial" w:hAnsi="Arial" w:cs="Arial"/>
+          <w:color w:val="000000"/>
+          <w:sz w:val="20"/>
+          <w:szCs w:val="20"/>
+        </w:rPr>
+        <w:t xml:space="preserve"> </w:t>
+      </w:r>
+      <w:r>
+        <w:rPr>
+          <w:rStyle w:val="apple-converted-space"/>
+          <w:rFonts w:ascii="Arial" w:hAnsi="Arial" w:cs="Arial"/>
+          <w:color w:val="000000"/>
+          <w:sz w:val="20"/>
+          <w:szCs w:val="20"/>
+        </w:rPr>
+        <w:t>The relation needs to have quick access to all of its entries, and be able to return information about the entries it contains.</w:t>
+      </w:r>
+    </w:p>
+    <w:p>
+      <w:pPr>
+        <w:pStyle w:val="NormalWeb"/>
+        <w:shd w:val="clear" w:color="auto" w:fill="FFFFFF"/>
+        <w:spacing w:before="0" w:beforeAutospacing="0" w:after="240" w:afterAutospacing="0" w:line="360" w:lineRule="atLeast"/>
+        <w:rPr>
+          <w:rFonts w:ascii="Arial" w:hAnsi="Arial" w:cs="Arial"/>
+          <w:color w:val="000000"/>
+          <w:sz w:val="20"/>
+          <w:szCs w:val="20"/>
+        </w:rPr>
+      </w:pPr>
+      <w:r>
+        <w:rPr>
+          <w:rStyle w:val="Strong"/>
+          <w:rFonts w:ascii="Arial" w:hAnsi="Arial" w:cs="Arial"/>
+          <w:color w:val="000000"/>
+          <w:sz w:val="20"/>
+          <w:szCs w:val="20"/>
+        </w:rPr>
+        <w:t>Section 3 – For each entity, define the low level design:</w:t>
+      </w:r>
+      <w:r>
+        <w:rPr>
+          <w:rStyle w:val="apple-converted-space"/>
+          <w:rFonts w:ascii="Arial" w:hAnsi="Arial" w:cs="Arial"/>
+          <w:color w:val="000000"/>
+          <w:sz w:val="20"/>
+          <w:szCs w:val="20"/>
+        </w:rPr>
+        <w:t> </w:t>
+      </w:r>
+      <w:r>
+        <w:rPr>
+          <w:rFonts w:ascii="Arial" w:hAnsi="Arial" w:cs="Arial"/>
+          <w:color w:val="000000"/>
+          <w:sz w:val="20"/>
+          <w:szCs w:val="20"/>
+        </w:rPr>
+        <w:t>This section is where your objects and object relationships are defined. For each object (or set of objects) define the following:</w:t>
+      </w:r>
+    </w:p>
+    <w:p>
+      <w:pPr>
+        <w:pStyle w:val="NormalWeb"/>
+        <w:shd w:val="clear" w:color="auto" w:fill="FFFFFF"/>
+        <w:spacing w:before="0" w:beforeAutospacing="0" w:after="240" w:afterAutospacing="0" w:line="360" w:lineRule="atLeast"/>
+        <w:rPr>
+          <w:rFonts w:ascii="Arial" w:hAnsi="Arial" w:cs="Arial"/>
+          <w:color w:val="000000"/>
+          <w:sz w:val="20"/>
+          <w:szCs w:val="20"/>
+        </w:rPr>
+      </w:pPr>
+      <w:r>
+        <w:rPr>
+          <w:rStyle w:val="Strong"/>
+          <w:rFonts w:ascii="Arial" w:hAnsi="Arial" w:cs="Arial"/>
+          <w:color w:val="000000"/>
+          <w:sz w:val="20"/>
+          <w:szCs w:val="20"/>
+        </w:rPr>
+        <w:t>Usage</w:t>
+      </w:r>
+    </w:p>
+    <w:p>
+      <w:pPr>
+        <w:pStyle w:val="NormalWeb"/>
+        <w:shd w:val="clear" w:color="auto" w:fill="FFFFFF"/>
+        <w:spacing w:before="0" w:beforeAutospacing="0" w:after="240" w:afterAutospacing="0" w:line="360" w:lineRule="atLeast"/>
+        <w:rPr>
+          <w:rFonts w:ascii="Arial" w:hAnsi="Arial" w:cs="Arial"/>
+          <w:color w:val="000000"/>
+          <w:sz w:val="20"/>
+          <w:szCs w:val="20"/>
+        </w:rPr>
+      </w:pPr>
+      <w:r>
+        <w:rPr>
+          <w:rFonts w:ascii="Arial" w:hAnsi="Arial" w:cs="Arial"/>
+          <w:color w:val="000000"/>
+          <w:sz w:val="20"/>
+          <w:szCs w:val="20"/>
+        </w:rPr>
+        <w:t>Describe in a paragraph how the object is used and what function it serves. If an object will interface with an external object or system, it is a good idea to show the interface for the object. Most importantly, you must again describe your thought process for defining the object as you did. List the benefits and risks. If an object provides an encapsulation, describe in a sentence why the encapsulation adds value. Use your descriptions to give meaning to the diagrams. They don’t have to be verbose, just enough to get the point across.</w:t>
+      </w:r>
+    </w:p>
+    <w:p>
+      <w:pPr>
+        <w:pStyle w:val="NormalWeb"/>
+        <w:shd w:val="clear" w:color="auto" w:fill="FFFFFF"/>
+        <w:spacing w:before="0" w:beforeAutospacing="0" w:after="240" w:afterAutospacing="0" w:line="360" w:lineRule="atLeast"/>
+        <w:rPr>
+          <w:rFonts w:ascii="Arial" w:hAnsi="Arial" w:cs="Arial"/>
+          <w:color w:val="000000"/>
+          <w:sz w:val="20"/>
+          <w:szCs w:val="20"/>
+        </w:rPr>
+      </w:pPr>
+      <w:r>
+        <w:rPr>
+          <w:rStyle w:val="Strong"/>
+          <w:rFonts w:ascii="Arial" w:hAnsi="Arial" w:cs="Arial"/>
+          <w:color w:val="000000"/>
+          <w:sz w:val="20"/>
+          <w:szCs w:val="20"/>
+        </w:rPr>
+        <w:t>Configuration</w:t>
+      </w:r>
+    </w:p>
+    <w:p>
+      <w:pPr>
+        <w:pStyle w:val="NormalWeb"/>
+        <w:shd w:val="clear" w:color="auto" w:fill="FFFFFF"/>
+        <w:spacing w:before="0" w:beforeAutospacing="0" w:after="240" w:afterAutospacing="0" w:line="360" w:lineRule="atLeast"/>
+        <w:rPr>
+          <w:rFonts w:ascii="Arial" w:hAnsi="Arial" w:cs="Arial"/>
+          <w:color w:val="000000"/>
+          <w:sz w:val="20"/>
+          <w:szCs w:val="20"/>
+        </w:rPr>
+      </w:pPr>
+      <w:r>
+        <w:rPr>
+          <w:rFonts w:ascii="Arial" w:hAnsi="Arial" w:cs="Arial"/>
+          <w:color w:val="000000"/>
+          <w:sz w:val="20"/>
+          <w:szCs w:val="20"/>
+        </w:rPr>
+        <w:t>If your object needs any special configuration or initialization, this is a good place to describe it. If not, this section can be left out.</w:t>
+      </w:r>
+    </w:p>
+    <w:p>
+      <w:pPr>
+        <w:pStyle w:val="NormalWeb"/>
+        <w:shd w:val="clear" w:color="auto" w:fill="FFFFFF"/>
+        <w:spacing w:before="0" w:beforeAutospacing="0" w:after="240" w:afterAutospacing="0" w:line="360" w:lineRule="atLeast"/>
+        <w:rPr>
+          <w:rFonts w:ascii="Arial" w:hAnsi="Arial" w:cs="Arial"/>
+          <w:color w:val="000000"/>
+          <w:sz w:val="20"/>
+          <w:szCs w:val="20"/>
+        </w:rPr>
+      </w:pPr>
+      <w:r>
+        <w:rPr>
+          <w:rStyle w:val="Strong"/>
+          <w:rFonts w:ascii="Arial" w:hAnsi="Arial" w:cs="Arial"/>
+          <w:color w:val="000000"/>
+          <w:sz w:val="20"/>
+          <w:szCs w:val="20"/>
+        </w:rPr>
+        <w:t>Model</w:t>
+      </w:r>
+    </w:p>
+    <w:p>
+      <w:pPr>
+        <w:pStyle w:val="NormalWeb"/>
+        <w:shd w:val="clear" w:color="auto" w:fill="FFFFFF"/>
+        <w:spacing w:before="0" w:beforeAutospacing="0" w:after="240" w:afterAutospacing="0" w:line="360" w:lineRule="atLeast"/>
+        <w:rPr>
+          <w:rFonts w:ascii="Arial" w:hAnsi="Arial" w:cs="Arial"/>
+          <w:color w:val="000000"/>
+          <w:sz w:val="20"/>
+          <w:szCs w:val="20"/>
+        </w:rPr>
+      </w:pPr>
+      <w:r>
+        <w:rPr>
           <w:rFonts w:ascii="Arial" w:hAnsi="Arial" w:cs="Arial"/>
           <w:color w:val="000000"/>
           <w:sz w:val="20"/>
           <w:szCs w:val="20"/>
         </w:rPr>
         <w:lastRenderedPageBreak/>
-        <w:t>After the parser turns the language into functions and methods, the database needs to decide which relations it is looking for, determine if those relations are valid, and act upon the command it is passed.</w:t>
-      </w:r>
-    </w:p>
-    <w:p>
-      <w:pPr>
-        <w:pStyle w:val="NormalWeb"/>
-        <w:shd w:val="clear" w:color="auto" w:fill="FFFFFF"/>
-        <w:spacing w:before="0" w:beforeAutospacing="0" w:after="240" w:afterAutospacing="0" w:line="360" w:lineRule="atLeast"/>
-        <w:rPr>
-          <w:rStyle w:val="apple-converted-space"/>
-          <w:rFonts w:ascii="Arial" w:hAnsi="Arial" w:cs="Arial"/>
-          <w:color w:val="000000"/>
-          <w:sz w:val="20"/>
-          <w:szCs w:val="20"/>
-        </w:rPr>
-      </w:pPr>
-      <w:r>
-        <w:rPr>
-          <w:rStyle w:val="apple-converted-space"/>
-          <w:rFonts w:ascii="Arial" w:hAnsi="Arial" w:cs="Arial"/>
-          <w:b/>
-          <w:color w:val="000000"/>
-          <w:sz w:val="20"/>
-          <w:szCs w:val="20"/>
-        </w:rPr>
-        <w:t>Relation:</w:t>
-      </w:r>
-    </w:p>
-    <w:p>
-      <w:pPr>
-        <w:pStyle w:val="NormalWeb"/>
-        <w:shd w:val="clear" w:color="auto" w:fill="FFFFFF"/>
-        <w:spacing w:before="0" w:beforeAutospacing="0" w:after="240" w:afterAutospacing="0" w:line="360" w:lineRule="atLeast"/>
-        <w:rPr>
-          <w:rStyle w:val="apple-converted-space"/>
-          <w:rFonts w:ascii="Arial" w:hAnsi="Arial" w:cs="Arial"/>
-          <w:color w:val="000000"/>
-          <w:sz w:val="20"/>
-          <w:szCs w:val="20"/>
-        </w:rPr>
-      </w:pPr>
-      <w:r>
-        <w:rPr>
-          <w:rStyle w:val="apple-converted-space"/>
-          <w:rFonts w:ascii="Arial" w:hAnsi="Arial" w:cs="Arial"/>
-          <w:color w:val="000000"/>
-          <w:sz w:val="20"/>
-          <w:szCs w:val="20"/>
-        </w:rPr>
-        <w:t>The final entity is the relation itself. A relation is a table, which contains columns called attributes (</w:t>
-      </w:r>
-      <w:proofErr w:type="spellStart"/>
-      <w:r>
-        <w:rPr>
-          <w:rStyle w:val="apple-converted-space"/>
-          <w:rFonts w:ascii="Arial" w:hAnsi="Arial" w:cs="Arial"/>
-          <w:color w:val="000000"/>
-          <w:sz w:val="20"/>
-          <w:szCs w:val="20"/>
-        </w:rPr>
-        <w:t>ie</w:t>
-      </w:r>
-      <w:proofErr w:type="spellEnd"/>
-      <w:r>
-        <w:rPr>
-          <w:rStyle w:val="apple-converted-space"/>
-          <w:rFonts w:ascii="Arial" w:hAnsi="Arial" w:cs="Arial"/>
-          <w:color w:val="000000"/>
-          <w:sz w:val="20"/>
-          <w:szCs w:val="20"/>
-        </w:rPr>
-        <w:t xml:space="preserve">. </w:t>
-      </w:r>
-      <w:proofErr w:type="gramStart"/>
-      <w:r>
-        <w:rPr>
-          <w:rStyle w:val="apple-converted-space"/>
-          <w:rFonts w:ascii="Arial" w:hAnsi="Arial" w:cs="Arial"/>
-          <w:i/>
-          <w:color w:val="000000"/>
-          <w:sz w:val="20"/>
-          <w:szCs w:val="20"/>
-        </w:rPr>
-        <w:t>Name, Age, etc.</w:t>
-      </w:r>
-      <w:r>
-        <w:rPr>
-          <w:rStyle w:val="apple-converted-space"/>
-          <w:rFonts w:ascii="Arial" w:hAnsi="Arial" w:cs="Arial"/>
-          <w:color w:val="000000"/>
-          <w:sz w:val="20"/>
-          <w:szCs w:val="20"/>
-        </w:rPr>
-        <w:t>)</w:t>
-      </w:r>
-      <w:proofErr w:type="gramEnd"/>
-      <w:r>
-        <w:rPr>
-          <w:rStyle w:val="apple-converted-space"/>
-          <w:rFonts w:ascii="Arial" w:hAnsi="Arial" w:cs="Arial"/>
-          <w:color w:val="000000"/>
-          <w:sz w:val="20"/>
-          <w:szCs w:val="20"/>
-        </w:rPr>
-        <w:t xml:space="preserve"> </w:t>
-      </w:r>
-      <w:proofErr w:type="gramStart"/>
-      <w:r>
-        <w:rPr>
-          <w:rStyle w:val="apple-converted-space"/>
-          <w:rFonts w:ascii="Arial" w:hAnsi="Arial" w:cs="Arial"/>
-          <w:color w:val="000000"/>
-          <w:sz w:val="20"/>
-          <w:szCs w:val="20"/>
-        </w:rPr>
-        <w:t>and</w:t>
-      </w:r>
-      <w:proofErr w:type="gramEnd"/>
-      <w:r>
-        <w:rPr>
-          <w:rStyle w:val="apple-converted-space"/>
-          <w:rFonts w:ascii="Arial" w:hAnsi="Arial" w:cs="Arial"/>
-          <w:color w:val="000000"/>
-          <w:sz w:val="20"/>
-          <w:szCs w:val="20"/>
-        </w:rPr>
-        <w:t xml:space="preserve"> rows which contain values that make up entries (</w:t>
-      </w:r>
-      <w:proofErr w:type="spellStart"/>
-      <w:r>
-        <w:rPr>
-          <w:rStyle w:val="apple-converted-space"/>
-          <w:rFonts w:ascii="Arial" w:hAnsi="Arial" w:cs="Arial"/>
-          <w:color w:val="000000"/>
-          <w:sz w:val="20"/>
-          <w:szCs w:val="20"/>
-        </w:rPr>
-        <w:t>ie</w:t>
-      </w:r>
-      <w:proofErr w:type="spellEnd"/>
-      <w:r>
-        <w:rPr>
-          <w:rStyle w:val="apple-converted-space"/>
-          <w:rFonts w:ascii="Arial" w:hAnsi="Arial" w:cs="Arial"/>
-          <w:color w:val="000000"/>
-          <w:sz w:val="20"/>
-          <w:szCs w:val="20"/>
-        </w:rPr>
-        <w:t xml:space="preserve">. </w:t>
-      </w:r>
-      <w:proofErr w:type="gramStart"/>
-      <w:r>
-        <w:rPr>
-          <w:rStyle w:val="apple-converted-space"/>
-          <w:rFonts w:ascii="Arial" w:hAnsi="Arial" w:cs="Arial"/>
-          <w:i/>
-          <w:color w:val="000000"/>
-          <w:sz w:val="20"/>
-          <w:szCs w:val="20"/>
-        </w:rPr>
-        <w:t>[John Smith, 19], [Bob Joe, 18]</w:t>
-      </w:r>
-      <w:r>
-        <w:rPr>
-          <w:rStyle w:val="apple-converted-space"/>
-          <w:rFonts w:ascii="Arial" w:hAnsi="Arial" w:cs="Arial"/>
-          <w:color w:val="000000"/>
-          <w:sz w:val="20"/>
-          <w:szCs w:val="20"/>
-        </w:rPr>
-        <w:t>).</w:t>
-      </w:r>
-      <w:proofErr w:type="gramEnd"/>
-      <w:r>
-        <w:rPr>
-          <w:rStyle w:val="apple-converted-space"/>
-          <w:rFonts w:ascii="Arial" w:hAnsi="Arial" w:cs="Arial"/>
-          <w:color w:val="000000"/>
-          <w:sz w:val="20"/>
-          <w:szCs w:val="20"/>
-        </w:rPr>
-        <w:t xml:space="preserve"> </w:t>
-      </w:r>
-      <w:r>
-        <w:rPr>
-          <w:rStyle w:val="apple-converted-space"/>
-          <w:rFonts w:ascii="Arial" w:hAnsi="Arial" w:cs="Arial"/>
-          <w:color w:val="000000"/>
-          <w:sz w:val="20"/>
-          <w:szCs w:val="20"/>
-        </w:rPr>
-        <w:t>The relation needs to have quick access to all of its entries, and be able to return information about the entries it contains.</w:t>
-      </w:r>
-    </w:p>
-    <w:p>
-      <w:pPr>
-        <w:pStyle w:val="NormalWeb"/>
-        <w:shd w:val="clear" w:color="auto" w:fill="FFFFFF"/>
-        <w:spacing w:before="0" w:beforeAutospacing="0" w:after="240" w:afterAutospacing="0" w:line="360" w:lineRule="atLeast"/>
-        <w:rPr>
-          <w:rFonts w:ascii="Arial" w:hAnsi="Arial" w:cs="Arial"/>
-          <w:color w:val="000000"/>
-          <w:sz w:val="20"/>
-          <w:szCs w:val="20"/>
-        </w:rPr>
-      </w:pPr>
-      <w:r>
-        <w:rPr>
-          <w:rStyle w:val="Strong"/>
-          <w:rFonts w:ascii="Arial" w:hAnsi="Arial" w:cs="Arial"/>
-          <w:color w:val="000000"/>
-          <w:sz w:val="20"/>
-          <w:szCs w:val="20"/>
-        </w:rPr>
-        <w:t>Section 3 – For each entity, define the low level design:</w:t>
-      </w:r>
-      <w:r>
-        <w:rPr>
-          <w:rStyle w:val="apple-converted-space"/>
-          <w:rFonts w:ascii="Arial" w:hAnsi="Arial" w:cs="Arial"/>
-          <w:color w:val="000000"/>
-          <w:sz w:val="20"/>
-          <w:szCs w:val="20"/>
-        </w:rPr>
-        <w:t> </w:t>
-      </w:r>
-      <w:r>
-        <w:rPr>
-          <w:rFonts w:ascii="Arial" w:hAnsi="Arial" w:cs="Arial"/>
-          <w:color w:val="000000"/>
-          <w:sz w:val="20"/>
-          <w:szCs w:val="20"/>
-        </w:rPr>
-        <w:t>This section is where your objects and object relationships are defined. For each object (or set of objects) define the following:</w:t>
-      </w:r>
-    </w:p>
-    <w:p>
-      <w:pPr>
-        <w:pStyle w:val="NormalWeb"/>
-        <w:shd w:val="clear" w:color="auto" w:fill="FFFFFF"/>
-        <w:spacing w:before="0" w:beforeAutospacing="0" w:after="240" w:afterAutospacing="0" w:line="360" w:lineRule="atLeast"/>
-        <w:rPr>
-          <w:rFonts w:ascii="Arial" w:hAnsi="Arial" w:cs="Arial"/>
-          <w:color w:val="000000"/>
-          <w:sz w:val="20"/>
-          <w:szCs w:val="20"/>
-        </w:rPr>
-      </w:pPr>
-      <w:r>
-        <w:rPr>
-          <w:rStyle w:val="Strong"/>
-          <w:rFonts w:ascii="Arial" w:hAnsi="Arial" w:cs="Arial"/>
-          <w:color w:val="000000"/>
-          <w:sz w:val="20"/>
-          <w:szCs w:val="20"/>
-        </w:rPr>
-        <w:t>Usage</w:t>
-      </w:r>
-    </w:p>
-    <w:p>
-      <w:pPr>
-        <w:pStyle w:val="NormalWeb"/>
-        <w:shd w:val="clear" w:color="auto" w:fill="FFFFFF"/>
-        <w:spacing w:before="0" w:beforeAutospacing="0" w:after="240" w:afterAutospacing="0" w:line="360" w:lineRule="atLeast"/>
-        <w:rPr>
-          <w:rFonts w:ascii="Arial" w:hAnsi="Arial" w:cs="Arial"/>
-          <w:color w:val="000000"/>
-          <w:sz w:val="20"/>
-          <w:szCs w:val="20"/>
-        </w:rPr>
-      </w:pPr>
-      <w:r>
-        <w:rPr>
-          <w:rFonts w:ascii="Arial" w:hAnsi="Arial" w:cs="Arial"/>
-          <w:color w:val="000000"/>
-          <w:sz w:val="20"/>
-          <w:szCs w:val="20"/>
-        </w:rPr>
-        <w:t>Describe in a paragraph how the object is used and what function it serves. If an object will interface with an external object or system, it is a good idea to show the interface for the object. Most importantly, you must again describe your thought process for defining the object as you did. List the benefits and risks. If an object provides an encapsulation, describe in a sentence why the encapsulation adds value. Use your descriptions to give meaning to the diagrams. They don’t have to be verbose, just enough to get the point across.</w:t>
-      </w:r>
-    </w:p>
-    <w:p>
-      <w:pPr>
-        <w:pStyle w:val="NormalWeb"/>
-        <w:shd w:val="clear" w:color="auto" w:fill="FFFFFF"/>
-        <w:spacing w:before="0" w:beforeAutospacing="0" w:after="240" w:afterAutospacing="0" w:line="360" w:lineRule="atLeast"/>
-        <w:rPr>
-          <w:rFonts w:ascii="Arial" w:hAnsi="Arial" w:cs="Arial"/>
-          <w:color w:val="000000"/>
-          <w:sz w:val="20"/>
-          <w:szCs w:val="20"/>
-        </w:rPr>
-      </w:pPr>
-      <w:r>
-        <w:rPr>
-          <w:rStyle w:val="Strong"/>
-          <w:rFonts w:ascii="Arial" w:hAnsi="Arial" w:cs="Arial"/>
-          <w:color w:val="000000"/>
-          <w:sz w:val="20"/>
-          <w:szCs w:val="20"/>
-        </w:rPr>
-        <w:t>Configuration</w:t>
-      </w:r>
-    </w:p>
-    <w:p>
-      <w:pPr>
-        <w:pStyle w:val="NormalWeb"/>
-        <w:shd w:val="clear" w:color="auto" w:fill="FFFFFF"/>
-        <w:spacing w:before="0" w:beforeAutospacing="0" w:after="240" w:afterAutospacing="0" w:line="360" w:lineRule="atLeast"/>
-        <w:rPr>
-          <w:rFonts w:ascii="Arial" w:hAnsi="Arial" w:cs="Arial"/>
-          <w:color w:val="000000"/>
-          <w:sz w:val="20"/>
-          <w:szCs w:val="20"/>
-        </w:rPr>
-      </w:pPr>
-      <w:r>
-        <w:rPr>
-          <w:rFonts w:ascii="Arial" w:hAnsi="Arial" w:cs="Arial"/>
-          <w:color w:val="000000"/>
-          <w:sz w:val="20"/>
-          <w:szCs w:val="20"/>
-        </w:rPr>
-        <w:t>If your object needs any special configuration or initialization, this is a good place to describe it. If not, this section can be left out.</w:t>
-      </w:r>
-    </w:p>
-    <w:p>
-      <w:pPr>
-        <w:pStyle w:val="NormalWeb"/>
-        <w:shd w:val="clear" w:color="auto" w:fill="FFFFFF"/>
-        <w:spacing w:before="0" w:beforeAutospacing="0" w:after="240" w:afterAutospacing="0" w:line="360" w:lineRule="atLeast"/>
-        <w:rPr>
-          <w:rFonts w:ascii="Arial" w:hAnsi="Arial" w:cs="Arial"/>
-          <w:color w:val="000000"/>
-          <w:sz w:val="20"/>
-          <w:szCs w:val="20"/>
-        </w:rPr>
-      </w:pPr>
-      <w:r>
-        <w:rPr>
-          <w:rStyle w:val="Strong"/>
-          <w:rFonts w:ascii="Arial" w:hAnsi="Arial" w:cs="Arial"/>
-          <w:color w:val="000000"/>
-          <w:sz w:val="20"/>
-          <w:szCs w:val="20"/>
-        </w:rPr>
-        <w:t>Model</w:t>
-      </w:r>
-    </w:p>
-    <w:p>
-      <w:pPr>
-        <w:pStyle w:val="NormalWeb"/>
-        <w:shd w:val="clear" w:color="auto" w:fill="FFFFFF"/>
-        <w:spacing w:before="0" w:beforeAutospacing="0" w:after="240" w:afterAutospacing="0" w:line="360" w:lineRule="atLeast"/>
-        <w:rPr>
-          <w:rFonts w:ascii="Arial" w:hAnsi="Arial" w:cs="Arial"/>
-          <w:color w:val="000000"/>
-          <w:sz w:val="20"/>
-          <w:szCs w:val="20"/>
-        </w:rPr>
-      </w:pPr>
-      <w:r>
-        <w:rPr>
-          <w:rFonts w:ascii="Arial" w:hAnsi="Arial" w:cs="Arial"/>
-          <w:color w:val="000000"/>
-          <w:sz w:val="20"/>
-          <w:szCs w:val="20"/>
-        </w:rPr>
         <w:t xml:space="preserve">Figure 2 shows an example of </w:t>
       </w:r>
       <w:proofErr w:type="gramStart"/>
@@ -901,7 +1100,6 @@
           <w:sz w:val="20"/>
           <w:szCs w:val="20"/>
         </w:rPr>
-        <w:lastRenderedPageBreak/>
         <w:t>Don’t worry about perfection in your models, but be sure to describe exactly what is going on in the diagram. Here, two concrete security objects derive from a base security object, and a security factory will create one or the other for a client depending on the security model of the system.</w:t>
       </w:r>
     </w:p>
@@ -1108,6 +1306,7 @@
           <w:sz w:val="20"/>
           <w:szCs w:val="20"/>
         </w:rPr>
+        <w:lastRenderedPageBreak/>
         <w:t xml:space="preserve">Section 4 – Benefits, assumptions, </w:t>
       </w:r>
       <w:proofErr w:type="gramStart"/>
@@ -1233,7 +1432,6 @@
           <w:szCs w:val="20"/>
           <w:highlight w:val="yellow"/>
         </w:rPr>
-        <w:lastRenderedPageBreak/>
         <w:t>-</w:t>
       </w:r>
       <w:r>
@@ -1507,6 +1705,25 @@
       <w:szCs w:val="16"/>
     </w:rPr>
   </w:style>
+  <w:style w:type="paragraph" w:styleId="Caption">
+    <w:name w:val="caption"/>
+    <w:basedOn w:val="Normal"/>
+    <w:next w:val="Normal"/>
+    <w:uiPriority w:val="35"/>
+    <w:unhideWhenUsed/>
+    <w:qFormat/>
+    <w:rsid w:val="00687CE6"/>
+    <w:pPr>
+      <w:spacing w:line="240" w:lineRule="auto"/>
+    </w:pPr>
+    <w:rPr>
+      <w:b/>
+      <w:bCs/>
+      <w:color w:val="4F81BD" w:themeColor="accent1"/>
+      <w:sz w:val="18"/>
+      <w:szCs w:val="18"/>
+    </w:rPr>
+  </w:style>
 </w:styles>
 </file>
 
@@ -1757,6 +1974,25 @@
       <w:rFonts w:ascii="Tahoma" w:hAnsi="Tahoma" w:cs="Tahoma"/>
       <w:sz w:val="16"/>
       <w:szCs w:val="16"/>
+    </w:rPr>
+  </w:style>
+  <w:style w:type="paragraph" w:styleId="Caption">
+    <w:name w:val="caption"/>
+    <w:basedOn w:val="Normal"/>
+    <w:next w:val="Normal"/>
+    <w:uiPriority w:val="35"/>
+    <w:unhideWhenUsed/>
+    <w:qFormat/>
+    <w:rsid w:val="00687CE6"/>
+    <w:pPr>
+      <w:spacing w:line="240" w:lineRule="auto"/>
+    </w:pPr>
+    <w:rPr>
+      <w:b/>
+      <w:bCs/>
+      <w:color w:val="4F81BD" w:themeColor="accent1"/>
+      <w:sz w:val="18"/>
+      <w:szCs w:val="18"/>
     </w:rPr>
   </w:style>
 </w:styles>

</xml_diff>

<commit_message>
Updated Part 3 for Application Object
</commit_message>
<xml_diff>
--- a/Design Document.docx
+++ b/Design Document.docx
@@ -34,8 +34,6 @@
         </w:rPr>
         <w:t> </w:t>
       </w:r>
-      <w:bookmarkStart w:id="0" w:name="_GoBack"/>
-      <w:bookmarkEnd w:id="0"/>
     </w:p>
     <w:p>
       <w:pPr>
@@ -836,6 +834,727 @@
         <w:spacing w:before="0" w:beforeAutospacing="0" w:after="240" w:afterAutospacing="0" w:line="360" w:lineRule="atLeast"/>
         <w:rPr>
           <w:rFonts w:ascii="Arial" w:hAnsi="Arial" w:cs="Arial"/>
+          <w:b/>
+          <w:color w:val="000000"/>
+          <w:sz w:val="20"/>
+          <w:szCs w:val="20"/>
+        </w:rPr>
+      </w:pPr>
+      <w:r>
+        <w:rPr>
+          <w:rFonts w:ascii="Arial" w:hAnsi="Arial" w:cs="Arial"/>
+          <w:b/>
+          <w:color w:val="000000"/>
+          <w:sz w:val="20"/>
+          <w:szCs w:val="20"/>
+        </w:rPr>
+        <w:t>Application:</w:t>
+      </w:r>
+    </w:p>
+    <w:p>
+      <w:pPr>
+        <w:pStyle w:val="NormalWeb"/>
+        <w:shd w:val="clear" w:color="auto" w:fill="FFFFFF"/>
+        <w:spacing w:before="0" w:beforeAutospacing="0" w:after="240" w:afterAutospacing="0" w:line="360" w:lineRule="atLeast"/>
+        <w:rPr>
+          <w:rFonts w:ascii="Arial" w:hAnsi="Arial" w:cs="Arial"/>
+          <w:color w:val="000000"/>
+          <w:sz w:val="20"/>
+          <w:szCs w:val="20"/>
+        </w:rPr>
+      </w:pPr>
+      <w:r>
+        <w:rPr>
+          <w:rFonts w:ascii="Arial" w:hAnsi="Arial" w:cs="Arial"/>
+          <w:i/>
+          <w:color w:val="000000"/>
+          <w:sz w:val="20"/>
+          <w:szCs w:val="20"/>
+        </w:rPr>
+        <w:t>Usage:</w:t>
+      </w:r>
+      <w:r>
+        <w:rPr>
+          <w:rFonts w:ascii="Arial" w:hAnsi="Arial" w:cs="Arial"/>
+          <w:color w:val="000000"/>
+          <w:sz w:val="20"/>
+          <w:szCs w:val="20"/>
+        </w:rPr>
+        <w:t xml:space="preserve"> The application is what gives the database system life and purpose. It could vary in complexity</w:t>
+      </w:r>
+      <w:r>
+        <w:rPr>
+          <w:rFonts w:ascii="Arial" w:hAnsi="Arial" w:cs="Arial"/>
+          <w:color w:val="000000"/>
+          <w:sz w:val="20"/>
+          <w:szCs w:val="20"/>
+        </w:rPr>
+        <w:t>, but the way it interfaces with the rest of the program is fairly rigid. It takes user input, and turns that into a call of the database through the DML and parser. The application is deservingly its own entity because it stands alone on the foundation that the rest of the database provides. It simply uses the database as part of its functionality.</w:t>
+      </w:r>
+    </w:p>
+    <w:p>
+      <w:pPr>
+        <w:pStyle w:val="NormalWeb"/>
+        <w:shd w:val="clear" w:color="auto" w:fill="FFFFFF"/>
+        <w:spacing w:before="0" w:beforeAutospacing="0" w:after="240" w:afterAutospacing="0" w:line="360" w:lineRule="atLeast"/>
+        <w:rPr>
+          <w:rFonts w:ascii="Arial" w:hAnsi="Arial" w:cs="Arial"/>
+          <w:i/>
+          <w:color w:val="000000"/>
+          <w:sz w:val="20"/>
+          <w:szCs w:val="20"/>
+        </w:rPr>
+      </w:pPr>
+      <w:bookmarkStart w:id="0" w:name="_GoBack"/>
+      <w:r>
+        <w:rPr>
+          <w:noProof/>
+        </w:rPr>
+        <w:drawing>
+          <wp:anchor distT="0" distB="0" distL="114300" distR="114300" simplePos="0" relativeHeight="251661312" behindDoc="0" locked="0" layoutInCell="1" allowOverlap="1" wp14:anchorId="0E64DC2E" wp14:editId="4E5F9951">
+            <wp:simplePos x="0" y="0"/>
+            <wp:positionH relativeFrom="column">
+              <wp:posOffset>3438525</wp:posOffset>
+            </wp:positionH>
+            <wp:positionV relativeFrom="paragraph">
+              <wp:posOffset>19050</wp:posOffset>
+            </wp:positionV>
+            <wp:extent cx="2467610" cy="1952625"/>
+            <wp:effectExtent l="0" t="0" r="8890" b="9525"/>
+            <wp:wrapSquare wrapText="bothSides"/>
+            <wp:docPr id="7" name="Picture 7"/>
+            <wp:cNvGraphicFramePr>
+              <a:graphicFrameLocks xmlns:a="http://schemas.openxmlformats.org/drawingml/2006/main" noChangeAspect="1"/>
+            </wp:cNvGraphicFramePr>
+            <a:graphic xmlns:a="http://schemas.openxmlformats.org/drawingml/2006/main">
+              <a:graphicData uri="http://schemas.openxmlformats.org/drawingml/2006/picture">
+                <pic:pic xmlns:pic="http://schemas.openxmlformats.org/drawingml/2006/picture">
+                  <pic:nvPicPr>
+                    <pic:cNvPr id="0" name=""/>
+                    <pic:cNvPicPr/>
+                  </pic:nvPicPr>
+                  <pic:blipFill rotWithShape="1">
+                    <a:blip r:embed="rId6" cstate="print">
+                      <a:extLst>
+                        <a:ext uri="{28A0092B-C50C-407E-A947-70E740481C1C}">
+                          <a14:useLocalDpi xmlns:a14="http://schemas.microsoft.com/office/drawing/2010/main" val="0"/>
+                        </a:ext>
+                      </a:extLst>
+                    </a:blip>
+                    <a:srcRect l="33494" t="19488" r="15064" b="15385"/>
+                    <a:stretch/>
+                  </pic:blipFill>
+                  <pic:spPr bwMode="auto">
+                    <a:xfrm>
+                      <a:off x="0" y="0"/>
+                      <a:ext cx="2467610" cy="1952625"/>
+                    </a:xfrm>
+                    <a:prstGeom prst="rect">
+                      <a:avLst/>
+                    </a:prstGeom>
+                    <a:ln>
+                      <a:noFill/>
+                    </a:ln>
+                    <a:extLst>
+                      <a:ext uri="{53640926-AAD7-44D8-BBD7-CCE9431645EC}">
+                        <a14:shadowObscured xmlns:a14="http://schemas.microsoft.com/office/drawing/2010/main"/>
+                      </a:ext>
+                    </a:extLst>
+                  </pic:spPr>
+                </pic:pic>
+              </a:graphicData>
+            </a:graphic>
+            <wp14:sizeRelH relativeFrom="page">
+              <wp14:pctWidth>0</wp14:pctWidth>
+            </wp14:sizeRelH>
+            <wp14:sizeRelV relativeFrom="page">
+              <wp14:pctHeight>0</wp14:pctHeight>
+            </wp14:sizeRelV>
+          </wp:anchor>
+        </w:drawing>
+      </w:r>
+      <w:bookmarkEnd w:id="0"/>
+      <w:r>
+        <w:rPr>
+          <w:rFonts w:ascii="Arial" w:hAnsi="Arial" w:cs="Arial"/>
+          <w:i/>
+          <w:color w:val="000000"/>
+          <w:sz w:val="20"/>
+          <w:szCs w:val="20"/>
+        </w:rPr>
+        <w:t>Configuration</w:t>
+      </w:r>
+      <w:proofErr w:type="gramStart"/>
+      <w:r>
+        <w:rPr>
+          <w:rFonts w:ascii="Arial" w:hAnsi="Arial" w:cs="Arial"/>
+          <w:i/>
+          <w:color w:val="000000"/>
+          <w:sz w:val="20"/>
+          <w:szCs w:val="20"/>
+        </w:rPr>
+        <w:t>:</w:t>
+      </w:r>
+      <w:r>
+        <w:rPr>
+          <w:rFonts w:ascii="Arial" w:hAnsi="Arial" w:cs="Arial"/>
+          <w:i/>
+          <w:color w:val="000000"/>
+          <w:sz w:val="20"/>
+          <w:szCs w:val="20"/>
+        </w:rPr>
+        <w:t>---</w:t>
+      </w:r>
+      <w:proofErr w:type="gramEnd"/>
+    </w:p>
+    <w:p>
+      <w:pPr>
+        <w:pStyle w:val="NormalWeb"/>
+        <w:shd w:val="clear" w:color="auto" w:fill="FFFFFF"/>
+        <w:spacing w:before="0" w:beforeAutospacing="0" w:after="240" w:afterAutospacing="0" w:line="360" w:lineRule="atLeast"/>
+        <w:rPr>
+          <w:rFonts w:ascii="Arial" w:hAnsi="Arial" w:cs="Arial"/>
+          <w:i/>
+          <w:color w:val="000000"/>
+          <w:sz w:val="20"/>
+          <w:szCs w:val="20"/>
+        </w:rPr>
+      </w:pPr>
+      <w:r>
+        <w:rPr>
+          <w:rFonts w:ascii="Arial" w:hAnsi="Arial" w:cs="Arial"/>
+          <w:i/>
+          <w:color w:val="000000"/>
+          <w:sz w:val="20"/>
+          <w:szCs w:val="20"/>
+        </w:rPr>
+        <w:t>Model:</w:t>
+      </w:r>
+    </w:p>
+    <w:p>
+      <w:pPr>
+        <w:pStyle w:val="NormalWeb"/>
+        <w:shd w:val="clear" w:color="auto" w:fill="FFFFFF"/>
+        <w:spacing w:before="0" w:beforeAutospacing="0" w:after="240" w:afterAutospacing="0" w:line="360" w:lineRule="atLeast"/>
+        <w:rPr>
+          <w:rFonts w:ascii="Arial" w:hAnsi="Arial" w:cs="Arial"/>
+          <w:color w:val="000000"/>
+          <w:sz w:val="20"/>
+          <w:szCs w:val="20"/>
+        </w:rPr>
+      </w:pPr>
+      <w:r>
+        <w:rPr>
+          <w:rFonts w:ascii="Arial" w:hAnsi="Arial" w:cs="Arial"/>
+          <w:i/>
+          <w:color w:val="000000"/>
+          <w:sz w:val="20"/>
+          <w:szCs w:val="20"/>
+        </w:rPr>
+        <w:t>Interaction:</w:t>
+      </w:r>
+      <w:r>
+        <w:rPr>
+          <w:rFonts w:ascii="Arial" w:hAnsi="Arial" w:cs="Arial"/>
+          <w:color w:val="000000"/>
+          <w:sz w:val="20"/>
+          <w:szCs w:val="20"/>
+        </w:rPr>
+        <w:t xml:space="preserve"> The </w:t>
+      </w:r>
+      <w:proofErr w:type="gramStart"/>
+      <w:r>
+        <w:rPr>
+          <w:rFonts w:ascii="Arial" w:hAnsi="Arial" w:cs="Arial"/>
+          <w:color w:val="000000"/>
+          <w:sz w:val="20"/>
+          <w:szCs w:val="20"/>
+        </w:rPr>
+        <w:t>interaction between the application and the database is two-way, yet have</w:t>
+      </w:r>
+      <w:proofErr w:type="gramEnd"/>
+      <w:r>
+        <w:rPr>
+          <w:rFonts w:ascii="Arial" w:hAnsi="Arial" w:cs="Arial"/>
+          <w:color w:val="000000"/>
+          <w:sz w:val="20"/>
+          <w:szCs w:val="20"/>
+        </w:rPr>
+        <w:t xml:space="preserve"> different endpoints. In communicating to the database, the application must be routed through the parser, which talks to the actual </w:t>
+      </w:r>
+      <w:r>
+        <w:rPr>
+          <w:rFonts w:ascii="Arial" w:hAnsi="Arial" w:cs="Arial"/>
+          <w:color w:val="000000"/>
+          <w:sz w:val="20"/>
+          <w:szCs w:val="20"/>
+        </w:rPr>
+        <w:lastRenderedPageBreak/>
+        <w:t>database object, which returns the value (if any) to the application.</w:t>
+      </w:r>
+    </w:p>
+    <w:p>
+      <w:pPr>
+        <w:pStyle w:val="NormalWeb"/>
+        <w:shd w:val="clear" w:color="auto" w:fill="FFFFFF"/>
+        <w:spacing w:before="0" w:beforeAutospacing="0" w:after="240" w:afterAutospacing="0" w:line="360" w:lineRule="atLeast"/>
+        <w:rPr>
+          <w:noProof/>
+        </w:rPr>
+      </w:pPr>
+    </w:p>
+    <w:p>
+      <w:pPr>
+        <w:pStyle w:val="NormalWeb"/>
+        <w:shd w:val="clear" w:color="auto" w:fill="FFFFFF"/>
+        <w:spacing w:before="0" w:beforeAutospacing="0" w:after="240" w:afterAutospacing="0" w:line="360" w:lineRule="atLeast"/>
+        <w:rPr>
+          <w:rFonts w:ascii="Arial" w:hAnsi="Arial" w:cs="Arial"/>
+          <w:color w:val="000000"/>
+          <w:sz w:val="20"/>
+          <w:szCs w:val="20"/>
+        </w:rPr>
+      </w:pPr>
+    </w:p>
+    <w:p>
+      <w:pPr>
+        <w:pStyle w:val="NormalWeb"/>
+        <w:shd w:val="clear" w:color="auto" w:fill="FFFFFF"/>
+        <w:spacing w:before="0" w:beforeAutospacing="0" w:after="240" w:afterAutospacing="0" w:line="360" w:lineRule="atLeast"/>
+        <w:rPr>
+          <w:rFonts w:ascii="Arial" w:hAnsi="Arial" w:cs="Arial"/>
+          <w:b/>
+          <w:color w:val="000000"/>
+          <w:sz w:val="20"/>
+          <w:szCs w:val="20"/>
+        </w:rPr>
+      </w:pPr>
+      <w:r>
+        <w:rPr>
+          <w:rFonts w:ascii="Arial" w:hAnsi="Arial" w:cs="Arial"/>
+          <w:b/>
+          <w:color w:val="000000"/>
+          <w:sz w:val="20"/>
+          <w:szCs w:val="20"/>
+        </w:rPr>
+        <w:t>Parser</w:t>
+      </w:r>
+      <w:r>
+        <w:rPr>
+          <w:rFonts w:ascii="Arial" w:hAnsi="Arial" w:cs="Arial"/>
+          <w:b/>
+          <w:color w:val="000000"/>
+          <w:sz w:val="20"/>
+          <w:szCs w:val="20"/>
+        </w:rPr>
+        <w:t>:</w:t>
+      </w:r>
+    </w:p>
+    <w:p>
+      <w:pPr>
+        <w:pStyle w:val="NormalWeb"/>
+        <w:shd w:val="clear" w:color="auto" w:fill="FFFFFF"/>
+        <w:spacing w:before="0" w:beforeAutospacing="0" w:after="240" w:afterAutospacing="0" w:line="360" w:lineRule="atLeast"/>
+        <w:rPr>
+          <w:rFonts w:ascii="Arial" w:hAnsi="Arial" w:cs="Arial"/>
+          <w:i/>
+          <w:color w:val="000000"/>
+          <w:sz w:val="20"/>
+          <w:szCs w:val="20"/>
+        </w:rPr>
+      </w:pPr>
+      <w:r>
+        <w:rPr>
+          <w:rFonts w:ascii="Arial" w:hAnsi="Arial" w:cs="Arial"/>
+          <w:i/>
+          <w:color w:val="000000"/>
+          <w:sz w:val="20"/>
+          <w:szCs w:val="20"/>
+        </w:rPr>
+        <w:t>Usage:</w:t>
+      </w:r>
+    </w:p>
+    <w:p>
+      <w:pPr>
+        <w:pStyle w:val="NormalWeb"/>
+        <w:shd w:val="clear" w:color="auto" w:fill="FFFFFF"/>
+        <w:spacing w:before="0" w:beforeAutospacing="0" w:after="240" w:afterAutospacing="0" w:line="360" w:lineRule="atLeast"/>
+        <w:rPr>
+          <w:rFonts w:ascii="Arial" w:hAnsi="Arial" w:cs="Arial"/>
+          <w:i/>
+          <w:color w:val="000000"/>
+          <w:sz w:val="20"/>
+          <w:szCs w:val="20"/>
+        </w:rPr>
+      </w:pPr>
+      <w:r>
+        <w:rPr>
+          <w:rFonts w:ascii="Arial" w:hAnsi="Arial" w:cs="Arial"/>
+          <w:i/>
+          <w:color w:val="000000"/>
+          <w:sz w:val="20"/>
+          <w:szCs w:val="20"/>
+        </w:rPr>
+        <w:t>Configuration:</w:t>
+      </w:r>
+    </w:p>
+    <w:p>
+      <w:pPr>
+        <w:pStyle w:val="NormalWeb"/>
+        <w:shd w:val="clear" w:color="auto" w:fill="FFFFFF"/>
+        <w:spacing w:before="0" w:beforeAutospacing="0" w:after="240" w:afterAutospacing="0" w:line="360" w:lineRule="atLeast"/>
+        <w:rPr>
+          <w:rFonts w:ascii="Arial" w:hAnsi="Arial" w:cs="Arial"/>
+          <w:i/>
+          <w:color w:val="000000"/>
+          <w:sz w:val="20"/>
+          <w:szCs w:val="20"/>
+        </w:rPr>
+      </w:pPr>
+      <w:r>
+        <w:rPr>
+          <w:rFonts w:ascii="Arial" w:hAnsi="Arial" w:cs="Arial"/>
+          <w:i/>
+          <w:color w:val="000000"/>
+          <w:sz w:val="20"/>
+          <w:szCs w:val="20"/>
+        </w:rPr>
+        <w:t>Model:</w:t>
+      </w:r>
+    </w:p>
+    <w:p>
+      <w:pPr>
+        <w:pStyle w:val="NormalWeb"/>
+        <w:shd w:val="clear" w:color="auto" w:fill="FFFFFF"/>
+        <w:spacing w:before="0" w:beforeAutospacing="0" w:after="240" w:afterAutospacing="0" w:line="360" w:lineRule="atLeast"/>
+        <w:rPr>
+          <w:rFonts w:ascii="Arial" w:hAnsi="Arial" w:cs="Arial"/>
+          <w:i/>
+          <w:color w:val="000000"/>
+          <w:sz w:val="20"/>
+          <w:szCs w:val="20"/>
+        </w:rPr>
+      </w:pPr>
+      <w:r>
+        <w:rPr>
+          <w:rFonts w:ascii="Arial" w:hAnsi="Arial" w:cs="Arial"/>
+          <w:i/>
+          <w:color w:val="000000"/>
+          <w:sz w:val="20"/>
+          <w:szCs w:val="20"/>
+        </w:rPr>
+        <w:t>Interaction:</w:t>
+      </w:r>
+    </w:p>
+    <w:p>
+      <w:pPr>
+        <w:pStyle w:val="NormalWeb"/>
+        <w:shd w:val="clear" w:color="auto" w:fill="FFFFFF"/>
+        <w:spacing w:before="0" w:beforeAutospacing="0" w:after="240" w:afterAutospacing="0" w:line="360" w:lineRule="atLeast"/>
+        <w:rPr>
+          <w:rFonts w:ascii="Arial" w:hAnsi="Arial" w:cs="Arial"/>
+          <w:i/>
+          <w:color w:val="000000"/>
+          <w:sz w:val="20"/>
+          <w:szCs w:val="20"/>
+        </w:rPr>
+      </w:pPr>
+    </w:p>
+    <w:p>
+      <w:pPr>
+        <w:pStyle w:val="NormalWeb"/>
+        <w:shd w:val="clear" w:color="auto" w:fill="FFFFFF"/>
+        <w:spacing w:before="0" w:beforeAutospacing="0" w:after="240" w:afterAutospacing="0" w:line="360" w:lineRule="atLeast"/>
+        <w:rPr>
+          <w:rFonts w:ascii="Arial" w:hAnsi="Arial" w:cs="Arial"/>
+          <w:b/>
+          <w:color w:val="000000"/>
+          <w:sz w:val="20"/>
+          <w:szCs w:val="20"/>
+        </w:rPr>
+      </w:pPr>
+      <w:r>
+        <w:rPr>
+          <w:rFonts w:ascii="Arial" w:hAnsi="Arial" w:cs="Arial"/>
+          <w:b/>
+          <w:color w:val="000000"/>
+          <w:sz w:val="20"/>
+          <w:szCs w:val="20"/>
+        </w:rPr>
+        <w:t>Database</w:t>
+      </w:r>
+      <w:r>
+        <w:rPr>
+          <w:rFonts w:ascii="Arial" w:hAnsi="Arial" w:cs="Arial"/>
+          <w:b/>
+          <w:color w:val="000000"/>
+          <w:sz w:val="20"/>
+          <w:szCs w:val="20"/>
+        </w:rPr>
+        <w:t>:</w:t>
+      </w:r>
+    </w:p>
+    <w:p>
+      <w:pPr>
+        <w:pStyle w:val="NormalWeb"/>
+        <w:shd w:val="clear" w:color="auto" w:fill="FFFFFF"/>
+        <w:spacing w:before="0" w:beforeAutospacing="0" w:after="240" w:afterAutospacing="0" w:line="360" w:lineRule="atLeast"/>
+        <w:rPr>
+          <w:rFonts w:ascii="Arial" w:hAnsi="Arial" w:cs="Arial"/>
+          <w:i/>
+          <w:color w:val="000000"/>
+          <w:sz w:val="20"/>
+          <w:szCs w:val="20"/>
+        </w:rPr>
+      </w:pPr>
+      <w:r>
+        <w:rPr>
+          <w:rFonts w:ascii="Arial" w:hAnsi="Arial" w:cs="Arial"/>
+          <w:i/>
+          <w:color w:val="000000"/>
+          <w:sz w:val="20"/>
+          <w:szCs w:val="20"/>
+        </w:rPr>
+        <w:t>Usage:</w:t>
+      </w:r>
+    </w:p>
+    <w:p>
+      <w:pPr>
+        <w:pStyle w:val="NormalWeb"/>
+        <w:shd w:val="clear" w:color="auto" w:fill="FFFFFF"/>
+        <w:spacing w:before="0" w:beforeAutospacing="0" w:after="240" w:afterAutospacing="0" w:line="360" w:lineRule="atLeast"/>
+        <w:rPr>
+          <w:rFonts w:ascii="Arial" w:hAnsi="Arial" w:cs="Arial"/>
+          <w:i/>
+          <w:color w:val="000000"/>
+          <w:sz w:val="20"/>
+          <w:szCs w:val="20"/>
+        </w:rPr>
+      </w:pPr>
+      <w:r>
+        <w:rPr>
+          <w:rFonts w:ascii="Arial" w:hAnsi="Arial" w:cs="Arial"/>
+          <w:i/>
+          <w:color w:val="000000"/>
+          <w:sz w:val="20"/>
+          <w:szCs w:val="20"/>
+        </w:rPr>
+        <w:t>Configuration:</w:t>
+      </w:r>
+    </w:p>
+    <w:p>
+      <w:pPr>
+        <w:pStyle w:val="NormalWeb"/>
+        <w:shd w:val="clear" w:color="auto" w:fill="FFFFFF"/>
+        <w:spacing w:before="0" w:beforeAutospacing="0" w:after="240" w:afterAutospacing="0" w:line="360" w:lineRule="atLeast"/>
+        <w:rPr>
+          <w:rFonts w:ascii="Arial" w:hAnsi="Arial" w:cs="Arial"/>
+          <w:i/>
+          <w:color w:val="000000"/>
+          <w:sz w:val="20"/>
+          <w:szCs w:val="20"/>
+        </w:rPr>
+      </w:pPr>
+      <w:r>
+        <w:rPr>
+          <w:rFonts w:ascii="Arial" w:hAnsi="Arial" w:cs="Arial"/>
+          <w:i/>
+          <w:color w:val="000000"/>
+          <w:sz w:val="20"/>
+          <w:szCs w:val="20"/>
+        </w:rPr>
+        <w:t>Model:</w:t>
+      </w:r>
+    </w:p>
+    <w:p>
+      <w:pPr>
+        <w:pStyle w:val="NormalWeb"/>
+        <w:shd w:val="clear" w:color="auto" w:fill="FFFFFF"/>
+        <w:spacing w:before="0" w:beforeAutospacing="0" w:after="240" w:afterAutospacing="0" w:line="360" w:lineRule="atLeast"/>
+        <w:rPr>
+          <w:rFonts w:ascii="Arial" w:hAnsi="Arial" w:cs="Arial"/>
+          <w:i/>
+          <w:color w:val="000000"/>
+          <w:sz w:val="20"/>
+          <w:szCs w:val="20"/>
+        </w:rPr>
+      </w:pPr>
+      <w:r>
+        <w:rPr>
+          <w:rFonts w:ascii="Arial" w:hAnsi="Arial" w:cs="Arial"/>
+          <w:i/>
+          <w:color w:val="000000"/>
+          <w:sz w:val="20"/>
+          <w:szCs w:val="20"/>
+        </w:rPr>
+        <w:t>Interaction:</w:t>
+      </w:r>
+    </w:p>
+    <w:p>
+      <w:pPr>
+        <w:pStyle w:val="NormalWeb"/>
+        <w:shd w:val="clear" w:color="auto" w:fill="FFFFFF"/>
+        <w:spacing w:before="0" w:beforeAutospacing="0" w:after="240" w:afterAutospacing="0" w:line="360" w:lineRule="atLeast"/>
+        <w:rPr>
+          <w:rFonts w:ascii="Arial" w:hAnsi="Arial" w:cs="Arial"/>
+          <w:i/>
+          <w:color w:val="000000"/>
+          <w:sz w:val="20"/>
+          <w:szCs w:val="20"/>
+        </w:rPr>
+      </w:pPr>
+    </w:p>
+    <w:p>
+      <w:pPr>
+        <w:pStyle w:val="NormalWeb"/>
+        <w:shd w:val="clear" w:color="auto" w:fill="FFFFFF"/>
+        <w:spacing w:before="0" w:beforeAutospacing="0" w:after="240" w:afterAutospacing="0" w:line="360" w:lineRule="atLeast"/>
+        <w:rPr>
+          <w:rFonts w:ascii="Arial" w:hAnsi="Arial" w:cs="Arial"/>
+          <w:b/>
+          <w:color w:val="000000"/>
+          <w:sz w:val="20"/>
+          <w:szCs w:val="20"/>
+        </w:rPr>
+      </w:pPr>
+      <w:r>
+        <w:rPr>
+          <w:rFonts w:ascii="Arial" w:hAnsi="Arial" w:cs="Arial"/>
+          <w:b/>
+          <w:color w:val="000000"/>
+          <w:sz w:val="20"/>
+          <w:szCs w:val="20"/>
+        </w:rPr>
+        <w:t>Relation</w:t>
+      </w:r>
+      <w:r>
+        <w:rPr>
+          <w:rFonts w:ascii="Arial" w:hAnsi="Arial" w:cs="Arial"/>
+          <w:b/>
+          <w:color w:val="000000"/>
+          <w:sz w:val="20"/>
+          <w:szCs w:val="20"/>
+        </w:rPr>
+        <w:t>:</w:t>
+      </w:r>
+    </w:p>
+    <w:p>
+      <w:pPr>
+        <w:pStyle w:val="NormalWeb"/>
+        <w:shd w:val="clear" w:color="auto" w:fill="FFFFFF"/>
+        <w:spacing w:before="0" w:beforeAutospacing="0" w:after="240" w:afterAutospacing="0" w:line="360" w:lineRule="atLeast"/>
+        <w:rPr>
+          <w:rFonts w:ascii="Arial" w:hAnsi="Arial" w:cs="Arial"/>
+          <w:i/>
+          <w:color w:val="000000"/>
+          <w:sz w:val="20"/>
+          <w:szCs w:val="20"/>
+        </w:rPr>
+      </w:pPr>
+      <w:r>
+        <w:rPr>
+          <w:rFonts w:ascii="Arial" w:hAnsi="Arial" w:cs="Arial"/>
+          <w:i/>
+          <w:color w:val="000000"/>
+          <w:sz w:val="20"/>
+          <w:szCs w:val="20"/>
+        </w:rPr>
+        <w:t>Usage:</w:t>
+      </w:r>
+    </w:p>
+    <w:p>
+      <w:pPr>
+        <w:pStyle w:val="NormalWeb"/>
+        <w:shd w:val="clear" w:color="auto" w:fill="FFFFFF"/>
+        <w:spacing w:before="0" w:beforeAutospacing="0" w:after="240" w:afterAutospacing="0" w:line="360" w:lineRule="atLeast"/>
+        <w:rPr>
+          <w:rFonts w:ascii="Arial" w:hAnsi="Arial" w:cs="Arial"/>
+          <w:i/>
+          <w:color w:val="000000"/>
+          <w:sz w:val="20"/>
+          <w:szCs w:val="20"/>
+        </w:rPr>
+      </w:pPr>
+      <w:r>
+        <w:rPr>
+          <w:rFonts w:ascii="Arial" w:hAnsi="Arial" w:cs="Arial"/>
+          <w:i/>
+          <w:color w:val="000000"/>
+          <w:sz w:val="20"/>
+          <w:szCs w:val="20"/>
+        </w:rPr>
+        <w:t>Configuration:</w:t>
+      </w:r>
+    </w:p>
+    <w:p>
+      <w:pPr>
+        <w:pStyle w:val="NormalWeb"/>
+        <w:shd w:val="clear" w:color="auto" w:fill="FFFFFF"/>
+        <w:spacing w:before="0" w:beforeAutospacing="0" w:after="240" w:afterAutospacing="0" w:line="360" w:lineRule="atLeast"/>
+        <w:rPr>
+          <w:rFonts w:ascii="Arial" w:hAnsi="Arial" w:cs="Arial"/>
+          <w:i/>
+          <w:color w:val="000000"/>
+          <w:sz w:val="20"/>
+          <w:szCs w:val="20"/>
+        </w:rPr>
+      </w:pPr>
+      <w:r>
+        <w:rPr>
+          <w:rFonts w:ascii="Arial" w:hAnsi="Arial" w:cs="Arial"/>
+          <w:i/>
+          <w:color w:val="000000"/>
+          <w:sz w:val="20"/>
+          <w:szCs w:val="20"/>
+        </w:rPr>
+        <w:t>Model:</w:t>
+      </w:r>
+    </w:p>
+    <w:p>
+      <w:pPr>
+        <w:pStyle w:val="NormalWeb"/>
+        <w:shd w:val="clear" w:color="auto" w:fill="FFFFFF"/>
+        <w:spacing w:before="0" w:beforeAutospacing="0" w:after="240" w:afterAutospacing="0" w:line="360" w:lineRule="atLeast"/>
+        <w:rPr>
+          <w:rFonts w:ascii="Arial" w:hAnsi="Arial" w:cs="Arial"/>
+          <w:i/>
+          <w:color w:val="000000"/>
+          <w:sz w:val="20"/>
+          <w:szCs w:val="20"/>
+        </w:rPr>
+      </w:pPr>
+      <w:r>
+        <w:rPr>
+          <w:rFonts w:ascii="Arial" w:hAnsi="Arial" w:cs="Arial"/>
+          <w:i/>
+          <w:color w:val="000000"/>
+          <w:sz w:val="20"/>
+          <w:szCs w:val="20"/>
+        </w:rPr>
+        <w:t>Interaction:</w:t>
+      </w:r>
+    </w:p>
+    <w:p>
+      <w:pPr>
+        <w:pStyle w:val="NormalWeb"/>
+        <w:shd w:val="clear" w:color="auto" w:fill="FFFFFF"/>
+        <w:spacing w:before="0" w:beforeAutospacing="0" w:after="240" w:afterAutospacing="0" w:line="360" w:lineRule="atLeast"/>
+        <w:rPr>
+          <w:rFonts w:ascii="Arial" w:hAnsi="Arial" w:cs="Arial"/>
+          <w:i/>
+          <w:color w:val="000000"/>
+          <w:sz w:val="20"/>
+          <w:szCs w:val="20"/>
+        </w:rPr>
+      </w:pPr>
+    </w:p>
+    <w:p>
+      <w:pPr>
+        <w:pStyle w:val="NormalWeb"/>
+        <w:shd w:val="clear" w:color="auto" w:fill="FFFFFF"/>
+        <w:spacing w:before="0" w:beforeAutospacing="0" w:after="240" w:afterAutospacing="0" w:line="360" w:lineRule="atLeast"/>
+        <w:rPr>
+          <w:rFonts w:ascii="Arial" w:hAnsi="Arial" w:cs="Arial"/>
           <w:color w:val="000000"/>
           <w:sz w:val="20"/>
           <w:szCs w:val="20"/>
@@ -871,6 +1590,7 @@
           <w:sz w:val="20"/>
           <w:szCs w:val="20"/>
         </w:rPr>
+        <w:lastRenderedPageBreak/>
         <w:t>Describe in a paragraph how the object is used and what function it serves. If an object will interface with an external object or system, it is a good idea to show the interface for the object. Most importantly, you must again describe your thought process for defining the object as you did. List the benefits and risks. If an object provides an encapsulation, describe in a sentence why the encapsulation adds value. Use your descriptions to give meaning to the diagrams. They don’t have to be verbose, just enough to get the point across.</w:t>
       </w:r>
     </w:p>
@@ -961,7 +1681,6 @@
           <w:sz w:val="20"/>
           <w:szCs w:val="20"/>
         </w:rPr>
-        <w:lastRenderedPageBreak/>
         <w:t xml:space="preserve">Figure 2 shows an example of </w:t>
       </w:r>
       <w:proofErr w:type="gramStart"/>
@@ -1010,7 +1729,7 @@
             <wp:extent cx="2856865" cy="1235710"/>
             <wp:effectExtent l="0" t="0" r="635" b="2540"/>
             <wp:docPr id="2" name="Picture 2" descr="Figure 2">
-              <a:hlinkClick xmlns:a="http://schemas.openxmlformats.org/drawingml/2006/main" r:id="rId6" tooltip="&quot;Figure 2&quot;"/>
+              <a:hlinkClick xmlns:a="http://schemas.openxmlformats.org/drawingml/2006/main" r:id="rId7" tooltip="&quot;Figure 2&quot;"/>
             </wp:docPr>
             <wp:cNvGraphicFramePr>
               <a:graphicFrameLocks xmlns:a="http://schemas.openxmlformats.org/drawingml/2006/main" noChangeAspect="1"/>
@@ -1020,14 +1739,14 @@
                 <pic:pic xmlns:pic="http://schemas.openxmlformats.org/drawingml/2006/picture">
                   <pic:nvPicPr>
                     <pic:cNvPr id="0" name="Picture 2" descr="Figure 2">
-                      <a:hlinkClick r:id="rId6" tooltip="&quot;Figure 2&quot;"/>
+                      <a:hlinkClick r:id="rId7" tooltip="&quot;Figure 2&quot;"/>
                     </pic:cNvPr>
                     <pic:cNvPicPr>
                       <a:picLocks noChangeAspect="1" noChangeArrowheads="1"/>
                     </pic:cNvPicPr>
                   </pic:nvPicPr>
                   <pic:blipFill>
-                    <a:blip r:embed="rId7">
+                    <a:blip r:embed="rId8">
                       <a:extLst>
                         <a:ext uri="{28A0092B-C50C-407E-A947-70E740481C1C}">
                           <a14:useLocalDpi xmlns:a14="http://schemas.microsoft.com/office/drawing/2010/main" val="0"/>
@@ -1188,12 +1907,13 @@
           <w:sz w:val="20"/>
           <w:szCs w:val="20"/>
         </w:rPr>
+        <w:lastRenderedPageBreak/>
         <w:drawing>
           <wp:inline distT="0" distB="0" distL="0" distR="0">
             <wp:extent cx="3808730" cy="2049780"/>
             <wp:effectExtent l="0" t="0" r="1270" b="7620"/>
             <wp:docPr id="1" name="Picture 1" descr="Figure 3">
-              <a:hlinkClick xmlns:a="http://schemas.openxmlformats.org/drawingml/2006/main" r:id="rId8" tooltip="&quot;Figure 3&quot;"/>
+              <a:hlinkClick xmlns:a="http://schemas.openxmlformats.org/drawingml/2006/main" r:id="rId9" tooltip="&quot;Figure 3&quot;"/>
             </wp:docPr>
             <wp:cNvGraphicFramePr>
               <a:graphicFrameLocks xmlns:a="http://schemas.openxmlformats.org/drawingml/2006/main" noChangeAspect="1"/>
@@ -1203,14 +1923,14 @@
                 <pic:pic xmlns:pic="http://schemas.openxmlformats.org/drawingml/2006/picture">
                   <pic:nvPicPr>
                     <pic:cNvPr id="0" name="Picture 3" descr="Figure 3">
-                      <a:hlinkClick r:id="rId8" tooltip="&quot;Figure 3&quot;"/>
+                      <a:hlinkClick r:id="rId9" tooltip="&quot;Figure 3&quot;"/>
                     </pic:cNvPr>
                     <pic:cNvPicPr>
                       <a:picLocks noChangeAspect="1" noChangeArrowheads="1"/>
                     </pic:cNvPicPr>
                   </pic:nvPicPr>
                   <pic:blipFill>
-                    <a:blip r:embed="rId9">
+                    <a:blip r:embed="rId10">
                       <a:extLst>
                         <a:ext uri="{28A0092B-C50C-407E-A947-70E740481C1C}">
                           <a14:useLocalDpi xmlns:a14="http://schemas.microsoft.com/office/drawing/2010/main" val="0"/>
@@ -1306,7 +2026,6 @@
           <w:sz w:val="20"/>
           <w:szCs w:val="20"/>
         </w:rPr>
-        <w:lastRenderedPageBreak/>
         <w:t xml:space="preserve">Section 4 – Benefits, assumptions, </w:t>
       </w:r>
       <w:proofErr w:type="gramStart"/>

</xml_diff>

<commit_message>
Started Section 3: Relation. Minor changes to section 1.
</commit_message>
<xml_diff>
--- a/Design Document.docx
+++ b/Design Document.docx
@@ -138,6 +138,47 @@
         <w:shd w:val="clear" w:color="auto" w:fill="FFFFFF"/>
         <w:spacing w:before="0" w:beforeAutospacing="0" w:after="240" w:afterAutospacing="0" w:line="360" w:lineRule="atLeast"/>
         <w:rPr>
+          <w:rFonts w:ascii="Arial" w:hAnsi="Arial" w:cs="Arial"/>
+          <w:color w:val="000000"/>
+          <w:sz w:val="20"/>
+          <w:szCs w:val="20"/>
+        </w:rPr>
+      </w:pPr>
+      <w:r>
+        <w:rPr>
+          <w:rFonts w:ascii="Arial" w:hAnsi="Arial" w:cs="Arial"/>
+          <w:color w:val="000000"/>
+          <w:sz w:val="20"/>
+          <w:szCs w:val="20"/>
+        </w:rPr>
+        <w:tab/>
+        <w:t xml:space="preserve">In this document we describe the flow of operation from the </w:t>
+      </w:r>
+      <w:r>
+        <w:rPr>
+          <w:rFonts w:ascii="Arial" w:hAnsi="Arial" w:cs="Arial"/>
+          <w:color w:val="000000"/>
+          <w:sz w:val="20"/>
+          <w:szCs w:val="20"/>
+        </w:rPr>
+        <w:t>user’s</w:t>
+      </w:r>
+      <w:r>
+        <w:rPr>
+          <w:rFonts w:ascii="Arial" w:hAnsi="Arial" w:cs="Arial"/>
+          <w:color w:val="000000"/>
+          <w:sz w:val="20"/>
+          <w:szCs w:val="20"/>
+        </w:rPr>
+        <w:t xml:space="preserve"> perspective. We will have an application which provides direct user interface which uses the specified DML. This application will appear to stand alone, but relies completely on the underlying database which makes up the majority of the problem. The application accesses the database cell, through the parser, which in turn can look at the relations. In reality, the process of creating this project will flow in the opposite direction, from low level to high level, but to present this from a functional perspective we choose this ordering.</w:t>
+      </w:r>
+    </w:p>
+    <w:p>
+      <w:pPr>
+        <w:pStyle w:val="NormalWeb"/>
+        <w:shd w:val="clear" w:color="auto" w:fill="FFFFFF"/>
+        <w:spacing w:before="0" w:beforeAutospacing="0" w:after="240" w:afterAutospacing="0" w:line="360" w:lineRule="atLeast"/>
+        <w:rPr>
           <w:rStyle w:val="apple-converted-space"/>
           <w:rFonts w:ascii="Arial" w:hAnsi="Arial" w:cs="Arial"/>
           <w:color w:val="000000"/>
@@ -259,6 +300,7 @@
         <w:rPr>
           <w:noProof/>
         </w:rPr>
+        <w:lastRenderedPageBreak/>
         <mc:AlternateContent>
           <mc:Choice Requires="wps">
             <w:drawing>
@@ -310,14 +352,27 @@
                             <w:r>
                               <w:t xml:space="preserve">Figure </w:t>
                             </w:r>
-                            <w:fldSimple w:instr=" SEQ Figure \* ARABIC ">
-                              <w:r>
-                                <w:rPr>
-                                  <w:noProof/>
-                                </w:rPr>
-                                <w:t>1</w:t>
-                              </w:r>
-                            </w:fldSimple>
+                            <w:r>
+                              <w:fldChar w:fldCharType="begin"/>
+                            </w:r>
+                            <w:r>
+                              <w:instrText xml:space="preserve"> SEQ Figure \* ARABIC </w:instrText>
+                            </w:r>
+                            <w:r>
+                              <w:fldChar w:fldCharType="separate"/>
+                            </w:r>
+                            <w:r>
+                              <w:rPr>
+                                <w:noProof/>
+                              </w:rPr>
+                              <w:t>1</w:t>
+                            </w:r>
+                            <w:r>
+                              <w:rPr>
+                                <w:noProof/>
+                              </w:rPr>
+                              <w:fldChar w:fldCharType="end"/>
+                            </w:r>
                             <w:r>
                               <w:t>: Diagram of final product flow. Applications are portable, and are translated by a parser where information is stored in relations in the database.</w:t>
                             </w:r>
@@ -358,14 +413,27 @@
                       <w:r>
                         <w:t xml:space="preserve">Figure </w:t>
                       </w:r>
-                      <w:fldSimple w:instr=" SEQ Figure \* ARABIC ">
-                        <w:r>
-                          <w:rPr>
-                            <w:noProof/>
-                          </w:rPr>
-                          <w:t>1</w:t>
-                        </w:r>
-                      </w:fldSimple>
+                      <w:r>
+                        <w:fldChar w:fldCharType="begin"/>
+                      </w:r>
+                      <w:r>
+                        <w:instrText xml:space="preserve"> SEQ Figure \* ARABIC </w:instrText>
+                      </w:r>
+                      <w:r>
+                        <w:fldChar w:fldCharType="separate"/>
+                      </w:r>
+                      <w:r>
+                        <w:rPr>
+                          <w:noProof/>
+                        </w:rPr>
+                        <w:t>1</w:t>
+                      </w:r>
+                      <w:r>
+                        <w:rPr>
+                          <w:noProof/>
+                        </w:rPr>
+                        <w:fldChar w:fldCharType="end"/>
+                      </w:r>
                       <w:r>
                         <w:t>: Diagram of final product flow. Applications are portable, and are translated by a parser where information is stored in relations in the database.</w:t>
                       </w:r>
@@ -406,7 +474,7 @@
                     <pic:cNvPicPr/>
                   </pic:nvPicPr>
                   <pic:blipFill rotWithShape="1">
-                    <a:blip r:embed="rId5">
+                    <a:blip r:embed="rId6">
                       <a:extLst>
                         <a:ext uri="{28A0092B-C50C-407E-A947-70E740481C1C}">
                           <a14:useLocalDpi xmlns:a14="http://schemas.microsoft.com/office/drawing/2010/main" val="0"/>
@@ -497,427 +565,425 @@
           <w:sz w:val="20"/>
           <w:szCs w:val="20"/>
         </w:rPr>
-        <w:t xml:space="preserve"> turns it into the commands and functions which the database takes. It provides the arguments to these functions as well. It is </w:t>
-      </w:r>
-      <w:r>
-        <w:rPr>
-          <w:rStyle w:val="apple-converted-space"/>
+        <w:t xml:space="preserve"> turns it into the commands and functions which the database takes. It provides the arguments to these functions as well. It is necessary to define this step as it undoes the abstraction created in the application, which is necessary for </w:t>
+      </w:r>
+      <w:r>
+        <w:rPr>
+          <w:rStyle w:val="apple-converted-space"/>
+          <w:rFonts w:ascii="Arial" w:hAnsi="Arial" w:cs="Arial"/>
+          <w:i/>
+          <w:color w:val="000000"/>
+          <w:sz w:val="20"/>
+          <w:szCs w:val="20"/>
+        </w:rPr>
+        <w:t>portability</w:t>
+      </w:r>
+      <w:r>
+        <w:rPr>
+          <w:rStyle w:val="apple-converted-space"/>
+          <w:rFonts w:ascii="Arial" w:hAnsi="Arial" w:cs="Arial"/>
+          <w:color w:val="000000"/>
+          <w:sz w:val="20"/>
+          <w:szCs w:val="20"/>
+        </w:rPr>
+        <w:t xml:space="preserve"> of the final product; that is, the parser is the layer that allows any program written in the defined language to be run on our database.</w:t>
+      </w:r>
+      <w:r>
+        <w:rPr>
+          <w:rStyle w:val="apple-converted-space"/>
+          <w:rFonts w:ascii="Arial" w:hAnsi="Arial" w:cs="Arial"/>
+          <w:color w:val="000000"/>
+          <w:sz w:val="20"/>
+          <w:szCs w:val="20"/>
+        </w:rPr>
+        <w:t xml:space="preserve"> Again, note in the Figure 1 how many applications are able to run on the parser. Of course, in this project we only look to create one main application, but we retain the option of general use.</w:t>
+      </w:r>
+    </w:p>
+    <w:p>
+      <w:pPr>
+        <w:pStyle w:val="NormalWeb"/>
+        <w:shd w:val="clear" w:color="auto" w:fill="FFFFFF"/>
+        <w:spacing w:before="0" w:beforeAutospacing="0" w:after="240" w:afterAutospacing="0" w:line="360" w:lineRule="atLeast"/>
+        <w:rPr>
+          <w:rStyle w:val="apple-converted-space"/>
+          <w:noProof/>
+        </w:rPr>
+      </w:pPr>
+      <w:r>
+        <w:rPr>
+          <w:rStyle w:val="apple-converted-space"/>
+          <w:rFonts w:ascii="Arial" w:hAnsi="Arial" w:cs="Arial"/>
+          <w:b/>
+          <w:color w:val="000000"/>
+          <w:sz w:val="20"/>
+          <w:szCs w:val="20"/>
+        </w:rPr>
+        <w:t>Database:</w:t>
+      </w:r>
+      <w:r>
+        <w:rPr>
+          <w:noProof/>
+        </w:rPr>
+        <w:t xml:space="preserve"> </w:t>
+      </w:r>
+    </w:p>
+    <w:p>
+      <w:pPr>
+        <w:pStyle w:val="NormalWeb"/>
+        <w:shd w:val="clear" w:color="auto" w:fill="FFFFFF"/>
+        <w:spacing w:before="0" w:beforeAutospacing="0" w:after="240" w:afterAutospacing="0" w:line="360" w:lineRule="atLeast"/>
+        <w:rPr>
+          <w:rStyle w:val="apple-converted-space"/>
+          <w:rFonts w:ascii="Arial" w:hAnsi="Arial" w:cs="Arial"/>
+          <w:color w:val="000000"/>
+          <w:sz w:val="20"/>
+          <w:szCs w:val="20"/>
+        </w:rPr>
+      </w:pPr>
+      <w:r>
+        <w:rPr>
+          <w:rStyle w:val="apple-converted-space"/>
+          <w:rFonts w:ascii="Arial" w:hAnsi="Arial" w:cs="Arial"/>
+          <w:color w:val="000000"/>
+          <w:sz w:val="20"/>
+          <w:szCs w:val="20"/>
+        </w:rPr>
+        <w:t>The next layer is the database, which is essentially a collection of relations. The database needs to maintain fluid control over all of its relations, and be able to add, remove, and access relations with ease. After the parser turns the language into functions and methods, the database needs to decide which relations it is looking for, determine if those relations are valid, and act upon the command it is passed.</w:t>
+      </w:r>
+    </w:p>
+    <w:p>
+      <w:pPr>
+        <w:pStyle w:val="NormalWeb"/>
+        <w:shd w:val="clear" w:color="auto" w:fill="FFFFFF"/>
+        <w:spacing w:before="0" w:beforeAutospacing="0" w:after="240" w:afterAutospacing="0" w:line="360" w:lineRule="atLeast"/>
+        <w:rPr>
+          <w:rStyle w:val="apple-converted-space"/>
+          <w:rFonts w:ascii="Arial" w:hAnsi="Arial" w:cs="Arial"/>
+          <w:color w:val="000000"/>
+          <w:sz w:val="20"/>
+          <w:szCs w:val="20"/>
+        </w:rPr>
+      </w:pPr>
+      <w:r>
+        <w:rPr>
+          <w:rStyle w:val="apple-converted-space"/>
+          <w:rFonts w:ascii="Arial" w:hAnsi="Arial" w:cs="Arial"/>
+          <w:b/>
+          <w:color w:val="000000"/>
+          <w:sz w:val="20"/>
+          <w:szCs w:val="20"/>
+        </w:rPr>
+        <w:t>Relation:</w:t>
+      </w:r>
+    </w:p>
+    <w:p>
+      <w:pPr>
+        <w:pStyle w:val="NormalWeb"/>
+        <w:shd w:val="clear" w:color="auto" w:fill="FFFFFF"/>
+        <w:spacing w:before="0" w:beforeAutospacing="0" w:after="240" w:afterAutospacing="0" w:line="360" w:lineRule="atLeast"/>
+        <w:rPr>
+          <w:rStyle w:val="apple-converted-space"/>
+          <w:rFonts w:ascii="Arial" w:hAnsi="Arial" w:cs="Arial"/>
+          <w:color w:val="000000"/>
+          <w:sz w:val="20"/>
+          <w:szCs w:val="20"/>
+        </w:rPr>
+      </w:pPr>
+      <w:r>
+        <w:rPr>
+          <w:rStyle w:val="apple-converted-space"/>
+          <w:rFonts w:ascii="Arial" w:hAnsi="Arial" w:cs="Arial"/>
+          <w:color w:val="000000"/>
+          <w:sz w:val="20"/>
+          <w:szCs w:val="20"/>
+        </w:rPr>
+        <w:t>The final entity is the relation itself. A relation is a table, which contains columns called attributes (</w:t>
+      </w:r>
+      <w:proofErr w:type="spellStart"/>
+      <w:r>
+        <w:rPr>
+          <w:rStyle w:val="apple-converted-space"/>
+          <w:rFonts w:ascii="Arial" w:hAnsi="Arial" w:cs="Arial"/>
+          <w:color w:val="000000"/>
+          <w:sz w:val="20"/>
+          <w:szCs w:val="20"/>
+        </w:rPr>
+        <w:t>ie</w:t>
+      </w:r>
+      <w:proofErr w:type="spellEnd"/>
+      <w:r>
+        <w:rPr>
+          <w:rStyle w:val="apple-converted-space"/>
+          <w:rFonts w:ascii="Arial" w:hAnsi="Arial" w:cs="Arial"/>
+          <w:color w:val="000000"/>
+          <w:sz w:val="20"/>
+          <w:szCs w:val="20"/>
+        </w:rPr>
+        <w:t xml:space="preserve">. </w:t>
+      </w:r>
+      <w:proofErr w:type="gramStart"/>
+      <w:r>
+        <w:rPr>
+          <w:rStyle w:val="apple-converted-space"/>
+          <w:rFonts w:ascii="Arial" w:hAnsi="Arial" w:cs="Arial"/>
+          <w:i/>
+          <w:color w:val="000000"/>
+          <w:sz w:val="20"/>
+          <w:szCs w:val="20"/>
+        </w:rPr>
+        <w:t>Name, Age, etc.</w:t>
+      </w:r>
+      <w:r>
+        <w:rPr>
+          <w:rStyle w:val="apple-converted-space"/>
+          <w:rFonts w:ascii="Arial" w:hAnsi="Arial" w:cs="Arial"/>
+          <w:color w:val="000000"/>
+          <w:sz w:val="20"/>
+          <w:szCs w:val="20"/>
+        </w:rPr>
+        <w:t>)</w:t>
+      </w:r>
+      <w:proofErr w:type="gramEnd"/>
+      <w:r>
+        <w:rPr>
+          <w:rStyle w:val="apple-converted-space"/>
+          <w:rFonts w:ascii="Arial" w:hAnsi="Arial" w:cs="Arial"/>
+          <w:color w:val="000000"/>
+          <w:sz w:val="20"/>
+          <w:szCs w:val="20"/>
+        </w:rPr>
+        <w:t xml:space="preserve"> </w:t>
+      </w:r>
+      <w:proofErr w:type="gramStart"/>
+      <w:r>
+        <w:rPr>
+          <w:rStyle w:val="apple-converted-space"/>
+          <w:rFonts w:ascii="Arial" w:hAnsi="Arial" w:cs="Arial"/>
+          <w:color w:val="000000"/>
+          <w:sz w:val="20"/>
+          <w:szCs w:val="20"/>
+        </w:rPr>
+        <w:t>and</w:t>
+      </w:r>
+      <w:proofErr w:type="gramEnd"/>
+      <w:r>
+        <w:rPr>
+          <w:rStyle w:val="apple-converted-space"/>
+          <w:rFonts w:ascii="Arial" w:hAnsi="Arial" w:cs="Arial"/>
+          <w:color w:val="000000"/>
+          <w:sz w:val="20"/>
+          <w:szCs w:val="20"/>
+        </w:rPr>
+        <w:t xml:space="preserve"> rows which contain values that make up entries (</w:t>
+      </w:r>
+      <w:proofErr w:type="spellStart"/>
+      <w:r>
+        <w:rPr>
+          <w:rStyle w:val="apple-converted-space"/>
+          <w:rFonts w:ascii="Arial" w:hAnsi="Arial" w:cs="Arial"/>
+          <w:color w:val="000000"/>
+          <w:sz w:val="20"/>
+          <w:szCs w:val="20"/>
+        </w:rPr>
+        <w:t>ie</w:t>
+      </w:r>
+      <w:proofErr w:type="spellEnd"/>
+      <w:r>
+        <w:rPr>
+          <w:rStyle w:val="apple-converted-space"/>
+          <w:rFonts w:ascii="Arial" w:hAnsi="Arial" w:cs="Arial"/>
+          <w:color w:val="000000"/>
+          <w:sz w:val="20"/>
+          <w:szCs w:val="20"/>
+        </w:rPr>
+        <w:t xml:space="preserve">. </w:t>
+      </w:r>
+      <w:proofErr w:type="gramStart"/>
+      <w:r>
+        <w:rPr>
+          <w:rStyle w:val="apple-converted-space"/>
+          <w:rFonts w:ascii="Arial" w:hAnsi="Arial" w:cs="Arial"/>
+          <w:i/>
+          <w:color w:val="000000"/>
+          <w:sz w:val="20"/>
+          <w:szCs w:val="20"/>
+        </w:rPr>
+        <w:t>[John Smith, 19], [Bob Joe, 18]</w:t>
+      </w:r>
+      <w:r>
+        <w:rPr>
+          <w:rStyle w:val="apple-converted-space"/>
+          <w:rFonts w:ascii="Arial" w:hAnsi="Arial" w:cs="Arial"/>
+          <w:color w:val="000000"/>
+          <w:sz w:val="20"/>
+          <w:szCs w:val="20"/>
+        </w:rPr>
+        <w:t>).</w:t>
+      </w:r>
+      <w:proofErr w:type="gramEnd"/>
+      <w:r>
+        <w:rPr>
+          <w:rStyle w:val="apple-converted-space"/>
+          <w:rFonts w:ascii="Arial" w:hAnsi="Arial" w:cs="Arial"/>
+          <w:color w:val="000000"/>
+          <w:sz w:val="20"/>
+          <w:szCs w:val="20"/>
+        </w:rPr>
+        <w:t xml:space="preserve"> </w:t>
+      </w:r>
+      <w:r>
+        <w:rPr>
+          <w:rStyle w:val="apple-converted-space"/>
+          <w:rFonts w:ascii="Arial" w:hAnsi="Arial" w:cs="Arial"/>
+          <w:color w:val="000000"/>
+          <w:sz w:val="20"/>
+          <w:szCs w:val="20"/>
+        </w:rPr>
+        <w:t>The relation needs to have quick access to all of its entries, and be able to return information about the entries it contains.</w:t>
+      </w:r>
+    </w:p>
+    <w:p>
+      <w:pPr>
+        <w:pStyle w:val="NormalWeb"/>
+        <w:shd w:val="clear" w:color="auto" w:fill="FFFFFF"/>
+        <w:spacing w:before="0" w:beforeAutospacing="0" w:after="240" w:afterAutospacing="0" w:line="360" w:lineRule="atLeast"/>
+        <w:rPr>
+          <w:rFonts w:ascii="Arial" w:hAnsi="Arial" w:cs="Arial"/>
+          <w:color w:val="000000"/>
+          <w:sz w:val="20"/>
+          <w:szCs w:val="20"/>
+        </w:rPr>
+      </w:pPr>
+      <w:r>
+        <w:rPr>
+          <w:rStyle w:val="Strong"/>
+          <w:rFonts w:ascii="Arial" w:hAnsi="Arial" w:cs="Arial"/>
+          <w:color w:val="000000"/>
+          <w:sz w:val="20"/>
+          <w:szCs w:val="20"/>
+        </w:rPr>
+        <w:t>Section 3 – For each entity, define the low level design:</w:t>
+      </w:r>
+      <w:r>
+        <w:rPr>
+          <w:rStyle w:val="apple-converted-space"/>
+          <w:rFonts w:ascii="Arial" w:hAnsi="Arial" w:cs="Arial"/>
+          <w:color w:val="000000"/>
+          <w:sz w:val="20"/>
+          <w:szCs w:val="20"/>
+        </w:rPr>
+        <w:t> </w:t>
+      </w:r>
+      <w:r>
+        <w:rPr>
+          <w:rFonts w:ascii="Arial" w:hAnsi="Arial" w:cs="Arial"/>
+          <w:color w:val="000000"/>
+          <w:sz w:val="20"/>
+          <w:szCs w:val="20"/>
+        </w:rPr>
+        <w:t>This section is where your objects and object relationships are defined. For each object (or set of objects) define the following:</w:t>
+      </w:r>
+    </w:p>
+    <w:p>
+      <w:pPr>
+        <w:pStyle w:val="NormalWeb"/>
+        <w:shd w:val="clear" w:color="auto" w:fill="FFFFFF"/>
+        <w:spacing w:before="0" w:beforeAutospacing="0" w:after="240" w:afterAutospacing="0" w:line="360" w:lineRule="atLeast"/>
+        <w:rPr>
+          <w:rFonts w:ascii="Arial" w:hAnsi="Arial" w:cs="Arial"/>
+          <w:b/>
+          <w:color w:val="000000"/>
+          <w:sz w:val="20"/>
+          <w:szCs w:val="20"/>
+        </w:rPr>
+      </w:pPr>
+      <w:r>
+        <w:rPr>
+          <w:rFonts w:ascii="Arial" w:hAnsi="Arial" w:cs="Arial"/>
+          <w:b/>
+          <w:color w:val="000000"/>
+          <w:sz w:val="20"/>
+          <w:szCs w:val="20"/>
+        </w:rPr>
+        <w:t>Application:</w:t>
+      </w:r>
+    </w:p>
+    <w:p>
+      <w:pPr>
+        <w:pStyle w:val="NormalWeb"/>
+        <w:shd w:val="clear" w:color="auto" w:fill="FFFFFF"/>
+        <w:spacing w:before="0" w:beforeAutospacing="0" w:after="240" w:afterAutospacing="0" w:line="360" w:lineRule="atLeast"/>
+        <w:rPr>
+          <w:rFonts w:ascii="Arial" w:hAnsi="Arial" w:cs="Arial"/>
+          <w:color w:val="000000"/>
+          <w:sz w:val="20"/>
+          <w:szCs w:val="20"/>
+        </w:rPr>
+      </w:pPr>
+      <w:r>
+        <w:rPr>
+          <w:rFonts w:ascii="Arial" w:hAnsi="Arial" w:cs="Arial"/>
+          <w:i/>
+          <w:color w:val="000000"/>
+          <w:sz w:val="20"/>
+          <w:szCs w:val="20"/>
+        </w:rPr>
+        <w:t>Usage:</w:t>
+      </w:r>
+      <w:r>
+        <w:rPr>
+          <w:rFonts w:ascii="Arial" w:hAnsi="Arial" w:cs="Arial"/>
+          <w:color w:val="000000"/>
+          <w:sz w:val="20"/>
+          <w:szCs w:val="20"/>
+        </w:rPr>
+        <w:t xml:space="preserve"> The application is what gives the database system life and purpose. It could vary in complexity</w:t>
+      </w:r>
+      <w:r>
+        <w:rPr>
+          <w:rFonts w:ascii="Arial" w:hAnsi="Arial" w:cs="Arial"/>
+          <w:color w:val="000000"/>
+          <w:sz w:val="20"/>
+          <w:szCs w:val="20"/>
+        </w:rPr>
+        <w:t xml:space="preserve">, but the way it interfaces with the rest of the program is fairly rigid. It takes user input, and turns that into a call of the database through the DML and parser. The application is deservingly its own entity because it </w:t>
+      </w:r>
+      <w:r>
+        <w:rPr>
           <w:rFonts w:ascii="Arial" w:hAnsi="Arial" w:cs="Arial"/>
           <w:color w:val="000000"/>
           <w:sz w:val="20"/>
           <w:szCs w:val="20"/>
         </w:rPr>
         <w:lastRenderedPageBreak/>
-        <w:t xml:space="preserve">necessary to define this step as it undoes the abstraction created in the application, which is necessary for </w:t>
-      </w:r>
-      <w:r>
-        <w:rPr>
-          <w:rStyle w:val="apple-converted-space"/>
-          <w:rFonts w:ascii="Arial" w:hAnsi="Arial" w:cs="Arial"/>
-          <w:i/>
-          <w:color w:val="000000"/>
-          <w:sz w:val="20"/>
-          <w:szCs w:val="20"/>
-        </w:rPr>
-        <w:t>portability</w:t>
-      </w:r>
-      <w:r>
-        <w:rPr>
-          <w:rStyle w:val="apple-converted-space"/>
-          <w:rFonts w:ascii="Arial" w:hAnsi="Arial" w:cs="Arial"/>
-          <w:color w:val="000000"/>
-          <w:sz w:val="20"/>
-          <w:szCs w:val="20"/>
-        </w:rPr>
-        <w:t xml:space="preserve"> of the final product; that is, the parser is the layer that allows any program written in the defined language to be run on our database.</w:t>
-      </w:r>
-      <w:r>
-        <w:rPr>
-          <w:rStyle w:val="apple-converted-space"/>
-          <w:rFonts w:ascii="Arial" w:hAnsi="Arial" w:cs="Arial"/>
-          <w:color w:val="000000"/>
-          <w:sz w:val="20"/>
-          <w:szCs w:val="20"/>
-        </w:rPr>
-        <w:t xml:space="preserve"> Again, note in the Figure 1 how many applications are able to run on the parser. Of course, in this project we only look to create one main application, but we retain the option of general use.</w:t>
-      </w:r>
-    </w:p>
-    <w:p>
-      <w:pPr>
-        <w:pStyle w:val="NormalWeb"/>
-        <w:shd w:val="clear" w:color="auto" w:fill="FFFFFF"/>
-        <w:spacing w:before="0" w:beforeAutospacing="0" w:after="240" w:afterAutospacing="0" w:line="360" w:lineRule="atLeast"/>
-        <w:rPr>
-          <w:rStyle w:val="apple-converted-space"/>
+        <w:t>stands alone on the foundation that the rest of the database provides. It simply uses the database as part of its functionality.</w:t>
+      </w:r>
+    </w:p>
+    <w:p>
+      <w:pPr>
+        <w:pStyle w:val="NormalWeb"/>
+        <w:shd w:val="clear" w:color="auto" w:fill="FFFFFF"/>
+        <w:spacing w:before="0" w:beforeAutospacing="0" w:after="240" w:afterAutospacing="0" w:line="360" w:lineRule="atLeast"/>
+        <w:rPr>
+          <w:rFonts w:ascii="Arial" w:hAnsi="Arial" w:cs="Arial"/>
+          <w:i/>
+          <w:color w:val="000000"/>
+          <w:sz w:val="20"/>
+          <w:szCs w:val="20"/>
+        </w:rPr>
+      </w:pPr>
+      <w:r>
+        <w:rPr>
           <w:noProof/>
         </w:rPr>
-      </w:pPr>
-      <w:r>
-        <w:rPr>
-          <w:rStyle w:val="apple-converted-space"/>
-          <w:rFonts w:ascii="Arial" w:hAnsi="Arial" w:cs="Arial"/>
-          <w:b/>
-          <w:color w:val="000000"/>
-          <w:sz w:val="20"/>
-          <w:szCs w:val="20"/>
-        </w:rPr>
-        <w:t>Database:</w:t>
-      </w:r>
-      <w:r>
-        <w:rPr>
-          <w:noProof/>
-        </w:rPr>
-        <w:t xml:space="preserve"> </w:t>
-      </w:r>
-    </w:p>
-    <w:p>
-      <w:pPr>
-        <w:pStyle w:val="NormalWeb"/>
-        <w:shd w:val="clear" w:color="auto" w:fill="FFFFFF"/>
-        <w:spacing w:before="0" w:beforeAutospacing="0" w:after="240" w:afterAutospacing="0" w:line="360" w:lineRule="atLeast"/>
-        <w:rPr>
-          <w:rStyle w:val="apple-converted-space"/>
-          <w:rFonts w:ascii="Arial" w:hAnsi="Arial" w:cs="Arial"/>
-          <w:color w:val="000000"/>
-          <w:sz w:val="20"/>
-          <w:szCs w:val="20"/>
-        </w:rPr>
-      </w:pPr>
-      <w:r>
-        <w:rPr>
-          <w:rStyle w:val="apple-converted-space"/>
-          <w:rFonts w:ascii="Arial" w:hAnsi="Arial" w:cs="Arial"/>
-          <w:color w:val="000000"/>
-          <w:sz w:val="20"/>
-          <w:szCs w:val="20"/>
-        </w:rPr>
-        <w:t>The next layer is the database, which is essentially a collection of relations. The database needs to maintain fluid control over all of its relations, and be able to add, remove, and access relations with ease. After the parser turns the language into functions and methods, the database needs to decide which relations it is looking for, determine if those relations are valid, and act upon the command it is passed.</w:t>
-      </w:r>
-    </w:p>
-    <w:p>
-      <w:pPr>
-        <w:pStyle w:val="NormalWeb"/>
-        <w:shd w:val="clear" w:color="auto" w:fill="FFFFFF"/>
-        <w:spacing w:before="0" w:beforeAutospacing="0" w:after="240" w:afterAutospacing="0" w:line="360" w:lineRule="atLeast"/>
-        <w:rPr>
-          <w:rStyle w:val="apple-converted-space"/>
-          <w:rFonts w:ascii="Arial" w:hAnsi="Arial" w:cs="Arial"/>
-          <w:color w:val="000000"/>
-          <w:sz w:val="20"/>
-          <w:szCs w:val="20"/>
-        </w:rPr>
-      </w:pPr>
-      <w:r>
-        <w:rPr>
-          <w:rStyle w:val="apple-converted-space"/>
-          <w:rFonts w:ascii="Arial" w:hAnsi="Arial" w:cs="Arial"/>
-          <w:b/>
-          <w:color w:val="000000"/>
-          <w:sz w:val="20"/>
-          <w:szCs w:val="20"/>
-        </w:rPr>
-        <w:t>Relation:</w:t>
-      </w:r>
-    </w:p>
-    <w:p>
-      <w:pPr>
-        <w:pStyle w:val="NormalWeb"/>
-        <w:shd w:val="clear" w:color="auto" w:fill="FFFFFF"/>
-        <w:spacing w:before="0" w:beforeAutospacing="0" w:after="240" w:afterAutospacing="0" w:line="360" w:lineRule="atLeast"/>
-        <w:rPr>
-          <w:rStyle w:val="apple-converted-space"/>
-          <w:rFonts w:ascii="Arial" w:hAnsi="Arial" w:cs="Arial"/>
-          <w:color w:val="000000"/>
-          <w:sz w:val="20"/>
-          <w:szCs w:val="20"/>
-        </w:rPr>
-      </w:pPr>
-      <w:r>
-        <w:rPr>
-          <w:rStyle w:val="apple-converted-space"/>
-          <w:rFonts w:ascii="Arial" w:hAnsi="Arial" w:cs="Arial"/>
-          <w:color w:val="000000"/>
-          <w:sz w:val="20"/>
-          <w:szCs w:val="20"/>
-        </w:rPr>
-        <w:t>The final entity is the relation itself. A relation is a table, which contains columns called attributes (</w:t>
-      </w:r>
-      <w:proofErr w:type="spellStart"/>
-      <w:r>
-        <w:rPr>
-          <w:rStyle w:val="apple-converted-space"/>
-          <w:rFonts w:ascii="Arial" w:hAnsi="Arial" w:cs="Arial"/>
-          <w:color w:val="000000"/>
-          <w:sz w:val="20"/>
-          <w:szCs w:val="20"/>
-        </w:rPr>
-        <w:t>ie</w:t>
-      </w:r>
-      <w:proofErr w:type="spellEnd"/>
-      <w:r>
-        <w:rPr>
-          <w:rStyle w:val="apple-converted-space"/>
-          <w:rFonts w:ascii="Arial" w:hAnsi="Arial" w:cs="Arial"/>
-          <w:color w:val="000000"/>
-          <w:sz w:val="20"/>
-          <w:szCs w:val="20"/>
-        </w:rPr>
-        <w:t xml:space="preserve">. </w:t>
-      </w:r>
-      <w:proofErr w:type="gramStart"/>
-      <w:r>
-        <w:rPr>
-          <w:rStyle w:val="apple-converted-space"/>
-          <w:rFonts w:ascii="Arial" w:hAnsi="Arial" w:cs="Arial"/>
-          <w:i/>
-          <w:color w:val="000000"/>
-          <w:sz w:val="20"/>
-          <w:szCs w:val="20"/>
-        </w:rPr>
-        <w:t>Name, Age, etc.</w:t>
-      </w:r>
-      <w:r>
-        <w:rPr>
-          <w:rStyle w:val="apple-converted-space"/>
-          <w:rFonts w:ascii="Arial" w:hAnsi="Arial" w:cs="Arial"/>
-          <w:color w:val="000000"/>
-          <w:sz w:val="20"/>
-          <w:szCs w:val="20"/>
-        </w:rPr>
-        <w:t>)</w:t>
-      </w:r>
-      <w:proofErr w:type="gramEnd"/>
-      <w:r>
-        <w:rPr>
-          <w:rStyle w:val="apple-converted-space"/>
-          <w:rFonts w:ascii="Arial" w:hAnsi="Arial" w:cs="Arial"/>
-          <w:color w:val="000000"/>
-          <w:sz w:val="20"/>
-          <w:szCs w:val="20"/>
-        </w:rPr>
-        <w:t xml:space="preserve"> </w:t>
-      </w:r>
-      <w:proofErr w:type="gramStart"/>
-      <w:r>
-        <w:rPr>
-          <w:rStyle w:val="apple-converted-space"/>
-          <w:rFonts w:ascii="Arial" w:hAnsi="Arial" w:cs="Arial"/>
-          <w:color w:val="000000"/>
-          <w:sz w:val="20"/>
-          <w:szCs w:val="20"/>
-        </w:rPr>
-        <w:t>and</w:t>
-      </w:r>
-      <w:proofErr w:type="gramEnd"/>
-      <w:r>
-        <w:rPr>
-          <w:rStyle w:val="apple-converted-space"/>
-          <w:rFonts w:ascii="Arial" w:hAnsi="Arial" w:cs="Arial"/>
-          <w:color w:val="000000"/>
-          <w:sz w:val="20"/>
-          <w:szCs w:val="20"/>
-        </w:rPr>
-        <w:t xml:space="preserve"> rows which contain values that make up entries (</w:t>
-      </w:r>
-      <w:proofErr w:type="spellStart"/>
-      <w:r>
-        <w:rPr>
-          <w:rStyle w:val="apple-converted-space"/>
-          <w:rFonts w:ascii="Arial" w:hAnsi="Arial" w:cs="Arial"/>
-          <w:color w:val="000000"/>
-          <w:sz w:val="20"/>
-          <w:szCs w:val="20"/>
-        </w:rPr>
-        <w:t>ie</w:t>
-      </w:r>
-      <w:proofErr w:type="spellEnd"/>
-      <w:r>
-        <w:rPr>
-          <w:rStyle w:val="apple-converted-space"/>
-          <w:rFonts w:ascii="Arial" w:hAnsi="Arial" w:cs="Arial"/>
-          <w:color w:val="000000"/>
-          <w:sz w:val="20"/>
-          <w:szCs w:val="20"/>
-        </w:rPr>
-        <w:t xml:space="preserve">. </w:t>
-      </w:r>
-      <w:proofErr w:type="gramStart"/>
-      <w:r>
-        <w:rPr>
-          <w:rStyle w:val="apple-converted-space"/>
-          <w:rFonts w:ascii="Arial" w:hAnsi="Arial" w:cs="Arial"/>
-          <w:i/>
-          <w:color w:val="000000"/>
-          <w:sz w:val="20"/>
-          <w:szCs w:val="20"/>
-        </w:rPr>
-        <w:t>[John Smith, 19], [Bob Joe, 18]</w:t>
-      </w:r>
-      <w:r>
-        <w:rPr>
-          <w:rStyle w:val="apple-converted-space"/>
-          <w:rFonts w:ascii="Arial" w:hAnsi="Arial" w:cs="Arial"/>
-          <w:color w:val="000000"/>
-          <w:sz w:val="20"/>
-          <w:szCs w:val="20"/>
-        </w:rPr>
-        <w:t>).</w:t>
-      </w:r>
-      <w:proofErr w:type="gramEnd"/>
-      <w:r>
-        <w:rPr>
-          <w:rStyle w:val="apple-converted-space"/>
-          <w:rFonts w:ascii="Arial" w:hAnsi="Arial" w:cs="Arial"/>
-          <w:color w:val="000000"/>
-          <w:sz w:val="20"/>
-          <w:szCs w:val="20"/>
-        </w:rPr>
-        <w:t xml:space="preserve"> </w:t>
-      </w:r>
-      <w:r>
-        <w:rPr>
-          <w:rStyle w:val="apple-converted-space"/>
-          <w:rFonts w:ascii="Arial" w:hAnsi="Arial" w:cs="Arial"/>
-          <w:color w:val="000000"/>
-          <w:sz w:val="20"/>
-          <w:szCs w:val="20"/>
-        </w:rPr>
-        <w:t>The relation needs to have quick access to all of its entries, and be able to return information about the entries it contains.</w:t>
-      </w:r>
-    </w:p>
-    <w:p>
-      <w:pPr>
-        <w:pStyle w:val="NormalWeb"/>
-        <w:shd w:val="clear" w:color="auto" w:fill="FFFFFF"/>
-        <w:spacing w:before="0" w:beforeAutospacing="0" w:after="240" w:afterAutospacing="0" w:line="360" w:lineRule="atLeast"/>
-        <w:rPr>
-          <w:rFonts w:ascii="Arial" w:hAnsi="Arial" w:cs="Arial"/>
-          <w:color w:val="000000"/>
-          <w:sz w:val="20"/>
-          <w:szCs w:val="20"/>
-        </w:rPr>
-      </w:pPr>
-      <w:r>
-        <w:rPr>
-          <w:rStyle w:val="Strong"/>
-          <w:rFonts w:ascii="Arial" w:hAnsi="Arial" w:cs="Arial"/>
-          <w:color w:val="000000"/>
-          <w:sz w:val="20"/>
-          <w:szCs w:val="20"/>
-        </w:rPr>
-        <w:t>Section 3 – For each entity, define the low level design:</w:t>
-      </w:r>
-      <w:r>
-        <w:rPr>
-          <w:rStyle w:val="apple-converted-space"/>
-          <w:rFonts w:ascii="Arial" w:hAnsi="Arial" w:cs="Arial"/>
-          <w:color w:val="000000"/>
-          <w:sz w:val="20"/>
-          <w:szCs w:val="20"/>
-        </w:rPr>
-        <w:t> </w:t>
-      </w:r>
-      <w:r>
-        <w:rPr>
-          <w:rFonts w:ascii="Arial" w:hAnsi="Arial" w:cs="Arial"/>
-          <w:color w:val="000000"/>
-          <w:sz w:val="20"/>
-          <w:szCs w:val="20"/>
-        </w:rPr>
-        <w:t>This section is where your objects and object relationships are defined. For each object (or set of objects) define the following:</w:t>
-      </w:r>
-    </w:p>
-    <w:p>
-      <w:pPr>
-        <w:pStyle w:val="NormalWeb"/>
-        <w:shd w:val="clear" w:color="auto" w:fill="FFFFFF"/>
-        <w:spacing w:before="0" w:beforeAutospacing="0" w:after="240" w:afterAutospacing="0" w:line="360" w:lineRule="atLeast"/>
-        <w:rPr>
-          <w:rFonts w:ascii="Arial" w:hAnsi="Arial" w:cs="Arial"/>
-          <w:b/>
-          <w:color w:val="000000"/>
-          <w:sz w:val="20"/>
-          <w:szCs w:val="20"/>
-        </w:rPr>
-      </w:pPr>
-      <w:r>
-        <w:rPr>
-          <w:rFonts w:ascii="Arial" w:hAnsi="Arial" w:cs="Arial"/>
-          <w:b/>
-          <w:color w:val="000000"/>
-          <w:sz w:val="20"/>
-          <w:szCs w:val="20"/>
-        </w:rPr>
-        <w:t>Application:</w:t>
-      </w:r>
-    </w:p>
-    <w:p>
-      <w:pPr>
-        <w:pStyle w:val="NormalWeb"/>
-        <w:shd w:val="clear" w:color="auto" w:fill="FFFFFF"/>
-        <w:spacing w:before="0" w:beforeAutospacing="0" w:after="240" w:afterAutospacing="0" w:line="360" w:lineRule="atLeast"/>
-        <w:rPr>
-          <w:rFonts w:ascii="Arial" w:hAnsi="Arial" w:cs="Arial"/>
-          <w:color w:val="000000"/>
-          <w:sz w:val="20"/>
-          <w:szCs w:val="20"/>
-        </w:rPr>
-      </w:pPr>
-      <w:r>
-        <w:rPr>
-          <w:rFonts w:ascii="Arial" w:hAnsi="Arial" w:cs="Arial"/>
-          <w:i/>
-          <w:color w:val="000000"/>
-          <w:sz w:val="20"/>
-          <w:szCs w:val="20"/>
-        </w:rPr>
-        <w:t>Usage:</w:t>
-      </w:r>
-      <w:r>
-        <w:rPr>
-          <w:rFonts w:ascii="Arial" w:hAnsi="Arial" w:cs="Arial"/>
-          <w:color w:val="000000"/>
-          <w:sz w:val="20"/>
-          <w:szCs w:val="20"/>
-        </w:rPr>
-        <w:t xml:space="preserve"> The application is what gives the database system life and purpose. It could vary in complexity</w:t>
-      </w:r>
-      <w:r>
-        <w:rPr>
-          <w:rFonts w:ascii="Arial" w:hAnsi="Arial" w:cs="Arial"/>
-          <w:color w:val="000000"/>
-          <w:sz w:val="20"/>
-          <w:szCs w:val="20"/>
-        </w:rPr>
-        <w:t>, but the way it interfaces with the rest of the program is fairly rigid. It takes user input, and turns that into a call of the database through the DML and parser. The application is deservingly its own entity because it stands alone on the foundation that the rest of the database provides. It simply uses the database as part of its functionality.</w:t>
-      </w:r>
-    </w:p>
-    <w:p>
-      <w:pPr>
-        <w:pStyle w:val="NormalWeb"/>
-        <w:shd w:val="clear" w:color="auto" w:fill="FFFFFF"/>
-        <w:spacing w:before="0" w:beforeAutospacing="0" w:after="240" w:afterAutospacing="0" w:line="360" w:lineRule="atLeast"/>
-        <w:rPr>
-          <w:rFonts w:ascii="Arial" w:hAnsi="Arial" w:cs="Arial"/>
-          <w:i/>
-          <w:color w:val="000000"/>
-          <w:sz w:val="20"/>
-          <w:szCs w:val="20"/>
-        </w:rPr>
-      </w:pPr>
-      <w:bookmarkStart w:id="0" w:name="_GoBack"/>
-      <w:r>
-        <w:rPr>
-          <w:noProof/>
-        </w:rPr>
         <w:drawing>
-          <wp:anchor distT="0" distB="0" distL="114300" distR="114300" simplePos="0" relativeHeight="251661312" behindDoc="0" locked="0" layoutInCell="1" allowOverlap="1" wp14:anchorId="0E64DC2E" wp14:editId="4E5F9951">
+          <wp:anchor distT="0" distB="0" distL="114300" distR="114300" simplePos="0" relativeHeight="251661312" behindDoc="0" locked="0" layoutInCell="1" allowOverlap="1" wp14:anchorId="431776A9" wp14:editId="763006BC">
             <wp:simplePos x="0" y="0"/>
             <wp:positionH relativeFrom="column">
-              <wp:posOffset>3438525</wp:posOffset>
+              <wp:posOffset>3619500</wp:posOffset>
             </wp:positionH>
             <wp:positionV relativeFrom="paragraph">
-              <wp:posOffset>19050</wp:posOffset>
+              <wp:posOffset>76200</wp:posOffset>
             </wp:positionV>
             <wp:extent cx="2467610" cy="1952625"/>
             <wp:effectExtent l="0" t="0" r="8890" b="9525"/>
@@ -934,7 +1000,7 @@
                     <pic:cNvPicPr/>
                   </pic:nvPicPr>
                   <pic:blipFill rotWithShape="1">
-                    <a:blip r:embed="rId6" cstate="print">
+                    <a:blip r:embed="rId7" cstate="print">
                       <a:extLst>
                         <a:ext uri="{28A0092B-C50C-407E-A947-70E740481C1C}">
                           <a14:useLocalDpi xmlns:a14="http://schemas.microsoft.com/office/drawing/2010/main" val="0"/>
@@ -973,39 +1039,673 @@
           </wp:anchor>
         </w:drawing>
       </w:r>
+      <w:r>
+        <w:rPr>
+          <w:noProof/>
+        </w:rPr>
+        <mc:AlternateContent>
+          <mc:Choice Requires="wps">
+            <w:drawing>
+              <wp:anchor distT="0" distB="0" distL="114300" distR="114300" simplePos="0" relativeHeight="251663360" behindDoc="0" locked="0" layoutInCell="1" allowOverlap="1" wp14:anchorId="5E814AE1" wp14:editId="21227CB9">
+                <wp:simplePos x="0" y="0"/>
+                <wp:positionH relativeFrom="column">
+                  <wp:posOffset>3438525</wp:posOffset>
+                </wp:positionH>
+                <wp:positionV relativeFrom="paragraph">
+                  <wp:posOffset>2028825</wp:posOffset>
+                </wp:positionV>
+                <wp:extent cx="2467610" cy="635"/>
+                <wp:effectExtent l="0" t="0" r="0" b="0"/>
+                <wp:wrapSquare wrapText="bothSides"/>
+                <wp:docPr id="3" name="Text Box 3"/>
+                <wp:cNvGraphicFramePr/>
+                <a:graphic xmlns:a="http://schemas.openxmlformats.org/drawingml/2006/main">
+                  <a:graphicData uri="http://schemas.microsoft.com/office/word/2010/wordprocessingShape">
+                    <wps:wsp>
+                      <wps:cNvSpPr txBox="1"/>
+                      <wps:spPr>
+                        <a:xfrm>
+                          <a:off x="0" y="0"/>
+                          <a:ext cx="2467610" cy="635"/>
+                        </a:xfrm>
+                        <a:prstGeom prst="rect">
+                          <a:avLst/>
+                        </a:prstGeom>
+                        <a:solidFill>
+                          <a:prstClr val="white"/>
+                        </a:solidFill>
+                        <a:ln>
+                          <a:noFill/>
+                        </a:ln>
+                        <a:effectLst/>
+                      </wps:spPr>
+                      <wps:txbx>
+                        <w:txbxContent>
+                          <w:p>
+                            <w:pPr>
+                              <w:pStyle w:val="Caption"/>
+                              <w:rPr>
+                                <w:rFonts w:ascii="Times New Roman" w:eastAsia="Times New Roman" w:hAnsi="Times New Roman" w:cs="Times New Roman"/>
+                                <w:noProof/>
+                                <w:sz w:val="24"/>
+                                <w:szCs w:val="24"/>
+                              </w:rPr>
+                            </w:pPr>
+                            <w:r>
+                              <w:t xml:space="preserve">Figure </w:t>
+                            </w:r>
+                            <w:fldSimple w:instr=" SEQ Figure \* ARABIC ">
+                              <w:r>
+                                <w:rPr>
+                                  <w:noProof/>
+                                </w:rPr>
+                                <w:t>2</w:t>
+                              </w:r>
+                            </w:fldSimple>
+                            <w:r>
+                              <w:t>: Application Integration</w:t>
+                            </w:r>
+                          </w:p>
+                        </w:txbxContent>
+                      </wps:txbx>
+                      <wps:bodyPr rot="0" spcFirstLastPara="0" vertOverflow="overflow" horzOverflow="overflow" vert="horz" wrap="square" lIns="0" tIns="0" rIns="0" bIns="0" numCol="1" spcCol="0" rtlCol="0" fromWordArt="0" anchor="t" anchorCtr="0" forceAA="0" compatLnSpc="1">
+                        <a:prstTxWarp prst="textNoShape">
+                          <a:avLst/>
+                        </a:prstTxWarp>
+                        <a:spAutoFit/>
+                      </wps:bodyPr>
+                    </wps:wsp>
+                  </a:graphicData>
+                </a:graphic>
+              </wp:anchor>
+            </w:drawing>
+          </mc:Choice>
+          <mc:Fallback>
+            <w:pict>
+              <v:shape id="Text Box 3" o:spid="_x0000_s1027" type="#_x0000_t202" style="position:absolute;margin-left:270.75pt;margin-top:159.75pt;width:194.3pt;height:.05pt;z-index:251663360;visibility:visible;mso-wrap-style:square;mso-wrap-distance-left:9pt;mso-wrap-distance-top:0;mso-wrap-distance-right:9pt;mso-wrap-distance-bottom:0;mso-position-horizontal:absolute;mso-position-horizontal-relative:text;mso-position-vertical:absolute;mso-position-vertical-relative:text;v-text-anchor:top" o:gfxdata="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" stroked="f">
+                <v:textbox style="mso-fit-shape-to-text:t" inset="0,0,0,0">
+                  <w:txbxContent>
+                    <w:p>
+                      <w:pPr>
+                        <w:pStyle w:val="Caption"/>
+                        <w:rPr>
+                          <w:rFonts w:ascii="Times New Roman" w:eastAsia="Times New Roman" w:hAnsi="Times New Roman" w:cs="Times New Roman"/>
+                          <w:noProof/>
+                          <w:sz w:val="24"/>
+                          <w:szCs w:val="24"/>
+                        </w:rPr>
+                      </w:pPr>
+                      <w:r>
+                        <w:t xml:space="preserve">Figure </w:t>
+                      </w:r>
+                      <w:fldSimple w:instr=" SEQ Figure \* ARABIC ">
+                        <w:r>
+                          <w:rPr>
+                            <w:noProof/>
+                          </w:rPr>
+                          <w:t>2</w:t>
+                        </w:r>
+                      </w:fldSimple>
+                      <w:r>
+                        <w:t>: Application Integration</w:t>
+                      </w:r>
+                    </w:p>
+                  </w:txbxContent>
+                </v:textbox>
+                <w10:wrap type="square"/>
+              </v:shape>
+            </w:pict>
+          </mc:Fallback>
+        </mc:AlternateContent>
+      </w:r>
+      <w:r>
+        <w:rPr>
+          <w:rFonts w:ascii="Arial" w:hAnsi="Arial" w:cs="Arial"/>
+          <w:i/>
+          <w:color w:val="000000"/>
+          <w:sz w:val="20"/>
+          <w:szCs w:val="20"/>
+        </w:rPr>
+        <w:t>Configuration</w:t>
+      </w:r>
+      <w:proofErr w:type="gramStart"/>
+      <w:r>
+        <w:rPr>
+          <w:rFonts w:ascii="Arial" w:hAnsi="Arial" w:cs="Arial"/>
+          <w:i/>
+          <w:color w:val="000000"/>
+          <w:sz w:val="20"/>
+          <w:szCs w:val="20"/>
+        </w:rPr>
+        <w:t>:</w:t>
+      </w:r>
+      <w:r>
+        <w:rPr>
+          <w:rFonts w:ascii="Arial" w:hAnsi="Arial" w:cs="Arial"/>
+          <w:i/>
+          <w:color w:val="000000"/>
+          <w:sz w:val="20"/>
+          <w:szCs w:val="20"/>
+        </w:rPr>
+        <w:t>---</w:t>
+      </w:r>
+      <w:proofErr w:type="gramEnd"/>
+    </w:p>
+    <w:p>
+      <w:pPr>
+        <w:pStyle w:val="NormalWeb"/>
+        <w:shd w:val="clear" w:color="auto" w:fill="FFFFFF"/>
+        <w:spacing w:before="0" w:beforeAutospacing="0" w:after="240" w:afterAutospacing="0" w:line="360" w:lineRule="atLeast"/>
+        <w:rPr>
+          <w:rFonts w:ascii="Arial" w:hAnsi="Arial" w:cs="Arial"/>
+          <w:i/>
+          <w:color w:val="000000"/>
+          <w:sz w:val="20"/>
+          <w:szCs w:val="20"/>
+        </w:rPr>
+      </w:pPr>
+      <w:r>
+        <w:rPr>
+          <w:rFonts w:ascii="Arial" w:hAnsi="Arial" w:cs="Arial"/>
+          <w:i/>
+          <w:color w:val="000000"/>
+          <w:sz w:val="20"/>
+          <w:szCs w:val="20"/>
+        </w:rPr>
+        <w:t>Model:</w:t>
+      </w:r>
+    </w:p>
+    <w:p>
+      <w:pPr>
+        <w:pStyle w:val="NormalWeb"/>
+        <w:shd w:val="clear" w:color="auto" w:fill="FFFFFF"/>
+        <w:spacing w:before="0" w:beforeAutospacing="0" w:after="240" w:afterAutospacing="0" w:line="360" w:lineRule="atLeast"/>
+        <w:rPr>
+          <w:rFonts w:ascii="Arial" w:hAnsi="Arial" w:cs="Arial"/>
+          <w:color w:val="000000"/>
+          <w:sz w:val="20"/>
+          <w:szCs w:val="20"/>
+        </w:rPr>
+      </w:pPr>
+      <w:r>
+        <w:rPr>
+          <w:rFonts w:ascii="Arial" w:hAnsi="Arial" w:cs="Arial"/>
+          <w:i/>
+          <w:color w:val="000000"/>
+          <w:sz w:val="20"/>
+          <w:szCs w:val="20"/>
+        </w:rPr>
+        <w:t>Interaction:</w:t>
+      </w:r>
+      <w:r>
+        <w:rPr>
+          <w:rFonts w:ascii="Arial" w:hAnsi="Arial" w:cs="Arial"/>
+          <w:color w:val="000000"/>
+          <w:sz w:val="20"/>
+          <w:szCs w:val="20"/>
+        </w:rPr>
+        <w:t xml:space="preserve"> The </w:t>
+      </w:r>
+      <w:proofErr w:type="gramStart"/>
+      <w:r>
+        <w:rPr>
+          <w:rFonts w:ascii="Arial" w:hAnsi="Arial" w:cs="Arial"/>
+          <w:color w:val="000000"/>
+          <w:sz w:val="20"/>
+          <w:szCs w:val="20"/>
+        </w:rPr>
+        <w:t>interaction between the application and the database is two-way, yet have</w:t>
+      </w:r>
+      <w:proofErr w:type="gramEnd"/>
+      <w:r>
+        <w:rPr>
+          <w:rFonts w:ascii="Arial" w:hAnsi="Arial" w:cs="Arial"/>
+          <w:color w:val="000000"/>
+          <w:sz w:val="20"/>
+          <w:szCs w:val="20"/>
+        </w:rPr>
+        <w:t xml:space="preserve"> different endpoints. In communicating to the database, the application must be routed through the parser, which talks to the actual database object, which returns the value (if any) to the application.</w:t>
+      </w:r>
+    </w:p>
+    <w:p>
+      <w:pPr>
+        <w:pStyle w:val="NormalWeb"/>
+        <w:shd w:val="clear" w:color="auto" w:fill="FFFFFF"/>
+        <w:spacing w:before="0" w:beforeAutospacing="0" w:after="240" w:afterAutospacing="0" w:line="360" w:lineRule="atLeast"/>
+        <w:rPr>
+          <w:noProof/>
+        </w:rPr>
+      </w:pPr>
+    </w:p>
+    <w:p>
+      <w:pPr>
+        <w:pStyle w:val="NormalWeb"/>
+        <w:shd w:val="clear" w:color="auto" w:fill="FFFFFF"/>
+        <w:spacing w:before="0" w:beforeAutospacing="0" w:after="240" w:afterAutospacing="0" w:line="360" w:lineRule="atLeast"/>
+        <w:rPr>
+          <w:rFonts w:ascii="Arial" w:hAnsi="Arial" w:cs="Arial"/>
+          <w:color w:val="000000"/>
+          <w:sz w:val="20"/>
+          <w:szCs w:val="20"/>
+        </w:rPr>
+      </w:pPr>
+    </w:p>
+    <w:p>
+      <w:pPr>
+        <w:pStyle w:val="NormalWeb"/>
+        <w:shd w:val="clear" w:color="auto" w:fill="FFFFFF"/>
+        <w:spacing w:before="0" w:beforeAutospacing="0" w:after="240" w:afterAutospacing="0" w:line="360" w:lineRule="atLeast"/>
+        <w:rPr>
+          <w:rFonts w:ascii="Arial" w:hAnsi="Arial" w:cs="Arial"/>
+          <w:b/>
+          <w:color w:val="000000"/>
+          <w:sz w:val="20"/>
+          <w:szCs w:val="20"/>
+        </w:rPr>
+      </w:pPr>
+      <w:r>
+        <w:rPr>
+          <w:rFonts w:ascii="Arial" w:hAnsi="Arial" w:cs="Arial"/>
+          <w:b/>
+          <w:color w:val="000000"/>
+          <w:sz w:val="20"/>
+          <w:szCs w:val="20"/>
+        </w:rPr>
+        <w:t>Parser:</w:t>
+      </w:r>
+    </w:p>
+    <w:p>
+      <w:pPr>
+        <w:pStyle w:val="NormalWeb"/>
+        <w:shd w:val="clear" w:color="auto" w:fill="FFFFFF"/>
+        <w:spacing w:before="0" w:beforeAutospacing="0" w:after="240" w:afterAutospacing="0" w:line="360" w:lineRule="atLeast"/>
+        <w:rPr>
+          <w:rFonts w:ascii="Arial" w:hAnsi="Arial" w:cs="Arial"/>
+          <w:i/>
+          <w:color w:val="000000"/>
+          <w:sz w:val="20"/>
+          <w:szCs w:val="20"/>
+        </w:rPr>
+      </w:pPr>
+      <w:r>
+        <w:rPr>
+          <w:rFonts w:ascii="Arial" w:hAnsi="Arial" w:cs="Arial"/>
+          <w:i/>
+          <w:color w:val="000000"/>
+          <w:sz w:val="20"/>
+          <w:szCs w:val="20"/>
+        </w:rPr>
+        <w:t>Usage:</w:t>
+      </w:r>
+    </w:p>
+    <w:p>
+      <w:pPr>
+        <w:pStyle w:val="NormalWeb"/>
+        <w:shd w:val="clear" w:color="auto" w:fill="FFFFFF"/>
+        <w:spacing w:before="0" w:beforeAutospacing="0" w:after="240" w:afterAutospacing="0" w:line="360" w:lineRule="atLeast"/>
+        <w:rPr>
+          <w:rFonts w:ascii="Arial" w:hAnsi="Arial" w:cs="Arial"/>
+          <w:i/>
+          <w:color w:val="000000"/>
+          <w:sz w:val="20"/>
+          <w:szCs w:val="20"/>
+        </w:rPr>
+      </w:pPr>
+      <w:r>
+        <w:rPr>
+          <w:rFonts w:ascii="Arial" w:hAnsi="Arial" w:cs="Arial"/>
+          <w:i/>
+          <w:color w:val="000000"/>
+          <w:sz w:val="20"/>
+          <w:szCs w:val="20"/>
+        </w:rPr>
+        <w:t>Configuration:</w:t>
+      </w:r>
+    </w:p>
+    <w:p>
+      <w:pPr>
+        <w:pStyle w:val="NormalWeb"/>
+        <w:shd w:val="clear" w:color="auto" w:fill="FFFFFF"/>
+        <w:spacing w:before="0" w:beforeAutospacing="0" w:after="240" w:afterAutospacing="0" w:line="360" w:lineRule="atLeast"/>
+        <w:rPr>
+          <w:rFonts w:ascii="Arial" w:hAnsi="Arial" w:cs="Arial"/>
+          <w:i/>
+          <w:color w:val="000000"/>
+          <w:sz w:val="20"/>
+          <w:szCs w:val="20"/>
+        </w:rPr>
+      </w:pPr>
+      <w:r>
+        <w:rPr>
+          <w:rFonts w:ascii="Arial" w:hAnsi="Arial" w:cs="Arial"/>
+          <w:i/>
+          <w:color w:val="000000"/>
+          <w:sz w:val="20"/>
+          <w:szCs w:val="20"/>
+        </w:rPr>
+        <w:t>Model:</w:t>
+      </w:r>
+    </w:p>
+    <w:p>
+      <w:pPr>
+        <w:pStyle w:val="NormalWeb"/>
+        <w:shd w:val="clear" w:color="auto" w:fill="FFFFFF"/>
+        <w:spacing w:before="0" w:beforeAutospacing="0" w:after="240" w:afterAutospacing="0" w:line="360" w:lineRule="atLeast"/>
+        <w:rPr>
+          <w:rFonts w:ascii="Arial" w:hAnsi="Arial" w:cs="Arial"/>
+          <w:i/>
+          <w:color w:val="000000"/>
+          <w:sz w:val="20"/>
+          <w:szCs w:val="20"/>
+        </w:rPr>
+      </w:pPr>
+      <w:r>
+        <w:rPr>
+          <w:rFonts w:ascii="Arial" w:hAnsi="Arial" w:cs="Arial"/>
+          <w:i/>
+          <w:color w:val="000000"/>
+          <w:sz w:val="20"/>
+          <w:szCs w:val="20"/>
+        </w:rPr>
+        <w:t>Interaction:</w:t>
+      </w:r>
+    </w:p>
+    <w:p>
+      <w:pPr>
+        <w:pStyle w:val="NormalWeb"/>
+        <w:shd w:val="clear" w:color="auto" w:fill="FFFFFF"/>
+        <w:spacing w:before="0" w:beforeAutospacing="0" w:after="240" w:afterAutospacing="0" w:line="360" w:lineRule="atLeast"/>
+        <w:rPr>
+          <w:rFonts w:ascii="Arial" w:hAnsi="Arial" w:cs="Arial"/>
+          <w:i/>
+          <w:color w:val="000000"/>
+          <w:sz w:val="20"/>
+          <w:szCs w:val="20"/>
+        </w:rPr>
+      </w:pPr>
+    </w:p>
+    <w:p>
+      <w:pPr>
+        <w:pStyle w:val="NormalWeb"/>
+        <w:shd w:val="clear" w:color="auto" w:fill="FFFFFF"/>
+        <w:spacing w:before="0" w:beforeAutospacing="0" w:after="240" w:afterAutospacing="0" w:line="360" w:lineRule="atLeast"/>
+        <w:rPr>
+          <w:rFonts w:ascii="Arial" w:hAnsi="Arial" w:cs="Arial"/>
+          <w:b/>
+          <w:color w:val="000000"/>
+          <w:sz w:val="20"/>
+          <w:szCs w:val="20"/>
+        </w:rPr>
+      </w:pPr>
+      <w:r>
+        <w:rPr>
+          <w:rFonts w:ascii="Arial" w:hAnsi="Arial" w:cs="Arial"/>
+          <w:b/>
+          <w:color w:val="000000"/>
+          <w:sz w:val="20"/>
+          <w:szCs w:val="20"/>
+        </w:rPr>
+        <w:t>Database:</w:t>
+      </w:r>
+    </w:p>
+    <w:p>
+      <w:pPr>
+        <w:pStyle w:val="NormalWeb"/>
+        <w:shd w:val="clear" w:color="auto" w:fill="FFFFFF"/>
+        <w:spacing w:before="0" w:beforeAutospacing="0" w:after="240" w:afterAutospacing="0" w:line="360" w:lineRule="atLeast"/>
+        <w:rPr>
+          <w:rFonts w:ascii="Arial" w:hAnsi="Arial" w:cs="Arial"/>
+          <w:i/>
+          <w:color w:val="000000"/>
+          <w:sz w:val="20"/>
+          <w:szCs w:val="20"/>
+        </w:rPr>
+      </w:pPr>
+      <w:r>
+        <w:rPr>
+          <w:rFonts w:ascii="Arial" w:hAnsi="Arial" w:cs="Arial"/>
+          <w:i/>
+          <w:color w:val="000000"/>
+          <w:sz w:val="20"/>
+          <w:szCs w:val="20"/>
+        </w:rPr>
+        <w:t>Usage:</w:t>
+      </w:r>
+    </w:p>
+    <w:p>
+      <w:pPr>
+        <w:pStyle w:val="NormalWeb"/>
+        <w:shd w:val="clear" w:color="auto" w:fill="FFFFFF"/>
+        <w:spacing w:before="0" w:beforeAutospacing="0" w:after="240" w:afterAutospacing="0" w:line="360" w:lineRule="atLeast"/>
+        <w:rPr>
+          <w:rFonts w:ascii="Arial" w:hAnsi="Arial" w:cs="Arial"/>
+          <w:i/>
+          <w:color w:val="000000"/>
+          <w:sz w:val="20"/>
+          <w:szCs w:val="20"/>
+        </w:rPr>
+      </w:pPr>
+      <w:r>
+        <w:rPr>
+          <w:rFonts w:ascii="Arial" w:hAnsi="Arial" w:cs="Arial"/>
+          <w:i/>
+          <w:color w:val="000000"/>
+          <w:sz w:val="20"/>
+          <w:szCs w:val="20"/>
+        </w:rPr>
+        <w:t>Configuration:</w:t>
+      </w:r>
+    </w:p>
+    <w:p>
+      <w:pPr>
+        <w:pStyle w:val="NormalWeb"/>
+        <w:shd w:val="clear" w:color="auto" w:fill="FFFFFF"/>
+        <w:spacing w:before="0" w:beforeAutospacing="0" w:after="240" w:afterAutospacing="0" w:line="360" w:lineRule="atLeast"/>
+        <w:rPr>
+          <w:rFonts w:ascii="Arial" w:hAnsi="Arial" w:cs="Arial"/>
+          <w:i/>
+          <w:color w:val="000000"/>
+          <w:sz w:val="20"/>
+          <w:szCs w:val="20"/>
+        </w:rPr>
+      </w:pPr>
+      <w:r>
+        <w:rPr>
+          <w:rFonts w:ascii="Arial" w:hAnsi="Arial" w:cs="Arial"/>
+          <w:i/>
+          <w:color w:val="000000"/>
+          <w:sz w:val="20"/>
+          <w:szCs w:val="20"/>
+        </w:rPr>
+        <w:t>Model:</w:t>
+      </w:r>
+    </w:p>
+    <w:p>
+      <w:pPr>
+        <w:pStyle w:val="NormalWeb"/>
+        <w:shd w:val="clear" w:color="auto" w:fill="FFFFFF"/>
+        <w:spacing w:before="0" w:beforeAutospacing="0" w:after="240" w:afterAutospacing="0" w:line="360" w:lineRule="atLeast"/>
+        <w:rPr>
+          <w:rFonts w:ascii="Arial" w:hAnsi="Arial" w:cs="Arial"/>
+          <w:i/>
+          <w:color w:val="000000"/>
+          <w:sz w:val="20"/>
+          <w:szCs w:val="20"/>
+        </w:rPr>
+      </w:pPr>
+      <w:r>
+        <w:rPr>
+          <w:rFonts w:ascii="Arial" w:hAnsi="Arial" w:cs="Arial"/>
+          <w:i/>
+          <w:color w:val="000000"/>
+          <w:sz w:val="20"/>
+          <w:szCs w:val="20"/>
+        </w:rPr>
+        <w:t>Interaction:</w:t>
+      </w:r>
+    </w:p>
+    <w:p>
+      <w:pPr>
+        <w:pStyle w:val="NormalWeb"/>
+        <w:shd w:val="clear" w:color="auto" w:fill="FFFFFF"/>
+        <w:spacing w:before="0" w:beforeAutospacing="0" w:after="240" w:afterAutospacing="0" w:line="360" w:lineRule="atLeast"/>
+        <w:rPr>
+          <w:rFonts w:ascii="Arial" w:hAnsi="Arial" w:cs="Arial"/>
+          <w:i/>
+          <w:color w:val="000000"/>
+          <w:sz w:val="20"/>
+          <w:szCs w:val="20"/>
+        </w:rPr>
+      </w:pPr>
+    </w:p>
+    <w:p>
+      <w:pPr>
+        <w:pStyle w:val="NormalWeb"/>
+        <w:shd w:val="clear" w:color="auto" w:fill="FFFFFF"/>
+        <w:spacing w:before="0" w:beforeAutospacing="0" w:after="240" w:afterAutospacing="0" w:line="360" w:lineRule="atLeast"/>
+        <w:rPr>
+          <w:rFonts w:ascii="Arial" w:hAnsi="Arial" w:cs="Arial"/>
+          <w:b/>
+          <w:color w:val="000000"/>
+          <w:sz w:val="20"/>
+          <w:szCs w:val="20"/>
+        </w:rPr>
+      </w:pPr>
+      <w:r>
+        <w:rPr>
+          <w:rFonts w:ascii="Arial" w:hAnsi="Arial" w:cs="Arial"/>
+          <w:b/>
+          <w:color w:val="000000"/>
+          <w:sz w:val="20"/>
+          <w:szCs w:val="20"/>
+        </w:rPr>
+        <w:t>Relation:</w:t>
+      </w:r>
+    </w:p>
+    <w:p>
+      <w:pPr>
+        <w:pStyle w:val="NormalWeb"/>
+        <w:shd w:val="clear" w:color="auto" w:fill="FFFFFF"/>
+        <w:spacing w:before="0" w:beforeAutospacing="0" w:after="240" w:afterAutospacing="0" w:line="360" w:lineRule="atLeast"/>
+        <w:rPr>
+          <w:rFonts w:ascii="Arial" w:hAnsi="Arial" w:cs="Arial"/>
+          <w:i/>
+          <w:color w:val="000000"/>
+          <w:sz w:val="20"/>
+          <w:szCs w:val="20"/>
+        </w:rPr>
+      </w:pPr>
+      <w:r>
+        <w:rPr>
+          <w:rFonts w:ascii="Arial" w:hAnsi="Arial" w:cs="Arial"/>
+          <w:i/>
+          <w:color w:val="000000"/>
+          <w:sz w:val="20"/>
+          <w:szCs w:val="20"/>
+        </w:rPr>
+        <w:lastRenderedPageBreak/>
+        <w:t>Usage:</w:t>
+      </w:r>
+    </w:p>
+    <w:p>
+      <w:pPr>
+        <w:pStyle w:val="NormalWeb"/>
+        <w:shd w:val="clear" w:color="auto" w:fill="FFFFFF"/>
+        <w:spacing w:before="0" w:beforeAutospacing="0" w:after="240" w:afterAutospacing="0" w:line="360" w:lineRule="atLeast"/>
+        <w:rPr>
+          <w:rFonts w:ascii="Arial" w:hAnsi="Arial" w:cs="Arial"/>
+          <w:color w:val="000000"/>
+          <w:sz w:val="20"/>
+          <w:szCs w:val="20"/>
+        </w:rPr>
+      </w:pPr>
+      <w:r>
+        <w:rPr>
+          <w:rFonts w:ascii="Arial" w:hAnsi="Arial" w:cs="Arial"/>
+          <w:i/>
+          <w:color w:val="000000"/>
+          <w:sz w:val="20"/>
+          <w:szCs w:val="20"/>
+        </w:rPr>
+        <w:t>Configuration:</w:t>
+      </w:r>
+      <w:r>
+        <w:rPr>
+          <w:rFonts w:ascii="Arial" w:hAnsi="Arial" w:cs="Arial"/>
+          <w:color w:val="000000"/>
+          <w:sz w:val="20"/>
+          <w:szCs w:val="20"/>
+        </w:rPr>
+        <w:t xml:space="preserve"> A relation stores a table of values</w:t>
+      </w:r>
+      <w:r>
+        <w:rPr>
+          <w:rFonts w:ascii="Arial" w:hAnsi="Arial" w:cs="Arial"/>
+          <w:color w:val="000000"/>
+          <w:sz w:val="20"/>
+          <w:szCs w:val="20"/>
+        </w:rPr>
+        <w:t xml:space="preserve"> (stored as a vector of vectors)</w:t>
+      </w:r>
+      <w:bookmarkStart w:id="0" w:name="_GoBack"/>
       <w:bookmarkEnd w:id="0"/>
       <w:r>
         <w:rPr>
           <w:rFonts w:ascii="Arial" w:hAnsi="Arial" w:cs="Arial"/>
-          <w:i/>
-          <w:color w:val="000000"/>
-          <w:sz w:val="20"/>
-          <w:szCs w:val="20"/>
-        </w:rPr>
-        <w:t>Configuration</w:t>
+          <w:color w:val="000000"/>
+          <w:sz w:val="20"/>
+          <w:szCs w:val="20"/>
+        </w:rPr>
+        <w:t xml:space="preserve">, called </w:t>
+      </w:r>
+      <w:r>
+        <w:rPr>
+          <w:rFonts w:ascii="Arial" w:hAnsi="Arial" w:cs="Arial"/>
+          <w:i/>
+          <w:color w:val="000000"/>
+          <w:sz w:val="20"/>
+          <w:szCs w:val="20"/>
+        </w:rPr>
+        <w:t>entries</w:t>
+      </w:r>
+      <w:r>
+        <w:rPr>
+          <w:rFonts w:ascii="Arial" w:hAnsi="Arial" w:cs="Arial"/>
+          <w:color w:val="000000"/>
+          <w:sz w:val="20"/>
+          <w:szCs w:val="20"/>
+        </w:rPr>
+        <w:t xml:space="preserve">. The two types accepted by the database are integers and “varchars,” or variable length strings for our purposes. This is the heart of a </w:t>
       </w:r>
       <w:proofErr w:type="gramStart"/>
       <w:r>
         <w:rPr>
           <w:rFonts w:ascii="Arial" w:hAnsi="Arial" w:cs="Arial"/>
-          <w:i/>
-          <w:color w:val="000000"/>
-          <w:sz w:val="20"/>
-          <w:szCs w:val="20"/>
-        </w:rPr>
-        <w:t>:</w:t>
-      </w:r>
-      <w:r>
-        <w:rPr>
-          <w:rFonts w:ascii="Arial" w:hAnsi="Arial" w:cs="Arial"/>
-          <w:i/>
-          <w:color w:val="000000"/>
-          <w:sz w:val="20"/>
-          <w:szCs w:val="20"/>
-        </w:rPr>
-        <w:t>---</w:t>
+          <w:color w:val="000000"/>
+          <w:sz w:val="20"/>
+          <w:szCs w:val="20"/>
+        </w:rPr>
+        <w:t>relation,</w:t>
       </w:r>
       <w:proofErr w:type="gramEnd"/>
+      <w:r>
+        <w:rPr>
+          <w:rFonts w:ascii="Arial" w:hAnsi="Arial" w:cs="Arial"/>
+          <w:color w:val="000000"/>
+          <w:sz w:val="20"/>
+          <w:szCs w:val="20"/>
+        </w:rPr>
+        <w:t xml:space="preserve"> however each column in the table, called attributes, also needs a title, as does the relation itself. Finally, when a relati</w:t>
+      </w:r>
+      <w:r>
+        <w:rPr>
+          <w:rFonts w:ascii="Arial" w:hAnsi="Arial" w:cs="Arial"/>
+          <w:color w:val="000000"/>
+          <w:sz w:val="20"/>
+          <w:szCs w:val="20"/>
+        </w:rPr>
+        <w:t>on is created it needs to get one or more keys which identify a tuple (a list of entries across a row) as unique. This will be stored as a vector of integers, which contain the indices of the key values.</w:t>
+      </w:r>
     </w:p>
     <w:p>
       <w:pPr>
@@ -1038,6 +1738,7 @@
         <w:spacing w:before="0" w:beforeAutospacing="0" w:after="240" w:afterAutospacing="0" w:line="360" w:lineRule="atLeast"/>
         <w:rPr>
           <w:rFonts w:ascii="Arial" w:hAnsi="Arial" w:cs="Arial"/>
+          <w:i/>
           <w:color w:val="000000"/>
           <w:sz w:val="20"/>
           <w:szCs w:val="20"/>
@@ -1053,486 +1754,6 @@
         </w:rPr>
         <w:t>Interaction:</w:t>
       </w:r>
-      <w:r>
-        <w:rPr>
-          <w:rFonts w:ascii="Arial" w:hAnsi="Arial" w:cs="Arial"/>
-          <w:color w:val="000000"/>
-          <w:sz w:val="20"/>
-          <w:szCs w:val="20"/>
-        </w:rPr>
-        <w:t xml:space="preserve"> The </w:t>
-      </w:r>
-      <w:proofErr w:type="gramStart"/>
-      <w:r>
-        <w:rPr>
-          <w:rFonts w:ascii="Arial" w:hAnsi="Arial" w:cs="Arial"/>
-          <w:color w:val="000000"/>
-          <w:sz w:val="20"/>
-          <w:szCs w:val="20"/>
-        </w:rPr>
-        <w:t>interaction between the application and the database is two-way, yet have</w:t>
-      </w:r>
-      <w:proofErr w:type="gramEnd"/>
-      <w:r>
-        <w:rPr>
-          <w:rFonts w:ascii="Arial" w:hAnsi="Arial" w:cs="Arial"/>
-          <w:color w:val="000000"/>
-          <w:sz w:val="20"/>
-          <w:szCs w:val="20"/>
-        </w:rPr>
-        <w:t xml:space="preserve"> different endpoints. In communicating to the database, the application must be routed through the parser, which talks to the actual </w:t>
-      </w:r>
-      <w:r>
-        <w:rPr>
-          <w:rFonts w:ascii="Arial" w:hAnsi="Arial" w:cs="Arial"/>
-          <w:color w:val="000000"/>
-          <w:sz w:val="20"/>
-          <w:szCs w:val="20"/>
-        </w:rPr>
-        <w:lastRenderedPageBreak/>
-        <w:t>database object, which returns the value (if any) to the application.</w:t>
-      </w:r>
-    </w:p>
-    <w:p>
-      <w:pPr>
-        <w:pStyle w:val="NormalWeb"/>
-        <w:shd w:val="clear" w:color="auto" w:fill="FFFFFF"/>
-        <w:spacing w:before="0" w:beforeAutospacing="0" w:after="240" w:afterAutospacing="0" w:line="360" w:lineRule="atLeast"/>
-        <w:rPr>
-          <w:noProof/>
-        </w:rPr>
-      </w:pPr>
-    </w:p>
-    <w:p>
-      <w:pPr>
-        <w:pStyle w:val="NormalWeb"/>
-        <w:shd w:val="clear" w:color="auto" w:fill="FFFFFF"/>
-        <w:spacing w:before="0" w:beforeAutospacing="0" w:after="240" w:afterAutospacing="0" w:line="360" w:lineRule="atLeast"/>
-        <w:rPr>
-          <w:rFonts w:ascii="Arial" w:hAnsi="Arial" w:cs="Arial"/>
-          <w:color w:val="000000"/>
-          <w:sz w:val="20"/>
-          <w:szCs w:val="20"/>
-        </w:rPr>
-      </w:pPr>
-    </w:p>
-    <w:p>
-      <w:pPr>
-        <w:pStyle w:val="NormalWeb"/>
-        <w:shd w:val="clear" w:color="auto" w:fill="FFFFFF"/>
-        <w:spacing w:before="0" w:beforeAutospacing="0" w:after="240" w:afterAutospacing="0" w:line="360" w:lineRule="atLeast"/>
-        <w:rPr>
-          <w:rFonts w:ascii="Arial" w:hAnsi="Arial" w:cs="Arial"/>
-          <w:b/>
-          <w:color w:val="000000"/>
-          <w:sz w:val="20"/>
-          <w:szCs w:val="20"/>
-        </w:rPr>
-      </w:pPr>
-      <w:r>
-        <w:rPr>
-          <w:rFonts w:ascii="Arial" w:hAnsi="Arial" w:cs="Arial"/>
-          <w:b/>
-          <w:color w:val="000000"/>
-          <w:sz w:val="20"/>
-          <w:szCs w:val="20"/>
-        </w:rPr>
-        <w:t>Parser</w:t>
-      </w:r>
-      <w:r>
-        <w:rPr>
-          <w:rFonts w:ascii="Arial" w:hAnsi="Arial" w:cs="Arial"/>
-          <w:b/>
-          <w:color w:val="000000"/>
-          <w:sz w:val="20"/>
-          <w:szCs w:val="20"/>
-        </w:rPr>
-        <w:t>:</w:t>
-      </w:r>
-    </w:p>
-    <w:p>
-      <w:pPr>
-        <w:pStyle w:val="NormalWeb"/>
-        <w:shd w:val="clear" w:color="auto" w:fill="FFFFFF"/>
-        <w:spacing w:before="0" w:beforeAutospacing="0" w:after="240" w:afterAutospacing="0" w:line="360" w:lineRule="atLeast"/>
-        <w:rPr>
-          <w:rFonts w:ascii="Arial" w:hAnsi="Arial" w:cs="Arial"/>
-          <w:i/>
-          <w:color w:val="000000"/>
-          <w:sz w:val="20"/>
-          <w:szCs w:val="20"/>
-        </w:rPr>
-      </w:pPr>
-      <w:r>
-        <w:rPr>
-          <w:rFonts w:ascii="Arial" w:hAnsi="Arial" w:cs="Arial"/>
-          <w:i/>
-          <w:color w:val="000000"/>
-          <w:sz w:val="20"/>
-          <w:szCs w:val="20"/>
-        </w:rPr>
-        <w:t>Usage:</w:t>
-      </w:r>
-    </w:p>
-    <w:p>
-      <w:pPr>
-        <w:pStyle w:val="NormalWeb"/>
-        <w:shd w:val="clear" w:color="auto" w:fill="FFFFFF"/>
-        <w:spacing w:before="0" w:beforeAutospacing="0" w:after="240" w:afterAutospacing="0" w:line="360" w:lineRule="atLeast"/>
-        <w:rPr>
-          <w:rFonts w:ascii="Arial" w:hAnsi="Arial" w:cs="Arial"/>
-          <w:i/>
-          <w:color w:val="000000"/>
-          <w:sz w:val="20"/>
-          <w:szCs w:val="20"/>
-        </w:rPr>
-      </w:pPr>
-      <w:r>
-        <w:rPr>
-          <w:rFonts w:ascii="Arial" w:hAnsi="Arial" w:cs="Arial"/>
-          <w:i/>
-          <w:color w:val="000000"/>
-          <w:sz w:val="20"/>
-          <w:szCs w:val="20"/>
-        </w:rPr>
-        <w:t>Configuration:</w:t>
-      </w:r>
-    </w:p>
-    <w:p>
-      <w:pPr>
-        <w:pStyle w:val="NormalWeb"/>
-        <w:shd w:val="clear" w:color="auto" w:fill="FFFFFF"/>
-        <w:spacing w:before="0" w:beforeAutospacing="0" w:after="240" w:afterAutospacing="0" w:line="360" w:lineRule="atLeast"/>
-        <w:rPr>
-          <w:rFonts w:ascii="Arial" w:hAnsi="Arial" w:cs="Arial"/>
-          <w:i/>
-          <w:color w:val="000000"/>
-          <w:sz w:val="20"/>
-          <w:szCs w:val="20"/>
-        </w:rPr>
-      </w:pPr>
-      <w:r>
-        <w:rPr>
-          <w:rFonts w:ascii="Arial" w:hAnsi="Arial" w:cs="Arial"/>
-          <w:i/>
-          <w:color w:val="000000"/>
-          <w:sz w:val="20"/>
-          <w:szCs w:val="20"/>
-        </w:rPr>
-        <w:t>Model:</w:t>
-      </w:r>
-    </w:p>
-    <w:p>
-      <w:pPr>
-        <w:pStyle w:val="NormalWeb"/>
-        <w:shd w:val="clear" w:color="auto" w:fill="FFFFFF"/>
-        <w:spacing w:before="0" w:beforeAutospacing="0" w:after="240" w:afterAutospacing="0" w:line="360" w:lineRule="atLeast"/>
-        <w:rPr>
-          <w:rFonts w:ascii="Arial" w:hAnsi="Arial" w:cs="Arial"/>
-          <w:i/>
-          <w:color w:val="000000"/>
-          <w:sz w:val="20"/>
-          <w:szCs w:val="20"/>
-        </w:rPr>
-      </w:pPr>
-      <w:r>
-        <w:rPr>
-          <w:rFonts w:ascii="Arial" w:hAnsi="Arial" w:cs="Arial"/>
-          <w:i/>
-          <w:color w:val="000000"/>
-          <w:sz w:val="20"/>
-          <w:szCs w:val="20"/>
-        </w:rPr>
-        <w:t>Interaction:</w:t>
-      </w:r>
-    </w:p>
-    <w:p>
-      <w:pPr>
-        <w:pStyle w:val="NormalWeb"/>
-        <w:shd w:val="clear" w:color="auto" w:fill="FFFFFF"/>
-        <w:spacing w:before="0" w:beforeAutospacing="0" w:after="240" w:afterAutospacing="0" w:line="360" w:lineRule="atLeast"/>
-        <w:rPr>
-          <w:rFonts w:ascii="Arial" w:hAnsi="Arial" w:cs="Arial"/>
-          <w:i/>
-          <w:color w:val="000000"/>
-          <w:sz w:val="20"/>
-          <w:szCs w:val="20"/>
-        </w:rPr>
-      </w:pPr>
-    </w:p>
-    <w:p>
-      <w:pPr>
-        <w:pStyle w:val="NormalWeb"/>
-        <w:shd w:val="clear" w:color="auto" w:fill="FFFFFF"/>
-        <w:spacing w:before="0" w:beforeAutospacing="0" w:after="240" w:afterAutospacing="0" w:line="360" w:lineRule="atLeast"/>
-        <w:rPr>
-          <w:rFonts w:ascii="Arial" w:hAnsi="Arial" w:cs="Arial"/>
-          <w:b/>
-          <w:color w:val="000000"/>
-          <w:sz w:val="20"/>
-          <w:szCs w:val="20"/>
-        </w:rPr>
-      </w:pPr>
-      <w:r>
-        <w:rPr>
-          <w:rFonts w:ascii="Arial" w:hAnsi="Arial" w:cs="Arial"/>
-          <w:b/>
-          <w:color w:val="000000"/>
-          <w:sz w:val="20"/>
-          <w:szCs w:val="20"/>
-        </w:rPr>
-        <w:t>Database</w:t>
-      </w:r>
-      <w:r>
-        <w:rPr>
-          <w:rFonts w:ascii="Arial" w:hAnsi="Arial" w:cs="Arial"/>
-          <w:b/>
-          <w:color w:val="000000"/>
-          <w:sz w:val="20"/>
-          <w:szCs w:val="20"/>
-        </w:rPr>
-        <w:t>:</w:t>
-      </w:r>
-    </w:p>
-    <w:p>
-      <w:pPr>
-        <w:pStyle w:val="NormalWeb"/>
-        <w:shd w:val="clear" w:color="auto" w:fill="FFFFFF"/>
-        <w:spacing w:before="0" w:beforeAutospacing="0" w:after="240" w:afterAutospacing="0" w:line="360" w:lineRule="atLeast"/>
-        <w:rPr>
-          <w:rFonts w:ascii="Arial" w:hAnsi="Arial" w:cs="Arial"/>
-          <w:i/>
-          <w:color w:val="000000"/>
-          <w:sz w:val="20"/>
-          <w:szCs w:val="20"/>
-        </w:rPr>
-      </w:pPr>
-      <w:r>
-        <w:rPr>
-          <w:rFonts w:ascii="Arial" w:hAnsi="Arial" w:cs="Arial"/>
-          <w:i/>
-          <w:color w:val="000000"/>
-          <w:sz w:val="20"/>
-          <w:szCs w:val="20"/>
-        </w:rPr>
-        <w:t>Usage:</w:t>
-      </w:r>
-    </w:p>
-    <w:p>
-      <w:pPr>
-        <w:pStyle w:val="NormalWeb"/>
-        <w:shd w:val="clear" w:color="auto" w:fill="FFFFFF"/>
-        <w:spacing w:before="0" w:beforeAutospacing="0" w:after="240" w:afterAutospacing="0" w:line="360" w:lineRule="atLeast"/>
-        <w:rPr>
-          <w:rFonts w:ascii="Arial" w:hAnsi="Arial" w:cs="Arial"/>
-          <w:i/>
-          <w:color w:val="000000"/>
-          <w:sz w:val="20"/>
-          <w:szCs w:val="20"/>
-        </w:rPr>
-      </w:pPr>
-      <w:r>
-        <w:rPr>
-          <w:rFonts w:ascii="Arial" w:hAnsi="Arial" w:cs="Arial"/>
-          <w:i/>
-          <w:color w:val="000000"/>
-          <w:sz w:val="20"/>
-          <w:szCs w:val="20"/>
-        </w:rPr>
-        <w:t>Configuration:</w:t>
-      </w:r>
-    </w:p>
-    <w:p>
-      <w:pPr>
-        <w:pStyle w:val="NormalWeb"/>
-        <w:shd w:val="clear" w:color="auto" w:fill="FFFFFF"/>
-        <w:spacing w:before="0" w:beforeAutospacing="0" w:after="240" w:afterAutospacing="0" w:line="360" w:lineRule="atLeast"/>
-        <w:rPr>
-          <w:rFonts w:ascii="Arial" w:hAnsi="Arial" w:cs="Arial"/>
-          <w:i/>
-          <w:color w:val="000000"/>
-          <w:sz w:val="20"/>
-          <w:szCs w:val="20"/>
-        </w:rPr>
-      </w:pPr>
-      <w:r>
-        <w:rPr>
-          <w:rFonts w:ascii="Arial" w:hAnsi="Arial" w:cs="Arial"/>
-          <w:i/>
-          <w:color w:val="000000"/>
-          <w:sz w:val="20"/>
-          <w:szCs w:val="20"/>
-        </w:rPr>
-        <w:t>Model:</w:t>
-      </w:r>
-    </w:p>
-    <w:p>
-      <w:pPr>
-        <w:pStyle w:val="NormalWeb"/>
-        <w:shd w:val="clear" w:color="auto" w:fill="FFFFFF"/>
-        <w:spacing w:before="0" w:beforeAutospacing="0" w:after="240" w:afterAutospacing="0" w:line="360" w:lineRule="atLeast"/>
-        <w:rPr>
-          <w:rFonts w:ascii="Arial" w:hAnsi="Arial" w:cs="Arial"/>
-          <w:i/>
-          <w:color w:val="000000"/>
-          <w:sz w:val="20"/>
-          <w:szCs w:val="20"/>
-        </w:rPr>
-      </w:pPr>
-      <w:r>
-        <w:rPr>
-          <w:rFonts w:ascii="Arial" w:hAnsi="Arial" w:cs="Arial"/>
-          <w:i/>
-          <w:color w:val="000000"/>
-          <w:sz w:val="20"/>
-          <w:szCs w:val="20"/>
-        </w:rPr>
-        <w:t>Interaction:</w:t>
-      </w:r>
-    </w:p>
-    <w:p>
-      <w:pPr>
-        <w:pStyle w:val="NormalWeb"/>
-        <w:shd w:val="clear" w:color="auto" w:fill="FFFFFF"/>
-        <w:spacing w:before="0" w:beforeAutospacing="0" w:after="240" w:afterAutospacing="0" w:line="360" w:lineRule="atLeast"/>
-        <w:rPr>
-          <w:rFonts w:ascii="Arial" w:hAnsi="Arial" w:cs="Arial"/>
-          <w:i/>
-          <w:color w:val="000000"/>
-          <w:sz w:val="20"/>
-          <w:szCs w:val="20"/>
-        </w:rPr>
-      </w:pPr>
-    </w:p>
-    <w:p>
-      <w:pPr>
-        <w:pStyle w:val="NormalWeb"/>
-        <w:shd w:val="clear" w:color="auto" w:fill="FFFFFF"/>
-        <w:spacing w:before="0" w:beforeAutospacing="0" w:after="240" w:afterAutospacing="0" w:line="360" w:lineRule="atLeast"/>
-        <w:rPr>
-          <w:rFonts w:ascii="Arial" w:hAnsi="Arial" w:cs="Arial"/>
-          <w:b/>
-          <w:color w:val="000000"/>
-          <w:sz w:val="20"/>
-          <w:szCs w:val="20"/>
-        </w:rPr>
-      </w:pPr>
-      <w:r>
-        <w:rPr>
-          <w:rFonts w:ascii="Arial" w:hAnsi="Arial" w:cs="Arial"/>
-          <w:b/>
-          <w:color w:val="000000"/>
-          <w:sz w:val="20"/>
-          <w:szCs w:val="20"/>
-        </w:rPr>
-        <w:t>Relation</w:t>
-      </w:r>
-      <w:r>
-        <w:rPr>
-          <w:rFonts w:ascii="Arial" w:hAnsi="Arial" w:cs="Arial"/>
-          <w:b/>
-          <w:color w:val="000000"/>
-          <w:sz w:val="20"/>
-          <w:szCs w:val="20"/>
-        </w:rPr>
-        <w:t>:</w:t>
-      </w:r>
-    </w:p>
-    <w:p>
-      <w:pPr>
-        <w:pStyle w:val="NormalWeb"/>
-        <w:shd w:val="clear" w:color="auto" w:fill="FFFFFF"/>
-        <w:spacing w:before="0" w:beforeAutospacing="0" w:after="240" w:afterAutospacing="0" w:line="360" w:lineRule="atLeast"/>
-        <w:rPr>
-          <w:rFonts w:ascii="Arial" w:hAnsi="Arial" w:cs="Arial"/>
-          <w:i/>
-          <w:color w:val="000000"/>
-          <w:sz w:val="20"/>
-          <w:szCs w:val="20"/>
-        </w:rPr>
-      </w:pPr>
-      <w:r>
-        <w:rPr>
-          <w:rFonts w:ascii="Arial" w:hAnsi="Arial" w:cs="Arial"/>
-          <w:i/>
-          <w:color w:val="000000"/>
-          <w:sz w:val="20"/>
-          <w:szCs w:val="20"/>
-        </w:rPr>
-        <w:t>Usage:</w:t>
-      </w:r>
-    </w:p>
-    <w:p>
-      <w:pPr>
-        <w:pStyle w:val="NormalWeb"/>
-        <w:shd w:val="clear" w:color="auto" w:fill="FFFFFF"/>
-        <w:spacing w:before="0" w:beforeAutospacing="0" w:after="240" w:afterAutospacing="0" w:line="360" w:lineRule="atLeast"/>
-        <w:rPr>
-          <w:rFonts w:ascii="Arial" w:hAnsi="Arial" w:cs="Arial"/>
-          <w:i/>
-          <w:color w:val="000000"/>
-          <w:sz w:val="20"/>
-          <w:szCs w:val="20"/>
-        </w:rPr>
-      </w:pPr>
-      <w:r>
-        <w:rPr>
-          <w:rFonts w:ascii="Arial" w:hAnsi="Arial" w:cs="Arial"/>
-          <w:i/>
-          <w:color w:val="000000"/>
-          <w:sz w:val="20"/>
-          <w:szCs w:val="20"/>
-        </w:rPr>
-        <w:t>Configuration:</w:t>
-      </w:r>
-    </w:p>
-    <w:p>
-      <w:pPr>
-        <w:pStyle w:val="NormalWeb"/>
-        <w:shd w:val="clear" w:color="auto" w:fill="FFFFFF"/>
-        <w:spacing w:before="0" w:beforeAutospacing="0" w:after="240" w:afterAutospacing="0" w:line="360" w:lineRule="atLeast"/>
-        <w:rPr>
-          <w:rFonts w:ascii="Arial" w:hAnsi="Arial" w:cs="Arial"/>
-          <w:i/>
-          <w:color w:val="000000"/>
-          <w:sz w:val="20"/>
-          <w:szCs w:val="20"/>
-        </w:rPr>
-      </w:pPr>
-      <w:r>
-        <w:rPr>
-          <w:rFonts w:ascii="Arial" w:hAnsi="Arial" w:cs="Arial"/>
-          <w:i/>
-          <w:color w:val="000000"/>
-          <w:sz w:val="20"/>
-          <w:szCs w:val="20"/>
-        </w:rPr>
-        <w:t>Model:</w:t>
-      </w:r>
-    </w:p>
-    <w:p>
-      <w:pPr>
-        <w:pStyle w:val="NormalWeb"/>
-        <w:shd w:val="clear" w:color="auto" w:fill="FFFFFF"/>
-        <w:spacing w:before="0" w:beforeAutospacing="0" w:after="240" w:afterAutospacing="0" w:line="360" w:lineRule="atLeast"/>
-        <w:rPr>
-          <w:rFonts w:ascii="Arial" w:hAnsi="Arial" w:cs="Arial"/>
-          <w:i/>
-          <w:color w:val="000000"/>
-          <w:sz w:val="20"/>
-          <w:szCs w:val="20"/>
-        </w:rPr>
-      </w:pPr>
-      <w:r>
-        <w:rPr>
-          <w:rFonts w:ascii="Arial" w:hAnsi="Arial" w:cs="Arial"/>
-          <w:i/>
-          <w:color w:val="000000"/>
-          <w:sz w:val="20"/>
-          <w:szCs w:val="20"/>
-        </w:rPr>
-        <w:t>Interaction:</w:t>
-      </w:r>
     </w:p>
     <w:p>
       <w:pPr>
@@ -1590,7 +1811,6 @@
           <w:sz w:val="20"/>
           <w:szCs w:val="20"/>
         </w:rPr>
-        <w:lastRenderedPageBreak/>
         <w:t>Describe in a paragraph how the object is used and what function it serves. If an object will interface with an external object or system, it is a good idea to show the interface for the object. Most importantly, you must again describe your thought process for defining the object as you did. List the benefits and risks. If an object provides an encapsulation, describe in a sentence why the encapsulation adds value. Use your descriptions to give meaning to the diagrams. They don’t have to be verbose, just enough to get the point across.</w:t>
       </w:r>
     </w:p>
@@ -1729,7 +1949,7 @@
             <wp:extent cx="2856865" cy="1235710"/>
             <wp:effectExtent l="0" t="0" r="635" b="2540"/>
             <wp:docPr id="2" name="Picture 2" descr="Figure 2">
-              <a:hlinkClick xmlns:a="http://schemas.openxmlformats.org/drawingml/2006/main" r:id="rId7" tooltip="&quot;Figure 2&quot;"/>
+              <a:hlinkClick xmlns:a="http://schemas.openxmlformats.org/drawingml/2006/main" r:id="rId8" tooltip="&quot;Figure 2&quot;"/>
             </wp:docPr>
             <wp:cNvGraphicFramePr>
               <a:graphicFrameLocks xmlns:a="http://schemas.openxmlformats.org/drawingml/2006/main" noChangeAspect="1"/>
@@ -1739,14 +1959,14 @@
                 <pic:pic xmlns:pic="http://schemas.openxmlformats.org/drawingml/2006/picture">
                   <pic:nvPicPr>
                     <pic:cNvPr id="0" name="Picture 2" descr="Figure 2">
-                      <a:hlinkClick r:id="rId7" tooltip="&quot;Figure 2&quot;"/>
+                      <a:hlinkClick r:id="rId8" tooltip="&quot;Figure 2&quot;"/>
                     </pic:cNvPr>
                     <pic:cNvPicPr>
                       <a:picLocks noChangeAspect="1" noChangeArrowheads="1"/>
                     </pic:cNvPicPr>
                   </pic:nvPicPr>
                   <pic:blipFill>
-                    <a:blip r:embed="rId8">
+                    <a:blip r:embed="rId9">
                       <a:extLst>
                         <a:ext uri="{28A0092B-C50C-407E-A947-70E740481C1C}">
                           <a14:useLocalDpi xmlns:a14="http://schemas.microsoft.com/office/drawing/2010/main" val="0"/>
@@ -1797,6 +2017,7 @@
           <w:sz w:val="20"/>
           <w:szCs w:val="20"/>
         </w:rPr>
+        <w:lastRenderedPageBreak/>
         <w:t>Figure 2 (click to see full size)</w:t>
       </w:r>
     </w:p>
@@ -1907,13 +2128,12 @@
           <w:sz w:val="20"/>
           <w:szCs w:val="20"/>
         </w:rPr>
-        <w:lastRenderedPageBreak/>
         <w:drawing>
           <wp:inline distT="0" distB="0" distL="0" distR="0">
             <wp:extent cx="3808730" cy="2049780"/>
             <wp:effectExtent l="0" t="0" r="1270" b="7620"/>
             <wp:docPr id="1" name="Picture 1" descr="Figure 3">
-              <a:hlinkClick xmlns:a="http://schemas.openxmlformats.org/drawingml/2006/main" r:id="rId9" tooltip="&quot;Figure 3&quot;"/>
+              <a:hlinkClick xmlns:a="http://schemas.openxmlformats.org/drawingml/2006/main" r:id="rId10" tooltip="&quot;Figure 3&quot;"/>
             </wp:docPr>
             <wp:cNvGraphicFramePr>
               <a:graphicFrameLocks xmlns:a="http://schemas.openxmlformats.org/drawingml/2006/main" noChangeAspect="1"/>
@@ -1923,14 +2143,14 @@
                 <pic:pic xmlns:pic="http://schemas.openxmlformats.org/drawingml/2006/picture">
                   <pic:nvPicPr>
                     <pic:cNvPr id="0" name="Picture 3" descr="Figure 3">
-                      <a:hlinkClick r:id="rId9" tooltip="&quot;Figure 3&quot;"/>
+                      <a:hlinkClick r:id="rId10" tooltip="&quot;Figure 3&quot;"/>
                     </pic:cNvPr>
                     <pic:cNvPicPr>
                       <a:picLocks noChangeAspect="1" noChangeArrowheads="1"/>
                     </pic:cNvPicPr>
                   </pic:nvPicPr>
                   <pic:blipFill>
-                    <a:blip r:embed="rId10">
+                    <a:blip r:embed="rId11">
                       <a:extLst>
                         <a:ext uri="{28A0092B-C50C-407E-A947-70E740481C1C}">
                           <a14:useLocalDpi xmlns:a14="http://schemas.microsoft.com/office/drawing/2010/main" val="0"/>
@@ -2128,7 +2348,17 @@
           <w:sz w:val="20"/>
           <w:szCs w:val="20"/>
         </w:rPr>
-        <w:t>Never remove anything from this section! As risks become non-risks, document that they are now non-risks and why they became non-risks. Never erase them from the document. The same holds true for assumptions. You should be able to look at this section and know instantly what the current risks are to your design.</w:t>
+        <w:t xml:space="preserve">Never remove anything from this section! As risks become non-risks, document that they are now non-risks and why they became non-risks. Never erase them from the document. The same holds true for </w:t>
+      </w:r>
+      <w:r>
+        <w:rPr>
+          <w:rFonts w:ascii="Arial" w:hAnsi="Arial" w:cs="Arial"/>
+          <w:color w:val="000000"/>
+          <w:sz w:val="20"/>
+          <w:szCs w:val="20"/>
+        </w:rPr>
+        <w:lastRenderedPageBreak/>
+        <w:t>assumptions. You should be able to look at this section and know instantly what the current risks are to your design.</w:t>
       </w:r>
     </w:p>
     <w:p>
@@ -2173,6 +2403,126 @@
     </w:sectPr>
   </w:body>
 </w:document>
+</file>
+
+<file path=word/numbering.xml><?xml version="1.0" encoding="utf-8"?>
+<w:numbering xmlns:wpc="http://schemas.microsoft.com/office/word/2010/wordprocessingCanvas" xmlns:mc="http://schemas.openxmlformats.org/markup-compatibility/2006" xmlns:o="urn:schemas-microsoft-com:office:office" xmlns:r="http://schemas.openxmlformats.org/officeDocument/2006/relationships" xmlns:m="http://schemas.openxmlformats.org/officeDocument/2006/math" xmlns:v="urn:schemas-microsoft-com:vml" xmlns:wp14="http://schemas.microsoft.com/office/word/2010/wordprocessingDrawing" xmlns:wp="http://schemas.openxmlformats.org/drawingml/2006/wordprocessingDrawing" xmlns:w10="urn:schemas-microsoft-com:office:word" xmlns:w="http://schemas.openxmlformats.org/wordprocessingml/2006/main" xmlns:w14="http://schemas.microsoft.com/office/word/2010/wordml" xmlns:wpg="http://schemas.microsoft.com/office/word/2010/wordprocessingGroup" xmlns:wpi="http://schemas.microsoft.com/office/word/2010/wordprocessingInk" xmlns:wne="http://schemas.microsoft.com/office/word/2006/wordml" xmlns:wps="http://schemas.microsoft.com/office/word/2010/wordprocessingShape" mc:Ignorable="w14 wp14">
+  <w:abstractNum w:abstractNumId="0">
+    <w:nsid w:val="6408549E"/>
+    <w:multiLevelType w:val="hybridMultilevel"/>
+    <w:tmpl w:val="C5D86924"/>
+    <w:lvl w:ilvl="0" w:tplc="9D345F98">
+      <w:numFmt w:val="bullet"/>
+      <w:lvlText w:val="-"/>
+      <w:lvlJc w:val="left"/>
+      <w:pPr>
+        <w:ind w:left="720" w:hanging="360"/>
+      </w:pPr>
+      <w:rPr>
+        <w:rFonts w:ascii="Arial" w:eastAsia="Times New Roman" w:hAnsi="Arial" w:cs="Arial" w:hint="default"/>
+      </w:rPr>
+    </w:lvl>
+    <w:lvl w:ilvl="1" w:tplc="04090003" w:tentative="1">
+      <w:start w:val="1"/>
+      <w:numFmt w:val="bullet"/>
+      <w:lvlText w:val="o"/>
+      <w:lvlJc w:val="left"/>
+      <w:pPr>
+        <w:ind w:left="1440" w:hanging="360"/>
+      </w:pPr>
+      <w:rPr>
+        <w:rFonts w:ascii="Courier New" w:hAnsi="Courier New" w:cs="Courier New" w:hint="default"/>
+      </w:rPr>
+    </w:lvl>
+    <w:lvl w:ilvl="2" w:tplc="04090005" w:tentative="1">
+      <w:start w:val="1"/>
+      <w:numFmt w:val="bullet"/>
+      <w:lvlText w:val=""/>
+      <w:lvlJc w:val="left"/>
+      <w:pPr>
+        <w:ind w:left="2160" w:hanging="360"/>
+      </w:pPr>
+      <w:rPr>
+        <w:rFonts w:ascii="Wingdings" w:hAnsi="Wingdings" w:hint="default"/>
+      </w:rPr>
+    </w:lvl>
+    <w:lvl w:ilvl="3" w:tplc="04090001" w:tentative="1">
+      <w:start w:val="1"/>
+      <w:numFmt w:val="bullet"/>
+      <w:lvlText w:val=""/>
+      <w:lvlJc w:val="left"/>
+      <w:pPr>
+        <w:ind w:left="2880" w:hanging="360"/>
+      </w:pPr>
+      <w:rPr>
+        <w:rFonts w:ascii="Symbol" w:hAnsi="Symbol" w:hint="default"/>
+      </w:rPr>
+    </w:lvl>
+    <w:lvl w:ilvl="4" w:tplc="04090003" w:tentative="1">
+      <w:start w:val="1"/>
+      <w:numFmt w:val="bullet"/>
+      <w:lvlText w:val="o"/>
+      <w:lvlJc w:val="left"/>
+      <w:pPr>
+        <w:ind w:left="3600" w:hanging="360"/>
+      </w:pPr>
+      <w:rPr>
+        <w:rFonts w:ascii="Courier New" w:hAnsi="Courier New" w:cs="Courier New" w:hint="default"/>
+      </w:rPr>
+    </w:lvl>
+    <w:lvl w:ilvl="5" w:tplc="04090005" w:tentative="1">
+      <w:start w:val="1"/>
+      <w:numFmt w:val="bullet"/>
+      <w:lvlText w:val=""/>
+      <w:lvlJc w:val="left"/>
+      <w:pPr>
+        <w:ind w:left="4320" w:hanging="360"/>
+      </w:pPr>
+      <w:rPr>
+        <w:rFonts w:ascii="Wingdings" w:hAnsi="Wingdings" w:hint="default"/>
+      </w:rPr>
+    </w:lvl>
+    <w:lvl w:ilvl="6" w:tplc="04090001" w:tentative="1">
+      <w:start w:val="1"/>
+      <w:numFmt w:val="bullet"/>
+      <w:lvlText w:val=""/>
+      <w:lvlJc w:val="left"/>
+      <w:pPr>
+        <w:ind w:left="5040" w:hanging="360"/>
+      </w:pPr>
+      <w:rPr>
+        <w:rFonts w:ascii="Symbol" w:hAnsi="Symbol" w:hint="default"/>
+      </w:rPr>
+    </w:lvl>
+    <w:lvl w:ilvl="7" w:tplc="04090003" w:tentative="1">
+      <w:start w:val="1"/>
+      <w:numFmt w:val="bullet"/>
+      <w:lvlText w:val="o"/>
+      <w:lvlJc w:val="left"/>
+      <w:pPr>
+        <w:ind w:left="5760" w:hanging="360"/>
+      </w:pPr>
+      <w:rPr>
+        <w:rFonts w:ascii="Courier New" w:hAnsi="Courier New" w:cs="Courier New" w:hint="default"/>
+      </w:rPr>
+    </w:lvl>
+    <w:lvl w:ilvl="8" w:tplc="04090005" w:tentative="1">
+      <w:start w:val="1"/>
+      <w:numFmt w:val="bullet"/>
+      <w:lvlText w:val=""/>
+      <w:lvlJc w:val="left"/>
+      <w:pPr>
+        <w:ind w:left="6480" w:hanging="360"/>
+      </w:pPr>
+      <w:rPr>
+        <w:rFonts w:ascii="Wingdings" w:hAnsi="Wingdings" w:hint="default"/>
+      </w:rPr>
+    </w:lvl>
+  </w:abstractNum>
+  <w:num w:numId="1">
+    <w:abstractNumId w:val="0"/>
+  </w:num>
+</w:numbering>
 </file>
 
 <file path=word/styles.xml><?xml version="1.0" encoding="utf-8"?>

</xml_diff>

<commit_message>
Added some to section 4.
</commit_message>
<xml_diff>
--- a/Design Document.docx
+++ b/Design Document.docx
@@ -1,6 +1,6 @@
 
 <file path=word/document.xml><?xml version="1.0" encoding="utf-8"?>
-<w:document xmlns:wpc="http://schemas.microsoft.com/office/word/2010/wordprocessingCanvas" xmlns:mc="http://schemas.openxmlformats.org/markup-compatibility/2006" xmlns:o="urn:schemas-microsoft-com:office:office" xmlns:r="http://schemas.openxmlformats.org/officeDocument/2006/relationships" xmlns:m="http://schemas.openxmlformats.org/officeDocument/2006/math" xmlns:v="urn:schemas-microsoft-com:vml" xmlns:wp14="http://schemas.microsoft.com/office/word/2010/wordprocessingDrawing" xmlns:wp="http://schemas.openxmlformats.org/drawingml/2006/wordprocessingDrawing" xmlns:w10="urn:schemas-microsoft-com:office:word" xmlns:w="http://schemas.openxmlformats.org/wordprocessingml/2006/main" xmlns:w14="http://schemas.microsoft.com/office/word/2010/wordml" xmlns:wpg="http://schemas.microsoft.com/office/word/2010/wordprocessingGroup" xmlns:wpi="http://schemas.microsoft.com/office/word/2010/wordprocessingInk" xmlns:wne="http://schemas.microsoft.com/office/word/2006/wordml" xmlns:wps="http://schemas.microsoft.com/office/word/2010/wordprocessingShape" mc:Ignorable="w14 wp14">
+<w:document xmlns:wpc="http://schemas.microsoft.com/office/word/2010/wordprocessingCanvas" xmlns:mc="http://schemas.openxmlformats.org/markup-compatibility/2006" xmlns:o="urn:schemas-microsoft-com:office:office" xmlns:r="http://schemas.openxmlformats.org/officeDocument/2006/relationships" xmlns:m="http://schemas.openxmlformats.org/officeDocument/2006/math" xmlns:v="urn:schemas-microsoft-com:vml" xmlns:wp14="http://schemas.microsoft.com/office/word/2010/wordprocessingDrawing" xmlns:wp="http://schemas.openxmlformats.org/drawingml/2006/wordprocessingDrawing" xmlns:w10="urn:schemas-microsoft-com:office:word" xmlns:w="http://schemas.openxmlformats.org/wordprocessingml/2006/main" xmlns:w14="http://schemas.microsoft.com/office/word/2010/wordml" xmlns:w15="http://schemas.microsoft.com/office/word/2012/wordml" xmlns:wpg="http://schemas.microsoft.com/office/word/2010/wordprocessingGroup" xmlns:wpi="http://schemas.microsoft.com/office/word/2010/wordprocessingInk" xmlns:wne="http://schemas.microsoft.com/office/word/2006/wordml" xmlns:wps="http://schemas.microsoft.com/office/word/2010/wordprocessingShape" mc:Ignorable="w14 w15 wp14">
   <w:body>
     <w:p>
       <w:pPr>
@@ -56,25 +56,7 @@
           <w:sz w:val="20"/>
           <w:szCs w:val="20"/>
         </w:rPr>
-        <w:t>This product intends to stand alone as a functional low-level database, which is made portable by the definition of a DML and parser. On top of this database, we will construct an application which makes use of the functionalities made available by our wor</w:t>
-      </w:r>
-      <w:r>
-        <w:rPr>
-          <w:rFonts w:ascii="Arial" w:hAnsi="Arial" w:cs="Arial"/>
-          <w:color w:val="000000"/>
-          <w:sz w:val="20"/>
-          <w:szCs w:val="20"/>
-        </w:rPr>
-        <w:t>k on the database itself. We will then look to further test our database with an application made by a third party, and note any difficulties that arise in that transition, and think about how they could be prevented in the future in hopes of creating a mo</w:t>
-      </w:r>
-      <w:r>
-        <w:rPr>
-          <w:rFonts w:ascii="Arial" w:hAnsi="Arial" w:cs="Arial"/>
-          <w:color w:val="000000"/>
-          <w:sz w:val="20"/>
-          <w:szCs w:val="20"/>
-        </w:rPr>
-        <w:t xml:space="preserve">re generalized product. </w:t>
+        <w:t xml:space="preserve">This product intends to stand alone as a functional low-level database, which is made portable by the definition of a DML and parser. On top of this database, we will construct an application which makes use of the functionalities made available by our work on the database itself. We will then look to further test our database with an application made by a third party, and note any difficulties that arise in that transition, and think about how they could be prevented in the future in hopes of creating a more generalized product. </w:t>
       </w:r>
     </w:p>
     <w:p>
@@ -97,16 +79,7 @@
           <w:szCs w:val="20"/>
         </w:rPr>
         <w:tab/>
-        <w:t>Many applications rely on a strong database, with high level functionality. This product attempts to stand alone with the ability to take in and store data, and manipulate it when queries to that data are made. From a warehouse to</w:t>
-      </w:r>
-      <w:r>
-        <w:rPr>
-          <w:rFonts w:ascii="Arial" w:hAnsi="Arial" w:cs="Arial"/>
-          <w:color w:val="000000"/>
-          <w:sz w:val="20"/>
-          <w:szCs w:val="20"/>
-        </w:rPr>
-        <w:t xml:space="preserve"> a university administration office, a database such as this could accept and manipulate data with ease, and allow for quick accounting of resources, and provide either a quantitative or qualitative analysis of the data. </w:t>
+        <w:t xml:space="preserve">Many applications rely on a strong database, with high level functionality. This product attempts to stand alone with the ability to take in and store data, and manipulate it when queries to that data are made. From a warehouse to a university administration office, a database such as this could accept and manipulate data with ease, and allow for quick accounting of resources, and provide either a quantitative or qualitative analysis of the data. </w:t>
       </w:r>
     </w:p>
     <w:p>
@@ -129,16 +102,7 @@
           <w:szCs w:val="20"/>
         </w:rPr>
         <w:tab/>
-        <w:t>The database we are looking to de</w:t>
-      </w:r>
-      <w:r>
-        <w:rPr>
-          <w:rFonts w:ascii="Arial" w:hAnsi="Arial" w:cs="Arial"/>
-          <w:color w:val="000000"/>
-          <w:sz w:val="20"/>
-          <w:szCs w:val="20"/>
-        </w:rPr>
-        <w:t>sign, as stated, is fairly low level and far from optimized. Rather, it would provide a strong stepping stone towards looking at optimization of databases. Thus, in this case, we use the six core operations of relational algebra (</w:t>
+        <w:t>The database we are looking to design, as stated, is fairly low level and far from optimized. Rather, it would provide a strong stepping stone towards looking at optimization of databases. Thus, in this case, we use the six core operations of relational algebra (</w:t>
       </w:r>
       <w:r>
         <w:rPr>
@@ -148,46 +112,16 @@
           <w:sz w:val="20"/>
           <w:szCs w:val="20"/>
         </w:rPr>
-        <w:t>Selection, Projection, Ren</w:t>
-      </w:r>
-      <w:r>
-        <w:rPr>
-          <w:rFonts w:ascii="Arial" w:hAnsi="Arial" w:cs="Arial"/>
-          <w:i/>
-          <w:color w:val="000000"/>
-          <w:sz w:val="20"/>
-          <w:szCs w:val="20"/>
-        </w:rPr>
-        <w:t>aming, Set Union, Set Difference, and Cross Product</w:t>
-      </w:r>
-      <w:r>
-        <w:rPr>
-          <w:rFonts w:ascii="Arial" w:hAnsi="Arial" w:cs="Arial"/>
-          <w:color w:val="000000"/>
-          <w:sz w:val="20"/>
-          <w:szCs w:val="20"/>
-        </w:rPr>
-        <w:t xml:space="preserve">), as well as the natural join operation. With this core, the </w:t>
-      </w:r>
-      <w:proofErr w:type="gramStart"/>
-      <w:r>
-        <w:rPr>
-          <w:rFonts w:ascii="Arial" w:hAnsi="Arial" w:cs="Arial"/>
-          <w:color w:val="000000"/>
-          <w:sz w:val="20"/>
-          <w:szCs w:val="20"/>
-        </w:rPr>
-        <w:t>database</w:t>
-      </w:r>
-      <w:proofErr w:type="gramEnd"/>
-      <w:r>
-        <w:rPr>
-          <w:rFonts w:ascii="Arial" w:hAnsi="Arial" w:cs="Arial"/>
-          <w:color w:val="000000"/>
-          <w:sz w:val="20"/>
-          <w:szCs w:val="20"/>
-        </w:rPr>
-        <w:t xml:space="preserve"> will have a strong functionality and will be able to create high level applications.</w:t>
+        <w:t>Selection, Projection, Renaming, Set Union, Set Difference, and Cross Product</w:t>
+      </w:r>
+      <w:r>
+        <w:rPr>
+          <w:rFonts w:ascii="Arial" w:hAnsi="Arial" w:cs="Arial"/>
+          <w:color w:val="000000"/>
+          <w:sz w:val="20"/>
+          <w:szCs w:val="20"/>
+        </w:rPr>
+        <w:t>), as well as the natural join operation. With this core, the database will have a strong functionality and will be able to create high level applications.</w:t>
       </w:r>
     </w:p>
     <w:p>
@@ -210,34 +144,7 @@
           <w:szCs w:val="20"/>
         </w:rPr>
         <w:tab/>
-        <w:t>In this document we describe the flow of operati</w:t>
-      </w:r>
-      <w:r>
-        <w:rPr>
-          <w:rFonts w:ascii="Arial" w:hAnsi="Arial" w:cs="Arial"/>
-          <w:color w:val="000000"/>
-          <w:sz w:val="20"/>
-          <w:szCs w:val="20"/>
-        </w:rPr>
-        <w:t xml:space="preserve">on from the user’s perspective. We will have an application which provides direct user interface which uses the specified DML. This application will appear to stand alone, but relies completely on the underlying database which makes up the majority of the </w:t>
-      </w:r>
-      <w:r>
-        <w:rPr>
-          <w:rFonts w:ascii="Arial" w:hAnsi="Arial" w:cs="Arial"/>
-          <w:color w:val="000000"/>
-          <w:sz w:val="20"/>
-          <w:szCs w:val="20"/>
-        </w:rPr>
-        <w:t>problem. The application accesses the database cell, through the parser, which in turn can look at the relations. In reality, the process of creating this project will flow in the opposite direction, from low level to high level, but to present this from a</w:t>
-      </w:r>
-      <w:r>
-        <w:rPr>
-          <w:rFonts w:ascii="Arial" w:hAnsi="Arial" w:cs="Arial"/>
-          <w:color w:val="000000"/>
-          <w:sz w:val="20"/>
-          <w:szCs w:val="20"/>
-        </w:rPr>
-        <w:t xml:space="preserve"> functional perspective we choose this ordering.</w:t>
+        <w:t>In this document we describe the flow of operation from the user’s perspective. We will have an application which provides direct user interface which uses the specified DML. This application will appear to stand alone, but relies completely on the underlying database which makes up the majority of the problem. The application accesses the database cell, through the parser, which in turn can look at the relations. In reality, the process of creating this project will flow in the opposite direction, from low level to high level, but to present this from a functional perspective we choose this ordering.</w:t>
       </w:r>
     </w:p>
     <w:p>
@@ -321,17 +228,7 @@
           <w:sz w:val="20"/>
           <w:szCs w:val="20"/>
         </w:rPr>
-        <w:t>In the progression of the final product, the functionality begins with an application. The application effectively takes user input an</w:t>
-      </w:r>
-      <w:r>
-        <w:rPr>
-          <w:rStyle w:val="apple-converted-space"/>
-          <w:rFonts w:ascii="Arial" w:hAnsi="Arial" w:cs="Arial"/>
-          <w:color w:val="000000"/>
-          <w:sz w:val="20"/>
-          <w:szCs w:val="20"/>
-        </w:rPr>
-        <w:t xml:space="preserve">d translates that into something that the database language can understand. It is the intermediate step between the user and the database and provides a layer of abstraction which allows only desired access to the database information itself. </w:t>
+        <w:t xml:space="preserve">In the progression of the final product, the functionality begins with an application. The application effectively takes user input and translates that into something that the database language can understand. It is the intermediate step between the user and the database and provides a layer of abstraction which allows only desired access to the database information itself. </w:t>
       </w:r>
     </w:p>
     <w:p>
@@ -445,17 +342,18 @@
           <w:sz w:val="20"/>
           <w:szCs w:val="20"/>
         </w:rPr>
-        <w:t xml:space="preserve">The </w:t>
+        <w:t xml:space="preserve">The next layer is the parser. The parser acts as part of the database which converts human-readable language (i.e. INSERT…, JOIN…, etc.) and turns it into the commands and functions which the database takes. It provides the arguments to these functions as well. It is necessary to define this step as it undoes the abstraction created in the application, which is necessary for </w:t>
       </w:r>
       <w:r>
         <w:rPr>
           <w:rStyle w:val="apple-converted-space"/>
           <w:rFonts w:ascii="Arial" w:hAnsi="Arial" w:cs="Arial"/>
-          <w:color w:val="000000"/>
-          <w:sz w:val="20"/>
-          <w:szCs w:val="20"/>
-        </w:rPr>
-        <w:t>next layer is the parser. The parser acts as part of the database which converts human-readable language (i.e. INSERT…, JOIN…, etc.) and turns it into the commands and functions which the database takes. It provides the arguments to these functions as well</w:t>
+          <w:i/>
+          <w:color w:val="000000"/>
+          <w:sz w:val="20"/>
+          <w:szCs w:val="20"/>
+        </w:rPr>
+        <w:t>portability</w:t>
       </w:r>
       <w:r>
         <w:rPr>
@@ -465,38 +363,7 @@
           <w:sz w:val="20"/>
           <w:szCs w:val="20"/>
         </w:rPr>
-        <w:t xml:space="preserve">. It is necessary to define this step as it undoes the abstraction created in the application, which is necessary for </w:t>
-      </w:r>
-      <w:r>
-        <w:rPr>
-          <w:rStyle w:val="apple-converted-space"/>
-          <w:rFonts w:ascii="Arial" w:hAnsi="Arial" w:cs="Arial"/>
-          <w:i/>
-          <w:color w:val="000000"/>
-          <w:sz w:val="20"/>
-          <w:szCs w:val="20"/>
-        </w:rPr>
-        <w:t>portability</w:t>
-      </w:r>
-      <w:r>
-        <w:rPr>
-          <w:rStyle w:val="apple-converted-space"/>
-          <w:rFonts w:ascii="Arial" w:hAnsi="Arial" w:cs="Arial"/>
-          <w:color w:val="000000"/>
-          <w:sz w:val="20"/>
-          <w:szCs w:val="20"/>
-        </w:rPr>
-        <w:t xml:space="preserve"> of the final product; that is, the parser is the layer that allows any program written in the defined language to be run on ou</w:t>
-      </w:r>
-      <w:r>
-        <w:rPr>
-          <w:rStyle w:val="apple-converted-space"/>
-          <w:rFonts w:ascii="Arial" w:hAnsi="Arial" w:cs="Arial"/>
-          <w:color w:val="000000"/>
-          <w:sz w:val="20"/>
-          <w:szCs w:val="20"/>
-        </w:rPr>
-        <w:t>r database. Again, note in the Figure 1 how many applications are able to run on the parser. Of course, in this project we only look to create one main application, but we retain the option of general use.</w:t>
+        <w:t xml:space="preserve"> of the final product; that is, the parser is the layer that allows any program written in the defined language to be run on our database. Again, note in the Figure 1 how many applications are able to run on the parser. Of course, in this project we only look to create one main application, but we retain the option of general use.</w:t>
       </w:r>
       <w:r>
         <w:pict>
@@ -526,10 +393,7 @@
                     <w:fldChar w:fldCharType="end"/>
                   </w:r>
                   <w:r>
-                    <w:t xml:space="preserve">: Diagram of </w:t>
-                  </w:r>
-                  <w:r>
-                    <w:t>final product flow. Applications are portable, and are translated by a parser where information is stored in relations in the database.</w:t>
+                    <w:t>: Diagram of final product flow. Applications are portable, and are translated by a parser where information is stored in relations in the database.</w:t>
                   </w:r>
                 </w:p>
               </w:txbxContent>
@@ -581,27 +445,33 @@
           <w:sz w:val="20"/>
           <w:szCs w:val="20"/>
         </w:rPr>
-        <w:t>The next layer is the database, which is essentially a collection of relations. The database needs to mainta</w:t>
-      </w:r>
-      <w:r>
+        <w:t>The next layer is the database, which is essentially a collection of relations. The database needs to maintain fluid control over all of its relations, and be able to add, remove, and access relations with ease. After the parser turns the language into functions and methods, the database needs to decide which relations it is looking for, determine if those relations are valid, and act upon the command it is passed.</w:t>
+      </w:r>
+    </w:p>
+    <w:p>
+      <w:pPr>
+        <w:pStyle w:val="NormalWeb"/>
+        <w:shd w:val="clear" w:color="auto" w:fill="FFFFFF"/>
+        <w:spacing w:before="280" w:line="360" w:lineRule="atLeast"/>
         <w:rPr>
           <w:rStyle w:val="apple-converted-space"/>
           <w:rFonts w:ascii="Arial" w:hAnsi="Arial" w:cs="Arial"/>
-          <w:color w:val="000000"/>
-          <w:sz w:val="20"/>
-          <w:szCs w:val="20"/>
-        </w:rPr>
-        <w:t>in fluid control over all of its relations, and be able to add, remove, and access relations with ease. After the parser turns the language into functions and methods, the database needs to decide which relations it is looking for, determine if those relat</w:t>
-      </w:r>
+          <w:b/>
+          <w:color w:val="000000"/>
+          <w:sz w:val="20"/>
+          <w:szCs w:val="20"/>
+        </w:rPr>
+      </w:pPr>
       <w:r>
         <w:rPr>
           <w:rStyle w:val="apple-converted-space"/>
           <w:rFonts w:ascii="Arial" w:hAnsi="Arial" w:cs="Arial"/>
-          <w:color w:val="000000"/>
-          <w:sz w:val="20"/>
-          <w:szCs w:val="20"/>
-        </w:rPr>
-        <w:t>ions are valid, and act upon the command it is passed.</w:t>
+          <w:b/>
+          <w:color w:val="000000"/>
+          <w:sz w:val="20"/>
+          <w:szCs w:val="20"/>
+        </w:rPr>
+        <w:t>Relation:</w:t>
       </w:r>
     </w:p>
     <w:p>
@@ -612,7 +482,6 @@
         <w:rPr>
           <w:rStyle w:val="apple-converted-space"/>
           <w:rFonts w:ascii="Arial" w:hAnsi="Arial" w:cs="Arial"/>
-          <w:b/>
           <w:color w:val="000000"/>
           <w:sz w:val="20"/>
           <w:szCs w:val="20"/>
@@ -622,27 +491,23 @@
         <w:rPr>
           <w:rStyle w:val="apple-converted-space"/>
           <w:rFonts w:ascii="Arial" w:hAnsi="Arial" w:cs="Arial"/>
-          <w:b/>
-          <w:color w:val="000000"/>
-          <w:sz w:val="20"/>
-          <w:szCs w:val="20"/>
-        </w:rPr>
-        <w:t>Relation:</w:t>
-      </w:r>
-    </w:p>
-    <w:p>
-      <w:pPr>
-        <w:pStyle w:val="NormalWeb"/>
-        <w:shd w:val="clear" w:color="auto" w:fill="FFFFFF"/>
-        <w:spacing w:before="280" w:line="360" w:lineRule="atLeast"/>
+          <w:color w:val="000000"/>
+          <w:sz w:val="20"/>
+          <w:szCs w:val="20"/>
+        </w:rPr>
+        <w:t xml:space="preserve">The final entity is the relation itself. A relation is a table, which contains columns called attributes (i.e. </w:t>
+      </w:r>
+      <w:r>
         <w:rPr>
           <w:rStyle w:val="apple-converted-space"/>
           <w:rFonts w:ascii="Arial" w:hAnsi="Arial" w:cs="Arial"/>
-          <w:color w:val="000000"/>
-          <w:sz w:val="20"/>
-          <w:szCs w:val="20"/>
-        </w:rPr>
-      </w:pPr>
+          <w:i/>
+          <w:color w:val="000000"/>
+          <w:sz w:val="20"/>
+          <w:szCs w:val="20"/>
+        </w:rPr>
+        <w:t>Name, Age, etc.</w:t>
+      </w:r>
       <w:r>
         <w:rPr>
           <w:rStyle w:val="apple-converted-space"/>
@@ -651,7 +516,7 @@
           <w:sz w:val="20"/>
           <w:szCs w:val="20"/>
         </w:rPr>
-        <w:t xml:space="preserve">The final entity is the relation itself. A relation is a table, which contains columns called attributes (i.e. </w:t>
+        <w:t xml:space="preserve">) and rows which contain values that make up entries (i.e. </w:t>
       </w:r>
       <w:r>
         <w:rPr>
@@ -662,7 +527,7 @@
           <w:sz w:val="20"/>
           <w:szCs w:val="20"/>
         </w:rPr>
-        <w:t>Name, Age, etc.</w:t>
+        <w:t>[John Smith, 19], [Bob Joe, 18]</w:t>
       </w:r>
       <w:r>
         <w:rPr>
@@ -672,77 +537,35 @@
           <w:sz w:val="20"/>
           <w:szCs w:val="20"/>
         </w:rPr>
-        <w:t xml:space="preserve">) and rows which contain values that make up entries (i.e. </w:t>
+        <w:t>). The relation needs to have quick access to all of its entries and be able to return information about the entries it contains. The relation object itself has little functionality besides storing and returning information.</w:t>
+      </w:r>
+    </w:p>
+    <w:p>
+      <w:pPr>
+        <w:pStyle w:val="NormalWeb"/>
+        <w:shd w:val="clear" w:color="auto" w:fill="FFFFFF"/>
+        <w:spacing w:before="280" w:line="360" w:lineRule="atLeast"/>
+        <w:rPr>
+          <w:rFonts w:ascii="Arial" w:hAnsi="Arial" w:cs="Arial"/>
+          <w:color w:val="000000"/>
+          <w:sz w:val="20"/>
+          <w:szCs w:val="20"/>
+        </w:rPr>
+      </w:pPr>
+      <w:r>
+        <w:rPr>
+          <w:rStyle w:val="Strong"/>
+          <w:rFonts w:ascii="Arial" w:hAnsi="Arial" w:cs="Arial"/>
+          <w:color w:val="000000"/>
+          <w:sz w:val="20"/>
+          <w:szCs w:val="20"/>
+        </w:rPr>
+        <w:t>Section 3 – For each entity, define the low level design:</w:t>
       </w:r>
       <w:r>
         <w:rPr>
           <w:rStyle w:val="apple-converted-space"/>
           <w:rFonts w:ascii="Arial" w:hAnsi="Arial" w:cs="Arial"/>
-          <w:i/>
-          <w:color w:val="000000"/>
-          <w:sz w:val="20"/>
-          <w:szCs w:val="20"/>
-        </w:rPr>
-        <w:t xml:space="preserve">[John </w:t>
-      </w:r>
-      <w:r>
-        <w:rPr>
-          <w:rStyle w:val="apple-converted-space"/>
-          <w:rFonts w:ascii="Arial" w:hAnsi="Arial" w:cs="Arial"/>
-          <w:i/>
-          <w:color w:val="000000"/>
-          <w:sz w:val="20"/>
-          <w:szCs w:val="20"/>
-        </w:rPr>
-        <w:t>Smith, 19], [Bob Joe, 18]</w:t>
-      </w:r>
-      <w:r>
-        <w:rPr>
-          <w:rStyle w:val="apple-converted-space"/>
-          <w:rFonts w:ascii="Arial" w:hAnsi="Arial" w:cs="Arial"/>
-          <w:color w:val="000000"/>
-          <w:sz w:val="20"/>
-          <w:szCs w:val="20"/>
-        </w:rPr>
-        <w:t>). The relation needs to have quick access to all of its entries</w:t>
-      </w:r>
-      <w:r>
-        <w:rPr>
-          <w:rStyle w:val="apple-converted-space"/>
-          <w:rFonts w:ascii="Arial" w:hAnsi="Arial" w:cs="Arial"/>
-          <w:color w:val="000000"/>
-          <w:sz w:val="20"/>
-          <w:szCs w:val="20"/>
-        </w:rPr>
-        <w:t xml:space="preserve"> and be able to return information about the entries it contains. The relation object itself has little functionality besides storing and returning information.</w:t>
-      </w:r>
-    </w:p>
-    <w:p>
-      <w:pPr>
-        <w:pStyle w:val="NormalWeb"/>
-        <w:shd w:val="clear" w:color="auto" w:fill="FFFFFF"/>
-        <w:spacing w:before="280" w:line="360" w:lineRule="atLeast"/>
-        <w:rPr>
-          <w:rFonts w:ascii="Arial" w:hAnsi="Arial" w:cs="Arial"/>
-          <w:color w:val="000000"/>
-          <w:sz w:val="20"/>
-          <w:szCs w:val="20"/>
-        </w:rPr>
-      </w:pPr>
-      <w:r>
-        <w:rPr>
-          <w:rStyle w:val="Strong"/>
-          <w:rFonts w:ascii="Arial" w:hAnsi="Arial" w:cs="Arial"/>
-          <w:color w:val="000000"/>
-          <w:sz w:val="20"/>
-          <w:szCs w:val="20"/>
-        </w:rPr>
-        <w:t>Section 3 – For each entity, define the low level design:</w:t>
-      </w:r>
-      <w:r>
-        <w:rPr>
-          <w:rStyle w:val="apple-converted-space"/>
-          <w:rFonts w:ascii="Arial" w:hAnsi="Arial" w:cs="Arial"/>
           <w:color w:val="000000"/>
           <w:sz w:val="20"/>
           <w:szCs w:val="20"/>
@@ -756,16 +579,7 @@
           <w:sz w:val="20"/>
           <w:szCs w:val="20"/>
         </w:rPr>
-        <w:t xml:space="preserve">This section is where your objects and </w:t>
-      </w:r>
-      <w:r>
-        <w:rPr>
-          <w:rFonts w:ascii="Arial" w:hAnsi="Arial" w:cs="Arial"/>
-          <w:color w:val="000000"/>
-          <w:sz w:val="20"/>
-          <w:szCs w:val="20"/>
-        </w:rPr>
-        <w:t>object relationships are defined. For each object (or set of objects) define the following:</w:t>
+        <w:t>This section is where your objects and object relationships are defined. For each object (or set of objects) define the following:</w:t>
       </w:r>
     </w:p>
     <w:p>
@@ -822,25 +636,7 @@
           <w:sz w:val="20"/>
           <w:szCs w:val="20"/>
         </w:rPr>
-        <w:t xml:space="preserve"> The application is what gives the database system life and purpose. It could vary in complexity, but the way it interfaces with the rest of the </w:t>
-      </w:r>
-      <w:r>
-        <w:rPr>
-          <w:rFonts w:ascii="Arial" w:hAnsi="Arial" w:cs="Arial"/>
-          <w:color w:val="000000"/>
-          <w:sz w:val="20"/>
-          <w:szCs w:val="20"/>
-        </w:rPr>
-        <w:t>program is fairly rigid. It takes user input, and turns that into a call of the database through the DML and parser. The application is deservingly its own entity because it stands alone on the foundation that the rest of the database provides. It simply u</w:t>
-      </w:r>
-      <w:r>
-        <w:rPr>
-          <w:rFonts w:ascii="Arial" w:hAnsi="Arial" w:cs="Arial"/>
-          <w:color w:val="000000"/>
-          <w:sz w:val="20"/>
-          <w:szCs w:val="20"/>
-        </w:rPr>
-        <w:t>ses the database as part of its functionality.</w:t>
+        <w:t xml:space="preserve"> The application is what gives the database system life and purpose. It could vary in complexity, but the way it interfaces with the rest of the program is fairly rigid. It takes user input, and turns that into a call of the database through the DML and parser. The application is deservingly its own entity because it stands alone on the foundation that the rest of the database provides. It simply uses the database as part of its functionality.</w:t>
       </w:r>
     </w:p>
     <w:p>
@@ -886,119 +682,78 @@
         <w:spacing w:before="280" w:line="360" w:lineRule="atLeast"/>
         <w:rPr>
           <w:rFonts w:ascii="Arial" w:hAnsi="Arial" w:cs="Arial"/>
+          <w:iCs/>
+          <w:color w:val="000000"/>
+          <w:sz w:val="20"/>
+          <w:szCs w:val="20"/>
+        </w:rPr>
+      </w:pPr>
+      <w:r>
+        <w:rPr>
+          <w:rFonts w:ascii="Arial" w:hAnsi="Arial" w:cs="Arial"/>
           <w:i/>
           <w:color w:val="000000"/>
           <w:sz w:val="20"/>
           <w:szCs w:val="20"/>
         </w:rPr>
-      </w:pPr>
-    </w:p>
-    <w:p>
-      <w:pPr>
-        <w:pStyle w:val="NormalWeb"/>
-        <w:shd w:val="clear" w:color="auto" w:fill="FFFFFF"/>
-        <w:spacing w:before="280" w:line="360" w:lineRule="atLeast"/>
-        <w:rPr>
-          <w:rFonts w:ascii="Arial" w:hAnsi="Arial" w:cs="Arial"/>
-          <w:i/>
+        <w:t xml:space="preserve">Model: </w:t>
+      </w:r>
+      <w:r>
+        <w:rPr>
+          <w:rFonts w:ascii="Arial" w:hAnsi="Arial" w:cs="Arial"/>
+          <w:color w:val="000000"/>
+          <w:sz w:val="20"/>
+          <w:szCs w:val="20"/>
+        </w:rPr>
+        <w:t xml:space="preserve">The application will mimic one used by an organization in order to keep track of players and the intermural sports that they play. The program will use the database to keep track of player information as well as that of different sports and their corresponding games. The entities in the application will be players, sports, and games. A player will have three fields: Last name, First name, and Net-ID. Each sport will have two fields: Name and Season. A game will have three fields: Location, Date, and Time. (NEW) </w:t>
+      </w:r>
+      <w:r>
+        <w:rPr>
+          <w:rFonts w:ascii="Arial" w:hAnsi="Arial" w:cs="Arial"/>
+          <w:color w:val="000000"/>
+          <w:sz w:val="20"/>
+          <w:szCs w:val="20"/>
+          <w:shd w:val="clear" w:color="auto" w:fill="FFFF00"/>
+        </w:rPr>
+        <w:t>The application will be able to query the database to find a player's sports, the games for which a player is signed up, and the games associated with each sport.</w:t>
+      </w:r>
+      <w:bookmarkStart w:id="0" w:name="_GoBack"/>
+      <w:bookmarkEnd w:id="0"/>
+      <w:r>
+        <w:rPr>
+          <w:rFonts w:ascii="Arial" w:hAnsi="Arial" w:cs="Arial"/>
+          <w:color w:val="000000"/>
+          <w:sz w:val="20"/>
+          <w:szCs w:val="20"/>
+        </w:rPr>
+        <w:t xml:space="preserve">  </w:t>
+      </w:r>
+      <w:r>
+        <w:rPr>
+          <w:rFonts w:ascii="Arial" w:hAnsi="Arial" w:cs="Arial"/>
           <w:iCs/>
           <w:color w:val="000000"/>
           <w:sz w:val="20"/>
           <w:szCs w:val="20"/>
         </w:rPr>
-      </w:pPr>
-      <w:r>
-        <w:rPr>
-          <w:rFonts w:ascii="Arial" w:hAnsi="Arial" w:cs="Arial"/>
-          <w:i/>
-          <w:color w:val="000000"/>
-          <w:sz w:val="20"/>
-          <w:szCs w:val="20"/>
-        </w:rPr>
-        <w:t xml:space="preserve">Model: </w:t>
-      </w:r>
-      <w:r>
-        <w:rPr>
-          <w:rFonts w:ascii="Arial" w:hAnsi="Arial" w:cs="Arial"/>
-          <w:color w:val="000000"/>
-          <w:sz w:val="20"/>
-          <w:szCs w:val="20"/>
-        </w:rPr>
-        <w:t>The application will mimic one used by an organization in order to keep track of players and the intermural sports that they play. The program will use the database to keep track of p</w:t>
-      </w:r>
-      <w:r>
-        <w:rPr>
-          <w:rFonts w:ascii="Arial" w:hAnsi="Arial" w:cs="Arial"/>
-          <w:color w:val="000000"/>
-          <w:sz w:val="20"/>
-          <w:szCs w:val="20"/>
-        </w:rPr>
-        <w:t>layer information as well as that of different sports and their corresponding games. The entities in the application will be players, sports, and games. A player will have three fields: Last name, First name, and Net-ID. Each sport will have two fields: Na</w:t>
-      </w:r>
-      <w:r>
-        <w:rPr>
-          <w:rFonts w:ascii="Arial" w:hAnsi="Arial" w:cs="Arial"/>
-          <w:color w:val="000000"/>
-          <w:sz w:val="20"/>
-          <w:szCs w:val="20"/>
-        </w:rPr>
-        <w:t xml:space="preserve">me and Season. A game will have three fields: Location, Date, and Time. (NEW) </w:t>
-      </w:r>
-      <w:r>
-        <w:rPr>
-          <w:rFonts w:ascii="Arial" w:hAnsi="Arial" w:cs="Arial"/>
-          <w:color w:val="000000"/>
-          <w:sz w:val="20"/>
-          <w:szCs w:val="20"/>
-          <w:shd w:val="clear" w:color="auto" w:fill="FFFF00"/>
-        </w:rPr>
-        <w:t>The application will be able to query the database to find a player's sports, the games for which a player is signed up, and the games associated with each sport.</w:t>
-      </w:r>
-      <w:r>
-        <w:rPr>
-          <w:rFonts w:ascii="Arial" w:hAnsi="Arial" w:cs="Arial"/>
-          <w:color w:val="000000"/>
-          <w:sz w:val="20"/>
-          <w:szCs w:val="20"/>
-        </w:rPr>
-        <w:t xml:space="preserve">  (OLD)</w:t>
-      </w:r>
-      <w:r>
-        <w:rPr>
-          <w:rFonts w:ascii="Arial" w:hAnsi="Arial" w:cs="Arial"/>
-          <w:i/>
-          <w:iCs/>
-          <w:color w:val="000000"/>
-          <w:sz w:val="20"/>
-          <w:szCs w:val="20"/>
-        </w:rPr>
-        <w:t>Also, the</w:t>
-      </w:r>
-      <w:r>
-        <w:rPr>
-          <w:rFonts w:ascii="Arial" w:hAnsi="Arial" w:cs="Arial"/>
-          <w:i/>
-          <w:iCs/>
-          <w:color w:val="000000"/>
-          <w:sz w:val="20"/>
-          <w:szCs w:val="20"/>
-        </w:rPr>
-        <w:t>re will be three relations. First off, there will be the Plays relation between a player and a sport. Secondly, there will be a Signed-Up relation between a player and a game. Finally, there will be an associated relation between a sport and a game. All of</w:t>
-      </w:r>
-      <w:r>
-        <w:rPr>
-          <w:rFonts w:ascii="Arial" w:hAnsi="Arial" w:cs="Arial"/>
-          <w:i/>
-          <w:iCs/>
-          <w:color w:val="000000"/>
-          <w:sz w:val="20"/>
-          <w:szCs w:val="20"/>
-        </w:rPr>
-        <w:t xml:space="preserve"> the entities and relationships are shown in Figure 2. </w:t>
-      </w:r>
+        <w:t xml:space="preserve">All of the entities and relationships are shown in Figure 2. </w:t>
+      </w:r>
+    </w:p>
+    <w:p>
+      <w:pPr>
+        <w:pStyle w:val="NormalWeb"/>
+        <w:shd w:val="clear" w:color="auto" w:fill="FFFFFF"/>
+        <w:spacing w:before="280" w:line="360" w:lineRule="atLeast"/>
+        <w:rPr>
+          <w:rFonts w:ascii="Arial" w:hAnsi="Arial" w:cs="Arial"/>
+          <w:color w:val="000000"/>
+          <w:sz w:val="20"/>
+          <w:szCs w:val="20"/>
+        </w:rPr>
+      </w:pPr>
       <w:r>
         <w:pict>
-          <v:rect id="_x0000_s1027" style="position:absolute;margin-left:155.25pt;margin-top:170.25pt;width:156pt;height:19.5pt;z-index:251658752;mso-wrap-distance-left:9pt;mso-wrap-distance-top:3.6pt;mso-wrap-distance-right:9pt;mso-wrap-distance-bottom:3.6pt;mso-position-horizontal-relative:text;mso-position-vertical-relative:text" stroked="f" strokeweight="0">
+          <v:rect id="_x0000_s1027" style="position:absolute;margin-left:156pt;margin-top:7.5pt;width:156pt;height:19.5pt;z-index:251658752;mso-wrap-distance-left:9pt;mso-wrap-distance-top:3.6pt;mso-wrap-distance-right:9pt;mso-wrap-distance-bottom:3.6pt;mso-position-horizontal-relative:text;mso-position-vertical-relative:text" stroked="f" strokeweight="0">
             <v:textbox>
               <w:txbxContent>
                 <w:p>
@@ -1027,28 +782,14 @@
         <w:pStyle w:val="NormalWeb"/>
         <w:shd w:val="clear" w:color="auto" w:fill="FFFFFF"/>
         <w:spacing w:before="280" w:line="360" w:lineRule="atLeast"/>
-        <w:rPr>
-          <w:rFonts w:ascii="Arial" w:hAnsi="Arial" w:cs="Arial"/>
-          <w:color w:val="000000"/>
-          <w:sz w:val="20"/>
-          <w:szCs w:val="20"/>
-        </w:rPr>
-      </w:pPr>
-    </w:p>
-    <w:p>
-      <w:pPr>
-        <w:pStyle w:val="NormalWeb"/>
-        <w:shd w:val="clear" w:color="auto" w:fill="FFFFFF"/>
-        <w:spacing w:before="280" w:line="360" w:lineRule="atLeast"/>
       </w:pPr>
       <w:r>
         <w:rPr>
           <w:noProof/>
         </w:rPr>
-        <w:lastRenderedPageBreak/>
         <w:drawing>
           <wp:inline distT="0" distB="0" distL="0" distR="0">
-            <wp:extent cx="5943600" cy="3353435"/>
+            <wp:extent cx="5943600" cy="3343910"/>
             <wp:effectExtent l="0" t="0" r="0" b="0"/>
             <wp:docPr id="2" name="Picture"/>
             <wp:cNvGraphicFramePr>
@@ -1072,7 +813,7 @@
                   <pic:spPr bwMode="auto">
                     <a:xfrm>
                       <a:off x="0" y="0"/>
-                      <a:ext cx="5943600" cy="3353435"/>
+                      <a:ext cx="5943600" cy="3343910"/>
                     </a:xfrm>
                     <a:prstGeom prst="rect">
                       <a:avLst/>
@@ -1111,16 +852,17 @@
           <w:sz w:val="20"/>
           <w:szCs w:val="20"/>
         </w:rPr>
-        <w:t>The application will also have the following operations: Add player, Add sport, Add game, Remove player, Remove sport, Remove game, List players by (Last name, First name), List sports by Name, List games by (Date, Time), Change game time, Change game loca</w:t>
-      </w:r>
-      <w:r>
-        <w:rPr>
-          <w:rFonts w:ascii="Arial" w:hAnsi="Arial" w:cs="Arial"/>
-          <w:color w:val="000000"/>
-          <w:sz w:val="20"/>
-          <w:szCs w:val="20"/>
-        </w:rPr>
-        <w:t>tion, Display which sports a player plays, Display games for which a player is signed up, Display which players play a specific sport, and Display the games related to a sport.</w:t>
+        <w:t xml:space="preserve">The application will also have the following operations: Add player, Add sport, Add game, Remove player, Remove sport, Remove game, List players by (Last name, First name), List sports by Name, List games </w:t>
+      </w:r>
+      <w:r>
+        <w:rPr>
+          <w:rFonts w:ascii="Arial" w:hAnsi="Arial" w:cs="Arial"/>
+          <w:color w:val="000000"/>
+          <w:sz w:val="20"/>
+          <w:szCs w:val="20"/>
+        </w:rPr>
+        <w:lastRenderedPageBreak/>
+        <w:t>by (Date, Time), Change game time, Change game location, Display which sports a player plays, Display games for which a player is signed up, Display which players play a specific sport, and Display the games related to a sport.</w:t>
       </w:r>
     </w:p>
     <w:p>
@@ -1152,36 +894,7 @@
           <w:sz w:val="20"/>
           <w:szCs w:val="20"/>
         </w:rPr>
-        <w:t xml:space="preserve"> The </w:t>
-      </w:r>
-      <w:proofErr w:type="gramStart"/>
-      <w:r>
-        <w:rPr>
-          <w:rFonts w:ascii="Arial" w:hAnsi="Arial" w:cs="Arial"/>
-          <w:color w:val="000000"/>
-          <w:sz w:val="20"/>
-          <w:szCs w:val="20"/>
-        </w:rPr>
-        <w:t>interaction between the application and the database is two-wa</w:t>
-      </w:r>
-      <w:r>
-        <w:rPr>
-          <w:rFonts w:ascii="Arial" w:hAnsi="Arial" w:cs="Arial"/>
-          <w:color w:val="000000"/>
-          <w:sz w:val="20"/>
-          <w:szCs w:val="20"/>
-        </w:rPr>
-        <w:t>y, yet have</w:t>
-      </w:r>
-      <w:proofErr w:type="gramEnd"/>
-      <w:r>
-        <w:rPr>
-          <w:rFonts w:ascii="Arial" w:hAnsi="Arial" w:cs="Arial"/>
-          <w:color w:val="000000"/>
-          <w:sz w:val="20"/>
-          <w:szCs w:val="20"/>
-        </w:rPr>
-        <w:t xml:space="preserve"> different endpoints. In communicating to the database, the application must be routed through the parser, which talks to the actual database object, which returns the value (if any) to the application.</w:t>
+        <w:t xml:space="preserve"> The interaction between the application and the database is two-way, yet have different endpoints. In communicating to the database, the application must be routed through the parser, which talks to the actual database object, which returns the value (if any) to the application.</w:t>
       </w:r>
       <w:r>
         <w:rPr>
@@ -1306,17 +1019,7 @@
           <w:sz w:val="20"/>
           <w:szCs w:val="20"/>
         </w:rPr>
-        <w:t>Pa</w:t>
-      </w:r>
-      <w:r>
-        <w:rPr>
-          <w:rFonts w:ascii="Arial" w:hAnsi="Arial" w:cs="Arial"/>
-          <w:b/>
-          <w:color w:val="000000"/>
-          <w:sz w:val="20"/>
-          <w:szCs w:val="20"/>
-        </w:rPr>
-        <w:t>rser:</w:t>
+        <w:t>Parser:</w:t>
       </w:r>
     </w:p>
     <w:p>
@@ -1415,37 +1118,7 @@
           <w:sz w:val="20"/>
           <w:szCs w:val="20"/>
         </w:rPr>
-        <w:t xml:space="preserve"> In the final design, the application uses the DML to act as an interface between the user and the </w:t>
-      </w:r>
-      <w:proofErr w:type="gramStart"/>
-      <w:r>
-        <w:rPr>
-          <w:rFonts w:ascii="Arial" w:hAnsi="Arial" w:cs="Arial"/>
-          <w:color w:val="000000"/>
-          <w:sz w:val="20"/>
-          <w:szCs w:val="20"/>
-        </w:rPr>
-        <w:t>database,</w:t>
-      </w:r>
-      <w:proofErr w:type="gramEnd"/>
-      <w:r>
-        <w:rPr>
-          <w:rFonts w:ascii="Arial" w:hAnsi="Arial" w:cs="Arial"/>
-          <w:color w:val="000000"/>
-          <w:sz w:val="20"/>
-          <w:szCs w:val="20"/>
-        </w:rPr>
-        <w:t xml:space="preserve"> however we need something to convert these DML commands into functions for the database to call. This is the parsers job. Notice, the parser </w:t>
-      </w:r>
-      <w:r>
-        <w:rPr>
-          <w:rFonts w:ascii="Arial" w:hAnsi="Arial" w:cs="Arial"/>
-          <w:color w:val="000000"/>
-          <w:sz w:val="20"/>
-          <w:szCs w:val="20"/>
-        </w:rPr>
-        <w:lastRenderedPageBreak/>
-        <w:t xml:space="preserve">is also used whenever the user asks to save or open a file. Whenever a file is opened, the parser reads the commands from the file to reconstruct the relation. It also makes sense to put the function which converts a relation into a series of commands in the parser’s functionality, because that is essentially what the parser already does, except backwards. </w:t>
+        <w:t xml:space="preserve"> In the final design, the application uses the DML to act as an interface between the user and the database, however we need something to convert these DML commands into functions for the database to call. This is the parsers job. Notice, the parser is also used whenever the user asks to save or open a file. Whenever a file is opened, the parser reads the commands from the file to reconstruct the relation. It also makes sense to put the function which converts a relation into a series of commands in the parser’s functionality, because that is essentially what the parser already does, except backwards. </w:t>
       </w:r>
     </w:p>
     <w:p>
@@ -1553,17 +1226,21 @@
           <w:sz w:val="20"/>
           <w:szCs w:val="20"/>
         </w:rPr>
-        <w:t>The parser takes in a string command, and from there has to call a function with the proper arguments. This means that the design of the parser and the style of functions in the database need to be strongly related.</w:t>
-      </w:r>
-      <w:r>
-        <w:rPr>
-          <w:rFonts w:ascii="Arial" w:hAnsi="Arial" w:cs="Arial"/>
-          <w:color w:val="000000"/>
-          <w:sz w:val="20"/>
-          <w:szCs w:val="20"/>
-        </w:rPr>
-        <w:t xml:space="preserve"> That said</w:t>
-      </w:r>
+        <w:t>The parser takes in a string command, and from there has to call a function with the proper arguments. This means that the design of the parser and the style of functions in the database need to be strongly related. That said, the only functions the parser has are:</w:t>
+      </w:r>
+    </w:p>
+    <w:p>
+      <w:pPr>
+        <w:pStyle w:val="NormalWeb"/>
+        <w:shd w:val="clear" w:color="auto" w:fill="FFFFFF"/>
+        <w:spacing w:before="280" w:line="360" w:lineRule="atLeast"/>
+        <w:rPr>
+          <w:rFonts w:ascii="Arial" w:hAnsi="Arial" w:cs="Arial"/>
+          <w:color w:val="000000"/>
+          <w:sz w:val="20"/>
+          <w:szCs w:val="20"/>
+        </w:rPr>
+      </w:pPr>
       <w:proofErr w:type="gramStart"/>
       <w:r>
         <w:rPr>
@@ -1572,7 +1249,7 @@
           <w:sz w:val="20"/>
           <w:szCs w:val="20"/>
         </w:rPr>
-        <w:t>,</w:t>
+        <w:t>void</w:t>
       </w:r>
       <w:proofErr w:type="gramEnd"/>
       <w:r>
@@ -1582,7 +1259,47 @@
           <w:sz w:val="20"/>
           <w:szCs w:val="20"/>
         </w:rPr>
-        <w:t xml:space="preserve"> the only functions the parser has are:</w:t>
+        <w:t xml:space="preserve"> parse(string </w:t>
+      </w:r>
+      <w:proofErr w:type="spellStart"/>
+      <w:r>
+        <w:rPr>
+          <w:rFonts w:ascii="Arial" w:hAnsi="Arial" w:cs="Arial"/>
+          <w:color w:val="000000"/>
+          <w:sz w:val="20"/>
+          <w:szCs w:val="20"/>
+        </w:rPr>
+        <w:t>dmlCommand</w:t>
+      </w:r>
+      <w:proofErr w:type="spellEnd"/>
+      <w:r>
+        <w:rPr>
+          <w:rFonts w:ascii="Arial" w:hAnsi="Arial" w:cs="Arial"/>
+          <w:color w:val="000000"/>
+          <w:sz w:val="20"/>
+          <w:szCs w:val="20"/>
+        </w:rPr>
+        <w:t xml:space="preserve">); - converts the </w:t>
+      </w:r>
+      <w:proofErr w:type="spellStart"/>
+      <w:r>
+        <w:rPr>
+          <w:rFonts w:ascii="Arial" w:hAnsi="Arial" w:cs="Arial"/>
+          <w:color w:val="000000"/>
+          <w:sz w:val="20"/>
+          <w:szCs w:val="20"/>
+        </w:rPr>
+        <w:t>dml</w:t>
+      </w:r>
+      <w:proofErr w:type="spellEnd"/>
+      <w:r>
+        <w:rPr>
+          <w:rFonts w:ascii="Arial" w:hAnsi="Arial" w:cs="Arial"/>
+          <w:color w:val="000000"/>
+          <w:sz w:val="20"/>
+          <w:szCs w:val="20"/>
+        </w:rPr>
+        <w:t xml:space="preserve"> command into a function call for the database, or determines if it is not a proper function call.</w:t>
       </w:r>
     </w:p>
     <w:p>
@@ -1605,6 +1322,7 @@
           <w:sz w:val="20"/>
           <w:szCs w:val="20"/>
         </w:rPr>
+        <w:lastRenderedPageBreak/>
         <w:t>void</w:t>
       </w:r>
       <w:proofErr w:type="gramEnd"/>
@@ -1615,7 +1333,7 @@
           <w:sz w:val="20"/>
           <w:szCs w:val="20"/>
         </w:rPr>
-        <w:t xml:space="preserve"> parse(string </w:t>
+        <w:t xml:space="preserve"> </w:t>
       </w:r>
       <w:proofErr w:type="spellStart"/>
       <w:r>
@@ -1625,7 +1343,7 @@
           <w:sz w:val="20"/>
           <w:szCs w:val="20"/>
         </w:rPr>
-        <w:t>dmlCommand</w:t>
+        <w:t>unParse</w:t>
       </w:r>
       <w:proofErr w:type="spellEnd"/>
       <w:r>
@@ -1635,7 +1353,7 @@
           <w:sz w:val="20"/>
           <w:szCs w:val="20"/>
         </w:rPr>
-        <w:t xml:space="preserve">); - converts the </w:t>
+        <w:t xml:space="preserve">(string </w:t>
       </w:r>
       <w:proofErr w:type="spellStart"/>
       <w:r>
@@ -1645,7 +1363,7 @@
           <w:sz w:val="20"/>
           <w:szCs w:val="20"/>
         </w:rPr>
-        <w:t>dml</w:t>
+        <w:t>fName</w:t>
       </w:r>
       <w:proofErr w:type="spellEnd"/>
       <w:r>
@@ -1655,40 +1373,7 @@
           <w:sz w:val="20"/>
           <w:szCs w:val="20"/>
         </w:rPr>
-        <w:t xml:space="preserve"> command into a function call for the database, or determines if it is not a proper function call.</w:t>
-      </w:r>
-    </w:p>
-    <w:p>
-      <w:pPr>
-        <w:pStyle w:val="NormalWeb"/>
-        <w:shd w:val="clear" w:color="auto" w:fill="FFFFFF"/>
-        <w:spacing w:before="280" w:line="360" w:lineRule="atLeast"/>
-        <w:rPr>
-          <w:rFonts w:ascii="Arial" w:hAnsi="Arial" w:cs="Arial"/>
-          <w:color w:val="000000"/>
-          <w:sz w:val="20"/>
-          <w:szCs w:val="20"/>
-        </w:rPr>
-      </w:pPr>
-      <w:proofErr w:type="gramStart"/>
-      <w:r>
-        <w:rPr>
-          <w:rFonts w:ascii="Arial" w:hAnsi="Arial" w:cs="Arial"/>
-          <w:color w:val="000000"/>
-          <w:sz w:val="20"/>
-          <w:szCs w:val="20"/>
-        </w:rPr>
-        <w:t>void</w:t>
-      </w:r>
-      <w:proofErr w:type="gramEnd"/>
-      <w:r>
-        <w:rPr>
-          <w:rFonts w:ascii="Arial" w:hAnsi="Arial" w:cs="Arial"/>
-          <w:color w:val="000000"/>
-          <w:sz w:val="20"/>
-          <w:szCs w:val="20"/>
-        </w:rPr>
-        <w:t xml:space="preserve"> </w:t>
+        <w:t xml:space="preserve">, vector&lt;String&gt; </w:t>
       </w:r>
       <w:proofErr w:type="spellStart"/>
       <w:r>
@@ -1698,7 +1383,7 @@
           <w:sz w:val="20"/>
           <w:szCs w:val="20"/>
         </w:rPr>
-        <w:t>unParse</w:t>
+        <w:t>attributeRow</w:t>
       </w:r>
       <w:proofErr w:type="spellEnd"/>
       <w:r>
@@ -1708,7 +1393,7 @@
           <w:sz w:val="20"/>
           <w:szCs w:val="20"/>
         </w:rPr>
-        <w:t xml:space="preserve">(string </w:t>
+        <w:t>, vector&lt;vector&lt;Entry&gt;&gt; entries, vector&lt;</w:t>
       </w:r>
       <w:proofErr w:type="spellStart"/>
       <w:r>
@@ -1718,7 +1403,7 @@
           <w:sz w:val="20"/>
           <w:szCs w:val="20"/>
         </w:rPr>
-        <w:t>fName</w:t>
+        <w:t>int</w:t>
       </w:r>
       <w:proofErr w:type="spellEnd"/>
       <w:r>
@@ -1728,7 +1413,7 @@
           <w:sz w:val="20"/>
           <w:szCs w:val="20"/>
         </w:rPr>
-        <w:t xml:space="preserve">, vector&lt;String&gt; </w:t>
+        <w:t xml:space="preserve">&gt; </w:t>
       </w:r>
       <w:proofErr w:type="spellStart"/>
       <w:r>
@@ -1738,7 +1423,7 @@
           <w:sz w:val="20"/>
           <w:szCs w:val="20"/>
         </w:rPr>
-        <w:t>attributeRow</w:t>
+        <w:t>keyIndeces</w:t>
       </w:r>
       <w:proofErr w:type="spellEnd"/>
       <w:r>
@@ -1748,7 +1433,321 @@
           <w:sz w:val="20"/>
           <w:szCs w:val="20"/>
         </w:rPr>
-        <w:t xml:space="preserve">, vector&lt;vector&lt;Entry&gt;&gt; entries, vector&lt;int&gt; </w:t>
+        <w:t xml:space="preserve">); -passes the information of a relation to the parser, which directly outputs it into a file. </w:t>
+      </w:r>
+    </w:p>
+    <w:p>
+      <w:pPr>
+        <w:pStyle w:val="NormalWeb"/>
+        <w:shd w:val="clear" w:color="auto" w:fill="FFFFFF"/>
+        <w:spacing w:before="280" w:line="360" w:lineRule="atLeast"/>
+        <w:rPr>
+          <w:rFonts w:ascii="Arial" w:hAnsi="Arial" w:cs="Arial"/>
+          <w:color w:val="000000"/>
+          <w:sz w:val="20"/>
+          <w:szCs w:val="20"/>
+        </w:rPr>
+      </w:pPr>
+    </w:p>
+    <w:p>
+      <w:pPr>
+        <w:pStyle w:val="NormalWeb"/>
+        <w:shd w:val="clear" w:color="auto" w:fill="FFFFFF"/>
+        <w:spacing w:before="280" w:line="360" w:lineRule="atLeast"/>
+        <w:rPr>
+          <w:rFonts w:ascii="Arial" w:hAnsi="Arial" w:cs="Arial"/>
+          <w:color w:val="000000"/>
+          <w:sz w:val="20"/>
+          <w:szCs w:val="20"/>
+        </w:rPr>
+      </w:pPr>
+      <w:r>
+        <w:rPr>
+          <w:rFonts w:ascii="Arial" w:hAnsi="Arial" w:cs="Arial"/>
+          <w:color w:val="000000"/>
+          <w:sz w:val="20"/>
+          <w:szCs w:val="20"/>
+        </w:rPr>
+        <w:t>The parse function will first determine the sort of function it needs to call, and from there will move on to all of the different arguments it could pass. Because there could be any amount of arguments, all arguments will be in a vector.</w:t>
+      </w:r>
+    </w:p>
+    <w:p>
+      <w:pPr>
+        <w:pStyle w:val="NormalWeb"/>
+        <w:shd w:val="clear" w:color="auto" w:fill="FFFFFF"/>
+        <w:spacing w:before="280" w:line="360" w:lineRule="atLeast"/>
+        <w:rPr>
+          <w:noProof/>
+        </w:rPr>
+      </w:pPr>
+    </w:p>
+    <w:p>
+      <w:pPr>
+        <w:pStyle w:val="NormalWeb"/>
+        <w:shd w:val="clear" w:color="auto" w:fill="FFFFFF"/>
+        <w:spacing w:before="280" w:line="360" w:lineRule="atLeast"/>
+        <w:rPr>
+          <w:rFonts w:ascii="Arial" w:hAnsi="Arial" w:cs="Arial"/>
+          <w:i/>
+          <w:color w:val="000000"/>
+          <w:sz w:val="20"/>
+          <w:szCs w:val="20"/>
+        </w:rPr>
+      </w:pPr>
+    </w:p>
+    <w:p>
+      <w:pPr>
+        <w:pStyle w:val="NormalWeb"/>
+        <w:shd w:val="clear" w:color="auto" w:fill="FFFFFF"/>
+        <w:spacing w:before="280" w:line="360" w:lineRule="atLeast"/>
+        <w:rPr>
+          <w:rFonts w:ascii="Arial" w:hAnsi="Arial" w:cs="Arial"/>
+          <w:i/>
+          <w:color w:val="000000"/>
+          <w:sz w:val="20"/>
+          <w:szCs w:val="20"/>
+        </w:rPr>
+      </w:pPr>
+    </w:p>
+    <w:p>
+      <w:pPr>
+        <w:pStyle w:val="NormalWeb"/>
+        <w:shd w:val="clear" w:color="auto" w:fill="FFFFFF"/>
+        <w:spacing w:before="280" w:line="360" w:lineRule="atLeast"/>
+        <w:rPr>
+          <w:rFonts w:ascii="Arial" w:hAnsi="Arial" w:cs="Arial"/>
+          <w:b/>
+          <w:color w:val="000000"/>
+          <w:sz w:val="20"/>
+          <w:szCs w:val="20"/>
+        </w:rPr>
+      </w:pPr>
+      <w:r>
+        <w:rPr>
+          <w:rFonts w:ascii="Arial" w:hAnsi="Arial" w:cs="Arial"/>
+          <w:b/>
+          <w:color w:val="000000"/>
+          <w:sz w:val="20"/>
+          <w:szCs w:val="20"/>
+        </w:rPr>
+        <w:t>Database:</w:t>
+      </w:r>
+    </w:p>
+    <w:p>
+      <w:pPr>
+        <w:pStyle w:val="NormalWeb"/>
+        <w:shd w:val="clear" w:color="auto" w:fill="FFFFFF"/>
+        <w:spacing w:before="280" w:line="360" w:lineRule="atLeast"/>
+        <w:rPr>
+          <w:rFonts w:ascii="Arial" w:hAnsi="Arial" w:cs="Arial"/>
+          <w:i/>
+          <w:color w:val="000000"/>
+          <w:sz w:val="20"/>
+          <w:szCs w:val="20"/>
+        </w:rPr>
+      </w:pPr>
+      <w:r>
+        <w:rPr>
+          <w:rFonts w:ascii="Arial" w:hAnsi="Arial" w:cs="Arial"/>
+          <w:i/>
+          <w:color w:val="000000"/>
+          <w:sz w:val="20"/>
+          <w:szCs w:val="20"/>
+        </w:rPr>
+        <w:t>Usage:</w:t>
+      </w:r>
+    </w:p>
+    <w:p>
+      <w:pPr>
+        <w:pStyle w:val="NormalWeb"/>
+        <w:shd w:val="clear" w:color="auto" w:fill="FFFFFF"/>
+        <w:spacing w:before="280" w:line="360" w:lineRule="atLeast"/>
+        <w:rPr>
+          <w:rFonts w:ascii="Arial" w:hAnsi="Arial" w:cs="Arial"/>
+          <w:i/>
+          <w:color w:val="000000"/>
+          <w:sz w:val="20"/>
+          <w:szCs w:val="20"/>
+        </w:rPr>
+      </w:pPr>
+      <w:r>
+        <w:rPr>
+          <w:rFonts w:ascii="Arial" w:hAnsi="Arial" w:cs="Arial"/>
+          <w:i/>
+          <w:color w:val="000000"/>
+          <w:sz w:val="20"/>
+          <w:szCs w:val="20"/>
+        </w:rPr>
+        <w:t>Configuration:</w:t>
+      </w:r>
+    </w:p>
+    <w:p>
+      <w:pPr>
+        <w:pStyle w:val="NormalWeb"/>
+        <w:shd w:val="clear" w:color="auto" w:fill="FFFFFF"/>
+        <w:spacing w:before="280" w:line="360" w:lineRule="atLeast"/>
+        <w:rPr>
+          <w:rFonts w:ascii="Arial" w:hAnsi="Arial" w:cs="Arial"/>
+          <w:i/>
+          <w:color w:val="000000"/>
+          <w:sz w:val="20"/>
+          <w:szCs w:val="20"/>
+        </w:rPr>
+      </w:pPr>
+      <w:r>
+        <w:rPr>
+          <w:rFonts w:ascii="Arial" w:hAnsi="Arial" w:cs="Arial"/>
+          <w:i/>
+          <w:color w:val="000000"/>
+          <w:sz w:val="20"/>
+          <w:szCs w:val="20"/>
+        </w:rPr>
+        <w:t>Model:</w:t>
+      </w:r>
+    </w:p>
+    <w:p>
+      <w:pPr>
+        <w:pStyle w:val="NormalWeb"/>
+        <w:shd w:val="clear" w:color="auto" w:fill="FFFFFF"/>
+        <w:spacing w:before="280" w:line="360" w:lineRule="atLeast"/>
+        <w:rPr>
+          <w:rFonts w:ascii="Arial" w:hAnsi="Arial" w:cs="Arial"/>
+          <w:i/>
+          <w:color w:val="000000"/>
+          <w:sz w:val="20"/>
+          <w:szCs w:val="20"/>
+        </w:rPr>
+      </w:pPr>
+      <w:r>
+        <w:rPr>
+          <w:rFonts w:ascii="Arial" w:hAnsi="Arial" w:cs="Arial"/>
+          <w:i/>
+          <w:color w:val="000000"/>
+          <w:sz w:val="20"/>
+          <w:szCs w:val="20"/>
+        </w:rPr>
+        <w:t>Interaction:</w:t>
+      </w:r>
+    </w:p>
+    <w:p>
+      <w:pPr>
+        <w:pStyle w:val="NormalWeb"/>
+        <w:shd w:val="clear" w:color="auto" w:fill="FFFFFF"/>
+        <w:spacing w:before="280" w:line="360" w:lineRule="atLeast"/>
+        <w:rPr>
+          <w:rFonts w:ascii="Arial" w:hAnsi="Arial" w:cs="Arial"/>
+          <w:i/>
+          <w:color w:val="000000"/>
+          <w:sz w:val="20"/>
+          <w:szCs w:val="20"/>
+        </w:rPr>
+      </w:pPr>
+    </w:p>
+    <w:p>
+      <w:pPr>
+        <w:pStyle w:val="NormalWeb"/>
+        <w:shd w:val="clear" w:color="auto" w:fill="FFFFFF"/>
+        <w:spacing w:before="280" w:line="360" w:lineRule="atLeast"/>
+        <w:rPr>
+          <w:rFonts w:ascii="Arial" w:hAnsi="Arial" w:cs="Arial"/>
+          <w:b/>
+          <w:color w:val="000000"/>
+          <w:sz w:val="20"/>
+          <w:szCs w:val="20"/>
+        </w:rPr>
+      </w:pPr>
+      <w:r>
+        <w:rPr>
+          <w:rFonts w:ascii="Arial" w:hAnsi="Arial" w:cs="Arial"/>
+          <w:b/>
+          <w:color w:val="000000"/>
+          <w:sz w:val="20"/>
+          <w:szCs w:val="20"/>
+        </w:rPr>
+        <w:t>Relation:</w:t>
+      </w:r>
+    </w:p>
+    <w:p>
+      <w:pPr>
+        <w:pStyle w:val="NormalWeb"/>
+        <w:shd w:val="clear" w:color="auto" w:fill="FFFFFF"/>
+        <w:spacing w:before="280" w:line="360" w:lineRule="atLeast"/>
+        <w:rPr>
+          <w:rFonts w:ascii="Arial" w:hAnsi="Arial" w:cs="Arial"/>
+          <w:color w:val="000000"/>
+          <w:sz w:val="20"/>
+          <w:szCs w:val="20"/>
+        </w:rPr>
+      </w:pPr>
+      <w:r>
+        <w:rPr>
+          <w:rFonts w:ascii="Arial" w:hAnsi="Arial" w:cs="Arial"/>
+          <w:i/>
+          <w:color w:val="000000"/>
+          <w:sz w:val="20"/>
+          <w:szCs w:val="20"/>
+        </w:rPr>
+        <w:t>Usage:</w:t>
+      </w:r>
+      <w:r>
+        <w:rPr>
+          <w:rFonts w:ascii="Arial" w:hAnsi="Arial" w:cs="Arial"/>
+          <w:color w:val="000000"/>
+          <w:sz w:val="20"/>
+          <w:szCs w:val="20"/>
+        </w:rPr>
+        <w:t xml:space="preserve"> The database that we will construct is relation based. All of the information is stored in objects called relations, which are essentially tables. The purpose is just to have a place to store related information. For example, a relation could store a table of all teams in a league and the number of players, or the subscribers to a bank and their account balances.</w:t>
+      </w:r>
+    </w:p>
+    <w:p>
+      <w:pPr>
+        <w:pStyle w:val="NormalWeb"/>
+        <w:shd w:val="clear" w:color="auto" w:fill="FFFFFF"/>
+        <w:spacing w:before="280" w:line="360" w:lineRule="atLeast"/>
+        <w:rPr>
+          <w:rFonts w:ascii="Arial" w:hAnsi="Arial" w:cs="Arial"/>
+          <w:color w:val="000000"/>
+          <w:sz w:val="20"/>
+          <w:szCs w:val="20"/>
+        </w:rPr>
+      </w:pPr>
+      <w:r>
+        <w:rPr>
+          <w:rFonts w:ascii="Arial" w:hAnsi="Arial" w:cs="Arial"/>
+          <w:i/>
+          <w:color w:val="000000"/>
+          <w:sz w:val="20"/>
+          <w:szCs w:val="20"/>
+        </w:rPr>
+        <w:t>Configuration:</w:t>
+      </w:r>
+      <w:r>
+        <w:rPr>
+          <w:rFonts w:ascii="Arial" w:hAnsi="Arial" w:cs="Arial"/>
+          <w:color w:val="000000"/>
+          <w:sz w:val="20"/>
+          <w:szCs w:val="20"/>
+        </w:rPr>
+        <w:t xml:space="preserve"> A relation stores a table of values (stored as a vector of vectors), called </w:t>
+      </w:r>
+      <w:r>
+        <w:rPr>
+          <w:rFonts w:ascii="Arial" w:hAnsi="Arial" w:cs="Arial"/>
+          <w:i/>
+          <w:color w:val="000000"/>
+          <w:sz w:val="20"/>
+          <w:szCs w:val="20"/>
+        </w:rPr>
+        <w:t>entries</w:t>
+      </w:r>
+      <w:r>
+        <w:rPr>
+          <w:rFonts w:ascii="Arial" w:hAnsi="Arial" w:cs="Arial"/>
+          <w:color w:val="000000"/>
+          <w:sz w:val="20"/>
+          <w:szCs w:val="20"/>
+        </w:rPr>
+        <w:t>. The two types accepted by the database are integers and “</w:t>
       </w:r>
       <w:proofErr w:type="spellStart"/>
       <w:r>
@@ -1758,7 +1757,7 @@
           <w:sz w:val="20"/>
           <w:szCs w:val="20"/>
         </w:rPr>
-        <w:t>keyIndeces</w:t>
+        <w:t>varchars</w:t>
       </w:r>
       <w:proofErr w:type="spellEnd"/>
       <w:r>
@@ -1768,380 +1767,17 @@
           <w:sz w:val="20"/>
           <w:szCs w:val="20"/>
         </w:rPr>
-        <w:t xml:space="preserve">); -passes the information of a relation to the parser, which directly outputs it into a file. </w:t>
-      </w:r>
-    </w:p>
-    <w:p>
-      <w:pPr>
-        <w:pStyle w:val="NormalWeb"/>
-        <w:shd w:val="clear" w:color="auto" w:fill="FFFFFF"/>
-        <w:spacing w:before="280" w:line="360" w:lineRule="atLeast"/>
-        <w:rPr>
-          <w:rFonts w:ascii="Arial" w:hAnsi="Arial" w:cs="Arial"/>
-          <w:color w:val="000000"/>
-          <w:sz w:val="20"/>
-          <w:szCs w:val="20"/>
-        </w:rPr>
-      </w:pPr>
-    </w:p>
-    <w:p>
-      <w:pPr>
-        <w:pStyle w:val="NormalWeb"/>
-        <w:shd w:val="clear" w:color="auto" w:fill="FFFFFF"/>
-        <w:spacing w:before="280" w:line="360" w:lineRule="atLeast"/>
-        <w:rPr>
-          <w:rFonts w:ascii="Arial" w:hAnsi="Arial" w:cs="Arial"/>
-          <w:color w:val="000000"/>
-          <w:sz w:val="20"/>
-          <w:szCs w:val="20"/>
-        </w:rPr>
-      </w:pPr>
-      <w:r>
-        <w:rPr>
-          <w:rFonts w:ascii="Arial" w:hAnsi="Arial" w:cs="Arial"/>
-          <w:color w:val="000000"/>
-          <w:sz w:val="20"/>
-          <w:szCs w:val="20"/>
-        </w:rPr>
-        <w:t>The parse function will first determine the sort of function it needs to call, and from there will move on to all of the different arguments it could pass. Because there could be any amount of arguments, all arguments will be in a vector.</w:t>
-      </w:r>
-    </w:p>
-    <w:p>
-      <w:pPr>
-        <w:pStyle w:val="NormalWeb"/>
-        <w:shd w:val="clear" w:color="auto" w:fill="FFFFFF"/>
-        <w:spacing w:before="280" w:line="360" w:lineRule="atLeast"/>
-        <w:rPr>
-          <w:noProof/>
-        </w:rPr>
-      </w:pPr>
-    </w:p>
-    <w:p>
-      <w:pPr>
-        <w:pStyle w:val="NormalWeb"/>
-        <w:shd w:val="clear" w:color="auto" w:fill="FFFFFF"/>
-        <w:spacing w:before="280" w:line="360" w:lineRule="atLeast"/>
-        <w:rPr>
-          <w:rFonts w:ascii="Arial" w:hAnsi="Arial" w:cs="Arial"/>
-          <w:i/>
-          <w:color w:val="000000"/>
-          <w:sz w:val="20"/>
-          <w:szCs w:val="20"/>
-        </w:rPr>
-      </w:pPr>
-    </w:p>
-    <w:p>
-      <w:pPr>
-        <w:pStyle w:val="NormalWeb"/>
-        <w:shd w:val="clear" w:color="auto" w:fill="FFFFFF"/>
-        <w:spacing w:before="280" w:line="360" w:lineRule="atLeast"/>
-        <w:rPr>
-          <w:rFonts w:ascii="Arial" w:hAnsi="Arial" w:cs="Arial"/>
-          <w:i/>
-          <w:color w:val="000000"/>
-          <w:sz w:val="20"/>
-          <w:szCs w:val="20"/>
-        </w:rPr>
-      </w:pPr>
-    </w:p>
-    <w:p>
-      <w:pPr>
-        <w:pStyle w:val="NormalWeb"/>
-        <w:shd w:val="clear" w:color="auto" w:fill="FFFFFF"/>
-        <w:spacing w:before="280" w:line="360" w:lineRule="atLeast"/>
-        <w:rPr>
-          <w:rFonts w:ascii="Arial" w:hAnsi="Arial" w:cs="Arial"/>
-          <w:b/>
-          <w:color w:val="000000"/>
-          <w:sz w:val="20"/>
-          <w:szCs w:val="20"/>
-        </w:rPr>
-      </w:pPr>
-      <w:r>
-        <w:rPr>
-          <w:rFonts w:ascii="Arial" w:hAnsi="Arial" w:cs="Arial"/>
-          <w:b/>
-          <w:color w:val="000000"/>
-          <w:sz w:val="20"/>
-          <w:szCs w:val="20"/>
-        </w:rPr>
-        <w:t>Database:</w:t>
-      </w:r>
-    </w:p>
-    <w:p>
-      <w:pPr>
-        <w:pStyle w:val="NormalWeb"/>
-        <w:shd w:val="clear" w:color="auto" w:fill="FFFFFF"/>
-        <w:spacing w:before="280" w:line="360" w:lineRule="atLeast"/>
-        <w:rPr>
-          <w:rFonts w:ascii="Arial" w:hAnsi="Arial" w:cs="Arial"/>
-          <w:i/>
-          <w:color w:val="000000"/>
-          <w:sz w:val="20"/>
-          <w:szCs w:val="20"/>
-        </w:rPr>
-      </w:pPr>
-      <w:r>
-        <w:rPr>
-          <w:rFonts w:ascii="Arial" w:hAnsi="Arial" w:cs="Arial"/>
-          <w:i/>
-          <w:color w:val="000000"/>
-          <w:sz w:val="20"/>
-          <w:szCs w:val="20"/>
-        </w:rPr>
-        <w:t>Usage:</w:t>
-      </w:r>
-    </w:p>
-    <w:p>
-      <w:pPr>
-        <w:pStyle w:val="NormalWeb"/>
-        <w:shd w:val="clear" w:color="auto" w:fill="FFFFFF"/>
-        <w:spacing w:before="280" w:line="360" w:lineRule="atLeast"/>
-        <w:rPr>
-          <w:rFonts w:ascii="Arial" w:hAnsi="Arial" w:cs="Arial"/>
-          <w:i/>
-          <w:color w:val="000000"/>
-          <w:sz w:val="20"/>
-          <w:szCs w:val="20"/>
-        </w:rPr>
-      </w:pPr>
-      <w:r>
-        <w:rPr>
-          <w:rFonts w:ascii="Arial" w:hAnsi="Arial" w:cs="Arial"/>
-          <w:i/>
-          <w:color w:val="000000"/>
-          <w:sz w:val="20"/>
-          <w:szCs w:val="20"/>
-        </w:rPr>
-        <w:t>Configuration:</w:t>
-      </w:r>
-    </w:p>
-    <w:p>
-      <w:pPr>
-        <w:pStyle w:val="NormalWeb"/>
-        <w:shd w:val="clear" w:color="auto" w:fill="FFFFFF"/>
-        <w:spacing w:before="280" w:line="360" w:lineRule="atLeast"/>
-        <w:rPr>
-          <w:rFonts w:ascii="Arial" w:hAnsi="Arial" w:cs="Arial"/>
-          <w:i/>
-          <w:color w:val="000000"/>
-          <w:sz w:val="20"/>
-          <w:szCs w:val="20"/>
-        </w:rPr>
-      </w:pPr>
-      <w:r>
-        <w:rPr>
-          <w:rFonts w:ascii="Arial" w:hAnsi="Arial" w:cs="Arial"/>
-          <w:i/>
+        <w:t xml:space="preserve">,” or variable length strings for our purposes. This is the heart of a relation, however each column in the table, called attributes, also needs a title, as does the relation itself. Finally, when a relation is created it needs to get one or more keys which identify </w:t>
+      </w:r>
+      <w:r>
+        <w:rPr>
+          <w:rFonts w:ascii="Arial" w:hAnsi="Arial" w:cs="Arial"/>
           <w:color w:val="000000"/>
           <w:sz w:val="20"/>
           <w:szCs w:val="20"/>
         </w:rPr>
         <w:lastRenderedPageBreak/>
-        <w:t>Model:</w:t>
-      </w:r>
-    </w:p>
-    <w:p>
-      <w:pPr>
-        <w:pStyle w:val="NormalWeb"/>
-        <w:shd w:val="clear" w:color="auto" w:fill="FFFFFF"/>
-        <w:spacing w:before="280" w:line="360" w:lineRule="atLeast"/>
-        <w:rPr>
-          <w:rFonts w:ascii="Arial" w:hAnsi="Arial" w:cs="Arial"/>
-          <w:i/>
-          <w:color w:val="000000"/>
-          <w:sz w:val="20"/>
-          <w:szCs w:val="20"/>
-        </w:rPr>
-      </w:pPr>
-      <w:r>
-        <w:rPr>
-          <w:rFonts w:ascii="Arial" w:hAnsi="Arial" w:cs="Arial"/>
-          <w:i/>
-          <w:color w:val="000000"/>
-          <w:sz w:val="20"/>
-          <w:szCs w:val="20"/>
-        </w:rPr>
-        <w:t>Interaction:</w:t>
-      </w:r>
-    </w:p>
-    <w:p>
-      <w:pPr>
-        <w:pStyle w:val="NormalWeb"/>
-        <w:shd w:val="clear" w:color="auto" w:fill="FFFFFF"/>
-        <w:spacing w:before="280" w:line="360" w:lineRule="atLeast"/>
-        <w:rPr>
-          <w:rFonts w:ascii="Arial" w:hAnsi="Arial" w:cs="Arial"/>
-          <w:i/>
-          <w:color w:val="000000"/>
-          <w:sz w:val="20"/>
-          <w:szCs w:val="20"/>
-        </w:rPr>
-      </w:pPr>
-    </w:p>
-    <w:p>
-      <w:pPr>
-        <w:pStyle w:val="NormalWeb"/>
-        <w:shd w:val="clear" w:color="auto" w:fill="FFFFFF"/>
-        <w:spacing w:before="280" w:line="360" w:lineRule="atLeast"/>
-        <w:rPr>
-          <w:rFonts w:ascii="Arial" w:hAnsi="Arial" w:cs="Arial"/>
-          <w:b/>
-          <w:color w:val="000000"/>
-          <w:sz w:val="20"/>
-          <w:szCs w:val="20"/>
-        </w:rPr>
-      </w:pPr>
-      <w:r>
-        <w:rPr>
-          <w:rFonts w:ascii="Arial" w:hAnsi="Arial" w:cs="Arial"/>
-          <w:b/>
-          <w:color w:val="000000"/>
-          <w:sz w:val="20"/>
-          <w:szCs w:val="20"/>
-        </w:rPr>
-        <w:t>Relation:</w:t>
-      </w:r>
-    </w:p>
-    <w:p>
-      <w:pPr>
-        <w:pStyle w:val="NormalWeb"/>
-        <w:shd w:val="clear" w:color="auto" w:fill="FFFFFF"/>
-        <w:spacing w:before="280" w:line="360" w:lineRule="atLeast"/>
-        <w:rPr>
-          <w:rFonts w:ascii="Arial" w:hAnsi="Arial" w:cs="Arial"/>
-          <w:color w:val="000000"/>
-          <w:sz w:val="20"/>
-          <w:szCs w:val="20"/>
-        </w:rPr>
-      </w:pPr>
-      <w:r>
-        <w:rPr>
-          <w:rFonts w:ascii="Arial" w:hAnsi="Arial" w:cs="Arial"/>
-          <w:i/>
-          <w:color w:val="000000"/>
-          <w:sz w:val="20"/>
-          <w:szCs w:val="20"/>
-        </w:rPr>
-        <w:t>Usage:</w:t>
-      </w:r>
-      <w:r>
-        <w:rPr>
-          <w:rFonts w:ascii="Arial" w:hAnsi="Arial" w:cs="Arial"/>
-          <w:color w:val="000000"/>
-          <w:sz w:val="20"/>
-          <w:szCs w:val="20"/>
-        </w:rPr>
-        <w:t xml:space="preserve"> The database that we will construct is relation based. All of the information is stored in objects called relations, which are essentially tables. The purpose is just to have a place to store related information. For example, a relation could store a table of all teams in a league and the number of players, or the subscribers to a bank and their account balances.</w:t>
-      </w:r>
-    </w:p>
-    <w:p>
-      <w:pPr>
-        <w:pStyle w:val="NormalWeb"/>
-        <w:shd w:val="clear" w:color="auto" w:fill="FFFFFF"/>
-        <w:spacing w:before="280" w:line="360" w:lineRule="atLeast"/>
-        <w:rPr>
-          <w:rFonts w:ascii="Arial" w:hAnsi="Arial" w:cs="Arial"/>
-          <w:color w:val="000000"/>
-          <w:sz w:val="20"/>
-          <w:szCs w:val="20"/>
-        </w:rPr>
-      </w:pPr>
-      <w:r>
-        <w:rPr>
-          <w:rFonts w:ascii="Arial" w:hAnsi="Arial" w:cs="Arial"/>
-          <w:i/>
-          <w:color w:val="000000"/>
-          <w:sz w:val="20"/>
-          <w:szCs w:val="20"/>
-        </w:rPr>
-        <w:t>Configuration:</w:t>
-      </w:r>
-      <w:r>
-        <w:rPr>
-          <w:rFonts w:ascii="Arial" w:hAnsi="Arial" w:cs="Arial"/>
-          <w:color w:val="000000"/>
-          <w:sz w:val="20"/>
-          <w:szCs w:val="20"/>
-        </w:rPr>
-        <w:t xml:space="preserve"> A relation stores a table of values (stored as a vector of vectors), called </w:t>
-      </w:r>
-      <w:r>
-        <w:rPr>
-          <w:rFonts w:ascii="Arial" w:hAnsi="Arial" w:cs="Arial"/>
-          <w:i/>
-          <w:color w:val="000000"/>
-          <w:sz w:val="20"/>
-          <w:szCs w:val="20"/>
-        </w:rPr>
-        <w:t>entries</w:t>
-      </w:r>
-      <w:r>
-        <w:rPr>
-          <w:rFonts w:ascii="Arial" w:hAnsi="Arial" w:cs="Arial"/>
-          <w:color w:val="000000"/>
-          <w:sz w:val="20"/>
-          <w:szCs w:val="20"/>
-        </w:rPr>
-        <w:t xml:space="preserve">. The two types accepted by the </w:t>
-      </w:r>
-      <w:r>
-        <w:rPr>
-          <w:rFonts w:ascii="Arial" w:hAnsi="Arial" w:cs="Arial"/>
-          <w:color w:val="000000"/>
-          <w:sz w:val="20"/>
-          <w:szCs w:val="20"/>
-        </w:rPr>
-        <w:t>database are integers and “</w:t>
-      </w:r>
-      <w:proofErr w:type="spellStart"/>
-      <w:r>
-        <w:rPr>
-          <w:rFonts w:ascii="Arial" w:hAnsi="Arial" w:cs="Arial"/>
-          <w:color w:val="000000"/>
-          <w:sz w:val="20"/>
-          <w:szCs w:val="20"/>
-        </w:rPr>
-        <w:t>varchars</w:t>
-      </w:r>
-      <w:proofErr w:type="spellEnd"/>
-      <w:r>
-        <w:rPr>
-          <w:rFonts w:ascii="Arial" w:hAnsi="Arial" w:cs="Arial"/>
-          <w:color w:val="000000"/>
-          <w:sz w:val="20"/>
-          <w:szCs w:val="20"/>
-        </w:rPr>
-        <w:t xml:space="preserve">,” or variable length strings for our purposes. This is the heart of a </w:t>
-      </w:r>
-      <w:proofErr w:type="gramStart"/>
-      <w:r>
-        <w:rPr>
-          <w:rFonts w:ascii="Arial" w:hAnsi="Arial" w:cs="Arial"/>
-          <w:color w:val="000000"/>
-          <w:sz w:val="20"/>
-          <w:szCs w:val="20"/>
-        </w:rPr>
-        <w:t>relation,</w:t>
-      </w:r>
-      <w:proofErr w:type="gramEnd"/>
-      <w:r>
-        <w:rPr>
-          <w:rFonts w:ascii="Arial" w:hAnsi="Arial" w:cs="Arial"/>
-          <w:color w:val="000000"/>
-          <w:sz w:val="20"/>
-          <w:szCs w:val="20"/>
-        </w:rPr>
-        <w:t xml:space="preserve"> however each column in the table, called attributes, also needs a title, as does the relation itself. Finally, when a relation is created it</w:t>
-      </w:r>
-      <w:r>
-        <w:rPr>
-          <w:rFonts w:ascii="Arial" w:hAnsi="Arial" w:cs="Arial"/>
-          <w:color w:val="000000"/>
-          <w:sz w:val="20"/>
-          <w:szCs w:val="20"/>
-        </w:rPr>
-        <w:t xml:space="preserve"> needs to get one or more keys which identify a tuple (a list of entries across a row) as unique. This will be stored as a vector of integers, which contain the indices of the key values.</w:t>
+        <w:t>a tuple (a list of entries across a row) as unique. This will be stored as a vector of integers, which contain the indices of the key values.</w:t>
       </w:r>
     </w:p>
     <w:p>
@@ -2263,7 +1899,7 @@
           <w:sz w:val="20"/>
           <w:szCs w:val="20"/>
         </w:rPr>
-        <w:t xml:space="preserve">vector&lt;String&gt; attributes, vector&lt;int&gt; </w:t>
+        <w:t>vector&lt;String&gt; attributes, vector&lt;</w:t>
       </w:r>
       <w:proofErr w:type="spellStart"/>
       <w:r>
@@ -2273,6 +1909,26 @@
           <w:sz w:val="20"/>
           <w:szCs w:val="20"/>
         </w:rPr>
+        <w:t>int</w:t>
+      </w:r>
+      <w:proofErr w:type="spellEnd"/>
+      <w:r>
+        <w:rPr>
+          <w:rFonts w:ascii="Arial" w:hAnsi="Arial" w:cs="Arial"/>
+          <w:color w:val="000000"/>
+          <w:sz w:val="20"/>
+          <w:szCs w:val="20"/>
+        </w:rPr>
+        <w:t xml:space="preserve">&gt; </w:t>
+      </w:r>
+      <w:proofErr w:type="spellStart"/>
+      <w:r>
+        <w:rPr>
+          <w:rFonts w:ascii="Arial" w:hAnsi="Arial" w:cs="Arial"/>
+          <w:color w:val="000000"/>
+          <w:sz w:val="20"/>
+          <w:szCs w:val="20"/>
+        </w:rPr>
         <w:t>indeces</w:t>
       </w:r>
       <w:proofErr w:type="spellEnd"/>
@@ -2534,10 +2190,28 @@
           <w:sz w:val="20"/>
           <w:szCs w:val="20"/>
         </w:rPr>
-        <w:t>(int index); - returns one row (specified by index)</w:t>
-      </w:r>
-      <w:bookmarkStart w:id="0" w:name="_GoBack"/>
-      <w:bookmarkEnd w:id="0"/>
+        <w:t>(</w:t>
+      </w:r>
+      <w:proofErr w:type="spellStart"/>
+      <w:r>
+        <w:rPr>
+          <w:rFonts w:ascii="Arial" w:hAnsi="Arial" w:cs="Arial"/>
+          <w:color w:val="000000"/>
+          <w:sz w:val="20"/>
+          <w:szCs w:val="20"/>
+        </w:rPr>
+        <w:t>int</w:t>
+      </w:r>
+      <w:proofErr w:type="spellEnd"/>
+      <w:r>
+        <w:rPr>
+          <w:rFonts w:ascii="Arial" w:hAnsi="Arial" w:cs="Arial"/>
+          <w:color w:val="000000"/>
+          <w:sz w:val="20"/>
+          <w:szCs w:val="20"/>
+        </w:rPr>
+        <w:t xml:space="preserve"> index); - returns one row (specified by index)</w:t>
+      </w:r>
     </w:p>
     <w:p>
       <w:pPr>
@@ -2559,8 +2233,200 @@
           <w:sz w:val="20"/>
           <w:szCs w:val="20"/>
         </w:rPr>
+        <w:t>void</w:t>
+      </w:r>
+      <w:proofErr w:type="gramEnd"/>
+      <w:r>
+        <w:rPr>
+          <w:rFonts w:ascii="Arial" w:hAnsi="Arial" w:cs="Arial"/>
+          <w:color w:val="000000"/>
+          <w:sz w:val="20"/>
+          <w:szCs w:val="20"/>
+        </w:rPr>
+        <w:t xml:space="preserve"> </w:t>
+      </w:r>
+      <w:proofErr w:type="spellStart"/>
+      <w:r>
+        <w:rPr>
+          <w:rFonts w:ascii="Arial" w:hAnsi="Arial" w:cs="Arial"/>
+          <w:color w:val="000000"/>
+          <w:sz w:val="20"/>
+          <w:szCs w:val="20"/>
+        </w:rPr>
+        <w:t>addRow</w:t>
+      </w:r>
+      <w:proofErr w:type="spellEnd"/>
+      <w:r>
+        <w:rPr>
+          <w:rFonts w:ascii="Arial" w:hAnsi="Arial" w:cs="Arial"/>
+          <w:color w:val="000000"/>
+          <w:sz w:val="20"/>
+          <w:szCs w:val="20"/>
+        </w:rPr>
+        <w:t>(vector&lt;Entry&gt; row); - adds the row to the table</w:t>
+      </w:r>
+    </w:p>
+    <w:p>
+      <w:pPr>
+        <w:pStyle w:val="NormalWeb"/>
+        <w:shd w:val="clear" w:color="auto" w:fill="FFFFFF"/>
+        <w:spacing w:before="280" w:line="360" w:lineRule="atLeast"/>
+        <w:rPr>
+          <w:rFonts w:ascii="Arial" w:hAnsi="Arial" w:cs="Arial"/>
+          <w:i/>
+          <w:color w:val="000000"/>
+          <w:sz w:val="20"/>
+          <w:szCs w:val="20"/>
+        </w:rPr>
+      </w:pPr>
+    </w:p>
+    <w:p>
+      <w:pPr>
+        <w:pStyle w:val="NormalWeb"/>
+        <w:shd w:val="clear" w:color="auto" w:fill="FFFFFF"/>
+        <w:spacing w:before="280" w:line="360" w:lineRule="atLeast"/>
+        <w:rPr>
+          <w:rStyle w:val="Strong"/>
+          <w:rFonts w:ascii="Arial" w:hAnsi="Arial" w:cs="Arial"/>
+          <w:color w:val="000000"/>
+          <w:sz w:val="20"/>
+          <w:szCs w:val="20"/>
+        </w:rPr>
+      </w:pPr>
+      <w:r>
+        <w:rPr>
+          <w:rStyle w:val="Strong"/>
+          <w:rFonts w:ascii="Arial" w:hAnsi="Arial" w:cs="Arial"/>
+          <w:color w:val="000000"/>
+          <w:sz w:val="20"/>
+          <w:szCs w:val="20"/>
+        </w:rPr>
+        <w:t>Usage</w:t>
+      </w:r>
+    </w:p>
+    <w:p>
+      <w:pPr>
+        <w:pStyle w:val="NormalWeb"/>
+        <w:shd w:val="clear" w:color="auto" w:fill="FFFFFF"/>
+        <w:spacing w:before="280" w:line="360" w:lineRule="atLeast"/>
+        <w:rPr>
+          <w:rFonts w:ascii="Arial" w:hAnsi="Arial" w:cs="Arial"/>
+          <w:color w:val="000000"/>
+          <w:sz w:val="20"/>
+          <w:szCs w:val="20"/>
+        </w:rPr>
+      </w:pPr>
+      <w:r>
+        <w:rPr>
+          <w:rFonts w:ascii="Arial" w:hAnsi="Arial" w:cs="Arial"/>
+          <w:color w:val="000000"/>
+          <w:sz w:val="20"/>
+          <w:szCs w:val="20"/>
+        </w:rPr>
+        <w:t>Describe in a paragraph how the object is used and what function it serves. If an object will interface with an external object or system, it is a good idea to show the interface for the object. Most importantly, you must again describe your thought process for defining the object as you did. List the benefits and risks. If an object provides an encapsulation, describe in a sentence why the encapsulation adds value. Use your descriptions to give meaning to the diagrams. They don’t have to be verbose, just enough to get the point across.</w:t>
+      </w:r>
+    </w:p>
+    <w:p>
+      <w:pPr>
+        <w:pStyle w:val="NormalWeb"/>
+        <w:shd w:val="clear" w:color="auto" w:fill="FFFFFF"/>
+        <w:spacing w:before="280" w:line="360" w:lineRule="atLeast"/>
+        <w:rPr>
+          <w:rStyle w:val="Strong"/>
+          <w:rFonts w:ascii="Arial" w:hAnsi="Arial" w:cs="Arial"/>
+          <w:color w:val="000000"/>
+          <w:sz w:val="20"/>
+          <w:szCs w:val="20"/>
+        </w:rPr>
+      </w:pPr>
+      <w:r>
+        <w:rPr>
+          <w:rStyle w:val="Strong"/>
+          <w:rFonts w:ascii="Arial" w:hAnsi="Arial" w:cs="Arial"/>
+          <w:color w:val="000000"/>
+          <w:sz w:val="20"/>
+          <w:szCs w:val="20"/>
+        </w:rPr>
+        <w:t>Configuration</w:t>
+      </w:r>
+    </w:p>
+    <w:p>
+      <w:pPr>
+        <w:pStyle w:val="NormalWeb"/>
+        <w:shd w:val="clear" w:color="auto" w:fill="FFFFFF"/>
+        <w:spacing w:before="280" w:line="360" w:lineRule="atLeast"/>
+        <w:rPr>
+          <w:rFonts w:ascii="Arial" w:hAnsi="Arial" w:cs="Arial"/>
+          <w:color w:val="000000"/>
+          <w:sz w:val="20"/>
+          <w:szCs w:val="20"/>
+        </w:rPr>
+      </w:pPr>
+      <w:r>
+        <w:rPr>
+          <w:rFonts w:ascii="Arial" w:hAnsi="Arial" w:cs="Arial"/>
+          <w:color w:val="000000"/>
+          <w:sz w:val="20"/>
+          <w:szCs w:val="20"/>
+        </w:rPr>
         <w:lastRenderedPageBreak/>
-        <w:t>void</w:t>
+        <w:t>If your object needs any special configuration or initialization, this is a good place to describe it. If not, this section can be left out.</w:t>
+      </w:r>
+    </w:p>
+    <w:p>
+      <w:pPr>
+        <w:pStyle w:val="NormalWeb"/>
+        <w:shd w:val="clear" w:color="auto" w:fill="FFFFFF"/>
+        <w:spacing w:before="280" w:line="360" w:lineRule="atLeast"/>
+        <w:rPr>
+          <w:rStyle w:val="Strong"/>
+          <w:rFonts w:ascii="Arial" w:hAnsi="Arial" w:cs="Arial"/>
+          <w:color w:val="000000"/>
+          <w:sz w:val="20"/>
+          <w:szCs w:val="20"/>
+        </w:rPr>
+      </w:pPr>
+      <w:r>
+        <w:rPr>
+          <w:rStyle w:val="Strong"/>
+          <w:rFonts w:ascii="Arial" w:hAnsi="Arial" w:cs="Arial"/>
+          <w:color w:val="000000"/>
+          <w:sz w:val="20"/>
+          <w:szCs w:val="20"/>
+        </w:rPr>
+        <w:t>Model</w:t>
+      </w:r>
+    </w:p>
+    <w:p>
+      <w:pPr>
+        <w:pStyle w:val="NormalWeb"/>
+        <w:shd w:val="clear" w:color="auto" w:fill="FFFFFF"/>
+        <w:spacing w:before="280" w:line="360" w:lineRule="atLeast"/>
+        <w:rPr>
+          <w:rFonts w:ascii="Arial" w:hAnsi="Arial" w:cs="Arial"/>
+          <w:color w:val="000000"/>
+          <w:sz w:val="20"/>
+          <w:szCs w:val="20"/>
+        </w:rPr>
+      </w:pPr>
+      <w:r>
+        <w:rPr>
+          <w:rFonts w:ascii="Arial" w:hAnsi="Arial" w:cs="Arial"/>
+          <w:color w:val="000000"/>
+          <w:sz w:val="20"/>
+          <w:szCs w:val="20"/>
+        </w:rPr>
+        <w:t xml:space="preserve">Figure 2 shows an example of </w:t>
+      </w:r>
+      <w:proofErr w:type="gramStart"/>
+      <w:r>
+        <w:rPr>
+          <w:rFonts w:ascii="Arial" w:hAnsi="Arial" w:cs="Arial"/>
+          <w:color w:val="000000"/>
+          <w:sz w:val="20"/>
+          <w:szCs w:val="20"/>
+        </w:rPr>
+        <w:t>a to</w:t>
       </w:r>
       <w:proofErr w:type="gramEnd"/>
       <w:r>
@@ -2570,236 +2436,7 @@
           <w:sz w:val="20"/>
           <w:szCs w:val="20"/>
         </w:rPr>
-        <w:t xml:space="preserve"> </w:t>
-      </w:r>
-      <w:proofErr w:type="spellStart"/>
-      <w:r>
-        <w:rPr>
-          <w:rFonts w:ascii="Arial" w:hAnsi="Arial" w:cs="Arial"/>
-          <w:color w:val="000000"/>
-          <w:sz w:val="20"/>
-          <w:szCs w:val="20"/>
-        </w:rPr>
-        <w:t>addRow</w:t>
-      </w:r>
-      <w:proofErr w:type="spellEnd"/>
-      <w:r>
-        <w:rPr>
-          <w:rFonts w:ascii="Arial" w:hAnsi="Arial" w:cs="Arial"/>
-          <w:color w:val="000000"/>
-          <w:sz w:val="20"/>
-          <w:szCs w:val="20"/>
-        </w:rPr>
-        <w:t>(vector&lt;Entry&gt; row); - adds the row to the table</w:t>
-      </w:r>
-    </w:p>
-    <w:p>
-      <w:pPr>
-        <w:pStyle w:val="NormalWeb"/>
-        <w:shd w:val="clear" w:color="auto" w:fill="FFFFFF"/>
-        <w:spacing w:before="280" w:line="360" w:lineRule="atLeast"/>
-        <w:rPr>
-          <w:rFonts w:ascii="Arial" w:hAnsi="Arial" w:cs="Arial"/>
-          <w:i/>
-          <w:color w:val="000000"/>
-          <w:sz w:val="20"/>
-          <w:szCs w:val="20"/>
-        </w:rPr>
-      </w:pPr>
-    </w:p>
-    <w:p>
-      <w:pPr>
-        <w:pStyle w:val="NormalWeb"/>
-        <w:shd w:val="clear" w:color="auto" w:fill="FFFFFF"/>
-        <w:spacing w:before="280" w:line="360" w:lineRule="atLeast"/>
-        <w:rPr>
-          <w:rStyle w:val="Strong"/>
-          <w:rFonts w:ascii="Arial" w:hAnsi="Arial" w:cs="Arial"/>
-          <w:color w:val="000000"/>
-          <w:sz w:val="20"/>
-          <w:szCs w:val="20"/>
-        </w:rPr>
-      </w:pPr>
-      <w:r>
-        <w:rPr>
-          <w:rStyle w:val="Strong"/>
-          <w:rFonts w:ascii="Arial" w:hAnsi="Arial" w:cs="Arial"/>
-          <w:color w:val="000000"/>
-          <w:sz w:val="20"/>
-          <w:szCs w:val="20"/>
-        </w:rPr>
-        <w:t>Usage</w:t>
-      </w:r>
-    </w:p>
-    <w:p>
-      <w:pPr>
-        <w:pStyle w:val="NormalWeb"/>
-        <w:shd w:val="clear" w:color="auto" w:fill="FFFFFF"/>
-        <w:spacing w:before="280" w:line="360" w:lineRule="atLeast"/>
-        <w:rPr>
-          <w:rFonts w:ascii="Arial" w:hAnsi="Arial" w:cs="Arial"/>
-          <w:color w:val="000000"/>
-          <w:sz w:val="20"/>
-          <w:szCs w:val="20"/>
-        </w:rPr>
-      </w:pPr>
-      <w:r>
-        <w:rPr>
-          <w:rFonts w:ascii="Arial" w:hAnsi="Arial" w:cs="Arial"/>
-          <w:color w:val="000000"/>
-          <w:sz w:val="20"/>
-          <w:szCs w:val="20"/>
-        </w:rPr>
-        <w:t>Describe in a paragraph how the object is</w:t>
-      </w:r>
-      <w:r>
-        <w:rPr>
-          <w:rFonts w:ascii="Arial" w:hAnsi="Arial" w:cs="Arial"/>
-          <w:color w:val="000000"/>
-          <w:sz w:val="20"/>
-          <w:szCs w:val="20"/>
-        </w:rPr>
-        <w:t xml:space="preserve"> used and what function it serves. If an object will interface with an external object or system, it is a good idea to show the interface for the object. Most importantly, you must again describe your thought process for defining the object as you did. Lis</w:t>
-      </w:r>
-      <w:r>
-        <w:rPr>
-          <w:rFonts w:ascii="Arial" w:hAnsi="Arial" w:cs="Arial"/>
-          <w:color w:val="000000"/>
-          <w:sz w:val="20"/>
-          <w:szCs w:val="20"/>
-        </w:rPr>
-        <w:t>t the benefits and risks. If an object provides an encapsulation, describe in a sentence why the encapsulation adds value. Use your descriptions to give meaning to the diagrams. They don’t have to be verbose, just enough to get the point across.</w:t>
-      </w:r>
-    </w:p>
-    <w:p>
-      <w:pPr>
-        <w:pStyle w:val="NormalWeb"/>
-        <w:shd w:val="clear" w:color="auto" w:fill="FFFFFF"/>
-        <w:spacing w:before="280" w:line="360" w:lineRule="atLeast"/>
-        <w:rPr>
-          <w:rStyle w:val="Strong"/>
-          <w:rFonts w:ascii="Arial" w:hAnsi="Arial" w:cs="Arial"/>
-          <w:color w:val="000000"/>
-          <w:sz w:val="20"/>
-          <w:szCs w:val="20"/>
-        </w:rPr>
-      </w:pPr>
-      <w:r>
-        <w:rPr>
-          <w:rStyle w:val="Strong"/>
-          <w:rFonts w:ascii="Arial" w:hAnsi="Arial" w:cs="Arial"/>
-          <w:color w:val="000000"/>
-          <w:sz w:val="20"/>
-          <w:szCs w:val="20"/>
-        </w:rPr>
-        <w:t>Configurat</w:t>
-      </w:r>
-      <w:r>
-        <w:rPr>
-          <w:rStyle w:val="Strong"/>
-          <w:rFonts w:ascii="Arial" w:hAnsi="Arial" w:cs="Arial"/>
-          <w:color w:val="000000"/>
-          <w:sz w:val="20"/>
-          <w:szCs w:val="20"/>
-        </w:rPr>
-        <w:t>ion</w:t>
-      </w:r>
-    </w:p>
-    <w:p>
-      <w:pPr>
-        <w:pStyle w:val="NormalWeb"/>
-        <w:shd w:val="clear" w:color="auto" w:fill="FFFFFF"/>
-        <w:spacing w:before="280" w:line="360" w:lineRule="atLeast"/>
-        <w:rPr>
-          <w:rFonts w:ascii="Arial" w:hAnsi="Arial" w:cs="Arial"/>
-          <w:color w:val="000000"/>
-          <w:sz w:val="20"/>
-          <w:szCs w:val="20"/>
-        </w:rPr>
-      </w:pPr>
-      <w:r>
-        <w:rPr>
-          <w:rFonts w:ascii="Arial" w:hAnsi="Arial" w:cs="Arial"/>
-          <w:color w:val="000000"/>
-          <w:sz w:val="20"/>
-          <w:szCs w:val="20"/>
-        </w:rPr>
-        <w:t>If your object needs any special configuration or initialization, this is a good place to describe it. If not, this section can be left out.</w:t>
-      </w:r>
-    </w:p>
-    <w:p>
-      <w:pPr>
-        <w:pStyle w:val="NormalWeb"/>
-        <w:shd w:val="clear" w:color="auto" w:fill="FFFFFF"/>
-        <w:spacing w:before="280" w:line="360" w:lineRule="atLeast"/>
-        <w:rPr>
-          <w:rStyle w:val="Strong"/>
-          <w:rFonts w:ascii="Arial" w:hAnsi="Arial" w:cs="Arial"/>
-          <w:color w:val="000000"/>
-          <w:sz w:val="20"/>
-          <w:szCs w:val="20"/>
-        </w:rPr>
-      </w:pPr>
-      <w:r>
-        <w:rPr>
-          <w:rStyle w:val="Strong"/>
-          <w:rFonts w:ascii="Arial" w:hAnsi="Arial" w:cs="Arial"/>
-          <w:color w:val="000000"/>
-          <w:sz w:val="20"/>
-          <w:szCs w:val="20"/>
-        </w:rPr>
-        <w:t>Model</w:t>
-      </w:r>
-    </w:p>
-    <w:p>
-      <w:pPr>
-        <w:pStyle w:val="NormalWeb"/>
-        <w:shd w:val="clear" w:color="auto" w:fill="FFFFFF"/>
-        <w:spacing w:before="280" w:line="360" w:lineRule="atLeast"/>
-        <w:rPr>
-          <w:rFonts w:ascii="Arial" w:hAnsi="Arial" w:cs="Arial"/>
-          <w:color w:val="000000"/>
-          <w:sz w:val="20"/>
-          <w:szCs w:val="20"/>
-        </w:rPr>
-      </w:pPr>
-      <w:r>
-        <w:rPr>
-          <w:rFonts w:ascii="Arial" w:hAnsi="Arial" w:cs="Arial"/>
-          <w:color w:val="000000"/>
-          <w:sz w:val="20"/>
-          <w:szCs w:val="20"/>
-        </w:rPr>
-        <w:t xml:space="preserve">Figure 2 shows an example of </w:t>
-      </w:r>
-      <w:proofErr w:type="gramStart"/>
-      <w:r>
-        <w:rPr>
-          <w:rFonts w:ascii="Arial" w:hAnsi="Arial" w:cs="Arial"/>
-          <w:color w:val="000000"/>
-          <w:sz w:val="20"/>
-          <w:szCs w:val="20"/>
-        </w:rPr>
-        <w:t>a to</w:t>
-      </w:r>
-      <w:proofErr w:type="gramEnd"/>
-      <w:r>
-        <w:rPr>
-          <w:rFonts w:ascii="Arial" w:hAnsi="Arial" w:cs="Arial"/>
-          <w:color w:val="000000"/>
-          <w:sz w:val="20"/>
-          <w:szCs w:val="20"/>
-        </w:rPr>
-        <w:t xml:space="preserve"> supplement the System Security entity from figure 1. It is not perfect </w:t>
-      </w:r>
-      <w:r>
-        <w:rPr>
-          <w:rFonts w:ascii="Arial" w:hAnsi="Arial" w:cs="Arial"/>
-          <w:color w:val="000000"/>
-          <w:sz w:val="20"/>
-          <w:szCs w:val="20"/>
-        </w:rPr>
-        <w:t>UML, but has some aspects of UML. Most importantly, it describes the design.</w:t>
+        <w:t xml:space="preserve"> supplement the System Security entity from figure 1. It is not perfect UML, but has some aspects of UML. Most importantly, it describes the design.</w:t>
       </w:r>
     </w:p>
     <w:p>
@@ -2899,16 +2536,7 @@
           <w:sz w:val="20"/>
           <w:szCs w:val="20"/>
         </w:rPr>
-        <w:t xml:space="preserve">Don’t worry about perfection in your models, but be sure to describe exactly what is going on in the diagram. Here, two concrete security </w:t>
-      </w:r>
-      <w:r>
-        <w:rPr>
-          <w:rFonts w:ascii="Arial" w:hAnsi="Arial" w:cs="Arial"/>
-          <w:color w:val="000000"/>
-          <w:sz w:val="20"/>
-          <w:szCs w:val="20"/>
-        </w:rPr>
-        <w:t>objects derive from a base security object, and a security factory will create one or the other for a client depending on the security model of the system.</w:t>
+        <w:t>Don’t worry about perfection in your models, but be sure to describe exactly what is going on in the diagram. Here, two concrete security objects derive from a base security object, and a security factory will create one or the other for a client depending on the security model of the system.</w:t>
       </w:r>
     </w:p>
     <w:p>
@@ -2954,17 +2582,7 @@
           <w:sz w:val="20"/>
           <w:szCs w:val="20"/>
         </w:rPr>
-        <w:lastRenderedPageBreak/>
-        <w:t>This is also a good section for interaction diagrams. An interaction diagram shows how a</w:t>
-      </w:r>
-      <w:r>
-        <w:rPr>
-          <w:rFonts w:ascii="Arial" w:hAnsi="Arial" w:cs="Arial"/>
-          <w:color w:val="000000"/>
-          <w:sz w:val="20"/>
-          <w:szCs w:val="20"/>
-        </w:rPr>
-        <w:t xml:space="preserve"> set of objects or entities communicate with each other to perform a complex task. Figure 3 shows an example of </w:t>
+        <w:t xml:space="preserve">This is also a good section for interaction diagrams. An interaction diagram shows how a set of objects or entities communicate with each other to perform a complex task. Figure 3 shows an example of </w:t>
       </w:r>
       <w:proofErr w:type="gramStart"/>
       <w:r>
@@ -3084,25 +2702,8 @@
           <w:sz w:val="20"/>
           <w:szCs w:val="20"/>
         </w:rPr>
-        <w:t>Again, this</w:t>
-      </w:r>
-      <w:r>
-        <w:rPr>
-          <w:rFonts w:ascii="Arial" w:hAnsi="Arial" w:cs="Arial"/>
-          <w:color w:val="000000"/>
-          <w:sz w:val="20"/>
-          <w:szCs w:val="20"/>
-        </w:rPr>
-        <w:t xml:space="preserve"> diagram is not perfect UML, but it explains the communication sequence to accomplish a complex task. Interaction diagrams are most useful when you want to diagram how an object in your system will communicate with an object in another subsystem. This type</w:t>
-      </w:r>
-      <w:r>
-        <w:rPr>
-          <w:rFonts w:ascii="Arial" w:hAnsi="Arial" w:cs="Arial"/>
-          <w:color w:val="000000"/>
-          <w:sz w:val="20"/>
-          <w:szCs w:val="20"/>
-        </w:rPr>
-        <w:t xml:space="preserve"> of diagram will let the other developer verify that the interaction is correct.</w:t>
+        <w:lastRenderedPageBreak/>
+        <w:t>Again, this diagram is not perfect UML, but it explains the communication sequence to accomplish a complex task. Interaction diagrams are most useful when you want to diagram how an object in your system will communicate with an object in another subsystem. This type of diagram will let the other developer verify that the interaction is correct.</w:t>
       </w:r>
     </w:p>
     <w:p>
@@ -3205,80 +2806,296 @@
           <w:sz w:val="20"/>
           <w:szCs w:val="20"/>
         </w:rPr>
-        <w:t>known risks/issues and a list of ALL assumptions</w:t>
-      </w:r>
-      <w:r>
-        <w:rPr>
-          <w:rFonts w:ascii="Arial" w:hAnsi="Arial" w:cs="Arial"/>
-          <w:color w:val="000000"/>
-          <w:sz w:val="20"/>
-          <w:szCs w:val="20"/>
-        </w:rPr>
-        <w:t>. Some of this may simply be rehashing what you wrote in a previous section of the document. What’s important is getting all of these items into one section so that the reader doesn’t have to read the whole document to understand what the benefits, risks a</w:t>
-      </w:r>
-      <w:r>
-        <w:rPr>
-          <w:rFonts w:ascii="Arial" w:hAnsi="Arial" w:cs="Arial"/>
-          <w:color w:val="000000"/>
-          <w:sz w:val="20"/>
-          <w:szCs w:val="20"/>
-        </w:rPr>
-        <w:t>nd assumptions are.</w:t>
-      </w:r>
-    </w:p>
-    <w:p>
-      <w:pPr>
-        <w:pStyle w:val="NormalWeb"/>
-        <w:shd w:val="clear" w:color="auto" w:fill="FFFFFF"/>
-        <w:spacing w:before="280" w:line="360" w:lineRule="atLeast"/>
-        <w:rPr>
-          <w:rFonts w:ascii="Arial" w:hAnsi="Arial" w:cs="Arial"/>
-          <w:color w:val="000000"/>
-          <w:sz w:val="20"/>
-          <w:szCs w:val="20"/>
-        </w:rPr>
-      </w:pPr>
-      <w:r>
-        <w:rPr>
-          <w:rFonts w:ascii="Arial" w:hAnsi="Arial" w:cs="Arial"/>
-          <w:color w:val="000000"/>
-          <w:sz w:val="20"/>
-          <w:szCs w:val="20"/>
-        </w:rPr>
-        <w:t xml:space="preserve">Never remove anything from this section! As risks become non-risks, document that they are now non-risks and why they became non-risks. Never erase them from the document. The same holds true for assumptions. You should be able to look </w:t>
-      </w:r>
-      <w:r>
-        <w:rPr>
-          <w:rFonts w:ascii="Arial" w:hAnsi="Arial" w:cs="Arial"/>
-          <w:color w:val="000000"/>
-          <w:sz w:val="20"/>
-          <w:szCs w:val="20"/>
-        </w:rPr>
-        <w:t>at this section and know instantly what the current risks are to your design.</w:t>
-      </w:r>
-    </w:p>
-    <w:p>
-      <w:pPr>
-        <w:pStyle w:val="NormalWeb"/>
-        <w:shd w:val="clear" w:color="auto" w:fill="FFFFFF"/>
-        <w:spacing w:before="280" w:line="360" w:lineRule="atLeast"/>
-        <w:rPr>
-          <w:rFonts w:ascii="Arial" w:hAnsi="Arial" w:cs="Arial"/>
-          <w:color w:val="000000"/>
-          <w:sz w:val="20"/>
-          <w:szCs w:val="20"/>
-          <w:highlight w:val="yellow"/>
-        </w:rPr>
-      </w:pPr>
-      <w:r>
-        <w:rPr>
-          <w:rFonts w:ascii="Arial" w:hAnsi="Arial" w:cs="Arial"/>
-          <w:color w:val="000000"/>
-          <w:sz w:val="20"/>
-          <w:szCs w:val="20"/>
-          <w:highlight w:val="yellow"/>
-        </w:rPr>
-        <w:t>-The way we are storing the relations in files is a risk. Therefore, we assume that the program will not be overloaded.</w:t>
+        <w:t>known risks/issues and a list of ALL assumptions. Some of this may simply be rehashing what you wrote in a previous section of the document. What’s important is getting all of these items into one section so that the reader doesn’t have to read the whole document to understand what the benefits, risks and assumptions are.</w:t>
+      </w:r>
+    </w:p>
+    <w:p>
+      <w:pPr>
+        <w:pStyle w:val="NormalWeb"/>
+        <w:shd w:val="clear" w:color="auto" w:fill="FFFFFF"/>
+        <w:spacing w:before="280" w:line="360" w:lineRule="atLeast"/>
+        <w:rPr>
+          <w:rFonts w:ascii="Arial" w:hAnsi="Arial" w:cs="Arial"/>
+          <w:color w:val="000000"/>
+          <w:sz w:val="20"/>
+          <w:szCs w:val="20"/>
+        </w:rPr>
+      </w:pPr>
+      <w:r>
+        <w:rPr>
+          <w:rFonts w:ascii="Arial" w:hAnsi="Arial" w:cs="Arial"/>
+          <w:color w:val="000000"/>
+          <w:sz w:val="20"/>
+          <w:szCs w:val="20"/>
+        </w:rPr>
+        <w:t>Never remove anything from this section! As risks become non-risks, document that they are now non-risks and why they became non-risks. Never erase them from the document. The same holds true for assumptions. You should be able to look at this section and know instantly what the current risks are to your design.</w:t>
+      </w:r>
+    </w:p>
+    <w:p>
+      <w:pPr>
+        <w:pStyle w:val="NormalWeb"/>
+        <w:shd w:val="clear" w:color="auto" w:fill="FFFFFF"/>
+        <w:spacing w:before="280" w:line="360" w:lineRule="atLeast"/>
+        <w:rPr>
+          <w:rFonts w:ascii="Arial" w:hAnsi="Arial" w:cs="Arial"/>
+          <w:b/>
+          <w:color w:val="000000"/>
+          <w:sz w:val="20"/>
+          <w:szCs w:val="20"/>
+        </w:rPr>
+      </w:pPr>
+      <w:r>
+        <w:rPr>
+          <w:rFonts w:ascii="Arial" w:hAnsi="Arial" w:cs="Arial"/>
+          <w:b/>
+          <w:color w:val="000000"/>
+          <w:sz w:val="20"/>
+          <w:szCs w:val="20"/>
+        </w:rPr>
+        <w:t>Benefits</w:t>
+      </w:r>
+    </w:p>
+    <w:p>
+      <w:pPr>
+        <w:pStyle w:val="NormalWeb"/>
+        <w:numPr>
+          <w:ilvl w:val="0"/>
+          <w:numId w:val="2"/>
+        </w:numPr>
+        <w:shd w:val="clear" w:color="auto" w:fill="FFFFFF"/>
+        <w:spacing w:before="280" w:line="360" w:lineRule="atLeast"/>
+        <w:rPr>
+          <w:rFonts w:ascii="Arial" w:hAnsi="Arial" w:cs="Arial"/>
+          <w:b/>
+          <w:color w:val="000000"/>
+          <w:sz w:val="20"/>
+          <w:szCs w:val="20"/>
+        </w:rPr>
+      </w:pPr>
+      <w:r>
+        <w:rPr>
+          <w:rFonts w:ascii="Arial" w:hAnsi="Arial" w:cs="Arial"/>
+          <w:color w:val="000000"/>
+          <w:sz w:val="20"/>
+          <w:szCs w:val="20"/>
+        </w:rPr>
+        <w:t>An efficient means of storing data.</w:t>
+      </w:r>
+    </w:p>
+    <w:p>
+      <w:pPr>
+        <w:pStyle w:val="NormalWeb"/>
+        <w:numPr>
+          <w:ilvl w:val="0"/>
+          <w:numId w:val="2"/>
+        </w:numPr>
+        <w:shd w:val="clear" w:color="auto" w:fill="FFFFFF"/>
+        <w:spacing w:before="280" w:line="360" w:lineRule="atLeast"/>
+        <w:rPr>
+          <w:rFonts w:ascii="Arial" w:hAnsi="Arial" w:cs="Arial"/>
+          <w:b/>
+          <w:color w:val="000000"/>
+          <w:sz w:val="20"/>
+          <w:szCs w:val="20"/>
+        </w:rPr>
+      </w:pPr>
+      <w:r>
+        <w:rPr>
+          <w:rFonts w:ascii="Arial" w:hAnsi="Arial" w:cs="Arial"/>
+          <w:color w:val="000000"/>
+          <w:sz w:val="20"/>
+          <w:szCs w:val="20"/>
+        </w:rPr>
+        <w:t>Can be utilized by any application written with our database API (does not only work for our application).</w:t>
+      </w:r>
+    </w:p>
+    <w:p>
+      <w:pPr>
+        <w:pStyle w:val="NormalWeb"/>
+        <w:numPr>
+          <w:ilvl w:val="0"/>
+          <w:numId w:val="2"/>
+        </w:numPr>
+        <w:shd w:val="clear" w:color="auto" w:fill="FFFFFF"/>
+        <w:spacing w:before="280" w:line="360" w:lineRule="atLeast"/>
+        <w:rPr>
+          <w:rFonts w:ascii="Arial" w:hAnsi="Arial" w:cs="Arial"/>
+          <w:b/>
+          <w:color w:val="000000"/>
+          <w:sz w:val="20"/>
+          <w:szCs w:val="20"/>
+        </w:rPr>
+      </w:pPr>
+      <w:r>
+        <w:rPr>
+          <w:rFonts w:ascii="Arial" w:hAnsi="Arial" w:cs="Arial"/>
+          <w:color w:val="000000"/>
+          <w:sz w:val="20"/>
+          <w:szCs w:val="20"/>
+        </w:rPr>
+        <w:t>Our design uses relational algebra instead of complex, specified algorithms. So this benefits the development time.</w:t>
+      </w:r>
+    </w:p>
+    <w:p>
+      <w:pPr>
+        <w:pStyle w:val="NormalWeb"/>
+        <w:shd w:val="clear" w:color="auto" w:fill="FFFFFF"/>
+        <w:spacing w:before="280" w:line="360" w:lineRule="atLeast"/>
+        <w:rPr>
+          <w:rFonts w:ascii="Arial" w:hAnsi="Arial" w:cs="Arial"/>
+          <w:b/>
+          <w:color w:val="000000"/>
+          <w:sz w:val="20"/>
+          <w:szCs w:val="20"/>
+        </w:rPr>
+      </w:pPr>
+      <w:r>
+        <w:rPr>
+          <w:rFonts w:ascii="Arial" w:hAnsi="Arial" w:cs="Arial"/>
+          <w:b/>
+          <w:color w:val="000000"/>
+          <w:sz w:val="20"/>
+          <w:szCs w:val="20"/>
+        </w:rPr>
+        <w:t>Risks</w:t>
+      </w:r>
+    </w:p>
+    <w:p>
+      <w:pPr>
+        <w:pStyle w:val="NormalWeb"/>
+        <w:numPr>
+          <w:ilvl w:val="0"/>
+          <w:numId w:val="1"/>
+        </w:numPr>
+        <w:shd w:val="clear" w:color="auto" w:fill="FFFFFF"/>
+        <w:spacing w:before="280" w:line="360" w:lineRule="atLeast"/>
+        <w:rPr>
+          <w:rFonts w:ascii="Arial" w:hAnsi="Arial" w:cs="Arial"/>
+          <w:color w:val="000000"/>
+          <w:sz w:val="20"/>
+          <w:szCs w:val="20"/>
+        </w:rPr>
+      </w:pPr>
+      <w:r>
+        <w:rPr>
+          <w:rFonts w:ascii="Arial" w:hAnsi="Arial" w:cs="Arial"/>
+          <w:color w:val="000000"/>
+          <w:sz w:val="20"/>
+          <w:szCs w:val="20"/>
+        </w:rPr>
+        <w:t>The way we are storing the relations in files is a risk</w:t>
+      </w:r>
+      <w:r>
+        <w:rPr>
+          <w:rFonts w:ascii="Arial" w:hAnsi="Arial" w:cs="Arial"/>
+          <w:color w:val="000000"/>
+          <w:sz w:val="20"/>
+          <w:szCs w:val="20"/>
+        </w:rPr>
+        <w:t>.</w:t>
+      </w:r>
+    </w:p>
+    <w:p>
+      <w:pPr>
+        <w:pStyle w:val="NormalWeb"/>
+        <w:shd w:val="clear" w:color="auto" w:fill="FFFFFF"/>
+        <w:spacing w:before="280" w:line="360" w:lineRule="atLeast"/>
+        <w:rPr>
+          <w:rFonts w:ascii="Arial" w:hAnsi="Arial" w:cs="Arial"/>
+          <w:b/>
+          <w:color w:val="000000"/>
+          <w:sz w:val="20"/>
+          <w:szCs w:val="20"/>
+        </w:rPr>
+      </w:pPr>
+      <w:r>
+        <w:rPr>
+          <w:rFonts w:ascii="Arial" w:hAnsi="Arial" w:cs="Arial"/>
+          <w:b/>
+          <w:color w:val="000000"/>
+          <w:sz w:val="20"/>
+          <w:szCs w:val="20"/>
+        </w:rPr>
+        <w:t>Assumptions</w:t>
+      </w:r>
+    </w:p>
+    <w:p>
+      <w:pPr>
+        <w:pStyle w:val="NormalWeb"/>
+        <w:numPr>
+          <w:ilvl w:val="0"/>
+          <w:numId w:val="1"/>
+        </w:numPr>
+        <w:shd w:val="clear" w:color="auto" w:fill="FFFFFF"/>
+        <w:spacing w:before="280" w:line="360" w:lineRule="atLeast"/>
+        <w:rPr>
+          <w:rFonts w:ascii="Arial" w:hAnsi="Arial" w:cs="Arial"/>
+          <w:color w:val="000000"/>
+          <w:sz w:val="20"/>
+          <w:szCs w:val="20"/>
+        </w:rPr>
+      </w:pPr>
+      <w:r>
+        <w:rPr>
+          <w:rFonts w:ascii="Arial" w:hAnsi="Arial" w:cs="Arial"/>
+          <w:color w:val="000000"/>
+          <w:sz w:val="20"/>
+          <w:szCs w:val="20"/>
+        </w:rPr>
+        <w:t>W</w:t>
+      </w:r>
+      <w:r>
+        <w:rPr>
+          <w:rFonts w:ascii="Arial" w:hAnsi="Arial" w:cs="Arial"/>
+          <w:color w:val="000000"/>
+          <w:sz w:val="20"/>
+          <w:szCs w:val="20"/>
+        </w:rPr>
+        <w:t>e assume that the program will not be overloaded</w:t>
+      </w:r>
+      <w:r>
+        <w:rPr>
+          <w:rFonts w:ascii="Arial" w:hAnsi="Arial" w:cs="Arial"/>
+          <w:color w:val="000000"/>
+          <w:sz w:val="20"/>
+          <w:szCs w:val="20"/>
+        </w:rPr>
+        <w:t xml:space="preserve"> or subject to a serious stress test</w:t>
+      </w:r>
+      <w:r>
+        <w:rPr>
+          <w:rFonts w:ascii="Arial" w:hAnsi="Arial" w:cs="Arial"/>
+          <w:color w:val="000000"/>
+          <w:sz w:val="20"/>
+          <w:szCs w:val="20"/>
+        </w:rPr>
+        <w:t>.</w:t>
+      </w:r>
+    </w:p>
+    <w:p>
+      <w:pPr>
+        <w:pStyle w:val="NormalWeb"/>
+        <w:numPr>
+          <w:ilvl w:val="0"/>
+          <w:numId w:val="1"/>
+        </w:numPr>
+        <w:shd w:val="clear" w:color="auto" w:fill="FFFFFF"/>
+        <w:spacing w:before="280" w:line="360" w:lineRule="atLeast"/>
+        <w:rPr>
+          <w:rFonts w:ascii="Arial" w:hAnsi="Arial" w:cs="Arial"/>
+          <w:color w:val="000000"/>
+          <w:sz w:val="20"/>
+          <w:szCs w:val="20"/>
+        </w:rPr>
+      </w:pPr>
+      <w:r>
+        <w:rPr>
+          <w:rFonts w:ascii="Arial" w:hAnsi="Arial" w:cs="Arial"/>
+          <w:color w:val="000000"/>
+          <w:sz w:val="20"/>
+          <w:szCs w:val="20"/>
+        </w:rPr>
+        <w:t>We assume that blank spaces will not always be inserted between tokens for the parser.</w:t>
       </w:r>
     </w:p>
     <w:p/>
@@ -3293,8 +3110,245 @@
 </w:document>
 </file>
 
+<file path=word/numbering.xml><?xml version="1.0" encoding="utf-8"?>
+<w:numbering xmlns:wpc="http://schemas.microsoft.com/office/word/2010/wordprocessingCanvas" xmlns:mc="http://schemas.openxmlformats.org/markup-compatibility/2006" xmlns:o="urn:schemas-microsoft-com:office:office" xmlns:r="http://schemas.openxmlformats.org/officeDocument/2006/relationships" xmlns:m="http://schemas.openxmlformats.org/officeDocument/2006/math" xmlns:v="urn:schemas-microsoft-com:vml" xmlns:wp14="http://schemas.microsoft.com/office/word/2010/wordprocessingDrawing" xmlns:wp="http://schemas.openxmlformats.org/drawingml/2006/wordprocessingDrawing" xmlns:w10="urn:schemas-microsoft-com:office:word" xmlns:w="http://schemas.openxmlformats.org/wordprocessingml/2006/main" xmlns:w14="http://schemas.microsoft.com/office/word/2010/wordml" xmlns:w15="http://schemas.microsoft.com/office/word/2012/wordml" xmlns:wpg="http://schemas.microsoft.com/office/word/2010/wordprocessingGroup" xmlns:wpi="http://schemas.microsoft.com/office/word/2010/wordprocessingInk" xmlns:wne="http://schemas.microsoft.com/office/word/2006/wordml" xmlns:wps="http://schemas.microsoft.com/office/word/2010/wordprocessingShape" mc:Ignorable="w14 w15 wp14">
+  <w:abstractNum w:abstractNumId="0">
+    <w:nsid w:val="174E3C63"/>
+    <w:multiLevelType w:val="hybridMultilevel"/>
+    <w:tmpl w:val="C3E4B62C"/>
+    <w:lvl w:ilvl="0" w:tplc="04090001">
+      <w:start w:val="1"/>
+      <w:numFmt w:val="bullet"/>
+      <w:lvlText w:val=""/>
+      <w:lvlJc w:val="left"/>
+      <w:pPr>
+        <w:ind w:left="720" w:hanging="360"/>
+      </w:pPr>
+      <w:rPr>
+        <w:rFonts w:ascii="Symbol" w:hAnsi="Symbol" w:hint="default"/>
+      </w:rPr>
+    </w:lvl>
+    <w:lvl w:ilvl="1" w:tplc="04090003" w:tentative="1">
+      <w:start w:val="1"/>
+      <w:numFmt w:val="bullet"/>
+      <w:lvlText w:val="o"/>
+      <w:lvlJc w:val="left"/>
+      <w:pPr>
+        <w:ind w:left="1440" w:hanging="360"/>
+      </w:pPr>
+      <w:rPr>
+        <w:rFonts w:ascii="Courier New" w:hAnsi="Courier New" w:cs="Courier New" w:hint="default"/>
+      </w:rPr>
+    </w:lvl>
+    <w:lvl w:ilvl="2" w:tplc="04090005" w:tentative="1">
+      <w:start w:val="1"/>
+      <w:numFmt w:val="bullet"/>
+      <w:lvlText w:val=""/>
+      <w:lvlJc w:val="left"/>
+      <w:pPr>
+        <w:ind w:left="2160" w:hanging="360"/>
+      </w:pPr>
+      <w:rPr>
+        <w:rFonts w:ascii="Wingdings" w:hAnsi="Wingdings" w:hint="default"/>
+      </w:rPr>
+    </w:lvl>
+    <w:lvl w:ilvl="3" w:tplc="04090001" w:tentative="1">
+      <w:start w:val="1"/>
+      <w:numFmt w:val="bullet"/>
+      <w:lvlText w:val=""/>
+      <w:lvlJc w:val="left"/>
+      <w:pPr>
+        <w:ind w:left="2880" w:hanging="360"/>
+      </w:pPr>
+      <w:rPr>
+        <w:rFonts w:ascii="Symbol" w:hAnsi="Symbol" w:hint="default"/>
+      </w:rPr>
+    </w:lvl>
+    <w:lvl w:ilvl="4" w:tplc="04090003" w:tentative="1">
+      <w:start w:val="1"/>
+      <w:numFmt w:val="bullet"/>
+      <w:lvlText w:val="o"/>
+      <w:lvlJc w:val="left"/>
+      <w:pPr>
+        <w:ind w:left="3600" w:hanging="360"/>
+      </w:pPr>
+      <w:rPr>
+        <w:rFonts w:ascii="Courier New" w:hAnsi="Courier New" w:cs="Courier New" w:hint="default"/>
+      </w:rPr>
+    </w:lvl>
+    <w:lvl w:ilvl="5" w:tplc="04090005" w:tentative="1">
+      <w:start w:val="1"/>
+      <w:numFmt w:val="bullet"/>
+      <w:lvlText w:val=""/>
+      <w:lvlJc w:val="left"/>
+      <w:pPr>
+        <w:ind w:left="4320" w:hanging="360"/>
+      </w:pPr>
+      <w:rPr>
+        <w:rFonts w:ascii="Wingdings" w:hAnsi="Wingdings" w:hint="default"/>
+      </w:rPr>
+    </w:lvl>
+    <w:lvl w:ilvl="6" w:tplc="04090001" w:tentative="1">
+      <w:start w:val="1"/>
+      <w:numFmt w:val="bullet"/>
+      <w:lvlText w:val=""/>
+      <w:lvlJc w:val="left"/>
+      <w:pPr>
+        <w:ind w:left="5040" w:hanging="360"/>
+      </w:pPr>
+      <w:rPr>
+        <w:rFonts w:ascii="Symbol" w:hAnsi="Symbol" w:hint="default"/>
+      </w:rPr>
+    </w:lvl>
+    <w:lvl w:ilvl="7" w:tplc="04090003" w:tentative="1">
+      <w:start w:val="1"/>
+      <w:numFmt w:val="bullet"/>
+      <w:lvlText w:val="o"/>
+      <w:lvlJc w:val="left"/>
+      <w:pPr>
+        <w:ind w:left="5760" w:hanging="360"/>
+      </w:pPr>
+      <w:rPr>
+        <w:rFonts w:ascii="Courier New" w:hAnsi="Courier New" w:cs="Courier New" w:hint="default"/>
+      </w:rPr>
+    </w:lvl>
+    <w:lvl w:ilvl="8" w:tplc="04090005" w:tentative="1">
+      <w:start w:val="1"/>
+      <w:numFmt w:val="bullet"/>
+      <w:lvlText w:val=""/>
+      <w:lvlJc w:val="left"/>
+      <w:pPr>
+        <w:ind w:left="6480" w:hanging="360"/>
+      </w:pPr>
+      <w:rPr>
+        <w:rFonts w:ascii="Wingdings" w:hAnsi="Wingdings" w:hint="default"/>
+      </w:rPr>
+    </w:lvl>
+  </w:abstractNum>
+  <w:abstractNum w:abstractNumId="1">
+    <w:nsid w:val="4C203860"/>
+    <w:multiLevelType w:val="hybridMultilevel"/>
+    <w:tmpl w:val="5C301716"/>
+    <w:lvl w:ilvl="0" w:tplc="04090001">
+      <w:start w:val="1"/>
+      <w:numFmt w:val="bullet"/>
+      <w:lvlText w:val=""/>
+      <w:lvlJc w:val="left"/>
+      <w:pPr>
+        <w:ind w:left="720" w:hanging="360"/>
+      </w:pPr>
+      <w:rPr>
+        <w:rFonts w:ascii="Symbol" w:hAnsi="Symbol" w:hint="default"/>
+      </w:rPr>
+    </w:lvl>
+    <w:lvl w:ilvl="1" w:tplc="04090003" w:tentative="1">
+      <w:start w:val="1"/>
+      <w:numFmt w:val="bullet"/>
+      <w:lvlText w:val="o"/>
+      <w:lvlJc w:val="left"/>
+      <w:pPr>
+        <w:ind w:left="1440" w:hanging="360"/>
+      </w:pPr>
+      <w:rPr>
+        <w:rFonts w:ascii="Courier New" w:hAnsi="Courier New" w:cs="Courier New" w:hint="default"/>
+      </w:rPr>
+    </w:lvl>
+    <w:lvl w:ilvl="2" w:tplc="04090005" w:tentative="1">
+      <w:start w:val="1"/>
+      <w:numFmt w:val="bullet"/>
+      <w:lvlText w:val=""/>
+      <w:lvlJc w:val="left"/>
+      <w:pPr>
+        <w:ind w:left="2160" w:hanging="360"/>
+      </w:pPr>
+      <w:rPr>
+        <w:rFonts w:ascii="Wingdings" w:hAnsi="Wingdings" w:hint="default"/>
+      </w:rPr>
+    </w:lvl>
+    <w:lvl w:ilvl="3" w:tplc="04090001" w:tentative="1">
+      <w:start w:val="1"/>
+      <w:numFmt w:val="bullet"/>
+      <w:lvlText w:val=""/>
+      <w:lvlJc w:val="left"/>
+      <w:pPr>
+        <w:ind w:left="2880" w:hanging="360"/>
+      </w:pPr>
+      <w:rPr>
+        <w:rFonts w:ascii="Symbol" w:hAnsi="Symbol" w:hint="default"/>
+      </w:rPr>
+    </w:lvl>
+    <w:lvl w:ilvl="4" w:tplc="04090003" w:tentative="1">
+      <w:start w:val="1"/>
+      <w:numFmt w:val="bullet"/>
+      <w:lvlText w:val="o"/>
+      <w:lvlJc w:val="left"/>
+      <w:pPr>
+        <w:ind w:left="3600" w:hanging="360"/>
+      </w:pPr>
+      <w:rPr>
+        <w:rFonts w:ascii="Courier New" w:hAnsi="Courier New" w:cs="Courier New" w:hint="default"/>
+      </w:rPr>
+    </w:lvl>
+    <w:lvl w:ilvl="5" w:tplc="04090005" w:tentative="1">
+      <w:start w:val="1"/>
+      <w:numFmt w:val="bullet"/>
+      <w:lvlText w:val=""/>
+      <w:lvlJc w:val="left"/>
+      <w:pPr>
+        <w:ind w:left="4320" w:hanging="360"/>
+      </w:pPr>
+      <w:rPr>
+        <w:rFonts w:ascii="Wingdings" w:hAnsi="Wingdings" w:hint="default"/>
+      </w:rPr>
+    </w:lvl>
+    <w:lvl w:ilvl="6" w:tplc="04090001" w:tentative="1">
+      <w:start w:val="1"/>
+      <w:numFmt w:val="bullet"/>
+      <w:lvlText w:val=""/>
+      <w:lvlJc w:val="left"/>
+      <w:pPr>
+        <w:ind w:left="5040" w:hanging="360"/>
+      </w:pPr>
+      <w:rPr>
+        <w:rFonts w:ascii="Symbol" w:hAnsi="Symbol" w:hint="default"/>
+      </w:rPr>
+    </w:lvl>
+    <w:lvl w:ilvl="7" w:tplc="04090003" w:tentative="1">
+      <w:start w:val="1"/>
+      <w:numFmt w:val="bullet"/>
+      <w:lvlText w:val="o"/>
+      <w:lvlJc w:val="left"/>
+      <w:pPr>
+        <w:ind w:left="5760" w:hanging="360"/>
+      </w:pPr>
+      <w:rPr>
+        <w:rFonts w:ascii="Courier New" w:hAnsi="Courier New" w:cs="Courier New" w:hint="default"/>
+      </w:rPr>
+    </w:lvl>
+    <w:lvl w:ilvl="8" w:tplc="04090005" w:tentative="1">
+      <w:start w:val="1"/>
+      <w:numFmt w:val="bullet"/>
+      <w:lvlText w:val=""/>
+      <w:lvlJc w:val="left"/>
+      <w:pPr>
+        <w:ind w:left="6480" w:hanging="360"/>
+      </w:pPr>
+      <w:rPr>
+        <w:rFonts w:ascii="Wingdings" w:hAnsi="Wingdings" w:hint="default"/>
+      </w:rPr>
+    </w:lvl>
+  </w:abstractNum>
+  <w:num w:numId="1">
+    <w:abstractNumId w:val="1"/>
+  </w:num>
+  <w:num w:numId="2">
+    <w:abstractNumId w:val="0"/>
+  </w:num>
+</w:numbering>
+</file>
+
 <file path=word/styles.xml><?xml version="1.0" encoding="utf-8"?>
-<w:styles xmlns:mc="http://schemas.openxmlformats.org/markup-compatibility/2006" xmlns:r="http://schemas.openxmlformats.org/officeDocument/2006/relationships" xmlns:w="http://schemas.openxmlformats.org/wordprocessingml/2006/main" xmlns:w14="http://schemas.microsoft.com/office/word/2010/wordml" mc:Ignorable="w14">
+<w:styles xmlns:mc="http://schemas.openxmlformats.org/markup-compatibility/2006" xmlns:r="http://schemas.openxmlformats.org/officeDocument/2006/relationships" xmlns:w="http://schemas.openxmlformats.org/wordprocessingml/2006/main" xmlns:w14="http://schemas.microsoft.com/office/word/2010/wordml" xmlns:w15="http://schemas.microsoft.com/office/word/2012/wordml" mc:Ignorable="w14 w15">
   <w:docDefaults>
     <w:rPrDefault>
       <w:rPr>
@@ -3310,144 +3364,378 @@
       </w:pPr>
     </w:pPrDefault>
   </w:docDefaults>
-  <w:latentStyles w:defLockedState="0" w:defUIPriority="99" w:defSemiHidden="1" w:defUnhideWhenUsed="1" w:defQFormat="0" w:count="267">
-    <w:lsdException w:name="Normal" w:semiHidden="0" w:uiPriority="0" w:unhideWhenUsed="0" w:qFormat="1"/>
-    <w:lsdException w:name="heading 1" w:semiHidden="0" w:uiPriority="9" w:unhideWhenUsed="0" w:qFormat="1"/>
-    <w:lsdException w:name="heading 2" w:uiPriority="9" w:qFormat="1"/>
-    <w:lsdException w:name="heading 3" w:uiPriority="9" w:qFormat="1"/>
-    <w:lsdException w:name="heading 4" w:uiPriority="9" w:qFormat="1"/>
-    <w:lsdException w:name="heading 5" w:uiPriority="9" w:qFormat="1"/>
-    <w:lsdException w:name="heading 6" w:uiPriority="9" w:qFormat="1"/>
-    <w:lsdException w:name="heading 7" w:uiPriority="9" w:qFormat="1"/>
-    <w:lsdException w:name="heading 8" w:uiPriority="9" w:qFormat="1"/>
-    <w:lsdException w:name="heading 9" w:uiPriority="9" w:qFormat="1"/>
-    <w:lsdException w:name="toc 1" w:uiPriority="39"/>
-    <w:lsdException w:name="toc 2" w:uiPriority="39"/>
-    <w:lsdException w:name="toc 3" w:uiPriority="39"/>
-    <w:lsdException w:name="toc 4" w:uiPriority="39"/>
-    <w:lsdException w:name="toc 5" w:uiPriority="39"/>
-    <w:lsdException w:name="toc 6" w:uiPriority="39"/>
-    <w:lsdException w:name="toc 7" w:uiPriority="39"/>
-    <w:lsdException w:name="toc 8" w:uiPriority="39"/>
-    <w:lsdException w:name="toc 9" w:uiPriority="39"/>
-    <w:lsdException w:name="caption" w:uiPriority="35" w:qFormat="1"/>
-    <w:lsdException w:name="Title" w:semiHidden="0" w:uiPriority="10" w:unhideWhenUsed="0" w:qFormat="1"/>
-    <w:lsdException w:name="Default Paragraph Font" w:uiPriority="1"/>
-    <w:lsdException w:name="Subtitle" w:semiHidden="0" w:uiPriority="11" w:unhideWhenUsed="0" w:qFormat="1"/>
-    <w:lsdException w:name="Strong" w:semiHidden="0" w:uiPriority="22" w:unhideWhenUsed="0" w:qFormat="1"/>
-    <w:lsdException w:name="Emphasis" w:semiHidden="0" w:uiPriority="20" w:unhideWhenUsed="0" w:qFormat="1"/>
-    <w:lsdException w:name="Table Grid" w:semiHidden="0" w:uiPriority="59" w:unhideWhenUsed="0"/>
-    <w:lsdException w:name="Placeholder Text" w:unhideWhenUsed="0"/>
-    <w:lsdException w:name="No Spacing" w:semiHidden="0" w:uiPriority="1" w:unhideWhenUsed="0" w:qFormat="1"/>
-    <w:lsdException w:name="Light Shading" w:semiHidden="0" w:uiPriority="60" w:unhideWhenUsed="0"/>
-    <w:lsdException w:name="Light List" w:semiHidden="0" w:uiPriority="61" w:unhideWhenUsed="0"/>
-    <w:lsdException w:name="Light Grid" w:semiHidden="0" w:uiPriority="62" w:unhideWhenUsed="0"/>
-    <w:lsdException w:name="Medium Shading 1" w:semiHidden="0" w:uiPriority="63" w:unhideWhenUsed="0"/>
-    <w:lsdException w:name="Medium Shading 2" w:semiHidden="0" w:uiPriority="64" w:unhideWhenUsed="0"/>
-    <w:lsdException w:name="Medium List 1" w:semiHidden="0" w:uiPriority="65" w:unhideWhenUsed="0"/>
-    <w:lsdException w:name="Medium List 2" w:semiHidden="0" w:uiPriority="66" w:unhideWhenUsed="0"/>
-    <w:lsdException w:name="Medium Grid 1" w:semiHidden="0" w:uiPriority="67" w:unhideWhenUsed="0"/>
-    <w:lsdException w:name="Medium Grid 2" w:semiHidden="0" w:uiPriority="68" w:unhideWhenUsed="0"/>
-    <w:lsdException w:name="Medium Grid 3" w:semiHidden="0" w:uiPriority="69" w:unhideWhenUsed="0"/>
-    <w:lsdException w:name="Dark List" w:semiHidden="0" w:uiPriority="70" w:unhideWhenUsed="0"/>
-    <w:lsdException w:name="Colorful Shading" w:semiHidden="0" w:uiPriority="71" w:unhideWhenUsed="0"/>
-    <w:lsdException w:name="Colorful List" w:semiHidden="0" w:uiPriority="72" w:unhideWhenUsed="0"/>
-    <w:lsdException w:name="Colorful Grid" w:semiHidden="0" w:uiPriority="73" w:unhideWhenUsed="0"/>
-    <w:lsdException w:name="Light Shading Accent 1" w:semiHidden="0" w:uiPriority="60" w:unhideWhenUsed="0"/>
-    <w:lsdException w:name="Light List Accent 1" w:semiHidden="0" w:uiPriority="61" w:unhideWhenUsed="0"/>
-    <w:lsdException w:name="Light Grid Accent 1" w:semiHidden="0" w:uiPriority="62" w:unhideWhenUsed="0"/>
-    <w:lsdException w:name="Medium Shading 1 Accent 1" w:semiHidden="0" w:uiPriority="63" w:unhideWhenUsed="0"/>
-    <w:lsdException w:name="Medium Shading 2 Accent 1" w:semiHidden="0" w:uiPriority="64" w:unhideWhenUsed="0"/>
-    <w:lsdException w:name="Medium List 1 Accent 1" w:semiHidden="0" w:uiPriority="65" w:unhideWhenUsed="0"/>
-    <w:lsdException w:name="Revision" w:unhideWhenUsed="0"/>
-    <w:lsdException w:name="List Paragraph" w:semiHidden="0" w:uiPriority="34" w:unhideWhenUsed="0" w:qFormat="1"/>
-    <w:lsdException w:name="Quote" w:semiHidden="0" w:uiPriority="29" w:unhideWhenUsed="0" w:qFormat="1"/>
-    <w:lsdException w:name="Intense Quote" w:semiHidden="0" w:uiPriority="30" w:unhideWhenUsed="0" w:qFormat="1"/>
-    <w:lsdException w:name="Medium List 2 Accent 1" w:semiHidden="0" w:uiPriority="66" w:unhideWhenUsed="0"/>
-    <w:lsdException w:name="Medium Grid 1 Accent 1" w:semiHidden="0" w:uiPriority="67" w:unhideWhenUsed="0"/>
-    <w:lsdException w:name="Medium Grid 2 Accent 1" w:semiHidden="0" w:uiPriority="68" w:unhideWhenUsed="0"/>
-    <w:lsdException w:name="Medium Grid 3 Accent 1" w:semiHidden="0" w:uiPriority="69" w:unhideWhenUsed="0"/>
-    <w:lsdException w:name="Dark List Accent 1" w:semiHidden="0" w:uiPriority="70" w:unhideWhenUsed="0"/>
-    <w:lsdException w:name="Colorful Shading Accent 1" w:semiHidden="0" w:uiPriority="71" w:unhideWhenUsed="0"/>
-    <w:lsdException w:name="Colorful List Accent 1" w:semiHidden="0" w:uiPriority="72" w:unhideWhenUsed="0"/>
-    <w:lsdException w:name="Colorful Grid Accent 1" w:semiHidden="0" w:uiPriority="73" w:unhideWhenUsed="0"/>
-    <w:lsdException w:name="Light Shading Accent 2" w:semiHidden="0" w:uiPriority="60" w:unhideWhenUsed="0"/>
-    <w:lsdException w:name="Light List Accent 2" w:semiHidden="0" w:uiPriority="61" w:unhideWhenUsed="0"/>
-    <w:lsdException w:name="Light Grid Accent 2" w:semiHidden="0" w:uiPriority="62" w:unhideWhenUsed="0"/>
-    <w:lsdException w:name="Medium Shading 1 Accent 2" w:semiHidden="0" w:uiPriority="63" w:unhideWhenUsed="0"/>
-    <w:lsdException w:name="Medium Shading 2 Accent 2" w:semiHidden="0" w:uiPriority="64" w:unhideWhenUsed="0"/>
-    <w:lsdException w:name="Medium List 1 Accent 2" w:semiHidden="0" w:uiPriority="65" w:unhideWhenUsed="0"/>
-    <w:lsdException w:name="Medium List 2 Accent 2" w:semiHidden="0" w:uiPriority="66" w:unhideWhenUsed="0"/>
-    <w:lsdException w:name="Medium Grid 1 Accent 2" w:semiHidden="0" w:uiPriority="67" w:unhideWhenUsed="0"/>
-    <w:lsdException w:name="Medium Grid 2 Accent 2" w:semiHidden="0" w:uiPriority="68" w:unhideWhenUsed="0"/>
-    <w:lsdException w:name="Medium Grid 3 Accent 2" w:semiHidden="0" w:uiPriority="69" w:unhideWhenUsed="0"/>
-    <w:lsdException w:name="Dark List Accent 2" w:semiHidden="0" w:uiPriority="70" w:unhideWhenUsed="0"/>
-    <w:lsdException w:name="Colorful Shading Accent 2" w:semiHidden="0" w:uiPriority="71" w:unhideWhenUsed="0"/>
-    <w:lsdException w:name="Colorful List Accent 2" w:semiHidden="0" w:uiPriority="72" w:unhideWhenUsed="0"/>
-    <w:lsdException w:name="Colorful Grid Accent 2" w:semiHidden="0" w:uiPriority="73" w:unhideWhenUsed="0"/>
-    <w:lsdException w:name="Light Shading Accent 3" w:semiHidden="0" w:uiPriority="60" w:unhideWhenUsed="0"/>
-    <w:lsdException w:name="Light List Accent 3" w:semiHidden="0" w:uiPriority="61" w:unhideWhenUsed="0"/>
-    <w:lsdException w:name="Light Grid Accent 3" w:semiHidden="0" w:uiPriority="62" w:unhideWhenUsed="0"/>
-    <w:lsdException w:name="Medium Shading 1 Accent 3" w:semiHidden="0" w:uiPriority="63" w:unhideWhenUsed="0"/>
-    <w:lsdException w:name="Medium Shading 2 Accent 3" w:semiHidden="0" w:uiPriority="64" w:unhideWhenUsed="0"/>
-    <w:lsdException w:name="Medium List 1 Accent 3" w:semiHidden="0" w:uiPriority="65" w:unhideWhenUsed="0"/>
-    <w:lsdException w:name="Medium List 2 Accent 3" w:semiHidden="0" w:uiPriority="66" w:unhideWhenUsed="0"/>
-    <w:lsdException w:name="Medium Grid 1 Accent 3" w:semiHidden="0" w:uiPriority="67" w:unhideWhenUsed="0"/>
-    <w:lsdException w:name="Medium Grid 2 Accent 3" w:semiHidden="0" w:uiPriority="68" w:unhideWhenUsed="0"/>
-    <w:lsdException w:name="Medium Grid 3 Accent 3" w:semiHidden="0" w:uiPriority="69" w:unhideWhenUsed="0"/>
-    <w:lsdException w:name="Dark List Accent 3" w:semiHidden="0" w:uiPriority="70" w:unhideWhenUsed="0"/>
-    <w:lsdException w:name="Colorful Shading Accent 3" w:semiHidden="0" w:uiPriority="71" w:unhideWhenUsed="0"/>
-    <w:lsdException w:name="Colorful List Accent 3" w:semiHidden="0" w:uiPriority="72" w:unhideWhenUsed="0"/>
-    <w:lsdException w:name="Colorful Grid Accent 3" w:semiHidden="0" w:uiPriority="73" w:unhideWhenUsed="0"/>
-    <w:lsdException w:name="Light Shading Accent 4" w:semiHidden="0" w:uiPriority="60" w:unhideWhenUsed="0"/>
-    <w:lsdException w:name="Light List Accent 4" w:semiHidden="0" w:uiPriority="61" w:unhideWhenUsed="0"/>
-    <w:lsdException w:name="Light Grid Accent 4" w:semiHidden="0" w:uiPriority="62" w:unhideWhenUsed="0"/>
-    <w:lsdException w:name="Medium Shading 1 Accent 4" w:semiHidden="0" w:uiPriority="63" w:unhideWhenUsed="0"/>
-    <w:lsdException w:name="Medium Shading 2 Accent 4" w:semiHidden="0" w:uiPriority="64" w:unhideWhenUsed="0"/>
-    <w:lsdException w:name="Medium List 1 Accent 4" w:semiHidden="0" w:uiPriority="65" w:unhideWhenUsed="0"/>
-    <w:lsdException w:name="Medium List 2 Accent 4" w:semiHidden="0" w:uiPriority="66" w:unhideWhenUsed="0"/>
-    <w:lsdException w:name="Medium Grid 1 Accent 4" w:semiHidden="0" w:uiPriority="67" w:unhideWhenUsed="0"/>
-    <w:lsdException w:name="Medium Grid 2 Accent 4" w:semiHidden="0" w:uiPriority="68" w:unhideWhenUsed="0"/>
-    <w:lsdException w:name="Medium Grid 3 Accent 4" w:semiHidden="0" w:uiPriority="69" w:unhideWhenUsed="0"/>
-    <w:lsdException w:name="Dark List Accent 4" w:semiHidden="0" w:uiPriority="70" w:unhideWhenUsed="0"/>
-    <w:lsdException w:name="Colorful Shading Accent 4" w:semiHidden="0" w:uiPriority="71" w:unhideWhenUsed="0"/>
-    <w:lsdException w:name="Colorful List Accent 4" w:semiHidden="0" w:uiPriority="72" w:unhideWhenUsed="0"/>
-    <w:lsdException w:name="Colorful Grid Accent 4" w:semiHidden="0" w:uiPriority="73" w:unhideWhenUsed="0"/>
-    <w:lsdException w:name="Light Shading Accent 5" w:semiHidden="0" w:uiPriority="60" w:unhideWhenUsed="0"/>
-    <w:lsdException w:name="Light List Accent 5" w:semiHidden="0" w:uiPriority="61" w:unhideWhenUsed="0"/>
-    <w:lsdException w:name="Light Grid Accent 5" w:semiHidden="0" w:uiPriority="62" w:unhideWhenUsed="0"/>
-    <w:lsdException w:name="Medium Shading 1 Accent 5" w:semiHidden="0" w:uiPriority="63" w:unhideWhenUsed="0"/>
-    <w:lsdException w:name="Medium Shading 2 Accent 5" w:semiHidden="0" w:uiPriority="64" w:unhideWhenUsed="0"/>
-    <w:lsdException w:name="Medium List 1 Accent 5" w:semiHidden="0" w:uiPriority="65" w:unhideWhenUsed="0"/>
-    <w:lsdException w:name="Medium List 2 Accent 5" w:semiHidden="0" w:uiPriority="66" w:unhideWhenUsed="0"/>
-    <w:lsdException w:name="Medium Grid 1 Accent 5" w:semiHidden="0" w:uiPriority="67" w:unhideWhenUsed="0"/>
-    <w:lsdException w:name="Medium Grid 2 Accent 5" w:semiHidden="0" w:uiPriority="68" w:unhideWhenUsed="0"/>
-    <w:lsdException w:name="Medium Grid 3 Accent 5" w:semiHidden="0" w:uiPriority="69" w:unhideWhenUsed="0"/>
-    <w:lsdException w:name="Dark List Accent 5" w:semiHidden="0" w:uiPriority="70" w:unhideWhenUsed="0"/>
-    <w:lsdException w:name="Colorful Shading Accent 5" w:semiHidden="0" w:uiPriority="71" w:unhideWhenUsed="0"/>
-    <w:lsdException w:name="Colorful List Accent 5" w:semiHidden="0" w:uiPriority="72" w:unhideWhenUsed="0"/>
-    <w:lsdException w:name="Colorful Grid Accent 5" w:semiHidden="0" w:uiPriority="73" w:unhideWhenUsed="0"/>
-    <w:lsdException w:name="Light Shading Accent 6" w:semiHidden="0" w:uiPriority="60" w:unhideWhenUsed="0"/>
-    <w:lsdException w:name="Light List Accent 6" w:semiHidden="0" w:uiPriority="61" w:unhideWhenUsed="0"/>
-    <w:lsdException w:name="Light Grid Accent 6" w:semiHidden="0" w:uiPriority="62" w:unhideWhenUsed="0"/>
-    <w:lsdException w:name="Medium Shading 1 Accent 6" w:semiHidden="0" w:uiPriority="63" w:unhideWhenUsed="0"/>
-    <w:lsdException w:name="Medium Shading 2 Accent 6" w:semiHidden="0" w:uiPriority="64" w:unhideWhenUsed="0"/>
-    <w:lsdException w:name="Medium List 1 Accent 6" w:semiHidden="0" w:uiPriority="65" w:unhideWhenUsed="0"/>
-    <w:lsdException w:name="Medium List 2 Accent 6" w:semiHidden="0" w:uiPriority="66" w:unhideWhenUsed="0"/>
-    <w:lsdException w:name="Medium Grid 1 Accent 6" w:semiHidden="0" w:uiPriority="67" w:unhideWhenUsed="0"/>
-    <w:lsdException w:name="Medium Grid 2 Accent 6" w:semiHidden="0" w:uiPriority="68" w:unhideWhenUsed="0"/>
-    <w:lsdException w:name="Medium Grid 3 Accent 6" w:semiHidden="0" w:uiPriority="69" w:unhideWhenUsed="0"/>
-    <w:lsdException w:name="Dark List Accent 6" w:semiHidden="0" w:uiPriority="70" w:unhideWhenUsed="0"/>
-    <w:lsdException w:name="Colorful Shading Accent 6" w:semiHidden="0" w:uiPriority="71" w:unhideWhenUsed="0"/>
-    <w:lsdException w:name="Colorful List Accent 6" w:semiHidden="0" w:uiPriority="72" w:unhideWhenUsed="0"/>
-    <w:lsdException w:name="Colorful Grid Accent 6" w:semiHidden="0" w:uiPriority="73" w:unhideWhenUsed="0"/>
-    <w:lsdException w:name="Subtle Emphasis" w:semiHidden="0" w:uiPriority="19" w:unhideWhenUsed="0" w:qFormat="1"/>
-    <w:lsdException w:name="Intense Emphasis" w:semiHidden="0" w:uiPriority="21" w:unhideWhenUsed="0" w:qFormat="1"/>
-    <w:lsdException w:name="Subtle Reference" w:semiHidden="0" w:uiPriority="31" w:unhideWhenUsed="0" w:qFormat="1"/>
-    <w:lsdException w:name="Intense Reference" w:semiHidden="0" w:uiPriority="32" w:unhideWhenUsed="0" w:qFormat="1"/>
-    <w:lsdException w:name="Book Title" w:semiHidden="0" w:uiPriority="33" w:unhideWhenUsed="0" w:qFormat="1"/>
-    <w:lsdException w:name="Bibliography" w:uiPriority="37"/>
-    <w:lsdException w:name="TOC Heading" w:uiPriority="39" w:qFormat="1"/>
+  <w:latentStyles w:defLockedState="0" w:defUIPriority="99" w:defSemiHidden="0" w:defUnhideWhenUsed="0" w:defQFormat="0" w:count="371">
+    <w:lsdException w:name="Normal" w:uiPriority="0" w:qFormat="1"/>
+    <w:lsdException w:name="heading 1" w:uiPriority="9" w:qFormat="1"/>
+    <w:lsdException w:name="heading 2" w:semiHidden="1" w:uiPriority="9" w:unhideWhenUsed="1" w:qFormat="1"/>
+    <w:lsdException w:name="heading 3" w:semiHidden="1" w:uiPriority="9" w:unhideWhenUsed="1" w:qFormat="1"/>
+    <w:lsdException w:name="heading 4" w:semiHidden="1" w:uiPriority="9" w:unhideWhenUsed="1" w:qFormat="1"/>
+    <w:lsdException w:name="heading 5" w:semiHidden="1" w:uiPriority="9" w:unhideWhenUsed="1" w:qFormat="1"/>
+    <w:lsdException w:name="heading 6" w:semiHidden="1" w:uiPriority="9" w:unhideWhenUsed="1" w:qFormat="1"/>
+    <w:lsdException w:name="heading 7" w:semiHidden="1" w:uiPriority="9" w:unhideWhenUsed="1" w:qFormat="1"/>
+    <w:lsdException w:name="heading 8" w:semiHidden="1" w:uiPriority="9" w:unhideWhenUsed="1" w:qFormat="1"/>
+    <w:lsdException w:name="heading 9" w:semiHidden="1" w:uiPriority="9" w:unhideWhenUsed="1" w:qFormat="1"/>
+    <w:lsdException w:name="index 1" w:semiHidden="1" w:unhideWhenUsed="1"/>
+    <w:lsdException w:name="index 2" w:semiHidden="1" w:unhideWhenUsed="1"/>
+    <w:lsdException w:name="index 3" w:semiHidden="1" w:unhideWhenUsed="1"/>
+    <w:lsdException w:name="index 4" w:semiHidden="1" w:unhideWhenUsed="1"/>
+    <w:lsdException w:name="index 5" w:semiHidden="1" w:unhideWhenUsed="1"/>
+    <w:lsdException w:name="index 6" w:semiHidden="1" w:unhideWhenUsed="1"/>
+    <w:lsdException w:name="index 7" w:semiHidden="1" w:unhideWhenUsed="1"/>
+    <w:lsdException w:name="index 8" w:semiHidden="1" w:unhideWhenUsed="1"/>
+    <w:lsdException w:name="index 9" w:semiHidden="1" w:unhideWhenUsed="1"/>
+    <w:lsdException w:name="toc 1" w:semiHidden="1" w:uiPriority="39" w:unhideWhenUsed="1"/>
+    <w:lsdException w:name="toc 2" w:semiHidden="1" w:uiPriority="39" w:unhideWhenUsed="1"/>
+    <w:lsdException w:name="toc 3" w:semiHidden="1" w:uiPriority="39" w:unhideWhenUsed="1"/>
+    <w:lsdException w:name="toc 4" w:semiHidden="1" w:uiPriority="39" w:unhideWhenUsed="1"/>
+    <w:lsdException w:name="toc 5" w:semiHidden="1" w:uiPriority="39" w:unhideWhenUsed="1"/>
+    <w:lsdException w:name="toc 6" w:semiHidden="1" w:uiPriority="39" w:unhideWhenUsed="1"/>
+    <w:lsdException w:name="toc 7" w:semiHidden="1" w:uiPriority="39" w:unhideWhenUsed="1"/>
+    <w:lsdException w:name="toc 8" w:semiHidden="1" w:uiPriority="39" w:unhideWhenUsed="1"/>
+    <w:lsdException w:name="toc 9" w:semiHidden="1" w:uiPriority="39" w:unhideWhenUsed="1"/>
+    <w:lsdException w:name="Normal Indent" w:semiHidden="1" w:unhideWhenUsed="1"/>
+    <w:lsdException w:name="footnote text" w:semiHidden="1" w:unhideWhenUsed="1"/>
+    <w:lsdException w:name="annotation text" w:semiHidden="1" w:unhideWhenUsed="1"/>
+    <w:lsdException w:name="header" w:semiHidden="1" w:unhideWhenUsed="1"/>
+    <w:lsdException w:name="footer" w:semiHidden="1" w:unhideWhenUsed="1"/>
+    <w:lsdException w:name="index heading" w:semiHidden="1" w:unhideWhenUsed="1"/>
+    <w:lsdException w:name="caption" w:semiHidden="1" w:uiPriority="35" w:unhideWhenUsed="1" w:qFormat="1"/>
+    <w:lsdException w:name="table of figures" w:semiHidden="1" w:unhideWhenUsed="1"/>
+    <w:lsdException w:name="envelope address" w:semiHidden="1" w:unhideWhenUsed="1"/>
+    <w:lsdException w:name="envelope return" w:semiHidden="1" w:unhideWhenUsed="1"/>
+    <w:lsdException w:name="footnote reference" w:semiHidden="1" w:unhideWhenUsed="1"/>
+    <w:lsdException w:name="annotation reference" w:semiHidden="1" w:unhideWhenUsed="1"/>
+    <w:lsdException w:name="line number" w:semiHidden="1" w:unhideWhenUsed="1"/>
+    <w:lsdException w:name="page number" w:semiHidden="1" w:unhideWhenUsed="1"/>
+    <w:lsdException w:name="endnote reference" w:semiHidden="1" w:unhideWhenUsed="1"/>
+    <w:lsdException w:name="endnote text" w:semiHidden="1" w:unhideWhenUsed="1"/>
+    <w:lsdException w:name="table of authorities" w:semiHidden="1" w:unhideWhenUsed="1"/>
+    <w:lsdException w:name="macro" w:semiHidden="1" w:unhideWhenUsed="1"/>
+    <w:lsdException w:name="toa heading" w:semiHidden="1" w:unhideWhenUsed="1"/>
+    <w:lsdException w:name="List" w:semiHidden="1" w:unhideWhenUsed="1"/>
+    <w:lsdException w:name="List Bullet" w:semiHidden="1" w:unhideWhenUsed="1"/>
+    <w:lsdException w:name="List Number" w:semiHidden="1" w:unhideWhenUsed="1"/>
+    <w:lsdException w:name="List 2" w:semiHidden="1" w:unhideWhenUsed="1"/>
+    <w:lsdException w:name="List 3" w:semiHidden="1" w:unhideWhenUsed="1"/>
+    <w:lsdException w:name="List 4" w:semiHidden="1" w:unhideWhenUsed="1"/>
+    <w:lsdException w:name="List 5" w:semiHidden="1" w:unhideWhenUsed="1"/>
+    <w:lsdException w:name="List Bullet 2" w:semiHidden="1" w:unhideWhenUsed="1"/>
+    <w:lsdException w:name="List Bullet 3" w:semiHidden="1" w:unhideWhenUsed="1"/>
+    <w:lsdException w:name="List Bullet 4" w:semiHidden="1" w:unhideWhenUsed="1"/>
+    <w:lsdException w:name="List Bullet 5" w:semiHidden="1" w:unhideWhenUsed="1"/>
+    <w:lsdException w:name="List Number 2" w:semiHidden="1" w:unhideWhenUsed="1"/>
+    <w:lsdException w:name="List Number 3" w:semiHidden="1" w:unhideWhenUsed="1"/>
+    <w:lsdException w:name="List Number 4" w:semiHidden="1" w:unhideWhenUsed="1"/>
+    <w:lsdException w:name="List Number 5" w:semiHidden="1" w:unhideWhenUsed="1"/>
+    <w:lsdException w:name="Title" w:uiPriority="10" w:qFormat="1"/>
+    <w:lsdException w:name="Closing" w:semiHidden="1" w:unhideWhenUsed="1"/>
+    <w:lsdException w:name="Signature" w:semiHidden="1" w:unhideWhenUsed="1"/>
+    <w:lsdException w:name="Default Paragraph Font" w:semiHidden="1" w:uiPriority="1" w:unhideWhenUsed="1"/>
+    <w:lsdException w:name="Body Text" w:semiHidden="1" w:unhideWhenUsed="1"/>
+    <w:lsdException w:name="Body Text Indent" w:semiHidden="1" w:unhideWhenUsed="1"/>
+    <w:lsdException w:name="List Continue" w:semiHidden="1" w:unhideWhenUsed="1"/>
+    <w:lsdException w:name="List Continue 2" w:semiHidden="1" w:unhideWhenUsed="1"/>
+    <w:lsdException w:name="List Continue 3" w:semiHidden="1" w:unhideWhenUsed="1"/>
+    <w:lsdException w:name="List Continue 4" w:semiHidden="1" w:unhideWhenUsed="1"/>
+    <w:lsdException w:name="List Continue 5" w:semiHidden="1" w:unhideWhenUsed="1"/>
+    <w:lsdException w:name="Message Header" w:semiHidden="1" w:unhideWhenUsed="1"/>
+    <w:lsdException w:name="Subtitle" w:uiPriority="11" w:qFormat="1"/>
+    <w:lsdException w:name="Salutation" w:semiHidden="1" w:unhideWhenUsed="1"/>
+    <w:lsdException w:name="Date" w:semiHidden="1" w:unhideWhenUsed="1"/>
+    <w:lsdException w:name="Body Text First Indent" w:semiHidden="1" w:unhideWhenUsed="1"/>
+    <w:lsdException w:name="Body Text First Indent 2" w:semiHidden="1" w:unhideWhenUsed="1"/>
+    <w:lsdException w:name="Note Heading" w:semiHidden="1" w:unhideWhenUsed="1"/>
+    <w:lsdException w:name="Body Text 2" w:semiHidden="1" w:unhideWhenUsed="1"/>
+    <w:lsdException w:name="Body Text 3" w:semiHidden="1" w:unhideWhenUsed="1"/>
+    <w:lsdException w:name="Body Text Indent 2" w:semiHidden="1" w:unhideWhenUsed="1"/>
+    <w:lsdException w:name="Body Text Indent 3" w:semiHidden="1" w:unhideWhenUsed="1"/>
+    <w:lsdException w:name="Block Text" w:semiHidden="1" w:unhideWhenUsed="1"/>
+    <w:lsdException w:name="Hyperlink" w:semiHidden="1" w:unhideWhenUsed="1"/>
+    <w:lsdException w:name="FollowedHyperlink" w:semiHidden="1" w:unhideWhenUsed="1"/>
+    <w:lsdException w:name="Strong" w:uiPriority="22" w:qFormat="1"/>
+    <w:lsdException w:name="Emphasis" w:uiPriority="20" w:qFormat="1"/>
+    <w:lsdException w:name="Document Map" w:semiHidden="1" w:unhideWhenUsed="1"/>
+    <w:lsdException w:name="Plain Text" w:semiHidden="1" w:unhideWhenUsed="1"/>
+    <w:lsdException w:name="E-mail Signature" w:semiHidden="1" w:unhideWhenUsed="1"/>
+    <w:lsdException w:name="HTML Top of Form" w:semiHidden="1" w:unhideWhenUsed="1"/>
+    <w:lsdException w:name="HTML Bottom of Form" w:semiHidden="1" w:unhideWhenUsed="1"/>
+    <w:lsdException w:name="Normal (Web)" w:semiHidden="1" w:unhideWhenUsed="1"/>
+    <w:lsdException w:name="HTML Acronym" w:semiHidden="1" w:unhideWhenUsed="1"/>
+    <w:lsdException w:name="HTML Address" w:semiHidden="1" w:unhideWhenUsed="1"/>
+    <w:lsdException w:name="HTML Cite" w:semiHidden="1" w:unhideWhenUsed="1"/>
+    <w:lsdException w:name="HTML Code" w:semiHidden="1" w:unhideWhenUsed="1"/>
+    <w:lsdException w:name="HTML Definition" w:semiHidden="1" w:unhideWhenUsed="1"/>
+    <w:lsdException w:name="HTML Keyboard" w:semiHidden="1" w:unhideWhenUsed="1"/>
+    <w:lsdException w:name="HTML Preformatted" w:semiHidden="1" w:unhideWhenUsed="1"/>
+    <w:lsdException w:name="HTML Sample" w:semiHidden="1" w:unhideWhenUsed="1"/>
+    <w:lsdException w:name="HTML Typewriter" w:semiHidden="1" w:unhideWhenUsed="1"/>
+    <w:lsdException w:name="HTML Variable" w:semiHidden="1" w:unhideWhenUsed="1"/>
+    <w:lsdException w:name="Normal Table" w:semiHidden="1" w:unhideWhenUsed="1"/>
+    <w:lsdException w:name="annotation subject" w:semiHidden="1" w:unhideWhenUsed="1"/>
+    <w:lsdException w:name="No List" w:semiHidden="1" w:unhideWhenUsed="1"/>
+    <w:lsdException w:name="Outline List 1" w:semiHidden="1" w:unhideWhenUsed="1"/>
+    <w:lsdException w:name="Outline List 2" w:semiHidden="1" w:unhideWhenUsed="1"/>
+    <w:lsdException w:name="Outline List 3" w:semiHidden="1" w:unhideWhenUsed="1"/>
+    <w:lsdException w:name="Table Simple 1" w:semiHidden="1" w:unhideWhenUsed="1"/>
+    <w:lsdException w:name="Table Simple 2" w:semiHidden="1" w:unhideWhenUsed="1"/>
+    <w:lsdException w:name="Table Simple 3" w:semiHidden="1" w:unhideWhenUsed="1"/>
+    <w:lsdException w:name="Table Classic 1" w:semiHidden="1" w:unhideWhenUsed="1"/>
+    <w:lsdException w:name="Table Classic 2" w:semiHidden="1" w:unhideWhenUsed="1"/>
+    <w:lsdException w:name="Table Classic 3" w:semiHidden="1" w:unhideWhenUsed="1"/>
+    <w:lsdException w:name="Table Classic 4" w:semiHidden="1" w:unhideWhenUsed="1"/>
+    <w:lsdException w:name="Table Colorful 1" w:semiHidden="1" w:unhideWhenUsed="1"/>
+    <w:lsdException w:name="Table Colorful 2" w:semiHidden="1" w:unhideWhenUsed="1"/>
+    <w:lsdException w:name="Table Colorful 3" w:semiHidden="1" w:unhideWhenUsed="1"/>
+    <w:lsdException w:name="Table Columns 1" w:semiHidden="1" w:unhideWhenUsed="1"/>
+    <w:lsdException w:name="Table Columns 2" w:semiHidden="1" w:unhideWhenUsed="1"/>
+    <w:lsdException w:name="Table Columns 3" w:semiHidden="1" w:unhideWhenUsed="1"/>
+    <w:lsdException w:name="Table Columns 4" w:semiHidden="1" w:unhideWhenUsed="1"/>
+    <w:lsdException w:name="Table Columns 5" w:semiHidden="1" w:unhideWhenUsed="1"/>
+    <w:lsdException w:name="Table Grid 1" w:semiHidden="1" w:unhideWhenUsed="1"/>
+    <w:lsdException w:name="Table Grid 2" w:semiHidden="1" w:unhideWhenUsed="1"/>
+    <w:lsdException w:name="Table Grid 3" w:semiHidden="1" w:unhideWhenUsed="1"/>
+    <w:lsdException w:name="Table Grid 4" w:semiHidden="1" w:unhideWhenUsed="1"/>
+    <w:lsdException w:name="Table Grid 5" w:semiHidden="1" w:unhideWhenUsed="1"/>
+    <w:lsdException w:name="Table Grid 6" w:semiHidden="1" w:unhideWhenUsed="1"/>
+    <w:lsdException w:name="Table Grid 7" w:semiHidden="1" w:unhideWhenUsed="1"/>
+    <w:lsdException w:name="Table Grid 8" w:semiHidden="1" w:unhideWhenUsed="1"/>
+    <w:lsdException w:name="Table List 1" w:semiHidden="1" w:unhideWhenUsed="1"/>
+    <w:lsdException w:name="Table List 2" w:semiHidden="1" w:unhideWhenUsed="1"/>
+    <w:lsdException w:name="Table List 3" w:semiHidden="1" w:unhideWhenUsed="1"/>
+    <w:lsdException w:name="Table List 4" w:semiHidden="1" w:unhideWhenUsed="1"/>
+    <w:lsdException w:name="Table List 5" w:semiHidden="1" w:unhideWhenUsed="1"/>
+    <w:lsdException w:name="Table List 6" w:semiHidden="1" w:unhideWhenUsed="1"/>
+    <w:lsdException w:name="Table List 7" w:semiHidden="1" w:unhideWhenUsed="1"/>
+    <w:lsdException w:name="Table List 8" w:semiHidden="1" w:unhideWhenUsed="1"/>
+    <w:lsdException w:name="Table 3D effects 1" w:semiHidden="1" w:unhideWhenUsed="1"/>
+    <w:lsdException w:name="Table 3D effects 2" w:semiHidden="1" w:unhideWhenUsed="1"/>
+    <w:lsdException w:name="Table 3D effects 3" w:semiHidden="1" w:unhideWhenUsed="1"/>
+    <w:lsdException w:name="Table Contemporary" w:semiHidden="1" w:unhideWhenUsed="1"/>
+    <w:lsdException w:name="Table Elegant" w:semiHidden="1" w:unhideWhenUsed="1"/>
+    <w:lsdException w:name="Table Professional" w:semiHidden="1" w:unhideWhenUsed="1"/>
+    <w:lsdException w:name="Table Subtle 1" w:semiHidden="1" w:unhideWhenUsed="1"/>
+    <w:lsdException w:name="Table Subtle 2" w:semiHidden="1" w:unhideWhenUsed="1"/>
+    <w:lsdException w:name="Table Web 1" w:semiHidden="1" w:unhideWhenUsed="1"/>
+    <w:lsdException w:name="Table Web 2" w:semiHidden="1" w:unhideWhenUsed="1"/>
+    <w:lsdException w:name="Table Web 3" w:semiHidden="1" w:unhideWhenUsed="1"/>
+    <w:lsdException w:name="Balloon Text" w:semiHidden="1" w:unhideWhenUsed="1"/>
+    <w:lsdException w:name="Table Grid" w:uiPriority="59"/>
+    <w:lsdException w:name="Table Theme" w:semiHidden="1" w:unhideWhenUsed="1"/>
+    <w:lsdException w:name="Placeholder Text" w:semiHidden="1"/>
+    <w:lsdException w:name="No Spacing" w:uiPriority="1" w:qFormat="1"/>
+    <w:lsdException w:name="Light Shading" w:uiPriority="60"/>
+    <w:lsdException w:name="Light List" w:uiPriority="61"/>
+    <w:lsdException w:name="Light Grid" w:uiPriority="62"/>
+    <w:lsdException w:name="Medium Shading 1" w:uiPriority="63"/>
+    <w:lsdException w:name="Medium Shading 2" w:uiPriority="64"/>
+    <w:lsdException w:name="Medium List 1" w:uiPriority="65"/>
+    <w:lsdException w:name="Medium List 2" w:uiPriority="66"/>
+    <w:lsdException w:name="Medium Grid 1" w:uiPriority="67"/>
+    <w:lsdException w:name="Medium Grid 2" w:uiPriority="68"/>
+    <w:lsdException w:name="Medium Grid 3" w:uiPriority="69"/>
+    <w:lsdException w:name="Dark List" w:uiPriority="70"/>
+    <w:lsdException w:name="Colorful Shading" w:uiPriority="71"/>
+    <w:lsdException w:name="Colorful List" w:uiPriority="72"/>
+    <w:lsdException w:name="Colorful Grid" w:uiPriority="73"/>
+    <w:lsdException w:name="Light Shading Accent 1" w:uiPriority="60"/>
+    <w:lsdException w:name="Light List Accent 1" w:uiPriority="61"/>
+    <w:lsdException w:name="Light Grid Accent 1" w:uiPriority="62"/>
+    <w:lsdException w:name="Medium Shading 1 Accent 1" w:uiPriority="63"/>
+    <w:lsdException w:name="Medium Shading 2 Accent 1" w:uiPriority="64"/>
+    <w:lsdException w:name="Medium List 1 Accent 1" w:uiPriority="65"/>
+    <w:lsdException w:name="Revision" w:semiHidden="1"/>
+    <w:lsdException w:name="List Paragraph" w:uiPriority="34" w:qFormat="1"/>
+    <w:lsdException w:name="Quote" w:uiPriority="29" w:qFormat="1"/>
+    <w:lsdException w:name="Intense Quote" w:uiPriority="30" w:qFormat="1"/>
+    <w:lsdException w:name="Medium List 2 Accent 1" w:uiPriority="66"/>
+    <w:lsdException w:name="Medium Grid 1 Accent 1" w:uiPriority="67"/>
+    <w:lsdException w:name="Medium Grid 2 Accent 1" w:uiPriority="68"/>
+    <w:lsdException w:name="Medium Grid 3 Accent 1" w:uiPriority="69"/>
+    <w:lsdException w:name="Dark List Accent 1" w:uiPriority="70"/>
+    <w:lsdException w:name="Colorful Shading Accent 1" w:uiPriority="71"/>
+    <w:lsdException w:name="Colorful List Accent 1" w:uiPriority="72"/>
+    <w:lsdException w:name="Colorful Grid Accent 1" w:uiPriority="73"/>
+    <w:lsdException w:name="Light Shading Accent 2" w:uiPriority="60"/>
+    <w:lsdException w:name="Light List Accent 2" w:uiPriority="61"/>
+    <w:lsdException w:name="Light Grid Accent 2" w:uiPriority="62"/>
+    <w:lsdException w:name="Medium Shading 1 Accent 2" w:uiPriority="63"/>
+    <w:lsdException w:name="Medium Shading 2 Accent 2" w:uiPriority="64"/>
+    <w:lsdException w:name="Medium List 1 Accent 2" w:uiPriority="65"/>
+    <w:lsdException w:name="Medium List 2 Accent 2" w:uiPriority="66"/>
+    <w:lsdException w:name="Medium Grid 1 Accent 2" w:uiPriority="67"/>
+    <w:lsdException w:name="Medium Grid 2 Accent 2" w:uiPriority="68"/>
+    <w:lsdException w:name="Medium Grid 3 Accent 2" w:uiPriority="69"/>
+    <w:lsdException w:name="Dark List Accent 2" w:uiPriority="70"/>
+    <w:lsdException w:name="Colorful Shading Accent 2" w:uiPriority="71"/>
+    <w:lsdException w:name="Colorful List Accent 2" w:uiPriority="72"/>
+    <w:lsdException w:name="Colorful Grid Accent 2" w:uiPriority="73"/>
+    <w:lsdException w:name="Light Shading Accent 3" w:uiPriority="60"/>
+    <w:lsdException w:name="Light List Accent 3" w:uiPriority="61"/>
+    <w:lsdException w:name="Light Grid Accent 3" w:uiPriority="62"/>
+    <w:lsdException w:name="Medium Shading 1 Accent 3" w:uiPriority="63"/>
+    <w:lsdException w:name="Medium Shading 2 Accent 3" w:uiPriority="64"/>
+    <w:lsdException w:name="Medium List 1 Accent 3" w:uiPriority="65"/>
+    <w:lsdException w:name="Medium List 2 Accent 3" w:uiPriority="66"/>
+    <w:lsdException w:name="Medium Grid 1 Accent 3" w:uiPriority="67"/>
+    <w:lsdException w:name="Medium Grid 2 Accent 3" w:uiPriority="68"/>
+    <w:lsdException w:name="Medium Grid 3 Accent 3" w:uiPriority="69"/>
+    <w:lsdException w:name="Dark List Accent 3" w:uiPriority="70"/>
+    <w:lsdException w:name="Colorful Shading Accent 3" w:uiPriority="71"/>
+    <w:lsdException w:name="Colorful List Accent 3" w:uiPriority="72"/>
+    <w:lsdException w:name="Colorful Grid Accent 3" w:uiPriority="73"/>
+    <w:lsdException w:name="Light Shading Accent 4" w:uiPriority="60"/>
+    <w:lsdException w:name="Light List Accent 4" w:uiPriority="61"/>
+    <w:lsdException w:name="Light Grid Accent 4" w:uiPriority="62"/>
+    <w:lsdException w:name="Medium Shading 1 Accent 4" w:uiPriority="63"/>
+    <w:lsdException w:name="Medium Shading 2 Accent 4" w:uiPriority="64"/>
+    <w:lsdException w:name="Medium List 1 Accent 4" w:uiPriority="65"/>
+    <w:lsdException w:name="Medium List 2 Accent 4" w:uiPriority="66"/>
+    <w:lsdException w:name="Medium Grid 1 Accent 4" w:uiPriority="67"/>
+    <w:lsdException w:name="Medium Grid 2 Accent 4" w:uiPriority="68"/>
+    <w:lsdException w:name="Medium Grid 3 Accent 4" w:uiPriority="69"/>
+    <w:lsdException w:name="Dark List Accent 4" w:uiPriority="70"/>
+    <w:lsdException w:name="Colorful Shading Accent 4" w:uiPriority="71"/>
+    <w:lsdException w:name="Colorful List Accent 4" w:uiPriority="72"/>
+    <w:lsdException w:name="Colorful Grid Accent 4" w:uiPriority="73"/>
+    <w:lsdException w:name="Light Shading Accent 5" w:uiPriority="60"/>
+    <w:lsdException w:name="Light List Accent 5" w:uiPriority="61"/>
+    <w:lsdException w:name="Light Grid Accent 5" w:uiPriority="62"/>
+    <w:lsdException w:name="Medium Shading 1 Accent 5" w:uiPriority="63"/>
+    <w:lsdException w:name="Medium Shading 2 Accent 5" w:uiPriority="64"/>
+    <w:lsdException w:name="Medium List 1 Accent 5" w:uiPriority="65"/>
+    <w:lsdException w:name="Medium List 2 Accent 5" w:uiPriority="66"/>
+    <w:lsdException w:name="Medium Grid 1 Accent 5" w:uiPriority="67"/>
+    <w:lsdException w:name="Medium Grid 2 Accent 5" w:uiPriority="68"/>
+    <w:lsdException w:name="Medium Grid 3 Accent 5" w:uiPriority="69"/>
+    <w:lsdException w:name="Dark List Accent 5" w:uiPriority="70"/>
+    <w:lsdException w:name="Colorful Shading Accent 5" w:uiPriority="71"/>
+    <w:lsdException w:name="Colorful List Accent 5" w:uiPriority="72"/>
+    <w:lsdException w:name="Colorful Grid Accent 5" w:uiPriority="73"/>
+    <w:lsdException w:name="Light Shading Accent 6" w:uiPriority="60"/>
+    <w:lsdException w:name="Light List Accent 6" w:uiPriority="61"/>
+    <w:lsdException w:name="Light Grid Accent 6" w:uiPriority="62"/>
+    <w:lsdException w:name="Medium Shading 1 Accent 6" w:uiPriority="63"/>
+    <w:lsdException w:name="Medium Shading 2 Accent 6" w:uiPriority="64"/>
+    <w:lsdException w:name="Medium List 1 Accent 6" w:uiPriority="65"/>
+    <w:lsdException w:name="Medium List 2 Accent 6" w:uiPriority="66"/>
+    <w:lsdException w:name="Medium Grid 1 Accent 6" w:uiPriority="67"/>
+    <w:lsdException w:name="Medium Grid 2 Accent 6" w:uiPriority="68"/>
+    <w:lsdException w:name="Medium Grid 3 Accent 6" w:uiPriority="69"/>
+    <w:lsdException w:name="Dark List Accent 6" w:uiPriority="70"/>
+    <w:lsdException w:name="Colorful Shading Accent 6" w:uiPriority="71"/>
+    <w:lsdException w:name="Colorful List Accent 6" w:uiPriority="72"/>
+    <w:lsdException w:name="Colorful Grid Accent 6" w:uiPriority="73"/>
+    <w:lsdException w:name="Subtle Emphasis" w:uiPriority="19" w:qFormat="1"/>
+    <w:lsdException w:name="Intense Emphasis" w:uiPriority="21" w:qFormat="1"/>
+    <w:lsdException w:name="Subtle Reference" w:uiPriority="31" w:qFormat="1"/>
+    <w:lsdException w:name="Intense Reference" w:uiPriority="32" w:qFormat="1"/>
+    <w:lsdException w:name="Book Title" w:uiPriority="33" w:qFormat="1"/>
+    <w:lsdException w:name="Bibliography" w:semiHidden="1" w:uiPriority="37" w:unhideWhenUsed="1"/>
+    <w:lsdException w:name="TOC Heading" w:semiHidden="1" w:uiPriority="39" w:unhideWhenUsed="1" w:qFormat="1"/>
+    <w:lsdException w:name="Plain Table 1" w:uiPriority="41"/>
+    <w:lsdException w:name="Plain Table 2" w:uiPriority="42"/>
+    <w:lsdException w:name="Plain Table 3" w:uiPriority="43"/>
+    <w:lsdException w:name="Plain Table 4" w:uiPriority="44"/>
+    <w:lsdException w:name="Plain Table 5" w:uiPriority="45"/>
+    <w:lsdException w:name="Grid Table Light" w:uiPriority="40"/>
+    <w:lsdException w:name="Grid Table 1 Light" w:uiPriority="46"/>
+    <w:lsdException w:name="Grid Table 2" w:uiPriority="47"/>
+    <w:lsdException w:name="Grid Table 3" w:uiPriority="48"/>
+    <w:lsdException w:name="Grid Table 4" w:uiPriority="49"/>
+    <w:lsdException w:name="Grid Table 5 Dark" w:uiPriority="50"/>
+    <w:lsdException w:name="Grid Table 6 Colorful" w:uiPriority="51"/>
+    <w:lsdException w:name="Grid Table 7 Colorful" w:uiPriority="52"/>
+    <w:lsdException w:name="Grid Table 1 Light Accent 1" w:uiPriority="46"/>
+    <w:lsdException w:name="Grid Table 2 Accent 1" w:uiPriority="47"/>
+    <w:lsdException w:name="Grid Table 3 Accent 1" w:uiPriority="48"/>
+    <w:lsdException w:name="Grid Table 4 Accent 1" w:uiPriority="49"/>
+    <w:lsdException w:name="Grid Table 5 Dark Accent 1" w:uiPriority="50"/>
+    <w:lsdException w:name="Grid Table 6 Colorful Accent 1" w:uiPriority="51"/>
+    <w:lsdException w:name="Grid Table 7 Colorful Accent 1" w:uiPriority="52"/>
+    <w:lsdException w:name="Grid Table 1 Light Accent 2" w:uiPriority="46"/>
+    <w:lsdException w:name="Grid Table 2 Accent 2" w:uiPriority="47"/>
+    <w:lsdException w:name="Grid Table 3 Accent 2" w:uiPriority="48"/>
+    <w:lsdException w:name="Grid Table 4 Accent 2" w:uiPriority="49"/>
+    <w:lsdException w:name="Grid Table 5 Dark Accent 2" w:uiPriority="50"/>
+    <w:lsdException w:name="Grid Table 6 Colorful Accent 2" w:uiPriority="51"/>
+    <w:lsdException w:name="Grid Table 7 Colorful Accent 2" w:uiPriority="52"/>
+    <w:lsdException w:name="Grid Table 1 Light Accent 3" w:uiPriority="46"/>
+    <w:lsdException w:name="Grid Table 2 Accent 3" w:uiPriority="47"/>
+    <w:lsdException w:name="Grid Table 3 Accent 3" w:uiPriority="48"/>
+    <w:lsdException w:name="Grid Table 4 Accent 3" w:uiPriority="49"/>
+    <w:lsdException w:name="Grid Table 5 Dark Accent 3" w:uiPriority="50"/>
+    <w:lsdException w:name="Grid Table 6 Colorful Accent 3" w:uiPriority="51"/>
+    <w:lsdException w:name="Grid Table 7 Colorful Accent 3" w:uiPriority="52"/>
+    <w:lsdException w:name="Grid Table 1 Light Accent 4" w:uiPriority="46"/>
+    <w:lsdException w:name="Grid Table 2 Accent 4" w:uiPriority="47"/>
+    <w:lsdException w:name="Grid Table 3 Accent 4" w:uiPriority="48"/>
+    <w:lsdException w:name="Grid Table 4 Accent 4" w:uiPriority="49"/>
+    <w:lsdException w:name="Grid Table 5 Dark Accent 4" w:uiPriority="50"/>
+    <w:lsdException w:name="Grid Table 6 Colorful Accent 4" w:uiPriority="51"/>
+    <w:lsdException w:name="Grid Table 7 Colorful Accent 4" w:uiPriority="52"/>
+    <w:lsdException w:name="Grid Table 1 Light Accent 5" w:uiPriority="46"/>
+    <w:lsdException w:name="Grid Table 2 Accent 5" w:uiPriority="47"/>
+    <w:lsdException w:name="Grid Table 3 Accent 5" w:uiPriority="48"/>
+    <w:lsdException w:name="Grid Table 4 Accent 5" w:uiPriority="49"/>
+    <w:lsdException w:name="Grid Table 5 Dark Accent 5" w:uiPriority="50"/>
+    <w:lsdException w:name="Grid Table 6 Colorful Accent 5" w:uiPriority="51"/>
+    <w:lsdException w:name="Grid Table 7 Colorful Accent 5" w:uiPriority="52"/>
+    <w:lsdException w:name="Grid Table 1 Light Accent 6" w:uiPriority="46"/>
+    <w:lsdException w:name="Grid Table 2 Accent 6" w:uiPriority="47"/>
+    <w:lsdException w:name="Grid Table 3 Accent 6" w:uiPriority="48"/>
+    <w:lsdException w:name="Grid Table 4 Accent 6" w:uiPriority="49"/>
+    <w:lsdException w:name="Grid Table 5 Dark Accent 6" w:uiPriority="50"/>
+    <w:lsdException w:name="Grid Table 6 Colorful Accent 6" w:uiPriority="51"/>
+    <w:lsdException w:name="Grid Table 7 Colorful Accent 6" w:uiPriority="52"/>
+    <w:lsdException w:name="List Table 1 Light" w:uiPriority="46"/>
+    <w:lsdException w:name="List Table 2" w:uiPriority="47"/>
+    <w:lsdException w:name="List Table 3" w:uiPriority="48"/>
+    <w:lsdException w:name="List Table 4" w:uiPriority="49"/>
+    <w:lsdException w:name="List Table 5 Dark" w:uiPriority="50"/>
+    <w:lsdException w:name="List Table 6 Colorful" w:uiPriority="51"/>
+    <w:lsdException w:name="List Table 7 Colorful" w:uiPriority="52"/>
+    <w:lsdException w:name="List Table 1 Light Accent 1" w:uiPriority="46"/>
+    <w:lsdException w:name="List Table 2 Accent 1" w:uiPriority="47"/>
+    <w:lsdException w:name="List Table 3 Accent 1" w:uiPriority="48"/>
+    <w:lsdException w:name="List Table 4 Accent 1" w:uiPriority="49"/>
+    <w:lsdException w:name="List Table 5 Dark Accent 1" w:uiPriority="50"/>
+    <w:lsdException w:name="List Table 6 Colorful Accent 1" w:uiPriority="51"/>
+    <w:lsdException w:name="List Table 7 Colorful Accent 1" w:uiPriority="52"/>
+    <w:lsdException w:name="List Table 1 Light Accent 2" w:uiPriority="46"/>
+    <w:lsdException w:name="List Table 2 Accent 2" w:uiPriority="47"/>
+    <w:lsdException w:name="List Table 3 Accent 2" w:uiPriority="48"/>
+    <w:lsdException w:name="List Table 4 Accent 2" w:uiPriority="49"/>
+    <w:lsdException w:name="List Table 5 Dark Accent 2" w:uiPriority="50"/>
+    <w:lsdException w:name="List Table 6 Colorful Accent 2" w:uiPriority="51"/>
+    <w:lsdException w:name="List Table 7 Colorful Accent 2" w:uiPriority="52"/>
+    <w:lsdException w:name="List Table 1 Light Accent 3" w:uiPriority="46"/>
+    <w:lsdException w:name="List Table 2 Accent 3" w:uiPriority="47"/>
+    <w:lsdException w:name="List Table 3 Accent 3" w:uiPriority="48"/>
+    <w:lsdException w:name="List Table 4 Accent 3" w:uiPriority="49"/>
+    <w:lsdException w:name="List Table 5 Dark Accent 3" w:uiPriority="50"/>
+    <w:lsdException w:name="List Table 6 Colorful Accent 3" w:uiPriority="51"/>
+    <w:lsdException w:name="List Table 7 Colorful Accent 3" w:uiPriority="52"/>
+    <w:lsdException w:name="List Table 1 Light Accent 4" w:uiPriority="46"/>
+    <w:lsdException w:name="List Table 2 Accent 4" w:uiPriority="47"/>
+    <w:lsdException w:name="List Table 3 Accent 4" w:uiPriority="48"/>
+    <w:lsdException w:name="List Table 4 Accent 4" w:uiPriority="49"/>
+    <w:lsdException w:name="List Table 5 Dark Accent 4" w:uiPriority="50"/>
+    <w:lsdException w:name="List Table 6 Colorful Accent 4" w:uiPriority="51"/>
+    <w:lsdException w:name="List Table 7 Colorful Accent 4" w:uiPriority="52"/>
+    <w:lsdException w:name="List Table 1 Light Accent 5" w:uiPriority="46"/>
+    <w:lsdException w:name="List Table 2 Accent 5" w:uiPriority="47"/>
+    <w:lsdException w:name="List Table 3 Accent 5" w:uiPriority="48"/>
+    <w:lsdException w:name="List Table 4 Accent 5" w:uiPriority="49"/>
+    <w:lsdException w:name="List Table 5 Dark Accent 5" w:uiPriority="50"/>
+    <w:lsdException w:name="List Table 6 Colorful Accent 5" w:uiPriority="51"/>
+    <w:lsdException w:name="List Table 7 Colorful Accent 5" w:uiPriority="52"/>
+    <w:lsdException w:name="List Table 1 Light Accent 6" w:uiPriority="46"/>
+    <w:lsdException w:name="List Table 2 Accent 6" w:uiPriority="47"/>
+    <w:lsdException w:name="List Table 3 Accent 6" w:uiPriority="48"/>
+    <w:lsdException w:name="List Table 4 Accent 6" w:uiPriority="49"/>
+    <w:lsdException w:name="List Table 5 Dark Accent 6" w:uiPriority="50"/>
+    <w:lsdException w:name="List Table 6 Colorful Accent 6" w:uiPriority="51"/>
+    <w:lsdException w:name="List Table 7 Colorful Accent 6" w:uiPriority="52"/>
   </w:latentStyles>
   <w:style w:type="paragraph" w:default="1" w:styleId="Normal">
     <w:name w:val="Normal"/>
@@ -3618,196 +3906,6 @@
   <w:style w:type="paragraph" w:customStyle="1" w:styleId="FrameContents">
     <w:name w:val="Frame Contents"/>
     <w:basedOn w:val="Normal"/>
-  </w:style>
-</w:styles>
-</file>
-
-<file path=word/stylesWithEffects.xml><?xml version="1.0" encoding="utf-8"?>
-<w:styles xmlns:wpc="http://schemas.microsoft.com/office/word/2010/wordprocessingCanvas" xmlns:mc="http://schemas.openxmlformats.org/markup-compatibility/2006" xmlns:o="urn:schemas-microsoft-com:office:office" xmlns:r="http://schemas.openxmlformats.org/officeDocument/2006/relationships" xmlns:m="http://schemas.openxmlformats.org/officeDocument/2006/math" xmlns:v="urn:schemas-microsoft-com:vml" xmlns:wp14="http://schemas.microsoft.com/office/word/2010/wordprocessingDrawing" xmlns:wp="http://schemas.openxmlformats.org/drawingml/2006/wordprocessingDrawing" xmlns:w10="urn:schemas-microsoft-com:office:word" xmlns:w="http://schemas.openxmlformats.org/wordprocessingml/2006/main" xmlns:w14="http://schemas.microsoft.com/office/word/2010/wordml" xmlns:wpg="http://schemas.microsoft.com/office/word/2010/wordprocessingGroup" xmlns:wpi="http://schemas.microsoft.com/office/word/2010/wordprocessingInk" xmlns:wne="http://schemas.microsoft.com/office/word/2006/wordml" xmlns:wps="http://schemas.microsoft.com/office/word/2010/wordprocessingShape" mc:Ignorable="w14 wp14">
-  <w:docDefaults>
-    <w:rPrDefault>
-      <w:rPr>
-        <w:rFonts w:asciiTheme="minorHAnsi" w:eastAsiaTheme="minorEastAsia" w:hAnsiTheme="minorHAnsi" w:cstheme="minorBidi"/>
-        <w:sz w:val="22"/>
-        <w:szCs w:val="22"/>
-        <w:lang w:val="en-US" w:eastAsia="en-US" w:bidi="ar-SA"/>
-      </w:rPr>
-    </w:rPrDefault>
-    <w:pPrDefault>
-      <w:pPr>
-        <w:spacing w:after="200" w:line="276" w:lineRule="auto"/>
-      </w:pPr>
-    </w:pPrDefault>
-  </w:docDefaults>
-  <w:latentStyles w:defLockedState="0" w:defUIPriority="99" w:defSemiHidden="1" w:defUnhideWhenUsed="1" w:defQFormat="0" w:count="267">
-    <w:lsdException w:name="Normal" w:semiHidden="0" w:uiPriority="0" w:unhideWhenUsed="0" w:qFormat="1"/>
-    <w:lsdException w:name="heading 1" w:semiHidden="0" w:uiPriority="9" w:unhideWhenUsed="0" w:qFormat="1"/>
-    <w:lsdException w:name="heading 2" w:uiPriority="9" w:qFormat="1"/>
-    <w:lsdException w:name="heading 3" w:uiPriority="9" w:qFormat="1"/>
-    <w:lsdException w:name="heading 4" w:uiPriority="9" w:qFormat="1"/>
-    <w:lsdException w:name="heading 5" w:uiPriority="9" w:qFormat="1"/>
-    <w:lsdException w:name="heading 6" w:uiPriority="9" w:qFormat="1"/>
-    <w:lsdException w:name="heading 7" w:uiPriority="9" w:qFormat="1"/>
-    <w:lsdException w:name="heading 8" w:uiPriority="9" w:qFormat="1"/>
-    <w:lsdException w:name="heading 9" w:uiPriority="9" w:qFormat="1"/>
-    <w:lsdException w:name="toc 1" w:uiPriority="39"/>
-    <w:lsdException w:name="toc 2" w:uiPriority="39"/>
-    <w:lsdException w:name="toc 3" w:uiPriority="39"/>
-    <w:lsdException w:name="toc 4" w:uiPriority="39"/>
-    <w:lsdException w:name="toc 5" w:uiPriority="39"/>
-    <w:lsdException w:name="toc 6" w:uiPriority="39"/>
-    <w:lsdException w:name="toc 7" w:uiPriority="39"/>
-    <w:lsdException w:name="toc 8" w:uiPriority="39"/>
-    <w:lsdException w:name="toc 9" w:uiPriority="39"/>
-    <w:lsdException w:name="caption" w:uiPriority="35" w:qFormat="1"/>
-    <w:lsdException w:name="Title" w:semiHidden="0" w:uiPriority="10" w:unhideWhenUsed="0" w:qFormat="1"/>
-    <w:lsdException w:name="Default Paragraph Font" w:uiPriority="1"/>
-    <w:lsdException w:name="Subtitle" w:semiHidden="0" w:uiPriority="11" w:unhideWhenUsed="0" w:qFormat="1"/>
-    <w:lsdException w:name="Strong" w:semiHidden="0" w:uiPriority="22" w:unhideWhenUsed="0" w:qFormat="1"/>
-    <w:lsdException w:name="Emphasis" w:semiHidden="0" w:uiPriority="20" w:unhideWhenUsed="0" w:qFormat="1"/>
-    <w:lsdException w:name="Table Grid" w:semiHidden="0" w:uiPriority="59" w:unhideWhenUsed="0"/>
-    <w:lsdException w:name="Placeholder Text" w:unhideWhenUsed="0"/>
-    <w:lsdException w:name="No Spacing" w:semiHidden="0" w:uiPriority="1" w:unhideWhenUsed="0" w:qFormat="1"/>
-    <w:lsdException w:name="Light Shading" w:semiHidden="0" w:uiPriority="60" w:unhideWhenUsed="0"/>
-    <w:lsdException w:name="Light List" w:semiHidden="0" w:uiPriority="61" w:unhideWhenUsed="0"/>
-    <w:lsdException w:name="Light Grid" w:semiHidden="0" w:uiPriority="62" w:unhideWhenUsed="0"/>
-    <w:lsdException w:name="Medium Shading 1" w:semiHidden="0" w:uiPriority="63" w:unhideWhenUsed="0"/>
-    <w:lsdException w:name="Medium Shading 2" w:semiHidden="0" w:uiPriority="64" w:unhideWhenUsed="0"/>
-    <w:lsdException w:name="Medium List 1" w:semiHidden="0" w:uiPriority="65" w:unhideWhenUsed="0"/>
-    <w:lsdException w:name="Medium List 2" w:semiHidden="0" w:uiPriority="66" w:unhideWhenUsed="0"/>
-    <w:lsdException w:name="Medium Grid 1" w:semiHidden="0" w:uiPriority="67" w:unhideWhenUsed="0"/>
-    <w:lsdException w:name="Medium Grid 2" w:semiHidden="0" w:uiPriority="68" w:unhideWhenUsed="0"/>
-    <w:lsdException w:name="Medium Grid 3" w:semiHidden="0" w:uiPriority="69" w:unhideWhenUsed="0"/>
-    <w:lsdException w:name="Dark List" w:semiHidden="0" w:uiPriority="70" w:unhideWhenUsed="0"/>
-    <w:lsdException w:name="Colorful Shading" w:semiHidden="0" w:uiPriority="71" w:unhideWhenUsed="0"/>
-    <w:lsdException w:name="Colorful List" w:semiHidden="0" w:uiPriority="72" w:unhideWhenUsed="0"/>
-    <w:lsdException w:name="Colorful Grid" w:semiHidden="0" w:uiPriority="73" w:unhideWhenUsed="0"/>
-    <w:lsdException w:name="Light Shading Accent 1" w:semiHidden="0" w:uiPriority="60" w:unhideWhenUsed="0"/>
-    <w:lsdException w:name="Light List Accent 1" w:semiHidden="0" w:uiPriority="61" w:unhideWhenUsed="0"/>
-    <w:lsdException w:name="Light Grid Accent 1" w:semiHidden="0" w:uiPriority="62" w:unhideWhenUsed="0"/>
-    <w:lsdException w:name="Medium Shading 1 Accent 1" w:semiHidden="0" w:uiPriority="63" w:unhideWhenUsed="0"/>
-    <w:lsdException w:name="Medium Shading 2 Accent 1" w:semiHidden="0" w:uiPriority="64" w:unhideWhenUsed="0"/>
-    <w:lsdException w:name="Medium List 1 Accent 1" w:semiHidden="0" w:uiPriority="65" w:unhideWhenUsed="0"/>
-    <w:lsdException w:name="Revision" w:unhideWhenUsed="0"/>
-    <w:lsdException w:name="List Paragraph" w:semiHidden="0" w:uiPriority="34" w:unhideWhenUsed="0" w:qFormat="1"/>
-    <w:lsdException w:name="Quote" w:semiHidden="0" w:uiPriority="29" w:unhideWhenUsed="0" w:qFormat="1"/>
-    <w:lsdException w:name="Intense Quote" w:semiHidden="0" w:uiPriority="30" w:unhideWhenUsed="0" w:qFormat="1"/>
-    <w:lsdException w:name="Medium List 2 Accent 1" w:semiHidden="0" w:uiPriority="66" w:unhideWhenUsed="0"/>
-    <w:lsdException w:name="Medium Grid 1 Accent 1" w:semiHidden="0" w:uiPriority="67" w:unhideWhenUsed="0"/>
-    <w:lsdException w:name="Medium Grid 2 Accent 1" w:semiHidden="0" w:uiPriority="68" w:unhideWhenUsed="0"/>
-    <w:lsdException w:name="Medium Grid 3 Accent 1" w:semiHidden="0" w:uiPriority="69" w:unhideWhenUsed="0"/>
-    <w:lsdException w:name="Dark List Accent 1" w:semiHidden="0" w:uiPriority="70" w:unhideWhenUsed="0"/>
-    <w:lsdException w:name="Colorful Shading Accent 1" w:semiHidden="0" w:uiPriority="71" w:unhideWhenUsed="0"/>
-    <w:lsdException w:name="Colorful List Accent 1" w:semiHidden="0" w:uiPriority="72" w:unhideWhenUsed="0"/>
-    <w:lsdException w:name="Colorful Grid Accent 1" w:semiHidden="0" w:uiPriority="73" w:unhideWhenUsed="0"/>
-    <w:lsdException w:name="Light Shading Accent 2" w:semiHidden="0" w:uiPriority="60" w:unhideWhenUsed="0"/>
-    <w:lsdException w:name="Light List Accent 2" w:semiHidden="0" w:uiPriority="61" w:unhideWhenUsed="0"/>
-    <w:lsdException w:name="Light Grid Accent 2" w:semiHidden="0" w:uiPriority="62" w:unhideWhenUsed="0"/>
-    <w:lsdException w:name="Medium Shading 1 Accent 2" w:semiHidden="0" w:uiPriority="63" w:unhideWhenUsed="0"/>
-    <w:lsdException w:name="Medium Shading 2 Accent 2" w:semiHidden="0" w:uiPriority="64" w:unhideWhenUsed="0"/>
-    <w:lsdException w:name="Medium List 1 Accent 2" w:semiHidden="0" w:uiPriority="65" w:unhideWhenUsed="0"/>
-    <w:lsdException w:name="Medium List 2 Accent 2" w:semiHidden="0" w:uiPriority="66" w:unhideWhenUsed="0"/>
-    <w:lsdException w:name="Medium Grid 1 Accent 2" w:semiHidden="0" w:uiPriority="67" w:unhideWhenUsed="0"/>
-    <w:lsdException w:name="Medium Grid 2 Accent 2" w:semiHidden="0" w:uiPriority="68" w:unhideWhenUsed="0"/>
-    <w:lsdException w:name="Medium Grid 3 Accent 2" w:semiHidden="0" w:uiPriority="69" w:unhideWhenUsed="0"/>
-    <w:lsdException w:name="Dark List Accent 2" w:semiHidden="0" w:uiPriority="70" w:unhideWhenUsed="0"/>
-    <w:lsdException w:name="Colorful Shading Accent 2" w:semiHidden="0" w:uiPriority="71" w:unhideWhenUsed="0"/>
-    <w:lsdException w:name="Colorful List Accent 2" w:semiHidden="0" w:uiPriority="72" w:unhideWhenUsed="0"/>
-    <w:lsdException w:name="Colorful Grid Accent 2" w:semiHidden="0" w:uiPriority="73" w:unhideWhenUsed="0"/>
-    <w:lsdException w:name="Light Shading Accent 3" w:semiHidden="0" w:uiPriority="60" w:unhideWhenUsed="0"/>
-    <w:lsdException w:name="Light List Accent 3" w:semiHidden="0" w:uiPriority="61" w:unhideWhenUsed="0"/>
-    <w:lsdException w:name="Light Grid Accent 3" w:semiHidden="0" w:uiPriority="62" w:unhideWhenUsed="0"/>
-    <w:lsdException w:name="Medium Shading 1 Accent 3" w:semiHidden="0" w:uiPriority="63" w:unhideWhenUsed="0"/>
-    <w:lsdException w:name="Medium Shading 2 Accent 3" w:semiHidden="0" w:uiPriority="64" w:unhideWhenUsed="0"/>
-    <w:lsdException w:name="Medium List 1 Accent 3" w:semiHidden="0" w:uiPriority="65" w:unhideWhenUsed="0"/>
-    <w:lsdException w:name="Medium List 2 Accent 3" w:semiHidden="0" w:uiPriority="66" w:unhideWhenUsed="0"/>
-    <w:lsdException w:name="Medium Grid 1 Accent 3" w:semiHidden="0" w:uiPriority="67" w:unhideWhenUsed="0"/>
-    <w:lsdException w:name="Medium Grid 2 Accent 3" w:semiHidden="0" w:uiPriority="68" w:unhideWhenUsed="0"/>
-    <w:lsdException w:name="Medium Grid 3 Accent 3" w:semiHidden="0" w:uiPriority="69" w:unhideWhenUsed="0"/>
-    <w:lsdException w:name="Dark List Accent 3" w:semiHidden="0" w:uiPriority="70" w:unhideWhenUsed="0"/>
-    <w:lsdException w:name="Colorful Shading Accent 3" w:semiHidden="0" w:uiPriority="71" w:unhideWhenUsed="0"/>
-    <w:lsdException w:name="Colorful List Accent 3" w:semiHidden="0" w:uiPriority="72" w:unhideWhenUsed="0"/>
-    <w:lsdException w:name="Colorful Grid Accent 3" w:semiHidden="0" w:uiPriority="73" w:unhideWhenUsed="0"/>
-    <w:lsdException w:name="Light Shading Accent 4" w:semiHidden="0" w:uiPriority="60" w:unhideWhenUsed="0"/>
-    <w:lsdException w:name="Light List Accent 4" w:semiHidden="0" w:uiPriority="61" w:unhideWhenUsed="0"/>
-    <w:lsdException w:name="Light Grid Accent 4" w:semiHidden="0" w:uiPriority="62" w:unhideWhenUsed="0"/>
-    <w:lsdException w:name="Medium Shading 1 Accent 4" w:semiHidden="0" w:uiPriority="63" w:unhideWhenUsed="0"/>
-    <w:lsdException w:name="Medium Shading 2 Accent 4" w:semiHidden="0" w:uiPriority="64" w:unhideWhenUsed="0"/>
-    <w:lsdException w:name="Medium List 1 Accent 4" w:semiHidden="0" w:uiPriority="65" w:unhideWhenUsed="0"/>
-    <w:lsdException w:name="Medium List 2 Accent 4" w:semiHidden="0" w:uiPriority="66" w:unhideWhenUsed="0"/>
-    <w:lsdException w:name="Medium Grid 1 Accent 4" w:semiHidden="0" w:uiPriority="67" w:unhideWhenUsed="0"/>
-    <w:lsdException w:name="Medium Grid 2 Accent 4" w:semiHidden="0" w:uiPriority="68" w:unhideWhenUsed="0"/>
-    <w:lsdException w:name="Medium Grid 3 Accent 4" w:semiHidden="0" w:uiPriority="69" w:unhideWhenUsed="0"/>
-    <w:lsdException w:name="Dark List Accent 4" w:semiHidden="0" w:uiPriority="70" w:unhideWhenUsed="0"/>
-    <w:lsdException w:name="Colorful Shading Accent 4" w:semiHidden="0" w:uiPriority="71" w:unhideWhenUsed="0"/>
-    <w:lsdException w:name="Colorful List Accent 4" w:semiHidden="0" w:uiPriority="72" w:unhideWhenUsed="0"/>
-    <w:lsdException w:name="Colorful Grid Accent 4" w:semiHidden="0" w:uiPriority="73" w:unhideWhenUsed="0"/>
-    <w:lsdException w:name="Light Shading Accent 5" w:semiHidden="0" w:uiPriority="60" w:unhideWhenUsed="0"/>
-    <w:lsdException w:name="Light List Accent 5" w:semiHidden="0" w:uiPriority="61" w:unhideWhenUsed="0"/>
-    <w:lsdException w:name="Light Grid Accent 5" w:semiHidden="0" w:uiPriority="62" w:unhideWhenUsed="0"/>
-    <w:lsdException w:name="Medium Shading 1 Accent 5" w:semiHidden="0" w:uiPriority="63" w:unhideWhenUsed="0"/>
-    <w:lsdException w:name="Medium Shading 2 Accent 5" w:semiHidden="0" w:uiPriority="64" w:unhideWhenUsed="0"/>
-    <w:lsdException w:name="Medium List 1 Accent 5" w:semiHidden="0" w:uiPriority="65" w:unhideWhenUsed="0"/>
-    <w:lsdException w:name="Medium List 2 Accent 5" w:semiHidden="0" w:uiPriority="66" w:unhideWhenUsed="0"/>
-    <w:lsdException w:name="Medium Grid 1 Accent 5" w:semiHidden="0" w:uiPriority="67" w:unhideWhenUsed="0"/>
-    <w:lsdException w:name="Medium Grid 2 Accent 5" w:semiHidden="0" w:uiPriority="68" w:unhideWhenUsed="0"/>
-    <w:lsdException w:name="Medium Grid 3 Accent 5" w:semiHidden="0" w:uiPriority="69" w:unhideWhenUsed="0"/>
-    <w:lsdException w:name="Dark List Accent 5" w:semiHidden="0" w:uiPriority="70" w:unhideWhenUsed="0"/>
-    <w:lsdException w:name="Colorful Shading Accent 5" w:semiHidden="0" w:uiPriority="71" w:unhideWhenUsed="0"/>
-    <w:lsdException w:name="Colorful List Accent 5" w:semiHidden="0" w:uiPriority="72" w:unhideWhenUsed="0"/>
-    <w:lsdException w:name="Colorful Grid Accent 5" w:semiHidden="0" w:uiPriority="73" w:unhideWhenUsed="0"/>
-    <w:lsdException w:name="Light Shading Accent 6" w:semiHidden="0" w:uiPriority="60" w:unhideWhenUsed="0"/>
-    <w:lsdException w:name="Light List Accent 6" w:semiHidden="0" w:uiPriority="61" w:unhideWhenUsed="0"/>
-    <w:lsdException w:name="Light Grid Accent 6" w:semiHidden="0" w:uiPriority="62" w:unhideWhenUsed="0"/>
-    <w:lsdException w:name="Medium Shading 1 Accent 6" w:semiHidden="0" w:uiPriority="63" w:unhideWhenUsed="0"/>
-    <w:lsdException w:name="Medium Shading 2 Accent 6" w:semiHidden="0" w:uiPriority="64" w:unhideWhenUsed="0"/>
-    <w:lsdException w:name="Medium List 1 Accent 6" w:semiHidden="0" w:uiPriority="65" w:unhideWhenUsed="0"/>
-    <w:lsdException w:name="Medium List 2 Accent 6" w:semiHidden="0" w:uiPriority="66" w:unhideWhenUsed="0"/>
-    <w:lsdException w:name="Medium Grid 1 Accent 6" w:semiHidden="0" w:uiPriority="67" w:unhideWhenUsed="0"/>
-    <w:lsdException w:name="Medium Grid 2 Accent 6" w:semiHidden="0" w:uiPriority="68" w:unhideWhenUsed="0"/>
-    <w:lsdException w:name="Medium Grid 3 Accent 6" w:semiHidden="0" w:uiPriority="69" w:unhideWhenUsed="0"/>
-    <w:lsdException w:name="Dark List Accent 6" w:semiHidden="0" w:uiPriority="70" w:unhideWhenUsed="0"/>
-    <w:lsdException w:name="Colorful Shading Accent 6" w:semiHidden="0" w:uiPriority="71" w:unhideWhenUsed="0"/>
-    <w:lsdException w:name="Colorful List Accent 6" w:semiHidden="0" w:uiPriority="72" w:unhideWhenUsed="0"/>
-    <w:lsdException w:name="Colorful Grid Accent 6" w:semiHidden="0" w:uiPriority="73" w:unhideWhenUsed="0"/>
-    <w:lsdException w:name="Subtle Emphasis" w:semiHidden="0" w:uiPriority="19" w:unhideWhenUsed="0" w:qFormat="1"/>
-    <w:lsdException w:name="Intense Emphasis" w:semiHidden="0" w:uiPriority="21" w:unhideWhenUsed="0" w:qFormat="1"/>
-    <w:lsdException w:name="Subtle Reference" w:semiHidden="0" w:uiPriority="31" w:unhideWhenUsed="0" w:qFormat="1"/>
-    <w:lsdException w:name="Intense Reference" w:semiHidden="0" w:uiPriority="32" w:unhideWhenUsed="0" w:qFormat="1"/>
-    <w:lsdException w:name="Book Title" w:semiHidden="0" w:uiPriority="33" w:unhideWhenUsed="0" w:qFormat="1"/>
-    <w:lsdException w:name="Bibliography" w:uiPriority="37"/>
-    <w:lsdException w:name="TOC Heading" w:uiPriority="39" w:qFormat="1"/>
-  </w:latentStyles>
-  <w:style w:type="paragraph" w:default="1" w:styleId="Normal">
-    <w:name w:val="Normal"/>
-    <w:qFormat/>
-  </w:style>
-  <w:style w:type="character" w:default="1" w:styleId="DefaultParagraphFont">
-    <w:name w:val="Default Paragraph Font"/>
-    <w:uiPriority w:val="1"/>
-    <w:semiHidden/>
-    <w:unhideWhenUsed/>
-  </w:style>
-  <w:style w:type="table" w:default="1" w:styleId="TableNormal">
-    <w:name w:val="Normal Table"/>
-    <w:uiPriority w:val="99"/>
-    <w:semiHidden/>
-    <w:unhideWhenUsed/>
-    <w:tblPr>
-      <w:tblInd w:w="0" w:type="dxa"/>
-      <w:tblCellMar>
-        <w:top w:w="0" w:type="dxa"/>
-        <w:left w:w="108" w:type="dxa"/>
-        <w:bottom w:w="0" w:type="dxa"/>
-        <w:right w:w="108" w:type="dxa"/>
-      </w:tblCellMar>
-    </w:tblPr>
-  </w:style>
-  <w:style w:type="numbering" w:default="1" w:styleId="NoList">
-    <w:name w:val="No List"/>
-    <w:uiPriority w:val="99"/>
-    <w:semiHidden/>
-    <w:unhideWhenUsed/>
   </w:style>
 </w:styles>
 </file>

</xml_diff>

<commit_message>
Worked some on part 4 - benefits/risks. Added to part 3
</commit_message>
<xml_diff>
--- a/Design Document.docx
+++ b/Design Document.docx
@@ -704,17 +704,37 @@
           <w:sz w:val="20"/>
           <w:szCs w:val="20"/>
         </w:rPr>
-        <w:t>). The relation needs to have quick access to all of its entries</w:t>
-      </w:r>
-      <w:r>
-        <w:rPr>
-          <w:rStyle w:val="apple-converted-space"/>
-          <w:rFonts w:ascii="Arial" w:hAnsi="Arial" w:cs="Arial"/>
-          <w:color w:val="000000"/>
-          <w:sz w:val="20"/>
-          <w:szCs w:val="20"/>
-        </w:rPr>
-        <w:t xml:space="preserve"> and be able to return information about the entries it contains. The relation object itself has little functionality besides storing and returning information.</w:t>
+        <w:t>). The relation needs to have qui</w:t>
+      </w:r>
+      <w:r>
+        <w:rPr>
+          <w:rStyle w:val="apple-converted-space"/>
+          <w:rFonts w:ascii="Arial" w:hAnsi="Arial" w:cs="Arial"/>
+          <w:color w:val="000000"/>
+          <w:sz w:val="20"/>
+          <w:szCs w:val="20"/>
+        </w:rPr>
+        <w:t>ck access to all of its entries</w:t>
+      </w:r>
+      <w:r>
+        <w:rPr>
+          <w:rStyle w:val="apple-converted-space"/>
+          <w:rFonts w:ascii="Arial" w:hAnsi="Arial" w:cs="Arial"/>
+          <w:color w:val="000000"/>
+          <w:sz w:val="20"/>
+          <w:szCs w:val="20"/>
+        </w:rPr>
+        <w:t xml:space="preserve"> and be able to return information about the entries it contains.</w:t>
+      </w:r>
+      <w:r>
+        <w:rPr>
+          <w:rStyle w:val="apple-converted-space"/>
+          <w:rFonts w:ascii="Arial" w:hAnsi="Arial" w:cs="Arial"/>
+          <w:color w:val="000000"/>
+          <w:sz w:val="20"/>
+          <w:szCs w:val="20"/>
+        </w:rPr>
+        <w:t xml:space="preserve"> The relation object itself has little functionality besides storing and returning information.</w:t>
       </w:r>
     </w:p>
     <w:p>
@@ -909,6 +929,75 @@
       </w:pPr>
       <w:r>
         <w:rPr>
+          <w:noProof/>
+        </w:rPr>
+        <w:drawing>
+          <wp:anchor distT="0" distB="0" distL="114300" distR="114300" simplePos="0" relativeHeight="251663872" behindDoc="0" locked="0" layoutInCell="1" allowOverlap="1" wp14:anchorId="0E5E63E2" wp14:editId="562A98B0">
+            <wp:simplePos x="0" y="0"/>
+            <wp:positionH relativeFrom="column">
+              <wp:posOffset>0</wp:posOffset>
+            </wp:positionH>
+            <wp:positionV relativeFrom="paragraph">
+              <wp:posOffset>1971040</wp:posOffset>
+            </wp:positionV>
+            <wp:extent cx="5943600" cy="3353435"/>
+            <wp:effectExtent l="0" t="0" r="0" b="0"/>
+            <wp:wrapSquare wrapText="bothSides"/>
+            <wp:docPr id="2" name="Picture"/>
+            <wp:cNvGraphicFramePr>
+              <a:graphicFrameLocks xmlns:a="http://schemas.openxmlformats.org/drawingml/2006/main" noChangeAspect="1"/>
+            </wp:cNvGraphicFramePr>
+            <a:graphic xmlns:a="http://schemas.openxmlformats.org/drawingml/2006/main">
+              <a:graphicData uri="http://schemas.openxmlformats.org/drawingml/2006/picture">
+                <pic:pic xmlns:pic="http://schemas.openxmlformats.org/drawingml/2006/picture">
+                  <pic:nvPicPr>
+                    <pic:cNvPr id="1" name="Picture"/>
+                    <pic:cNvPicPr>
+                      <a:picLocks noChangeAspect="1" noChangeArrowheads="1"/>
+                    </pic:cNvPicPr>
+                  </pic:nvPicPr>
+                  <pic:blipFill>
+                    <a:blip r:embed="rId6">
+                      <a:extLst>
+                        <a:ext uri="{28A0092B-C50C-407E-A947-70E740481C1C}">
+                          <a14:useLocalDpi xmlns:a14="http://schemas.microsoft.com/office/drawing/2010/main" val="0"/>
+                        </a:ext>
+                      </a:extLst>
+                    </a:blip>
+                    <a:stretch>
+                      <a:fillRect/>
+                    </a:stretch>
+                  </pic:blipFill>
+                  <pic:spPr bwMode="auto">
+                    <a:xfrm>
+                      <a:off x="0" y="0"/>
+                      <a:ext cx="5943600" cy="3353435"/>
+                    </a:xfrm>
+                    <a:prstGeom prst="rect">
+                      <a:avLst/>
+                    </a:prstGeom>
+                    <a:noFill/>
+                    <a:ln w="9525">
+                      <a:noFill/>
+                      <a:miter lim="800000"/>
+                      <a:headEnd/>
+                      <a:tailEnd/>
+                    </a:ln>
+                  </pic:spPr>
+                </pic:pic>
+              </a:graphicData>
+            </a:graphic>
+            <wp14:sizeRelH relativeFrom="page">
+              <wp14:pctWidth>0</wp14:pctWidth>
+            </wp14:sizeRelH>
+            <wp14:sizeRelV relativeFrom="page">
+              <wp14:pctHeight>0</wp14:pctHeight>
+            </wp14:sizeRelV>
+          </wp:anchor>
+        </w:drawing>
+      </w:r>
+      <w:r>
+        <w:rPr>
           <w:rFonts w:ascii="Arial" w:hAnsi="Arial" w:cs="Arial"/>
           <w:i/>
           <w:color w:val="000000"/>
@@ -947,7 +1036,6 @@
       <w:r>
         <w:rPr>
           <w:rFonts w:ascii="Arial" w:hAnsi="Arial" w:cs="Arial"/>
-          <w:color w:val="000000"/>
           <w:sz w:val="20"/>
           <w:szCs w:val="20"/>
           <w:shd w:val="clear" w:color="auto" w:fill="FFFF00"/>
@@ -961,40 +1049,17 @@
           <w:sz w:val="20"/>
           <w:szCs w:val="20"/>
         </w:rPr>
-        <w:t xml:space="preserve">  (OLD)</w:t>
-      </w:r>
-      <w:r>
-        <w:rPr>
-          <w:rFonts w:ascii="Arial" w:hAnsi="Arial" w:cs="Arial"/>
-          <w:i/>
-          <w:iCs/>
-          <w:color w:val="000000"/>
-          <w:sz w:val="20"/>
-          <w:szCs w:val="20"/>
-        </w:rPr>
-        <w:t>Also, the</w:t>
-      </w:r>
-      <w:r>
-        <w:rPr>
-          <w:rFonts w:ascii="Arial" w:hAnsi="Arial" w:cs="Arial"/>
-          <w:i/>
-          <w:iCs/>
-          <w:color w:val="000000"/>
-          <w:sz w:val="20"/>
-          <w:szCs w:val="20"/>
-        </w:rPr>
-        <w:t>re will be three relations. First off, there will be the Plays relation between a player and a sport. Secondly, there will be a Signed-Up relation between a player and a game. Finally, there will be an associated relation between a sport and a game. All of</w:t>
-      </w:r>
-      <w:r>
-        <w:rPr>
-          <w:rFonts w:ascii="Arial" w:hAnsi="Arial" w:cs="Arial"/>
-          <w:i/>
-          <w:iCs/>
-          <w:color w:val="000000"/>
-          <w:sz w:val="20"/>
-          <w:szCs w:val="20"/>
-        </w:rPr>
-        <w:t xml:space="preserve"> the entities and relationships are shown in Figure 2. </w:t>
+        <w:t xml:space="preserve"> </w:t>
+      </w:r>
+      <w:r>
+        <w:rPr>
+          <w:rFonts w:ascii="Arial" w:hAnsi="Arial" w:cs="Arial"/>
+          <w:b/>
+          <w:color w:val="000000"/>
+          <w:sz w:val="20"/>
+          <w:szCs w:val="20"/>
+        </w:rPr>
+        <w:t>(Cameron)</w:t>
       </w:r>
       <w:r>
         <w:pict>
@@ -1021,97 +1086,66 @@
           </v:rect>
         </w:pict>
       </w:r>
-    </w:p>
-    <w:p>
-      <w:pPr>
-        <w:pStyle w:val="NormalWeb"/>
-        <w:shd w:val="clear" w:color="auto" w:fill="FFFFFF"/>
-        <w:spacing w:before="280" w:line="360" w:lineRule="atLeast"/>
-        <w:rPr>
-          <w:rFonts w:ascii="Arial" w:hAnsi="Arial" w:cs="Arial"/>
-          <w:color w:val="000000"/>
-          <w:sz w:val="20"/>
-          <w:szCs w:val="20"/>
-        </w:rPr>
-      </w:pPr>
-    </w:p>
-    <w:p>
-      <w:pPr>
-        <w:pStyle w:val="NormalWeb"/>
-        <w:shd w:val="clear" w:color="auto" w:fill="FFFFFF"/>
-        <w:spacing w:before="280" w:line="360" w:lineRule="atLeast"/>
-      </w:pPr>
-      <w:r>
-        <w:rPr>
-          <w:noProof/>
-        </w:rPr>
-        <w:lastRenderedPageBreak/>
-        <w:drawing>
-          <wp:inline distT="0" distB="0" distL="0" distR="0">
-            <wp:extent cx="5943600" cy="3353435"/>
-            <wp:effectExtent l="0" t="0" r="0" b="0"/>
-            <wp:docPr id="2" name="Picture"/>
-            <wp:cNvGraphicFramePr>
-              <a:graphicFrameLocks xmlns:a="http://schemas.openxmlformats.org/drawingml/2006/main" noChangeAspect="1"/>
-            </wp:cNvGraphicFramePr>
-            <a:graphic xmlns:a="http://schemas.openxmlformats.org/drawingml/2006/main">
-              <a:graphicData uri="http://schemas.openxmlformats.org/drawingml/2006/picture">
-                <pic:pic xmlns:pic="http://schemas.openxmlformats.org/drawingml/2006/picture">
-                  <pic:nvPicPr>
-                    <pic:cNvPr id="1" name="Picture"/>
-                    <pic:cNvPicPr>
-                      <a:picLocks noChangeAspect="1" noChangeArrowheads="1"/>
-                    </pic:cNvPicPr>
-                  </pic:nvPicPr>
-                  <pic:blipFill>
-                    <a:blip r:embed="rId6"/>
-                    <a:stretch>
-                      <a:fillRect/>
-                    </a:stretch>
-                  </pic:blipFill>
-                  <pic:spPr bwMode="auto">
-                    <a:xfrm>
-                      <a:off x="0" y="0"/>
-                      <a:ext cx="5943600" cy="3353435"/>
-                    </a:xfrm>
-                    <a:prstGeom prst="rect">
-                      <a:avLst/>
-                    </a:prstGeom>
-                    <a:noFill/>
-                    <a:ln w="9525">
-                      <a:noFill/>
-                      <a:miter lim="800000"/>
-                      <a:headEnd/>
-                      <a:tailEnd/>
-                    </a:ln>
-                  </pic:spPr>
-                </pic:pic>
-              </a:graphicData>
-            </a:graphic>
-          </wp:inline>
-        </w:drawing>
-      </w:r>
-    </w:p>
-    <w:p>
-      <w:pPr>
-        <w:pStyle w:val="NormalWeb"/>
-        <w:shd w:val="clear" w:color="auto" w:fill="FFFFFF"/>
-        <w:spacing w:before="280" w:line="360" w:lineRule="atLeast"/>
-        <w:rPr>
-          <w:rFonts w:ascii="Arial" w:hAnsi="Arial" w:cs="Arial"/>
-          <w:color w:val="000000"/>
-          <w:sz w:val="20"/>
-          <w:szCs w:val="20"/>
-        </w:rPr>
-      </w:pPr>
-      <w:r>
-        <w:rPr>
-          <w:rFonts w:ascii="Arial" w:hAnsi="Arial" w:cs="Arial"/>
-          <w:color w:val="000000"/>
-          <w:sz w:val="20"/>
-          <w:szCs w:val="20"/>
-        </w:rPr>
-        <w:t>The application will also have the following operations: Add player, Add sport, Add game, Remove player, Remove sport, Remove game, List players by (Last name, First name), List sports by Name, List games by (Date, Time), Change game time, Change game loca</w:t>
+      <w:r>
+        <w:rPr>
+          <w:rFonts w:ascii="Arial" w:hAnsi="Arial" w:cs="Arial"/>
+          <w:b/>
+          <w:color w:val="000000"/>
+          <w:sz w:val="20"/>
+          <w:szCs w:val="20"/>
+        </w:rPr>
+        <w:t xml:space="preserve"> So in the following diagram, the application has created a relation for players, sports, and games. Using relational algebra, it will query the database using one of the specified commands to return lists such as what games a player is signed up for, which sport someone plays, or when all of the soccer games are.</w:t>
+      </w:r>
+    </w:p>
+    <w:p>
+      <w:pPr>
+        <w:pStyle w:val="NormalWeb"/>
+        <w:shd w:val="clear" w:color="auto" w:fill="FFFFFF"/>
+        <w:spacing w:before="280" w:line="360" w:lineRule="atLeast"/>
+        <w:rPr>
+          <w:rFonts w:ascii="Arial" w:hAnsi="Arial" w:cs="Arial"/>
+          <w:color w:val="000000"/>
+          <w:sz w:val="20"/>
+          <w:szCs w:val="20"/>
+        </w:rPr>
+      </w:pPr>
+    </w:p>
+    <w:p>
+      <w:pPr>
+        <w:pStyle w:val="NormalWeb"/>
+        <w:shd w:val="clear" w:color="auto" w:fill="FFFFFF"/>
+        <w:spacing w:before="280" w:line="360" w:lineRule="atLeast"/>
+      </w:pPr>
+    </w:p>
+    <w:p>
+      <w:pPr>
+        <w:pStyle w:val="NormalWeb"/>
+        <w:shd w:val="clear" w:color="auto" w:fill="FFFFFF"/>
+        <w:spacing w:before="280" w:line="360" w:lineRule="atLeast"/>
+        <w:rPr>
+          <w:rFonts w:ascii="Arial" w:hAnsi="Arial" w:cs="Arial"/>
+          <w:color w:val="000000"/>
+          <w:sz w:val="20"/>
+          <w:szCs w:val="20"/>
+        </w:rPr>
+      </w:pPr>
+      <w:r>
+        <w:rPr>
+          <w:rFonts w:ascii="Arial" w:hAnsi="Arial" w:cs="Arial"/>
+          <w:color w:val="000000"/>
+          <w:sz w:val="20"/>
+          <w:szCs w:val="20"/>
+        </w:rPr>
+        <w:t xml:space="preserve">The application will </w:t>
+      </w:r>
+      <w:r>
+        <w:rPr>
+          <w:rFonts w:ascii="Arial" w:hAnsi="Arial" w:cs="Arial"/>
+          <w:color w:val="000000"/>
+          <w:sz w:val="20"/>
+          <w:szCs w:val="20"/>
+        </w:rPr>
+        <w:t>have the following operations: Add player, Add sport, Add game, Remove player, Remove sport, Remove game, List players by (Last name, First name), List sports by Name, List games by (Date, Time), Change game time, Change game loca</w:t>
       </w:r>
       <w:r>
         <w:rPr>
@@ -1122,6 +1156,8 @@
         </w:rPr>
         <w:t>tion, Display which sports a player plays, Display games for which a player is signed up, Display which players play a specific sport, and Display the games related to a sport.</w:t>
       </w:r>
+      <w:bookmarkStart w:id="0" w:name="_GoBack"/>
+      <w:bookmarkEnd w:id="0"/>
     </w:p>
     <w:p>
       <w:pPr>
@@ -1333,16 +1369,55 @@
       </w:pPr>
       <w:r>
         <w:rPr>
+          <w:rFonts w:ascii="Arial" w:hAnsi="Arial" w:cs="Arial"/>
+          <w:i/>
+          <w:color w:val="000000"/>
+          <w:sz w:val="20"/>
+          <w:szCs w:val="20"/>
+        </w:rPr>
+        <w:t>Usage:</w:t>
+      </w:r>
+      <w:r>
+        <w:rPr>
+          <w:rFonts w:ascii="Arial" w:hAnsi="Arial" w:cs="Arial"/>
+          <w:color w:val="000000"/>
+          <w:sz w:val="20"/>
+          <w:szCs w:val="20"/>
+        </w:rPr>
+        <w:t xml:space="preserve"> In the final design, the application uses the DML to act as an interface between the user and the </w:t>
+      </w:r>
+      <w:proofErr w:type="gramStart"/>
+      <w:r>
+        <w:rPr>
+          <w:rFonts w:ascii="Arial" w:hAnsi="Arial" w:cs="Arial"/>
+          <w:color w:val="000000"/>
+          <w:sz w:val="20"/>
+          <w:szCs w:val="20"/>
+        </w:rPr>
+        <w:t>database,</w:t>
+      </w:r>
+      <w:proofErr w:type="gramEnd"/>
+      <w:r>
+        <w:rPr>
+          <w:rFonts w:ascii="Arial" w:hAnsi="Arial" w:cs="Arial"/>
+          <w:color w:val="000000"/>
+          <w:sz w:val="20"/>
+          <w:szCs w:val="20"/>
+        </w:rPr>
+        <w:t xml:space="preserve"> however we need something to convert these DML commands into functions for the database to call. This is the parsers job. Notice, the parser is also used whenever the user asks to save or open a </w:t>
+      </w:r>
+      <w:r>
+        <w:rPr>
           <w:noProof/>
         </w:rPr>
         <w:drawing>
-          <wp:anchor distT="0" distB="0" distL="114300" distR="114300" simplePos="0" relativeHeight="251661824" behindDoc="0" locked="0" layoutInCell="1" allowOverlap="1" wp14:anchorId="41D2C616" wp14:editId="4E061F72">
+          <wp:anchor distT="0" distB="0" distL="114300" distR="114300" simplePos="0" relativeHeight="251661824" behindDoc="0" locked="0" layoutInCell="1" allowOverlap="1" wp14:anchorId="7D7B6A52" wp14:editId="02AACA59">
             <wp:simplePos x="0" y="0"/>
             <wp:positionH relativeFrom="column">
               <wp:posOffset>2857500</wp:posOffset>
             </wp:positionH>
             <wp:positionV relativeFrom="paragraph">
-              <wp:posOffset>1165225</wp:posOffset>
+              <wp:posOffset>38100</wp:posOffset>
             </wp:positionV>
             <wp:extent cx="2914650" cy="1285875"/>
             <wp:effectExtent l="0" t="0" r="0" b="0"/>
@@ -1401,51 +1476,11 @@
       <w:r>
         <w:rPr>
           <w:rFonts w:ascii="Arial" w:hAnsi="Arial" w:cs="Arial"/>
-          <w:i/>
-          <w:color w:val="000000"/>
-          <w:sz w:val="20"/>
-          <w:szCs w:val="20"/>
-        </w:rPr>
-        <w:t>Usage:</w:t>
-      </w:r>
-      <w:r>
-        <w:rPr>
-          <w:rFonts w:ascii="Arial" w:hAnsi="Arial" w:cs="Arial"/>
-          <w:color w:val="000000"/>
-          <w:sz w:val="20"/>
-          <w:szCs w:val="20"/>
-        </w:rPr>
-        <w:t xml:space="preserve"> In the final design, the application uses the DML to act as an interface between the user and the </w:t>
-      </w:r>
-      <w:proofErr w:type="gramStart"/>
-      <w:r>
-        <w:rPr>
-          <w:rFonts w:ascii="Arial" w:hAnsi="Arial" w:cs="Arial"/>
-          <w:color w:val="000000"/>
-          <w:sz w:val="20"/>
-          <w:szCs w:val="20"/>
-        </w:rPr>
-        <w:t>database,</w:t>
-      </w:r>
-      <w:proofErr w:type="gramEnd"/>
-      <w:r>
-        <w:rPr>
-          <w:rFonts w:ascii="Arial" w:hAnsi="Arial" w:cs="Arial"/>
-          <w:color w:val="000000"/>
-          <w:sz w:val="20"/>
-          <w:szCs w:val="20"/>
-        </w:rPr>
-        <w:t xml:space="preserve"> however we need something to convert these DML commands into functions for the database to call. This is the parsers job. Notice, the parser </w:t>
-      </w:r>
-      <w:r>
-        <w:rPr>
-          <w:rFonts w:ascii="Arial" w:hAnsi="Arial" w:cs="Arial"/>
-          <w:color w:val="000000"/>
-          <w:sz w:val="20"/>
-          <w:szCs w:val="20"/>
-        </w:rPr>
-        <w:lastRenderedPageBreak/>
-        <w:t xml:space="preserve">is also used whenever the user asks to save or open a file. Whenever a file is opened, the parser reads the commands from the file to reconstruct the relation. It also makes sense to put the function which converts a relation into a series of commands in the parser’s functionality, because that is essentially what the parser already does, except backwards. </w:t>
+          <w:color w:val="000000"/>
+          <w:sz w:val="20"/>
+          <w:szCs w:val="20"/>
+        </w:rPr>
+        <w:t xml:space="preserve">file. Whenever a file is opened, the parser reads the commands from the file to reconstruct the relation. It also makes sense to put the function which converts a relation into a series of commands in the parser’s functionality, because that is essentially what the parser already does, except backwards. </w:t>
       </w:r>
     </w:p>
     <w:p>
@@ -1553,7 +1588,17 @@
           <w:sz w:val="20"/>
           <w:szCs w:val="20"/>
         </w:rPr>
-        <w:t>The parser takes in a string command, and from there has to call a function with the proper arguments. This means that the design of the parser and the style of functions in the database need to be strongly related.</w:t>
+        <w:t xml:space="preserve">The parser takes in a string command, and from there has to call a function with the proper arguments. This means that the design of the parser and the </w:t>
+      </w:r>
+      <w:r>
+        <w:rPr>
+          <w:rFonts w:ascii="Arial" w:hAnsi="Arial" w:cs="Arial"/>
+          <w:color w:val="000000"/>
+          <w:sz w:val="20"/>
+          <w:szCs w:val="20"/>
+        </w:rPr>
+        <w:lastRenderedPageBreak/>
+        <w:t>style of functions in the database need to be strongly related.</w:t>
       </w:r>
       <w:r>
         <w:rPr>
@@ -1937,124 +1982,124 @@
           <w:sz w:val="20"/>
           <w:szCs w:val="20"/>
         </w:rPr>
+        <w:t>Model:</w:t>
+      </w:r>
+    </w:p>
+    <w:p>
+      <w:pPr>
+        <w:pStyle w:val="NormalWeb"/>
+        <w:shd w:val="clear" w:color="auto" w:fill="FFFFFF"/>
+        <w:spacing w:before="280" w:line="360" w:lineRule="atLeast"/>
+        <w:rPr>
+          <w:rFonts w:ascii="Arial" w:hAnsi="Arial" w:cs="Arial"/>
+          <w:i/>
+          <w:color w:val="000000"/>
+          <w:sz w:val="20"/>
+          <w:szCs w:val="20"/>
+        </w:rPr>
+      </w:pPr>
+      <w:r>
+        <w:rPr>
+          <w:rFonts w:ascii="Arial" w:hAnsi="Arial" w:cs="Arial"/>
+          <w:i/>
+          <w:color w:val="000000"/>
+          <w:sz w:val="20"/>
+          <w:szCs w:val="20"/>
+        </w:rPr>
+        <w:t>Interaction:</w:t>
+      </w:r>
+    </w:p>
+    <w:p>
+      <w:pPr>
+        <w:pStyle w:val="NormalWeb"/>
+        <w:shd w:val="clear" w:color="auto" w:fill="FFFFFF"/>
+        <w:spacing w:before="280" w:line="360" w:lineRule="atLeast"/>
+        <w:rPr>
+          <w:rFonts w:ascii="Arial" w:hAnsi="Arial" w:cs="Arial"/>
+          <w:i/>
+          <w:color w:val="000000"/>
+          <w:sz w:val="20"/>
+          <w:szCs w:val="20"/>
+        </w:rPr>
+      </w:pPr>
+    </w:p>
+    <w:p>
+      <w:pPr>
+        <w:pStyle w:val="NormalWeb"/>
+        <w:shd w:val="clear" w:color="auto" w:fill="FFFFFF"/>
+        <w:spacing w:before="280" w:line="360" w:lineRule="atLeast"/>
+        <w:rPr>
+          <w:rFonts w:ascii="Arial" w:hAnsi="Arial" w:cs="Arial"/>
+          <w:b/>
+          <w:color w:val="000000"/>
+          <w:sz w:val="20"/>
+          <w:szCs w:val="20"/>
+        </w:rPr>
+      </w:pPr>
+      <w:r>
+        <w:rPr>
+          <w:rFonts w:ascii="Arial" w:hAnsi="Arial" w:cs="Arial"/>
+          <w:b/>
+          <w:color w:val="000000"/>
+          <w:sz w:val="20"/>
+          <w:szCs w:val="20"/>
+        </w:rPr>
+        <w:t>Relation:</w:t>
+      </w:r>
+    </w:p>
+    <w:p>
+      <w:pPr>
+        <w:pStyle w:val="NormalWeb"/>
+        <w:shd w:val="clear" w:color="auto" w:fill="FFFFFF"/>
+        <w:spacing w:before="280" w:line="360" w:lineRule="atLeast"/>
+        <w:rPr>
+          <w:rFonts w:ascii="Arial" w:hAnsi="Arial" w:cs="Arial"/>
+          <w:color w:val="000000"/>
+          <w:sz w:val="20"/>
+          <w:szCs w:val="20"/>
+        </w:rPr>
+      </w:pPr>
+      <w:r>
+        <w:rPr>
+          <w:rFonts w:ascii="Arial" w:hAnsi="Arial" w:cs="Arial"/>
+          <w:i/>
+          <w:color w:val="000000"/>
+          <w:sz w:val="20"/>
+          <w:szCs w:val="20"/>
+        </w:rPr>
+        <w:t>Usage:</w:t>
+      </w:r>
+      <w:r>
+        <w:rPr>
+          <w:rFonts w:ascii="Arial" w:hAnsi="Arial" w:cs="Arial"/>
+          <w:color w:val="000000"/>
+          <w:sz w:val="20"/>
+          <w:szCs w:val="20"/>
+        </w:rPr>
+        <w:t xml:space="preserve"> The database that we will construct is relation based. All of the information is stored in objects called relations, which are essentially tables. The purpose is just to have a place to store related information. For example, a relation could store a table of all teams in a league and the number of players, or the subscribers to a bank and their account balances.</w:t>
+      </w:r>
+    </w:p>
+    <w:p>
+      <w:pPr>
+        <w:pStyle w:val="NormalWeb"/>
+        <w:shd w:val="clear" w:color="auto" w:fill="FFFFFF"/>
+        <w:spacing w:before="280" w:line="360" w:lineRule="atLeast"/>
+        <w:rPr>
+          <w:rFonts w:ascii="Arial" w:hAnsi="Arial" w:cs="Arial"/>
+          <w:color w:val="000000"/>
+          <w:sz w:val="20"/>
+          <w:szCs w:val="20"/>
+        </w:rPr>
+      </w:pPr>
+      <w:r>
+        <w:rPr>
+          <w:rFonts w:ascii="Arial" w:hAnsi="Arial" w:cs="Arial"/>
+          <w:i/>
+          <w:color w:val="000000"/>
+          <w:sz w:val="20"/>
+          <w:szCs w:val="20"/>
+        </w:rPr>
         <w:lastRenderedPageBreak/>
-        <w:t>Model:</w:t>
-      </w:r>
-    </w:p>
-    <w:p>
-      <w:pPr>
-        <w:pStyle w:val="NormalWeb"/>
-        <w:shd w:val="clear" w:color="auto" w:fill="FFFFFF"/>
-        <w:spacing w:before="280" w:line="360" w:lineRule="atLeast"/>
-        <w:rPr>
-          <w:rFonts w:ascii="Arial" w:hAnsi="Arial" w:cs="Arial"/>
-          <w:i/>
-          <w:color w:val="000000"/>
-          <w:sz w:val="20"/>
-          <w:szCs w:val="20"/>
-        </w:rPr>
-      </w:pPr>
-      <w:r>
-        <w:rPr>
-          <w:rFonts w:ascii="Arial" w:hAnsi="Arial" w:cs="Arial"/>
-          <w:i/>
-          <w:color w:val="000000"/>
-          <w:sz w:val="20"/>
-          <w:szCs w:val="20"/>
-        </w:rPr>
-        <w:t>Interaction:</w:t>
-      </w:r>
-    </w:p>
-    <w:p>
-      <w:pPr>
-        <w:pStyle w:val="NormalWeb"/>
-        <w:shd w:val="clear" w:color="auto" w:fill="FFFFFF"/>
-        <w:spacing w:before="280" w:line="360" w:lineRule="atLeast"/>
-        <w:rPr>
-          <w:rFonts w:ascii="Arial" w:hAnsi="Arial" w:cs="Arial"/>
-          <w:i/>
-          <w:color w:val="000000"/>
-          <w:sz w:val="20"/>
-          <w:szCs w:val="20"/>
-        </w:rPr>
-      </w:pPr>
-    </w:p>
-    <w:p>
-      <w:pPr>
-        <w:pStyle w:val="NormalWeb"/>
-        <w:shd w:val="clear" w:color="auto" w:fill="FFFFFF"/>
-        <w:spacing w:before="280" w:line="360" w:lineRule="atLeast"/>
-        <w:rPr>
-          <w:rFonts w:ascii="Arial" w:hAnsi="Arial" w:cs="Arial"/>
-          <w:b/>
-          <w:color w:val="000000"/>
-          <w:sz w:val="20"/>
-          <w:szCs w:val="20"/>
-        </w:rPr>
-      </w:pPr>
-      <w:r>
-        <w:rPr>
-          <w:rFonts w:ascii="Arial" w:hAnsi="Arial" w:cs="Arial"/>
-          <w:b/>
-          <w:color w:val="000000"/>
-          <w:sz w:val="20"/>
-          <w:szCs w:val="20"/>
-        </w:rPr>
-        <w:t>Relation:</w:t>
-      </w:r>
-    </w:p>
-    <w:p>
-      <w:pPr>
-        <w:pStyle w:val="NormalWeb"/>
-        <w:shd w:val="clear" w:color="auto" w:fill="FFFFFF"/>
-        <w:spacing w:before="280" w:line="360" w:lineRule="atLeast"/>
-        <w:rPr>
-          <w:rFonts w:ascii="Arial" w:hAnsi="Arial" w:cs="Arial"/>
-          <w:color w:val="000000"/>
-          <w:sz w:val="20"/>
-          <w:szCs w:val="20"/>
-        </w:rPr>
-      </w:pPr>
-      <w:r>
-        <w:rPr>
-          <w:rFonts w:ascii="Arial" w:hAnsi="Arial" w:cs="Arial"/>
-          <w:i/>
-          <w:color w:val="000000"/>
-          <w:sz w:val="20"/>
-          <w:szCs w:val="20"/>
-        </w:rPr>
-        <w:t>Usage:</w:t>
-      </w:r>
-      <w:r>
-        <w:rPr>
-          <w:rFonts w:ascii="Arial" w:hAnsi="Arial" w:cs="Arial"/>
-          <w:color w:val="000000"/>
-          <w:sz w:val="20"/>
-          <w:szCs w:val="20"/>
-        </w:rPr>
-        <w:t xml:space="preserve"> The database that we will construct is relation based. All of the information is stored in objects called relations, which are essentially tables. The purpose is just to have a place to store related information. For example, a relation could store a table of all teams in a league and the number of players, or the subscribers to a bank and their account balances.</w:t>
-      </w:r>
-    </w:p>
-    <w:p>
-      <w:pPr>
-        <w:pStyle w:val="NormalWeb"/>
-        <w:shd w:val="clear" w:color="auto" w:fill="FFFFFF"/>
-        <w:spacing w:before="280" w:line="360" w:lineRule="atLeast"/>
-        <w:rPr>
-          <w:rFonts w:ascii="Arial" w:hAnsi="Arial" w:cs="Arial"/>
-          <w:color w:val="000000"/>
-          <w:sz w:val="20"/>
-          <w:szCs w:val="20"/>
-        </w:rPr>
-      </w:pPr>
-      <w:r>
-        <w:rPr>
-          <w:rFonts w:ascii="Arial" w:hAnsi="Arial" w:cs="Arial"/>
-          <w:i/>
-          <w:color w:val="000000"/>
-          <w:sz w:val="20"/>
-          <w:szCs w:val="20"/>
-        </w:rPr>
         <w:t>Configuration:</w:t>
       </w:r>
       <w:r>
@@ -2265,6 +2310,120 @@
         </w:rPr>
         <w:t xml:space="preserve">vector&lt;String&gt; attributes, vector&lt;int&gt; </w:t>
       </w:r>
+      <w:r>
+        <w:rPr>
+          <w:rFonts w:ascii="Arial" w:hAnsi="Arial" w:cs="Arial"/>
+          <w:color w:val="000000"/>
+          <w:sz w:val="20"/>
+          <w:szCs w:val="20"/>
+        </w:rPr>
+        <w:t>indices</w:t>
+      </w:r>
+      <w:r>
+        <w:rPr>
+          <w:rFonts w:ascii="Arial" w:hAnsi="Arial" w:cs="Arial"/>
+          <w:color w:val="000000"/>
+          <w:sz w:val="20"/>
+          <w:szCs w:val="20"/>
+        </w:rPr>
+        <w:t>);</w:t>
+      </w:r>
+    </w:p>
+    <w:p>
+      <w:pPr>
+        <w:pStyle w:val="NormalWeb"/>
+        <w:shd w:val="clear" w:color="auto" w:fill="FFFFFF"/>
+        <w:spacing w:before="280" w:line="360" w:lineRule="atLeast"/>
+        <w:rPr>
+          <w:rFonts w:ascii="Arial" w:hAnsi="Arial" w:cs="Arial"/>
+          <w:color w:val="000000"/>
+          <w:sz w:val="20"/>
+          <w:szCs w:val="20"/>
+        </w:rPr>
+      </w:pPr>
+    </w:p>
+    <w:p>
+      <w:pPr>
+        <w:pStyle w:val="NormalWeb"/>
+        <w:shd w:val="clear" w:color="auto" w:fill="FFFFFF"/>
+        <w:spacing w:before="280" w:line="360" w:lineRule="atLeast"/>
+        <w:rPr>
+          <w:rFonts w:ascii="Arial" w:hAnsi="Arial" w:cs="Arial"/>
+          <w:color w:val="000000"/>
+          <w:sz w:val="20"/>
+          <w:szCs w:val="20"/>
+        </w:rPr>
+      </w:pPr>
+      <w:r>
+        <w:rPr>
+          <w:rFonts w:ascii="Arial" w:hAnsi="Arial" w:cs="Arial"/>
+          <w:i/>
+          <w:color w:val="000000"/>
+          <w:sz w:val="20"/>
+          <w:szCs w:val="20"/>
+        </w:rPr>
+        <w:t>Interaction:</w:t>
+      </w:r>
+      <w:r>
+        <w:rPr>
+          <w:rFonts w:ascii="Arial" w:hAnsi="Arial" w:cs="Arial"/>
+          <w:color w:val="000000"/>
+          <w:sz w:val="20"/>
+          <w:szCs w:val="20"/>
+        </w:rPr>
+        <w:t xml:space="preserve"> Our relation has a fairly low level design.</w:t>
+      </w:r>
+      <w:r>
+        <w:rPr>
+          <w:rFonts w:ascii="Arial" w:hAnsi="Arial" w:cs="Arial"/>
+          <w:color w:val="000000"/>
+          <w:sz w:val="20"/>
+          <w:szCs w:val="20"/>
+        </w:rPr>
+        <w:t xml:space="preserve"> All a relation does is store the information in an organized manner, and return it when and how the database asks. </w:t>
+      </w:r>
+      <w:r>
+        <w:rPr>
+          <w:rFonts w:ascii="Arial" w:hAnsi="Arial" w:cs="Arial"/>
+          <w:color w:val="000000"/>
+          <w:sz w:val="20"/>
+          <w:szCs w:val="20"/>
+        </w:rPr>
+        <w:t xml:space="preserve"> The planned functions are:</w:t>
+      </w:r>
+    </w:p>
+    <w:p>
+      <w:pPr>
+        <w:pStyle w:val="NormalWeb"/>
+        <w:shd w:val="clear" w:color="auto" w:fill="FFFFFF"/>
+        <w:spacing w:before="280" w:line="360" w:lineRule="atLeast"/>
+        <w:rPr>
+          <w:rFonts w:ascii="Arial" w:hAnsi="Arial" w:cs="Arial"/>
+          <w:color w:val="000000"/>
+          <w:sz w:val="20"/>
+          <w:szCs w:val="20"/>
+        </w:rPr>
+      </w:pPr>
+      <w:proofErr w:type="gramStart"/>
+      <w:r>
+        <w:rPr>
+          <w:rFonts w:ascii="Arial" w:hAnsi="Arial" w:cs="Arial"/>
+          <w:color w:val="000000"/>
+          <w:sz w:val="20"/>
+          <w:szCs w:val="20"/>
+        </w:rPr>
+        <w:t>vector&lt;</w:t>
+      </w:r>
+      <w:proofErr w:type="gramEnd"/>
+      <w:r>
+        <w:rPr>
+          <w:rFonts w:ascii="Arial" w:hAnsi="Arial" w:cs="Arial"/>
+          <w:color w:val="000000"/>
+          <w:sz w:val="20"/>
+          <w:szCs w:val="20"/>
+        </w:rPr>
+        <w:t xml:space="preserve">String&gt; </w:t>
+      </w:r>
       <w:proofErr w:type="spellStart"/>
       <w:r>
         <w:rPr>
@@ -2273,7 +2432,7 @@
           <w:sz w:val="20"/>
           <w:szCs w:val="20"/>
         </w:rPr>
-        <w:t>indeces</w:t>
+        <w:t>getAttributes</w:t>
       </w:r>
       <w:proofErr w:type="spellEnd"/>
       <w:r>
@@ -2283,35 +2442,200 @@
           <w:sz w:val="20"/>
           <w:szCs w:val="20"/>
         </w:rPr>
-        <w:t>);</w:t>
-      </w:r>
-    </w:p>
-    <w:p>
-      <w:pPr>
-        <w:pStyle w:val="NormalWeb"/>
-        <w:shd w:val="clear" w:color="auto" w:fill="FFFFFF"/>
-        <w:spacing w:before="280" w:line="360" w:lineRule="atLeast"/>
-        <w:rPr>
-          <w:rFonts w:ascii="Arial" w:hAnsi="Arial" w:cs="Arial"/>
-          <w:color w:val="000000"/>
-          <w:sz w:val="20"/>
-          <w:szCs w:val="20"/>
-        </w:rPr>
-      </w:pPr>
-    </w:p>
-    <w:p>
-      <w:pPr>
-        <w:pStyle w:val="NormalWeb"/>
-        <w:shd w:val="clear" w:color="auto" w:fill="FFFFFF"/>
-        <w:spacing w:before="280" w:line="360" w:lineRule="atLeast"/>
-        <w:rPr>
-          <w:rFonts w:ascii="Arial" w:hAnsi="Arial" w:cs="Arial"/>
-          <w:color w:val="000000"/>
-          <w:sz w:val="20"/>
-          <w:szCs w:val="20"/>
-        </w:rPr>
-      </w:pPr>
-      <w:r>
+        <w:t>(); - returns all of the attributes in a vector of strings. The purpose of this is to find the numerical index behind a property. For example, if a user is looking to compare something by age, we want the ‘age’ attribute column, but more</w:t>
+      </w:r>
+      <w:r>
+        <w:rPr>
+          <w:rFonts w:ascii="Arial" w:hAnsi="Arial" w:cs="Arial"/>
+          <w:color w:val="000000"/>
+          <w:sz w:val="20"/>
+          <w:szCs w:val="20"/>
+        </w:rPr>
+        <w:t xml:space="preserve"> </w:t>
+      </w:r>
+      <w:r>
+        <w:rPr>
+          <w:rFonts w:ascii="Arial" w:hAnsi="Arial" w:cs="Arial"/>
+          <w:color w:val="000000"/>
+          <w:sz w:val="20"/>
+          <w:szCs w:val="20"/>
+        </w:rPr>
+        <w:t>so, we want the index of that column in the table.</w:t>
+      </w:r>
+    </w:p>
+    <w:p>
+      <w:pPr>
+        <w:pStyle w:val="NormalWeb"/>
+        <w:shd w:val="clear" w:color="auto" w:fill="FFFFFF"/>
+        <w:spacing w:before="280" w:line="360" w:lineRule="atLeast"/>
+        <w:rPr>
+          <w:rFonts w:ascii="Arial" w:hAnsi="Arial" w:cs="Arial"/>
+          <w:color w:val="000000"/>
+          <w:sz w:val="20"/>
+          <w:szCs w:val="20"/>
+        </w:rPr>
+      </w:pPr>
+      <w:proofErr w:type="gramStart"/>
+      <w:r>
+        <w:rPr>
+          <w:rFonts w:ascii="Arial" w:hAnsi="Arial" w:cs="Arial"/>
+          <w:color w:val="000000"/>
+          <w:sz w:val="20"/>
+          <w:szCs w:val="20"/>
+        </w:rPr>
+        <w:t>vector&lt;</w:t>
+      </w:r>
+      <w:proofErr w:type="gramEnd"/>
+      <w:r>
+        <w:rPr>
+          <w:rFonts w:ascii="Arial" w:hAnsi="Arial" w:cs="Arial"/>
+          <w:color w:val="000000"/>
+          <w:sz w:val="20"/>
+          <w:szCs w:val="20"/>
+        </w:rPr>
+        <w:t xml:space="preserve">vector&lt;Entry&gt;&gt; </w:t>
+      </w:r>
+      <w:proofErr w:type="spellStart"/>
+      <w:r>
+        <w:rPr>
+          <w:rFonts w:ascii="Arial" w:hAnsi="Arial" w:cs="Arial"/>
+          <w:color w:val="000000"/>
+          <w:sz w:val="20"/>
+          <w:szCs w:val="20"/>
+        </w:rPr>
+        <w:t>getEntries</w:t>
+      </w:r>
+      <w:proofErr w:type="spellEnd"/>
+      <w:r>
+        <w:rPr>
+          <w:rFonts w:ascii="Arial" w:hAnsi="Arial" w:cs="Arial"/>
+          <w:color w:val="000000"/>
+          <w:sz w:val="20"/>
+          <w:szCs w:val="20"/>
+        </w:rPr>
+        <w:t xml:space="preserve">(); </w:t>
+      </w:r>
+      <w:r>
+        <w:rPr>
+          <w:rFonts w:ascii="Arial" w:hAnsi="Arial" w:cs="Arial"/>
+          <w:color w:val="000000"/>
+          <w:sz w:val="20"/>
+          <w:szCs w:val="20"/>
+        </w:rPr>
+        <w:t xml:space="preserve">- returns like table itself. There are some operations in the database which require a search through all of the entries in a relation. </w:t>
+      </w:r>
+    </w:p>
+    <w:p>
+      <w:pPr>
+        <w:pStyle w:val="NormalWeb"/>
+        <w:shd w:val="clear" w:color="auto" w:fill="FFFFFF"/>
+        <w:spacing w:before="280" w:line="360" w:lineRule="atLeast"/>
+        <w:rPr>
+          <w:rFonts w:ascii="Arial" w:hAnsi="Arial" w:cs="Arial"/>
+          <w:color w:val="000000"/>
+          <w:sz w:val="20"/>
+          <w:szCs w:val="20"/>
+        </w:rPr>
+      </w:pPr>
+      <w:proofErr w:type="gramStart"/>
+      <w:r>
+        <w:rPr>
+          <w:rFonts w:ascii="Arial" w:hAnsi="Arial" w:cs="Arial"/>
+          <w:color w:val="000000"/>
+          <w:sz w:val="20"/>
+          <w:szCs w:val="20"/>
+        </w:rPr>
+        <w:t>vector&lt;</w:t>
+      </w:r>
+      <w:proofErr w:type="gramEnd"/>
+      <w:r>
+        <w:rPr>
+          <w:rFonts w:ascii="Arial" w:hAnsi="Arial" w:cs="Arial"/>
+          <w:color w:val="000000"/>
+          <w:sz w:val="20"/>
+          <w:szCs w:val="20"/>
+        </w:rPr>
+        <w:t xml:space="preserve">Entry&gt; </w:t>
+      </w:r>
+      <w:proofErr w:type="spellStart"/>
+      <w:r>
+        <w:rPr>
+          <w:rFonts w:ascii="Arial" w:hAnsi="Arial" w:cs="Arial"/>
+          <w:color w:val="000000"/>
+          <w:sz w:val="20"/>
+          <w:szCs w:val="20"/>
+        </w:rPr>
+        <w:t>getRow</w:t>
+      </w:r>
+      <w:proofErr w:type="spellEnd"/>
+      <w:r>
+        <w:rPr>
+          <w:rFonts w:ascii="Arial" w:hAnsi="Arial" w:cs="Arial"/>
+          <w:color w:val="000000"/>
+          <w:sz w:val="20"/>
+          <w:szCs w:val="20"/>
+        </w:rPr>
+        <w:t>(int index); - returns one row (specified by index)</w:t>
+      </w:r>
+    </w:p>
+    <w:p>
+      <w:pPr>
+        <w:pStyle w:val="NormalWeb"/>
+        <w:shd w:val="clear" w:color="auto" w:fill="FFFFFF"/>
+        <w:spacing w:before="280" w:line="360" w:lineRule="atLeast"/>
+        <w:rPr>
+          <w:rFonts w:ascii="Arial" w:hAnsi="Arial" w:cs="Arial"/>
+          <w:color w:val="000000"/>
+          <w:sz w:val="20"/>
+          <w:szCs w:val="20"/>
+        </w:rPr>
+      </w:pPr>
+      <w:proofErr w:type="gramStart"/>
+      <w:r>
+        <w:rPr>
+          <w:rFonts w:ascii="Arial" w:hAnsi="Arial" w:cs="Arial"/>
+          <w:color w:val="000000"/>
+          <w:sz w:val="20"/>
+          <w:szCs w:val="20"/>
+        </w:rPr>
+        <w:t>void</w:t>
+      </w:r>
+      <w:proofErr w:type="gramEnd"/>
+      <w:r>
+        <w:rPr>
+          <w:rFonts w:ascii="Arial" w:hAnsi="Arial" w:cs="Arial"/>
+          <w:color w:val="000000"/>
+          <w:sz w:val="20"/>
+          <w:szCs w:val="20"/>
+        </w:rPr>
+        <w:t xml:space="preserve"> </w:t>
+      </w:r>
+      <w:proofErr w:type="spellStart"/>
+      <w:r>
+        <w:rPr>
+          <w:rFonts w:ascii="Arial" w:hAnsi="Arial" w:cs="Arial"/>
+          <w:color w:val="000000"/>
+          <w:sz w:val="20"/>
+          <w:szCs w:val="20"/>
+        </w:rPr>
+        <w:t>addRow</w:t>
+      </w:r>
+      <w:proofErr w:type="spellEnd"/>
+      <w:r>
+        <w:rPr>
+          <w:rFonts w:ascii="Arial" w:hAnsi="Arial" w:cs="Arial"/>
+          <w:color w:val="000000"/>
+          <w:sz w:val="20"/>
+          <w:szCs w:val="20"/>
+        </w:rPr>
+        <w:t>(vector&lt;Entry&gt; row); - adds the row to the table</w:t>
+      </w:r>
+    </w:p>
+    <w:p>
+      <w:pPr>
+        <w:pStyle w:val="NormalWeb"/>
+        <w:shd w:val="clear" w:color="auto" w:fill="FFFFFF"/>
+        <w:spacing w:before="280" w:line="360" w:lineRule="atLeast"/>
         <w:rPr>
           <w:rFonts w:ascii="Arial" w:hAnsi="Arial" w:cs="Arial"/>
           <w:i/>
@@ -2319,379 +2643,94 @@
           <w:sz w:val="20"/>
           <w:szCs w:val="20"/>
         </w:rPr>
-        <w:t>Interaction:</w:t>
-      </w:r>
-      <w:r>
-        <w:rPr>
-          <w:rFonts w:ascii="Arial" w:hAnsi="Arial" w:cs="Arial"/>
-          <w:color w:val="000000"/>
-          <w:sz w:val="20"/>
-          <w:szCs w:val="20"/>
-        </w:rPr>
-        <w:t xml:space="preserve"> Our relation has a fairly low level design.</w:t>
-      </w:r>
-      <w:r>
-        <w:rPr>
-          <w:rFonts w:ascii="Arial" w:hAnsi="Arial" w:cs="Arial"/>
-          <w:color w:val="000000"/>
-          <w:sz w:val="20"/>
-          <w:szCs w:val="20"/>
-        </w:rPr>
-        <w:t xml:space="preserve"> All a relation does is store the information in an organized manner, and return it when and how the database asks. </w:t>
-      </w:r>
-      <w:r>
-        <w:rPr>
-          <w:rFonts w:ascii="Arial" w:hAnsi="Arial" w:cs="Arial"/>
-          <w:color w:val="000000"/>
-          <w:sz w:val="20"/>
-          <w:szCs w:val="20"/>
-        </w:rPr>
-        <w:t xml:space="preserve"> The planned functions are:</w:t>
-      </w:r>
-    </w:p>
-    <w:p>
-      <w:pPr>
-        <w:pStyle w:val="NormalWeb"/>
-        <w:shd w:val="clear" w:color="auto" w:fill="FFFFFF"/>
-        <w:spacing w:before="280" w:line="360" w:lineRule="atLeast"/>
-        <w:rPr>
-          <w:rFonts w:ascii="Arial" w:hAnsi="Arial" w:cs="Arial"/>
-          <w:color w:val="000000"/>
-          <w:sz w:val="20"/>
-          <w:szCs w:val="20"/>
-        </w:rPr>
-      </w:pPr>
-      <w:proofErr w:type="gramStart"/>
-      <w:r>
-        <w:rPr>
-          <w:rFonts w:ascii="Arial" w:hAnsi="Arial" w:cs="Arial"/>
-          <w:color w:val="000000"/>
-          <w:sz w:val="20"/>
-          <w:szCs w:val="20"/>
-        </w:rPr>
-        <w:t>vector&lt;</w:t>
-      </w:r>
-      <w:proofErr w:type="gramEnd"/>
-      <w:r>
-        <w:rPr>
-          <w:rFonts w:ascii="Arial" w:hAnsi="Arial" w:cs="Arial"/>
-          <w:color w:val="000000"/>
-          <w:sz w:val="20"/>
-          <w:szCs w:val="20"/>
-        </w:rPr>
-        <w:t xml:space="preserve">String&gt; </w:t>
-      </w:r>
-      <w:proofErr w:type="spellStart"/>
-      <w:r>
-        <w:rPr>
-          <w:rFonts w:ascii="Arial" w:hAnsi="Arial" w:cs="Arial"/>
-          <w:color w:val="000000"/>
-          <w:sz w:val="20"/>
-          <w:szCs w:val="20"/>
-        </w:rPr>
-        <w:t>getAttributes</w:t>
-      </w:r>
-      <w:proofErr w:type="spellEnd"/>
-      <w:r>
-        <w:rPr>
-          <w:rFonts w:ascii="Arial" w:hAnsi="Arial" w:cs="Arial"/>
-          <w:color w:val="000000"/>
-          <w:sz w:val="20"/>
-          <w:szCs w:val="20"/>
-        </w:rPr>
-        <w:t xml:space="preserve">(); - returns all of the attributes in a vector of strings. The purpose of this is to find the numerical index behind a property. For example, if a user is looking to compare something by age, we want the ‘age’ attribute column, but </w:t>
-      </w:r>
-      <w:proofErr w:type="spellStart"/>
-      <w:r>
-        <w:rPr>
-          <w:rFonts w:ascii="Arial" w:hAnsi="Arial" w:cs="Arial"/>
-          <w:color w:val="000000"/>
-          <w:sz w:val="20"/>
-          <w:szCs w:val="20"/>
-        </w:rPr>
-        <w:t>moreso</w:t>
-      </w:r>
-      <w:proofErr w:type="spellEnd"/>
-      <w:r>
-        <w:rPr>
-          <w:rFonts w:ascii="Arial" w:hAnsi="Arial" w:cs="Arial"/>
-          <w:color w:val="000000"/>
-          <w:sz w:val="20"/>
-          <w:szCs w:val="20"/>
-        </w:rPr>
-        <w:t>, we want the index of that column in the table.</w:t>
-      </w:r>
-    </w:p>
-    <w:p>
-      <w:pPr>
-        <w:pStyle w:val="NormalWeb"/>
-        <w:shd w:val="clear" w:color="auto" w:fill="FFFFFF"/>
-        <w:spacing w:before="280" w:line="360" w:lineRule="atLeast"/>
-        <w:rPr>
-          <w:rFonts w:ascii="Arial" w:hAnsi="Arial" w:cs="Arial"/>
-          <w:color w:val="000000"/>
-          <w:sz w:val="20"/>
-          <w:szCs w:val="20"/>
-        </w:rPr>
-      </w:pPr>
-      <w:proofErr w:type="gramStart"/>
-      <w:r>
-        <w:rPr>
-          <w:rFonts w:ascii="Arial" w:hAnsi="Arial" w:cs="Arial"/>
-          <w:color w:val="000000"/>
-          <w:sz w:val="20"/>
-          <w:szCs w:val="20"/>
-        </w:rPr>
-        <w:t>vector&lt;</w:t>
-      </w:r>
-      <w:proofErr w:type="gramEnd"/>
-      <w:r>
-        <w:rPr>
-          <w:rFonts w:ascii="Arial" w:hAnsi="Arial" w:cs="Arial"/>
-          <w:color w:val="000000"/>
-          <w:sz w:val="20"/>
-          <w:szCs w:val="20"/>
-        </w:rPr>
-        <w:t xml:space="preserve">vector&lt;Entry&gt;&gt; </w:t>
-      </w:r>
-      <w:proofErr w:type="spellStart"/>
-      <w:r>
-        <w:rPr>
-          <w:rFonts w:ascii="Arial" w:hAnsi="Arial" w:cs="Arial"/>
-          <w:color w:val="000000"/>
-          <w:sz w:val="20"/>
-          <w:szCs w:val="20"/>
-        </w:rPr>
-        <w:t>getEntries</w:t>
-      </w:r>
-      <w:proofErr w:type="spellEnd"/>
-      <w:r>
-        <w:rPr>
-          <w:rFonts w:ascii="Arial" w:hAnsi="Arial" w:cs="Arial"/>
-          <w:color w:val="000000"/>
-          <w:sz w:val="20"/>
-          <w:szCs w:val="20"/>
-        </w:rPr>
-        <w:t xml:space="preserve">(); </w:t>
-      </w:r>
-      <w:r>
-        <w:rPr>
-          <w:rFonts w:ascii="Arial" w:hAnsi="Arial" w:cs="Arial"/>
-          <w:color w:val="000000"/>
-          <w:sz w:val="20"/>
-          <w:szCs w:val="20"/>
-        </w:rPr>
-        <w:t xml:space="preserve">- returns like table itself. There are some operations in the database which require a search through all of the entries in a relation. </w:t>
-      </w:r>
-    </w:p>
-    <w:p>
-      <w:pPr>
-        <w:pStyle w:val="NormalWeb"/>
-        <w:shd w:val="clear" w:color="auto" w:fill="FFFFFF"/>
-        <w:spacing w:before="280" w:line="360" w:lineRule="atLeast"/>
-        <w:rPr>
-          <w:rFonts w:ascii="Arial" w:hAnsi="Arial" w:cs="Arial"/>
-          <w:color w:val="000000"/>
-          <w:sz w:val="20"/>
-          <w:szCs w:val="20"/>
-        </w:rPr>
-      </w:pPr>
-      <w:proofErr w:type="gramStart"/>
-      <w:r>
-        <w:rPr>
-          <w:rFonts w:ascii="Arial" w:hAnsi="Arial" w:cs="Arial"/>
-          <w:color w:val="000000"/>
-          <w:sz w:val="20"/>
-          <w:szCs w:val="20"/>
-        </w:rPr>
-        <w:t>vector&lt;</w:t>
-      </w:r>
-      <w:proofErr w:type="gramEnd"/>
-      <w:r>
-        <w:rPr>
-          <w:rFonts w:ascii="Arial" w:hAnsi="Arial" w:cs="Arial"/>
-          <w:color w:val="000000"/>
-          <w:sz w:val="20"/>
-          <w:szCs w:val="20"/>
-        </w:rPr>
-        <w:t xml:space="preserve">Entry&gt; </w:t>
-      </w:r>
-      <w:proofErr w:type="spellStart"/>
-      <w:r>
-        <w:rPr>
-          <w:rFonts w:ascii="Arial" w:hAnsi="Arial" w:cs="Arial"/>
-          <w:color w:val="000000"/>
-          <w:sz w:val="20"/>
-          <w:szCs w:val="20"/>
-        </w:rPr>
-        <w:t>getRow</w:t>
-      </w:r>
-      <w:proofErr w:type="spellEnd"/>
-      <w:r>
-        <w:rPr>
-          <w:rFonts w:ascii="Arial" w:hAnsi="Arial" w:cs="Arial"/>
-          <w:color w:val="000000"/>
-          <w:sz w:val="20"/>
-          <w:szCs w:val="20"/>
-        </w:rPr>
-        <w:t>(int index); - returns one row (specified by index)</w:t>
-      </w:r>
-      <w:bookmarkStart w:id="0" w:name="_GoBack"/>
-      <w:bookmarkEnd w:id="0"/>
-    </w:p>
-    <w:p>
-      <w:pPr>
-        <w:pStyle w:val="NormalWeb"/>
-        <w:shd w:val="clear" w:color="auto" w:fill="FFFFFF"/>
-        <w:spacing w:before="280" w:line="360" w:lineRule="atLeast"/>
-        <w:rPr>
-          <w:rFonts w:ascii="Arial" w:hAnsi="Arial" w:cs="Arial"/>
-          <w:color w:val="000000"/>
-          <w:sz w:val="20"/>
-          <w:szCs w:val="20"/>
-        </w:rPr>
-      </w:pPr>
-      <w:proofErr w:type="gramStart"/>
-      <w:r>
-        <w:rPr>
+      </w:pPr>
+    </w:p>
+    <w:p>
+      <w:pPr>
+        <w:pStyle w:val="NormalWeb"/>
+        <w:shd w:val="clear" w:color="auto" w:fill="FFFFFF"/>
+        <w:spacing w:before="280" w:line="360" w:lineRule="atLeast"/>
+        <w:rPr>
+          <w:rStyle w:val="Strong"/>
+          <w:rFonts w:ascii="Arial" w:hAnsi="Arial" w:cs="Arial"/>
+          <w:color w:val="000000"/>
+          <w:sz w:val="20"/>
+          <w:szCs w:val="20"/>
+        </w:rPr>
+      </w:pPr>
+      <w:r>
+        <w:rPr>
+          <w:rStyle w:val="Strong"/>
+          <w:rFonts w:ascii="Arial" w:hAnsi="Arial" w:cs="Arial"/>
+          <w:color w:val="000000"/>
+          <w:sz w:val="20"/>
+          <w:szCs w:val="20"/>
+        </w:rPr>
+        <w:t>Usage</w:t>
+      </w:r>
+    </w:p>
+    <w:p>
+      <w:pPr>
+        <w:pStyle w:val="NormalWeb"/>
+        <w:shd w:val="clear" w:color="auto" w:fill="FFFFFF"/>
+        <w:spacing w:before="280" w:line="360" w:lineRule="atLeast"/>
+        <w:rPr>
+          <w:rFonts w:ascii="Arial" w:hAnsi="Arial" w:cs="Arial"/>
+          <w:color w:val="000000"/>
+          <w:sz w:val="20"/>
+          <w:szCs w:val="20"/>
+        </w:rPr>
+      </w:pPr>
+      <w:r>
+        <w:rPr>
+          <w:rFonts w:ascii="Arial" w:hAnsi="Arial" w:cs="Arial"/>
+          <w:color w:val="000000"/>
+          <w:sz w:val="20"/>
+          <w:szCs w:val="20"/>
+        </w:rPr>
+        <w:t>Describe in a paragraph how the object is</w:t>
+      </w:r>
+      <w:r>
+        <w:rPr>
+          <w:rFonts w:ascii="Arial" w:hAnsi="Arial" w:cs="Arial"/>
+          <w:color w:val="000000"/>
+          <w:sz w:val="20"/>
+          <w:szCs w:val="20"/>
+        </w:rPr>
+        <w:t xml:space="preserve"> used and what function it serves. If an object will interface with an external object or system, it is a good idea to show the interface for the object. Most importantly, you must again describe your thought process for defining the object as you did. Lis</w:t>
+      </w:r>
+      <w:r>
+        <w:rPr>
+          <w:rFonts w:ascii="Arial" w:hAnsi="Arial" w:cs="Arial"/>
+          <w:color w:val="000000"/>
+          <w:sz w:val="20"/>
+          <w:szCs w:val="20"/>
+        </w:rPr>
+        <w:t>t the benefits and risks. If an object provides an encapsulation, describe in a sentence why the encapsulation adds value. Use your descriptions to give meaning to the diagrams. They don’t have to be verbose, just enough to get the point across.</w:t>
+      </w:r>
+    </w:p>
+    <w:p>
+      <w:pPr>
+        <w:pStyle w:val="NormalWeb"/>
+        <w:shd w:val="clear" w:color="auto" w:fill="FFFFFF"/>
+        <w:spacing w:before="280" w:line="360" w:lineRule="atLeast"/>
+        <w:rPr>
+          <w:rStyle w:val="Strong"/>
+          <w:rFonts w:ascii="Arial" w:hAnsi="Arial" w:cs="Arial"/>
+          <w:color w:val="000000"/>
+          <w:sz w:val="20"/>
+          <w:szCs w:val="20"/>
+        </w:rPr>
+      </w:pPr>
+      <w:r>
+        <w:rPr>
+          <w:rStyle w:val="Strong"/>
           <w:rFonts w:ascii="Arial" w:hAnsi="Arial" w:cs="Arial"/>
           <w:color w:val="000000"/>
           <w:sz w:val="20"/>
           <w:szCs w:val="20"/>
         </w:rPr>
         <w:lastRenderedPageBreak/>
-        <w:t>void</w:t>
-      </w:r>
-      <w:proofErr w:type="gramEnd"/>
-      <w:r>
-        <w:rPr>
-          <w:rFonts w:ascii="Arial" w:hAnsi="Arial" w:cs="Arial"/>
-          <w:color w:val="000000"/>
-          <w:sz w:val="20"/>
-          <w:szCs w:val="20"/>
-        </w:rPr>
-        <w:t xml:space="preserve"> </w:t>
-      </w:r>
-      <w:proofErr w:type="spellStart"/>
-      <w:r>
-        <w:rPr>
-          <w:rFonts w:ascii="Arial" w:hAnsi="Arial" w:cs="Arial"/>
-          <w:color w:val="000000"/>
-          <w:sz w:val="20"/>
-          <w:szCs w:val="20"/>
-        </w:rPr>
-        <w:t>addRow</w:t>
-      </w:r>
-      <w:proofErr w:type="spellEnd"/>
-      <w:r>
-        <w:rPr>
-          <w:rFonts w:ascii="Arial" w:hAnsi="Arial" w:cs="Arial"/>
-          <w:color w:val="000000"/>
-          <w:sz w:val="20"/>
-          <w:szCs w:val="20"/>
-        </w:rPr>
-        <w:t>(vector&lt;Entry&gt; row); - adds the row to the table</w:t>
-      </w:r>
-    </w:p>
-    <w:p>
-      <w:pPr>
-        <w:pStyle w:val="NormalWeb"/>
-        <w:shd w:val="clear" w:color="auto" w:fill="FFFFFF"/>
-        <w:spacing w:before="280" w:line="360" w:lineRule="atLeast"/>
-        <w:rPr>
-          <w:rFonts w:ascii="Arial" w:hAnsi="Arial" w:cs="Arial"/>
-          <w:i/>
-          <w:color w:val="000000"/>
-          <w:sz w:val="20"/>
-          <w:szCs w:val="20"/>
-        </w:rPr>
-      </w:pPr>
-    </w:p>
-    <w:p>
-      <w:pPr>
-        <w:pStyle w:val="NormalWeb"/>
-        <w:shd w:val="clear" w:color="auto" w:fill="FFFFFF"/>
-        <w:spacing w:before="280" w:line="360" w:lineRule="atLeast"/>
-        <w:rPr>
-          <w:rStyle w:val="Strong"/>
-          <w:rFonts w:ascii="Arial" w:hAnsi="Arial" w:cs="Arial"/>
-          <w:color w:val="000000"/>
-          <w:sz w:val="20"/>
-          <w:szCs w:val="20"/>
-        </w:rPr>
-      </w:pPr>
-      <w:r>
-        <w:rPr>
-          <w:rStyle w:val="Strong"/>
-          <w:rFonts w:ascii="Arial" w:hAnsi="Arial" w:cs="Arial"/>
-          <w:color w:val="000000"/>
-          <w:sz w:val="20"/>
-          <w:szCs w:val="20"/>
-        </w:rPr>
-        <w:t>Usage</w:t>
-      </w:r>
-    </w:p>
-    <w:p>
-      <w:pPr>
-        <w:pStyle w:val="NormalWeb"/>
-        <w:shd w:val="clear" w:color="auto" w:fill="FFFFFF"/>
-        <w:spacing w:before="280" w:line="360" w:lineRule="atLeast"/>
-        <w:rPr>
-          <w:rFonts w:ascii="Arial" w:hAnsi="Arial" w:cs="Arial"/>
-          <w:color w:val="000000"/>
-          <w:sz w:val="20"/>
-          <w:szCs w:val="20"/>
-        </w:rPr>
-      </w:pPr>
-      <w:r>
-        <w:rPr>
-          <w:rFonts w:ascii="Arial" w:hAnsi="Arial" w:cs="Arial"/>
-          <w:color w:val="000000"/>
-          <w:sz w:val="20"/>
-          <w:szCs w:val="20"/>
-        </w:rPr>
-        <w:t>Describe in a paragraph how the object is</w:t>
-      </w:r>
-      <w:r>
-        <w:rPr>
-          <w:rFonts w:ascii="Arial" w:hAnsi="Arial" w:cs="Arial"/>
-          <w:color w:val="000000"/>
-          <w:sz w:val="20"/>
-          <w:szCs w:val="20"/>
-        </w:rPr>
-        <w:t xml:space="preserve"> used and what function it serves. If an object will interface with an external object or system, it is a good idea to show the interface for the object. Most importantly, you must again describe your thought process for defining the object as you did. Lis</w:t>
-      </w:r>
-      <w:r>
-        <w:rPr>
-          <w:rFonts w:ascii="Arial" w:hAnsi="Arial" w:cs="Arial"/>
-          <w:color w:val="000000"/>
-          <w:sz w:val="20"/>
-          <w:szCs w:val="20"/>
-        </w:rPr>
-        <w:t>t the benefits and risks. If an object provides an encapsulation, describe in a sentence why the encapsulation adds value. Use your descriptions to give meaning to the diagrams. They don’t have to be verbose, just enough to get the point across.</w:t>
-      </w:r>
-    </w:p>
-    <w:p>
-      <w:pPr>
-        <w:pStyle w:val="NormalWeb"/>
-        <w:shd w:val="clear" w:color="auto" w:fill="FFFFFF"/>
-        <w:spacing w:before="280" w:line="360" w:lineRule="atLeast"/>
-        <w:rPr>
-          <w:rStyle w:val="Strong"/>
-          <w:rFonts w:ascii="Arial" w:hAnsi="Arial" w:cs="Arial"/>
-          <w:color w:val="000000"/>
-          <w:sz w:val="20"/>
-          <w:szCs w:val="20"/>
-        </w:rPr>
-      </w:pPr>
-      <w:r>
-        <w:rPr>
-          <w:rStyle w:val="Strong"/>
-          <w:rFonts w:ascii="Arial" w:hAnsi="Arial" w:cs="Arial"/>
-          <w:color w:val="000000"/>
-          <w:sz w:val="20"/>
-          <w:szCs w:val="20"/>
-        </w:rPr>
         <w:t>Configurat</w:t>
       </w:r>
       <w:r>
@@ -2954,7 +2993,6 @@
           <w:sz w:val="20"/>
           <w:szCs w:val="20"/>
         </w:rPr>
-        <w:lastRenderedPageBreak/>
         <w:t>This is also a good section for interaction diagrams. An interaction diagram shows how a</w:t>
       </w:r>
       <w:r>
@@ -3062,6 +3100,7 @@
           <w:sz w:val="20"/>
           <w:szCs w:val="20"/>
         </w:rPr>
+        <w:lastRenderedPageBreak/>
         <w:t>Figure 3 (click to see full size)</w:t>
       </w:r>
     </w:p>
@@ -3111,6 +3150,7 @@
         <w:shd w:val="clear" w:color="auto" w:fill="FFFFFF"/>
         <w:spacing w:before="280" w:line="360" w:lineRule="atLeast"/>
         <w:rPr>
+          <w:rStyle w:val="apple-converted-space"/>
           <w:rFonts w:ascii="Arial" w:hAnsi="Arial" w:cs="Arial"/>
           <w:color w:val="000000"/>
           <w:sz w:val="20"/>
@@ -3125,29 +3165,330 @@
           <w:sz w:val="20"/>
           <w:szCs w:val="20"/>
         </w:rPr>
-        <w:t xml:space="preserve">Section 4 – Benefits, assumptions, </w:t>
+        <w:t>Section 4 – Benefits, assumptions, risks/issues:</w:t>
+      </w:r>
+      <w:r>
+        <w:rPr>
+          <w:rStyle w:val="apple-converted-space"/>
+          <w:rFonts w:ascii="Arial" w:hAnsi="Arial" w:cs="Arial"/>
+          <w:color w:val="000000"/>
+          <w:sz w:val="20"/>
+          <w:szCs w:val="20"/>
+        </w:rPr>
+        <w:t> </w:t>
+      </w:r>
+    </w:p>
+    <w:p>
+      <w:pPr>
+        <w:pStyle w:val="NormalWeb"/>
+        <w:shd w:val="clear" w:color="auto" w:fill="FFFFFF"/>
+        <w:spacing w:before="280" w:line="360" w:lineRule="atLeast"/>
+        <w:rPr>
+          <w:rStyle w:val="apple-converted-space"/>
+          <w:rFonts w:ascii="Arial" w:hAnsi="Arial" w:cs="Arial"/>
+          <w:color w:val="000000"/>
+          <w:sz w:val="20"/>
+          <w:szCs w:val="20"/>
+        </w:rPr>
+      </w:pPr>
+      <w:r>
+        <w:rPr>
+          <w:rStyle w:val="apple-converted-space"/>
+          <w:rFonts w:ascii="Arial" w:hAnsi="Arial" w:cs="Arial"/>
+          <w:color w:val="000000"/>
+          <w:sz w:val="20"/>
+          <w:szCs w:val="20"/>
+        </w:rPr>
+        <w:t>The major benefit from this design using relational algebra is the simplicity it allows. Although efficiency is sacrificed, the implementation becomes much easier.</w:t>
+      </w:r>
+    </w:p>
+    <w:p>
+      <w:pPr>
+        <w:pStyle w:val="NormalWeb"/>
+        <w:shd w:val="clear" w:color="auto" w:fill="FFFFFF"/>
+        <w:spacing w:before="280" w:line="360" w:lineRule="atLeast"/>
+        <w:rPr>
+          <w:rStyle w:val="apple-converted-space"/>
+          <w:rFonts w:ascii="Arial" w:hAnsi="Arial" w:cs="Arial"/>
+          <w:color w:val="000000"/>
+          <w:sz w:val="20"/>
+          <w:szCs w:val="20"/>
+        </w:rPr>
+      </w:pPr>
+      <w:r>
+        <w:rPr>
+          <w:rStyle w:val="apple-converted-space"/>
+          <w:rFonts w:ascii="Arial" w:hAnsi="Arial" w:cs="Arial"/>
+          <w:color w:val="000000"/>
+          <w:sz w:val="20"/>
+          <w:szCs w:val="20"/>
+        </w:rPr>
+        <w:t xml:space="preserve">We also choose to put all of the search functionality in the database itself, as opposed to putting some of the searches in the relation. The argument is that the relation is just a storage device, but this also increases the organization, with all of the computation contained in the database object itself. </w:t>
+      </w:r>
+    </w:p>
+    <w:p>
+      <w:pPr>
+        <w:pStyle w:val="NormalWeb"/>
+        <w:shd w:val="clear" w:color="auto" w:fill="FFFFFF"/>
+        <w:spacing w:before="280" w:line="360" w:lineRule="atLeast"/>
+        <w:rPr>
+          <w:rStyle w:val="apple-converted-space"/>
+          <w:rFonts w:ascii="Arial" w:hAnsi="Arial" w:cs="Arial"/>
+          <w:color w:val="000000"/>
+          <w:sz w:val="20"/>
+          <w:szCs w:val="20"/>
+        </w:rPr>
+      </w:pPr>
+      <w:r>
+        <w:rPr>
+          <w:rStyle w:val="apple-converted-space"/>
+          <w:rFonts w:ascii="Arial" w:hAnsi="Arial" w:cs="Arial"/>
+          <w:color w:val="000000"/>
+          <w:sz w:val="20"/>
+          <w:szCs w:val="20"/>
+        </w:rPr>
+        <w:t xml:space="preserve">The way we choose to store data itself in an Entry object. An entry is either a string or an int, with a field specifying one. We do this because of </w:t>
       </w:r>
       <w:proofErr w:type="gramStart"/>
       <w:r>
         <w:rPr>
+          <w:rStyle w:val="apple-converted-space"/>
+          <w:rFonts w:ascii="Arial" w:hAnsi="Arial" w:cs="Arial"/>
+          <w:color w:val="000000"/>
+          <w:sz w:val="20"/>
+          <w:szCs w:val="20"/>
+        </w:rPr>
+        <w:t>this limits</w:t>
+      </w:r>
+      <w:proofErr w:type="gramEnd"/>
+      <w:r>
+        <w:rPr>
+          <w:rStyle w:val="apple-converted-space"/>
+          <w:rFonts w:ascii="Arial" w:hAnsi="Arial" w:cs="Arial"/>
+          <w:color w:val="000000"/>
+          <w:sz w:val="20"/>
+          <w:szCs w:val="20"/>
+        </w:rPr>
+        <w:t xml:space="preserve"> of the vector storage, where all elements need to be of the same type. This implementation of storage is small, simple, and works for all of our purposes.</w:t>
+      </w:r>
+    </w:p>
+    <w:p>
+      <w:pPr>
+        <w:pStyle w:val="NormalWeb"/>
+        <w:shd w:val="clear" w:color="auto" w:fill="FFFFFF"/>
+        <w:spacing w:before="280" w:line="360" w:lineRule="atLeast"/>
+        <w:rPr>
+          <w:rStyle w:val="apple-converted-space"/>
+          <w:rFonts w:ascii="Arial" w:hAnsi="Arial" w:cs="Arial"/>
+          <w:color w:val="000000"/>
+          <w:sz w:val="20"/>
+          <w:szCs w:val="20"/>
+        </w:rPr>
+      </w:pPr>
+      <w:r>
+        <w:rPr>
+          <w:rStyle w:val="apple-converted-space"/>
+          <w:rFonts w:ascii="Arial" w:hAnsi="Arial" w:cs="Arial"/>
+          <w:color w:val="000000"/>
+          <w:sz w:val="20"/>
+          <w:szCs w:val="20"/>
+        </w:rPr>
+        <w:t>One aspect that might be slightly confusing is the difference between the Database object, and the Database proper. The whole database encapsulates the parser, the database object, and the</w:t>
+      </w:r>
+      <w:r>
+        <w:rPr>
+          <w:rStyle w:val="apple-converted-space"/>
+          <w:rFonts w:ascii="Arial" w:hAnsi="Arial" w:cs="Arial"/>
+          <w:color w:val="000000"/>
+          <w:sz w:val="20"/>
+          <w:szCs w:val="20"/>
+        </w:rPr>
+        <w:t xml:space="preserve"> </w:t>
+      </w:r>
+      <w:r>
+        <w:rPr>
+          <w:rStyle w:val="apple-converted-space"/>
+          <w:rFonts w:ascii="Arial" w:hAnsi="Arial" w:cs="Arial"/>
+          <w:color w:val="000000"/>
+          <w:sz w:val="20"/>
+          <w:szCs w:val="20"/>
+        </w:rPr>
+        <w:t xml:space="preserve">relations. This allows a distinct separation between the application and </w:t>
+      </w:r>
+      <w:proofErr w:type="gramStart"/>
+      <w:r>
+        <w:rPr>
+          <w:rStyle w:val="apple-converted-space"/>
+          <w:rFonts w:ascii="Arial" w:hAnsi="Arial" w:cs="Arial"/>
+          <w:color w:val="000000"/>
+          <w:sz w:val="20"/>
+          <w:szCs w:val="20"/>
+        </w:rPr>
+        <w:t>database,</w:t>
+      </w:r>
+      <w:proofErr w:type="gramEnd"/>
+      <w:r>
+        <w:rPr>
+          <w:rStyle w:val="apple-converted-space"/>
+          <w:rFonts w:ascii="Arial" w:hAnsi="Arial" w:cs="Arial"/>
+          <w:color w:val="000000"/>
+          <w:sz w:val="20"/>
+          <w:szCs w:val="20"/>
+        </w:rPr>
+        <w:t xml:space="preserve"> however we centralize the information and processing of the database around a database object. The relation is simply the information, and the parser is the doorway in and out of the database proper. </w:t>
+      </w:r>
+    </w:p>
+    <w:p>
+      <w:pPr>
+        <w:pStyle w:val="NormalWeb"/>
+        <w:shd w:val="clear" w:color="auto" w:fill="FFFFFF"/>
+        <w:spacing w:before="280" w:line="360" w:lineRule="atLeast"/>
+        <w:rPr>
+          <w:rStyle w:val="apple-converted-space"/>
+          <w:rFonts w:ascii="Arial" w:hAnsi="Arial" w:cs="Arial"/>
+          <w:color w:val="000000"/>
+          <w:sz w:val="20"/>
+          <w:szCs w:val="20"/>
+        </w:rPr>
+      </w:pPr>
+    </w:p>
+    <w:p>
+      <w:pPr>
+        <w:pStyle w:val="NormalWeb"/>
+        <w:shd w:val="clear" w:color="auto" w:fill="FFFFFF"/>
+        <w:spacing w:before="280" w:line="360" w:lineRule="atLeast"/>
+        <w:rPr>
+          <w:rStyle w:val="apple-converted-space"/>
+          <w:rFonts w:ascii="Arial" w:hAnsi="Arial" w:cs="Arial"/>
+          <w:color w:val="000000"/>
+          <w:sz w:val="20"/>
+          <w:szCs w:val="20"/>
+        </w:rPr>
+      </w:pPr>
+    </w:p>
+    <w:p>
+      <w:pPr>
+        <w:pStyle w:val="NormalWeb"/>
+        <w:shd w:val="clear" w:color="auto" w:fill="FFFFFF"/>
+        <w:spacing w:before="280" w:line="360" w:lineRule="atLeast"/>
+        <w:rPr>
+          <w:rStyle w:val="apple-converted-space"/>
+          <w:rFonts w:ascii="Arial" w:hAnsi="Arial" w:cs="Arial"/>
+          <w:color w:val="000000"/>
+          <w:sz w:val="20"/>
+          <w:szCs w:val="20"/>
+        </w:rPr>
+      </w:pPr>
+      <w:r>
+        <w:rPr>
+          <w:rStyle w:val="apple-converted-space"/>
+          <w:rFonts w:ascii="Arial" w:hAnsi="Arial" w:cs="Arial"/>
+          <w:b/>
+          <w:i/>
+          <w:color w:val="000000"/>
+          <w:sz w:val="20"/>
+          <w:szCs w:val="20"/>
+        </w:rPr>
+        <w:t xml:space="preserve">Risks: </w:t>
+      </w:r>
+      <w:r>
+        <w:rPr>
+          <w:rStyle w:val="apple-converted-space"/>
+          <w:rFonts w:ascii="Arial" w:hAnsi="Arial" w:cs="Arial"/>
+          <w:color w:val="000000"/>
+          <w:sz w:val="20"/>
+          <w:szCs w:val="20"/>
+        </w:rPr>
+        <w:t>We use files as a storing mechanism here, taking advantage of the parser to simply store the commands that create a relation in each file. This assumes that the program will not be used extensively, as in such a case reloading the information would become very inefficient.</w:t>
+      </w:r>
+    </w:p>
+    <w:p>
+      <w:pPr>
+        <w:pStyle w:val="NormalWeb"/>
+        <w:shd w:val="clear" w:color="auto" w:fill="FFFFFF"/>
+        <w:spacing w:before="280" w:line="360" w:lineRule="atLeast"/>
+        <w:rPr>
+          <w:rStyle w:val="apple-converted-space"/>
+          <w:rFonts w:ascii="Arial" w:hAnsi="Arial" w:cs="Arial"/>
+          <w:color w:val="000000"/>
+          <w:sz w:val="20"/>
+          <w:szCs w:val="20"/>
+        </w:rPr>
+      </w:pPr>
+      <w:r>
+        <w:rPr>
+          <w:rStyle w:val="apple-converted-space"/>
+          <w:rFonts w:ascii="Arial" w:hAnsi="Arial" w:cs="Arial"/>
+          <w:color w:val="000000"/>
+          <w:sz w:val="20"/>
+          <w:szCs w:val="20"/>
+        </w:rPr>
+        <w:t xml:space="preserve">In addition, the implementation of the database strives for simplicity rather than efficiency. </w:t>
+      </w:r>
+      <w:proofErr w:type="gramStart"/>
+      <w:r>
+        <w:rPr>
+          <w:rStyle w:val="apple-converted-space"/>
+          <w:rFonts w:ascii="Arial" w:hAnsi="Arial" w:cs="Arial"/>
+          <w:color w:val="000000"/>
+          <w:sz w:val="20"/>
+          <w:szCs w:val="20"/>
+        </w:rPr>
+        <w:t>This compounds</w:t>
+      </w:r>
+      <w:proofErr w:type="gramEnd"/>
+      <w:r>
+        <w:rPr>
+          <w:rStyle w:val="apple-converted-space"/>
+          <w:rFonts w:ascii="Arial" w:hAnsi="Arial" w:cs="Arial"/>
+          <w:color w:val="000000"/>
+          <w:sz w:val="20"/>
+          <w:szCs w:val="20"/>
+        </w:rPr>
+        <w:t xml:space="preserve"> the problem just stated, in that there are potentially serious efficiency problems. </w:t>
+      </w:r>
+    </w:p>
+    <w:p>
+      <w:pPr>
+        <w:pStyle w:val="NormalWeb"/>
+        <w:shd w:val="clear" w:color="auto" w:fill="FFFFFF"/>
+        <w:spacing w:before="280" w:line="360" w:lineRule="atLeast"/>
+        <w:rPr>
+          <w:rFonts w:ascii="Arial" w:hAnsi="Arial" w:cs="Arial"/>
+          <w:color w:val="000000"/>
+          <w:sz w:val="20"/>
+          <w:szCs w:val="20"/>
+        </w:rPr>
+      </w:pPr>
+      <w:r>
+        <w:rPr>
+          <w:rFonts w:ascii="Arial" w:hAnsi="Arial" w:cs="Arial"/>
+          <w:color w:val="000000"/>
+          <w:sz w:val="20"/>
+          <w:szCs w:val="20"/>
+        </w:rPr>
+        <w:lastRenderedPageBreak/>
+        <w:t>In this section, make a list of 5-6 top benefits of the design, a list of</w:t>
+      </w:r>
+      <w:r>
+        <w:rPr>
+          <w:rStyle w:val="apple-converted-space"/>
+          <w:rFonts w:ascii="Arial" w:hAnsi="Arial" w:cs="Arial"/>
+          <w:color w:val="000000"/>
+          <w:sz w:val="20"/>
+          <w:szCs w:val="20"/>
+        </w:rPr>
+        <w:t> </w:t>
+      </w:r>
+      <w:r>
+        <w:rPr>
           <w:rStyle w:val="Strong"/>
           <w:rFonts w:ascii="Arial" w:hAnsi="Arial" w:cs="Arial"/>
           <w:color w:val="000000"/>
           <w:sz w:val="20"/>
           <w:szCs w:val="20"/>
         </w:rPr>
-        <w:t>risks</w:t>
-      </w:r>
-      <w:proofErr w:type="gramEnd"/>
-      <w:r>
-        <w:rPr>
-          <w:rStyle w:val="Strong"/>
-          <w:rFonts w:ascii="Arial" w:hAnsi="Arial" w:cs="Arial"/>
-          <w:color w:val="000000"/>
-          <w:sz w:val="20"/>
-          <w:szCs w:val="20"/>
-        </w:rPr>
-        <w:t>/issues:</w:t>
+        <w:t>ALL</w:t>
       </w:r>
       <w:r>
         <w:rPr>
@@ -3166,45 +3507,6 @@
           <w:sz w:val="20"/>
           <w:szCs w:val="20"/>
         </w:rPr>
-        <w:t>In this section, make a list of 5-6 top benefits of the design, a list of</w:t>
-      </w:r>
-      <w:r>
-        <w:rPr>
-          <w:rStyle w:val="apple-converted-space"/>
-          <w:rFonts w:ascii="Arial" w:hAnsi="Arial" w:cs="Arial"/>
-          <w:color w:val="000000"/>
-          <w:sz w:val="20"/>
-          <w:szCs w:val="20"/>
-        </w:rPr>
-        <w:t> </w:t>
-      </w:r>
-      <w:r>
-        <w:rPr>
-          <w:rStyle w:val="Strong"/>
-          <w:rFonts w:ascii="Arial" w:hAnsi="Arial" w:cs="Arial"/>
-          <w:color w:val="000000"/>
-          <w:sz w:val="20"/>
-          <w:szCs w:val="20"/>
-        </w:rPr>
-        <w:t>ALL</w:t>
-      </w:r>
-      <w:r>
-        <w:rPr>
-          <w:rStyle w:val="apple-converted-space"/>
-          <w:rFonts w:ascii="Arial" w:hAnsi="Arial" w:cs="Arial"/>
-          <w:color w:val="000000"/>
-          <w:sz w:val="20"/>
-          <w:szCs w:val="20"/>
-        </w:rPr>
-        <w:t> </w:t>
-      </w:r>
-      <w:r>
-        <w:rPr>
-          <w:rFonts w:ascii="Arial" w:hAnsi="Arial" w:cs="Arial"/>
-          <w:color w:val="000000"/>
-          <w:sz w:val="20"/>
-          <w:szCs w:val="20"/>
-        </w:rPr>
         <w:t>known risks/issues and a list of ALL assumptions</w:t>
       </w:r>
       <w:r>
@@ -3224,61 +3526,6 @@
           <w:szCs w:val="20"/>
         </w:rPr>
         <w:t>nd assumptions are.</w:t>
-      </w:r>
-    </w:p>
-    <w:p>
-      <w:pPr>
-        <w:pStyle w:val="NormalWeb"/>
-        <w:shd w:val="clear" w:color="auto" w:fill="FFFFFF"/>
-        <w:spacing w:before="280" w:line="360" w:lineRule="atLeast"/>
-        <w:rPr>
-          <w:rFonts w:ascii="Arial" w:hAnsi="Arial" w:cs="Arial"/>
-          <w:color w:val="000000"/>
-          <w:sz w:val="20"/>
-          <w:szCs w:val="20"/>
-        </w:rPr>
-      </w:pPr>
-      <w:r>
-        <w:rPr>
-          <w:rFonts w:ascii="Arial" w:hAnsi="Arial" w:cs="Arial"/>
-          <w:color w:val="000000"/>
-          <w:sz w:val="20"/>
-          <w:szCs w:val="20"/>
-        </w:rPr>
-        <w:t xml:space="preserve">Never remove anything from this section! As risks become non-risks, document that they are now non-risks and why they became non-risks. Never erase them from the document. The same holds true for assumptions. You should be able to look </w:t>
-      </w:r>
-      <w:r>
-        <w:rPr>
-          <w:rFonts w:ascii="Arial" w:hAnsi="Arial" w:cs="Arial"/>
-          <w:color w:val="000000"/>
-          <w:sz w:val="20"/>
-          <w:szCs w:val="20"/>
-        </w:rPr>
-        <w:t>at this section and know instantly what the current risks are to your design.</w:t>
-      </w:r>
-    </w:p>
-    <w:p>
-      <w:pPr>
-        <w:pStyle w:val="NormalWeb"/>
-        <w:shd w:val="clear" w:color="auto" w:fill="FFFFFF"/>
-        <w:spacing w:before="280" w:line="360" w:lineRule="atLeast"/>
-        <w:rPr>
-          <w:rFonts w:ascii="Arial" w:hAnsi="Arial" w:cs="Arial"/>
-          <w:color w:val="000000"/>
-          <w:sz w:val="20"/>
-          <w:szCs w:val="20"/>
-          <w:highlight w:val="yellow"/>
-        </w:rPr>
-      </w:pPr>
-      <w:r>
-        <w:rPr>
-          <w:rFonts w:ascii="Arial" w:hAnsi="Arial" w:cs="Arial"/>
-          <w:color w:val="000000"/>
-          <w:sz w:val="20"/>
-          <w:szCs w:val="20"/>
-          <w:highlight w:val="yellow"/>
-        </w:rPr>
-        <w:t>-The way we are storing the relations in files is a risk. Therefore, we assume that the program will not be overloaded.</w:t>
       </w:r>
     </w:p>
     <w:p/>

</xml_diff>

<commit_message>
Edited through part 2 and 3 - no major changes
</commit_message>
<xml_diff>
--- a/Design Document.docx
+++ b/Design Document.docx
@@ -250,6 +250,27 @@
         </w:rPr>
         <w:t xml:space="preserve">In the progression of the final product, the functionality begins with an application. The application effectively takes user input and translates that into something that the database language can understand. It is the intermediate step between the user and the database and provides a layer of abstraction which allows only desired access to the database information itself. </w:t>
       </w:r>
+      <w:r>
+        <w:rPr>
+          <w:rStyle w:val="apple-converted-space"/>
+          <w:rFonts w:ascii="Arial" w:hAnsi="Arial" w:cs="Arial"/>
+          <w:color w:val="000000"/>
+          <w:sz w:val="20"/>
+          <w:szCs w:val="20"/>
+        </w:rPr>
+        <w:t xml:space="preserve">Our application is an </w:t>
+      </w:r>
+      <w:r>
+        <w:rPr>
+          <w:rStyle w:val="apple-converted-space"/>
+          <w:rFonts w:ascii="Arial" w:hAnsi="Arial" w:cs="Arial"/>
+          <w:color w:val="000000"/>
+          <w:sz w:val="20"/>
+          <w:szCs w:val="20"/>
+        </w:rPr>
+        <w:lastRenderedPageBreak/>
+        <w:t>intramural league manager, with players, teams, and scheduled games. We leave it open to more additions if necessary to prove all of the functionalities of the database.</w:t>
+      </w:r>
     </w:p>
     <w:p>
       <w:pPr>
@@ -274,7 +295,6 @@
           <w:sz w:val="20"/>
           <w:szCs w:val="20"/>
         </w:rPr>
-        <w:lastRenderedPageBreak/>
         <w:t>Parser:</w:t>
       </w:r>
     </w:p>
@@ -467,6 +487,16 @@
         </w:rPr>
         <w:t>The next layer is the database, which is essentially a collection of relations. The database needs to maintain fluid control over all of its relations, and be able to add, remove, and access relations with ease. After the parser turns the language into functions and methods, the database needs to decide which relations it is looking for, determine if those relations are valid, and act upon the command it is passed.</w:t>
       </w:r>
+      <w:r>
+        <w:rPr>
+          <w:rStyle w:val="apple-converted-space"/>
+          <w:rFonts w:ascii="Arial" w:hAnsi="Arial" w:cs="Arial"/>
+          <w:color w:val="000000"/>
+          <w:sz w:val="20"/>
+          <w:szCs w:val="20"/>
+        </w:rPr>
+        <w:t xml:space="preserve"> Inside the database are the stored relations, and all of the functions required for the relational algebra we use. The database is the engine behind the program. It does all of the searching and computing once the parser gives it a function to perform. </w:t>
+      </w:r>
     </w:p>
     <w:p>
       <w:pPr>
@@ -536,7 +566,27 @@
           <w:sz w:val="20"/>
           <w:szCs w:val="20"/>
         </w:rPr>
-        <w:t xml:space="preserve">) and rows which contain values that make up entries (i.e. </w:t>
+        <w:t>) and rows</w:t>
+      </w:r>
+      <w:r>
+        <w:rPr>
+          <w:rStyle w:val="apple-converted-space"/>
+          <w:rFonts w:ascii="Arial" w:hAnsi="Arial" w:cs="Arial"/>
+          <w:color w:val="000000"/>
+          <w:sz w:val="20"/>
+          <w:szCs w:val="20"/>
+        </w:rPr>
+        <w:t>, called tuples,</w:t>
+      </w:r>
+      <w:r>
+        <w:rPr>
+          <w:rStyle w:val="apple-converted-space"/>
+          <w:rFonts w:ascii="Arial" w:hAnsi="Arial" w:cs="Arial"/>
+          <w:color w:val="000000"/>
+          <w:sz w:val="20"/>
+          <w:szCs w:val="20"/>
+        </w:rPr>
+        <w:t xml:space="preserve"> which contain values that make up entries (i.e. </w:t>
       </w:r>
       <w:r>
         <w:rPr>
@@ -589,6 +639,16 @@
         </w:rPr>
         <w:t xml:space="preserve"> The relation object itself has little functionality besides storing and returning information.</w:t>
       </w:r>
+      <w:r>
+        <w:rPr>
+          <w:rStyle w:val="apple-converted-space"/>
+          <w:rFonts w:ascii="Arial" w:hAnsi="Arial" w:cs="Arial"/>
+          <w:color w:val="000000"/>
+          <w:sz w:val="20"/>
+          <w:szCs w:val="20"/>
+        </w:rPr>
+        <w:t xml:space="preserve"> Tuples within a relation are also unique within a set of attributes called ‘keys’. A set of one or more keys is a subset of attributes that defines a tuple.</w:t>
+      </w:r>
     </w:p>
     <w:p>
       <w:pPr>
@@ -610,27 +670,9 @@
           <w:sz w:val="20"/>
           <w:szCs w:val="20"/>
         </w:rPr>
+        <w:lastRenderedPageBreak/>
         <w:t>Section 3 – For each entity, define the low level design:</w:t>
       </w:r>
-      <w:r>
-        <w:rPr>
-          <w:rStyle w:val="apple-converted-space"/>
-          <w:rFonts w:ascii="Arial" w:hAnsi="Arial" w:cs="Arial"/>
-          <w:color w:val="000000"/>
-          <w:sz w:val="20"/>
-          <w:szCs w:val="20"/>
-        </w:rPr>
-        <w:t> </w:t>
-      </w:r>
-      <w:r>
-        <w:rPr>
-          <w:rFonts w:ascii="Arial" w:hAnsi="Arial" w:cs="Arial"/>
-          <w:color w:val="000000"/>
-          <w:sz w:val="20"/>
-          <w:szCs w:val="20"/>
-        </w:rPr>
-        <w:t>This section is where your objects and object relationships are defined. For each object (or set of objects) define the following:</w:t>
-      </w:r>
     </w:p>
     <w:p>
       <w:pPr>
@@ -676,7 +718,6 @@
           <w:sz w:val="20"/>
           <w:szCs w:val="20"/>
         </w:rPr>
-        <w:lastRenderedPageBreak/>
         <w:t>Usage:</w:t>
       </w:r>
       <w:r>
@@ -839,40 +880,41 @@
           <w:sz w:val="20"/>
           <w:szCs w:val="20"/>
         </w:rPr>
-        <w:t xml:space="preserve">The application will mimic one used by an organization in order to keep track of players and the intermural sports that they play. The program will use the database to keep track of player information as well as that of different sports and their corresponding games. The entities in the application will be players, sports, and games. A player will have three fields: Last name, First name, and Net-ID. Each sport will have two fields: Name and Season. A game will have three fields: Location, Date, and Time. (NEW) </w:t>
-      </w:r>
-      <w:r>
-        <w:rPr>
-          <w:rFonts w:ascii="Arial" w:hAnsi="Arial" w:cs="Arial"/>
-          <w:sz w:val="20"/>
-          <w:szCs w:val="20"/>
-          <w:shd w:val="clear" w:color="auto" w:fill="FFFF00"/>
-        </w:rPr>
-        <w:t>The application will be able to query the database to find a player's sports, the games for which a player is signed up, and the games associated with each sport.</w:t>
-      </w:r>
-      <w:r>
-        <w:rPr>
-          <w:rFonts w:ascii="Arial" w:hAnsi="Arial" w:cs="Arial"/>
-          <w:color w:val="000000"/>
-          <w:sz w:val="20"/>
-          <w:szCs w:val="20"/>
-        </w:rPr>
-        <w:t xml:space="preserve"> </w:t>
-      </w:r>
-      <w:r>
-        <w:rPr>
-          <w:rFonts w:ascii="Arial" w:hAnsi="Arial" w:cs="Arial"/>
-          <w:b/>
-          <w:color w:val="000000"/>
-          <w:sz w:val="20"/>
-          <w:szCs w:val="20"/>
-        </w:rPr>
-        <w:t>(Cameron)</w:t>
-      </w:r>
+        <w:t>The application will mimic one used by an organization in order to keep track of players and the intermural sports that they play. The program will use the database to keep track of player information as well as that of different sports and their corresponding games. The entities in the application will be players, sports, and games. A player will have three fields: Last name, First name, and Net-ID. Each sport will have two fields: Name and Season. A game will have three fie</w:t>
+      </w:r>
+      <w:r>
+        <w:rPr>
+          <w:rFonts w:ascii="Arial" w:hAnsi="Arial" w:cs="Arial"/>
+          <w:color w:val="000000"/>
+          <w:sz w:val="20"/>
+          <w:szCs w:val="20"/>
+        </w:rPr>
+        <w:t xml:space="preserve">lds: Location, Date, and Time. </w:t>
+      </w:r>
+      <w:r>
+        <w:rPr>
+          <w:rFonts w:ascii="Arial" w:hAnsi="Arial" w:cs="Arial"/>
+          <w:color w:val="000000"/>
+          <w:sz w:val="20"/>
+          <w:szCs w:val="20"/>
+        </w:rPr>
+        <w:t>The application will be able to query the database to find a player's sports, the games for which a player is signed up, and the ga</w:t>
+      </w:r>
+      <w:r>
+        <w:rPr>
+          <w:rFonts w:ascii="Arial" w:hAnsi="Arial" w:cs="Arial"/>
+          <w:color w:val="000000"/>
+          <w:sz w:val="20"/>
+          <w:szCs w:val="20"/>
+        </w:rPr>
+        <w:t>mes associated with each sport.</w:t>
+      </w:r>
+      <w:bookmarkStart w:id="0" w:name="_GoBack"/>
+      <w:bookmarkEnd w:id="0"/>
       <w:r>
         <w:pict>
           <v:rect id="_x0000_s1027" style="position:absolute;margin-left:155.25pt;margin-top:170.25pt;width:156pt;height:19.5pt;z-index:251658752;mso-wrap-distance-left:9pt;mso-wrap-distance-top:3.6pt;mso-wrap-distance-right:9pt;mso-wrap-distance-bottom:3.6pt;mso-position-horizontal-relative:text;mso-position-vertical-relative:text" stroked="f" strokeweight="0">
-            <v:textbox>
+            <v:textbox style="mso-next-textbox:#_x0000_s1027">
               <w:txbxContent>
                 <w:p>
                   <w:pPr>
@@ -902,7 +944,26 @@
           <w:sz w:val="20"/>
           <w:szCs w:val="20"/>
         </w:rPr>
-        <w:t xml:space="preserve"> So in the following diagram, the application has created a relation for players, sports, and games. Using relational algebra, it will query the database using one of the specified commands to return lists such as what games a player is signed up for, which sport someone plays, or when all of the soccer games are.</w:t>
+        <w:t xml:space="preserve"> </w:t>
+      </w:r>
+      <w:r>
+        <w:rPr>
+          <w:rFonts w:ascii="Arial" w:hAnsi="Arial" w:cs="Arial"/>
+          <w:color w:val="000000"/>
+          <w:sz w:val="20"/>
+          <w:szCs w:val="20"/>
+        </w:rPr>
+        <w:t xml:space="preserve">So in the following diagram, the application has created a relation for players, sports, and games. Using relational algebra, it will query the database using </w:t>
+      </w:r>
+      <w:r>
+        <w:rPr>
+          <w:rFonts w:ascii="Arial" w:hAnsi="Arial" w:cs="Arial"/>
+          <w:color w:val="000000"/>
+          <w:sz w:val="20"/>
+          <w:szCs w:val="20"/>
+        </w:rPr>
+        <w:lastRenderedPageBreak/>
+        <w:t>one of the specified commands to return lists such as what games a player is signed up for, which sport someone plays, or when all of the soccer games are.</w:t>
       </w:r>
     </w:p>
     <w:p>
@@ -1268,6 +1329,7 @@
         <w:rPr>
           <w:noProof/>
         </w:rPr>
+        <w:lastRenderedPageBreak/>
         <w:drawing>
           <wp:anchor distT="0" distB="0" distL="114300" distR="114300" simplePos="0" relativeHeight="251662848" behindDoc="0" locked="0" layoutInCell="1" allowOverlap="1" wp14:anchorId="277A1450" wp14:editId="1169FEBB">
             <wp:simplePos x="0" y="0"/>
@@ -1357,275 +1419,460 @@
           <w:sz w:val="20"/>
           <w:szCs w:val="20"/>
         </w:rPr>
-        <w:t xml:space="preserve">The parser takes in a string command, and from there has to call a function with the proper arguments. This means that the design of the parser and the </w:t>
-      </w:r>
-      <w:r>
-        <w:rPr>
-          <w:rFonts w:ascii="Arial" w:hAnsi="Arial" w:cs="Arial"/>
+        <w:t>The parser takes in a string command, and from there has to call a function with the proper arguments. This means that the design of the parser and the style of functions in the database need to be strongly related. That said</w:t>
+      </w:r>
+      <w:proofErr w:type="gramStart"/>
+      <w:r>
+        <w:rPr>
+          <w:rFonts w:ascii="Arial" w:hAnsi="Arial" w:cs="Arial"/>
+          <w:color w:val="000000"/>
+          <w:sz w:val="20"/>
+          <w:szCs w:val="20"/>
+        </w:rPr>
+        <w:t>,</w:t>
+      </w:r>
+      <w:proofErr w:type="gramEnd"/>
+      <w:r>
+        <w:rPr>
+          <w:rFonts w:ascii="Arial" w:hAnsi="Arial" w:cs="Arial"/>
+          <w:color w:val="000000"/>
+          <w:sz w:val="20"/>
+          <w:szCs w:val="20"/>
+        </w:rPr>
+        <w:t xml:space="preserve"> the only functions the parser has are:</w:t>
+      </w:r>
+    </w:p>
+    <w:p>
+      <w:pPr>
+        <w:pStyle w:val="NormalWeb"/>
+        <w:shd w:val="clear" w:color="auto" w:fill="FFFFFF"/>
+        <w:spacing w:before="280" w:line="360" w:lineRule="atLeast"/>
+        <w:rPr>
+          <w:rFonts w:ascii="Arial" w:hAnsi="Arial" w:cs="Arial"/>
+          <w:color w:val="000000"/>
+          <w:sz w:val="20"/>
+          <w:szCs w:val="20"/>
+        </w:rPr>
+      </w:pPr>
+      <w:proofErr w:type="gramStart"/>
+      <w:r>
+        <w:rPr>
+          <w:rFonts w:ascii="Arial" w:hAnsi="Arial" w:cs="Arial"/>
+          <w:color w:val="000000"/>
+          <w:sz w:val="20"/>
+          <w:szCs w:val="20"/>
+        </w:rPr>
+        <w:t>void</w:t>
+      </w:r>
+      <w:proofErr w:type="gramEnd"/>
+      <w:r>
+        <w:rPr>
+          <w:rFonts w:ascii="Arial" w:hAnsi="Arial" w:cs="Arial"/>
+          <w:color w:val="000000"/>
+          <w:sz w:val="20"/>
+          <w:szCs w:val="20"/>
+        </w:rPr>
+        <w:t xml:space="preserve"> parse(string </w:t>
+      </w:r>
+      <w:proofErr w:type="spellStart"/>
+      <w:r>
+        <w:rPr>
+          <w:rFonts w:ascii="Arial" w:hAnsi="Arial" w:cs="Arial"/>
+          <w:color w:val="000000"/>
+          <w:sz w:val="20"/>
+          <w:szCs w:val="20"/>
+        </w:rPr>
+        <w:t>dmlCommand</w:t>
+      </w:r>
+      <w:proofErr w:type="spellEnd"/>
+      <w:r>
+        <w:rPr>
+          <w:rFonts w:ascii="Arial" w:hAnsi="Arial" w:cs="Arial"/>
+          <w:color w:val="000000"/>
+          <w:sz w:val="20"/>
+          <w:szCs w:val="20"/>
+        </w:rPr>
+        <w:t xml:space="preserve">); - converts the </w:t>
+      </w:r>
+      <w:proofErr w:type="spellStart"/>
+      <w:r>
+        <w:rPr>
+          <w:rFonts w:ascii="Arial" w:hAnsi="Arial" w:cs="Arial"/>
+          <w:color w:val="000000"/>
+          <w:sz w:val="20"/>
+          <w:szCs w:val="20"/>
+        </w:rPr>
+        <w:t>dml</w:t>
+      </w:r>
+      <w:proofErr w:type="spellEnd"/>
+      <w:r>
+        <w:rPr>
+          <w:rFonts w:ascii="Arial" w:hAnsi="Arial" w:cs="Arial"/>
+          <w:color w:val="000000"/>
+          <w:sz w:val="20"/>
+          <w:szCs w:val="20"/>
+        </w:rPr>
+        <w:t xml:space="preserve"> command into a function call for the database, or determines if it is not a proper function call.</w:t>
+      </w:r>
+    </w:p>
+    <w:p>
+      <w:pPr>
+        <w:pStyle w:val="NormalWeb"/>
+        <w:shd w:val="clear" w:color="auto" w:fill="FFFFFF"/>
+        <w:spacing w:before="280" w:line="360" w:lineRule="atLeast"/>
+        <w:rPr>
+          <w:rFonts w:ascii="Arial" w:hAnsi="Arial" w:cs="Arial"/>
+          <w:color w:val="000000"/>
+          <w:sz w:val="20"/>
+          <w:szCs w:val="20"/>
+        </w:rPr>
+      </w:pPr>
+      <w:proofErr w:type="gramStart"/>
+      <w:r>
+        <w:rPr>
+          <w:rFonts w:ascii="Arial" w:hAnsi="Arial" w:cs="Arial"/>
+          <w:color w:val="000000"/>
+          <w:sz w:val="20"/>
+          <w:szCs w:val="20"/>
+        </w:rPr>
+        <w:t>void</w:t>
+      </w:r>
+      <w:proofErr w:type="gramEnd"/>
+      <w:r>
+        <w:rPr>
+          <w:rFonts w:ascii="Arial" w:hAnsi="Arial" w:cs="Arial"/>
+          <w:color w:val="000000"/>
+          <w:sz w:val="20"/>
+          <w:szCs w:val="20"/>
+        </w:rPr>
+        <w:t xml:space="preserve"> </w:t>
+      </w:r>
+      <w:proofErr w:type="spellStart"/>
+      <w:r>
+        <w:rPr>
+          <w:rFonts w:ascii="Arial" w:hAnsi="Arial" w:cs="Arial"/>
+          <w:color w:val="000000"/>
+          <w:sz w:val="20"/>
+          <w:szCs w:val="20"/>
+        </w:rPr>
+        <w:t>unParse</w:t>
+      </w:r>
+      <w:proofErr w:type="spellEnd"/>
+      <w:r>
+        <w:rPr>
+          <w:rFonts w:ascii="Arial" w:hAnsi="Arial" w:cs="Arial"/>
+          <w:color w:val="000000"/>
+          <w:sz w:val="20"/>
+          <w:szCs w:val="20"/>
+        </w:rPr>
+        <w:t xml:space="preserve">(string </w:t>
+      </w:r>
+      <w:proofErr w:type="spellStart"/>
+      <w:r>
+        <w:rPr>
+          <w:rFonts w:ascii="Arial" w:hAnsi="Arial" w:cs="Arial"/>
+          <w:color w:val="000000"/>
+          <w:sz w:val="20"/>
+          <w:szCs w:val="20"/>
+        </w:rPr>
+        <w:t>fName</w:t>
+      </w:r>
+      <w:proofErr w:type="spellEnd"/>
+      <w:r>
+        <w:rPr>
+          <w:rFonts w:ascii="Arial" w:hAnsi="Arial" w:cs="Arial"/>
+          <w:color w:val="000000"/>
+          <w:sz w:val="20"/>
+          <w:szCs w:val="20"/>
+        </w:rPr>
+        <w:t xml:space="preserve">, vector&lt;String&gt; </w:t>
+      </w:r>
+      <w:proofErr w:type="spellStart"/>
+      <w:r>
+        <w:rPr>
+          <w:rFonts w:ascii="Arial" w:hAnsi="Arial" w:cs="Arial"/>
+          <w:color w:val="000000"/>
+          <w:sz w:val="20"/>
+          <w:szCs w:val="20"/>
+        </w:rPr>
+        <w:t>attributeRow</w:t>
+      </w:r>
+      <w:proofErr w:type="spellEnd"/>
+      <w:r>
+        <w:rPr>
+          <w:rFonts w:ascii="Arial" w:hAnsi="Arial" w:cs="Arial"/>
+          <w:color w:val="000000"/>
+          <w:sz w:val="20"/>
+          <w:szCs w:val="20"/>
+        </w:rPr>
+        <w:t xml:space="preserve">, vector&lt;vector&lt;Entry&gt;&gt; entries, vector&lt;int&gt; </w:t>
+      </w:r>
+      <w:proofErr w:type="spellStart"/>
+      <w:r>
+        <w:rPr>
+          <w:rFonts w:ascii="Arial" w:hAnsi="Arial" w:cs="Arial"/>
+          <w:color w:val="000000"/>
+          <w:sz w:val="20"/>
+          <w:szCs w:val="20"/>
+        </w:rPr>
+        <w:t>keyIndeces</w:t>
+      </w:r>
+      <w:proofErr w:type="spellEnd"/>
+      <w:r>
+        <w:rPr>
+          <w:rFonts w:ascii="Arial" w:hAnsi="Arial" w:cs="Arial"/>
+          <w:color w:val="000000"/>
+          <w:sz w:val="20"/>
+          <w:szCs w:val="20"/>
+        </w:rPr>
+        <w:t xml:space="preserve">); -passes the information of a relation to the parser, which directly outputs it into a file. </w:t>
+      </w:r>
+    </w:p>
+    <w:p>
+      <w:pPr>
+        <w:pStyle w:val="NormalWeb"/>
+        <w:shd w:val="clear" w:color="auto" w:fill="FFFFFF"/>
+        <w:spacing w:before="280" w:line="360" w:lineRule="atLeast"/>
+        <w:rPr>
+          <w:rFonts w:ascii="Arial" w:hAnsi="Arial" w:cs="Arial"/>
+          <w:color w:val="000000"/>
+          <w:sz w:val="20"/>
+          <w:szCs w:val="20"/>
+        </w:rPr>
+      </w:pPr>
+    </w:p>
+    <w:p>
+      <w:pPr>
+        <w:pStyle w:val="NormalWeb"/>
+        <w:shd w:val="clear" w:color="auto" w:fill="FFFFFF"/>
+        <w:spacing w:before="280" w:line="360" w:lineRule="atLeast"/>
+        <w:rPr>
+          <w:rFonts w:ascii="Arial" w:hAnsi="Arial" w:cs="Arial"/>
+          <w:color w:val="000000"/>
+          <w:sz w:val="20"/>
+          <w:szCs w:val="20"/>
+        </w:rPr>
+      </w:pPr>
+      <w:r>
+        <w:rPr>
+          <w:rFonts w:ascii="Arial" w:hAnsi="Arial" w:cs="Arial"/>
+          <w:color w:val="000000"/>
+          <w:sz w:val="20"/>
+          <w:szCs w:val="20"/>
+        </w:rPr>
+        <w:t>The parse function will first determine the sort of function it needs to call, and from there will move on to all of the different arguments it could pass. Because there could be any amount of arguments, all arguments will be in a vector.</w:t>
+      </w:r>
+    </w:p>
+    <w:p>
+      <w:pPr>
+        <w:pStyle w:val="NormalWeb"/>
+        <w:shd w:val="clear" w:color="auto" w:fill="FFFFFF"/>
+        <w:spacing w:before="280" w:line="360" w:lineRule="atLeast"/>
+        <w:rPr>
+          <w:noProof/>
+        </w:rPr>
+      </w:pPr>
+    </w:p>
+    <w:p>
+      <w:pPr>
+        <w:pStyle w:val="NormalWeb"/>
+        <w:shd w:val="clear" w:color="auto" w:fill="FFFFFF"/>
+        <w:spacing w:before="280" w:line="360" w:lineRule="atLeast"/>
+        <w:rPr>
+          <w:rFonts w:ascii="Arial" w:hAnsi="Arial" w:cs="Arial"/>
+          <w:i/>
+          <w:color w:val="000000"/>
+          <w:sz w:val="20"/>
+          <w:szCs w:val="20"/>
+        </w:rPr>
+      </w:pPr>
+    </w:p>
+    <w:p>
+      <w:pPr>
+        <w:pStyle w:val="NormalWeb"/>
+        <w:shd w:val="clear" w:color="auto" w:fill="FFFFFF"/>
+        <w:spacing w:before="280" w:line="360" w:lineRule="atLeast"/>
+        <w:rPr>
+          <w:rFonts w:ascii="Arial" w:hAnsi="Arial" w:cs="Arial"/>
+          <w:i/>
+          <w:color w:val="000000"/>
+          <w:sz w:val="20"/>
+          <w:szCs w:val="20"/>
+        </w:rPr>
+      </w:pPr>
+    </w:p>
+    <w:p>
+      <w:pPr>
+        <w:pStyle w:val="NormalWeb"/>
+        <w:shd w:val="clear" w:color="auto" w:fill="FFFFFF"/>
+        <w:spacing w:before="280" w:line="360" w:lineRule="atLeast"/>
+        <w:rPr>
+          <w:rFonts w:ascii="Arial" w:hAnsi="Arial" w:cs="Arial"/>
+          <w:b/>
+          <w:color w:val="000000"/>
+          <w:sz w:val="20"/>
+          <w:szCs w:val="20"/>
+        </w:rPr>
+      </w:pPr>
+      <w:r>
+        <w:rPr>
+          <w:rFonts w:ascii="Arial" w:hAnsi="Arial" w:cs="Arial"/>
+          <w:b/>
+          <w:color w:val="000000"/>
+          <w:sz w:val="20"/>
+          <w:szCs w:val="20"/>
+        </w:rPr>
+        <w:t>Database:</w:t>
+      </w:r>
+    </w:p>
+    <w:p>
+      <w:pPr>
+        <w:pStyle w:val="NormalWeb"/>
+        <w:shd w:val="clear" w:color="auto" w:fill="FFFFFF"/>
+        <w:spacing w:before="280" w:line="360" w:lineRule="atLeast"/>
+        <w:rPr>
+          <w:rFonts w:ascii="Arial" w:hAnsi="Arial" w:cs="Arial"/>
+          <w:i/>
+          <w:color w:val="000000"/>
+          <w:sz w:val="20"/>
+          <w:szCs w:val="20"/>
+        </w:rPr>
+      </w:pPr>
+      <w:r>
+        <w:rPr>
+          <w:rFonts w:ascii="Arial" w:hAnsi="Arial" w:cs="Arial"/>
+          <w:i/>
+          <w:color w:val="000000"/>
+          <w:sz w:val="20"/>
+          <w:szCs w:val="20"/>
+        </w:rPr>
+        <w:t>Usage:</w:t>
+      </w:r>
+    </w:p>
+    <w:p>
+      <w:pPr>
+        <w:pStyle w:val="NormalWeb"/>
+        <w:shd w:val="clear" w:color="auto" w:fill="FFFFFF"/>
+        <w:spacing w:before="280" w:line="360" w:lineRule="atLeast"/>
+        <w:rPr>
+          <w:rFonts w:ascii="Arial" w:hAnsi="Arial" w:cs="Arial"/>
+          <w:i/>
+          <w:color w:val="000000"/>
+          <w:sz w:val="20"/>
+          <w:szCs w:val="20"/>
+        </w:rPr>
+      </w:pPr>
+      <w:r>
+        <w:rPr>
+          <w:rFonts w:ascii="Arial" w:hAnsi="Arial" w:cs="Arial"/>
+          <w:i/>
+          <w:color w:val="000000"/>
+          <w:sz w:val="20"/>
+          <w:szCs w:val="20"/>
+        </w:rPr>
+        <w:t>Configuration:</w:t>
+      </w:r>
+    </w:p>
+    <w:p>
+      <w:pPr>
+        <w:pStyle w:val="NormalWeb"/>
+        <w:shd w:val="clear" w:color="auto" w:fill="FFFFFF"/>
+        <w:spacing w:before="280" w:line="360" w:lineRule="atLeast"/>
+        <w:rPr>
+          <w:rFonts w:ascii="Arial" w:hAnsi="Arial" w:cs="Arial"/>
+          <w:i/>
+          <w:color w:val="000000"/>
+          <w:sz w:val="20"/>
+          <w:szCs w:val="20"/>
+        </w:rPr>
+      </w:pPr>
+      <w:r>
+        <w:rPr>
+          <w:rFonts w:ascii="Arial" w:hAnsi="Arial" w:cs="Arial"/>
+          <w:i/>
+          <w:color w:val="000000"/>
+          <w:sz w:val="20"/>
+          <w:szCs w:val="20"/>
+        </w:rPr>
+        <w:t>Model:</w:t>
+      </w:r>
+    </w:p>
+    <w:p>
+      <w:pPr>
+        <w:pStyle w:val="NormalWeb"/>
+        <w:shd w:val="clear" w:color="auto" w:fill="FFFFFF"/>
+        <w:spacing w:before="280" w:line="360" w:lineRule="atLeast"/>
+        <w:rPr>
+          <w:rFonts w:ascii="Arial" w:hAnsi="Arial" w:cs="Arial"/>
+          <w:i/>
+          <w:color w:val="000000"/>
+          <w:sz w:val="20"/>
+          <w:szCs w:val="20"/>
+        </w:rPr>
+      </w:pPr>
+      <w:r>
+        <w:rPr>
+          <w:rFonts w:ascii="Arial" w:hAnsi="Arial" w:cs="Arial"/>
+          <w:i/>
+          <w:color w:val="000000"/>
+          <w:sz w:val="20"/>
+          <w:szCs w:val="20"/>
+        </w:rPr>
+        <w:t>Interaction:</w:t>
+      </w:r>
+    </w:p>
+    <w:p>
+      <w:pPr>
+        <w:pStyle w:val="NormalWeb"/>
+        <w:shd w:val="clear" w:color="auto" w:fill="FFFFFF"/>
+        <w:spacing w:before="280" w:line="360" w:lineRule="atLeast"/>
+        <w:rPr>
+          <w:rFonts w:ascii="Arial" w:hAnsi="Arial" w:cs="Arial"/>
+          <w:i/>
+          <w:color w:val="000000"/>
+          <w:sz w:val="20"/>
+          <w:szCs w:val="20"/>
+        </w:rPr>
+      </w:pPr>
+    </w:p>
+    <w:p>
+      <w:pPr>
+        <w:pStyle w:val="NormalWeb"/>
+        <w:shd w:val="clear" w:color="auto" w:fill="FFFFFF"/>
+        <w:spacing w:before="280" w:line="360" w:lineRule="atLeast"/>
+        <w:rPr>
+          <w:rFonts w:ascii="Arial" w:hAnsi="Arial" w:cs="Arial"/>
+          <w:b/>
+          <w:color w:val="000000"/>
+          <w:sz w:val="20"/>
+          <w:szCs w:val="20"/>
+        </w:rPr>
+      </w:pPr>
+      <w:r>
+        <w:rPr>
+          <w:rFonts w:ascii="Arial" w:hAnsi="Arial" w:cs="Arial"/>
+          <w:b/>
           <w:color w:val="000000"/>
           <w:sz w:val="20"/>
           <w:szCs w:val="20"/>
         </w:rPr>
         <w:lastRenderedPageBreak/>
-        <w:t>style of functions in the database need to be strongly related. That said</w:t>
-      </w:r>
-      <w:proofErr w:type="gramStart"/>
-      <w:r>
-        <w:rPr>
-          <w:rFonts w:ascii="Arial" w:hAnsi="Arial" w:cs="Arial"/>
-          <w:color w:val="000000"/>
-          <w:sz w:val="20"/>
-          <w:szCs w:val="20"/>
-        </w:rPr>
-        <w:t>,</w:t>
-      </w:r>
-      <w:proofErr w:type="gramEnd"/>
-      <w:r>
-        <w:rPr>
-          <w:rFonts w:ascii="Arial" w:hAnsi="Arial" w:cs="Arial"/>
-          <w:color w:val="000000"/>
-          <w:sz w:val="20"/>
-          <w:szCs w:val="20"/>
-        </w:rPr>
-        <w:t xml:space="preserve"> the only functions the parser has are:</w:t>
-      </w:r>
-    </w:p>
-    <w:p>
-      <w:pPr>
-        <w:pStyle w:val="NormalWeb"/>
-        <w:shd w:val="clear" w:color="auto" w:fill="FFFFFF"/>
-        <w:spacing w:before="280" w:line="360" w:lineRule="atLeast"/>
-        <w:rPr>
-          <w:rFonts w:ascii="Arial" w:hAnsi="Arial" w:cs="Arial"/>
-          <w:color w:val="000000"/>
-          <w:sz w:val="20"/>
-          <w:szCs w:val="20"/>
-        </w:rPr>
-      </w:pPr>
-      <w:proofErr w:type="gramStart"/>
-      <w:r>
-        <w:rPr>
-          <w:rFonts w:ascii="Arial" w:hAnsi="Arial" w:cs="Arial"/>
-          <w:color w:val="000000"/>
-          <w:sz w:val="20"/>
-          <w:szCs w:val="20"/>
-        </w:rPr>
-        <w:t>void</w:t>
-      </w:r>
-      <w:proofErr w:type="gramEnd"/>
-      <w:r>
-        <w:rPr>
-          <w:rFonts w:ascii="Arial" w:hAnsi="Arial" w:cs="Arial"/>
-          <w:color w:val="000000"/>
-          <w:sz w:val="20"/>
-          <w:szCs w:val="20"/>
-        </w:rPr>
-        <w:t xml:space="preserve"> parse(string </w:t>
-      </w:r>
-      <w:proofErr w:type="spellStart"/>
-      <w:r>
-        <w:rPr>
-          <w:rFonts w:ascii="Arial" w:hAnsi="Arial" w:cs="Arial"/>
-          <w:color w:val="000000"/>
-          <w:sz w:val="20"/>
-          <w:szCs w:val="20"/>
-        </w:rPr>
-        <w:t>dmlCommand</w:t>
-      </w:r>
-      <w:proofErr w:type="spellEnd"/>
-      <w:r>
-        <w:rPr>
-          <w:rFonts w:ascii="Arial" w:hAnsi="Arial" w:cs="Arial"/>
-          <w:color w:val="000000"/>
-          <w:sz w:val="20"/>
-          <w:szCs w:val="20"/>
-        </w:rPr>
-        <w:t xml:space="preserve">); - converts the </w:t>
-      </w:r>
-      <w:proofErr w:type="spellStart"/>
-      <w:r>
-        <w:rPr>
-          <w:rFonts w:ascii="Arial" w:hAnsi="Arial" w:cs="Arial"/>
-          <w:color w:val="000000"/>
-          <w:sz w:val="20"/>
-          <w:szCs w:val="20"/>
-        </w:rPr>
-        <w:t>dml</w:t>
-      </w:r>
-      <w:proofErr w:type="spellEnd"/>
-      <w:r>
-        <w:rPr>
-          <w:rFonts w:ascii="Arial" w:hAnsi="Arial" w:cs="Arial"/>
-          <w:color w:val="000000"/>
-          <w:sz w:val="20"/>
-          <w:szCs w:val="20"/>
-        </w:rPr>
-        <w:t xml:space="preserve"> command into a function call for the database, or determines if it is not a proper function call.</w:t>
-      </w:r>
-    </w:p>
-    <w:p>
-      <w:pPr>
-        <w:pStyle w:val="NormalWeb"/>
-        <w:shd w:val="clear" w:color="auto" w:fill="FFFFFF"/>
-        <w:spacing w:before="280" w:line="360" w:lineRule="atLeast"/>
-        <w:rPr>
-          <w:rFonts w:ascii="Arial" w:hAnsi="Arial" w:cs="Arial"/>
-          <w:color w:val="000000"/>
-          <w:sz w:val="20"/>
-          <w:szCs w:val="20"/>
-        </w:rPr>
-      </w:pPr>
-      <w:proofErr w:type="gramStart"/>
-      <w:r>
-        <w:rPr>
-          <w:rFonts w:ascii="Arial" w:hAnsi="Arial" w:cs="Arial"/>
-          <w:color w:val="000000"/>
-          <w:sz w:val="20"/>
-          <w:szCs w:val="20"/>
-        </w:rPr>
-        <w:t>void</w:t>
-      </w:r>
-      <w:proofErr w:type="gramEnd"/>
-      <w:r>
-        <w:rPr>
-          <w:rFonts w:ascii="Arial" w:hAnsi="Arial" w:cs="Arial"/>
-          <w:color w:val="000000"/>
-          <w:sz w:val="20"/>
-          <w:szCs w:val="20"/>
-        </w:rPr>
-        <w:t xml:space="preserve"> </w:t>
-      </w:r>
-      <w:proofErr w:type="spellStart"/>
-      <w:r>
-        <w:rPr>
-          <w:rFonts w:ascii="Arial" w:hAnsi="Arial" w:cs="Arial"/>
-          <w:color w:val="000000"/>
-          <w:sz w:val="20"/>
-          <w:szCs w:val="20"/>
-        </w:rPr>
-        <w:t>unParse</w:t>
-      </w:r>
-      <w:proofErr w:type="spellEnd"/>
-      <w:r>
-        <w:rPr>
-          <w:rFonts w:ascii="Arial" w:hAnsi="Arial" w:cs="Arial"/>
-          <w:color w:val="000000"/>
-          <w:sz w:val="20"/>
-          <w:szCs w:val="20"/>
-        </w:rPr>
-        <w:t xml:space="preserve">(string </w:t>
-      </w:r>
-      <w:proofErr w:type="spellStart"/>
-      <w:r>
-        <w:rPr>
-          <w:rFonts w:ascii="Arial" w:hAnsi="Arial" w:cs="Arial"/>
-          <w:color w:val="000000"/>
-          <w:sz w:val="20"/>
-          <w:szCs w:val="20"/>
-        </w:rPr>
-        <w:t>fName</w:t>
-      </w:r>
-      <w:proofErr w:type="spellEnd"/>
-      <w:r>
-        <w:rPr>
-          <w:rFonts w:ascii="Arial" w:hAnsi="Arial" w:cs="Arial"/>
-          <w:color w:val="000000"/>
-          <w:sz w:val="20"/>
-          <w:szCs w:val="20"/>
-        </w:rPr>
-        <w:t xml:space="preserve">, vector&lt;String&gt; </w:t>
-      </w:r>
-      <w:proofErr w:type="spellStart"/>
-      <w:r>
-        <w:rPr>
-          <w:rFonts w:ascii="Arial" w:hAnsi="Arial" w:cs="Arial"/>
-          <w:color w:val="000000"/>
-          <w:sz w:val="20"/>
-          <w:szCs w:val="20"/>
-        </w:rPr>
-        <w:t>attributeRow</w:t>
-      </w:r>
-      <w:proofErr w:type="spellEnd"/>
-      <w:r>
-        <w:rPr>
-          <w:rFonts w:ascii="Arial" w:hAnsi="Arial" w:cs="Arial"/>
-          <w:color w:val="000000"/>
-          <w:sz w:val="20"/>
-          <w:szCs w:val="20"/>
-        </w:rPr>
-        <w:t xml:space="preserve">, vector&lt;vector&lt;Entry&gt;&gt; entries, vector&lt;int&gt; </w:t>
-      </w:r>
-      <w:proofErr w:type="spellStart"/>
-      <w:r>
-        <w:rPr>
-          <w:rFonts w:ascii="Arial" w:hAnsi="Arial" w:cs="Arial"/>
-          <w:color w:val="000000"/>
-          <w:sz w:val="20"/>
-          <w:szCs w:val="20"/>
-        </w:rPr>
-        <w:t>keyIndeces</w:t>
-      </w:r>
-      <w:proofErr w:type="spellEnd"/>
-      <w:r>
-        <w:rPr>
-          <w:rFonts w:ascii="Arial" w:hAnsi="Arial" w:cs="Arial"/>
-          <w:color w:val="000000"/>
-          <w:sz w:val="20"/>
-          <w:szCs w:val="20"/>
-        </w:rPr>
-        <w:t xml:space="preserve">); -passes the information of a relation to the parser, which directly outputs it into a file. </w:t>
-      </w:r>
-    </w:p>
-    <w:p>
-      <w:pPr>
-        <w:pStyle w:val="NormalWeb"/>
-        <w:shd w:val="clear" w:color="auto" w:fill="FFFFFF"/>
-        <w:spacing w:before="280" w:line="360" w:lineRule="atLeast"/>
-        <w:rPr>
-          <w:rFonts w:ascii="Arial" w:hAnsi="Arial" w:cs="Arial"/>
-          <w:color w:val="000000"/>
-          <w:sz w:val="20"/>
-          <w:szCs w:val="20"/>
-        </w:rPr>
-      </w:pPr>
-    </w:p>
-    <w:p>
-      <w:pPr>
-        <w:pStyle w:val="NormalWeb"/>
-        <w:shd w:val="clear" w:color="auto" w:fill="FFFFFF"/>
-        <w:spacing w:before="280" w:line="360" w:lineRule="atLeast"/>
-        <w:rPr>
-          <w:rFonts w:ascii="Arial" w:hAnsi="Arial" w:cs="Arial"/>
-          <w:color w:val="000000"/>
-          <w:sz w:val="20"/>
-          <w:szCs w:val="20"/>
-        </w:rPr>
-      </w:pPr>
-      <w:r>
-        <w:rPr>
-          <w:rFonts w:ascii="Arial" w:hAnsi="Arial" w:cs="Arial"/>
-          <w:color w:val="000000"/>
-          <w:sz w:val="20"/>
-          <w:szCs w:val="20"/>
-        </w:rPr>
-        <w:t>The parse function will first determine the sort of function it needs to call, and from there will move on to all of the different arguments it could pass. Because there could be any amount of arguments, all arguments will be in a vector.</w:t>
-      </w:r>
-    </w:p>
-    <w:p>
-      <w:pPr>
-        <w:pStyle w:val="NormalWeb"/>
-        <w:shd w:val="clear" w:color="auto" w:fill="FFFFFF"/>
-        <w:spacing w:before="280" w:line="360" w:lineRule="atLeast"/>
-        <w:rPr>
-          <w:noProof/>
-        </w:rPr>
-      </w:pPr>
-    </w:p>
-    <w:p>
-      <w:pPr>
-        <w:pStyle w:val="NormalWeb"/>
-        <w:shd w:val="clear" w:color="auto" w:fill="FFFFFF"/>
-        <w:spacing w:before="280" w:line="360" w:lineRule="atLeast"/>
+        <w:t>Relation:</w:t>
+      </w:r>
+    </w:p>
+    <w:p>
+      <w:pPr>
+        <w:pStyle w:val="NormalWeb"/>
+        <w:shd w:val="clear" w:color="auto" w:fill="FFFFFF"/>
+        <w:spacing w:before="280" w:line="360" w:lineRule="atLeast"/>
+        <w:rPr>
+          <w:rFonts w:ascii="Arial" w:hAnsi="Arial" w:cs="Arial"/>
+          <w:color w:val="000000"/>
+          <w:sz w:val="20"/>
+          <w:szCs w:val="20"/>
+        </w:rPr>
+      </w:pPr>
+      <w:r>
         <w:rPr>
           <w:rFonts w:ascii="Arial" w:hAnsi="Arial" w:cs="Arial"/>
           <w:i/>
@@ -1633,13 +1880,31 @@
           <w:sz w:val="20"/>
           <w:szCs w:val="20"/>
         </w:rPr>
-      </w:pPr>
-    </w:p>
-    <w:p>
-      <w:pPr>
-        <w:pStyle w:val="NormalWeb"/>
-        <w:shd w:val="clear" w:color="auto" w:fill="FFFFFF"/>
-        <w:spacing w:before="280" w:line="360" w:lineRule="atLeast"/>
+        <w:t>Usage:</w:t>
+      </w:r>
+      <w:r>
+        <w:rPr>
+          <w:rFonts w:ascii="Arial" w:hAnsi="Arial" w:cs="Arial"/>
+          <w:color w:val="000000"/>
+          <w:sz w:val="20"/>
+          <w:szCs w:val="20"/>
+        </w:rPr>
+        <w:t xml:space="preserve"> The database that we will construct is relation based. All of the information is stored in objects called relations, which are essentially tables. The purpose is just to have a place to store related information. For example, a relation could store a table of all teams in a league and the number of players, or the subscribers to a bank and their account balances.</w:t>
+      </w:r>
+    </w:p>
+    <w:p>
+      <w:pPr>
+        <w:pStyle w:val="NormalWeb"/>
+        <w:shd w:val="clear" w:color="auto" w:fill="FFFFFF"/>
+        <w:spacing w:before="280" w:line="360" w:lineRule="atLeast"/>
+        <w:rPr>
+          <w:rFonts w:ascii="Arial" w:hAnsi="Arial" w:cs="Arial"/>
+          <w:color w:val="000000"/>
+          <w:sz w:val="20"/>
+          <w:szCs w:val="20"/>
+        </w:rPr>
+      </w:pPr>
+      <w:r>
         <w:rPr>
           <w:rFonts w:ascii="Arial" w:hAnsi="Arial" w:cs="Arial"/>
           <w:i/>
@@ -1647,219 +1912,6 @@
           <w:sz w:val="20"/>
           <w:szCs w:val="20"/>
         </w:rPr>
-      </w:pPr>
-    </w:p>
-    <w:p>
-      <w:pPr>
-        <w:pStyle w:val="NormalWeb"/>
-        <w:shd w:val="clear" w:color="auto" w:fill="FFFFFF"/>
-        <w:spacing w:before="280" w:line="360" w:lineRule="atLeast"/>
-        <w:rPr>
-          <w:rFonts w:ascii="Arial" w:hAnsi="Arial" w:cs="Arial"/>
-          <w:b/>
-          <w:color w:val="000000"/>
-          <w:sz w:val="20"/>
-          <w:szCs w:val="20"/>
-        </w:rPr>
-      </w:pPr>
-      <w:r>
-        <w:rPr>
-          <w:rFonts w:ascii="Arial" w:hAnsi="Arial" w:cs="Arial"/>
-          <w:b/>
-          <w:color w:val="000000"/>
-          <w:sz w:val="20"/>
-          <w:szCs w:val="20"/>
-        </w:rPr>
-        <w:t>Database:</w:t>
-      </w:r>
-    </w:p>
-    <w:p>
-      <w:pPr>
-        <w:pStyle w:val="NormalWeb"/>
-        <w:shd w:val="clear" w:color="auto" w:fill="FFFFFF"/>
-        <w:spacing w:before="280" w:line="360" w:lineRule="atLeast"/>
-        <w:rPr>
-          <w:rFonts w:ascii="Arial" w:hAnsi="Arial" w:cs="Arial"/>
-          <w:i/>
-          <w:color w:val="000000"/>
-          <w:sz w:val="20"/>
-          <w:szCs w:val="20"/>
-        </w:rPr>
-      </w:pPr>
-      <w:r>
-        <w:rPr>
-          <w:rFonts w:ascii="Arial" w:hAnsi="Arial" w:cs="Arial"/>
-          <w:i/>
-          <w:color w:val="000000"/>
-          <w:sz w:val="20"/>
-          <w:szCs w:val="20"/>
-        </w:rPr>
-        <w:t>Usage:</w:t>
-      </w:r>
-    </w:p>
-    <w:p>
-      <w:pPr>
-        <w:pStyle w:val="NormalWeb"/>
-        <w:shd w:val="clear" w:color="auto" w:fill="FFFFFF"/>
-        <w:spacing w:before="280" w:line="360" w:lineRule="atLeast"/>
-        <w:rPr>
-          <w:rFonts w:ascii="Arial" w:hAnsi="Arial" w:cs="Arial"/>
-          <w:i/>
-          <w:color w:val="000000"/>
-          <w:sz w:val="20"/>
-          <w:szCs w:val="20"/>
-        </w:rPr>
-      </w:pPr>
-      <w:r>
-        <w:rPr>
-          <w:rFonts w:ascii="Arial" w:hAnsi="Arial" w:cs="Arial"/>
-          <w:i/>
-          <w:color w:val="000000"/>
-          <w:sz w:val="20"/>
-          <w:szCs w:val="20"/>
-        </w:rPr>
-        <w:t>Configuration:</w:t>
-      </w:r>
-    </w:p>
-    <w:p>
-      <w:pPr>
-        <w:pStyle w:val="NormalWeb"/>
-        <w:shd w:val="clear" w:color="auto" w:fill="FFFFFF"/>
-        <w:spacing w:before="280" w:line="360" w:lineRule="atLeast"/>
-        <w:rPr>
-          <w:rFonts w:ascii="Arial" w:hAnsi="Arial" w:cs="Arial"/>
-          <w:i/>
-          <w:color w:val="000000"/>
-          <w:sz w:val="20"/>
-          <w:szCs w:val="20"/>
-        </w:rPr>
-      </w:pPr>
-      <w:r>
-        <w:rPr>
-          <w:rFonts w:ascii="Arial" w:hAnsi="Arial" w:cs="Arial"/>
-          <w:i/>
-          <w:color w:val="000000"/>
-          <w:sz w:val="20"/>
-          <w:szCs w:val="20"/>
-        </w:rPr>
-        <w:t>Model:</w:t>
-      </w:r>
-    </w:p>
-    <w:p>
-      <w:pPr>
-        <w:pStyle w:val="NormalWeb"/>
-        <w:shd w:val="clear" w:color="auto" w:fill="FFFFFF"/>
-        <w:spacing w:before="280" w:line="360" w:lineRule="atLeast"/>
-        <w:rPr>
-          <w:rFonts w:ascii="Arial" w:hAnsi="Arial" w:cs="Arial"/>
-          <w:i/>
-          <w:color w:val="000000"/>
-          <w:sz w:val="20"/>
-          <w:szCs w:val="20"/>
-        </w:rPr>
-      </w:pPr>
-      <w:r>
-        <w:rPr>
-          <w:rFonts w:ascii="Arial" w:hAnsi="Arial" w:cs="Arial"/>
-          <w:i/>
-          <w:color w:val="000000"/>
-          <w:sz w:val="20"/>
-          <w:szCs w:val="20"/>
-        </w:rPr>
-        <w:t>Interaction:</w:t>
-      </w:r>
-    </w:p>
-    <w:p>
-      <w:pPr>
-        <w:pStyle w:val="NormalWeb"/>
-        <w:shd w:val="clear" w:color="auto" w:fill="FFFFFF"/>
-        <w:spacing w:before="280" w:line="360" w:lineRule="atLeast"/>
-        <w:rPr>
-          <w:rFonts w:ascii="Arial" w:hAnsi="Arial" w:cs="Arial"/>
-          <w:i/>
-          <w:color w:val="000000"/>
-          <w:sz w:val="20"/>
-          <w:szCs w:val="20"/>
-        </w:rPr>
-      </w:pPr>
-    </w:p>
-    <w:p>
-      <w:pPr>
-        <w:pStyle w:val="NormalWeb"/>
-        <w:shd w:val="clear" w:color="auto" w:fill="FFFFFF"/>
-        <w:spacing w:before="280" w:line="360" w:lineRule="atLeast"/>
-        <w:rPr>
-          <w:rFonts w:ascii="Arial" w:hAnsi="Arial" w:cs="Arial"/>
-          <w:b/>
-          <w:color w:val="000000"/>
-          <w:sz w:val="20"/>
-          <w:szCs w:val="20"/>
-        </w:rPr>
-      </w:pPr>
-      <w:r>
-        <w:rPr>
-          <w:rFonts w:ascii="Arial" w:hAnsi="Arial" w:cs="Arial"/>
-          <w:b/>
-          <w:color w:val="000000"/>
-          <w:sz w:val="20"/>
-          <w:szCs w:val="20"/>
-        </w:rPr>
-        <w:t>Relation:</w:t>
-      </w:r>
-    </w:p>
-    <w:p>
-      <w:pPr>
-        <w:pStyle w:val="NormalWeb"/>
-        <w:shd w:val="clear" w:color="auto" w:fill="FFFFFF"/>
-        <w:spacing w:before="280" w:line="360" w:lineRule="atLeast"/>
-        <w:rPr>
-          <w:rFonts w:ascii="Arial" w:hAnsi="Arial" w:cs="Arial"/>
-          <w:color w:val="000000"/>
-          <w:sz w:val="20"/>
-          <w:szCs w:val="20"/>
-        </w:rPr>
-      </w:pPr>
-      <w:r>
-        <w:rPr>
-          <w:rFonts w:ascii="Arial" w:hAnsi="Arial" w:cs="Arial"/>
-          <w:i/>
-          <w:color w:val="000000"/>
-          <w:sz w:val="20"/>
-          <w:szCs w:val="20"/>
-        </w:rPr>
-        <w:t>Usage:</w:t>
-      </w:r>
-      <w:r>
-        <w:rPr>
-          <w:rFonts w:ascii="Arial" w:hAnsi="Arial" w:cs="Arial"/>
-          <w:color w:val="000000"/>
-          <w:sz w:val="20"/>
-          <w:szCs w:val="20"/>
-        </w:rPr>
-        <w:t xml:space="preserve"> The database that we will construct is relation based. All of the information is stored in objects called relations, which are essentially tables. The purpose is just to have a place to store related information. For example, a relation could store a table of all teams in a league and the number of players, or the subscribers to a bank and their account balances.</w:t>
-      </w:r>
-    </w:p>
-    <w:p>
-      <w:pPr>
-        <w:pStyle w:val="NormalWeb"/>
-        <w:shd w:val="clear" w:color="auto" w:fill="FFFFFF"/>
-        <w:spacing w:before="280" w:line="360" w:lineRule="atLeast"/>
-        <w:rPr>
-          <w:rFonts w:ascii="Arial" w:hAnsi="Arial" w:cs="Arial"/>
-          <w:color w:val="000000"/>
-          <w:sz w:val="20"/>
-          <w:szCs w:val="20"/>
-        </w:rPr>
-      </w:pPr>
-      <w:r>
-        <w:rPr>
-          <w:rFonts w:ascii="Arial" w:hAnsi="Arial" w:cs="Arial"/>
-          <w:i/>
-          <w:color w:val="000000"/>
-          <w:sz w:val="20"/>
-          <w:szCs w:val="20"/>
-        </w:rPr>
-        <w:lastRenderedPageBreak/>
         <w:t>Configuration:</w:t>
       </w:r>
       <w:r>
@@ -2430,6 +2482,7 @@
           <w:sz w:val="20"/>
           <w:szCs w:val="20"/>
         </w:rPr>
+        <w:lastRenderedPageBreak/>
         <w:t>Describe in a paragraph how the object is used and what function it serves. If an object will interface with an external object or system, it is a good idea to show the interface for the object. Most importantly, you must again describe your thought process for defining the object as you did. List the benefits and risks. If an object provides an encapsulation, describe in a sentence why the encapsulation adds value. Use your descriptions to give meaning to the diagrams. They don’t have to be verbose, just enough to get the point across.</w:t>
       </w:r>
     </w:p>
@@ -2454,7 +2507,6 @@
           <w:sz w:val="20"/>
           <w:szCs w:val="20"/>
         </w:rPr>
-        <w:lastRenderedPageBreak/>
         <w:t>Configuration</w:t>
       </w:r>
     </w:p>
@@ -2722,6 +2774,7 @@
         <w:rPr>
           <w:noProof/>
         </w:rPr>
+        <w:lastRenderedPageBreak/>
         <w:drawing>
           <wp:inline distT="0" distB="0" distL="0" distR="0">
             <wp:extent cx="3808730" cy="2049780"/>
@@ -2787,7 +2840,6 @@
           <w:sz w:val="20"/>
           <w:szCs w:val="20"/>
         </w:rPr>
-        <w:lastRenderedPageBreak/>
         <w:t>Figure 3 (click to see full size)</w:t>
       </w:r>
     </w:p>
@@ -3136,7 +3188,6 @@
           <w:sz w:val="20"/>
           <w:szCs w:val="20"/>
         </w:rPr>
-        <w:lastRenderedPageBreak/>
         <w:t>In this section, make a list of 5-6 top benefits of the design, a list of</w:t>
       </w:r>
       <w:r>
@@ -3446,10 +3497,7 @@
         <w:t>We assume that blank spaces will not always be inserted between tokens for the parser.</w:t>
       </w:r>
     </w:p>
-    <w:p>
-      <w:bookmarkStart w:id="0" w:name="_GoBack"/>
-      <w:bookmarkEnd w:id="0"/>
-    </w:p>
+    <w:p/>
     <w:sectPr>
       <w:pgSz w:w="12240" w:h="15840"/>
       <w:pgMar w:top="1440" w:right="1440" w:bottom="1440" w:left="1440" w:header="0" w:footer="0" w:gutter="0"/>

</xml_diff>

<commit_message>
Removed all the template writing. Almost a rough draft - just need Chris' part
</commit_message>
<xml_diff>
--- a/Design Document.docx
+++ b/Design Document.docx
@@ -909,8 +909,6 @@
         </w:rPr>
         <w:t>mes associated with each sport.</w:t>
       </w:r>
-      <w:bookmarkStart w:id="0" w:name="_GoBack"/>
-      <w:bookmarkEnd w:id="0"/>
       <w:r>
         <w:pict>
           <v:rect id="_x0000_s1027" style="position:absolute;margin-left:155.25pt;margin-top:170.25pt;width:156pt;height:19.5pt;z-index:251658752;mso-wrap-distance-left:9pt;mso-wrap-distance-top:3.6pt;mso-wrap-distance-right:9pt;mso-wrap-distance-bottom:3.6pt;mso-position-horizontal-relative:text;mso-position-vertical-relative:text" stroked="f" strokeweight="0">
@@ -2445,447 +2443,21 @@
         <w:shd w:val="clear" w:color="auto" w:fill="FFFFFF"/>
         <w:spacing w:before="280" w:line="360" w:lineRule="atLeast"/>
         <w:rPr>
+          <w:rStyle w:val="apple-converted-space"/>
+          <w:rFonts w:ascii="Arial" w:hAnsi="Arial" w:cs="Arial"/>
+          <w:color w:val="000000"/>
+          <w:sz w:val="20"/>
+          <w:szCs w:val="20"/>
+        </w:rPr>
+      </w:pPr>
+      <w:r>
+        <w:rPr>
           <w:rStyle w:val="Strong"/>
           <w:rFonts w:ascii="Arial" w:hAnsi="Arial" w:cs="Arial"/>
           <w:color w:val="000000"/>
           <w:sz w:val="20"/>
           <w:szCs w:val="20"/>
         </w:rPr>
-      </w:pPr>
-      <w:r>
-        <w:rPr>
-          <w:rStyle w:val="Strong"/>
-          <w:rFonts w:ascii="Arial" w:hAnsi="Arial" w:cs="Arial"/>
-          <w:color w:val="000000"/>
-          <w:sz w:val="20"/>
-          <w:szCs w:val="20"/>
-        </w:rPr>
-        <w:t>Usage</w:t>
-      </w:r>
-    </w:p>
-    <w:p>
-      <w:pPr>
-        <w:pStyle w:val="NormalWeb"/>
-        <w:shd w:val="clear" w:color="auto" w:fill="FFFFFF"/>
-        <w:spacing w:before="280" w:line="360" w:lineRule="atLeast"/>
-        <w:rPr>
-          <w:rFonts w:ascii="Arial" w:hAnsi="Arial" w:cs="Arial"/>
-          <w:color w:val="000000"/>
-          <w:sz w:val="20"/>
-          <w:szCs w:val="20"/>
-        </w:rPr>
-      </w:pPr>
-      <w:r>
-        <w:rPr>
-          <w:rFonts w:ascii="Arial" w:hAnsi="Arial" w:cs="Arial"/>
-          <w:color w:val="000000"/>
-          <w:sz w:val="20"/>
-          <w:szCs w:val="20"/>
-        </w:rPr>
-        <w:lastRenderedPageBreak/>
-        <w:t>Describe in a paragraph how the object is used and what function it serves. If an object will interface with an external object or system, it is a good idea to show the interface for the object. Most importantly, you must again describe your thought process for defining the object as you did. List the benefits and risks. If an object provides an encapsulation, describe in a sentence why the encapsulation adds value. Use your descriptions to give meaning to the diagrams. They don’t have to be verbose, just enough to get the point across.</w:t>
-      </w:r>
-    </w:p>
-    <w:p>
-      <w:pPr>
-        <w:pStyle w:val="NormalWeb"/>
-        <w:shd w:val="clear" w:color="auto" w:fill="FFFFFF"/>
-        <w:spacing w:before="280" w:line="360" w:lineRule="atLeast"/>
-        <w:rPr>
-          <w:rStyle w:val="Strong"/>
-          <w:rFonts w:ascii="Arial" w:hAnsi="Arial" w:cs="Arial"/>
-          <w:color w:val="000000"/>
-          <w:sz w:val="20"/>
-          <w:szCs w:val="20"/>
-        </w:rPr>
-      </w:pPr>
-      <w:r>
-        <w:rPr>
-          <w:rStyle w:val="Strong"/>
-          <w:rFonts w:ascii="Arial" w:hAnsi="Arial" w:cs="Arial"/>
-          <w:color w:val="000000"/>
-          <w:sz w:val="20"/>
-          <w:szCs w:val="20"/>
-        </w:rPr>
-        <w:t>Configuration</w:t>
-      </w:r>
-    </w:p>
-    <w:p>
-      <w:pPr>
-        <w:pStyle w:val="NormalWeb"/>
-        <w:shd w:val="clear" w:color="auto" w:fill="FFFFFF"/>
-        <w:spacing w:before="280" w:line="360" w:lineRule="atLeast"/>
-        <w:rPr>
-          <w:rFonts w:ascii="Arial" w:hAnsi="Arial" w:cs="Arial"/>
-          <w:color w:val="000000"/>
-          <w:sz w:val="20"/>
-          <w:szCs w:val="20"/>
-        </w:rPr>
-      </w:pPr>
-      <w:r>
-        <w:rPr>
-          <w:rFonts w:ascii="Arial" w:hAnsi="Arial" w:cs="Arial"/>
-          <w:color w:val="000000"/>
-          <w:sz w:val="20"/>
-          <w:szCs w:val="20"/>
-        </w:rPr>
-        <w:t>If your object needs any special configuration or initialization, this is a good place to describe it. If not, this section can be left out.</w:t>
-      </w:r>
-    </w:p>
-    <w:p>
-      <w:pPr>
-        <w:pStyle w:val="NormalWeb"/>
-        <w:shd w:val="clear" w:color="auto" w:fill="FFFFFF"/>
-        <w:spacing w:before="280" w:line="360" w:lineRule="atLeast"/>
-        <w:rPr>
-          <w:rStyle w:val="Strong"/>
-          <w:rFonts w:ascii="Arial" w:hAnsi="Arial" w:cs="Arial"/>
-          <w:color w:val="000000"/>
-          <w:sz w:val="20"/>
-          <w:szCs w:val="20"/>
-        </w:rPr>
-      </w:pPr>
-      <w:r>
-        <w:rPr>
-          <w:rStyle w:val="Strong"/>
-          <w:rFonts w:ascii="Arial" w:hAnsi="Arial" w:cs="Arial"/>
-          <w:color w:val="000000"/>
-          <w:sz w:val="20"/>
-          <w:szCs w:val="20"/>
-        </w:rPr>
-        <w:t>Model</w:t>
-      </w:r>
-    </w:p>
-    <w:p>
-      <w:pPr>
-        <w:pStyle w:val="NormalWeb"/>
-        <w:shd w:val="clear" w:color="auto" w:fill="FFFFFF"/>
-        <w:spacing w:before="280" w:line="360" w:lineRule="atLeast"/>
-        <w:rPr>
-          <w:rFonts w:ascii="Arial" w:hAnsi="Arial" w:cs="Arial"/>
-          <w:color w:val="000000"/>
-          <w:sz w:val="20"/>
-          <w:szCs w:val="20"/>
-        </w:rPr>
-      </w:pPr>
-      <w:r>
-        <w:rPr>
-          <w:rFonts w:ascii="Arial" w:hAnsi="Arial" w:cs="Arial"/>
-          <w:color w:val="000000"/>
-          <w:sz w:val="20"/>
-          <w:szCs w:val="20"/>
-        </w:rPr>
-        <w:t xml:space="preserve">Figure 2 shows an example of </w:t>
-      </w:r>
-      <w:proofErr w:type="gramStart"/>
-      <w:r>
-        <w:rPr>
-          <w:rFonts w:ascii="Arial" w:hAnsi="Arial" w:cs="Arial"/>
-          <w:color w:val="000000"/>
-          <w:sz w:val="20"/>
-          <w:szCs w:val="20"/>
-        </w:rPr>
-        <w:t>a to</w:t>
-      </w:r>
-      <w:proofErr w:type="gramEnd"/>
-      <w:r>
-        <w:rPr>
-          <w:rFonts w:ascii="Arial" w:hAnsi="Arial" w:cs="Arial"/>
-          <w:color w:val="000000"/>
-          <w:sz w:val="20"/>
-          <w:szCs w:val="20"/>
-        </w:rPr>
-        <w:t xml:space="preserve"> supplement the System Security entity from figure 1. It is not perfect UML, but has some aspects of UML. Most importantly, it describes the design.</w:t>
-      </w:r>
-    </w:p>
-    <w:p>
-      <w:pPr>
-        <w:pStyle w:val="NormalWeb"/>
-        <w:shd w:val="clear" w:color="auto" w:fill="FFFFFF"/>
-        <w:spacing w:before="280" w:line="360" w:lineRule="atLeast"/>
-      </w:pPr>
-      <w:r>
-        <w:rPr>
-          <w:noProof/>
-        </w:rPr>
-        <w:drawing>
-          <wp:inline distT="0" distB="0" distL="0" distR="0">
-            <wp:extent cx="2856865" cy="1235710"/>
-            <wp:effectExtent l="0" t="0" r="0" b="0"/>
-            <wp:docPr id="4" name="Picture" descr="Figure 2"/>
-            <wp:cNvGraphicFramePr>
-              <a:graphicFrameLocks xmlns:a="http://schemas.openxmlformats.org/drawingml/2006/main" noChangeAspect="1"/>
-            </wp:cNvGraphicFramePr>
-            <a:graphic xmlns:a="http://schemas.openxmlformats.org/drawingml/2006/main">
-              <a:graphicData uri="http://schemas.openxmlformats.org/drawingml/2006/picture">
-                <pic:pic xmlns:pic="http://schemas.openxmlformats.org/drawingml/2006/picture">
-                  <pic:nvPicPr>
-                    <pic:cNvPr id="3" name="Picture" descr="Figure 2"/>
-                    <pic:cNvPicPr>
-                      <a:picLocks noChangeAspect="1" noChangeArrowheads="1"/>
-                    </pic:cNvPicPr>
-                  </pic:nvPicPr>
-                  <pic:blipFill>
-                    <a:blip r:embed="rId12"/>
-                    <a:stretch>
-                      <a:fillRect/>
-                    </a:stretch>
-                  </pic:blipFill>
-                  <pic:spPr bwMode="auto">
-                    <a:xfrm>
-                      <a:off x="0" y="0"/>
-                      <a:ext cx="2856865" cy="1235710"/>
-                    </a:xfrm>
-                    <a:prstGeom prst="rect">
-                      <a:avLst/>
-                    </a:prstGeom>
-                    <a:noFill/>
-                    <a:ln w="9525">
-                      <a:noFill/>
-                      <a:miter lim="800000"/>
-                      <a:headEnd/>
-                      <a:tailEnd/>
-                    </a:ln>
-                  </pic:spPr>
-                </pic:pic>
-              </a:graphicData>
-            </a:graphic>
-          </wp:inline>
-        </w:drawing>
-      </w:r>
-    </w:p>
-    <w:p>
-      <w:pPr>
-        <w:pStyle w:val="NormalWeb"/>
-        <w:shd w:val="clear" w:color="auto" w:fill="FFFFFF"/>
-        <w:spacing w:before="280" w:line="360" w:lineRule="atLeast"/>
-        <w:rPr>
-          <w:rFonts w:ascii="Arial" w:hAnsi="Arial" w:cs="Arial"/>
-          <w:color w:val="000000"/>
-          <w:sz w:val="20"/>
-          <w:szCs w:val="20"/>
-        </w:rPr>
-      </w:pPr>
-      <w:r>
-        <w:rPr>
-          <w:rFonts w:ascii="Arial" w:hAnsi="Arial" w:cs="Arial"/>
-          <w:color w:val="000000"/>
-          <w:sz w:val="20"/>
-          <w:szCs w:val="20"/>
-        </w:rPr>
-        <w:t>Figure 2 (click to see full size)</w:t>
-      </w:r>
-    </w:p>
-    <w:p>
-      <w:pPr>
-        <w:pStyle w:val="NormalWeb"/>
-        <w:shd w:val="clear" w:color="auto" w:fill="FFFFFF"/>
-        <w:spacing w:before="280" w:line="360" w:lineRule="atLeast"/>
-        <w:rPr>
-          <w:rFonts w:ascii="Arial" w:hAnsi="Arial" w:cs="Arial"/>
-          <w:color w:val="000000"/>
-          <w:sz w:val="20"/>
-          <w:szCs w:val="20"/>
-        </w:rPr>
-      </w:pPr>
-      <w:r>
-        <w:rPr>
-          <w:rFonts w:ascii="Arial" w:hAnsi="Arial" w:cs="Arial"/>
-          <w:color w:val="000000"/>
-          <w:sz w:val="20"/>
-          <w:szCs w:val="20"/>
-        </w:rPr>
-        <w:t>Don’t worry about perfection in your models, but be sure to describe exactly what is going on in the diagram. Here, two concrete security objects derive from a base security object, and a security factory will create one or the other for a client depending on the security model of the system.</w:t>
-      </w:r>
-    </w:p>
-    <w:p>
-      <w:pPr>
-        <w:pStyle w:val="NormalWeb"/>
-        <w:shd w:val="clear" w:color="auto" w:fill="FFFFFF"/>
-        <w:spacing w:before="280" w:line="360" w:lineRule="atLeast"/>
-        <w:rPr>
-          <w:rStyle w:val="Strong"/>
-          <w:rFonts w:ascii="Arial" w:hAnsi="Arial" w:cs="Arial"/>
-          <w:color w:val="000000"/>
-          <w:sz w:val="20"/>
-          <w:szCs w:val="20"/>
-        </w:rPr>
-      </w:pPr>
-      <w:r>
-        <w:rPr>
-          <w:rStyle w:val="Strong"/>
-          <w:rFonts w:ascii="Arial" w:hAnsi="Arial" w:cs="Arial"/>
-          <w:color w:val="000000"/>
-          <w:sz w:val="20"/>
-          <w:szCs w:val="20"/>
-        </w:rPr>
-        <w:t>Interaction</w:t>
-      </w:r>
-    </w:p>
-    <w:p>
-      <w:pPr>
-        <w:pStyle w:val="NormalWeb"/>
-        <w:shd w:val="clear" w:color="auto" w:fill="FFFFFF"/>
-        <w:spacing w:before="280" w:line="360" w:lineRule="atLeast"/>
-        <w:rPr>
-          <w:rFonts w:ascii="Arial" w:hAnsi="Arial" w:cs="Arial"/>
-          <w:color w:val="000000"/>
-          <w:sz w:val="20"/>
-          <w:szCs w:val="20"/>
-        </w:rPr>
-      </w:pPr>
-      <w:r>
-        <w:rPr>
-          <w:rFonts w:ascii="Arial" w:hAnsi="Arial" w:cs="Arial"/>
-          <w:color w:val="000000"/>
-          <w:sz w:val="20"/>
-          <w:szCs w:val="20"/>
-        </w:rPr>
-        <w:t xml:space="preserve">This is also a good section for interaction diagrams. An interaction diagram shows how a set of objects or entities communicate with each other to perform a complex task. Figure 3 shows an example of </w:t>
-      </w:r>
-      <w:proofErr w:type="gramStart"/>
-      <w:r>
-        <w:rPr>
-          <w:rFonts w:ascii="Arial" w:hAnsi="Arial" w:cs="Arial"/>
-          <w:color w:val="000000"/>
-          <w:sz w:val="20"/>
-          <w:szCs w:val="20"/>
-        </w:rPr>
-        <w:t>an</w:t>
-      </w:r>
-      <w:proofErr w:type="gramEnd"/>
-      <w:r>
-        <w:rPr>
-          <w:rFonts w:ascii="Arial" w:hAnsi="Arial" w:cs="Arial"/>
-          <w:color w:val="000000"/>
-          <w:sz w:val="20"/>
-          <w:szCs w:val="20"/>
-        </w:rPr>
-        <w:t xml:space="preserve"> to show how a user might log in. It uses objects from the various entities shown in figure 1.</w:t>
-      </w:r>
-    </w:p>
-    <w:p>
-      <w:pPr>
-        <w:pStyle w:val="NormalWeb"/>
-        <w:shd w:val="clear" w:color="auto" w:fill="FFFFFF"/>
-        <w:spacing w:before="280" w:line="360" w:lineRule="atLeast"/>
-      </w:pPr>
-      <w:r>
-        <w:rPr>
-          <w:noProof/>
-        </w:rPr>
-        <w:lastRenderedPageBreak/>
-        <w:drawing>
-          <wp:inline distT="0" distB="0" distL="0" distR="0">
-            <wp:extent cx="3808730" cy="2049780"/>
-            <wp:effectExtent l="0" t="0" r="0" b="0"/>
-            <wp:docPr id="5" name="Picture" descr="Figure 3"/>
-            <wp:cNvGraphicFramePr>
-              <a:graphicFrameLocks xmlns:a="http://schemas.openxmlformats.org/drawingml/2006/main" noChangeAspect="1"/>
-            </wp:cNvGraphicFramePr>
-            <a:graphic xmlns:a="http://schemas.openxmlformats.org/drawingml/2006/main">
-              <a:graphicData uri="http://schemas.openxmlformats.org/drawingml/2006/picture">
-                <pic:pic xmlns:pic="http://schemas.openxmlformats.org/drawingml/2006/picture">
-                  <pic:nvPicPr>
-                    <pic:cNvPr id="4" name="Picture" descr="Figure 3"/>
-                    <pic:cNvPicPr>
-                      <a:picLocks noChangeAspect="1" noChangeArrowheads="1"/>
-                    </pic:cNvPicPr>
-                  </pic:nvPicPr>
-                  <pic:blipFill>
-                    <a:blip r:embed="rId13"/>
-                    <a:stretch>
-                      <a:fillRect/>
-                    </a:stretch>
-                  </pic:blipFill>
-                  <pic:spPr bwMode="auto">
-                    <a:xfrm>
-                      <a:off x="0" y="0"/>
-                      <a:ext cx="3808730" cy="2049780"/>
-                    </a:xfrm>
-                    <a:prstGeom prst="rect">
-                      <a:avLst/>
-                    </a:prstGeom>
-                    <a:noFill/>
-                    <a:ln w="9525">
-                      <a:noFill/>
-                      <a:miter lim="800000"/>
-                      <a:headEnd/>
-                      <a:tailEnd/>
-                    </a:ln>
-                  </pic:spPr>
-                </pic:pic>
-              </a:graphicData>
-            </a:graphic>
-          </wp:inline>
-        </w:drawing>
-      </w:r>
-    </w:p>
-    <w:p>
-      <w:pPr>
-        <w:pStyle w:val="NormalWeb"/>
-        <w:shd w:val="clear" w:color="auto" w:fill="FFFFFF"/>
-        <w:spacing w:before="280" w:line="360" w:lineRule="atLeast"/>
-        <w:rPr>
-          <w:rFonts w:ascii="Arial" w:hAnsi="Arial" w:cs="Arial"/>
-          <w:color w:val="000000"/>
-          <w:sz w:val="20"/>
-          <w:szCs w:val="20"/>
-        </w:rPr>
-      </w:pPr>
-      <w:r>
-        <w:rPr>
-          <w:rFonts w:ascii="Arial" w:hAnsi="Arial" w:cs="Arial"/>
-          <w:color w:val="000000"/>
-          <w:sz w:val="20"/>
-          <w:szCs w:val="20"/>
-        </w:rPr>
-        <w:t>Figure 3 (click to see full size)</w:t>
-      </w:r>
-    </w:p>
-    <w:p>
-      <w:pPr>
-        <w:pStyle w:val="NormalWeb"/>
-        <w:shd w:val="clear" w:color="auto" w:fill="FFFFFF"/>
-        <w:spacing w:before="280" w:line="360" w:lineRule="atLeast"/>
-        <w:rPr>
-          <w:rFonts w:ascii="Arial" w:hAnsi="Arial" w:cs="Arial"/>
-          <w:color w:val="000000"/>
-          <w:sz w:val="20"/>
-          <w:szCs w:val="20"/>
-        </w:rPr>
-      </w:pPr>
-      <w:r>
-        <w:rPr>
-          <w:rFonts w:ascii="Arial" w:hAnsi="Arial" w:cs="Arial"/>
-          <w:color w:val="000000"/>
-          <w:sz w:val="20"/>
-          <w:szCs w:val="20"/>
-        </w:rPr>
-        <w:t>Again, this diagram is not perfect UML, but it explains the communication sequence to accomplish a complex task. Interaction diagrams are most useful when you want to diagram how an object in your system will communicate with an object in another subsystem. This type of diagram will let the other developer verify that the interaction is correct.</w:t>
-      </w:r>
-    </w:p>
-    <w:p>
-      <w:pPr>
-        <w:pStyle w:val="NormalWeb"/>
-        <w:shd w:val="clear" w:color="auto" w:fill="FFFFFF"/>
-        <w:spacing w:before="280" w:line="360" w:lineRule="atLeast"/>
-        <w:rPr>
-          <w:rStyle w:val="apple-converted-space"/>
-          <w:rFonts w:ascii="Arial" w:hAnsi="Arial" w:cs="Arial"/>
-          <w:color w:val="000000"/>
-          <w:sz w:val="20"/>
-          <w:szCs w:val="20"/>
-        </w:rPr>
-      </w:pPr>
-      <w:r>
-        <w:rPr>
-          <w:rStyle w:val="Strong"/>
-          <w:rFonts w:ascii="Arial" w:hAnsi="Arial" w:cs="Arial"/>
-          <w:color w:val="000000"/>
-          <w:sz w:val="20"/>
-          <w:szCs w:val="20"/>
-        </w:rPr>
         <w:t>Section 4 – Benefits, assumptions, risks/issues:</w:t>
       </w:r>
       <w:r>
@@ -2912,323 +2484,6 @@
           <w:szCs w:val="20"/>
         </w:rPr>
       </w:pPr>
-      <w:r>
-        <w:rPr>
-          <w:rStyle w:val="apple-converted-space"/>
-          <w:rFonts w:ascii="Arial" w:hAnsi="Arial" w:cs="Arial"/>
-          <w:color w:val="000000"/>
-          <w:sz w:val="20"/>
-          <w:szCs w:val="20"/>
-        </w:rPr>
-        <w:t>The major benefit from this design using relational algebra is the simplicity it allows. Although efficiency is sacrificed, the implementation becomes much easier.</w:t>
-      </w:r>
-    </w:p>
-    <w:p>
-      <w:pPr>
-        <w:pStyle w:val="NormalWeb"/>
-        <w:shd w:val="clear" w:color="auto" w:fill="FFFFFF"/>
-        <w:spacing w:before="280" w:line="360" w:lineRule="atLeast"/>
-        <w:rPr>
-          <w:rStyle w:val="apple-converted-space"/>
-          <w:rFonts w:ascii="Arial" w:hAnsi="Arial" w:cs="Arial"/>
-          <w:color w:val="000000"/>
-          <w:sz w:val="20"/>
-          <w:szCs w:val="20"/>
-        </w:rPr>
-      </w:pPr>
-      <w:r>
-        <w:rPr>
-          <w:rStyle w:val="apple-converted-space"/>
-          <w:rFonts w:ascii="Arial" w:hAnsi="Arial" w:cs="Arial"/>
-          <w:color w:val="000000"/>
-          <w:sz w:val="20"/>
-          <w:szCs w:val="20"/>
-        </w:rPr>
-        <w:t xml:space="preserve">We also choose to put all of the search functionality in the database itself, as opposed to putting some of the searches in the relation. The argument is that the relation is just a storage device, but this also increases the organization, with all of the computation contained in the database object itself. </w:t>
-      </w:r>
-    </w:p>
-    <w:p>
-      <w:pPr>
-        <w:pStyle w:val="NormalWeb"/>
-        <w:shd w:val="clear" w:color="auto" w:fill="FFFFFF"/>
-        <w:spacing w:before="280" w:line="360" w:lineRule="atLeast"/>
-        <w:rPr>
-          <w:rStyle w:val="apple-converted-space"/>
-          <w:rFonts w:ascii="Arial" w:hAnsi="Arial" w:cs="Arial"/>
-          <w:color w:val="000000"/>
-          <w:sz w:val="20"/>
-          <w:szCs w:val="20"/>
-        </w:rPr>
-      </w:pPr>
-      <w:r>
-        <w:rPr>
-          <w:rStyle w:val="apple-converted-space"/>
-          <w:rFonts w:ascii="Arial" w:hAnsi="Arial" w:cs="Arial"/>
-          <w:color w:val="000000"/>
-          <w:sz w:val="20"/>
-          <w:szCs w:val="20"/>
-        </w:rPr>
-        <w:t xml:space="preserve">The way we choose to store data itself in an Entry object. An entry is either a string or an int, with a field specifying one. We do this because of </w:t>
-      </w:r>
-      <w:proofErr w:type="gramStart"/>
-      <w:r>
-        <w:rPr>
-          <w:rStyle w:val="apple-converted-space"/>
-          <w:rFonts w:ascii="Arial" w:hAnsi="Arial" w:cs="Arial"/>
-          <w:color w:val="000000"/>
-          <w:sz w:val="20"/>
-          <w:szCs w:val="20"/>
-        </w:rPr>
-        <w:t>this limits</w:t>
-      </w:r>
-      <w:proofErr w:type="gramEnd"/>
-      <w:r>
-        <w:rPr>
-          <w:rStyle w:val="apple-converted-space"/>
-          <w:rFonts w:ascii="Arial" w:hAnsi="Arial" w:cs="Arial"/>
-          <w:color w:val="000000"/>
-          <w:sz w:val="20"/>
-          <w:szCs w:val="20"/>
-        </w:rPr>
-        <w:t xml:space="preserve"> of the vector storage, where all elements need to be of the same type. This implementation of storage is small, simple, and works for all of our purposes.</w:t>
-      </w:r>
-    </w:p>
-    <w:p>
-      <w:pPr>
-        <w:pStyle w:val="NormalWeb"/>
-        <w:shd w:val="clear" w:color="auto" w:fill="FFFFFF"/>
-        <w:spacing w:before="280" w:line="360" w:lineRule="atLeast"/>
-        <w:rPr>
-          <w:rStyle w:val="apple-converted-space"/>
-          <w:rFonts w:ascii="Arial" w:hAnsi="Arial" w:cs="Arial"/>
-          <w:color w:val="000000"/>
-          <w:sz w:val="20"/>
-          <w:szCs w:val="20"/>
-        </w:rPr>
-      </w:pPr>
-      <w:r>
-        <w:rPr>
-          <w:rStyle w:val="apple-converted-space"/>
-          <w:rFonts w:ascii="Arial" w:hAnsi="Arial" w:cs="Arial"/>
-          <w:color w:val="000000"/>
-          <w:sz w:val="20"/>
-          <w:szCs w:val="20"/>
-        </w:rPr>
-        <w:t>One aspect that might be slightly confusing is the difference between the Database object, and the Database proper. The whole database encapsulates the parser, the database object, and the</w:t>
-      </w:r>
-      <w:r>
-        <w:rPr>
-          <w:rStyle w:val="apple-converted-space"/>
-          <w:rFonts w:ascii="Arial" w:hAnsi="Arial" w:cs="Arial"/>
-          <w:color w:val="000000"/>
-          <w:sz w:val="20"/>
-          <w:szCs w:val="20"/>
-        </w:rPr>
-        <w:t xml:space="preserve"> </w:t>
-      </w:r>
-      <w:r>
-        <w:rPr>
-          <w:rStyle w:val="apple-converted-space"/>
-          <w:rFonts w:ascii="Arial" w:hAnsi="Arial" w:cs="Arial"/>
-          <w:color w:val="000000"/>
-          <w:sz w:val="20"/>
-          <w:szCs w:val="20"/>
-        </w:rPr>
-        <w:t xml:space="preserve">relations. This allows a distinct separation between the application and </w:t>
-      </w:r>
-      <w:proofErr w:type="gramStart"/>
-      <w:r>
-        <w:rPr>
-          <w:rStyle w:val="apple-converted-space"/>
-          <w:rFonts w:ascii="Arial" w:hAnsi="Arial" w:cs="Arial"/>
-          <w:color w:val="000000"/>
-          <w:sz w:val="20"/>
-          <w:szCs w:val="20"/>
-        </w:rPr>
-        <w:t>database,</w:t>
-      </w:r>
-      <w:proofErr w:type="gramEnd"/>
-      <w:r>
-        <w:rPr>
-          <w:rStyle w:val="apple-converted-space"/>
-          <w:rFonts w:ascii="Arial" w:hAnsi="Arial" w:cs="Arial"/>
-          <w:color w:val="000000"/>
-          <w:sz w:val="20"/>
-          <w:szCs w:val="20"/>
-        </w:rPr>
-        <w:t xml:space="preserve"> however we centralize the information and processing of the database around a database object. The relation is simply the information, and the parser is the doorway in and out of the database proper. </w:t>
-      </w:r>
-    </w:p>
-    <w:p>
-      <w:pPr>
-        <w:pStyle w:val="NormalWeb"/>
-        <w:shd w:val="clear" w:color="auto" w:fill="FFFFFF"/>
-        <w:spacing w:before="280" w:line="360" w:lineRule="atLeast"/>
-        <w:rPr>
-          <w:rStyle w:val="apple-converted-space"/>
-          <w:rFonts w:ascii="Arial" w:hAnsi="Arial" w:cs="Arial"/>
-          <w:color w:val="000000"/>
-          <w:sz w:val="20"/>
-          <w:szCs w:val="20"/>
-        </w:rPr>
-      </w:pPr>
-    </w:p>
-    <w:p>
-      <w:pPr>
-        <w:pStyle w:val="NormalWeb"/>
-        <w:shd w:val="clear" w:color="auto" w:fill="FFFFFF"/>
-        <w:spacing w:before="280" w:line="360" w:lineRule="atLeast"/>
-        <w:rPr>
-          <w:rStyle w:val="apple-converted-space"/>
-          <w:rFonts w:ascii="Arial" w:hAnsi="Arial" w:cs="Arial"/>
-          <w:color w:val="000000"/>
-          <w:sz w:val="20"/>
-          <w:szCs w:val="20"/>
-        </w:rPr>
-      </w:pPr>
-    </w:p>
-    <w:p>
-      <w:pPr>
-        <w:pStyle w:val="NormalWeb"/>
-        <w:shd w:val="clear" w:color="auto" w:fill="FFFFFF"/>
-        <w:spacing w:before="280" w:line="360" w:lineRule="atLeast"/>
-        <w:rPr>
-          <w:rStyle w:val="apple-converted-space"/>
-          <w:rFonts w:ascii="Arial" w:hAnsi="Arial" w:cs="Arial"/>
-          <w:color w:val="000000"/>
-          <w:sz w:val="20"/>
-          <w:szCs w:val="20"/>
-        </w:rPr>
-      </w:pPr>
-      <w:r>
-        <w:rPr>
-          <w:rStyle w:val="apple-converted-space"/>
-          <w:rFonts w:ascii="Arial" w:hAnsi="Arial" w:cs="Arial"/>
-          <w:b/>
-          <w:i/>
-          <w:color w:val="000000"/>
-          <w:sz w:val="20"/>
-          <w:szCs w:val="20"/>
-        </w:rPr>
-        <w:t xml:space="preserve">Risks: </w:t>
-      </w:r>
-      <w:r>
-        <w:rPr>
-          <w:rStyle w:val="apple-converted-space"/>
-          <w:rFonts w:ascii="Arial" w:hAnsi="Arial" w:cs="Arial"/>
-          <w:color w:val="000000"/>
-          <w:sz w:val="20"/>
-          <w:szCs w:val="20"/>
-        </w:rPr>
-        <w:t>We use files as a storing mechanism here, taking advantage of the parser to simply store the commands that create a relation in each file. This assumes that the program will not be used extensively, as in such a case reloading the information would become very inefficient.</w:t>
-      </w:r>
-    </w:p>
-    <w:p>
-      <w:pPr>
-        <w:pStyle w:val="NormalWeb"/>
-        <w:shd w:val="clear" w:color="auto" w:fill="FFFFFF"/>
-        <w:spacing w:before="280" w:line="360" w:lineRule="atLeast"/>
-        <w:rPr>
-          <w:rStyle w:val="apple-converted-space"/>
-          <w:rFonts w:ascii="Arial" w:hAnsi="Arial" w:cs="Arial"/>
-          <w:color w:val="000000"/>
-          <w:sz w:val="20"/>
-          <w:szCs w:val="20"/>
-        </w:rPr>
-      </w:pPr>
-      <w:r>
-        <w:rPr>
-          <w:rStyle w:val="apple-converted-space"/>
-          <w:rFonts w:ascii="Arial" w:hAnsi="Arial" w:cs="Arial"/>
-          <w:color w:val="000000"/>
-          <w:sz w:val="20"/>
-          <w:szCs w:val="20"/>
-        </w:rPr>
-        <w:t xml:space="preserve">In addition, the implementation of the database strives for simplicity rather than efficiency. </w:t>
-      </w:r>
-      <w:proofErr w:type="gramStart"/>
-      <w:r>
-        <w:rPr>
-          <w:rStyle w:val="apple-converted-space"/>
-          <w:rFonts w:ascii="Arial" w:hAnsi="Arial" w:cs="Arial"/>
-          <w:color w:val="000000"/>
-          <w:sz w:val="20"/>
-          <w:szCs w:val="20"/>
-        </w:rPr>
-        <w:t>This compounds</w:t>
-      </w:r>
-      <w:proofErr w:type="gramEnd"/>
-      <w:r>
-        <w:rPr>
-          <w:rStyle w:val="apple-converted-space"/>
-          <w:rFonts w:ascii="Arial" w:hAnsi="Arial" w:cs="Arial"/>
-          <w:color w:val="000000"/>
-          <w:sz w:val="20"/>
-          <w:szCs w:val="20"/>
-        </w:rPr>
-        <w:t xml:space="preserve"> the problem just stated, in that there are potentially serious efficiency problems. </w:t>
-      </w:r>
-    </w:p>
-    <w:p>
-      <w:pPr>
-        <w:pStyle w:val="NormalWeb"/>
-        <w:shd w:val="clear" w:color="auto" w:fill="FFFFFF"/>
-        <w:spacing w:before="280" w:line="360" w:lineRule="atLeast"/>
-        <w:rPr>
-          <w:rFonts w:ascii="Arial" w:hAnsi="Arial" w:cs="Arial"/>
-          <w:color w:val="000000"/>
-          <w:sz w:val="20"/>
-          <w:szCs w:val="20"/>
-        </w:rPr>
-      </w:pPr>
-      <w:r>
-        <w:rPr>
-          <w:rFonts w:ascii="Arial" w:hAnsi="Arial" w:cs="Arial"/>
-          <w:color w:val="000000"/>
-          <w:sz w:val="20"/>
-          <w:szCs w:val="20"/>
-        </w:rPr>
-        <w:t>In this section, make a list of 5-6 top benefits of the design, a list of</w:t>
-      </w:r>
-      <w:r>
-        <w:rPr>
-          <w:rStyle w:val="apple-converted-space"/>
-          <w:rFonts w:ascii="Arial" w:hAnsi="Arial" w:cs="Arial"/>
-          <w:color w:val="000000"/>
-          <w:sz w:val="20"/>
-          <w:szCs w:val="20"/>
-        </w:rPr>
-        <w:t> </w:t>
-      </w:r>
-      <w:r>
-        <w:rPr>
-          <w:rStyle w:val="Strong"/>
-          <w:rFonts w:ascii="Arial" w:hAnsi="Arial" w:cs="Arial"/>
-          <w:color w:val="000000"/>
-          <w:sz w:val="20"/>
-          <w:szCs w:val="20"/>
-        </w:rPr>
-        <w:t>ALL</w:t>
-      </w:r>
-      <w:r>
-        <w:rPr>
-          <w:rStyle w:val="apple-converted-space"/>
-          <w:rFonts w:ascii="Arial" w:hAnsi="Arial" w:cs="Arial"/>
-          <w:color w:val="000000"/>
-          <w:sz w:val="20"/>
-          <w:szCs w:val="20"/>
-        </w:rPr>
-        <w:t> </w:t>
-      </w:r>
-      <w:r>
-        <w:rPr>
-          <w:rFonts w:ascii="Arial" w:hAnsi="Arial" w:cs="Arial"/>
-          <w:color w:val="000000"/>
-          <w:sz w:val="20"/>
-          <w:szCs w:val="20"/>
-        </w:rPr>
-        <w:t>known risks/issues and a list of ALL assumptions. Some of this may simply be rehashing what you wrote in a previous section of the document. What’s important is getting all of these items into one section so that the reader doesn’t have to read the whole document to understand what the benefits, risks and assumptions are.</w:t>
-      </w:r>
     </w:p>
     <w:p>
       <w:pPr>
@@ -3264,21 +2519,22 @@
         <w:shd w:val="clear" w:color="auto" w:fill="FFFFFF"/>
         <w:spacing w:before="280" w:line="360" w:lineRule="atLeast"/>
         <w:rPr>
-          <w:rFonts w:ascii="Arial" w:hAnsi="Arial" w:cs="Arial"/>
-          <w:b/>
-          <w:color w:val="000000"/>
-          <w:sz w:val="20"/>
-          <w:szCs w:val="20"/>
-        </w:rPr>
-      </w:pPr>
-      <w:r>
-        <w:rPr>
-          <w:rFonts w:ascii="Arial" w:hAnsi="Arial" w:cs="Arial"/>
-          <w:color w:val="000000"/>
-          <w:sz w:val="20"/>
-          <w:szCs w:val="20"/>
-        </w:rPr>
-        <w:t>An efficient means of storing data.</w:t>
+          <w:rStyle w:val="apple-converted-space"/>
+          <w:rFonts w:ascii="Arial" w:hAnsi="Arial" w:cs="Arial"/>
+          <w:color w:val="000000"/>
+          <w:sz w:val="20"/>
+          <w:szCs w:val="20"/>
+        </w:rPr>
+      </w:pPr>
+      <w:r>
+        <w:rPr>
+          <w:rStyle w:val="apple-converted-space"/>
+          <w:rFonts w:ascii="Arial" w:hAnsi="Arial" w:cs="Arial"/>
+          <w:color w:val="000000"/>
+          <w:sz w:val="20"/>
+          <w:szCs w:val="20"/>
+        </w:rPr>
+        <w:t>The major benefit from this design using relational algebra is the simplicity it allows. Although efficiency is sacrificed, the implementation becomes much easier.</w:t>
       </w:r>
     </w:p>
     <w:p>
@@ -3318,22 +2574,174 @@
         <w:shd w:val="clear" w:color="auto" w:fill="FFFFFF"/>
         <w:spacing w:before="280" w:line="360" w:lineRule="atLeast"/>
         <w:rPr>
+          <w:rStyle w:val="apple-converted-space"/>
+          <w:rFonts w:ascii="Arial" w:hAnsi="Arial" w:cs="Arial"/>
+          <w:color w:val="000000"/>
+          <w:sz w:val="20"/>
+          <w:szCs w:val="20"/>
+        </w:rPr>
+      </w:pPr>
+      <w:r>
+        <w:rPr>
+          <w:rStyle w:val="apple-converted-space"/>
+          <w:rFonts w:ascii="Arial" w:hAnsi="Arial" w:cs="Arial"/>
+          <w:color w:val="000000"/>
+          <w:sz w:val="20"/>
+          <w:szCs w:val="20"/>
+        </w:rPr>
+        <w:t>The way we</w:t>
+      </w:r>
+      <w:r>
+        <w:rPr>
+          <w:rStyle w:val="apple-converted-space"/>
+          <w:rFonts w:ascii="Arial" w:hAnsi="Arial" w:cs="Arial"/>
+          <w:color w:val="000000"/>
+          <w:sz w:val="20"/>
+          <w:szCs w:val="20"/>
+        </w:rPr>
+        <w:t xml:space="preserve"> store data itself in an Entry object. An entry is either a string or an int, with a field specifyin</w:t>
+      </w:r>
+      <w:r>
+        <w:rPr>
+          <w:rStyle w:val="apple-converted-space"/>
+          <w:rFonts w:ascii="Arial" w:hAnsi="Arial" w:cs="Arial"/>
+          <w:color w:val="000000"/>
+          <w:sz w:val="20"/>
+          <w:szCs w:val="20"/>
+        </w:rPr>
+        <w:t xml:space="preserve">g one. We do this because of the </w:t>
+      </w:r>
+      <w:r>
+        <w:rPr>
+          <w:rStyle w:val="apple-converted-space"/>
+          <w:rFonts w:ascii="Arial" w:hAnsi="Arial" w:cs="Arial"/>
+          <w:color w:val="000000"/>
+          <w:sz w:val="20"/>
+          <w:szCs w:val="20"/>
+        </w:rPr>
+        <w:t>limits of the vector storage, where all elements need to be of the same type. This imp</w:t>
+      </w:r>
+      <w:r>
+        <w:rPr>
+          <w:rStyle w:val="apple-converted-space"/>
+          <w:rFonts w:ascii="Arial" w:hAnsi="Arial" w:cs="Arial"/>
+          <w:color w:val="000000"/>
+          <w:sz w:val="20"/>
+          <w:szCs w:val="20"/>
+        </w:rPr>
+        <w:t>lementation of storage is small and</w:t>
+      </w:r>
+      <w:r>
+        <w:rPr>
+          <w:rStyle w:val="apple-converted-space"/>
+          <w:rFonts w:ascii="Arial" w:hAnsi="Arial" w:cs="Arial"/>
+          <w:color w:val="000000"/>
+          <w:sz w:val="20"/>
+          <w:szCs w:val="20"/>
+        </w:rPr>
+        <w:t xml:space="preserve"> simple, and works for all of our purposes.</w:t>
+      </w:r>
+    </w:p>
+    <w:p>
+      <w:pPr>
+        <w:pStyle w:val="NormalWeb"/>
+        <w:numPr>
+          <w:ilvl w:val="0"/>
+          <w:numId w:val="2"/>
+        </w:numPr>
+        <w:shd w:val="clear" w:color="auto" w:fill="FFFFFF"/>
+        <w:spacing w:before="280" w:line="360" w:lineRule="atLeast"/>
+        <w:rPr>
+          <w:rStyle w:val="apple-converted-space"/>
+          <w:rFonts w:ascii="Arial" w:hAnsi="Arial" w:cs="Arial"/>
+          <w:color w:val="000000"/>
+          <w:sz w:val="20"/>
+          <w:szCs w:val="20"/>
+        </w:rPr>
+      </w:pPr>
+      <w:r>
+        <w:rPr>
+          <w:rStyle w:val="apple-converted-space"/>
+          <w:rFonts w:ascii="Arial" w:hAnsi="Arial" w:cs="Arial"/>
+          <w:color w:val="000000"/>
+          <w:sz w:val="20"/>
+          <w:szCs w:val="20"/>
+        </w:rPr>
+        <w:t xml:space="preserve">We choose to put all of the search functionality in the database itself, as opposed to putting some of the searches in the relation. The argument is that the relation is just a storage device, but this also increases the organization, with all of the computation contained in the database object itself. </w:t>
+      </w:r>
+    </w:p>
+    <w:p>
+      <w:pPr>
+        <w:pStyle w:val="NormalWeb"/>
+        <w:numPr>
+          <w:ilvl w:val="0"/>
+          <w:numId w:val="2"/>
+        </w:numPr>
+        <w:shd w:val="clear" w:color="auto" w:fill="FFFFFF"/>
+        <w:spacing w:before="280" w:line="360" w:lineRule="atLeast"/>
+        <w:rPr>
+          <w:rFonts w:ascii="Arial" w:hAnsi="Arial" w:cs="Arial"/>
+          <w:color w:val="000000"/>
+          <w:sz w:val="20"/>
+          <w:szCs w:val="20"/>
+        </w:rPr>
+      </w:pPr>
+      <w:r>
+        <w:rPr>
+          <w:rStyle w:val="apple-converted-space"/>
+          <w:rFonts w:ascii="Arial" w:hAnsi="Arial" w:cs="Arial"/>
+          <w:color w:val="000000"/>
+          <w:sz w:val="20"/>
+          <w:szCs w:val="20"/>
+        </w:rPr>
+        <w:t xml:space="preserve">One aspect that might be slightly confusing is the difference between the Database object, and the Database proper. The whole database encapsulates the parser, the database object, and the relations. </w:t>
+      </w:r>
+      <w:r>
+        <w:rPr>
+          <w:rStyle w:val="apple-converted-space"/>
           <w:rFonts w:ascii="Arial" w:hAnsi="Arial" w:cs="Arial"/>
           <w:b/>
           <w:color w:val="000000"/>
           <w:sz w:val="20"/>
           <w:szCs w:val="20"/>
         </w:rPr>
-      </w:pPr>
-      <w:r>
-        <w:rPr>
-          <w:rFonts w:ascii="Arial" w:hAnsi="Arial" w:cs="Arial"/>
-          <w:color w:val="000000"/>
-          <w:sz w:val="20"/>
-          <w:szCs w:val="20"/>
-        </w:rPr>
-        <w:t>Our design uses relational algebra instead of complex, specified algorithms. So this benefits the development time.</w:t>
-      </w:r>
+        <w:t xml:space="preserve">This allows a distinct separation between the application and </w:t>
+      </w:r>
+      <w:proofErr w:type="gramStart"/>
+      <w:r>
+        <w:rPr>
+          <w:rStyle w:val="apple-converted-space"/>
+          <w:rFonts w:ascii="Arial" w:hAnsi="Arial" w:cs="Arial"/>
+          <w:b/>
+          <w:color w:val="000000"/>
+          <w:sz w:val="20"/>
+          <w:szCs w:val="20"/>
+        </w:rPr>
+        <w:t>database</w:t>
+      </w:r>
+      <w:r>
+        <w:rPr>
+          <w:rStyle w:val="apple-converted-space"/>
+          <w:rFonts w:ascii="Arial" w:hAnsi="Arial" w:cs="Arial"/>
+          <w:color w:val="000000"/>
+          <w:sz w:val="20"/>
+          <w:szCs w:val="20"/>
+        </w:rPr>
+        <w:t>,</w:t>
+      </w:r>
+      <w:proofErr w:type="gramEnd"/>
+      <w:r>
+        <w:rPr>
+          <w:rStyle w:val="apple-converted-space"/>
+          <w:rFonts w:ascii="Arial" w:hAnsi="Arial" w:cs="Arial"/>
+          <w:color w:val="000000"/>
+          <w:sz w:val="20"/>
+          <w:szCs w:val="20"/>
+        </w:rPr>
+        <w:t xml:space="preserve"> however we centralize the information and processing of the database around a database object. The relation is simply the information, and the parser is the doorway in and out of the database proper. </w:t>
+      </w:r>
+      <w:bookmarkStart w:id="0" w:name="_GoBack"/>
+      <w:bookmarkEnd w:id="0"/>
     </w:p>
     <w:p>
       <w:pPr>
@@ -4039,7 +3447,6 @@
     <w:name w:val="Normal (Web)"/>
     <w:basedOn w:val="Normal"/>
     <w:uiPriority w:val="99"/>
-    <w:semiHidden/>
     <w:unhideWhenUsed/>
     <w:rsid w:val="000E14FE"/>
     <w:pPr>

</xml_diff>

<commit_message>
All we need is Chris' part - edited through the rest. Maybe add to part 4?
</commit_message>
<xml_diff>
--- a/Design Document.docx
+++ b/Design Document.docx
@@ -79,7 +79,25 @@
           <w:szCs w:val="20"/>
         </w:rPr>
         <w:tab/>
-        <w:t xml:space="preserve">Many applications rely on a strong database, with high level functionality. This product attempts to stand alone with the ability to take in and store data, and manipulate it when queries to that data are made. From a warehouse to a university administration office, a database such as this could accept and manipulate data with ease, and allow for quick accounting of resources, and provide either a quantitative or qualitative analysis of the data. </w:t>
+        <w:t xml:space="preserve">Many applications rely on a strong database, with high level functionality. This product attempts to stand alone with the ability to take in and store data, and manipulate it when queries to that data are made. From a warehouse to a university administration office, a database such as this could accept and manipulate data with ease, and allow for quick accounting of resources, </w:t>
+      </w:r>
+      <w:r>
+        <w:rPr>
+          <w:rFonts w:ascii="Arial" w:hAnsi="Arial" w:cs="Arial"/>
+          <w:color w:val="000000"/>
+          <w:sz w:val="20"/>
+          <w:szCs w:val="20"/>
+        </w:rPr>
+        <w:t>thus providing</w:t>
+      </w:r>
+      <w:r>
+        <w:rPr>
+          <w:rFonts w:ascii="Arial" w:hAnsi="Arial" w:cs="Arial"/>
+          <w:color w:val="000000"/>
+          <w:sz w:val="20"/>
+          <w:szCs w:val="20"/>
+        </w:rPr>
+        <w:t xml:space="preserve"> either a quantitative or qualitative analysis of the data. </w:t>
       </w:r>
     </w:p>
     <w:p>
@@ -102,7 +120,25 @@
           <w:szCs w:val="20"/>
         </w:rPr>
         <w:tab/>
-        <w:t>The database we are looking to design, as stated, is fairly low level and far from optimized. Rather, it would provide a strong stepping stone towards looking at optimization of databases. Thus, in this case, we use the six core operations of relational algebra (</w:t>
+        <w:t xml:space="preserve">The database we are looking to design, as stated, is fairly low level and far from optimized. Rather, it would provide a strong stepping stone towards looking at optimization of databases. </w:t>
+      </w:r>
+      <w:r>
+        <w:rPr>
+          <w:rFonts w:ascii="Arial" w:hAnsi="Arial" w:cs="Arial"/>
+          <w:color w:val="000000"/>
+          <w:sz w:val="20"/>
+          <w:szCs w:val="20"/>
+        </w:rPr>
+        <w:t>In</w:t>
+      </w:r>
+      <w:r>
+        <w:rPr>
+          <w:rFonts w:ascii="Arial" w:hAnsi="Arial" w:cs="Arial"/>
+          <w:color w:val="000000"/>
+          <w:sz w:val="20"/>
+          <w:szCs w:val="20"/>
+        </w:rPr>
+        <w:t xml:space="preserve"> this case, we use the six core operations of relational algebra (</w:t>
       </w:r>
       <w:r>
         <w:rPr>
@@ -121,27 +157,25 @@
           <w:sz w:val="20"/>
           <w:szCs w:val="20"/>
         </w:rPr>
-        <w:t xml:space="preserve">), as well as the natural join operation. With this core, the </w:t>
-      </w:r>
-      <w:proofErr w:type="gramStart"/>
-      <w:r>
-        <w:rPr>
-          <w:rFonts w:ascii="Arial" w:hAnsi="Arial" w:cs="Arial"/>
-          <w:color w:val="000000"/>
-          <w:sz w:val="20"/>
-          <w:szCs w:val="20"/>
-        </w:rPr>
-        <w:t>database</w:t>
-      </w:r>
-      <w:proofErr w:type="gramEnd"/>
-      <w:r>
-        <w:rPr>
-          <w:rFonts w:ascii="Arial" w:hAnsi="Arial" w:cs="Arial"/>
-          <w:color w:val="000000"/>
-          <w:sz w:val="20"/>
-          <w:szCs w:val="20"/>
-        </w:rPr>
-        <w:t xml:space="preserve"> will have a strong functionality and will be able to create high level applications.</w:t>
+        <w:t>), as well as the natural join operation</w:t>
+      </w:r>
+      <w:r>
+        <w:rPr>
+          <w:rFonts w:ascii="Arial" w:hAnsi="Arial" w:cs="Arial"/>
+          <w:color w:val="000000"/>
+          <w:sz w:val="20"/>
+          <w:szCs w:val="20"/>
+        </w:rPr>
+        <w:t xml:space="preserve"> to define the operations available</w:t>
+      </w:r>
+      <w:r>
+        <w:rPr>
+          <w:rFonts w:ascii="Arial" w:hAnsi="Arial" w:cs="Arial"/>
+          <w:color w:val="000000"/>
+          <w:sz w:val="20"/>
+          <w:szCs w:val="20"/>
+        </w:rPr>
+        <w:t>. With this core, the database will have a strong functionality and will be able to create high level applications.</w:t>
       </w:r>
     </w:p>
     <w:p>
@@ -164,7 +198,43 @@
           <w:szCs w:val="20"/>
         </w:rPr>
         <w:tab/>
-        <w:t>In this document we describe the flow of operation from the user’s perspective. We will have an application which provides direct user interface which uses the specified DML. This application will appear to stand alone, but relies completely on the underlying database which makes up the majority of the problem. The application accesses the database cell, through the parser, which in turn can look at the relations. In reality, the process of creating this project will flow in the opposite direction, from low level to high level, but to present this from a functional perspective we choose this ordering.</w:t>
+        <w:t>In this document we describe the flow of operation from the user’s perspective. We will have an application which provides direct user interface which uses the specified DML. This application will appear to stand alone, but relies completely on the underlying database which makes up the majority of the problem. The applica</w:t>
+      </w:r>
+      <w:r>
+        <w:rPr>
+          <w:rFonts w:ascii="Arial" w:hAnsi="Arial" w:cs="Arial"/>
+          <w:color w:val="000000"/>
+          <w:sz w:val="20"/>
+          <w:szCs w:val="20"/>
+        </w:rPr>
+        <w:t>tion accesses the database cell</w:t>
+      </w:r>
+      <w:r>
+        <w:rPr>
+          <w:rFonts w:ascii="Arial" w:hAnsi="Arial" w:cs="Arial"/>
+          <w:color w:val="000000"/>
+          <w:sz w:val="20"/>
+          <w:szCs w:val="20"/>
+        </w:rPr>
+        <w:t xml:space="preserve"> through the parser, which in turn can look at the relations. In reality, the process of creating</w:t>
+      </w:r>
+      <w:r>
+        <w:rPr>
+          <w:rFonts w:ascii="Arial" w:hAnsi="Arial" w:cs="Arial"/>
+          <w:color w:val="000000"/>
+          <w:sz w:val="20"/>
+          <w:szCs w:val="20"/>
+        </w:rPr>
+        <w:t>/building</w:t>
+      </w:r>
+      <w:r>
+        <w:rPr>
+          <w:rFonts w:ascii="Arial" w:hAnsi="Arial" w:cs="Arial"/>
+          <w:color w:val="000000"/>
+          <w:sz w:val="20"/>
+          <w:szCs w:val="20"/>
+        </w:rPr>
+        <w:t xml:space="preserve"> this project will flow in the opposite direction, from low level to high level, but to present this from a functional perspective we choose this ordering.</w:t>
       </w:r>
     </w:p>
     <w:p>
@@ -248,17 +318,7 @@
           <w:sz w:val="20"/>
           <w:szCs w:val="20"/>
         </w:rPr>
-        <w:t xml:space="preserve">In the progression of the final product, the functionality begins with an application. The application effectively takes user input and translates that into something that the database language can understand. It is the intermediate step between the user and the database and provides a layer of abstraction which allows only desired access to the database information itself. </w:t>
-      </w:r>
-      <w:r>
-        <w:rPr>
-          <w:rStyle w:val="apple-converted-space"/>
-          <w:rFonts w:ascii="Arial" w:hAnsi="Arial" w:cs="Arial"/>
-          <w:color w:val="000000"/>
-          <w:sz w:val="20"/>
-          <w:szCs w:val="20"/>
-        </w:rPr>
-        <w:t xml:space="preserve">Our application is an </w:t>
+        <w:t xml:space="preserve">In the progression of the final product, the functionality begins with an application. The application effectively takes user input and translates that into something that the database language can understand. It is the intermediate step between the user and the database and provides a layer of </w:t>
       </w:r>
       <w:r>
         <w:rPr>
@@ -269,7 +329,17 @@
           <w:szCs w:val="20"/>
         </w:rPr>
         <w:lastRenderedPageBreak/>
-        <w:t>intramural league manager, with players, teams, and scheduled games. We leave it open to more additions if necessary to prove all of the functionalities of the database.</w:t>
+        <w:t xml:space="preserve">abstraction which allows only desired access to the database information itself. </w:t>
+      </w:r>
+      <w:r>
+        <w:rPr>
+          <w:rStyle w:val="apple-converted-space"/>
+          <w:rFonts w:ascii="Arial" w:hAnsi="Arial" w:cs="Arial"/>
+          <w:color w:val="000000"/>
+          <w:sz w:val="20"/>
+          <w:szCs w:val="20"/>
+        </w:rPr>
+        <w:t>Our application is an intramural league manager, with players, teams, and scheduled games. We leave it open to more additions if necessary to prove all of the functionalities of the database.</w:t>
       </w:r>
     </w:p>
     <w:p>
@@ -382,7 +452,27 @@
           <w:sz w:val="20"/>
           <w:szCs w:val="20"/>
         </w:rPr>
-        <w:t xml:space="preserve">The next layer is the parser. The parser acts as part of the database which converts human-readable language (i.e. INSERT…, JOIN…, etc.) and turns it into the commands and functions which the database takes. It provides the arguments to these functions as well. It is necessary to define this step as it undoes the abstraction created in the application, which is necessary for </w:t>
+        <w:t>The next layer is the parser. The parser acts as part of the database which converts human-readable language (i.e. INSERT…, JOIN…, etc.) and turns it into the commands and functions which the database takes. It provides the arguments to these functions as well. It is necessary</w:t>
+      </w:r>
+      <w:r>
+        <w:rPr>
+          <w:rStyle w:val="apple-converted-space"/>
+          <w:rFonts w:ascii="Arial" w:hAnsi="Arial" w:cs="Arial"/>
+          <w:color w:val="000000"/>
+          <w:sz w:val="20"/>
+          <w:szCs w:val="20"/>
+        </w:rPr>
+        <w:t xml:space="preserve"> to define this step as it will undo</w:t>
+      </w:r>
+      <w:r>
+        <w:rPr>
+          <w:rStyle w:val="apple-converted-space"/>
+          <w:rFonts w:ascii="Arial" w:hAnsi="Arial" w:cs="Arial"/>
+          <w:color w:val="000000"/>
+          <w:sz w:val="20"/>
+          <w:szCs w:val="20"/>
+        </w:rPr>
+        <w:t xml:space="preserve"> the abstraction created in the application, which is necessary for </w:t>
       </w:r>
       <w:r>
         <w:rPr>
@@ -485,7 +575,27 @@
           <w:sz w:val="20"/>
           <w:szCs w:val="20"/>
         </w:rPr>
-        <w:t>The next layer is the database, which is essentially a collection of relations. The database needs to maintain fluid control over all of its relations, and be able to add, remove, and access relations with ease. After the parser turns the language into functions and methods, the database needs to decide which relations it is looking for, determine if those relations are valid, and act upon the command it is passed.</w:t>
+        <w:t>The next layer is the database, which is essentially a collection of relations</w:t>
+      </w:r>
+      <w:r>
+        <w:rPr>
+          <w:rStyle w:val="apple-converted-space"/>
+          <w:rFonts w:ascii="Arial" w:hAnsi="Arial" w:cs="Arial"/>
+          <w:color w:val="000000"/>
+          <w:sz w:val="20"/>
+          <w:szCs w:val="20"/>
+        </w:rPr>
+        <w:t xml:space="preserve"> with a search engine</w:t>
+      </w:r>
+      <w:r>
+        <w:rPr>
+          <w:rStyle w:val="apple-converted-space"/>
+          <w:rFonts w:ascii="Arial" w:hAnsi="Arial" w:cs="Arial"/>
+          <w:color w:val="000000"/>
+          <w:sz w:val="20"/>
+          <w:szCs w:val="20"/>
+        </w:rPr>
+        <w:t>. The database needs to maintain fluid control over all of its relations, and be able to add, remove, and access relations with ease. After the parser turns the language into functions and methods, the database needs to decide which relations it is looking for, determine if those relations are valid, and act upon the command it is passed.</w:t>
       </w:r>
       <w:r>
         <w:rPr>
@@ -637,7 +747,18 @@
           <w:sz w:val="20"/>
           <w:szCs w:val="20"/>
         </w:rPr>
-        <w:t xml:space="preserve"> The relation object itself has little functionality besides storing and returning information.</w:t>
+        <w:t xml:space="preserve"> The relation object itself has little functionality besides storing </w:t>
+      </w:r>
+      <w:r>
+        <w:rPr>
+          <w:rStyle w:val="apple-converted-space"/>
+          <w:rFonts w:ascii="Arial" w:hAnsi="Arial" w:cs="Arial"/>
+          <w:color w:val="000000"/>
+          <w:sz w:val="20"/>
+          <w:szCs w:val="20"/>
+        </w:rPr>
+        <w:lastRenderedPageBreak/>
+        <w:t>and returning information.</w:t>
       </w:r>
       <w:r>
         <w:rPr>
@@ -670,7 +791,6 @@
           <w:sz w:val="20"/>
           <w:szCs w:val="20"/>
         </w:rPr>
-        <w:lastRenderedPageBreak/>
         <w:t>Section 3 – For each entity, define the low level design:</w:t>
       </w:r>
     </w:p>
@@ -729,56 +849,8 @@
         </w:rPr>
         <w:t xml:space="preserve"> The application is what gives the database system life and purpose. It could vary in complexity, but the way it interfaces with the rest of the program is fairly rigid. It takes user input, and turns that into a call of the database through the DML and parser. The application is deservingly its own entity because it stands alone on the foundation that the rest of the database provides. It simply uses the database as part of its functionality.</w:t>
       </w:r>
-    </w:p>
-    <w:p>
-      <w:pPr>
-        <w:pStyle w:val="NormalWeb"/>
-        <w:shd w:val="clear" w:color="auto" w:fill="FFFFFF"/>
-        <w:spacing w:before="280" w:line="360" w:lineRule="atLeast"/>
-        <w:rPr>
-          <w:rFonts w:ascii="Arial" w:hAnsi="Arial" w:cs="Arial"/>
-          <w:i/>
-          <w:color w:val="000000"/>
-          <w:sz w:val="20"/>
-          <w:szCs w:val="20"/>
-        </w:rPr>
-      </w:pPr>
-      <w:r>
-        <w:rPr>
-          <w:rFonts w:ascii="Arial" w:hAnsi="Arial" w:cs="Arial"/>
-          <w:i/>
-          <w:color w:val="000000"/>
-          <w:sz w:val="20"/>
-          <w:szCs w:val="20"/>
-        </w:rPr>
-        <w:t>Configuration</w:t>
-      </w:r>
-      <w:proofErr w:type="gramStart"/>
-      <w:r>
-        <w:rPr>
-          <w:rFonts w:ascii="Arial" w:hAnsi="Arial" w:cs="Arial"/>
-          <w:i/>
-          <w:color w:val="000000"/>
-          <w:sz w:val="20"/>
-          <w:szCs w:val="20"/>
-        </w:rPr>
-        <w:t>:---</w:t>
-      </w:r>
-      <w:proofErr w:type="gramEnd"/>
-    </w:p>
-    <w:p>
-      <w:pPr>
-        <w:pStyle w:val="NormalWeb"/>
-        <w:shd w:val="clear" w:color="auto" w:fill="FFFFFF"/>
-        <w:spacing w:before="280" w:line="360" w:lineRule="atLeast"/>
-        <w:rPr>
-          <w:rFonts w:ascii="Arial" w:hAnsi="Arial" w:cs="Arial"/>
-          <w:i/>
-          <w:color w:val="000000"/>
-          <w:sz w:val="20"/>
-          <w:szCs w:val="20"/>
-        </w:rPr>
-      </w:pPr>
+      <w:bookmarkStart w:id="0" w:name="_GoBack"/>
+      <w:bookmarkEnd w:id="0"/>
     </w:p>
     <w:p>
       <w:pPr>
@@ -1021,55 +1093,16 @@
       <w:r>
         <w:rPr>
           <w:rFonts w:ascii="Arial" w:hAnsi="Arial" w:cs="Arial"/>
-          <w:i/>
-          <w:color w:val="000000"/>
-          <w:sz w:val="20"/>
-          <w:szCs w:val="20"/>
-        </w:rPr>
-        <w:t>Interaction:</w:t>
-      </w:r>
-      <w:r>
-        <w:rPr>
-          <w:rFonts w:ascii="Arial" w:hAnsi="Arial" w:cs="Arial"/>
-          <w:color w:val="000000"/>
-          <w:sz w:val="20"/>
-          <w:szCs w:val="20"/>
-        </w:rPr>
-        <w:t xml:space="preserve"> The </w:t>
-      </w:r>
-      <w:proofErr w:type="gramStart"/>
-      <w:r>
-        <w:rPr>
-          <w:rFonts w:ascii="Arial" w:hAnsi="Arial" w:cs="Arial"/>
-          <w:color w:val="000000"/>
-          <w:sz w:val="20"/>
-          <w:szCs w:val="20"/>
-        </w:rPr>
-        <w:t>interaction between the application and the database is two-way, yet have</w:t>
-      </w:r>
-      <w:proofErr w:type="gramEnd"/>
-      <w:r>
-        <w:rPr>
-          <w:rFonts w:ascii="Arial" w:hAnsi="Arial" w:cs="Arial"/>
-          <w:color w:val="000000"/>
-          <w:sz w:val="20"/>
-          <w:szCs w:val="20"/>
-        </w:rPr>
-        <w:t xml:space="preserve"> different endpoints. In communicating to the database, the application must be routed through the parser, which talks to the actual database object, which returns the value (if any) to the application.</w:t>
-      </w:r>
-      <w:r>
-        <w:rPr>
-          <w:rFonts w:ascii="Arial" w:hAnsi="Arial" w:cs="Arial"/>
           <w:noProof/>
           <w:color w:val="000000"/>
           <w:sz w:val="20"/>
           <w:szCs w:val="20"/>
         </w:rPr>
         <w:drawing>
-          <wp:anchor distT="0" distB="0" distL="114300" distR="114300" simplePos="0" relativeHeight="251656704" behindDoc="0" locked="0" layoutInCell="1" allowOverlap="1">
+          <wp:anchor distT="0" distB="0" distL="114300" distR="114300" simplePos="0" relativeHeight="251656704" behindDoc="0" locked="0" layoutInCell="1" allowOverlap="1" wp14:anchorId="314DB2D2" wp14:editId="0CD1EF8B">
             <wp:simplePos x="0" y="0"/>
             <wp:positionH relativeFrom="column">
-              <wp:posOffset>3857625</wp:posOffset>
+              <wp:posOffset>3305175</wp:posOffset>
             </wp:positionH>
             <wp:positionV relativeFrom="paragraph">
               <wp:posOffset>18415</wp:posOffset>
@@ -1120,6 +1153,45 @@
         </w:drawing>
       </w:r>
       <w:r>
+        <w:rPr>
+          <w:rFonts w:ascii="Arial" w:hAnsi="Arial" w:cs="Arial"/>
+          <w:i/>
+          <w:color w:val="000000"/>
+          <w:sz w:val="20"/>
+          <w:szCs w:val="20"/>
+        </w:rPr>
+        <w:t>Interaction:</w:t>
+      </w:r>
+      <w:r>
+        <w:rPr>
+          <w:rFonts w:ascii="Arial" w:hAnsi="Arial" w:cs="Arial"/>
+          <w:color w:val="000000"/>
+          <w:sz w:val="20"/>
+          <w:szCs w:val="20"/>
+        </w:rPr>
+        <w:t xml:space="preserve"> The </w:t>
+      </w:r>
+      <w:proofErr w:type="gramStart"/>
+      <w:r>
+        <w:rPr>
+          <w:rFonts w:ascii="Arial" w:hAnsi="Arial" w:cs="Arial"/>
+          <w:color w:val="000000"/>
+          <w:sz w:val="20"/>
+          <w:szCs w:val="20"/>
+        </w:rPr>
+        <w:t>interaction between the application and the database is two-way, yet have</w:t>
+      </w:r>
+      <w:proofErr w:type="gramEnd"/>
+      <w:r>
+        <w:rPr>
+          <w:rFonts w:ascii="Arial" w:hAnsi="Arial" w:cs="Arial"/>
+          <w:color w:val="000000"/>
+          <w:sz w:val="20"/>
+          <w:szCs w:val="20"/>
+        </w:rPr>
+        <w:t xml:space="preserve"> different endpoints. In communicating to the database, the application must be routed through the parser, which talks to the actual database object, which returns the value (if any) to the application.</w:t>
+      </w:r>
+      <w:r>
         <w:pict>
           <v:rect id="_x0000_s1026" style="position:absolute;margin-left:327pt;margin-top:-20.95pt;width:126.75pt;height:11pt;z-index:251659776;mso-wrap-distance-left:9pt;mso-wrap-distance-top:0;mso-wrap-distance-right:9pt;mso-wrap-distance-bottom:0;mso-position-horizontal-relative:text;mso-position-vertical-relative:text" stroked="f" strokeweight="0">
             <v:textbox inset="0,0,0,0">
@@ -1138,13 +1210,6 @@
           </v:rect>
         </w:pict>
       </w:r>
-    </w:p>
-    <w:p>
-      <w:pPr>
-        <w:pStyle w:val="NormalWeb"/>
-        <w:shd w:val="clear" w:color="auto" w:fill="FFFFFF"/>
-        <w:spacing w:before="280" w:line="360" w:lineRule="atLeast"/>
-      </w:pPr>
     </w:p>
     <w:p>
       <w:pPr>
@@ -2740,8 +2805,6 @@
         </w:rPr>
         <w:t xml:space="preserve"> however we centralize the information and processing of the database around a database object. The relation is simply the information, and the parser is the doorway in and out of the database proper. </w:t>
       </w:r>
-      <w:bookmarkStart w:id="0" w:name="_GoBack"/>
-      <w:bookmarkEnd w:id="0"/>
     </w:p>
     <w:p>
       <w:pPr>

</xml_diff>

<commit_message>
Added the functions from database.h to section 3. This is not finished as I do not know how to accurately describe all of the functions. Also did some polishing throughout the document.
</commit_message>
<xml_diff>
--- a/Design Document.docx
+++ b/Design Document.docx
@@ -1,6 +1,6 @@
 
 <file path=word/document.xml><?xml version="1.0" encoding="utf-8"?>
-<w:document xmlns:wpc="http://schemas.microsoft.com/office/word/2010/wordprocessingCanvas" xmlns:mc="http://schemas.openxmlformats.org/markup-compatibility/2006" xmlns:o="urn:schemas-microsoft-com:office:office" xmlns:r="http://schemas.openxmlformats.org/officeDocument/2006/relationships" xmlns:m="http://schemas.openxmlformats.org/officeDocument/2006/math" xmlns:v="urn:schemas-microsoft-com:vml" xmlns:wp14="http://schemas.microsoft.com/office/word/2010/wordprocessingDrawing" xmlns:wp="http://schemas.openxmlformats.org/drawingml/2006/wordprocessingDrawing" xmlns:w10="urn:schemas-microsoft-com:office:word" xmlns:w="http://schemas.openxmlformats.org/wordprocessingml/2006/main" xmlns:w14="http://schemas.microsoft.com/office/word/2010/wordml" xmlns:wpg="http://schemas.microsoft.com/office/word/2010/wordprocessingGroup" xmlns:wpi="http://schemas.microsoft.com/office/word/2010/wordprocessingInk" xmlns:wne="http://schemas.microsoft.com/office/word/2006/wordml" xmlns:wps="http://schemas.microsoft.com/office/word/2010/wordprocessingShape" mc:Ignorable="w14 wp14">
+<w:document xmlns:wpc="http://schemas.microsoft.com/office/word/2010/wordprocessingCanvas" xmlns:mc="http://schemas.openxmlformats.org/markup-compatibility/2006" xmlns:o="urn:schemas-microsoft-com:office:office" xmlns:r="http://schemas.openxmlformats.org/officeDocument/2006/relationships" xmlns:m="http://schemas.openxmlformats.org/officeDocument/2006/math" xmlns:v="urn:schemas-microsoft-com:vml" xmlns:wp14="http://schemas.microsoft.com/office/word/2010/wordprocessingDrawing" xmlns:wp="http://schemas.openxmlformats.org/drawingml/2006/wordprocessingDrawing" xmlns:w10="urn:schemas-microsoft-com:office:word" xmlns:w="http://schemas.openxmlformats.org/wordprocessingml/2006/main" xmlns:w14="http://schemas.microsoft.com/office/word/2010/wordml" xmlns:w15="http://schemas.microsoft.com/office/word/2012/wordml" xmlns:wpg="http://schemas.microsoft.com/office/word/2010/wordprocessingGroup" xmlns:wpi="http://schemas.microsoft.com/office/word/2010/wordprocessingInk" xmlns:wne="http://schemas.microsoft.com/office/word/2006/wordml" xmlns:wps="http://schemas.microsoft.com/office/word/2010/wordprocessingShape" mc:Ignorable="w14 w15 wp14">
   <w:body>
     <w:p>
       <w:pPr>
@@ -391,7 +391,7 @@
           <w:szCs w:val="20"/>
         </w:rPr>
         <w:drawing>
-          <wp:anchor distT="0" distB="0" distL="114300" distR="114300" simplePos="0" relativeHeight="251655680" behindDoc="0" locked="0" layoutInCell="1" allowOverlap="1" wp14:anchorId="04CDC67D" wp14:editId="654456D1">
+          <wp:anchor distT="0" distB="0" distL="114300" distR="114300" simplePos="0" relativeHeight="251653632" behindDoc="0" locked="0" layoutInCell="1" allowOverlap="1" wp14:anchorId="04CDC67D" wp14:editId="654456D1">
             <wp:simplePos x="0" y="0"/>
             <wp:positionH relativeFrom="column">
               <wp:posOffset>2857500</wp:posOffset>
@@ -416,7 +416,7 @@
                     </pic:cNvPicPr>
                   </pic:nvPicPr>
                   <pic:blipFill>
-                    <a:blip r:embed="rId6"/>
+                    <a:blip r:embed="rId5"/>
                     <a:srcRect l="33052" t="21873" r="17993" b="21590"/>
                     <a:stretch>
                       <a:fillRect/>
@@ -497,7 +497,7 @@
       </w:r>
       <w:r>
         <w:pict>
-          <v:rect id="_x0000_s1028" style="position:absolute;margin-left:221.25pt;margin-top:218.25pt;width:246.75pt;height:33pt;z-index:251657728;mso-wrap-distance-left:9pt;mso-wrap-distance-top:0;mso-wrap-distance-right:9pt;mso-wrap-distance-bottom:0;mso-position-horizontal-relative:text;mso-position-vertical-relative:text" stroked="f" strokeweight="0">
+          <v:rect id="_x0000_s1028" style="position:absolute;margin-left:221.25pt;margin-top:218.25pt;width:246.75pt;height:33pt;z-index:251659776;mso-wrap-distance-left:9pt;mso-wrap-distance-top:0;mso-wrap-distance-right:9pt;mso-wrap-distance-bottom:0;mso-position-horizontal-relative:text;mso-position-vertical-relative:text" stroked="f" strokeweight="0">
             <v:textbox inset="0,0,0,0">
               <w:txbxContent>
                 <w:p>
@@ -849,8 +849,6 @@
         </w:rPr>
         <w:t xml:space="preserve"> The application is what gives the database system life and purpose. It could vary in complexity, but the way it interfaces with the rest of the program is fairly rigid. It takes user input, and turns that into a call of the database through the DML and parser. The application is deservingly its own entity because it stands alone on the foundation that the rest of the database provides. It simply uses the database as part of its functionality.</w:t>
       </w:r>
-      <w:bookmarkStart w:id="0" w:name="_GoBack"/>
-      <w:bookmarkEnd w:id="0"/>
     </w:p>
     <w:p>
       <w:pPr>
@@ -867,17 +865,43 @@
         </w:rPr>
       </w:pPr>
       <w:r>
+        <w:pict>
+          <v:rect id="_x0000_s1027" style="position:absolute;margin-left:1.5pt;margin-top:135.25pt;width:451.5pt;height:19.5pt;z-index:251660800;mso-wrap-distance-left:9pt;mso-wrap-distance-top:3.6pt;mso-wrap-distance-right:9pt;mso-wrap-distance-bottom:3.6pt;mso-position-horizontal-relative:text;mso-position-vertical-relative:text" stroked="f" strokeweight="0">
+            <v:textbox style="mso-next-textbox:#_x0000_s1027">
+              <w:txbxContent>
+                <w:p>
+                  <w:pPr>
+                    <w:pStyle w:val="FrameContents"/>
+                    <w:jc w:val="center"/>
+                    <w:rPr>
+                      <w:color w:val="4F81BD"/>
+                    </w:rPr>
+                  </w:pPr>
+                  <w:r>
+                    <w:rPr>
+                      <w:color w:val="4F81BD"/>
+                    </w:rPr>
+                    <w:t>Figure 2: Entities and Relations</w:t>
+                  </w:r>
+                </w:p>
+              </w:txbxContent>
+            </v:textbox>
+            <w10:wrap type="square"/>
+          </v:rect>
+        </w:pict>
+      </w:r>
+      <w:r>
         <w:rPr>
           <w:noProof/>
         </w:rPr>
         <w:drawing>
-          <wp:anchor distT="0" distB="0" distL="114300" distR="114300" simplePos="0" relativeHeight="251663872" behindDoc="0" locked="0" layoutInCell="1" allowOverlap="1" wp14:anchorId="0E5E63E2" wp14:editId="562A98B0">
+          <wp:anchor distT="0" distB="0" distL="114300" distR="114300" simplePos="0" relativeHeight="251659776" behindDoc="0" locked="0" layoutInCell="1" allowOverlap="1" wp14:anchorId="23DD1362" wp14:editId="733D53AA">
             <wp:simplePos x="0" y="0"/>
             <wp:positionH relativeFrom="column">
-              <wp:posOffset>0</wp:posOffset>
+              <wp:posOffset>-104775</wp:posOffset>
             </wp:positionH>
             <wp:positionV relativeFrom="paragraph">
-              <wp:posOffset>1971040</wp:posOffset>
+              <wp:posOffset>2171065</wp:posOffset>
             </wp:positionV>
             <wp:extent cx="5943600" cy="3353435"/>
             <wp:effectExtent l="0" t="0" r="0" b="0"/>
@@ -896,7 +920,7 @@
                     </pic:cNvPicPr>
                   </pic:nvPicPr>
                   <pic:blipFill>
-                    <a:blip r:embed="rId7">
+                    <a:blip r:embed="rId6">
                       <a:extLst>
                         <a:ext uri="{28A0092B-C50C-407E-A947-70E740481C1C}">
                           <a14:useLocalDpi xmlns:a14="http://schemas.microsoft.com/office/drawing/2010/main" val="0"/>
@@ -982,31 +1006,6 @@
         <w:t>mes associated with each sport.</w:t>
       </w:r>
       <w:r>
-        <w:pict>
-          <v:rect id="_x0000_s1027" style="position:absolute;margin-left:155.25pt;margin-top:170.25pt;width:156pt;height:19.5pt;z-index:251658752;mso-wrap-distance-left:9pt;mso-wrap-distance-top:3.6pt;mso-wrap-distance-right:9pt;mso-wrap-distance-bottom:3.6pt;mso-position-horizontal-relative:text;mso-position-vertical-relative:text" stroked="f" strokeweight="0">
-            <v:textbox style="mso-next-textbox:#_x0000_s1027">
-              <w:txbxContent>
-                <w:p>
-                  <w:pPr>
-                    <w:pStyle w:val="FrameContents"/>
-                    <w:rPr>
-                      <w:color w:val="4F81BD"/>
-                    </w:rPr>
-                  </w:pPr>
-                  <w:r>
-                    <w:rPr>
-                      <w:color w:val="4F81BD"/>
-                    </w:rPr>
-                    <w:t>Figure 2: Entities and Relations</w:t>
-                  </w:r>
-                </w:p>
-              </w:txbxContent>
-            </v:textbox>
-            <w10:wrap type="square"/>
-          </v:rect>
-        </w:pict>
-      </w:r>
-      <w:r>
         <w:rPr>
           <w:rFonts w:ascii="Arial" w:hAnsi="Arial" w:cs="Arial"/>
           <w:b/>
@@ -1023,7 +1022,7 @@
           <w:sz w:val="20"/>
           <w:szCs w:val="20"/>
         </w:rPr>
-        <w:t xml:space="preserve">So in the following diagram, the application has created a relation for players, sports, and games. Using relational algebra, it will query the database using </w:t>
+        <w:t xml:space="preserve">So in the following diagram, the application has </w:t>
       </w:r>
       <w:r>
         <w:rPr>
@@ -1033,49 +1032,47 @@
           <w:szCs w:val="20"/>
         </w:rPr>
         <w:lastRenderedPageBreak/>
-        <w:t>one of the specified commands to return lists such as what games a player is signed up for, which sport someone plays, or when all of the soccer games are.</w:t>
-      </w:r>
-    </w:p>
-    <w:p>
-      <w:pPr>
-        <w:pStyle w:val="NormalWeb"/>
-        <w:shd w:val="clear" w:color="auto" w:fill="FFFFFF"/>
-        <w:spacing w:before="280" w:line="360" w:lineRule="atLeast"/>
-        <w:rPr>
-          <w:rFonts w:ascii="Arial" w:hAnsi="Arial" w:cs="Arial"/>
-          <w:color w:val="000000"/>
-          <w:sz w:val="20"/>
-          <w:szCs w:val="20"/>
-        </w:rPr>
-      </w:pPr>
-    </w:p>
-    <w:p>
-      <w:pPr>
-        <w:pStyle w:val="NormalWeb"/>
-        <w:shd w:val="clear" w:color="auto" w:fill="FFFFFF"/>
-        <w:spacing w:before="280" w:line="360" w:lineRule="atLeast"/>
-      </w:pPr>
-    </w:p>
-    <w:p>
-      <w:pPr>
-        <w:pStyle w:val="NormalWeb"/>
-        <w:shd w:val="clear" w:color="auto" w:fill="FFFFFF"/>
-        <w:spacing w:before="280" w:line="360" w:lineRule="atLeast"/>
-        <w:rPr>
-          <w:rFonts w:ascii="Arial" w:hAnsi="Arial" w:cs="Arial"/>
-          <w:color w:val="000000"/>
-          <w:sz w:val="20"/>
-          <w:szCs w:val="20"/>
-        </w:rPr>
-      </w:pPr>
-      <w:r>
-        <w:rPr>
-          <w:rFonts w:ascii="Arial" w:hAnsi="Arial" w:cs="Arial"/>
-          <w:color w:val="000000"/>
-          <w:sz w:val="20"/>
-          <w:szCs w:val="20"/>
-        </w:rPr>
-        <w:t>The application will have the following operations: Add player, Add sport, Add game, Remove player, Remove sport, Remove game, List players by (Last name, First name), List sports by Name, List games by (Date, Time), Change game time, Change game location, Display which sports a player plays, Display games for which a player is signed up, Display which players play a specific sport, and Display the games related to a sport.</w:t>
+        <w:t>created a relation for players, sports, and games. Using relational algebra, it will query the database using one of the specified commands to return lists such as what games a player is signed up for, which sport someone plays, or when all of the soccer games are.</w:t>
+      </w:r>
+    </w:p>
+    <w:p>
+      <w:pPr>
+        <w:pStyle w:val="NormalWeb"/>
+        <w:shd w:val="clear" w:color="auto" w:fill="FFFFFF"/>
+        <w:spacing w:before="280" w:line="360" w:lineRule="atLeast"/>
+        <w:rPr>
+          <w:rFonts w:ascii="Arial" w:hAnsi="Arial" w:cs="Arial"/>
+          <w:color w:val="000000"/>
+          <w:sz w:val="20"/>
+          <w:szCs w:val="20"/>
+        </w:rPr>
+      </w:pPr>
+      <w:r>
+        <w:rPr>
+          <w:rFonts w:ascii="Arial" w:hAnsi="Arial" w:cs="Arial"/>
+          <w:color w:val="000000"/>
+          <w:sz w:val="20"/>
+          <w:szCs w:val="20"/>
+        </w:rPr>
+        <w:t>The application will have the following operations</w:t>
+      </w:r>
+      <w:r>
+        <w:rPr>
+          <w:rFonts w:ascii="Arial" w:hAnsi="Arial" w:cs="Arial"/>
+          <w:color w:val="000000"/>
+          <w:sz w:val="20"/>
+          <w:szCs w:val="20"/>
+        </w:rPr>
+        <w:t xml:space="preserve"> (functions)</w:t>
+      </w:r>
+      <w:r>
+        <w:rPr>
+          <w:rFonts w:ascii="Arial" w:hAnsi="Arial" w:cs="Arial"/>
+          <w:color w:val="000000"/>
+          <w:sz w:val="20"/>
+          <w:szCs w:val="20"/>
+        </w:rPr>
+        <w:t>: Add player, Add sport, Add game, Remove player, Remove sport, Remove game, List players by (Last name, First name), List sports by Name, List games by (Date, Time), Change game time, Change game location, Display which sports a player plays, Display games for which a player is signed up, Display which players play a specific sport, and Display the games related to a sport.</w:t>
       </w:r>
     </w:p>
     <w:p>
@@ -1099,7 +1096,7 @@
           <w:szCs w:val="20"/>
         </w:rPr>
         <w:drawing>
-          <wp:anchor distT="0" distB="0" distL="114300" distR="114300" simplePos="0" relativeHeight="251656704" behindDoc="0" locked="0" layoutInCell="1" allowOverlap="1" wp14:anchorId="314DB2D2" wp14:editId="0CD1EF8B">
+          <wp:anchor distT="0" distB="0" distL="114300" distR="114300" simplePos="0" relativeHeight="251654656" behindDoc="0" locked="0" layoutInCell="1" allowOverlap="1" wp14:anchorId="314DB2D2" wp14:editId="0CD1EF8B">
             <wp:simplePos x="0" y="0"/>
             <wp:positionH relativeFrom="column">
               <wp:posOffset>3305175</wp:posOffset>
@@ -1124,7 +1121,7 @@
                     </pic:cNvPicPr>
                   </pic:nvPicPr>
                   <pic:blipFill>
-                    <a:blip r:embed="rId8"/>
+                    <a:blip r:embed="rId7"/>
                     <a:srcRect l="36164" t="21042" r="16266" b="16606"/>
                     <a:stretch>
                       <a:fillRect/>
@@ -1169,31 +1166,11 @@
           <w:sz w:val="20"/>
           <w:szCs w:val="20"/>
         </w:rPr>
-        <w:t xml:space="preserve"> The </w:t>
-      </w:r>
-      <w:proofErr w:type="gramStart"/>
-      <w:r>
-        <w:rPr>
-          <w:rFonts w:ascii="Arial" w:hAnsi="Arial" w:cs="Arial"/>
-          <w:color w:val="000000"/>
-          <w:sz w:val="20"/>
-          <w:szCs w:val="20"/>
-        </w:rPr>
-        <w:t>interaction between the application and the database is two-way, yet have</w:t>
-      </w:r>
-      <w:proofErr w:type="gramEnd"/>
-      <w:r>
-        <w:rPr>
-          <w:rFonts w:ascii="Arial" w:hAnsi="Arial" w:cs="Arial"/>
-          <w:color w:val="000000"/>
-          <w:sz w:val="20"/>
-          <w:szCs w:val="20"/>
-        </w:rPr>
-        <w:t xml:space="preserve"> different endpoints. In communicating to the database, the application must be routed through the parser, which talks to the actual database object, which returns the value (if any) to the application.</w:t>
+        <w:t xml:space="preserve"> The interaction between the application and the database is two-way, yet have different endpoints. In communicating to the database, the application must be routed through the parser, which talks to the actual database object, which returns the value (if any) to the application.</w:t>
       </w:r>
       <w:r>
         <w:pict>
-          <v:rect id="_x0000_s1026" style="position:absolute;margin-left:327pt;margin-top:-20.95pt;width:126.75pt;height:11pt;z-index:251659776;mso-wrap-distance-left:9pt;mso-wrap-distance-top:0;mso-wrap-distance-right:9pt;mso-wrap-distance-bottom:0;mso-position-horizontal-relative:text;mso-position-vertical-relative:text" stroked="f" strokeweight="0">
+          <v:rect id="_x0000_s1026" style="position:absolute;margin-left:327pt;margin-top:-20.95pt;width:126.75pt;height:11pt;z-index:251661824;mso-wrap-distance-left:9pt;mso-wrap-distance-top:0;mso-wrap-distance-right:9pt;mso-wrap-distance-bottom:0;mso-position-horizontal-relative:text;mso-position-vertical-relative:text" stroked="f" strokeweight="0">
             <v:textbox inset="0,0,0,0">
               <w:txbxContent>
                 <w:p>
@@ -1277,34 +1254,14 @@
           <w:sz w:val="20"/>
           <w:szCs w:val="20"/>
         </w:rPr>
-        <w:t xml:space="preserve"> In the final design, the application uses the DML to act as an interface between the user and the </w:t>
-      </w:r>
-      <w:proofErr w:type="gramStart"/>
-      <w:r>
-        <w:rPr>
-          <w:rFonts w:ascii="Arial" w:hAnsi="Arial" w:cs="Arial"/>
-          <w:color w:val="000000"/>
-          <w:sz w:val="20"/>
-          <w:szCs w:val="20"/>
-        </w:rPr>
-        <w:t>database,</w:t>
-      </w:r>
-      <w:proofErr w:type="gramEnd"/>
-      <w:r>
-        <w:rPr>
-          <w:rFonts w:ascii="Arial" w:hAnsi="Arial" w:cs="Arial"/>
-          <w:color w:val="000000"/>
-          <w:sz w:val="20"/>
-          <w:szCs w:val="20"/>
-        </w:rPr>
-        <w:t xml:space="preserve"> however we need something to convert these DML commands into functions for the database to call. This is the parsers job. Notice, the parser is also used whenever the user asks to save or open a </w:t>
+        <w:t xml:space="preserve"> In the final design, the application uses the DML to act as an interface between the user and the database, however we need something to convert these DML commands into functions for the database to call. This is the parsers job. Notice, the parser is also used whenever the user asks to save or open a </w:t>
       </w:r>
       <w:r>
         <w:rPr>
           <w:noProof/>
         </w:rPr>
         <w:drawing>
-          <wp:anchor distT="0" distB="0" distL="114300" distR="114300" simplePos="0" relativeHeight="251661824" behindDoc="0" locked="0" layoutInCell="1" allowOverlap="1" wp14:anchorId="7D7B6A52" wp14:editId="02AACA59">
+          <wp:anchor distT="0" distB="0" distL="114300" distR="114300" simplePos="0" relativeHeight="251656704" behindDoc="0" locked="0" layoutInCell="1" allowOverlap="1" wp14:anchorId="7D7B6A52" wp14:editId="02AACA59">
             <wp:simplePos x="0" y="0"/>
             <wp:positionH relativeFrom="column">
               <wp:posOffset>2857500</wp:posOffset>
@@ -1327,7 +1284,7 @@
                     <pic:cNvPicPr/>
                   </pic:nvPicPr>
                   <pic:blipFill rotWithShape="1">
-                    <a:blip r:embed="rId9">
+                    <a:blip r:embed="rId8">
                       <a:extLst>
                         <a:ext uri="{28A0092B-C50C-407E-A947-70E740481C1C}">
                           <a14:useLocalDpi xmlns:a14="http://schemas.microsoft.com/office/drawing/2010/main" val="0"/>
@@ -1392,9 +1349,8 @@
         <w:rPr>
           <w:noProof/>
         </w:rPr>
-        <w:lastRenderedPageBreak/>
         <w:drawing>
-          <wp:anchor distT="0" distB="0" distL="114300" distR="114300" simplePos="0" relativeHeight="251662848" behindDoc="0" locked="0" layoutInCell="1" allowOverlap="1" wp14:anchorId="277A1450" wp14:editId="1169FEBB">
+          <wp:anchor distT="0" distB="0" distL="114300" distR="114300" simplePos="0" relativeHeight="251657728" behindDoc="0" locked="0" layoutInCell="1" allowOverlap="1" wp14:anchorId="277A1450" wp14:editId="1169FEBB">
             <wp:simplePos x="0" y="0"/>
             <wp:positionH relativeFrom="column">
               <wp:posOffset>2695575</wp:posOffset>
@@ -1417,7 +1373,7 @@
                     <pic:cNvPicPr/>
                   </pic:nvPicPr>
                   <pic:blipFill rotWithShape="1">
-                    <a:blip r:embed="rId10">
+                    <a:blip r:embed="rId9">
                       <a:extLst>
                         <a:ext uri="{28A0092B-C50C-407E-A947-70E740481C1C}">
                           <a14:useLocalDpi xmlns:a14="http://schemas.microsoft.com/office/drawing/2010/main" val="0"/>
@@ -1482,8 +1438,31 @@
           <w:sz w:val="20"/>
           <w:szCs w:val="20"/>
         </w:rPr>
-        <w:t>The parser takes in a string command, and from there has to call a function with the proper arguments. This means that the design of the parser and the style of functions in the database need to be strongly related. That said</w:t>
-      </w:r>
+        <w:t xml:space="preserve">The parser takes in a string command, and from there has to call a function with the proper arguments. This means that the design of the parser and the style of functions in the database need to be </w:t>
+      </w:r>
+      <w:r>
+        <w:rPr>
+          <w:rFonts w:ascii="Arial" w:hAnsi="Arial" w:cs="Arial"/>
+          <w:color w:val="000000"/>
+          <w:sz w:val="20"/>
+          <w:szCs w:val="20"/>
+        </w:rPr>
+        <w:lastRenderedPageBreak/>
+        <w:t>strongly related. That said, the only functions the parser has are:</w:t>
+      </w:r>
+    </w:p>
+    <w:p>
+      <w:pPr>
+        <w:pStyle w:val="NormalWeb"/>
+        <w:shd w:val="clear" w:color="auto" w:fill="FFFFFF"/>
+        <w:spacing w:before="280" w:line="360" w:lineRule="atLeast"/>
+        <w:rPr>
+          <w:rFonts w:ascii="Arial" w:hAnsi="Arial" w:cs="Arial"/>
+          <w:color w:val="000000"/>
+          <w:sz w:val="20"/>
+          <w:szCs w:val="20"/>
+        </w:rPr>
+      </w:pPr>
       <w:proofErr w:type="gramStart"/>
       <w:r>
         <w:rPr>
@@ -1492,7 +1471,7 @@
           <w:sz w:val="20"/>
           <w:szCs w:val="20"/>
         </w:rPr>
-        <w:t>,</w:t>
+        <w:t>void</w:t>
       </w:r>
       <w:proofErr w:type="gramEnd"/>
       <w:r>
@@ -1502,7 +1481,47 @@
           <w:sz w:val="20"/>
           <w:szCs w:val="20"/>
         </w:rPr>
-        <w:t xml:space="preserve"> the only functions the parser has are:</w:t>
+        <w:t xml:space="preserve"> parse(string </w:t>
+      </w:r>
+      <w:proofErr w:type="spellStart"/>
+      <w:r>
+        <w:rPr>
+          <w:rFonts w:ascii="Arial" w:hAnsi="Arial" w:cs="Arial"/>
+          <w:color w:val="000000"/>
+          <w:sz w:val="20"/>
+          <w:szCs w:val="20"/>
+        </w:rPr>
+        <w:t>dmlCommand</w:t>
+      </w:r>
+      <w:proofErr w:type="spellEnd"/>
+      <w:r>
+        <w:rPr>
+          <w:rFonts w:ascii="Arial" w:hAnsi="Arial" w:cs="Arial"/>
+          <w:color w:val="000000"/>
+          <w:sz w:val="20"/>
+          <w:szCs w:val="20"/>
+        </w:rPr>
+        <w:t xml:space="preserve">); - converts the </w:t>
+      </w:r>
+      <w:proofErr w:type="spellStart"/>
+      <w:r>
+        <w:rPr>
+          <w:rFonts w:ascii="Arial" w:hAnsi="Arial" w:cs="Arial"/>
+          <w:color w:val="000000"/>
+          <w:sz w:val="20"/>
+          <w:szCs w:val="20"/>
+        </w:rPr>
+        <w:t>dml</w:t>
+      </w:r>
+      <w:proofErr w:type="spellEnd"/>
+      <w:r>
+        <w:rPr>
+          <w:rFonts w:ascii="Arial" w:hAnsi="Arial" w:cs="Arial"/>
+          <w:color w:val="000000"/>
+          <w:sz w:val="20"/>
+          <w:szCs w:val="20"/>
+        </w:rPr>
+        <w:t xml:space="preserve"> command into a function call for the database, or determines if it is not a proper function call.</w:t>
       </w:r>
     </w:p>
     <w:p>
@@ -1535,7 +1554,7 @@
           <w:sz w:val="20"/>
           <w:szCs w:val="20"/>
         </w:rPr>
-        <w:t xml:space="preserve"> parse(string </w:t>
+        <w:t xml:space="preserve"> </w:t>
       </w:r>
       <w:proofErr w:type="spellStart"/>
       <w:r>
@@ -1545,7 +1564,7 @@
           <w:sz w:val="20"/>
           <w:szCs w:val="20"/>
         </w:rPr>
-        <w:t>dmlCommand</w:t>
+        <w:t>unParse</w:t>
       </w:r>
       <w:proofErr w:type="spellEnd"/>
       <w:r>
@@ -1555,7 +1574,7 @@
           <w:sz w:val="20"/>
           <w:szCs w:val="20"/>
         </w:rPr>
-        <w:t xml:space="preserve">); - converts the </w:t>
+        <w:t xml:space="preserve">(string </w:t>
       </w:r>
       <w:proofErr w:type="spellStart"/>
       <w:r>
@@ -1565,7 +1584,7 @@
           <w:sz w:val="20"/>
           <w:szCs w:val="20"/>
         </w:rPr>
-        <w:t>dml</w:t>
+        <w:t>fName</w:t>
       </w:r>
       <w:proofErr w:type="spellEnd"/>
       <w:r>
@@ -1575,7 +1594,262 @@
           <w:sz w:val="20"/>
           <w:szCs w:val="20"/>
         </w:rPr>
-        <w:t xml:space="preserve"> command into a function call for the database, or determines if it is not a proper function call.</w:t>
+        <w:t xml:space="preserve">, vector&lt;String&gt; </w:t>
+      </w:r>
+      <w:proofErr w:type="spellStart"/>
+      <w:r>
+        <w:rPr>
+          <w:rFonts w:ascii="Arial" w:hAnsi="Arial" w:cs="Arial"/>
+          <w:color w:val="000000"/>
+          <w:sz w:val="20"/>
+          <w:szCs w:val="20"/>
+        </w:rPr>
+        <w:t>attributeRow</w:t>
+      </w:r>
+      <w:proofErr w:type="spellEnd"/>
+      <w:r>
+        <w:rPr>
+          <w:rFonts w:ascii="Arial" w:hAnsi="Arial" w:cs="Arial"/>
+          <w:color w:val="000000"/>
+          <w:sz w:val="20"/>
+          <w:szCs w:val="20"/>
+        </w:rPr>
+        <w:t>, vector&lt;vector&lt;Entry&gt;&gt; entries, vector&lt;</w:t>
+      </w:r>
+      <w:proofErr w:type="spellStart"/>
+      <w:r>
+        <w:rPr>
+          <w:rFonts w:ascii="Arial" w:hAnsi="Arial" w:cs="Arial"/>
+          <w:color w:val="000000"/>
+          <w:sz w:val="20"/>
+          <w:szCs w:val="20"/>
+        </w:rPr>
+        <w:t>int</w:t>
+      </w:r>
+      <w:proofErr w:type="spellEnd"/>
+      <w:r>
+        <w:rPr>
+          <w:rFonts w:ascii="Arial" w:hAnsi="Arial" w:cs="Arial"/>
+          <w:color w:val="000000"/>
+          <w:sz w:val="20"/>
+          <w:szCs w:val="20"/>
+        </w:rPr>
+        <w:t xml:space="preserve">&gt; </w:t>
+      </w:r>
+      <w:proofErr w:type="spellStart"/>
+      <w:r>
+        <w:rPr>
+          <w:rFonts w:ascii="Arial" w:hAnsi="Arial" w:cs="Arial"/>
+          <w:color w:val="000000"/>
+          <w:sz w:val="20"/>
+          <w:szCs w:val="20"/>
+        </w:rPr>
+        <w:t>keyIndeces</w:t>
+      </w:r>
+      <w:proofErr w:type="spellEnd"/>
+      <w:r>
+        <w:rPr>
+          <w:rFonts w:ascii="Arial" w:hAnsi="Arial" w:cs="Arial"/>
+          <w:color w:val="000000"/>
+          <w:sz w:val="20"/>
+          <w:szCs w:val="20"/>
+        </w:rPr>
+        <w:t xml:space="preserve">); -passes the information of a relation to the parser, which directly outputs it into a file. </w:t>
+      </w:r>
+    </w:p>
+    <w:p>
+      <w:pPr>
+        <w:pStyle w:val="NormalWeb"/>
+        <w:shd w:val="clear" w:color="auto" w:fill="FFFFFF"/>
+        <w:spacing w:before="280" w:line="360" w:lineRule="atLeast"/>
+        <w:rPr>
+          <w:rFonts w:ascii="Arial" w:hAnsi="Arial" w:cs="Arial"/>
+          <w:color w:val="000000"/>
+          <w:sz w:val="20"/>
+          <w:szCs w:val="20"/>
+        </w:rPr>
+      </w:pPr>
+    </w:p>
+    <w:p>
+      <w:pPr>
+        <w:pStyle w:val="NormalWeb"/>
+        <w:shd w:val="clear" w:color="auto" w:fill="FFFFFF"/>
+        <w:spacing w:before="280" w:line="360" w:lineRule="atLeast"/>
+        <w:rPr>
+          <w:rFonts w:ascii="Arial" w:hAnsi="Arial" w:cs="Arial"/>
+          <w:color w:val="000000"/>
+          <w:sz w:val="20"/>
+          <w:szCs w:val="20"/>
+        </w:rPr>
+      </w:pPr>
+      <w:r>
+        <w:rPr>
+          <w:rFonts w:ascii="Arial" w:hAnsi="Arial" w:cs="Arial"/>
+          <w:color w:val="000000"/>
+          <w:sz w:val="20"/>
+          <w:szCs w:val="20"/>
+        </w:rPr>
+        <w:t>The parse function will first determine the sort of function it needs to call, and from there will move on to all of the different arguments it could pass. Because there could be any amount of arguments, all arguments will be in a vector.</w:t>
+      </w:r>
+    </w:p>
+    <w:p>
+      <w:pPr>
+        <w:pStyle w:val="NormalWeb"/>
+        <w:shd w:val="clear" w:color="auto" w:fill="FFFFFF"/>
+        <w:spacing w:before="280" w:line="360" w:lineRule="atLeast"/>
+        <w:rPr>
+          <w:rFonts w:ascii="Arial" w:hAnsi="Arial" w:cs="Arial"/>
+          <w:i/>
+          <w:color w:val="000000"/>
+          <w:sz w:val="20"/>
+          <w:szCs w:val="20"/>
+        </w:rPr>
+      </w:pPr>
+    </w:p>
+    <w:p>
+      <w:pPr>
+        <w:pStyle w:val="NormalWeb"/>
+        <w:shd w:val="clear" w:color="auto" w:fill="FFFFFF"/>
+        <w:spacing w:before="280" w:line="360" w:lineRule="atLeast"/>
+        <w:rPr>
+          <w:rFonts w:ascii="Arial" w:hAnsi="Arial" w:cs="Arial"/>
+          <w:b/>
+          <w:color w:val="000000"/>
+          <w:sz w:val="20"/>
+          <w:szCs w:val="20"/>
+        </w:rPr>
+      </w:pPr>
+      <w:r>
+        <w:rPr>
+          <w:rFonts w:ascii="Arial" w:hAnsi="Arial" w:cs="Arial"/>
+          <w:b/>
+          <w:color w:val="000000"/>
+          <w:sz w:val="20"/>
+          <w:szCs w:val="20"/>
+        </w:rPr>
+        <w:t>Database:</w:t>
+      </w:r>
+    </w:p>
+    <w:p>
+      <w:pPr>
+        <w:pStyle w:val="NormalWeb"/>
+        <w:shd w:val="clear" w:color="auto" w:fill="FFFFFF"/>
+        <w:spacing w:before="280" w:line="360" w:lineRule="atLeast"/>
+        <w:rPr>
+          <w:rFonts w:ascii="Arial" w:hAnsi="Arial" w:cs="Arial"/>
+          <w:i/>
+          <w:color w:val="000000"/>
+          <w:sz w:val="20"/>
+          <w:szCs w:val="20"/>
+        </w:rPr>
+      </w:pPr>
+      <w:r>
+        <w:rPr>
+          <w:rFonts w:ascii="Arial" w:hAnsi="Arial" w:cs="Arial"/>
+          <w:i/>
+          <w:color w:val="000000"/>
+          <w:sz w:val="20"/>
+          <w:szCs w:val="20"/>
+        </w:rPr>
+        <w:t>Usage:</w:t>
+      </w:r>
+    </w:p>
+    <w:p>
+      <w:pPr>
+        <w:pStyle w:val="NormalWeb"/>
+        <w:shd w:val="clear" w:color="auto" w:fill="FFFFFF"/>
+        <w:spacing w:before="280" w:line="360" w:lineRule="atLeast"/>
+        <w:rPr>
+          <w:rFonts w:ascii="Arial" w:hAnsi="Arial" w:cs="Arial"/>
+          <w:i/>
+          <w:color w:val="000000"/>
+          <w:sz w:val="20"/>
+          <w:szCs w:val="20"/>
+        </w:rPr>
+      </w:pPr>
+      <w:r>
+        <w:rPr>
+          <w:rFonts w:ascii="Arial" w:hAnsi="Arial" w:cs="Arial"/>
+          <w:i/>
+          <w:color w:val="000000"/>
+          <w:sz w:val="20"/>
+          <w:szCs w:val="20"/>
+        </w:rPr>
+        <w:t>Configuration:</w:t>
+      </w:r>
+    </w:p>
+    <w:p>
+      <w:pPr>
+        <w:pStyle w:val="NormalWeb"/>
+        <w:shd w:val="clear" w:color="auto" w:fill="FFFFFF"/>
+        <w:spacing w:before="280" w:line="360" w:lineRule="atLeast"/>
+        <w:rPr>
+          <w:rFonts w:ascii="Arial" w:hAnsi="Arial" w:cs="Arial"/>
+          <w:color w:val="000000"/>
+          <w:sz w:val="20"/>
+          <w:szCs w:val="20"/>
+        </w:rPr>
+      </w:pPr>
+      <w:r>
+        <w:rPr>
+          <w:rFonts w:ascii="Arial" w:hAnsi="Arial" w:cs="Arial"/>
+          <w:i/>
+          <w:color w:val="000000"/>
+          <w:sz w:val="20"/>
+          <w:szCs w:val="20"/>
+        </w:rPr>
+        <w:t>Model:</w:t>
+      </w:r>
+      <w:r>
+        <w:rPr>
+          <w:rFonts w:ascii="Arial" w:hAnsi="Arial" w:cs="Arial"/>
+          <w:color w:val="000000"/>
+          <w:sz w:val="20"/>
+          <w:szCs w:val="20"/>
+        </w:rPr>
+        <w:t xml:space="preserve"> </w:t>
+      </w:r>
+    </w:p>
+    <w:p>
+      <w:pPr>
+        <w:pStyle w:val="NormalWeb"/>
+        <w:shd w:val="clear" w:color="auto" w:fill="FFFFFF"/>
+        <w:spacing w:before="280" w:line="360" w:lineRule="atLeast"/>
+        <w:rPr>
+          <w:rFonts w:ascii="Arial" w:hAnsi="Arial" w:cs="Arial"/>
+          <w:color w:val="000000"/>
+          <w:sz w:val="20"/>
+          <w:szCs w:val="20"/>
+        </w:rPr>
+      </w:pPr>
+      <w:r>
+        <w:rPr>
+          <w:rFonts w:ascii="Arial" w:hAnsi="Arial" w:cs="Arial"/>
+          <w:i/>
+          <w:color w:val="000000"/>
+          <w:sz w:val="20"/>
+          <w:szCs w:val="20"/>
+        </w:rPr>
+        <w:t>Interaction:</w:t>
+      </w:r>
+      <w:r>
+        <w:rPr>
+          <w:rFonts w:ascii="Arial" w:hAnsi="Arial" w:cs="Arial"/>
+          <w:i/>
+          <w:color w:val="000000"/>
+          <w:sz w:val="20"/>
+          <w:szCs w:val="20"/>
+        </w:rPr>
+        <w:t xml:space="preserve"> </w:t>
+      </w:r>
+      <w:r>
+        <w:rPr>
+          <w:rFonts w:ascii="Arial" w:hAnsi="Arial" w:cs="Arial"/>
+          <w:color w:val="000000"/>
+          <w:sz w:val="20"/>
+          <w:szCs w:val="20"/>
+        </w:rPr>
+        <w:t>The database will have the following functions:</w:t>
       </w:r>
     </w:p>
     <w:p>
@@ -1618,7 +1892,7 @@
           <w:sz w:val="20"/>
           <w:szCs w:val="20"/>
         </w:rPr>
-        <w:t>unParse</w:t>
+        <w:t>addRelationToDatabase</w:t>
       </w:r>
       <w:proofErr w:type="spellEnd"/>
       <w:r>
@@ -1628,7 +1902,67 @@
           <w:sz w:val="20"/>
           <w:szCs w:val="20"/>
         </w:rPr>
-        <w:t xml:space="preserve">(string </w:t>
+        <w:t xml:space="preserve">( Relation </w:t>
+      </w:r>
+      <w:r>
+        <w:rPr>
+          <w:rFonts w:ascii="Arial" w:hAnsi="Arial" w:cs="Arial"/>
+          <w:color w:val="000000"/>
+          <w:sz w:val="20"/>
+          <w:szCs w:val="20"/>
+        </w:rPr>
+        <w:t xml:space="preserve">r </w:t>
+      </w:r>
+      <w:r>
+        <w:rPr>
+          <w:rFonts w:ascii="Arial" w:hAnsi="Arial" w:cs="Arial"/>
+          <w:color w:val="000000"/>
+          <w:sz w:val="20"/>
+          <w:szCs w:val="20"/>
+        </w:rPr>
+        <w:t>)</w:t>
+      </w:r>
+      <w:r>
+        <w:rPr>
+          <w:rFonts w:ascii="Arial" w:hAnsi="Arial" w:cs="Arial"/>
+          <w:color w:val="000000"/>
+          <w:sz w:val="20"/>
+          <w:szCs w:val="20"/>
+        </w:rPr>
+        <w:t>; - add a relation/table of information to the database.</w:t>
+      </w:r>
+    </w:p>
+    <w:p>
+      <w:pPr>
+        <w:pStyle w:val="NormalWeb"/>
+        <w:shd w:val="clear" w:color="auto" w:fill="FFFFFF"/>
+        <w:spacing w:before="280" w:line="360" w:lineRule="atLeast"/>
+        <w:rPr>
+          <w:rFonts w:ascii="Arial" w:hAnsi="Arial" w:cs="Arial"/>
+          <w:color w:val="000000"/>
+          <w:sz w:val="20"/>
+          <w:szCs w:val="20"/>
+        </w:rPr>
+      </w:pPr>
+      <w:proofErr w:type="gramStart"/>
+      <w:r>
+        <w:rPr>
+          <w:rFonts w:ascii="Arial" w:hAnsi="Arial" w:cs="Arial"/>
+          <w:color w:val="000000"/>
+          <w:sz w:val="20"/>
+          <w:szCs w:val="20"/>
+        </w:rPr>
+        <w:t>void</w:t>
+      </w:r>
+      <w:proofErr w:type="gramEnd"/>
+      <w:r>
+        <w:rPr>
+          <w:rFonts w:ascii="Arial" w:hAnsi="Arial" w:cs="Arial"/>
+          <w:color w:val="000000"/>
+          <w:sz w:val="20"/>
+          <w:szCs w:val="20"/>
+        </w:rPr>
+        <w:t xml:space="preserve"> </w:t>
       </w:r>
       <w:proofErr w:type="spellStart"/>
       <w:r>
@@ -1638,7 +1972,7 @@
           <w:sz w:val="20"/>
           <w:szCs w:val="20"/>
         </w:rPr>
-        <w:t>fName</w:t>
+        <w:t>addAttributeToRelation</w:t>
       </w:r>
       <w:proofErr w:type="spellEnd"/>
       <w:r>
@@ -1648,7 +1982,67 @@
           <w:sz w:val="20"/>
           <w:szCs w:val="20"/>
         </w:rPr>
-        <w:t xml:space="preserve">, vector&lt;String&gt; </w:t>
+        <w:t>( Entry</w:t>
+      </w:r>
+      <w:r>
+        <w:rPr>
+          <w:rFonts w:ascii="Arial" w:hAnsi="Arial" w:cs="Arial"/>
+          <w:color w:val="000000"/>
+          <w:sz w:val="20"/>
+          <w:szCs w:val="20"/>
+        </w:rPr>
+        <w:t xml:space="preserve"> e, Relation r</w:t>
+      </w:r>
+      <w:r>
+        <w:rPr>
+          <w:rFonts w:ascii="Arial" w:hAnsi="Arial" w:cs="Arial"/>
+          <w:color w:val="000000"/>
+          <w:sz w:val="20"/>
+          <w:szCs w:val="20"/>
+        </w:rPr>
+        <w:t xml:space="preserve"> );</w:t>
+      </w:r>
+      <w:r>
+        <w:rPr>
+          <w:rFonts w:ascii="Arial" w:hAnsi="Arial" w:cs="Arial"/>
+          <w:color w:val="000000"/>
+          <w:sz w:val="20"/>
+          <w:szCs w:val="20"/>
+        </w:rPr>
+        <w:t xml:space="preserve"> - adds an entry as a new column to a relation.</w:t>
+      </w:r>
+    </w:p>
+    <w:p>
+      <w:pPr>
+        <w:pStyle w:val="NormalWeb"/>
+        <w:shd w:val="clear" w:color="auto" w:fill="FFFFFF"/>
+        <w:spacing w:before="280" w:line="360" w:lineRule="atLeast"/>
+        <w:rPr>
+          <w:rFonts w:ascii="Arial" w:hAnsi="Arial" w:cs="Arial"/>
+          <w:color w:val="000000"/>
+          <w:sz w:val="20"/>
+          <w:szCs w:val="20"/>
+        </w:rPr>
+      </w:pPr>
+      <w:proofErr w:type="gramStart"/>
+      <w:r>
+        <w:rPr>
+          <w:rFonts w:ascii="Arial" w:hAnsi="Arial" w:cs="Arial"/>
+          <w:color w:val="000000"/>
+          <w:sz w:val="20"/>
+          <w:szCs w:val="20"/>
+        </w:rPr>
+        <w:t>void</w:t>
+      </w:r>
+      <w:proofErr w:type="gramEnd"/>
+      <w:r>
+        <w:rPr>
+          <w:rFonts w:ascii="Arial" w:hAnsi="Arial" w:cs="Arial"/>
+          <w:color w:val="000000"/>
+          <w:sz w:val="20"/>
+          <w:szCs w:val="20"/>
+        </w:rPr>
+        <w:t xml:space="preserve"> </w:t>
       </w:r>
       <w:proofErr w:type="spellStart"/>
       <w:r>
@@ -1658,7 +2052,7 @@
           <w:sz w:val="20"/>
           <w:szCs w:val="20"/>
         </w:rPr>
-        <w:t>attributeRow</w:t>
+        <w:t>addTupleToAttribute</w:t>
       </w:r>
       <w:proofErr w:type="spellEnd"/>
       <w:r>
@@ -1668,7 +2062,67 @@
           <w:sz w:val="20"/>
           <w:szCs w:val="20"/>
         </w:rPr>
-        <w:t xml:space="preserve">, vector&lt;vector&lt;Entry&gt;&gt; entries, vector&lt;int&gt; </w:t>
+        <w:t>( Entry</w:t>
+      </w:r>
+      <w:r>
+        <w:rPr>
+          <w:rFonts w:ascii="Arial" w:hAnsi="Arial" w:cs="Arial"/>
+          <w:color w:val="000000"/>
+          <w:sz w:val="20"/>
+          <w:szCs w:val="20"/>
+        </w:rPr>
+        <w:t xml:space="preserve"> e</w:t>
+      </w:r>
+      <w:r>
+        <w:rPr>
+          <w:rFonts w:ascii="Arial" w:hAnsi="Arial" w:cs="Arial"/>
+          <w:color w:val="000000"/>
+          <w:sz w:val="20"/>
+          <w:szCs w:val="20"/>
+        </w:rPr>
+        <w:t xml:space="preserve"> );</w:t>
+      </w:r>
+      <w:r>
+        <w:rPr>
+          <w:rFonts w:ascii="Arial" w:hAnsi="Arial" w:cs="Arial"/>
+          <w:color w:val="000000"/>
+          <w:sz w:val="20"/>
+          <w:szCs w:val="20"/>
+        </w:rPr>
+        <w:t xml:space="preserve"> - </w:t>
+      </w:r>
+    </w:p>
+    <w:p>
+      <w:pPr>
+        <w:pStyle w:val="NormalWeb"/>
+        <w:shd w:val="clear" w:color="auto" w:fill="FFFFFF"/>
+        <w:spacing w:before="280" w:line="360" w:lineRule="atLeast"/>
+        <w:rPr>
+          <w:rFonts w:ascii="Arial" w:hAnsi="Arial" w:cs="Arial"/>
+          <w:color w:val="000000"/>
+          <w:sz w:val="20"/>
+          <w:szCs w:val="20"/>
+        </w:rPr>
+      </w:pPr>
+      <w:proofErr w:type="gramStart"/>
+      <w:r>
+        <w:rPr>
+          <w:rFonts w:ascii="Arial" w:hAnsi="Arial" w:cs="Arial"/>
+          <w:color w:val="000000"/>
+          <w:sz w:val="20"/>
+          <w:szCs w:val="20"/>
+        </w:rPr>
+        <w:t>void</w:t>
+      </w:r>
+      <w:proofErr w:type="gramEnd"/>
+      <w:r>
+        <w:rPr>
+          <w:rFonts w:ascii="Arial" w:hAnsi="Arial" w:cs="Arial"/>
+          <w:color w:val="000000"/>
+          <w:sz w:val="20"/>
+          <w:szCs w:val="20"/>
+        </w:rPr>
+        <w:t xml:space="preserve"> </w:t>
       </w:r>
       <w:proofErr w:type="spellStart"/>
       <w:r>
@@ -1678,7 +2132,7 @@
           <w:sz w:val="20"/>
           <w:szCs w:val="20"/>
         </w:rPr>
-        <w:t>keyIndeces</w:t>
+        <w:t>removeRelation</w:t>
       </w:r>
       <w:proofErr w:type="spellEnd"/>
       <w:r>
@@ -1688,382 +2142,1391 @@
           <w:sz w:val="20"/>
           <w:szCs w:val="20"/>
         </w:rPr>
-        <w:t xml:space="preserve">); -passes the information of a relation to the parser, which directly outputs it into a file. </w:t>
-      </w:r>
-    </w:p>
-    <w:p>
-      <w:pPr>
-        <w:pStyle w:val="NormalWeb"/>
-        <w:shd w:val="clear" w:color="auto" w:fill="FFFFFF"/>
-        <w:spacing w:before="280" w:line="360" w:lineRule="atLeast"/>
-        <w:rPr>
-          <w:rFonts w:ascii="Arial" w:hAnsi="Arial" w:cs="Arial"/>
-          <w:color w:val="000000"/>
-          <w:sz w:val="20"/>
-          <w:szCs w:val="20"/>
-        </w:rPr>
-      </w:pPr>
-    </w:p>
-    <w:p>
-      <w:pPr>
-        <w:pStyle w:val="NormalWeb"/>
-        <w:shd w:val="clear" w:color="auto" w:fill="FFFFFF"/>
-        <w:spacing w:before="280" w:line="360" w:lineRule="atLeast"/>
-        <w:rPr>
-          <w:rFonts w:ascii="Arial" w:hAnsi="Arial" w:cs="Arial"/>
-          <w:color w:val="000000"/>
-          <w:sz w:val="20"/>
-          <w:szCs w:val="20"/>
-        </w:rPr>
-      </w:pPr>
-      <w:r>
-        <w:rPr>
-          <w:rFonts w:ascii="Arial" w:hAnsi="Arial" w:cs="Arial"/>
-          <w:color w:val="000000"/>
-          <w:sz w:val="20"/>
-          <w:szCs w:val="20"/>
-        </w:rPr>
-        <w:t>The parse function will first determine the sort of function it needs to call, and from there will move on to all of the different arguments it could pass. Because there could be any amount of arguments, all arguments will be in a vector.</w:t>
-      </w:r>
-    </w:p>
-    <w:p>
-      <w:pPr>
-        <w:pStyle w:val="NormalWeb"/>
-        <w:shd w:val="clear" w:color="auto" w:fill="FFFFFF"/>
-        <w:spacing w:before="280" w:line="360" w:lineRule="atLeast"/>
+        <w:t>( Relation</w:t>
+      </w:r>
+      <w:r>
+        <w:rPr>
+          <w:rFonts w:ascii="Arial" w:hAnsi="Arial" w:cs="Arial"/>
+          <w:color w:val="000000"/>
+          <w:sz w:val="20"/>
+          <w:szCs w:val="20"/>
+        </w:rPr>
+        <w:t xml:space="preserve"> r</w:t>
+      </w:r>
+      <w:r>
+        <w:rPr>
+          <w:rFonts w:ascii="Arial" w:hAnsi="Arial" w:cs="Arial"/>
+          <w:color w:val="000000"/>
+          <w:sz w:val="20"/>
+          <w:szCs w:val="20"/>
+        </w:rPr>
+        <w:t xml:space="preserve"> );</w:t>
+      </w:r>
+      <w:r>
+        <w:rPr>
+          <w:rFonts w:ascii="Arial" w:hAnsi="Arial" w:cs="Arial"/>
+          <w:color w:val="000000"/>
+          <w:sz w:val="20"/>
+          <w:szCs w:val="20"/>
+        </w:rPr>
+        <w:t xml:space="preserve"> - removes the specified relation from the database. </w:t>
+      </w:r>
+    </w:p>
+    <w:p>
+      <w:pPr>
+        <w:pStyle w:val="NormalWeb"/>
+        <w:shd w:val="clear" w:color="auto" w:fill="FFFFFF"/>
+        <w:spacing w:before="280" w:line="360" w:lineRule="atLeast"/>
+        <w:ind w:left="720" w:hanging="720"/>
+        <w:rPr>
+          <w:rFonts w:ascii="Arial" w:hAnsi="Arial" w:cs="Arial"/>
+          <w:color w:val="000000"/>
+          <w:sz w:val="20"/>
+          <w:szCs w:val="20"/>
+        </w:rPr>
+      </w:pPr>
+      <w:proofErr w:type="gramStart"/>
+      <w:r>
+        <w:rPr>
+          <w:rFonts w:ascii="Arial" w:hAnsi="Arial" w:cs="Arial"/>
+          <w:color w:val="000000"/>
+          <w:sz w:val="20"/>
+          <w:szCs w:val="20"/>
+        </w:rPr>
+        <w:t>void</w:t>
+      </w:r>
+      <w:proofErr w:type="gramEnd"/>
+      <w:r>
+        <w:rPr>
+          <w:rFonts w:ascii="Arial" w:hAnsi="Arial" w:cs="Arial"/>
+          <w:color w:val="000000"/>
+          <w:sz w:val="20"/>
+          <w:szCs w:val="20"/>
+        </w:rPr>
+        <w:t xml:space="preserve"> </w:t>
+      </w:r>
+      <w:proofErr w:type="spellStart"/>
+      <w:r>
+        <w:rPr>
+          <w:rFonts w:ascii="Arial" w:hAnsi="Arial" w:cs="Arial"/>
+          <w:color w:val="000000"/>
+          <w:sz w:val="20"/>
+          <w:szCs w:val="20"/>
+        </w:rPr>
+        <w:t>removeAttributeFromRelation</w:t>
+      </w:r>
+      <w:proofErr w:type="spellEnd"/>
+      <w:r>
+        <w:rPr>
+          <w:rFonts w:ascii="Arial" w:hAnsi="Arial" w:cs="Arial"/>
+          <w:color w:val="000000"/>
+          <w:sz w:val="20"/>
+          <w:szCs w:val="20"/>
+        </w:rPr>
+        <w:t>( Entry</w:t>
+      </w:r>
+      <w:r>
+        <w:rPr>
+          <w:rFonts w:ascii="Arial" w:hAnsi="Arial" w:cs="Arial"/>
+          <w:color w:val="000000"/>
+          <w:sz w:val="20"/>
+          <w:szCs w:val="20"/>
+        </w:rPr>
+        <w:t xml:space="preserve"> e, Relation r</w:t>
+      </w:r>
+      <w:r>
+        <w:rPr>
+          <w:rFonts w:ascii="Arial" w:hAnsi="Arial" w:cs="Arial"/>
+          <w:color w:val="000000"/>
+          <w:sz w:val="20"/>
+          <w:szCs w:val="20"/>
+        </w:rPr>
+        <w:t xml:space="preserve"> );</w:t>
+      </w:r>
+      <w:r>
+        <w:rPr>
+          <w:rFonts w:ascii="Arial" w:hAnsi="Arial" w:cs="Arial"/>
+          <w:color w:val="000000"/>
+          <w:sz w:val="20"/>
+          <w:szCs w:val="20"/>
+        </w:rPr>
+        <w:t xml:space="preserve"> - removes the specified attribute (entry) from an existing relation. </w:t>
+      </w:r>
+    </w:p>
+    <w:p>
+      <w:pPr>
+        <w:pStyle w:val="NormalWeb"/>
+        <w:shd w:val="clear" w:color="auto" w:fill="FFFFFF"/>
+        <w:spacing w:before="280" w:line="360" w:lineRule="atLeast"/>
+        <w:rPr>
+          <w:rFonts w:ascii="Arial" w:hAnsi="Arial" w:cs="Arial"/>
+          <w:color w:val="000000"/>
+          <w:sz w:val="20"/>
+          <w:szCs w:val="20"/>
+        </w:rPr>
+      </w:pPr>
+      <w:proofErr w:type="gramStart"/>
+      <w:r>
+        <w:rPr>
+          <w:rFonts w:ascii="Arial" w:hAnsi="Arial" w:cs="Arial"/>
+          <w:color w:val="000000"/>
+          <w:sz w:val="20"/>
+          <w:szCs w:val="20"/>
+        </w:rPr>
+        <w:t>void</w:t>
+      </w:r>
+      <w:proofErr w:type="gramEnd"/>
+      <w:r>
+        <w:rPr>
+          <w:rFonts w:ascii="Arial" w:hAnsi="Arial" w:cs="Arial"/>
+          <w:color w:val="000000"/>
+          <w:sz w:val="20"/>
+          <w:szCs w:val="20"/>
+        </w:rPr>
+        <w:t xml:space="preserve"> </w:t>
+      </w:r>
+      <w:proofErr w:type="spellStart"/>
+      <w:r>
+        <w:rPr>
+          <w:rFonts w:ascii="Arial" w:hAnsi="Arial" w:cs="Arial"/>
+          <w:color w:val="000000"/>
+          <w:sz w:val="20"/>
+          <w:szCs w:val="20"/>
+        </w:rPr>
+        <w:t>removeTupleFromAttribute</w:t>
+      </w:r>
+      <w:proofErr w:type="spellEnd"/>
+      <w:r>
+        <w:rPr>
+          <w:rFonts w:ascii="Arial" w:hAnsi="Arial" w:cs="Arial"/>
+          <w:color w:val="000000"/>
+          <w:sz w:val="20"/>
+          <w:szCs w:val="20"/>
+        </w:rPr>
+        <w:t>( Entry</w:t>
+      </w:r>
+      <w:r>
+        <w:rPr>
+          <w:rFonts w:ascii="Arial" w:hAnsi="Arial" w:cs="Arial"/>
+          <w:color w:val="000000"/>
+          <w:sz w:val="20"/>
+          <w:szCs w:val="20"/>
+        </w:rPr>
+        <w:t xml:space="preserve"> e</w:t>
+      </w:r>
+      <w:r>
+        <w:rPr>
+          <w:rFonts w:ascii="Arial" w:hAnsi="Arial" w:cs="Arial"/>
+          <w:color w:val="000000"/>
+          <w:sz w:val="20"/>
+          <w:szCs w:val="20"/>
+        </w:rPr>
+        <w:t xml:space="preserve"> );</w:t>
+      </w:r>
+      <w:r>
+        <w:rPr>
+          <w:rFonts w:ascii="Arial" w:hAnsi="Arial" w:cs="Arial"/>
+          <w:color w:val="000000"/>
+          <w:sz w:val="20"/>
+          <w:szCs w:val="20"/>
+        </w:rPr>
+        <w:t xml:space="preserve"> -  </w:t>
+      </w:r>
+    </w:p>
+    <w:p>
+      <w:pPr>
+        <w:pStyle w:val="NormalWeb"/>
+        <w:shd w:val="clear" w:color="auto" w:fill="FFFFFF"/>
+        <w:spacing w:before="280" w:line="360" w:lineRule="atLeast"/>
+        <w:rPr>
+          <w:rFonts w:ascii="Arial" w:hAnsi="Arial" w:cs="Arial"/>
+          <w:color w:val="000000"/>
+          <w:sz w:val="20"/>
+          <w:szCs w:val="20"/>
+        </w:rPr>
+      </w:pPr>
+      <w:proofErr w:type="spellStart"/>
+      <w:proofErr w:type="gramStart"/>
+      <w:r>
+        <w:rPr>
+          <w:rFonts w:ascii="Arial" w:hAnsi="Arial" w:cs="Arial"/>
+          <w:color w:val="000000"/>
+          <w:sz w:val="20"/>
+          <w:szCs w:val="20"/>
+        </w:rPr>
+        <w:lastRenderedPageBreak/>
+        <w:t>int</w:t>
+      </w:r>
+      <w:proofErr w:type="spellEnd"/>
+      <w:proofErr w:type="gramEnd"/>
+      <w:r>
+        <w:rPr>
+          <w:rFonts w:ascii="Arial" w:hAnsi="Arial" w:cs="Arial"/>
+          <w:color w:val="000000"/>
+          <w:sz w:val="20"/>
+          <w:szCs w:val="20"/>
+        </w:rPr>
+        <w:t xml:space="preserve"> </w:t>
+      </w:r>
+      <w:proofErr w:type="spellStart"/>
+      <w:r>
+        <w:rPr>
+          <w:rFonts w:ascii="Arial" w:hAnsi="Arial" w:cs="Arial"/>
+          <w:color w:val="000000"/>
+          <w:sz w:val="20"/>
+          <w:szCs w:val="20"/>
+        </w:rPr>
+        <w:t>findRelationinDatabase</w:t>
+      </w:r>
+      <w:proofErr w:type="spellEnd"/>
+      <w:r>
+        <w:rPr>
+          <w:rFonts w:ascii="Arial" w:hAnsi="Arial" w:cs="Arial"/>
+          <w:color w:val="000000"/>
+          <w:sz w:val="20"/>
+          <w:szCs w:val="20"/>
+        </w:rPr>
+        <w:t>(</w:t>
+      </w:r>
+      <w:r>
+        <w:rPr>
+          <w:rFonts w:ascii="Arial" w:hAnsi="Arial" w:cs="Arial"/>
+          <w:color w:val="000000"/>
+          <w:sz w:val="20"/>
+          <w:szCs w:val="20"/>
+        </w:rPr>
+        <w:t xml:space="preserve"> Relation r</w:t>
+      </w:r>
+      <w:r>
+        <w:rPr>
+          <w:rFonts w:ascii="Arial" w:hAnsi="Arial" w:cs="Arial"/>
+          <w:color w:val="000000"/>
+          <w:sz w:val="20"/>
+          <w:szCs w:val="20"/>
+        </w:rPr>
+        <w:t xml:space="preserve"> );</w:t>
+      </w:r>
+      <w:r>
+        <w:rPr>
+          <w:rFonts w:ascii="Arial" w:hAnsi="Arial" w:cs="Arial"/>
+          <w:color w:val="000000"/>
+          <w:sz w:val="20"/>
+          <w:szCs w:val="20"/>
+        </w:rPr>
+        <w:t xml:space="preserve"> - returns the location of the relation in the database.</w:t>
+      </w:r>
+    </w:p>
+    <w:p>
+      <w:pPr>
+        <w:pStyle w:val="NormalWeb"/>
+        <w:shd w:val="clear" w:color="auto" w:fill="FFFFFF"/>
+        <w:spacing w:before="280" w:line="360" w:lineRule="atLeast"/>
+        <w:rPr>
+          <w:rFonts w:ascii="Arial" w:hAnsi="Arial" w:cs="Arial"/>
+          <w:color w:val="000000"/>
+          <w:sz w:val="20"/>
+          <w:szCs w:val="20"/>
+        </w:rPr>
+      </w:pPr>
+      <w:r>
+        <w:rPr>
+          <w:rFonts w:ascii="Arial" w:hAnsi="Arial" w:cs="Arial"/>
+          <w:color w:val="000000"/>
+          <w:sz w:val="20"/>
+          <w:szCs w:val="20"/>
+        </w:rPr>
+        <w:t xml:space="preserve">Relation </w:t>
+      </w:r>
+      <w:proofErr w:type="spellStart"/>
+      <w:proofErr w:type="gramStart"/>
+      <w:r>
+        <w:rPr>
+          <w:rFonts w:ascii="Arial" w:hAnsi="Arial" w:cs="Arial"/>
+          <w:color w:val="000000"/>
+          <w:sz w:val="20"/>
+          <w:szCs w:val="20"/>
+        </w:rPr>
+        <w:t>accessRelation</w:t>
+      </w:r>
+      <w:proofErr w:type="spellEnd"/>
+      <w:r>
+        <w:rPr>
+          <w:rFonts w:ascii="Arial" w:hAnsi="Arial" w:cs="Arial"/>
+          <w:color w:val="000000"/>
+          <w:sz w:val="20"/>
+          <w:szCs w:val="20"/>
+        </w:rPr>
+        <w:t>(</w:t>
+      </w:r>
+      <w:proofErr w:type="gramEnd"/>
+      <w:r>
+        <w:rPr>
+          <w:rFonts w:ascii="Arial" w:hAnsi="Arial" w:cs="Arial"/>
+          <w:color w:val="000000"/>
+          <w:sz w:val="20"/>
+          <w:szCs w:val="20"/>
+        </w:rPr>
+        <w:t xml:space="preserve"> );</w:t>
+      </w:r>
+      <w:r>
+        <w:rPr>
+          <w:rFonts w:ascii="Arial" w:hAnsi="Arial" w:cs="Arial"/>
+          <w:color w:val="000000"/>
+          <w:sz w:val="20"/>
+          <w:szCs w:val="20"/>
+        </w:rPr>
+        <w:t xml:space="preserve"> - </w:t>
+      </w:r>
+    </w:p>
+    <w:p>
+      <w:pPr>
+        <w:pStyle w:val="NormalWeb"/>
+        <w:shd w:val="clear" w:color="auto" w:fill="FFFFFF"/>
+        <w:spacing w:before="280" w:line="360" w:lineRule="atLeast"/>
+        <w:rPr>
+          <w:rFonts w:ascii="Arial" w:hAnsi="Arial" w:cs="Arial"/>
+          <w:color w:val="000000"/>
+          <w:sz w:val="20"/>
+          <w:szCs w:val="20"/>
+        </w:rPr>
+      </w:pPr>
+      <w:proofErr w:type="spellStart"/>
+      <w:proofErr w:type="gramStart"/>
+      <w:r>
+        <w:rPr>
+          <w:rFonts w:ascii="Arial" w:hAnsi="Arial" w:cs="Arial"/>
+          <w:color w:val="000000"/>
+          <w:sz w:val="20"/>
+          <w:szCs w:val="20"/>
+        </w:rPr>
+        <w:t>int</w:t>
+      </w:r>
+      <w:proofErr w:type="spellEnd"/>
+      <w:proofErr w:type="gramEnd"/>
+      <w:r>
+        <w:rPr>
+          <w:rFonts w:ascii="Arial" w:hAnsi="Arial" w:cs="Arial"/>
+          <w:color w:val="000000"/>
+          <w:sz w:val="20"/>
+          <w:szCs w:val="20"/>
+        </w:rPr>
+        <w:t xml:space="preserve"> </w:t>
+      </w:r>
+      <w:proofErr w:type="spellStart"/>
+      <w:r>
+        <w:rPr>
+          <w:rFonts w:ascii="Arial" w:hAnsi="Arial" w:cs="Arial"/>
+          <w:color w:val="000000"/>
+          <w:sz w:val="20"/>
+          <w:szCs w:val="20"/>
+        </w:rPr>
+        <w:t>findAttribute</w:t>
+      </w:r>
+      <w:proofErr w:type="spellEnd"/>
+      <w:r>
+        <w:rPr>
+          <w:rFonts w:ascii="Arial" w:hAnsi="Arial" w:cs="Arial"/>
+          <w:color w:val="000000"/>
+          <w:sz w:val="20"/>
+          <w:szCs w:val="20"/>
+        </w:rPr>
+        <w:t>(</w:t>
+      </w:r>
+      <w:r>
+        <w:rPr>
+          <w:rFonts w:ascii="Arial" w:hAnsi="Arial" w:cs="Arial"/>
+          <w:color w:val="000000"/>
+          <w:sz w:val="20"/>
+          <w:szCs w:val="20"/>
+        </w:rPr>
+        <w:t xml:space="preserve"> Entry e</w:t>
+      </w:r>
+      <w:r>
+        <w:rPr>
+          <w:rFonts w:ascii="Arial" w:hAnsi="Arial" w:cs="Arial"/>
+          <w:color w:val="000000"/>
+          <w:sz w:val="20"/>
+          <w:szCs w:val="20"/>
+        </w:rPr>
+        <w:t xml:space="preserve"> );</w:t>
+      </w:r>
+      <w:r>
+        <w:rPr>
+          <w:rFonts w:ascii="Arial" w:hAnsi="Arial" w:cs="Arial"/>
+          <w:color w:val="000000"/>
+          <w:sz w:val="20"/>
+          <w:szCs w:val="20"/>
+        </w:rPr>
+        <w:t xml:space="preserve"> - returns the location of the entry in the database.</w:t>
+      </w:r>
+    </w:p>
+    <w:p>
+      <w:pPr>
+        <w:pStyle w:val="NormalWeb"/>
+        <w:shd w:val="clear" w:color="auto" w:fill="FFFFFF"/>
+        <w:spacing w:before="280" w:line="360" w:lineRule="atLeast"/>
+        <w:rPr>
+          <w:rFonts w:ascii="Arial" w:hAnsi="Arial" w:cs="Arial"/>
+          <w:color w:val="000000"/>
+          <w:sz w:val="20"/>
+          <w:szCs w:val="20"/>
+        </w:rPr>
+      </w:pPr>
+      <w:r>
+        <w:rPr>
+          <w:rFonts w:ascii="Arial" w:hAnsi="Arial" w:cs="Arial"/>
+          <w:color w:val="000000"/>
+          <w:sz w:val="20"/>
+          <w:szCs w:val="20"/>
+        </w:rPr>
+        <w:t xml:space="preserve">Entry </w:t>
+      </w:r>
+      <w:proofErr w:type="spellStart"/>
+      <w:proofErr w:type="gramStart"/>
+      <w:r>
+        <w:rPr>
+          <w:rFonts w:ascii="Arial" w:hAnsi="Arial" w:cs="Arial"/>
+          <w:color w:val="000000"/>
+          <w:sz w:val="20"/>
+          <w:szCs w:val="20"/>
+        </w:rPr>
+        <w:t>accessAttribute</w:t>
+      </w:r>
+      <w:proofErr w:type="spellEnd"/>
+      <w:r>
+        <w:rPr>
+          <w:rFonts w:ascii="Arial" w:hAnsi="Arial" w:cs="Arial"/>
+          <w:color w:val="000000"/>
+          <w:sz w:val="20"/>
+          <w:szCs w:val="20"/>
+        </w:rPr>
+        <w:t>(</w:t>
+      </w:r>
+      <w:proofErr w:type="gramEnd"/>
+      <w:r>
+        <w:rPr>
+          <w:rFonts w:ascii="Arial" w:hAnsi="Arial" w:cs="Arial"/>
+          <w:color w:val="000000"/>
+          <w:sz w:val="20"/>
+          <w:szCs w:val="20"/>
+        </w:rPr>
+        <w:t xml:space="preserve"> );</w:t>
+      </w:r>
+      <w:r>
+        <w:rPr>
+          <w:rFonts w:ascii="Arial" w:hAnsi="Arial" w:cs="Arial"/>
+          <w:color w:val="000000"/>
+          <w:sz w:val="20"/>
+          <w:szCs w:val="20"/>
+        </w:rPr>
+        <w:t xml:space="preserve"> - </w:t>
+      </w:r>
+    </w:p>
+    <w:p>
+      <w:pPr>
+        <w:pStyle w:val="NormalWeb"/>
+        <w:shd w:val="clear" w:color="auto" w:fill="FFFFFF"/>
+        <w:spacing w:before="280" w:line="360" w:lineRule="atLeast"/>
+        <w:rPr>
+          <w:rFonts w:ascii="Arial" w:hAnsi="Arial" w:cs="Arial"/>
+          <w:color w:val="000000"/>
+          <w:sz w:val="20"/>
+          <w:szCs w:val="20"/>
+        </w:rPr>
+      </w:pPr>
+      <w:proofErr w:type="spellStart"/>
+      <w:proofErr w:type="gramStart"/>
+      <w:r>
+        <w:rPr>
+          <w:rFonts w:ascii="Arial" w:hAnsi="Arial" w:cs="Arial"/>
+          <w:color w:val="000000"/>
+          <w:sz w:val="20"/>
+          <w:szCs w:val="20"/>
+        </w:rPr>
+        <w:t>int</w:t>
+      </w:r>
+      <w:proofErr w:type="spellEnd"/>
+      <w:proofErr w:type="gramEnd"/>
+      <w:r>
+        <w:rPr>
+          <w:rFonts w:ascii="Arial" w:hAnsi="Arial" w:cs="Arial"/>
+          <w:color w:val="000000"/>
+          <w:sz w:val="20"/>
+          <w:szCs w:val="20"/>
+        </w:rPr>
+        <w:t xml:space="preserve"> </w:t>
+      </w:r>
+      <w:proofErr w:type="spellStart"/>
+      <w:r>
+        <w:rPr>
+          <w:rFonts w:ascii="Arial" w:hAnsi="Arial" w:cs="Arial"/>
+          <w:color w:val="000000"/>
+          <w:sz w:val="20"/>
+          <w:szCs w:val="20"/>
+        </w:rPr>
+        <w:t>findTuple</w:t>
+      </w:r>
+      <w:proofErr w:type="spellEnd"/>
+      <w:r>
+        <w:rPr>
+          <w:rFonts w:ascii="Arial" w:hAnsi="Arial" w:cs="Arial"/>
+          <w:color w:val="000000"/>
+          <w:sz w:val="20"/>
+          <w:szCs w:val="20"/>
+        </w:rPr>
+        <w:t>( );</w:t>
+      </w:r>
+      <w:r>
+        <w:rPr>
+          <w:rFonts w:ascii="Arial" w:hAnsi="Arial" w:cs="Arial"/>
+          <w:color w:val="000000"/>
+          <w:sz w:val="20"/>
+          <w:szCs w:val="20"/>
+        </w:rPr>
+        <w:t xml:space="preserve"> - </w:t>
+      </w:r>
+    </w:p>
+    <w:p>
+      <w:pPr>
+        <w:pStyle w:val="NormalWeb"/>
+        <w:shd w:val="clear" w:color="auto" w:fill="FFFFFF"/>
+        <w:spacing w:before="280" w:line="360" w:lineRule="atLeast"/>
+        <w:rPr>
+          <w:rFonts w:ascii="Arial" w:hAnsi="Arial" w:cs="Arial"/>
+          <w:color w:val="000000"/>
+          <w:sz w:val="20"/>
+          <w:szCs w:val="20"/>
+        </w:rPr>
+      </w:pPr>
+      <w:r>
+        <w:rPr>
+          <w:rFonts w:ascii="Arial" w:hAnsi="Arial" w:cs="Arial"/>
+          <w:color w:val="000000"/>
+          <w:sz w:val="20"/>
+          <w:szCs w:val="20"/>
+        </w:rPr>
+        <w:t xml:space="preserve">Entry </w:t>
+      </w:r>
+      <w:proofErr w:type="spellStart"/>
+      <w:proofErr w:type="gramStart"/>
+      <w:r>
+        <w:rPr>
+          <w:rFonts w:ascii="Arial" w:hAnsi="Arial" w:cs="Arial"/>
+          <w:color w:val="000000"/>
+          <w:sz w:val="20"/>
+          <w:szCs w:val="20"/>
+        </w:rPr>
+        <w:t>accessTuple</w:t>
+      </w:r>
+      <w:proofErr w:type="spellEnd"/>
+      <w:r>
+        <w:rPr>
+          <w:rFonts w:ascii="Arial" w:hAnsi="Arial" w:cs="Arial"/>
+          <w:color w:val="000000"/>
+          <w:sz w:val="20"/>
+          <w:szCs w:val="20"/>
+        </w:rPr>
+        <w:t>(</w:t>
+      </w:r>
+      <w:proofErr w:type="gramEnd"/>
+      <w:r>
+        <w:rPr>
+          <w:rFonts w:ascii="Arial" w:hAnsi="Arial" w:cs="Arial"/>
+          <w:color w:val="000000"/>
+          <w:sz w:val="20"/>
+          <w:szCs w:val="20"/>
+        </w:rPr>
+        <w:t xml:space="preserve"> );</w:t>
+      </w:r>
+      <w:r>
+        <w:rPr>
+          <w:rFonts w:ascii="Arial" w:hAnsi="Arial" w:cs="Arial"/>
+          <w:color w:val="000000"/>
+          <w:sz w:val="20"/>
+          <w:szCs w:val="20"/>
+        </w:rPr>
+        <w:t xml:space="preserve"> - </w:t>
+      </w:r>
+    </w:p>
+    <w:p>
+      <w:pPr>
+        <w:pStyle w:val="NormalWeb"/>
+        <w:shd w:val="clear" w:color="auto" w:fill="FFFFFF"/>
+        <w:spacing w:before="280" w:line="360" w:lineRule="atLeast"/>
+        <w:rPr>
+          <w:rFonts w:ascii="Arial" w:hAnsi="Arial" w:cs="Arial"/>
+          <w:color w:val="000000"/>
+          <w:sz w:val="20"/>
+          <w:szCs w:val="20"/>
+        </w:rPr>
+      </w:pPr>
+      <w:proofErr w:type="gramStart"/>
+      <w:r>
+        <w:rPr>
+          <w:rFonts w:ascii="Arial" w:hAnsi="Arial" w:cs="Arial"/>
+          <w:color w:val="000000"/>
+          <w:sz w:val="20"/>
+          <w:szCs w:val="20"/>
+        </w:rPr>
+        <w:t>vector&lt;</w:t>
+      </w:r>
+      <w:proofErr w:type="gramEnd"/>
+      <w:r>
+        <w:rPr>
+          <w:rFonts w:ascii="Arial" w:hAnsi="Arial" w:cs="Arial"/>
+          <w:color w:val="000000"/>
+          <w:sz w:val="20"/>
+          <w:szCs w:val="20"/>
+        </w:rPr>
+        <w:t>Entry&gt; selection( Condition</w:t>
+      </w:r>
+      <w:r>
+        <w:rPr>
+          <w:rFonts w:ascii="Arial" w:hAnsi="Arial" w:cs="Arial"/>
+          <w:color w:val="000000"/>
+          <w:sz w:val="20"/>
+          <w:szCs w:val="20"/>
+        </w:rPr>
+        <w:t xml:space="preserve"> c</w:t>
+      </w:r>
+      <w:r>
+        <w:rPr>
+          <w:rFonts w:ascii="Arial" w:hAnsi="Arial" w:cs="Arial"/>
+          <w:color w:val="000000"/>
+          <w:sz w:val="20"/>
+          <w:szCs w:val="20"/>
+        </w:rPr>
+        <w:t xml:space="preserve"> ); </w:t>
+      </w:r>
+      <w:r>
+        <w:rPr>
+          <w:rFonts w:ascii="Arial" w:hAnsi="Arial" w:cs="Arial"/>
+          <w:color w:val="000000"/>
+          <w:sz w:val="20"/>
+          <w:szCs w:val="20"/>
+        </w:rPr>
+        <w:t>- prints the tuples that satisfy a condition</w:t>
+      </w:r>
+    </w:p>
+    <w:p>
+      <w:pPr>
+        <w:pStyle w:val="NormalWeb"/>
+        <w:shd w:val="clear" w:color="auto" w:fill="FFFFFF"/>
+        <w:spacing w:before="280" w:line="360" w:lineRule="atLeast"/>
+        <w:rPr>
+          <w:rFonts w:ascii="Arial" w:hAnsi="Arial" w:cs="Arial"/>
+          <w:color w:val="000000"/>
+          <w:sz w:val="20"/>
+          <w:szCs w:val="20"/>
+        </w:rPr>
+      </w:pPr>
+      <w:proofErr w:type="gramStart"/>
+      <w:r>
+        <w:rPr>
+          <w:rFonts w:ascii="Arial" w:hAnsi="Arial" w:cs="Arial"/>
+          <w:color w:val="000000"/>
+          <w:sz w:val="20"/>
+          <w:szCs w:val="20"/>
+        </w:rPr>
+        <w:t>vector&lt;</w:t>
+      </w:r>
+      <w:proofErr w:type="gramEnd"/>
+      <w:r>
+        <w:rPr>
+          <w:rFonts w:ascii="Arial" w:hAnsi="Arial" w:cs="Arial"/>
+          <w:color w:val="000000"/>
+          <w:sz w:val="20"/>
+          <w:szCs w:val="20"/>
+        </w:rPr>
+        <w:t>Entry&gt; projection( );</w:t>
+      </w:r>
+      <w:r>
+        <w:rPr>
+          <w:rFonts w:ascii="Arial" w:hAnsi="Arial" w:cs="Arial"/>
+          <w:color w:val="000000"/>
+          <w:sz w:val="20"/>
+          <w:szCs w:val="20"/>
+        </w:rPr>
+        <w:t xml:space="preserve"> - gets a subset of attributes in a relation.</w:t>
+      </w:r>
+    </w:p>
+    <w:p>
+      <w:pPr>
+        <w:pStyle w:val="NormalWeb"/>
+        <w:shd w:val="clear" w:color="auto" w:fill="FFFFFF"/>
+        <w:spacing w:before="280" w:line="360" w:lineRule="atLeast"/>
+        <w:rPr>
+          <w:rFonts w:ascii="Arial" w:hAnsi="Arial" w:cs="Arial"/>
+          <w:color w:val="000000"/>
+          <w:sz w:val="20"/>
+          <w:szCs w:val="20"/>
+        </w:rPr>
+      </w:pPr>
+      <w:proofErr w:type="gramStart"/>
+      <w:r>
+        <w:rPr>
+          <w:rFonts w:ascii="Arial" w:hAnsi="Arial" w:cs="Arial"/>
+          <w:color w:val="000000"/>
+          <w:sz w:val="20"/>
+          <w:szCs w:val="20"/>
+        </w:rPr>
+        <w:t>void</w:t>
+      </w:r>
+      <w:proofErr w:type="gramEnd"/>
+      <w:r>
+        <w:rPr>
+          <w:rFonts w:ascii="Arial" w:hAnsi="Arial" w:cs="Arial"/>
+          <w:color w:val="000000"/>
+          <w:sz w:val="20"/>
+          <w:szCs w:val="20"/>
+        </w:rPr>
+        <w:t xml:space="preserve"> </w:t>
+      </w:r>
+      <w:proofErr w:type="spellStart"/>
+      <w:r>
+        <w:rPr>
+          <w:rFonts w:ascii="Arial" w:hAnsi="Arial" w:cs="Arial"/>
+          <w:color w:val="000000"/>
+          <w:sz w:val="20"/>
+          <w:szCs w:val="20"/>
+        </w:rPr>
+        <w:t>renamingAnAttribute</w:t>
+      </w:r>
+      <w:proofErr w:type="spellEnd"/>
+      <w:r>
+        <w:rPr>
+          <w:rFonts w:ascii="Arial" w:hAnsi="Arial" w:cs="Arial"/>
+          <w:color w:val="000000"/>
+          <w:sz w:val="20"/>
+          <w:szCs w:val="20"/>
+        </w:rPr>
+        <w:t>(</w:t>
+      </w:r>
+      <w:r>
+        <w:rPr>
+          <w:rFonts w:ascii="Arial" w:hAnsi="Arial" w:cs="Arial"/>
+          <w:color w:val="000000"/>
+          <w:sz w:val="20"/>
+          <w:szCs w:val="20"/>
+        </w:rPr>
+        <w:t xml:space="preserve"> Entry e, string </w:t>
+      </w:r>
+      <w:proofErr w:type="spellStart"/>
+      <w:r>
+        <w:rPr>
+          <w:rFonts w:ascii="Arial" w:hAnsi="Arial" w:cs="Arial"/>
+          <w:color w:val="000000"/>
+          <w:sz w:val="20"/>
+          <w:szCs w:val="20"/>
+        </w:rPr>
+        <w:t>newName</w:t>
+      </w:r>
+      <w:proofErr w:type="spellEnd"/>
+      <w:r>
+        <w:rPr>
+          <w:rFonts w:ascii="Arial" w:hAnsi="Arial" w:cs="Arial"/>
+          <w:color w:val="000000"/>
+          <w:sz w:val="20"/>
+          <w:szCs w:val="20"/>
+        </w:rPr>
+        <w:t xml:space="preserve"> );</w:t>
+      </w:r>
+      <w:r>
+        <w:rPr>
+          <w:rFonts w:ascii="Arial" w:hAnsi="Arial" w:cs="Arial"/>
+          <w:color w:val="000000"/>
+          <w:sz w:val="20"/>
+          <w:szCs w:val="20"/>
+        </w:rPr>
+        <w:t xml:space="preserve"> - renames the specified attribute</w:t>
+      </w:r>
+    </w:p>
+    <w:p>
+      <w:pPr>
+        <w:pStyle w:val="NormalWeb"/>
+        <w:shd w:val="clear" w:color="auto" w:fill="FFFFFF"/>
+        <w:spacing w:before="280" w:line="360" w:lineRule="atLeast"/>
+        <w:rPr>
+          <w:rFonts w:ascii="Arial" w:hAnsi="Arial" w:cs="Arial"/>
+          <w:color w:val="000000"/>
+          <w:sz w:val="20"/>
+          <w:szCs w:val="20"/>
+        </w:rPr>
+      </w:pPr>
+      <w:proofErr w:type="gramStart"/>
+      <w:r>
+        <w:rPr>
+          <w:rFonts w:ascii="Arial" w:hAnsi="Arial" w:cs="Arial"/>
+          <w:color w:val="000000"/>
+          <w:sz w:val="20"/>
+          <w:szCs w:val="20"/>
+        </w:rPr>
+        <w:t>void</w:t>
+      </w:r>
+      <w:proofErr w:type="gramEnd"/>
+      <w:r>
+        <w:rPr>
+          <w:rFonts w:ascii="Arial" w:hAnsi="Arial" w:cs="Arial"/>
+          <w:color w:val="000000"/>
+          <w:sz w:val="20"/>
+          <w:szCs w:val="20"/>
+        </w:rPr>
+        <w:t xml:space="preserve"> </w:t>
+      </w:r>
+      <w:proofErr w:type="spellStart"/>
+      <w:r>
+        <w:rPr>
+          <w:rFonts w:ascii="Arial" w:hAnsi="Arial" w:cs="Arial"/>
+          <w:color w:val="000000"/>
+          <w:sz w:val="20"/>
+          <w:szCs w:val="20"/>
+        </w:rPr>
+        <w:t>unionTwoRelations</w:t>
+      </w:r>
+      <w:proofErr w:type="spellEnd"/>
+      <w:r>
+        <w:rPr>
+          <w:rFonts w:ascii="Arial" w:hAnsi="Arial" w:cs="Arial"/>
+          <w:color w:val="000000"/>
+          <w:sz w:val="20"/>
+          <w:szCs w:val="20"/>
+        </w:rPr>
+        <w:t xml:space="preserve">( </w:t>
+      </w:r>
+      <w:proofErr w:type="spellStart"/>
+      <w:r>
+        <w:rPr>
+          <w:rFonts w:ascii="Arial" w:hAnsi="Arial" w:cs="Arial"/>
+          <w:color w:val="000000"/>
+          <w:sz w:val="20"/>
+          <w:szCs w:val="20"/>
+        </w:rPr>
+        <w:t>int</w:t>
+      </w:r>
+      <w:proofErr w:type="spellEnd"/>
+      <w:r>
+        <w:rPr>
+          <w:rFonts w:ascii="Arial" w:hAnsi="Arial" w:cs="Arial"/>
+          <w:color w:val="000000"/>
+          <w:sz w:val="20"/>
+          <w:szCs w:val="20"/>
+        </w:rPr>
+        <w:t xml:space="preserve"> </w:t>
+      </w:r>
+      <w:proofErr w:type="spellStart"/>
+      <w:r>
+        <w:rPr>
+          <w:rFonts w:ascii="Arial" w:hAnsi="Arial" w:cs="Arial"/>
+          <w:color w:val="000000"/>
+          <w:sz w:val="20"/>
+          <w:szCs w:val="20"/>
+        </w:rPr>
+        <w:t>relationA</w:t>
+      </w:r>
+      <w:proofErr w:type="spellEnd"/>
+      <w:r>
+        <w:rPr>
+          <w:rFonts w:ascii="Arial" w:hAnsi="Arial" w:cs="Arial"/>
+          <w:color w:val="000000"/>
+          <w:sz w:val="20"/>
+          <w:szCs w:val="20"/>
+        </w:rPr>
+        <w:t xml:space="preserve">, </w:t>
+      </w:r>
+      <w:proofErr w:type="spellStart"/>
+      <w:r>
+        <w:rPr>
+          <w:rFonts w:ascii="Arial" w:hAnsi="Arial" w:cs="Arial"/>
+          <w:color w:val="000000"/>
+          <w:sz w:val="20"/>
+          <w:szCs w:val="20"/>
+        </w:rPr>
+        <w:t>int</w:t>
+      </w:r>
+      <w:proofErr w:type="spellEnd"/>
+      <w:r>
+        <w:rPr>
+          <w:rFonts w:ascii="Arial" w:hAnsi="Arial" w:cs="Arial"/>
+          <w:color w:val="000000"/>
+          <w:sz w:val="20"/>
+          <w:szCs w:val="20"/>
+        </w:rPr>
+        <w:t xml:space="preserve"> </w:t>
+      </w:r>
+      <w:proofErr w:type="spellStart"/>
+      <w:r>
+        <w:rPr>
+          <w:rFonts w:ascii="Arial" w:hAnsi="Arial" w:cs="Arial"/>
+          <w:color w:val="000000"/>
+          <w:sz w:val="20"/>
+          <w:szCs w:val="20"/>
+        </w:rPr>
+        <w:t>relationB</w:t>
+      </w:r>
+      <w:proofErr w:type="spellEnd"/>
+      <w:r>
+        <w:rPr>
+          <w:rFonts w:ascii="Arial" w:hAnsi="Arial" w:cs="Arial"/>
+          <w:color w:val="000000"/>
+          <w:sz w:val="20"/>
+          <w:szCs w:val="20"/>
+        </w:rPr>
+        <w:t xml:space="preserve"> );</w:t>
+      </w:r>
+      <w:r>
+        <w:rPr>
+          <w:rFonts w:ascii="Arial" w:hAnsi="Arial" w:cs="Arial"/>
+          <w:color w:val="000000"/>
+          <w:sz w:val="20"/>
+          <w:szCs w:val="20"/>
+        </w:rPr>
+        <w:t xml:space="preserve"> - union two relations together.</w:t>
+      </w:r>
+    </w:p>
+    <w:p>
+      <w:pPr>
+        <w:pStyle w:val="NormalWeb"/>
+        <w:shd w:val="clear" w:color="auto" w:fill="FFFFFF"/>
+        <w:spacing w:before="280" w:line="360" w:lineRule="atLeast"/>
+        <w:rPr>
+          <w:rFonts w:ascii="Arial" w:hAnsi="Arial" w:cs="Arial"/>
+          <w:color w:val="000000"/>
+          <w:sz w:val="20"/>
+          <w:szCs w:val="20"/>
+        </w:rPr>
+      </w:pPr>
+      <w:proofErr w:type="gramStart"/>
+      <w:r>
+        <w:rPr>
+          <w:rFonts w:ascii="Arial" w:hAnsi="Arial" w:cs="Arial"/>
+          <w:color w:val="000000"/>
+          <w:sz w:val="20"/>
+          <w:szCs w:val="20"/>
+        </w:rPr>
+        <w:t>void</w:t>
+      </w:r>
+      <w:proofErr w:type="gramEnd"/>
+      <w:r>
+        <w:rPr>
+          <w:rFonts w:ascii="Arial" w:hAnsi="Arial" w:cs="Arial"/>
+          <w:color w:val="000000"/>
+          <w:sz w:val="20"/>
+          <w:szCs w:val="20"/>
+        </w:rPr>
+        <w:t xml:space="preserve"> </w:t>
+      </w:r>
+      <w:proofErr w:type="spellStart"/>
+      <w:r>
+        <w:rPr>
+          <w:rFonts w:ascii="Arial" w:hAnsi="Arial" w:cs="Arial"/>
+          <w:color w:val="000000"/>
+          <w:sz w:val="20"/>
+          <w:szCs w:val="20"/>
+        </w:rPr>
+        <w:t>differenceTwoRelation</w:t>
+      </w:r>
+      <w:proofErr w:type="spellEnd"/>
+      <w:r>
+        <w:rPr>
+          <w:rFonts w:ascii="Arial" w:hAnsi="Arial" w:cs="Arial"/>
+          <w:color w:val="000000"/>
+          <w:sz w:val="20"/>
+          <w:szCs w:val="20"/>
+        </w:rPr>
+        <w:t xml:space="preserve">( </w:t>
+      </w:r>
+      <w:proofErr w:type="spellStart"/>
+      <w:r>
+        <w:rPr>
+          <w:rFonts w:ascii="Arial" w:hAnsi="Arial" w:cs="Arial"/>
+          <w:color w:val="000000"/>
+          <w:sz w:val="20"/>
+          <w:szCs w:val="20"/>
+        </w:rPr>
+        <w:t>int</w:t>
+      </w:r>
+      <w:proofErr w:type="spellEnd"/>
+      <w:r>
+        <w:rPr>
+          <w:rFonts w:ascii="Arial" w:hAnsi="Arial" w:cs="Arial"/>
+          <w:color w:val="000000"/>
+          <w:sz w:val="20"/>
+          <w:szCs w:val="20"/>
+        </w:rPr>
+        <w:t xml:space="preserve"> </w:t>
+      </w:r>
+      <w:proofErr w:type="spellStart"/>
+      <w:r>
+        <w:rPr>
+          <w:rFonts w:ascii="Arial" w:hAnsi="Arial" w:cs="Arial"/>
+          <w:color w:val="000000"/>
+          <w:sz w:val="20"/>
+          <w:szCs w:val="20"/>
+        </w:rPr>
+        <w:t>relationA</w:t>
+      </w:r>
+      <w:proofErr w:type="spellEnd"/>
+      <w:r>
+        <w:rPr>
+          <w:rFonts w:ascii="Arial" w:hAnsi="Arial" w:cs="Arial"/>
+          <w:color w:val="000000"/>
+          <w:sz w:val="20"/>
+          <w:szCs w:val="20"/>
+        </w:rPr>
+        <w:t xml:space="preserve">, </w:t>
+      </w:r>
+      <w:proofErr w:type="spellStart"/>
+      <w:r>
+        <w:rPr>
+          <w:rFonts w:ascii="Arial" w:hAnsi="Arial" w:cs="Arial"/>
+          <w:color w:val="000000"/>
+          <w:sz w:val="20"/>
+          <w:szCs w:val="20"/>
+        </w:rPr>
+        <w:t>int</w:t>
+      </w:r>
+      <w:proofErr w:type="spellEnd"/>
+      <w:r>
+        <w:rPr>
+          <w:rFonts w:ascii="Arial" w:hAnsi="Arial" w:cs="Arial"/>
+          <w:color w:val="000000"/>
+          <w:sz w:val="20"/>
+          <w:szCs w:val="20"/>
+        </w:rPr>
+        <w:t xml:space="preserve"> </w:t>
+      </w:r>
+      <w:proofErr w:type="spellStart"/>
+      <w:r>
+        <w:rPr>
+          <w:rFonts w:ascii="Arial" w:hAnsi="Arial" w:cs="Arial"/>
+          <w:color w:val="000000"/>
+          <w:sz w:val="20"/>
+          <w:szCs w:val="20"/>
+        </w:rPr>
+        <w:t>relationB</w:t>
+      </w:r>
+      <w:proofErr w:type="spellEnd"/>
+      <w:r>
+        <w:rPr>
+          <w:rFonts w:ascii="Arial" w:hAnsi="Arial" w:cs="Arial"/>
+          <w:color w:val="000000"/>
+          <w:sz w:val="20"/>
+          <w:szCs w:val="20"/>
+        </w:rPr>
+        <w:t xml:space="preserve"> );</w:t>
+      </w:r>
+      <w:r>
+        <w:rPr>
+          <w:rFonts w:ascii="Arial" w:hAnsi="Arial" w:cs="Arial"/>
+          <w:color w:val="000000"/>
+          <w:sz w:val="20"/>
+          <w:szCs w:val="20"/>
+        </w:rPr>
+        <w:t xml:space="preserve"> - compute the difference of two relations.</w:t>
+      </w:r>
+    </w:p>
+    <w:p>
+      <w:pPr>
+        <w:pStyle w:val="NormalWeb"/>
+        <w:shd w:val="clear" w:color="auto" w:fill="FFFFFF"/>
+        <w:spacing w:before="280" w:line="360" w:lineRule="atLeast"/>
+        <w:rPr>
+          <w:rFonts w:ascii="Arial" w:hAnsi="Arial" w:cs="Arial"/>
+          <w:color w:val="000000"/>
+          <w:sz w:val="20"/>
+          <w:szCs w:val="20"/>
+        </w:rPr>
+      </w:pPr>
+      <w:proofErr w:type="gramStart"/>
+      <w:r>
+        <w:rPr>
+          <w:rFonts w:ascii="Arial" w:hAnsi="Arial" w:cs="Arial"/>
+          <w:color w:val="000000"/>
+          <w:sz w:val="20"/>
+          <w:szCs w:val="20"/>
+        </w:rPr>
+        <w:t>void</w:t>
+      </w:r>
+      <w:proofErr w:type="gramEnd"/>
+      <w:r>
+        <w:rPr>
+          <w:rFonts w:ascii="Arial" w:hAnsi="Arial" w:cs="Arial"/>
+          <w:color w:val="000000"/>
+          <w:sz w:val="20"/>
+          <w:szCs w:val="20"/>
+        </w:rPr>
+        <w:t xml:space="preserve"> </w:t>
+      </w:r>
+      <w:proofErr w:type="spellStart"/>
+      <w:r>
+        <w:rPr>
+          <w:rFonts w:ascii="Arial" w:hAnsi="Arial" w:cs="Arial"/>
+          <w:color w:val="000000"/>
+          <w:sz w:val="20"/>
+          <w:szCs w:val="20"/>
+        </w:rPr>
+        <w:t>crossProduct</w:t>
+      </w:r>
+      <w:proofErr w:type="spellEnd"/>
+      <w:r>
+        <w:rPr>
+          <w:rFonts w:ascii="Arial" w:hAnsi="Arial" w:cs="Arial"/>
+          <w:color w:val="000000"/>
+          <w:sz w:val="20"/>
+          <w:szCs w:val="20"/>
+        </w:rPr>
+        <w:t xml:space="preserve">( </w:t>
+      </w:r>
+      <w:proofErr w:type="spellStart"/>
+      <w:r>
+        <w:rPr>
+          <w:rFonts w:ascii="Arial" w:hAnsi="Arial" w:cs="Arial"/>
+          <w:color w:val="000000"/>
+          <w:sz w:val="20"/>
+          <w:szCs w:val="20"/>
+        </w:rPr>
+        <w:t>int</w:t>
+      </w:r>
+      <w:proofErr w:type="spellEnd"/>
+      <w:r>
+        <w:rPr>
+          <w:rFonts w:ascii="Arial" w:hAnsi="Arial" w:cs="Arial"/>
+          <w:color w:val="000000"/>
+          <w:sz w:val="20"/>
+          <w:szCs w:val="20"/>
+        </w:rPr>
+        <w:t xml:space="preserve"> </w:t>
+      </w:r>
+      <w:proofErr w:type="spellStart"/>
+      <w:r>
+        <w:rPr>
+          <w:rFonts w:ascii="Arial" w:hAnsi="Arial" w:cs="Arial"/>
+          <w:color w:val="000000"/>
+          <w:sz w:val="20"/>
+          <w:szCs w:val="20"/>
+        </w:rPr>
+        <w:t>relationA</w:t>
+      </w:r>
+      <w:proofErr w:type="spellEnd"/>
+      <w:r>
+        <w:rPr>
+          <w:rFonts w:ascii="Arial" w:hAnsi="Arial" w:cs="Arial"/>
+          <w:color w:val="000000"/>
+          <w:sz w:val="20"/>
+          <w:szCs w:val="20"/>
+        </w:rPr>
+        <w:t xml:space="preserve">, </w:t>
+      </w:r>
+      <w:proofErr w:type="spellStart"/>
+      <w:r>
+        <w:rPr>
+          <w:rFonts w:ascii="Arial" w:hAnsi="Arial" w:cs="Arial"/>
+          <w:color w:val="000000"/>
+          <w:sz w:val="20"/>
+          <w:szCs w:val="20"/>
+        </w:rPr>
+        <w:t>int</w:t>
+      </w:r>
+      <w:proofErr w:type="spellEnd"/>
+      <w:r>
+        <w:rPr>
+          <w:rFonts w:ascii="Arial" w:hAnsi="Arial" w:cs="Arial"/>
+          <w:color w:val="000000"/>
+          <w:sz w:val="20"/>
+          <w:szCs w:val="20"/>
+        </w:rPr>
+        <w:t xml:space="preserve"> </w:t>
+      </w:r>
+      <w:proofErr w:type="spellStart"/>
+      <w:r>
+        <w:rPr>
+          <w:rFonts w:ascii="Arial" w:hAnsi="Arial" w:cs="Arial"/>
+          <w:color w:val="000000"/>
+          <w:sz w:val="20"/>
+          <w:szCs w:val="20"/>
+        </w:rPr>
+        <w:t>relationB</w:t>
+      </w:r>
+      <w:proofErr w:type="spellEnd"/>
+      <w:r>
+        <w:rPr>
+          <w:rFonts w:ascii="Arial" w:hAnsi="Arial" w:cs="Arial"/>
+          <w:color w:val="000000"/>
+          <w:sz w:val="20"/>
+          <w:szCs w:val="20"/>
+        </w:rPr>
+        <w:t xml:space="preserve"> );</w:t>
+      </w:r>
+      <w:r>
+        <w:rPr>
+          <w:rFonts w:ascii="Arial" w:hAnsi="Arial" w:cs="Arial"/>
+          <w:color w:val="000000"/>
+          <w:sz w:val="20"/>
+          <w:szCs w:val="20"/>
+        </w:rPr>
+        <w:t xml:space="preserve"> - find the cross product of two relations.</w:t>
+      </w:r>
+    </w:p>
+    <w:p>
+      <w:pPr>
+        <w:pStyle w:val="NormalWeb"/>
+        <w:shd w:val="clear" w:color="auto" w:fill="FFFFFF"/>
+        <w:spacing w:before="280" w:line="360" w:lineRule="atLeast"/>
+        <w:rPr>
+          <w:rFonts w:ascii="Arial" w:hAnsi="Arial" w:cs="Arial"/>
+          <w:i/>
+          <w:color w:val="000000"/>
+          <w:sz w:val="20"/>
+          <w:szCs w:val="20"/>
+        </w:rPr>
+      </w:pPr>
+    </w:p>
+    <w:p>
+      <w:pPr>
+        <w:pStyle w:val="NormalWeb"/>
+        <w:shd w:val="clear" w:color="auto" w:fill="FFFFFF"/>
+        <w:spacing w:before="280" w:line="360" w:lineRule="atLeast"/>
+        <w:rPr>
+          <w:rFonts w:ascii="Arial" w:hAnsi="Arial" w:cs="Arial"/>
+          <w:b/>
+          <w:color w:val="000000"/>
+          <w:sz w:val="20"/>
+          <w:szCs w:val="20"/>
+        </w:rPr>
+      </w:pPr>
+      <w:r>
+        <w:rPr>
+          <w:rFonts w:ascii="Arial" w:hAnsi="Arial" w:cs="Arial"/>
+          <w:b/>
+          <w:color w:val="000000"/>
+          <w:sz w:val="20"/>
+          <w:szCs w:val="20"/>
+        </w:rPr>
+        <w:t>Relation:</w:t>
+      </w:r>
+    </w:p>
+    <w:p>
+      <w:pPr>
+        <w:pStyle w:val="NormalWeb"/>
+        <w:shd w:val="clear" w:color="auto" w:fill="FFFFFF"/>
+        <w:spacing w:before="280" w:line="360" w:lineRule="atLeast"/>
+        <w:rPr>
+          <w:rFonts w:ascii="Arial" w:hAnsi="Arial" w:cs="Arial"/>
+          <w:color w:val="000000"/>
+          <w:sz w:val="20"/>
+          <w:szCs w:val="20"/>
+        </w:rPr>
+      </w:pPr>
+      <w:r>
+        <w:rPr>
+          <w:rFonts w:ascii="Arial" w:hAnsi="Arial" w:cs="Arial"/>
+          <w:i/>
+          <w:color w:val="000000"/>
+          <w:sz w:val="20"/>
+          <w:szCs w:val="20"/>
+        </w:rPr>
+        <w:t>Usage:</w:t>
+      </w:r>
+      <w:r>
+        <w:rPr>
+          <w:rFonts w:ascii="Arial" w:hAnsi="Arial" w:cs="Arial"/>
+          <w:color w:val="000000"/>
+          <w:sz w:val="20"/>
+          <w:szCs w:val="20"/>
+        </w:rPr>
+        <w:t xml:space="preserve"> The database that we will construct is relation based. All of the information is stored in objects called relations, which are essentially tables. The purpose is just to have a place to store related information. For example, a relation could store a table of all teams in a league and the number of players, or the subscribers to a bank and their account balances.</w:t>
+      </w:r>
+    </w:p>
+    <w:p>
+      <w:pPr>
+        <w:pStyle w:val="NormalWeb"/>
+        <w:shd w:val="clear" w:color="auto" w:fill="FFFFFF"/>
+        <w:spacing w:before="280" w:line="360" w:lineRule="atLeast"/>
+        <w:rPr>
+          <w:rFonts w:ascii="Arial" w:hAnsi="Arial" w:cs="Arial"/>
+          <w:color w:val="000000"/>
+          <w:sz w:val="20"/>
+          <w:szCs w:val="20"/>
+        </w:rPr>
+      </w:pPr>
+      <w:r>
+        <w:rPr>
+          <w:rFonts w:ascii="Arial" w:hAnsi="Arial" w:cs="Arial"/>
+          <w:i/>
+          <w:color w:val="000000"/>
+          <w:sz w:val="20"/>
+          <w:szCs w:val="20"/>
+        </w:rPr>
+        <w:t>Configuration:</w:t>
+      </w:r>
+      <w:r>
+        <w:rPr>
+          <w:rFonts w:ascii="Arial" w:hAnsi="Arial" w:cs="Arial"/>
+          <w:color w:val="000000"/>
+          <w:sz w:val="20"/>
+          <w:szCs w:val="20"/>
+        </w:rPr>
+        <w:t xml:space="preserve"> A relation stores a table of values (stored as a vector of vectors), called </w:t>
+      </w:r>
+      <w:r>
+        <w:rPr>
+          <w:rFonts w:ascii="Arial" w:hAnsi="Arial" w:cs="Arial"/>
+          <w:i/>
+          <w:color w:val="000000"/>
+          <w:sz w:val="20"/>
+          <w:szCs w:val="20"/>
+        </w:rPr>
+        <w:t>entries</w:t>
+      </w:r>
+      <w:r>
+        <w:rPr>
+          <w:rFonts w:ascii="Arial" w:hAnsi="Arial" w:cs="Arial"/>
+          <w:color w:val="000000"/>
+          <w:sz w:val="20"/>
+          <w:szCs w:val="20"/>
+        </w:rPr>
+        <w:t>. The two types accepted by the database are integers and “</w:t>
+      </w:r>
+      <w:proofErr w:type="spellStart"/>
+      <w:r>
+        <w:rPr>
+          <w:rFonts w:ascii="Arial" w:hAnsi="Arial" w:cs="Arial"/>
+          <w:color w:val="000000"/>
+          <w:sz w:val="20"/>
+          <w:szCs w:val="20"/>
+        </w:rPr>
+        <w:t>varchars</w:t>
+      </w:r>
+      <w:proofErr w:type="spellEnd"/>
+      <w:r>
+        <w:rPr>
+          <w:rFonts w:ascii="Arial" w:hAnsi="Arial" w:cs="Arial"/>
+          <w:color w:val="000000"/>
+          <w:sz w:val="20"/>
+          <w:szCs w:val="20"/>
+        </w:rPr>
+        <w:t>,” or variable length strings for our purposes. This is the heart of a relation, however each column in the table, called attributes, also needs a title, as does the relation itself. Finally, when a relation is created it needs to get one or more keys which identify a tuple (a list of entries across a row) as unique. This will be stored as a vector of integers, which contain the indices of the key values.</w:t>
+      </w:r>
+    </w:p>
+    <w:p>
+      <w:pPr>
+        <w:pStyle w:val="NormalWeb"/>
+        <w:shd w:val="clear" w:color="auto" w:fill="FFFFFF"/>
+        <w:spacing w:before="280" w:line="360" w:lineRule="atLeast"/>
+        <w:rPr>
+          <w:rFonts w:ascii="Arial" w:hAnsi="Arial" w:cs="Arial"/>
+          <w:color w:val="000000"/>
+          <w:sz w:val="20"/>
+          <w:szCs w:val="20"/>
+        </w:rPr>
+      </w:pPr>
+      <w:r>
         <w:rPr>
           <w:noProof/>
         </w:rPr>
-      </w:pPr>
-    </w:p>
-    <w:p>
-      <w:pPr>
-        <w:pStyle w:val="NormalWeb"/>
-        <w:shd w:val="clear" w:color="auto" w:fill="FFFFFF"/>
-        <w:spacing w:before="280" w:line="360" w:lineRule="atLeast"/>
-        <w:rPr>
-          <w:rFonts w:ascii="Arial" w:hAnsi="Arial" w:cs="Arial"/>
-          <w:i/>
-          <w:color w:val="000000"/>
-          <w:sz w:val="20"/>
-          <w:szCs w:val="20"/>
-        </w:rPr>
-      </w:pPr>
-    </w:p>
-    <w:p>
-      <w:pPr>
-        <w:pStyle w:val="NormalWeb"/>
-        <w:shd w:val="clear" w:color="auto" w:fill="FFFFFF"/>
-        <w:spacing w:before="280" w:line="360" w:lineRule="atLeast"/>
-        <w:rPr>
-          <w:rFonts w:ascii="Arial" w:hAnsi="Arial" w:cs="Arial"/>
-          <w:i/>
-          <w:color w:val="000000"/>
-          <w:sz w:val="20"/>
-          <w:szCs w:val="20"/>
-        </w:rPr>
-      </w:pPr>
-    </w:p>
-    <w:p>
-      <w:pPr>
-        <w:pStyle w:val="NormalWeb"/>
-        <w:shd w:val="clear" w:color="auto" w:fill="FFFFFF"/>
-        <w:spacing w:before="280" w:line="360" w:lineRule="atLeast"/>
-        <w:rPr>
-          <w:rFonts w:ascii="Arial" w:hAnsi="Arial" w:cs="Arial"/>
-          <w:b/>
-          <w:color w:val="000000"/>
-          <w:sz w:val="20"/>
-          <w:szCs w:val="20"/>
-        </w:rPr>
-      </w:pPr>
-      <w:r>
-        <w:rPr>
-          <w:rFonts w:ascii="Arial" w:hAnsi="Arial" w:cs="Arial"/>
-          <w:b/>
-          <w:color w:val="000000"/>
-          <w:sz w:val="20"/>
-          <w:szCs w:val="20"/>
-        </w:rPr>
-        <w:t>Database:</w:t>
-      </w:r>
-    </w:p>
-    <w:p>
-      <w:pPr>
-        <w:pStyle w:val="NormalWeb"/>
-        <w:shd w:val="clear" w:color="auto" w:fill="FFFFFF"/>
-        <w:spacing w:before="280" w:line="360" w:lineRule="atLeast"/>
-        <w:rPr>
-          <w:rFonts w:ascii="Arial" w:hAnsi="Arial" w:cs="Arial"/>
-          <w:i/>
-          <w:color w:val="000000"/>
-          <w:sz w:val="20"/>
-          <w:szCs w:val="20"/>
-        </w:rPr>
-      </w:pPr>
-      <w:r>
-        <w:rPr>
-          <w:rFonts w:ascii="Arial" w:hAnsi="Arial" w:cs="Arial"/>
-          <w:i/>
-          <w:color w:val="000000"/>
-          <w:sz w:val="20"/>
-          <w:szCs w:val="20"/>
-        </w:rPr>
-        <w:t>Usage:</w:t>
-      </w:r>
-    </w:p>
-    <w:p>
-      <w:pPr>
-        <w:pStyle w:val="NormalWeb"/>
-        <w:shd w:val="clear" w:color="auto" w:fill="FFFFFF"/>
-        <w:spacing w:before="280" w:line="360" w:lineRule="atLeast"/>
-        <w:rPr>
-          <w:rFonts w:ascii="Arial" w:hAnsi="Arial" w:cs="Arial"/>
-          <w:i/>
-          <w:color w:val="000000"/>
-          <w:sz w:val="20"/>
-          <w:szCs w:val="20"/>
-        </w:rPr>
-      </w:pPr>
-      <w:r>
-        <w:rPr>
-          <w:rFonts w:ascii="Arial" w:hAnsi="Arial" w:cs="Arial"/>
-          <w:i/>
-          <w:color w:val="000000"/>
-          <w:sz w:val="20"/>
-          <w:szCs w:val="20"/>
-        </w:rPr>
-        <w:t>Configuration:</w:t>
-      </w:r>
-    </w:p>
-    <w:p>
-      <w:pPr>
-        <w:pStyle w:val="NormalWeb"/>
-        <w:shd w:val="clear" w:color="auto" w:fill="FFFFFF"/>
-        <w:spacing w:before="280" w:line="360" w:lineRule="atLeast"/>
-        <w:rPr>
-          <w:rFonts w:ascii="Arial" w:hAnsi="Arial" w:cs="Arial"/>
-          <w:i/>
-          <w:color w:val="000000"/>
-          <w:sz w:val="20"/>
-          <w:szCs w:val="20"/>
-        </w:rPr>
-      </w:pPr>
-      <w:r>
-        <w:rPr>
-          <w:rFonts w:ascii="Arial" w:hAnsi="Arial" w:cs="Arial"/>
-          <w:i/>
-          <w:color w:val="000000"/>
-          <w:sz w:val="20"/>
-          <w:szCs w:val="20"/>
-        </w:rPr>
-        <w:t>Model:</w:t>
-      </w:r>
-    </w:p>
-    <w:p>
-      <w:pPr>
-        <w:pStyle w:val="NormalWeb"/>
-        <w:shd w:val="clear" w:color="auto" w:fill="FFFFFF"/>
-        <w:spacing w:before="280" w:line="360" w:lineRule="atLeast"/>
-        <w:rPr>
-          <w:rFonts w:ascii="Arial" w:hAnsi="Arial" w:cs="Arial"/>
-          <w:i/>
-          <w:color w:val="000000"/>
-          <w:sz w:val="20"/>
-          <w:szCs w:val="20"/>
-        </w:rPr>
-      </w:pPr>
-      <w:r>
-        <w:rPr>
-          <w:rFonts w:ascii="Arial" w:hAnsi="Arial" w:cs="Arial"/>
-          <w:i/>
-          <w:color w:val="000000"/>
-          <w:sz w:val="20"/>
-          <w:szCs w:val="20"/>
-        </w:rPr>
-        <w:t>Interaction:</w:t>
-      </w:r>
-    </w:p>
-    <w:p>
-      <w:pPr>
-        <w:pStyle w:val="NormalWeb"/>
-        <w:shd w:val="clear" w:color="auto" w:fill="FFFFFF"/>
-        <w:spacing w:before="280" w:line="360" w:lineRule="atLeast"/>
-        <w:rPr>
-          <w:rFonts w:ascii="Arial" w:hAnsi="Arial" w:cs="Arial"/>
-          <w:i/>
-          <w:color w:val="000000"/>
-          <w:sz w:val="20"/>
-          <w:szCs w:val="20"/>
-        </w:rPr>
-      </w:pPr>
-    </w:p>
-    <w:p>
-      <w:pPr>
-        <w:pStyle w:val="NormalWeb"/>
-        <w:shd w:val="clear" w:color="auto" w:fill="FFFFFF"/>
-        <w:spacing w:before="280" w:line="360" w:lineRule="atLeast"/>
-        <w:rPr>
-          <w:rFonts w:ascii="Arial" w:hAnsi="Arial" w:cs="Arial"/>
-          <w:b/>
-          <w:color w:val="000000"/>
-          <w:sz w:val="20"/>
-          <w:szCs w:val="20"/>
-        </w:rPr>
-      </w:pPr>
-      <w:r>
-        <w:rPr>
-          <w:rFonts w:ascii="Arial" w:hAnsi="Arial" w:cs="Arial"/>
-          <w:b/>
-          <w:color w:val="000000"/>
-          <w:sz w:val="20"/>
-          <w:szCs w:val="20"/>
-        </w:rPr>
         <w:lastRenderedPageBreak/>
-        <w:t>Relation:</w:t>
-      </w:r>
-    </w:p>
-    <w:p>
-      <w:pPr>
-        <w:pStyle w:val="NormalWeb"/>
-        <w:shd w:val="clear" w:color="auto" w:fill="FFFFFF"/>
-        <w:spacing w:before="280" w:line="360" w:lineRule="atLeast"/>
-        <w:rPr>
-          <w:rFonts w:ascii="Arial" w:hAnsi="Arial" w:cs="Arial"/>
-          <w:color w:val="000000"/>
-          <w:sz w:val="20"/>
-          <w:szCs w:val="20"/>
-        </w:rPr>
-      </w:pPr>
-      <w:r>
-        <w:rPr>
-          <w:rFonts w:ascii="Arial" w:hAnsi="Arial" w:cs="Arial"/>
-          <w:i/>
-          <w:color w:val="000000"/>
-          <w:sz w:val="20"/>
-          <w:szCs w:val="20"/>
-        </w:rPr>
-        <w:t>Usage:</w:t>
-      </w:r>
-      <w:r>
-        <w:rPr>
-          <w:rFonts w:ascii="Arial" w:hAnsi="Arial" w:cs="Arial"/>
-          <w:color w:val="000000"/>
-          <w:sz w:val="20"/>
-          <w:szCs w:val="20"/>
-        </w:rPr>
-        <w:t xml:space="preserve"> The database that we will construct is relation based. All of the information is stored in objects called relations, which are essentially tables. The purpose is just to have a place to store related information. For example, a relation could store a table of all teams in a league and the number of players, or the subscribers to a bank and their account balances.</w:t>
-      </w:r>
-    </w:p>
-    <w:p>
-      <w:pPr>
-        <w:pStyle w:val="NormalWeb"/>
-        <w:shd w:val="clear" w:color="auto" w:fill="FFFFFF"/>
-        <w:spacing w:before="280" w:line="360" w:lineRule="atLeast"/>
-        <w:rPr>
-          <w:rFonts w:ascii="Arial" w:hAnsi="Arial" w:cs="Arial"/>
-          <w:color w:val="000000"/>
-          <w:sz w:val="20"/>
-          <w:szCs w:val="20"/>
-        </w:rPr>
-      </w:pPr>
-      <w:r>
-        <w:rPr>
-          <w:rFonts w:ascii="Arial" w:hAnsi="Arial" w:cs="Arial"/>
-          <w:i/>
-          <w:color w:val="000000"/>
-          <w:sz w:val="20"/>
-          <w:szCs w:val="20"/>
-        </w:rPr>
-        <w:t>Configuration:</w:t>
-      </w:r>
-      <w:r>
-        <w:rPr>
-          <w:rFonts w:ascii="Arial" w:hAnsi="Arial" w:cs="Arial"/>
-          <w:color w:val="000000"/>
-          <w:sz w:val="20"/>
-          <w:szCs w:val="20"/>
-        </w:rPr>
-        <w:t xml:space="preserve"> A relation stores a table of values (stored as a vector of vectors), called </w:t>
-      </w:r>
-      <w:r>
-        <w:rPr>
-          <w:rFonts w:ascii="Arial" w:hAnsi="Arial" w:cs="Arial"/>
-          <w:i/>
-          <w:color w:val="000000"/>
-          <w:sz w:val="20"/>
-          <w:szCs w:val="20"/>
-        </w:rPr>
-        <w:t>entries</w:t>
-      </w:r>
-      <w:r>
-        <w:rPr>
-          <w:rFonts w:ascii="Arial" w:hAnsi="Arial" w:cs="Arial"/>
-          <w:color w:val="000000"/>
-          <w:sz w:val="20"/>
-          <w:szCs w:val="20"/>
-        </w:rPr>
-        <w:t>. The two types accepted by the database are integers and “</w:t>
-      </w:r>
-      <w:proofErr w:type="spellStart"/>
-      <w:r>
-        <w:rPr>
-          <w:rFonts w:ascii="Arial" w:hAnsi="Arial" w:cs="Arial"/>
-          <w:color w:val="000000"/>
-          <w:sz w:val="20"/>
-          <w:szCs w:val="20"/>
-        </w:rPr>
-        <w:t>varchars</w:t>
-      </w:r>
-      <w:proofErr w:type="spellEnd"/>
-      <w:r>
-        <w:rPr>
-          <w:rFonts w:ascii="Arial" w:hAnsi="Arial" w:cs="Arial"/>
-          <w:color w:val="000000"/>
-          <w:sz w:val="20"/>
-          <w:szCs w:val="20"/>
-        </w:rPr>
-        <w:t xml:space="preserve">,” or variable length strings for our purposes. This is the heart of a </w:t>
-      </w:r>
-      <w:proofErr w:type="gramStart"/>
-      <w:r>
-        <w:rPr>
-          <w:rFonts w:ascii="Arial" w:hAnsi="Arial" w:cs="Arial"/>
-          <w:color w:val="000000"/>
-          <w:sz w:val="20"/>
-          <w:szCs w:val="20"/>
-        </w:rPr>
-        <w:t>relation,</w:t>
-      </w:r>
-      <w:proofErr w:type="gramEnd"/>
-      <w:r>
-        <w:rPr>
-          <w:rFonts w:ascii="Arial" w:hAnsi="Arial" w:cs="Arial"/>
-          <w:color w:val="000000"/>
-          <w:sz w:val="20"/>
-          <w:szCs w:val="20"/>
-        </w:rPr>
-        <w:t xml:space="preserve"> however each column in the table, called attributes, also needs a title, as does the relation itself. Finally, when a relation is created it needs to get one or more keys which identify a tuple (a list of entries across a row) as unique. This will be stored as a vector of integers, which contain the indices of the key values.</w:t>
-      </w:r>
-    </w:p>
-    <w:p>
-      <w:pPr>
-        <w:pStyle w:val="NormalWeb"/>
-        <w:shd w:val="clear" w:color="auto" w:fill="FFFFFF"/>
-        <w:spacing w:before="280" w:line="360" w:lineRule="atLeast"/>
-        <w:rPr>
-          <w:rFonts w:ascii="Arial" w:hAnsi="Arial" w:cs="Arial"/>
-          <w:color w:val="000000"/>
-          <w:sz w:val="20"/>
-          <w:szCs w:val="20"/>
-        </w:rPr>
-      </w:pPr>
-      <w:r>
-        <w:rPr>
-          <w:noProof/>
-        </w:rPr>
         <w:drawing>
-          <wp:anchor distT="0" distB="0" distL="114300" distR="114300" simplePos="0" relativeHeight="251660800" behindDoc="0" locked="0" layoutInCell="1" allowOverlap="1" wp14:anchorId="30B43367" wp14:editId="0C24C59F">
+          <wp:anchor distT="0" distB="0" distL="114300" distR="114300" simplePos="0" relativeHeight="251655680" behindDoc="0" locked="0" layoutInCell="1" allowOverlap="1" wp14:anchorId="30B43367" wp14:editId="0C24C59F">
             <wp:simplePos x="0" y="0"/>
             <wp:positionH relativeFrom="column">
               <wp:posOffset>3962400</wp:posOffset>
@@ -2086,7 +3549,7 @@
                     <pic:cNvPicPr/>
                   </pic:nvPicPr>
                   <pic:blipFill rotWithShape="1">
-                    <a:blip r:embed="rId11">
+                    <a:blip r:embed="rId10">
                       <a:extLst>
                         <a:ext uri="{28A0092B-C50C-407E-A947-70E740481C1C}">
                           <a14:useLocalDpi xmlns:a14="http://schemas.microsoft.com/office/drawing/2010/main" val="0"/>
@@ -2125,7 +3588,209 @@
           </wp:anchor>
         </w:drawing>
       </w:r>
+      <w:proofErr w:type="gramStart"/>
+      <w:r>
+        <w:rPr>
+          <w:rFonts w:ascii="Arial" w:hAnsi="Arial" w:cs="Arial"/>
+          <w:color w:val="000000"/>
+          <w:sz w:val="20"/>
+          <w:szCs w:val="20"/>
+        </w:rPr>
+        <w:t>i</w:t>
+      </w:r>
+      <w:r>
+        <w:rPr>
+          <w:rFonts w:ascii="Arial" w:hAnsi="Arial" w:cs="Arial"/>
+          <w:color w:val="000000"/>
+          <w:sz w:val="20"/>
+          <w:szCs w:val="20"/>
+        </w:rPr>
+        <w:t>.</w:t>
+      </w:r>
+      <w:r>
+        <w:rPr>
+          <w:rFonts w:ascii="Arial" w:hAnsi="Arial" w:cs="Arial"/>
+          <w:color w:val="000000"/>
+          <w:sz w:val="20"/>
+          <w:szCs w:val="20"/>
+        </w:rPr>
+        <w:t>e</w:t>
+      </w:r>
+      <w:proofErr w:type="gramEnd"/>
+      <w:r>
+        <w:rPr>
+          <w:rFonts w:ascii="Arial" w:hAnsi="Arial" w:cs="Arial"/>
+          <w:color w:val="000000"/>
+          <w:sz w:val="20"/>
+          <w:szCs w:val="20"/>
+        </w:rPr>
+        <w:t xml:space="preserve">. Relation(vector&lt;String&gt; attributes, vector&lt;int&gt; </w:t>
+      </w:r>
+      <w:r>
+        <w:rPr>
+          <w:rFonts w:ascii="Arial" w:hAnsi="Arial" w:cs="Arial"/>
+          <w:color w:val="000000"/>
+          <w:sz w:val="20"/>
+          <w:szCs w:val="20"/>
+        </w:rPr>
+        <w:t>indices</w:t>
+      </w:r>
+      <w:r>
+        <w:rPr>
+          <w:rFonts w:ascii="Arial" w:hAnsi="Arial" w:cs="Arial"/>
+          <w:color w:val="000000"/>
+          <w:sz w:val="20"/>
+          <w:szCs w:val="20"/>
+        </w:rPr>
+        <w:t>);</w:t>
+      </w:r>
+    </w:p>
+    <w:p>
+      <w:pPr>
+        <w:pStyle w:val="NormalWeb"/>
+        <w:shd w:val="clear" w:color="auto" w:fill="FFFFFF"/>
+        <w:spacing w:before="280" w:line="360" w:lineRule="atLeast"/>
+        <w:rPr>
+          <w:rFonts w:ascii="Arial" w:hAnsi="Arial" w:cs="Arial"/>
+          <w:color w:val="000000"/>
+          <w:sz w:val="20"/>
+          <w:szCs w:val="20"/>
+        </w:rPr>
+      </w:pPr>
+    </w:p>
+    <w:p>
+      <w:pPr>
+        <w:pStyle w:val="NormalWeb"/>
+        <w:shd w:val="clear" w:color="auto" w:fill="FFFFFF"/>
+        <w:spacing w:before="280" w:line="360" w:lineRule="atLeast"/>
+        <w:rPr>
+          <w:rFonts w:ascii="Arial" w:hAnsi="Arial" w:cs="Arial"/>
+          <w:color w:val="000000"/>
+          <w:sz w:val="20"/>
+          <w:szCs w:val="20"/>
+        </w:rPr>
+      </w:pPr>
+      <w:r>
+        <w:rPr>
+          <w:rFonts w:ascii="Arial" w:hAnsi="Arial" w:cs="Arial"/>
+          <w:i/>
+          <w:color w:val="000000"/>
+          <w:sz w:val="20"/>
+          <w:szCs w:val="20"/>
+        </w:rPr>
+        <w:t>Interaction:</w:t>
+      </w:r>
+      <w:r>
+        <w:rPr>
+          <w:rFonts w:ascii="Arial" w:hAnsi="Arial" w:cs="Arial"/>
+          <w:color w:val="000000"/>
+          <w:sz w:val="20"/>
+          <w:szCs w:val="20"/>
+        </w:rPr>
+        <w:t xml:space="preserve"> Our relation has a fairly low level design.</w:t>
+      </w:r>
+      <w:r>
+        <w:rPr>
+          <w:rFonts w:ascii="Arial" w:hAnsi="Arial" w:cs="Arial"/>
+          <w:color w:val="000000"/>
+          <w:sz w:val="20"/>
+          <w:szCs w:val="20"/>
+        </w:rPr>
+        <w:t xml:space="preserve"> All a relation does is store the information in an organized manner, and return it when and how the database asks. </w:t>
+      </w:r>
+      <w:r>
+        <w:rPr>
+          <w:rFonts w:ascii="Arial" w:hAnsi="Arial" w:cs="Arial"/>
+          <w:color w:val="000000"/>
+          <w:sz w:val="20"/>
+          <w:szCs w:val="20"/>
+        </w:rPr>
+        <w:t xml:space="preserve"> The planned functions are:</w:t>
+      </w:r>
+    </w:p>
+    <w:p>
+      <w:pPr>
+        <w:pStyle w:val="NormalWeb"/>
+        <w:shd w:val="clear" w:color="auto" w:fill="FFFFFF"/>
+        <w:spacing w:before="280" w:line="360" w:lineRule="atLeast"/>
+        <w:rPr>
+          <w:rFonts w:ascii="Arial" w:hAnsi="Arial" w:cs="Arial"/>
+          <w:color w:val="000000"/>
+          <w:sz w:val="20"/>
+          <w:szCs w:val="20"/>
+        </w:rPr>
+      </w:pPr>
+      <w:proofErr w:type="gramStart"/>
+      <w:r>
+        <w:rPr>
+          <w:rFonts w:ascii="Arial" w:hAnsi="Arial" w:cs="Arial"/>
+          <w:color w:val="000000"/>
+          <w:sz w:val="20"/>
+          <w:szCs w:val="20"/>
+        </w:rPr>
+        <w:t>vector&lt;</w:t>
+      </w:r>
+      <w:proofErr w:type="gramEnd"/>
+      <w:r>
+        <w:rPr>
+          <w:rFonts w:ascii="Arial" w:hAnsi="Arial" w:cs="Arial"/>
+          <w:color w:val="000000"/>
+          <w:sz w:val="20"/>
+          <w:szCs w:val="20"/>
+        </w:rPr>
+        <w:t xml:space="preserve">String&gt; </w:t>
+      </w:r>
       <w:proofErr w:type="spellStart"/>
+      <w:r>
+        <w:rPr>
+          <w:rFonts w:ascii="Arial" w:hAnsi="Arial" w:cs="Arial"/>
+          <w:color w:val="000000"/>
+          <w:sz w:val="20"/>
+          <w:szCs w:val="20"/>
+        </w:rPr>
+        <w:t>getAttributes</w:t>
+      </w:r>
+      <w:proofErr w:type="spellEnd"/>
+      <w:r>
+        <w:rPr>
+          <w:rFonts w:ascii="Arial" w:hAnsi="Arial" w:cs="Arial"/>
+          <w:color w:val="000000"/>
+          <w:sz w:val="20"/>
+          <w:szCs w:val="20"/>
+        </w:rPr>
+        <w:t>(); - returns all of the attributes in a vector of strings. The purpose of this is to find the numerical index behind a property. For example, if a user is looking to compare something by age, we want the ‘age’ attribute column, but more</w:t>
+      </w:r>
+      <w:r>
+        <w:rPr>
+          <w:rFonts w:ascii="Arial" w:hAnsi="Arial" w:cs="Arial"/>
+          <w:color w:val="000000"/>
+          <w:sz w:val="20"/>
+          <w:szCs w:val="20"/>
+        </w:rPr>
+        <w:t xml:space="preserve"> </w:t>
+      </w:r>
+      <w:r>
+        <w:rPr>
+          <w:rFonts w:ascii="Arial" w:hAnsi="Arial" w:cs="Arial"/>
+          <w:color w:val="000000"/>
+          <w:sz w:val="20"/>
+          <w:szCs w:val="20"/>
+        </w:rPr>
+        <w:t>so, we want the index of that column in the table.</w:t>
+      </w:r>
+    </w:p>
+    <w:p>
+      <w:pPr>
+        <w:pStyle w:val="NormalWeb"/>
+        <w:shd w:val="clear" w:color="auto" w:fill="FFFFFF"/>
+        <w:spacing w:before="280" w:line="360" w:lineRule="atLeast"/>
+        <w:rPr>
+          <w:rFonts w:ascii="Arial" w:hAnsi="Arial" w:cs="Arial"/>
+          <w:color w:val="000000"/>
+          <w:sz w:val="20"/>
+          <w:szCs w:val="20"/>
+        </w:rPr>
+      </w:pPr>
       <w:proofErr w:type="gramStart"/>
       <w:r>
         <w:rPr>
@@ -2134,9 +3799,70 @@
           <w:sz w:val="20"/>
           <w:szCs w:val="20"/>
         </w:rPr>
-        <w:t>ie</w:t>
+        <w:t>vector&lt;</w:t>
+      </w:r>
+      <w:proofErr w:type="gramEnd"/>
+      <w:r>
+        <w:rPr>
+          <w:rFonts w:ascii="Arial" w:hAnsi="Arial" w:cs="Arial"/>
+          <w:color w:val="000000"/>
+          <w:sz w:val="20"/>
+          <w:szCs w:val="20"/>
+        </w:rPr>
+        <w:t xml:space="preserve">vector&lt;Entry&gt;&gt; </w:t>
+      </w:r>
+      <w:proofErr w:type="spellStart"/>
+      <w:r>
+        <w:rPr>
+          <w:rFonts w:ascii="Arial" w:hAnsi="Arial" w:cs="Arial"/>
+          <w:color w:val="000000"/>
+          <w:sz w:val="20"/>
+          <w:szCs w:val="20"/>
+        </w:rPr>
+        <w:t>getEntries</w:t>
       </w:r>
       <w:proofErr w:type="spellEnd"/>
+      <w:r>
+        <w:rPr>
+          <w:rFonts w:ascii="Arial" w:hAnsi="Arial" w:cs="Arial"/>
+          <w:color w:val="000000"/>
+          <w:sz w:val="20"/>
+          <w:szCs w:val="20"/>
+        </w:rPr>
+        <w:t xml:space="preserve">(); </w:t>
+      </w:r>
+      <w:r>
+        <w:rPr>
+          <w:rFonts w:ascii="Arial" w:hAnsi="Arial" w:cs="Arial"/>
+          <w:color w:val="000000"/>
+          <w:sz w:val="20"/>
+          <w:szCs w:val="20"/>
+        </w:rPr>
+        <w:t xml:space="preserve">- returns like table itself. There are some operations in the database which require a search through all of the entries in a relation. </w:t>
+      </w:r>
+    </w:p>
+    <w:p>
+      <w:pPr>
+        <w:pStyle w:val="NormalWeb"/>
+        <w:shd w:val="clear" w:color="auto" w:fill="FFFFFF"/>
+        <w:spacing w:before="280" w:line="360" w:lineRule="atLeast"/>
+        <w:rPr>
+          <w:rFonts w:ascii="Arial" w:hAnsi="Arial" w:cs="Arial"/>
+          <w:color w:val="000000"/>
+          <w:sz w:val="20"/>
+          <w:szCs w:val="20"/>
+        </w:rPr>
+      </w:pPr>
+      <w:proofErr w:type="gramStart"/>
+      <w:r>
+        <w:rPr>
+          <w:rFonts w:ascii="Arial" w:hAnsi="Arial" w:cs="Arial"/>
+          <w:color w:val="000000"/>
+          <w:sz w:val="20"/>
+          <w:szCs w:val="20"/>
+        </w:rPr>
+        <w:t>vector&lt;</w:t>
+      </w:r>
       <w:proofErr w:type="gramEnd"/>
       <w:r>
         <w:rPr>
@@ -2145,8 +3871,61 @@
           <w:sz w:val="20"/>
           <w:szCs w:val="20"/>
         </w:rPr>
-        <w:t xml:space="preserve">. </w:t>
-      </w:r>
+        <w:t xml:space="preserve">Entry&gt; </w:t>
+      </w:r>
+      <w:proofErr w:type="spellStart"/>
+      <w:r>
+        <w:rPr>
+          <w:rFonts w:ascii="Arial" w:hAnsi="Arial" w:cs="Arial"/>
+          <w:color w:val="000000"/>
+          <w:sz w:val="20"/>
+          <w:szCs w:val="20"/>
+        </w:rPr>
+        <w:t>getRow</w:t>
+      </w:r>
+      <w:proofErr w:type="spellEnd"/>
+      <w:r>
+        <w:rPr>
+          <w:rFonts w:ascii="Arial" w:hAnsi="Arial" w:cs="Arial"/>
+          <w:color w:val="000000"/>
+          <w:sz w:val="20"/>
+          <w:szCs w:val="20"/>
+        </w:rPr>
+        <w:t>(</w:t>
+      </w:r>
+      <w:proofErr w:type="spellStart"/>
+      <w:r>
+        <w:rPr>
+          <w:rFonts w:ascii="Arial" w:hAnsi="Arial" w:cs="Arial"/>
+          <w:color w:val="000000"/>
+          <w:sz w:val="20"/>
+          <w:szCs w:val="20"/>
+        </w:rPr>
+        <w:t>int</w:t>
+      </w:r>
+      <w:proofErr w:type="spellEnd"/>
+      <w:r>
+        <w:rPr>
+          <w:rFonts w:ascii="Arial" w:hAnsi="Arial" w:cs="Arial"/>
+          <w:color w:val="000000"/>
+          <w:sz w:val="20"/>
+          <w:szCs w:val="20"/>
+        </w:rPr>
+        <w:t xml:space="preserve"> index); - returns one row (specified by index)</w:t>
+      </w:r>
+    </w:p>
+    <w:p>
+      <w:pPr>
+        <w:pStyle w:val="NormalWeb"/>
+        <w:shd w:val="clear" w:color="auto" w:fill="FFFFFF"/>
+        <w:spacing w:before="280" w:line="360" w:lineRule="atLeast"/>
+        <w:rPr>
+          <w:rFonts w:ascii="Arial" w:hAnsi="Arial" w:cs="Arial"/>
+          <w:color w:val="000000"/>
+          <w:sz w:val="20"/>
+          <w:szCs w:val="20"/>
+        </w:rPr>
+      </w:pPr>
       <w:proofErr w:type="gramStart"/>
       <w:r>
         <w:rPr>
@@ -2155,7 +3934,7 @@
           <w:sz w:val="20"/>
           <w:szCs w:val="20"/>
         </w:rPr>
-        <w:t>Relation(</w:t>
+        <w:t>void</w:t>
       </w:r>
       <w:proofErr w:type="gramEnd"/>
       <w:r>
@@ -2165,53 +3944,34 @@
           <w:sz w:val="20"/>
           <w:szCs w:val="20"/>
         </w:rPr>
-        <w:t xml:space="preserve">vector&lt;String&gt; attributes, vector&lt;int&gt; </w:t>
-      </w:r>
-      <w:r>
-        <w:rPr>
-          <w:rFonts w:ascii="Arial" w:hAnsi="Arial" w:cs="Arial"/>
-          <w:color w:val="000000"/>
-          <w:sz w:val="20"/>
-          <w:szCs w:val="20"/>
-        </w:rPr>
-        <w:t>indices</w:t>
-      </w:r>
-      <w:r>
-        <w:rPr>
-          <w:rFonts w:ascii="Arial" w:hAnsi="Arial" w:cs="Arial"/>
-          <w:color w:val="000000"/>
-          <w:sz w:val="20"/>
-          <w:szCs w:val="20"/>
-        </w:rPr>
-        <w:t>);</w:t>
-      </w:r>
-    </w:p>
-    <w:p>
-      <w:pPr>
-        <w:pStyle w:val="NormalWeb"/>
-        <w:shd w:val="clear" w:color="auto" w:fill="FFFFFF"/>
-        <w:spacing w:before="280" w:line="360" w:lineRule="atLeast"/>
-        <w:rPr>
-          <w:rFonts w:ascii="Arial" w:hAnsi="Arial" w:cs="Arial"/>
-          <w:color w:val="000000"/>
-          <w:sz w:val="20"/>
-          <w:szCs w:val="20"/>
-        </w:rPr>
-      </w:pPr>
-    </w:p>
-    <w:p>
-      <w:pPr>
-        <w:pStyle w:val="NormalWeb"/>
-        <w:shd w:val="clear" w:color="auto" w:fill="FFFFFF"/>
-        <w:spacing w:before="280" w:line="360" w:lineRule="atLeast"/>
-        <w:rPr>
-          <w:rFonts w:ascii="Arial" w:hAnsi="Arial" w:cs="Arial"/>
-          <w:color w:val="000000"/>
-          <w:sz w:val="20"/>
-          <w:szCs w:val="20"/>
-        </w:rPr>
-      </w:pPr>
-      <w:r>
+        <w:t xml:space="preserve"> </w:t>
+      </w:r>
+      <w:proofErr w:type="spellStart"/>
+      <w:r>
+        <w:rPr>
+          <w:rFonts w:ascii="Arial" w:hAnsi="Arial" w:cs="Arial"/>
+          <w:color w:val="000000"/>
+          <w:sz w:val="20"/>
+          <w:szCs w:val="20"/>
+        </w:rPr>
+        <w:t>addRow</w:t>
+      </w:r>
+      <w:proofErr w:type="spellEnd"/>
+      <w:r>
+        <w:rPr>
+          <w:rFonts w:ascii="Arial" w:hAnsi="Arial" w:cs="Arial"/>
+          <w:color w:val="000000"/>
+          <w:sz w:val="20"/>
+          <w:szCs w:val="20"/>
+        </w:rPr>
+        <w:t>(vector&lt;Entry&gt; row); - adds the row to the table</w:t>
+      </w:r>
+    </w:p>
+    <w:p>
+      <w:pPr>
+        <w:pStyle w:val="NormalWeb"/>
+        <w:shd w:val="clear" w:color="auto" w:fill="FFFFFF"/>
+        <w:spacing w:before="280" w:line="360" w:lineRule="atLeast"/>
         <w:rPr>
           <w:rFonts w:ascii="Arial" w:hAnsi="Arial" w:cs="Arial"/>
           <w:i/>
@@ -2219,287 +3979,6 @@
           <w:sz w:val="20"/>
           <w:szCs w:val="20"/>
         </w:rPr>
-        <w:t>Interaction:</w:t>
-      </w:r>
-      <w:r>
-        <w:rPr>
-          <w:rFonts w:ascii="Arial" w:hAnsi="Arial" w:cs="Arial"/>
-          <w:color w:val="000000"/>
-          <w:sz w:val="20"/>
-          <w:szCs w:val="20"/>
-        </w:rPr>
-        <w:t xml:space="preserve"> Our relation has a fairly low level design.</w:t>
-      </w:r>
-      <w:r>
-        <w:rPr>
-          <w:rFonts w:ascii="Arial" w:hAnsi="Arial" w:cs="Arial"/>
-          <w:color w:val="000000"/>
-          <w:sz w:val="20"/>
-          <w:szCs w:val="20"/>
-        </w:rPr>
-        <w:t xml:space="preserve"> All a relation does is store the information in an organized manner, and return it when and how the database asks. </w:t>
-      </w:r>
-      <w:r>
-        <w:rPr>
-          <w:rFonts w:ascii="Arial" w:hAnsi="Arial" w:cs="Arial"/>
-          <w:color w:val="000000"/>
-          <w:sz w:val="20"/>
-          <w:szCs w:val="20"/>
-        </w:rPr>
-        <w:t xml:space="preserve"> The planned functions are:</w:t>
-      </w:r>
-    </w:p>
-    <w:p>
-      <w:pPr>
-        <w:pStyle w:val="NormalWeb"/>
-        <w:shd w:val="clear" w:color="auto" w:fill="FFFFFF"/>
-        <w:spacing w:before="280" w:line="360" w:lineRule="atLeast"/>
-        <w:rPr>
-          <w:rFonts w:ascii="Arial" w:hAnsi="Arial" w:cs="Arial"/>
-          <w:color w:val="000000"/>
-          <w:sz w:val="20"/>
-          <w:szCs w:val="20"/>
-        </w:rPr>
-      </w:pPr>
-      <w:proofErr w:type="gramStart"/>
-      <w:r>
-        <w:rPr>
-          <w:rFonts w:ascii="Arial" w:hAnsi="Arial" w:cs="Arial"/>
-          <w:color w:val="000000"/>
-          <w:sz w:val="20"/>
-          <w:szCs w:val="20"/>
-        </w:rPr>
-        <w:t>vector&lt;</w:t>
-      </w:r>
-      <w:proofErr w:type="gramEnd"/>
-      <w:r>
-        <w:rPr>
-          <w:rFonts w:ascii="Arial" w:hAnsi="Arial" w:cs="Arial"/>
-          <w:color w:val="000000"/>
-          <w:sz w:val="20"/>
-          <w:szCs w:val="20"/>
-        </w:rPr>
-        <w:t xml:space="preserve">String&gt; </w:t>
-      </w:r>
-      <w:proofErr w:type="spellStart"/>
-      <w:r>
-        <w:rPr>
-          <w:rFonts w:ascii="Arial" w:hAnsi="Arial" w:cs="Arial"/>
-          <w:color w:val="000000"/>
-          <w:sz w:val="20"/>
-          <w:szCs w:val="20"/>
-        </w:rPr>
-        <w:t>getAttributes</w:t>
-      </w:r>
-      <w:proofErr w:type="spellEnd"/>
-      <w:r>
-        <w:rPr>
-          <w:rFonts w:ascii="Arial" w:hAnsi="Arial" w:cs="Arial"/>
-          <w:color w:val="000000"/>
-          <w:sz w:val="20"/>
-          <w:szCs w:val="20"/>
-        </w:rPr>
-        <w:t>(); - returns all of the attributes in a vector of strings. The purpose of this is to find the numerical index behind a property. For example, if a user is looking to compare something by age, we want the ‘age’ attribute column, but more</w:t>
-      </w:r>
-      <w:r>
-        <w:rPr>
-          <w:rFonts w:ascii="Arial" w:hAnsi="Arial" w:cs="Arial"/>
-          <w:color w:val="000000"/>
-          <w:sz w:val="20"/>
-          <w:szCs w:val="20"/>
-        </w:rPr>
-        <w:t xml:space="preserve"> </w:t>
-      </w:r>
-      <w:r>
-        <w:rPr>
-          <w:rFonts w:ascii="Arial" w:hAnsi="Arial" w:cs="Arial"/>
-          <w:color w:val="000000"/>
-          <w:sz w:val="20"/>
-          <w:szCs w:val="20"/>
-        </w:rPr>
-        <w:t>so, we want the index of that column in the table.</w:t>
-      </w:r>
-    </w:p>
-    <w:p>
-      <w:pPr>
-        <w:pStyle w:val="NormalWeb"/>
-        <w:shd w:val="clear" w:color="auto" w:fill="FFFFFF"/>
-        <w:spacing w:before="280" w:line="360" w:lineRule="atLeast"/>
-        <w:rPr>
-          <w:rFonts w:ascii="Arial" w:hAnsi="Arial" w:cs="Arial"/>
-          <w:color w:val="000000"/>
-          <w:sz w:val="20"/>
-          <w:szCs w:val="20"/>
-        </w:rPr>
-      </w:pPr>
-      <w:proofErr w:type="gramStart"/>
-      <w:r>
-        <w:rPr>
-          <w:rFonts w:ascii="Arial" w:hAnsi="Arial" w:cs="Arial"/>
-          <w:color w:val="000000"/>
-          <w:sz w:val="20"/>
-          <w:szCs w:val="20"/>
-        </w:rPr>
-        <w:t>vector&lt;</w:t>
-      </w:r>
-      <w:proofErr w:type="gramEnd"/>
-      <w:r>
-        <w:rPr>
-          <w:rFonts w:ascii="Arial" w:hAnsi="Arial" w:cs="Arial"/>
-          <w:color w:val="000000"/>
-          <w:sz w:val="20"/>
-          <w:szCs w:val="20"/>
-        </w:rPr>
-        <w:t xml:space="preserve">vector&lt;Entry&gt;&gt; </w:t>
-      </w:r>
-      <w:proofErr w:type="spellStart"/>
-      <w:r>
-        <w:rPr>
-          <w:rFonts w:ascii="Arial" w:hAnsi="Arial" w:cs="Arial"/>
-          <w:color w:val="000000"/>
-          <w:sz w:val="20"/>
-          <w:szCs w:val="20"/>
-        </w:rPr>
-        <w:t>getEntries</w:t>
-      </w:r>
-      <w:proofErr w:type="spellEnd"/>
-      <w:r>
-        <w:rPr>
-          <w:rFonts w:ascii="Arial" w:hAnsi="Arial" w:cs="Arial"/>
-          <w:color w:val="000000"/>
-          <w:sz w:val="20"/>
-          <w:szCs w:val="20"/>
-        </w:rPr>
-        <w:t xml:space="preserve">(); </w:t>
-      </w:r>
-      <w:r>
-        <w:rPr>
-          <w:rFonts w:ascii="Arial" w:hAnsi="Arial" w:cs="Arial"/>
-          <w:color w:val="000000"/>
-          <w:sz w:val="20"/>
-          <w:szCs w:val="20"/>
-        </w:rPr>
-        <w:t xml:space="preserve">- returns like table itself. There are some operations in the database which require a search through all of the entries in a relation. </w:t>
-      </w:r>
-    </w:p>
-    <w:p>
-      <w:pPr>
-        <w:pStyle w:val="NormalWeb"/>
-        <w:shd w:val="clear" w:color="auto" w:fill="FFFFFF"/>
-        <w:spacing w:before="280" w:line="360" w:lineRule="atLeast"/>
-        <w:rPr>
-          <w:rFonts w:ascii="Arial" w:hAnsi="Arial" w:cs="Arial"/>
-          <w:color w:val="000000"/>
-          <w:sz w:val="20"/>
-          <w:szCs w:val="20"/>
-        </w:rPr>
-      </w:pPr>
-      <w:proofErr w:type="gramStart"/>
-      <w:r>
-        <w:rPr>
-          <w:rFonts w:ascii="Arial" w:hAnsi="Arial" w:cs="Arial"/>
-          <w:color w:val="000000"/>
-          <w:sz w:val="20"/>
-          <w:szCs w:val="20"/>
-        </w:rPr>
-        <w:t>vector&lt;</w:t>
-      </w:r>
-      <w:proofErr w:type="gramEnd"/>
-      <w:r>
-        <w:rPr>
-          <w:rFonts w:ascii="Arial" w:hAnsi="Arial" w:cs="Arial"/>
-          <w:color w:val="000000"/>
-          <w:sz w:val="20"/>
-          <w:szCs w:val="20"/>
-        </w:rPr>
-        <w:t xml:space="preserve">Entry&gt; </w:t>
-      </w:r>
-      <w:proofErr w:type="spellStart"/>
-      <w:r>
-        <w:rPr>
-          <w:rFonts w:ascii="Arial" w:hAnsi="Arial" w:cs="Arial"/>
-          <w:color w:val="000000"/>
-          <w:sz w:val="20"/>
-          <w:szCs w:val="20"/>
-        </w:rPr>
-        <w:t>getRow</w:t>
-      </w:r>
-      <w:proofErr w:type="spellEnd"/>
-      <w:r>
-        <w:rPr>
-          <w:rFonts w:ascii="Arial" w:hAnsi="Arial" w:cs="Arial"/>
-          <w:color w:val="000000"/>
-          <w:sz w:val="20"/>
-          <w:szCs w:val="20"/>
-        </w:rPr>
-        <w:t>(int index); - returns one row (specified by index)</w:t>
-      </w:r>
-    </w:p>
-    <w:p>
-      <w:pPr>
-        <w:pStyle w:val="NormalWeb"/>
-        <w:shd w:val="clear" w:color="auto" w:fill="FFFFFF"/>
-        <w:spacing w:before="280" w:line="360" w:lineRule="atLeast"/>
-        <w:rPr>
-          <w:rFonts w:ascii="Arial" w:hAnsi="Arial" w:cs="Arial"/>
-          <w:color w:val="000000"/>
-          <w:sz w:val="20"/>
-          <w:szCs w:val="20"/>
-        </w:rPr>
-      </w:pPr>
-      <w:proofErr w:type="gramStart"/>
-      <w:r>
-        <w:rPr>
-          <w:rFonts w:ascii="Arial" w:hAnsi="Arial" w:cs="Arial"/>
-          <w:color w:val="000000"/>
-          <w:sz w:val="20"/>
-          <w:szCs w:val="20"/>
-        </w:rPr>
-        <w:t>void</w:t>
-      </w:r>
-      <w:proofErr w:type="gramEnd"/>
-      <w:r>
-        <w:rPr>
-          <w:rFonts w:ascii="Arial" w:hAnsi="Arial" w:cs="Arial"/>
-          <w:color w:val="000000"/>
-          <w:sz w:val="20"/>
-          <w:szCs w:val="20"/>
-        </w:rPr>
-        <w:t xml:space="preserve"> </w:t>
-      </w:r>
-      <w:proofErr w:type="spellStart"/>
-      <w:r>
-        <w:rPr>
-          <w:rFonts w:ascii="Arial" w:hAnsi="Arial" w:cs="Arial"/>
-          <w:color w:val="000000"/>
-          <w:sz w:val="20"/>
-          <w:szCs w:val="20"/>
-        </w:rPr>
-        <w:t>addRow</w:t>
-      </w:r>
-      <w:proofErr w:type="spellEnd"/>
-      <w:r>
-        <w:rPr>
-          <w:rFonts w:ascii="Arial" w:hAnsi="Arial" w:cs="Arial"/>
-          <w:color w:val="000000"/>
-          <w:sz w:val="20"/>
-          <w:szCs w:val="20"/>
-        </w:rPr>
-        <w:t>(vector&lt;Entry&gt; row); - adds the row to the table</w:t>
-      </w:r>
-    </w:p>
-    <w:p>
-      <w:pPr>
-        <w:pStyle w:val="NormalWeb"/>
-        <w:shd w:val="clear" w:color="auto" w:fill="FFFFFF"/>
-        <w:spacing w:before="280" w:line="360" w:lineRule="atLeast"/>
-        <w:rPr>
-          <w:rFonts w:ascii="Arial" w:hAnsi="Arial" w:cs="Arial"/>
-          <w:i/>
-          <w:color w:val="000000"/>
-          <w:sz w:val="20"/>
-          <w:szCs w:val="20"/>
-        </w:rPr>
       </w:pPr>
     </w:p>
     <w:p>
@@ -2535,20 +4014,8 @@
         </w:rPr>
         <w:t> </w:t>
       </w:r>
-    </w:p>
-    <w:p>
-      <w:pPr>
-        <w:pStyle w:val="NormalWeb"/>
-        <w:shd w:val="clear" w:color="auto" w:fill="FFFFFF"/>
-        <w:spacing w:before="280" w:line="360" w:lineRule="atLeast"/>
-        <w:rPr>
-          <w:rStyle w:val="apple-converted-space"/>
-          <w:rFonts w:ascii="Arial" w:hAnsi="Arial" w:cs="Arial"/>
-          <w:color w:val="000000"/>
-          <w:sz w:val="20"/>
-          <w:szCs w:val="20"/>
-        </w:rPr>
-      </w:pPr>
+      <w:bookmarkStart w:id="0" w:name="_GoBack"/>
+      <w:bookmarkEnd w:id="0"/>
     </w:p>
     <w:p>
       <w:pPr>
@@ -2654,57 +4121,7 @@
           <w:sz w:val="20"/>
           <w:szCs w:val="20"/>
         </w:rPr>
-        <w:t>The way we</w:t>
-      </w:r>
-      <w:r>
-        <w:rPr>
-          <w:rStyle w:val="apple-converted-space"/>
-          <w:rFonts w:ascii="Arial" w:hAnsi="Arial" w:cs="Arial"/>
-          <w:color w:val="000000"/>
-          <w:sz w:val="20"/>
-          <w:szCs w:val="20"/>
-        </w:rPr>
-        <w:t xml:space="preserve"> store data itself in an Entry object. An entry is either a string or an int, with a field specifyin</w:t>
-      </w:r>
-      <w:r>
-        <w:rPr>
-          <w:rStyle w:val="apple-converted-space"/>
-          <w:rFonts w:ascii="Arial" w:hAnsi="Arial" w:cs="Arial"/>
-          <w:color w:val="000000"/>
-          <w:sz w:val="20"/>
-          <w:szCs w:val="20"/>
-        </w:rPr>
-        <w:t xml:space="preserve">g one. We do this because of the </w:t>
-      </w:r>
-      <w:r>
-        <w:rPr>
-          <w:rStyle w:val="apple-converted-space"/>
-          <w:rFonts w:ascii="Arial" w:hAnsi="Arial" w:cs="Arial"/>
-          <w:color w:val="000000"/>
-          <w:sz w:val="20"/>
-          <w:szCs w:val="20"/>
-        </w:rPr>
-        <w:t>limits of the vector storage, where all elements need to be of the same type. This imp</w:t>
-      </w:r>
-      <w:r>
-        <w:rPr>
-          <w:rStyle w:val="apple-converted-space"/>
-          <w:rFonts w:ascii="Arial" w:hAnsi="Arial" w:cs="Arial"/>
-          <w:color w:val="000000"/>
-          <w:sz w:val="20"/>
-          <w:szCs w:val="20"/>
-        </w:rPr>
-        <w:t>lementation of storage is small and</w:t>
-      </w:r>
-      <w:r>
-        <w:rPr>
-          <w:rStyle w:val="apple-converted-space"/>
-          <w:rFonts w:ascii="Arial" w:hAnsi="Arial" w:cs="Arial"/>
-          <w:color w:val="000000"/>
-          <w:sz w:val="20"/>
-          <w:szCs w:val="20"/>
-        </w:rPr>
-        <w:t xml:space="preserve"> simple, and works for all of our purposes.</w:t>
+        <w:t>The way we store data itself in an Entry object. An entry is either a string or an int, with a field specifying one. We do this because of the limits of the vector storage, where all elements need to be of the same type. This implementation of storage is small and simple, and works for all of our purposes.</w:t>
       </w:r>
     </w:p>
     <w:p>
@@ -2732,6 +4149,7 @@
           <w:sz w:val="20"/>
           <w:szCs w:val="20"/>
         </w:rPr>
+        <w:lastRenderedPageBreak/>
         <w:t xml:space="preserve">We choose to put all of the search functionality in the database itself, as opposed to putting some of the searches in the relation. The argument is that the relation is just a storage device, but this also increases the organization, with all of the computation contained in the database object itself. </w:t>
       </w:r>
     </w:p>
@@ -2770,19 +4188,17 @@
           <w:sz w:val="20"/>
           <w:szCs w:val="20"/>
         </w:rPr>
-        <w:t xml:space="preserve">This allows a distinct separation between the application and </w:t>
-      </w:r>
-      <w:proofErr w:type="gramStart"/>
+        <w:t>This allows a distinct separation between the application and database</w:t>
+      </w:r>
       <w:r>
         <w:rPr>
           <w:rStyle w:val="apple-converted-space"/>
           <w:rFonts w:ascii="Arial" w:hAnsi="Arial" w:cs="Arial"/>
-          <w:b/>
-          <w:color w:val="000000"/>
-          <w:sz w:val="20"/>
-          <w:szCs w:val="20"/>
-        </w:rPr>
-        <w:t>database</w:t>
+          <w:color w:val="000000"/>
+          <w:sz w:val="20"/>
+          <w:szCs w:val="20"/>
+        </w:rPr>
+        <w:t>;</w:t>
       </w:r>
       <w:r>
         <w:rPr>
@@ -2792,9 +4208,18 @@
           <w:sz w:val="20"/>
           <w:szCs w:val="20"/>
         </w:rPr>
+        <w:t xml:space="preserve"> however</w:t>
+      </w:r>
+      <w:r>
+        <w:rPr>
+          <w:rStyle w:val="apple-converted-space"/>
+          <w:rFonts w:ascii="Arial" w:hAnsi="Arial" w:cs="Arial"/>
+          <w:color w:val="000000"/>
+          <w:sz w:val="20"/>
+          <w:szCs w:val="20"/>
+        </w:rPr>
         <w:t>,</w:t>
       </w:r>
-      <w:proofErr w:type="gramEnd"/>
       <w:r>
         <w:rPr>
           <w:rStyle w:val="apple-converted-space"/>
@@ -2803,7 +4228,7 @@
           <w:sz w:val="20"/>
           <w:szCs w:val="20"/>
         </w:rPr>
-        <w:t xml:space="preserve"> however we centralize the information and processing of the database around a database object. The relation is simply the information, and the parser is the doorway in and out of the database proper. </w:t>
+        <w:t xml:space="preserve"> we centralize the information and processing of the database around a database object. The relation is simply the information, and the parser is the doorway in and out of the database proper. </w:t>
       </w:r>
     </w:p>
     <w:p>
@@ -2981,7 +4406,7 @@
 </file>
 
 <file path=word/numbering.xml><?xml version="1.0" encoding="utf-8"?>
-<w:numbering xmlns:wpc="http://schemas.microsoft.com/office/word/2010/wordprocessingCanvas" xmlns:mc="http://schemas.openxmlformats.org/markup-compatibility/2006" xmlns:o="urn:schemas-microsoft-com:office:office" xmlns:r="http://schemas.openxmlformats.org/officeDocument/2006/relationships" xmlns:m="http://schemas.openxmlformats.org/officeDocument/2006/math" xmlns:v="urn:schemas-microsoft-com:vml" xmlns:wp14="http://schemas.microsoft.com/office/word/2010/wordprocessingDrawing" xmlns:wp="http://schemas.openxmlformats.org/drawingml/2006/wordprocessingDrawing" xmlns:w10="urn:schemas-microsoft-com:office:word" xmlns:w="http://schemas.openxmlformats.org/wordprocessingml/2006/main" xmlns:w14="http://schemas.microsoft.com/office/word/2010/wordml" xmlns:wpg="http://schemas.microsoft.com/office/word/2010/wordprocessingGroup" xmlns:wpi="http://schemas.microsoft.com/office/word/2010/wordprocessingInk" xmlns:wne="http://schemas.microsoft.com/office/word/2006/wordml" xmlns:wps="http://schemas.microsoft.com/office/word/2010/wordprocessingShape" mc:Ignorable="w14 wp14">
+<w:numbering xmlns:wpc="http://schemas.microsoft.com/office/word/2010/wordprocessingCanvas" xmlns:mc="http://schemas.openxmlformats.org/markup-compatibility/2006" xmlns:o="urn:schemas-microsoft-com:office:office" xmlns:r="http://schemas.openxmlformats.org/officeDocument/2006/relationships" xmlns:m="http://schemas.openxmlformats.org/officeDocument/2006/math" xmlns:v="urn:schemas-microsoft-com:vml" xmlns:wp14="http://schemas.microsoft.com/office/word/2010/wordprocessingDrawing" xmlns:wp="http://schemas.openxmlformats.org/drawingml/2006/wordprocessingDrawing" xmlns:w10="urn:schemas-microsoft-com:office:word" xmlns:w="http://schemas.openxmlformats.org/wordprocessingml/2006/main" xmlns:w14="http://schemas.microsoft.com/office/word/2010/wordml" xmlns:w15="http://schemas.microsoft.com/office/word/2012/wordml" xmlns:wpg="http://schemas.microsoft.com/office/word/2010/wordprocessingGroup" xmlns:wpi="http://schemas.microsoft.com/office/word/2010/wordprocessingInk" xmlns:wne="http://schemas.microsoft.com/office/word/2006/wordml" xmlns:wps="http://schemas.microsoft.com/office/word/2010/wordprocessingShape" mc:Ignorable="w14 w15 wp14">
   <w:abstractNum w:abstractNumId="0">
     <w:nsid w:val="174E3C63"/>
     <w:multiLevelType w:val="hybridMultilevel"/>
@@ -3218,7 +4643,7 @@
 </file>
 
 <file path=word/styles.xml><?xml version="1.0" encoding="utf-8"?>
-<w:styles xmlns:mc="http://schemas.openxmlformats.org/markup-compatibility/2006" xmlns:r="http://schemas.openxmlformats.org/officeDocument/2006/relationships" xmlns:w="http://schemas.openxmlformats.org/wordprocessingml/2006/main" xmlns:w14="http://schemas.microsoft.com/office/word/2010/wordml" mc:Ignorable="w14">
+<w:styles xmlns:mc="http://schemas.openxmlformats.org/markup-compatibility/2006" xmlns:r="http://schemas.openxmlformats.org/officeDocument/2006/relationships" xmlns:w="http://schemas.openxmlformats.org/wordprocessingml/2006/main" xmlns:w14="http://schemas.microsoft.com/office/word/2010/wordml" xmlns:w15="http://schemas.microsoft.com/office/word/2012/wordml" mc:Ignorable="w14 w15">
   <w:docDefaults>
     <w:rPrDefault>
       <w:rPr>
@@ -3234,144 +4659,378 @@
       </w:pPr>
     </w:pPrDefault>
   </w:docDefaults>
-  <w:latentStyles w:defLockedState="0" w:defUIPriority="99" w:defSemiHidden="1" w:defUnhideWhenUsed="1" w:defQFormat="0" w:count="267">
-    <w:lsdException w:name="Normal" w:semiHidden="0" w:uiPriority="0" w:unhideWhenUsed="0" w:qFormat="1"/>
-    <w:lsdException w:name="heading 1" w:semiHidden="0" w:uiPriority="9" w:unhideWhenUsed="0" w:qFormat="1"/>
-    <w:lsdException w:name="heading 2" w:uiPriority="9" w:qFormat="1"/>
-    <w:lsdException w:name="heading 3" w:uiPriority="9" w:qFormat="1"/>
-    <w:lsdException w:name="heading 4" w:uiPriority="9" w:qFormat="1"/>
-    <w:lsdException w:name="heading 5" w:uiPriority="9" w:qFormat="1"/>
-    <w:lsdException w:name="heading 6" w:uiPriority="9" w:qFormat="1"/>
-    <w:lsdException w:name="heading 7" w:uiPriority="9" w:qFormat="1"/>
-    <w:lsdException w:name="heading 8" w:uiPriority="9" w:qFormat="1"/>
-    <w:lsdException w:name="heading 9" w:uiPriority="9" w:qFormat="1"/>
-    <w:lsdException w:name="toc 1" w:uiPriority="39"/>
-    <w:lsdException w:name="toc 2" w:uiPriority="39"/>
-    <w:lsdException w:name="toc 3" w:uiPriority="39"/>
-    <w:lsdException w:name="toc 4" w:uiPriority="39"/>
-    <w:lsdException w:name="toc 5" w:uiPriority="39"/>
-    <w:lsdException w:name="toc 6" w:uiPriority="39"/>
-    <w:lsdException w:name="toc 7" w:uiPriority="39"/>
-    <w:lsdException w:name="toc 8" w:uiPriority="39"/>
-    <w:lsdException w:name="toc 9" w:uiPriority="39"/>
-    <w:lsdException w:name="caption" w:uiPriority="35" w:qFormat="1"/>
-    <w:lsdException w:name="Title" w:semiHidden="0" w:uiPriority="10" w:unhideWhenUsed="0" w:qFormat="1"/>
-    <w:lsdException w:name="Default Paragraph Font" w:uiPriority="1"/>
-    <w:lsdException w:name="Subtitle" w:semiHidden="0" w:uiPriority="11" w:unhideWhenUsed="0" w:qFormat="1"/>
-    <w:lsdException w:name="Strong" w:semiHidden="0" w:uiPriority="22" w:unhideWhenUsed="0" w:qFormat="1"/>
-    <w:lsdException w:name="Emphasis" w:semiHidden="0" w:uiPriority="20" w:unhideWhenUsed="0" w:qFormat="1"/>
-    <w:lsdException w:name="Table Grid" w:semiHidden="0" w:uiPriority="59" w:unhideWhenUsed="0"/>
-    <w:lsdException w:name="Placeholder Text" w:unhideWhenUsed="0"/>
-    <w:lsdException w:name="No Spacing" w:semiHidden="0" w:uiPriority="1" w:unhideWhenUsed="0" w:qFormat="1"/>
-    <w:lsdException w:name="Light Shading" w:semiHidden="0" w:uiPriority="60" w:unhideWhenUsed="0"/>
-    <w:lsdException w:name="Light List" w:semiHidden="0" w:uiPriority="61" w:unhideWhenUsed="0"/>
-    <w:lsdException w:name="Light Grid" w:semiHidden="0" w:uiPriority="62" w:unhideWhenUsed="0"/>
-    <w:lsdException w:name="Medium Shading 1" w:semiHidden="0" w:uiPriority="63" w:unhideWhenUsed="0"/>
-    <w:lsdException w:name="Medium Shading 2" w:semiHidden="0" w:uiPriority="64" w:unhideWhenUsed="0"/>
-    <w:lsdException w:name="Medium List 1" w:semiHidden="0" w:uiPriority="65" w:unhideWhenUsed="0"/>
-    <w:lsdException w:name="Medium List 2" w:semiHidden="0" w:uiPriority="66" w:unhideWhenUsed="0"/>
-    <w:lsdException w:name="Medium Grid 1" w:semiHidden="0" w:uiPriority="67" w:unhideWhenUsed="0"/>
-    <w:lsdException w:name="Medium Grid 2" w:semiHidden="0" w:uiPriority="68" w:unhideWhenUsed="0"/>
-    <w:lsdException w:name="Medium Grid 3" w:semiHidden="0" w:uiPriority="69" w:unhideWhenUsed="0"/>
-    <w:lsdException w:name="Dark List" w:semiHidden="0" w:uiPriority="70" w:unhideWhenUsed="0"/>
-    <w:lsdException w:name="Colorful Shading" w:semiHidden="0" w:uiPriority="71" w:unhideWhenUsed="0"/>
-    <w:lsdException w:name="Colorful List" w:semiHidden="0" w:uiPriority="72" w:unhideWhenUsed="0"/>
-    <w:lsdException w:name="Colorful Grid" w:semiHidden="0" w:uiPriority="73" w:unhideWhenUsed="0"/>
-    <w:lsdException w:name="Light Shading Accent 1" w:semiHidden="0" w:uiPriority="60" w:unhideWhenUsed="0"/>
-    <w:lsdException w:name="Light List Accent 1" w:semiHidden="0" w:uiPriority="61" w:unhideWhenUsed="0"/>
-    <w:lsdException w:name="Light Grid Accent 1" w:semiHidden="0" w:uiPriority="62" w:unhideWhenUsed="0"/>
-    <w:lsdException w:name="Medium Shading 1 Accent 1" w:semiHidden="0" w:uiPriority="63" w:unhideWhenUsed="0"/>
-    <w:lsdException w:name="Medium Shading 2 Accent 1" w:semiHidden="0" w:uiPriority="64" w:unhideWhenUsed="0"/>
-    <w:lsdException w:name="Medium List 1 Accent 1" w:semiHidden="0" w:uiPriority="65" w:unhideWhenUsed="0"/>
-    <w:lsdException w:name="Revision" w:unhideWhenUsed="0"/>
-    <w:lsdException w:name="List Paragraph" w:semiHidden="0" w:uiPriority="34" w:unhideWhenUsed="0" w:qFormat="1"/>
-    <w:lsdException w:name="Quote" w:semiHidden="0" w:uiPriority="29" w:unhideWhenUsed="0" w:qFormat="1"/>
-    <w:lsdException w:name="Intense Quote" w:semiHidden="0" w:uiPriority="30" w:unhideWhenUsed="0" w:qFormat="1"/>
-    <w:lsdException w:name="Medium List 2 Accent 1" w:semiHidden="0" w:uiPriority="66" w:unhideWhenUsed="0"/>
-    <w:lsdException w:name="Medium Grid 1 Accent 1" w:semiHidden="0" w:uiPriority="67" w:unhideWhenUsed="0"/>
-    <w:lsdException w:name="Medium Grid 2 Accent 1" w:semiHidden="0" w:uiPriority="68" w:unhideWhenUsed="0"/>
-    <w:lsdException w:name="Medium Grid 3 Accent 1" w:semiHidden="0" w:uiPriority="69" w:unhideWhenUsed="0"/>
-    <w:lsdException w:name="Dark List Accent 1" w:semiHidden="0" w:uiPriority="70" w:unhideWhenUsed="0"/>
-    <w:lsdException w:name="Colorful Shading Accent 1" w:semiHidden="0" w:uiPriority="71" w:unhideWhenUsed="0"/>
-    <w:lsdException w:name="Colorful List Accent 1" w:semiHidden="0" w:uiPriority="72" w:unhideWhenUsed="0"/>
-    <w:lsdException w:name="Colorful Grid Accent 1" w:semiHidden="0" w:uiPriority="73" w:unhideWhenUsed="0"/>
-    <w:lsdException w:name="Light Shading Accent 2" w:semiHidden="0" w:uiPriority="60" w:unhideWhenUsed="0"/>
-    <w:lsdException w:name="Light List Accent 2" w:semiHidden="0" w:uiPriority="61" w:unhideWhenUsed="0"/>
-    <w:lsdException w:name="Light Grid Accent 2" w:semiHidden="0" w:uiPriority="62" w:unhideWhenUsed="0"/>
-    <w:lsdException w:name="Medium Shading 1 Accent 2" w:semiHidden="0" w:uiPriority="63" w:unhideWhenUsed="0"/>
-    <w:lsdException w:name="Medium Shading 2 Accent 2" w:semiHidden="0" w:uiPriority="64" w:unhideWhenUsed="0"/>
-    <w:lsdException w:name="Medium List 1 Accent 2" w:semiHidden="0" w:uiPriority="65" w:unhideWhenUsed="0"/>
-    <w:lsdException w:name="Medium List 2 Accent 2" w:semiHidden="0" w:uiPriority="66" w:unhideWhenUsed="0"/>
-    <w:lsdException w:name="Medium Grid 1 Accent 2" w:semiHidden="0" w:uiPriority="67" w:unhideWhenUsed="0"/>
-    <w:lsdException w:name="Medium Grid 2 Accent 2" w:semiHidden="0" w:uiPriority="68" w:unhideWhenUsed="0"/>
-    <w:lsdException w:name="Medium Grid 3 Accent 2" w:semiHidden="0" w:uiPriority="69" w:unhideWhenUsed="0"/>
-    <w:lsdException w:name="Dark List Accent 2" w:semiHidden="0" w:uiPriority="70" w:unhideWhenUsed="0"/>
-    <w:lsdException w:name="Colorful Shading Accent 2" w:semiHidden="0" w:uiPriority="71" w:unhideWhenUsed="0"/>
-    <w:lsdException w:name="Colorful List Accent 2" w:semiHidden="0" w:uiPriority="72" w:unhideWhenUsed="0"/>
-    <w:lsdException w:name="Colorful Grid Accent 2" w:semiHidden="0" w:uiPriority="73" w:unhideWhenUsed="0"/>
-    <w:lsdException w:name="Light Shading Accent 3" w:semiHidden="0" w:uiPriority="60" w:unhideWhenUsed="0"/>
-    <w:lsdException w:name="Light List Accent 3" w:semiHidden="0" w:uiPriority="61" w:unhideWhenUsed="0"/>
-    <w:lsdException w:name="Light Grid Accent 3" w:semiHidden="0" w:uiPriority="62" w:unhideWhenUsed="0"/>
-    <w:lsdException w:name="Medium Shading 1 Accent 3" w:semiHidden="0" w:uiPriority="63" w:unhideWhenUsed="0"/>
-    <w:lsdException w:name="Medium Shading 2 Accent 3" w:semiHidden="0" w:uiPriority="64" w:unhideWhenUsed="0"/>
-    <w:lsdException w:name="Medium List 1 Accent 3" w:semiHidden="0" w:uiPriority="65" w:unhideWhenUsed="0"/>
-    <w:lsdException w:name="Medium List 2 Accent 3" w:semiHidden="0" w:uiPriority="66" w:unhideWhenUsed="0"/>
-    <w:lsdException w:name="Medium Grid 1 Accent 3" w:semiHidden="0" w:uiPriority="67" w:unhideWhenUsed="0"/>
-    <w:lsdException w:name="Medium Grid 2 Accent 3" w:semiHidden="0" w:uiPriority="68" w:unhideWhenUsed="0"/>
-    <w:lsdException w:name="Medium Grid 3 Accent 3" w:semiHidden="0" w:uiPriority="69" w:unhideWhenUsed="0"/>
-    <w:lsdException w:name="Dark List Accent 3" w:semiHidden="0" w:uiPriority="70" w:unhideWhenUsed="0"/>
-    <w:lsdException w:name="Colorful Shading Accent 3" w:semiHidden="0" w:uiPriority="71" w:unhideWhenUsed="0"/>
-    <w:lsdException w:name="Colorful List Accent 3" w:semiHidden="0" w:uiPriority="72" w:unhideWhenUsed="0"/>
-    <w:lsdException w:name="Colorful Grid Accent 3" w:semiHidden="0" w:uiPriority="73" w:unhideWhenUsed="0"/>
-    <w:lsdException w:name="Light Shading Accent 4" w:semiHidden="0" w:uiPriority="60" w:unhideWhenUsed="0"/>
-    <w:lsdException w:name="Light List Accent 4" w:semiHidden="0" w:uiPriority="61" w:unhideWhenUsed="0"/>
-    <w:lsdException w:name="Light Grid Accent 4" w:semiHidden="0" w:uiPriority="62" w:unhideWhenUsed="0"/>
-    <w:lsdException w:name="Medium Shading 1 Accent 4" w:semiHidden="0" w:uiPriority="63" w:unhideWhenUsed="0"/>
-    <w:lsdException w:name="Medium Shading 2 Accent 4" w:semiHidden="0" w:uiPriority="64" w:unhideWhenUsed="0"/>
-    <w:lsdException w:name="Medium List 1 Accent 4" w:semiHidden="0" w:uiPriority="65" w:unhideWhenUsed="0"/>
-    <w:lsdException w:name="Medium List 2 Accent 4" w:semiHidden="0" w:uiPriority="66" w:unhideWhenUsed="0"/>
-    <w:lsdException w:name="Medium Grid 1 Accent 4" w:semiHidden="0" w:uiPriority="67" w:unhideWhenUsed="0"/>
-    <w:lsdException w:name="Medium Grid 2 Accent 4" w:semiHidden="0" w:uiPriority="68" w:unhideWhenUsed="0"/>
-    <w:lsdException w:name="Medium Grid 3 Accent 4" w:semiHidden="0" w:uiPriority="69" w:unhideWhenUsed="0"/>
-    <w:lsdException w:name="Dark List Accent 4" w:semiHidden="0" w:uiPriority="70" w:unhideWhenUsed="0"/>
-    <w:lsdException w:name="Colorful Shading Accent 4" w:semiHidden="0" w:uiPriority="71" w:unhideWhenUsed="0"/>
-    <w:lsdException w:name="Colorful List Accent 4" w:semiHidden="0" w:uiPriority="72" w:unhideWhenUsed="0"/>
-    <w:lsdException w:name="Colorful Grid Accent 4" w:semiHidden="0" w:uiPriority="73" w:unhideWhenUsed="0"/>
-    <w:lsdException w:name="Light Shading Accent 5" w:semiHidden="0" w:uiPriority="60" w:unhideWhenUsed="0"/>
-    <w:lsdException w:name="Light List Accent 5" w:semiHidden="0" w:uiPriority="61" w:unhideWhenUsed="0"/>
-    <w:lsdException w:name="Light Grid Accent 5" w:semiHidden="0" w:uiPriority="62" w:unhideWhenUsed="0"/>
-    <w:lsdException w:name="Medium Shading 1 Accent 5" w:semiHidden="0" w:uiPriority="63" w:unhideWhenUsed="0"/>
-    <w:lsdException w:name="Medium Shading 2 Accent 5" w:semiHidden="0" w:uiPriority="64" w:unhideWhenUsed="0"/>
-    <w:lsdException w:name="Medium List 1 Accent 5" w:semiHidden="0" w:uiPriority="65" w:unhideWhenUsed="0"/>
-    <w:lsdException w:name="Medium List 2 Accent 5" w:semiHidden="0" w:uiPriority="66" w:unhideWhenUsed="0"/>
-    <w:lsdException w:name="Medium Grid 1 Accent 5" w:semiHidden="0" w:uiPriority="67" w:unhideWhenUsed="0"/>
-    <w:lsdException w:name="Medium Grid 2 Accent 5" w:semiHidden="0" w:uiPriority="68" w:unhideWhenUsed="0"/>
-    <w:lsdException w:name="Medium Grid 3 Accent 5" w:semiHidden="0" w:uiPriority="69" w:unhideWhenUsed="0"/>
-    <w:lsdException w:name="Dark List Accent 5" w:semiHidden="0" w:uiPriority="70" w:unhideWhenUsed="0"/>
-    <w:lsdException w:name="Colorful Shading Accent 5" w:semiHidden="0" w:uiPriority="71" w:unhideWhenUsed="0"/>
-    <w:lsdException w:name="Colorful List Accent 5" w:semiHidden="0" w:uiPriority="72" w:unhideWhenUsed="0"/>
-    <w:lsdException w:name="Colorful Grid Accent 5" w:semiHidden="0" w:uiPriority="73" w:unhideWhenUsed="0"/>
-    <w:lsdException w:name="Light Shading Accent 6" w:semiHidden="0" w:uiPriority="60" w:unhideWhenUsed="0"/>
-    <w:lsdException w:name="Light List Accent 6" w:semiHidden="0" w:uiPriority="61" w:unhideWhenUsed="0"/>
-    <w:lsdException w:name="Light Grid Accent 6" w:semiHidden="0" w:uiPriority="62" w:unhideWhenUsed="0"/>
-    <w:lsdException w:name="Medium Shading 1 Accent 6" w:semiHidden="0" w:uiPriority="63" w:unhideWhenUsed="0"/>
-    <w:lsdException w:name="Medium Shading 2 Accent 6" w:semiHidden="0" w:uiPriority="64" w:unhideWhenUsed="0"/>
-    <w:lsdException w:name="Medium List 1 Accent 6" w:semiHidden="0" w:uiPriority="65" w:unhideWhenUsed="0"/>
-    <w:lsdException w:name="Medium List 2 Accent 6" w:semiHidden="0" w:uiPriority="66" w:unhideWhenUsed="0"/>
-    <w:lsdException w:name="Medium Grid 1 Accent 6" w:semiHidden="0" w:uiPriority="67" w:unhideWhenUsed="0"/>
-    <w:lsdException w:name="Medium Grid 2 Accent 6" w:semiHidden="0" w:uiPriority="68" w:unhideWhenUsed="0"/>
-    <w:lsdException w:name="Medium Grid 3 Accent 6" w:semiHidden="0" w:uiPriority="69" w:unhideWhenUsed="0"/>
-    <w:lsdException w:name="Dark List Accent 6" w:semiHidden="0" w:uiPriority="70" w:unhideWhenUsed="0"/>
-    <w:lsdException w:name="Colorful Shading Accent 6" w:semiHidden="0" w:uiPriority="71" w:unhideWhenUsed="0"/>
-    <w:lsdException w:name="Colorful List Accent 6" w:semiHidden="0" w:uiPriority="72" w:unhideWhenUsed="0"/>
-    <w:lsdException w:name="Colorful Grid Accent 6" w:semiHidden="0" w:uiPriority="73" w:unhideWhenUsed="0"/>
-    <w:lsdException w:name="Subtle Emphasis" w:semiHidden="0" w:uiPriority="19" w:unhideWhenUsed="0" w:qFormat="1"/>
-    <w:lsdException w:name="Intense Emphasis" w:semiHidden="0" w:uiPriority="21" w:unhideWhenUsed="0" w:qFormat="1"/>
-    <w:lsdException w:name="Subtle Reference" w:semiHidden="0" w:uiPriority="31" w:unhideWhenUsed="0" w:qFormat="1"/>
-    <w:lsdException w:name="Intense Reference" w:semiHidden="0" w:uiPriority="32" w:unhideWhenUsed="0" w:qFormat="1"/>
-    <w:lsdException w:name="Book Title" w:semiHidden="0" w:uiPriority="33" w:unhideWhenUsed="0" w:qFormat="1"/>
-    <w:lsdException w:name="Bibliography" w:uiPriority="37"/>
-    <w:lsdException w:name="TOC Heading" w:uiPriority="39" w:qFormat="1"/>
+  <w:latentStyles w:defLockedState="0" w:defUIPriority="99" w:defSemiHidden="0" w:defUnhideWhenUsed="0" w:defQFormat="0" w:count="371">
+    <w:lsdException w:name="Normal" w:uiPriority="0" w:qFormat="1"/>
+    <w:lsdException w:name="heading 1" w:uiPriority="9" w:qFormat="1"/>
+    <w:lsdException w:name="heading 2" w:semiHidden="1" w:uiPriority="9" w:unhideWhenUsed="1" w:qFormat="1"/>
+    <w:lsdException w:name="heading 3" w:semiHidden="1" w:uiPriority="9" w:unhideWhenUsed="1" w:qFormat="1"/>
+    <w:lsdException w:name="heading 4" w:semiHidden="1" w:uiPriority="9" w:unhideWhenUsed="1" w:qFormat="1"/>
+    <w:lsdException w:name="heading 5" w:semiHidden="1" w:uiPriority="9" w:unhideWhenUsed="1" w:qFormat="1"/>
+    <w:lsdException w:name="heading 6" w:semiHidden="1" w:uiPriority="9" w:unhideWhenUsed="1" w:qFormat="1"/>
+    <w:lsdException w:name="heading 7" w:semiHidden="1" w:uiPriority="9" w:unhideWhenUsed="1" w:qFormat="1"/>
+    <w:lsdException w:name="heading 8" w:semiHidden="1" w:uiPriority="9" w:unhideWhenUsed="1" w:qFormat="1"/>
+    <w:lsdException w:name="heading 9" w:semiHidden="1" w:uiPriority="9" w:unhideWhenUsed="1" w:qFormat="1"/>
+    <w:lsdException w:name="index 1" w:semiHidden="1" w:unhideWhenUsed="1"/>
+    <w:lsdException w:name="index 2" w:semiHidden="1" w:unhideWhenUsed="1"/>
+    <w:lsdException w:name="index 3" w:semiHidden="1" w:unhideWhenUsed="1"/>
+    <w:lsdException w:name="index 4" w:semiHidden="1" w:unhideWhenUsed="1"/>
+    <w:lsdException w:name="index 5" w:semiHidden="1" w:unhideWhenUsed="1"/>
+    <w:lsdException w:name="index 6" w:semiHidden="1" w:unhideWhenUsed="1"/>
+    <w:lsdException w:name="index 7" w:semiHidden="1" w:unhideWhenUsed="1"/>
+    <w:lsdException w:name="index 8" w:semiHidden="1" w:unhideWhenUsed="1"/>
+    <w:lsdException w:name="index 9" w:semiHidden="1" w:unhideWhenUsed="1"/>
+    <w:lsdException w:name="toc 1" w:semiHidden="1" w:uiPriority="39" w:unhideWhenUsed="1"/>
+    <w:lsdException w:name="toc 2" w:semiHidden="1" w:uiPriority="39" w:unhideWhenUsed="1"/>
+    <w:lsdException w:name="toc 3" w:semiHidden="1" w:uiPriority="39" w:unhideWhenUsed="1"/>
+    <w:lsdException w:name="toc 4" w:semiHidden="1" w:uiPriority="39" w:unhideWhenUsed="1"/>
+    <w:lsdException w:name="toc 5" w:semiHidden="1" w:uiPriority="39" w:unhideWhenUsed="1"/>
+    <w:lsdException w:name="toc 6" w:semiHidden="1" w:uiPriority="39" w:unhideWhenUsed="1"/>
+    <w:lsdException w:name="toc 7" w:semiHidden="1" w:uiPriority="39" w:unhideWhenUsed="1"/>
+    <w:lsdException w:name="toc 8" w:semiHidden="1" w:uiPriority="39" w:unhideWhenUsed="1"/>
+    <w:lsdException w:name="toc 9" w:semiHidden="1" w:uiPriority="39" w:unhideWhenUsed="1"/>
+    <w:lsdException w:name="Normal Indent" w:semiHidden="1" w:unhideWhenUsed="1"/>
+    <w:lsdException w:name="footnote text" w:semiHidden="1" w:unhideWhenUsed="1"/>
+    <w:lsdException w:name="annotation text" w:semiHidden="1" w:unhideWhenUsed="1"/>
+    <w:lsdException w:name="header" w:semiHidden="1" w:unhideWhenUsed="1"/>
+    <w:lsdException w:name="footer" w:semiHidden="1" w:unhideWhenUsed="1"/>
+    <w:lsdException w:name="index heading" w:semiHidden="1" w:unhideWhenUsed="1"/>
+    <w:lsdException w:name="caption" w:semiHidden="1" w:uiPriority="35" w:unhideWhenUsed="1" w:qFormat="1"/>
+    <w:lsdException w:name="table of figures" w:semiHidden="1" w:unhideWhenUsed="1"/>
+    <w:lsdException w:name="envelope address" w:semiHidden="1" w:unhideWhenUsed="1"/>
+    <w:lsdException w:name="envelope return" w:semiHidden="1" w:unhideWhenUsed="1"/>
+    <w:lsdException w:name="footnote reference" w:semiHidden="1" w:unhideWhenUsed="1"/>
+    <w:lsdException w:name="annotation reference" w:semiHidden="1" w:unhideWhenUsed="1"/>
+    <w:lsdException w:name="line number" w:semiHidden="1" w:unhideWhenUsed="1"/>
+    <w:lsdException w:name="page number" w:semiHidden="1" w:unhideWhenUsed="1"/>
+    <w:lsdException w:name="endnote reference" w:semiHidden="1" w:unhideWhenUsed="1"/>
+    <w:lsdException w:name="endnote text" w:semiHidden="1" w:unhideWhenUsed="1"/>
+    <w:lsdException w:name="table of authorities" w:semiHidden="1" w:unhideWhenUsed="1"/>
+    <w:lsdException w:name="macro" w:semiHidden="1" w:unhideWhenUsed="1"/>
+    <w:lsdException w:name="toa heading" w:semiHidden="1" w:unhideWhenUsed="1"/>
+    <w:lsdException w:name="List" w:semiHidden="1" w:unhideWhenUsed="1"/>
+    <w:lsdException w:name="List Bullet" w:semiHidden="1" w:unhideWhenUsed="1"/>
+    <w:lsdException w:name="List Number" w:semiHidden="1" w:unhideWhenUsed="1"/>
+    <w:lsdException w:name="List 2" w:semiHidden="1" w:unhideWhenUsed="1"/>
+    <w:lsdException w:name="List 3" w:semiHidden="1" w:unhideWhenUsed="1"/>
+    <w:lsdException w:name="List 4" w:semiHidden="1" w:unhideWhenUsed="1"/>
+    <w:lsdException w:name="List 5" w:semiHidden="1" w:unhideWhenUsed="1"/>
+    <w:lsdException w:name="List Bullet 2" w:semiHidden="1" w:unhideWhenUsed="1"/>
+    <w:lsdException w:name="List Bullet 3" w:semiHidden="1" w:unhideWhenUsed="1"/>
+    <w:lsdException w:name="List Bullet 4" w:semiHidden="1" w:unhideWhenUsed="1"/>
+    <w:lsdException w:name="List Bullet 5" w:semiHidden="1" w:unhideWhenUsed="1"/>
+    <w:lsdException w:name="List Number 2" w:semiHidden="1" w:unhideWhenUsed="1"/>
+    <w:lsdException w:name="List Number 3" w:semiHidden="1" w:unhideWhenUsed="1"/>
+    <w:lsdException w:name="List Number 4" w:semiHidden="1" w:unhideWhenUsed="1"/>
+    <w:lsdException w:name="List Number 5" w:semiHidden="1" w:unhideWhenUsed="1"/>
+    <w:lsdException w:name="Title" w:uiPriority="10" w:qFormat="1"/>
+    <w:lsdException w:name="Closing" w:semiHidden="1" w:unhideWhenUsed="1"/>
+    <w:lsdException w:name="Signature" w:semiHidden="1" w:unhideWhenUsed="1"/>
+    <w:lsdException w:name="Default Paragraph Font" w:semiHidden="1" w:uiPriority="1" w:unhideWhenUsed="1"/>
+    <w:lsdException w:name="Body Text" w:semiHidden="1" w:unhideWhenUsed="1"/>
+    <w:lsdException w:name="Body Text Indent" w:semiHidden="1" w:unhideWhenUsed="1"/>
+    <w:lsdException w:name="List Continue" w:semiHidden="1" w:unhideWhenUsed="1"/>
+    <w:lsdException w:name="List Continue 2" w:semiHidden="1" w:unhideWhenUsed="1"/>
+    <w:lsdException w:name="List Continue 3" w:semiHidden="1" w:unhideWhenUsed="1"/>
+    <w:lsdException w:name="List Continue 4" w:semiHidden="1" w:unhideWhenUsed="1"/>
+    <w:lsdException w:name="List Continue 5" w:semiHidden="1" w:unhideWhenUsed="1"/>
+    <w:lsdException w:name="Message Header" w:semiHidden="1" w:unhideWhenUsed="1"/>
+    <w:lsdException w:name="Subtitle" w:uiPriority="11" w:qFormat="1"/>
+    <w:lsdException w:name="Salutation" w:semiHidden="1" w:unhideWhenUsed="1"/>
+    <w:lsdException w:name="Date" w:semiHidden="1" w:unhideWhenUsed="1"/>
+    <w:lsdException w:name="Body Text First Indent" w:semiHidden="1" w:unhideWhenUsed="1"/>
+    <w:lsdException w:name="Body Text First Indent 2" w:semiHidden="1" w:unhideWhenUsed="1"/>
+    <w:lsdException w:name="Note Heading" w:semiHidden="1" w:unhideWhenUsed="1"/>
+    <w:lsdException w:name="Body Text 2" w:semiHidden="1" w:unhideWhenUsed="1"/>
+    <w:lsdException w:name="Body Text 3" w:semiHidden="1" w:unhideWhenUsed="1"/>
+    <w:lsdException w:name="Body Text Indent 2" w:semiHidden="1" w:unhideWhenUsed="1"/>
+    <w:lsdException w:name="Body Text Indent 3" w:semiHidden="1" w:unhideWhenUsed="1"/>
+    <w:lsdException w:name="Block Text" w:semiHidden="1" w:unhideWhenUsed="1"/>
+    <w:lsdException w:name="Hyperlink" w:semiHidden="1" w:unhideWhenUsed="1"/>
+    <w:lsdException w:name="FollowedHyperlink" w:semiHidden="1" w:unhideWhenUsed="1"/>
+    <w:lsdException w:name="Strong" w:uiPriority="22" w:qFormat="1"/>
+    <w:lsdException w:name="Emphasis" w:uiPriority="20" w:qFormat="1"/>
+    <w:lsdException w:name="Document Map" w:semiHidden="1" w:unhideWhenUsed="1"/>
+    <w:lsdException w:name="Plain Text" w:semiHidden="1" w:unhideWhenUsed="1"/>
+    <w:lsdException w:name="E-mail Signature" w:semiHidden="1" w:unhideWhenUsed="1"/>
+    <w:lsdException w:name="HTML Top of Form" w:semiHidden="1" w:unhideWhenUsed="1"/>
+    <w:lsdException w:name="HTML Bottom of Form" w:semiHidden="1" w:unhideWhenUsed="1"/>
+    <w:lsdException w:name="Normal (Web)" w:semiHidden="1" w:unhideWhenUsed="1"/>
+    <w:lsdException w:name="HTML Acronym" w:semiHidden="1" w:unhideWhenUsed="1"/>
+    <w:lsdException w:name="HTML Address" w:semiHidden="1" w:unhideWhenUsed="1"/>
+    <w:lsdException w:name="HTML Cite" w:semiHidden="1" w:unhideWhenUsed="1"/>
+    <w:lsdException w:name="HTML Code" w:semiHidden="1" w:unhideWhenUsed="1"/>
+    <w:lsdException w:name="HTML Definition" w:semiHidden="1" w:unhideWhenUsed="1"/>
+    <w:lsdException w:name="HTML Keyboard" w:semiHidden="1" w:unhideWhenUsed="1"/>
+    <w:lsdException w:name="HTML Preformatted" w:semiHidden="1" w:unhideWhenUsed="1"/>
+    <w:lsdException w:name="HTML Sample" w:semiHidden="1" w:unhideWhenUsed="1"/>
+    <w:lsdException w:name="HTML Typewriter" w:semiHidden="1" w:unhideWhenUsed="1"/>
+    <w:lsdException w:name="HTML Variable" w:semiHidden="1" w:unhideWhenUsed="1"/>
+    <w:lsdException w:name="Normal Table" w:semiHidden="1" w:unhideWhenUsed="1"/>
+    <w:lsdException w:name="annotation subject" w:semiHidden="1" w:unhideWhenUsed="1"/>
+    <w:lsdException w:name="No List" w:semiHidden="1" w:unhideWhenUsed="1"/>
+    <w:lsdException w:name="Outline List 1" w:semiHidden="1" w:unhideWhenUsed="1"/>
+    <w:lsdException w:name="Outline List 2" w:semiHidden="1" w:unhideWhenUsed="1"/>
+    <w:lsdException w:name="Outline List 3" w:semiHidden="1" w:unhideWhenUsed="1"/>
+    <w:lsdException w:name="Table Simple 1" w:semiHidden="1" w:unhideWhenUsed="1"/>
+    <w:lsdException w:name="Table Simple 2" w:semiHidden="1" w:unhideWhenUsed="1"/>
+    <w:lsdException w:name="Table Simple 3" w:semiHidden="1" w:unhideWhenUsed="1"/>
+    <w:lsdException w:name="Table Classic 1" w:semiHidden="1" w:unhideWhenUsed="1"/>
+    <w:lsdException w:name="Table Classic 2" w:semiHidden="1" w:unhideWhenUsed="1"/>
+    <w:lsdException w:name="Table Classic 3" w:semiHidden="1" w:unhideWhenUsed="1"/>
+    <w:lsdException w:name="Table Classic 4" w:semiHidden="1" w:unhideWhenUsed="1"/>
+    <w:lsdException w:name="Table Colorful 1" w:semiHidden="1" w:unhideWhenUsed="1"/>
+    <w:lsdException w:name="Table Colorful 2" w:semiHidden="1" w:unhideWhenUsed="1"/>
+    <w:lsdException w:name="Table Colorful 3" w:semiHidden="1" w:unhideWhenUsed="1"/>
+    <w:lsdException w:name="Table Columns 1" w:semiHidden="1" w:unhideWhenUsed="1"/>
+    <w:lsdException w:name="Table Columns 2" w:semiHidden="1" w:unhideWhenUsed="1"/>
+    <w:lsdException w:name="Table Columns 3" w:semiHidden="1" w:unhideWhenUsed="1"/>
+    <w:lsdException w:name="Table Columns 4" w:semiHidden="1" w:unhideWhenUsed="1"/>
+    <w:lsdException w:name="Table Columns 5" w:semiHidden="1" w:unhideWhenUsed="1"/>
+    <w:lsdException w:name="Table Grid 1" w:semiHidden="1" w:unhideWhenUsed="1"/>
+    <w:lsdException w:name="Table Grid 2" w:semiHidden="1" w:unhideWhenUsed="1"/>
+    <w:lsdException w:name="Table Grid 3" w:semiHidden="1" w:unhideWhenUsed="1"/>
+    <w:lsdException w:name="Table Grid 4" w:semiHidden="1" w:unhideWhenUsed="1"/>
+    <w:lsdException w:name="Table Grid 5" w:semiHidden="1" w:unhideWhenUsed="1"/>
+    <w:lsdException w:name="Table Grid 6" w:semiHidden="1" w:unhideWhenUsed="1"/>
+    <w:lsdException w:name="Table Grid 7" w:semiHidden="1" w:unhideWhenUsed="1"/>
+    <w:lsdException w:name="Table Grid 8" w:semiHidden="1" w:unhideWhenUsed="1"/>
+    <w:lsdException w:name="Table List 1" w:semiHidden="1" w:unhideWhenUsed="1"/>
+    <w:lsdException w:name="Table List 2" w:semiHidden="1" w:unhideWhenUsed="1"/>
+    <w:lsdException w:name="Table List 3" w:semiHidden="1" w:unhideWhenUsed="1"/>
+    <w:lsdException w:name="Table List 4" w:semiHidden="1" w:unhideWhenUsed="1"/>
+    <w:lsdException w:name="Table List 5" w:semiHidden="1" w:unhideWhenUsed="1"/>
+    <w:lsdException w:name="Table List 6" w:semiHidden="1" w:unhideWhenUsed="1"/>
+    <w:lsdException w:name="Table List 7" w:semiHidden="1" w:unhideWhenUsed="1"/>
+    <w:lsdException w:name="Table List 8" w:semiHidden="1" w:unhideWhenUsed="1"/>
+    <w:lsdException w:name="Table 3D effects 1" w:semiHidden="1" w:unhideWhenUsed="1"/>
+    <w:lsdException w:name="Table 3D effects 2" w:semiHidden="1" w:unhideWhenUsed="1"/>
+    <w:lsdException w:name="Table 3D effects 3" w:semiHidden="1" w:unhideWhenUsed="1"/>
+    <w:lsdException w:name="Table Contemporary" w:semiHidden="1" w:unhideWhenUsed="1"/>
+    <w:lsdException w:name="Table Elegant" w:semiHidden="1" w:unhideWhenUsed="1"/>
+    <w:lsdException w:name="Table Professional" w:semiHidden="1" w:unhideWhenUsed="1"/>
+    <w:lsdException w:name="Table Subtle 1" w:semiHidden="1" w:unhideWhenUsed="1"/>
+    <w:lsdException w:name="Table Subtle 2" w:semiHidden="1" w:unhideWhenUsed="1"/>
+    <w:lsdException w:name="Table Web 1" w:semiHidden="1" w:unhideWhenUsed="1"/>
+    <w:lsdException w:name="Table Web 2" w:semiHidden="1" w:unhideWhenUsed="1"/>
+    <w:lsdException w:name="Table Web 3" w:semiHidden="1" w:unhideWhenUsed="1"/>
+    <w:lsdException w:name="Balloon Text" w:semiHidden="1" w:unhideWhenUsed="1"/>
+    <w:lsdException w:name="Table Grid" w:uiPriority="59"/>
+    <w:lsdException w:name="Table Theme" w:semiHidden="1" w:unhideWhenUsed="1"/>
+    <w:lsdException w:name="Placeholder Text" w:semiHidden="1"/>
+    <w:lsdException w:name="No Spacing" w:uiPriority="1" w:qFormat="1"/>
+    <w:lsdException w:name="Light Shading" w:uiPriority="60"/>
+    <w:lsdException w:name="Light List" w:uiPriority="61"/>
+    <w:lsdException w:name="Light Grid" w:uiPriority="62"/>
+    <w:lsdException w:name="Medium Shading 1" w:uiPriority="63"/>
+    <w:lsdException w:name="Medium Shading 2" w:uiPriority="64"/>
+    <w:lsdException w:name="Medium List 1" w:uiPriority="65"/>
+    <w:lsdException w:name="Medium List 2" w:uiPriority="66"/>
+    <w:lsdException w:name="Medium Grid 1" w:uiPriority="67"/>
+    <w:lsdException w:name="Medium Grid 2" w:uiPriority="68"/>
+    <w:lsdException w:name="Medium Grid 3" w:uiPriority="69"/>
+    <w:lsdException w:name="Dark List" w:uiPriority="70"/>
+    <w:lsdException w:name="Colorful Shading" w:uiPriority="71"/>
+    <w:lsdException w:name="Colorful List" w:uiPriority="72"/>
+    <w:lsdException w:name="Colorful Grid" w:uiPriority="73"/>
+    <w:lsdException w:name="Light Shading Accent 1" w:uiPriority="60"/>
+    <w:lsdException w:name="Light List Accent 1" w:uiPriority="61"/>
+    <w:lsdException w:name="Light Grid Accent 1" w:uiPriority="62"/>
+    <w:lsdException w:name="Medium Shading 1 Accent 1" w:uiPriority="63"/>
+    <w:lsdException w:name="Medium Shading 2 Accent 1" w:uiPriority="64"/>
+    <w:lsdException w:name="Medium List 1 Accent 1" w:uiPriority="65"/>
+    <w:lsdException w:name="Revision" w:semiHidden="1"/>
+    <w:lsdException w:name="List Paragraph" w:uiPriority="34" w:qFormat="1"/>
+    <w:lsdException w:name="Quote" w:uiPriority="29" w:qFormat="1"/>
+    <w:lsdException w:name="Intense Quote" w:uiPriority="30" w:qFormat="1"/>
+    <w:lsdException w:name="Medium List 2 Accent 1" w:uiPriority="66"/>
+    <w:lsdException w:name="Medium Grid 1 Accent 1" w:uiPriority="67"/>
+    <w:lsdException w:name="Medium Grid 2 Accent 1" w:uiPriority="68"/>
+    <w:lsdException w:name="Medium Grid 3 Accent 1" w:uiPriority="69"/>
+    <w:lsdException w:name="Dark List Accent 1" w:uiPriority="70"/>
+    <w:lsdException w:name="Colorful Shading Accent 1" w:uiPriority="71"/>
+    <w:lsdException w:name="Colorful List Accent 1" w:uiPriority="72"/>
+    <w:lsdException w:name="Colorful Grid Accent 1" w:uiPriority="73"/>
+    <w:lsdException w:name="Light Shading Accent 2" w:uiPriority="60"/>
+    <w:lsdException w:name="Light List Accent 2" w:uiPriority="61"/>
+    <w:lsdException w:name="Light Grid Accent 2" w:uiPriority="62"/>
+    <w:lsdException w:name="Medium Shading 1 Accent 2" w:uiPriority="63"/>
+    <w:lsdException w:name="Medium Shading 2 Accent 2" w:uiPriority="64"/>
+    <w:lsdException w:name="Medium List 1 Accent 2" w:uiPriority="65"/>
+    <w:lsdException w:name="Medium List 2 Accent 2" w:uiPriority="66"/>
+    <w:lsdException w:name="Medium Grid 1 Accent 2" w:uiPriority="67"/>
+    <w:lsdException w:name="Medium Grid 2 Accent 2" w:uiPriority="68"/>
+    <w:lsdException w:name="Medium Grid 3 Accent 2" w:uiPriority="69"/>
+    <w:lsdException w:name="Dark List Accent 2" w:uiPriority="70"/>
+    <w:lsdException w:name="Colorful Shading Accent 2" w:uiPriority="71"/>
+    <w:lsdException w:name="Colorful List Accent 2" w:uiPriority="72"/>
+    <w:lsdException w:name="Colorful Grid Accent 2" w:uiPriority="73"/>
+    <w:lsdException w:name="Light Shading Accent 3" w:uiPriority="60"/>
+    <w:lsdException w:name="Light List Accent 3" w:uiPriority="61"/>
+    <w:lsdException w:name="Light Grid Accent 3" w:uiPriority="62"/>
+    <w:lsdException w:name="Medium Shading 1 Accent 3" w:uiPriority="63"/>
+    <w:lsdException w:name="Medium Shading 2 Accent 3" w:uiPriority="64"/>
+    <w:lsdException w:name="Medium List 1 Accent 3" w:uiPriority="65"/>
+    <w:lsdException w:name="Medium List 2 Accent 3" w:uiPriority="66"/>
+    <w:lsdException w:name="Medium Grid 1 Accent 3" w:uiPriority="67"/>
+    <w:lsdException w:name="Medium Grid 2 Accent 3" w:uiPriority="68"/>
+    <w:lsdException w:name="Medium Grid 3 Accent 3" w:uiPriority="69"/>
+    <w:lsdException w:name="Dark List Accent 3" w:uiPriority="70"/>
+    <w:lsdException w:name="Colorful Shading Accent 3" w:uiPriority="71"/>
+    <w:lsdException w:name="Colorful List Accent 3" w:uiPriority="72"/>
+    <w:lsdException w:name="Colorful Grid Accent 3" w:uiPriority="73"/>
+    <w:lsdException w:name="Light Shading Accent 4" w:uiPriority="60"/>
+    <w:lsdException w:name="Light List Accent 4" w:uiPriority="61"/>
+    <w:lsdException w:name="Light Grid Accent 4" w:uiPriority="62"/>
+    <w:lsdException w:name="Medium Shading 1 Accent 4" w:uiPriority="63"/>
+    <w:lsdException w:name="Medium Shading 2 Accent 4" w:uiPriority="64"/>
+    <w:lsdException w:name="Medium List 1 Accent 4" w:uiPriority="65"/>
+    <w:lsdException w:name="Medium List 2 Accent 4" w:uiPriority="66"/>
+    <w:lsdException w:name="Medium Grid 1 Accent 4" w:uiPriority="67"/>
+    <w:lsdException w:name="Medium Grid 2 Accent 4" w:uiPriority="68"/>
+    <w:lsdException w:name="Medium Grid 3 Accent 4" w:uiPriority="69"/>
+    <w:lsdException w:name="Dark List Accent 4" w:uiPriority="70"/>
+    <w:lsdException w:name="Colorful Shading Accent 4" w:uiPriority="71"/>
+    <w:lsdException w:name="Colorful List Accent 4" w:uiPriority="72"/>
+    <w:lsdException w:name="Colorful Grid Accent 4" w:uiPriority="73"/>
+    <w:lsdException w:name="Light Shading Accent 5" w:uiPriority="60"/>
+    <w:lsdException w:name="Light List Accent 5" w:uiPriority="61"/>
+    <w:lsdException w:name="Light Grid Accent 5" w:uiPriority="62"/>
+    <w:lsdException w:name="Medium Shading 1 Accent 5" w:uiPriority="63"/>
+    <w:lsdException w:name="Medium Shading 2 Accent 5" w:uiPriority="64"/>
+    <w:lsdException w:name="Medium List 1 Accent 5" w:uiPriority="65"/>
+    <w:lsdException w:name="Medium List 2 Accent 5" w:uiPriority="66"/>
+    <w:lsdException w:name="Medium Grid 1 Accent 5" w:uiPriority="67"/>
+    <w:lsdException w:name="Medium Grid 2 Accent 5" w:uiPriority="68"/>
+    <w:lsdException w:name="Medium Grid 3 Accent 5" w:uiPriority="69"/>
+    <w:lsdException w:name="Dark List Accent 5" w:uiPriority="70"/>
+    <w:lsdException w:name="Colorful Shading Accent 5" w:uiPriority="71"/>
+    <w:lsdException w:name="Colorful List Accent 5" w:uiPriority="72"/>
+    <w:lsdException w:name="Colorful Grid Accent 5" w:uiPriority="73"/>
+    <w:lsdException w:name="Light Shading Accent 6" w:uiPriority="60"/>
+    <w:lsdException w:name="Light List Accent 6" w:uiPriority="61"/>
+    <w:lsdException w:name="Light Grid Accent 6" w:uiPriority="62"/>
+    <w:lsdException w:name="Medium Shading 1 Accent 6" w:uiPriority="63"/>
+    <w:lsdException w:name="Medium Shading 2 Accent 6" w:uiPriority="64"/>
+    <w:lsdException w:name="Medium List 1 Accent 6" w:uiPriority="65"/>
+    <w:lsdException w:name="Medium List 2 Accent 6" w:uiPriority="66"/>
+    <w:lsdException w:name="Medium Grid 1 Accent 6" w:uiPriority="67"/>
+    <w:lsdException w:name="Medium Grid 2 Accent 6" w:uiPriority="68"/>
+    <w:lsdException w:name="Medium Grid 3 Accent 6" w:uiPriority="69"/>
+    <w:lsdException w:name="Dark List Accent 6" w:uiPriority="70"/>
+    <w:lsdException w:name="Colorful Shading Accent 6" w:uiPriority="71"/>
+    <w:lsdException w:name="Colorful List Accent 6" w:uiPriority="72"/>
+    <w:lsdException w:name="Colorful Grid Accent 6" w:uiPriority="73"/>
+    <w:lsdException w:name="Subtle Emphasis" w:uiPriority="19" w:qFormat="1"/>
+    <w:lsdException w:name="Intense Emphasis" w:uiPriority="21" w:qFormat="1"/>
+    <w:lsdException w:name="Subtle Reference" w:uiPriority="31" w:qFormat="1"/>
+    <w:lsdException w:name="Intense Reference" w:uiPriority="32" w:qFormat="1"/>
+    <w:lsdException w:name="Book Title" w:uiPriority="33" w:qFormat="1"/>
+    <w:lsdException w:name="Bibliography" w:semiHidden="1" w:uiPriority="37" w:unhideWhenUsed="1"/>
+    <w:lsdException w:name="TOC Heading" w:semiHidden="1" w:uiPriority="39" w:unhideWhenUsed="1" w:qFormat="1"/>
+    <w:lsdException w:name="Plain Table 1" w:uiPriority="41"/>
+    <w:lsdException w:name="Plain Table 2" w:uiPriority="42"/>
+    <w:lsdException w:name="Plain Table 3" w:uiPriority="43"/>
+    <w:lsdException w:name="Plain Table 4" w:uiPriority="44"/>
+    <w:lsdException w:name="Plain Table 5" w:uiPriority="45"/>
+    <w:lsdException w:name="Grid Table Light" w:uiPriority="40"/>
+    <w:lsdException w:name="Grid Table 1 Light" w:uiPriority="46"/>
+    <w:lsdException w:name="Grid Table 2" w:uiPriority="47"/>
+    <w:lsdException w:name="Grid Table 3" w:uiPriority="48"/>
+    <w:lsdException w:name="Grid Table 4" w:uiPriority="49"/>
+    <w:lsdException w:name="Grid Table 5 Dark" w:uiPriority="50"/>
+    <w:lsdException w:name="Grid Table 6 Colorful" w:uiPriority="51"/>
+    <w:lsdException w:name="Grid Table 7 Colorful" w:uiPriority="52"/>
+    <w:lsdException w:name="Grid Table 1 Light Accent 1" w:uiPriority="46"/>
+    <w:lsdException w:name="Grid Table 2 Accent 1" w:uiPriority="47"/>
+    <w:lsdException w:name="Grid Table 3 Accent 1" w:uiPriority="48"/>
+    <w:lsdException w:name="Grid Table 4 Accent 1" w:uiPriority="49"/>
+    <w:lsdException w:name="Grid Table 5 Dark Accent 1" w:uiPriority="50"/>
+    <w:lsdException w:name="Grid Table 6 Colorful Accent 1" w:uiPriority="51"/>
+    <w:lsdException w:name="Grid Table 7 Colorful Accent 1" w:uiPriority="52"/>
+    <w:lsdException w:name="Grid Table 1 Light Accent 2" w:uiPriority="46"/>
+    <w:lsdException w:name="Grid Table 2 Accent 2" w:uiPriority="47"/>
+    <w:lsdException w:name="Grid Table 3 Accent 2" w:uiPriority="48"/>
+    <w:lsdException w:name="Grid Table 4 Accent 2" w:uiPriority="49"/>
+    <w:lsdException w:name="Grid Table 5 Dark Accent 2" w:uiPriority="50"/>
+    <w:lsdException w:name="Grid Table 6 Colorful Accent 2" w:uiPriority="51"/>
+    <w:lsdException w:name="Grid Table 7 Colorful Accent 2" w:uiPriority="52"/>
+    <w:lsdException w:name="Grid Table 1 Light Accent 3" w:uiPriority="46"/>
+    <w:lsdException w:name="Grid Table 2 Accent 3" w:uiPriority="47"/>
+    <w:lsdException w:name="Grid Table 3 Accent 3" w:uiPriority="48"/>
+    <w:lsdException w:name="Grid Table 4 Accent 3" w:uiPriority="49"/>
+    <w:lsdException w:name="Grid Table 5 Dark Accent 3" w:uiPriority="50"/>
+    <w:lsdException w:name="Grid Table 6 Colorful Accent 3" w:uiPriority="51"/>
+    <w:lsdException w:name="Grid Table 7 Colorful Accent 3" w:uiPriority="52"/>
+    <w:lsdException w:name="Grid Table 1 Light Accent 4" w:uiPriority="46"/>
+    <w:lsdException w:name="Grid Table 2 Accent 4" w:uiPriority="47"/>
+    <w:lsdException w:name="Grid Table 3 Accent 4" w:uiPriority="48"/>
+    <w:lsdException w:name="Grid Table 4 Accent 4" w:uiPriority="49"/>
+    <w:lsdException w:name="Grid Table 5 Dark Accent 4" w:uiPriority="50"/>
+    <w:lsdException w:name="Grid Table 6 Colorful Accent 4" w:uiPriority="51"/>
+    <w:lsdException w:name="Grid Table 7 Colorful Accent 4" w:uiPriority="52"/>
+    <w:lsdException w:name="Grid Table 1 Light Accent 5" w:uiPriority="46"/>
+    <w:lsdException w:name="Grid Table 2 Accent 5" w:uiPriority="47"/>
+    <w:lsdException w:name="Grid Table 3 Accent 5" w:uiPriority="48"/>
+    <w:lsdException w:name="Grid Table 4 Accent 5" w:uiPriority="49"/>
+    <w:lsdException w:name="Grid Table 5 Dark Accent 5" w:uiPriority="50"/>
+    <w:lsdException w:name="Grid Table 6 Colorful Accent 5" w:uiPriority="51"/>
+    <w:lsdException w:name="Grid Table 7 Colorful Accent 5" w:uiPriority="52"/>
+    <w:lsdException w:name="Grid Table 1 Light Accent 6" w:uiPriority="46"/>
+    <w:lsdException w:name="Grid Table 2 Accent 6" w:uiPriority="47"/>
+    <w:lsdException w:name="Grid Table 3 Accent 6" w:uiPriority="48"/>
+    <w:lsdException w:name="Grid Table 4 Accent 6" w:uiPriority="49"/>
+    <w:lsdException w:name="Grid Table 5 Dark Accent 6" w:uiPriority="50"/>
+    <w:lsdException w:name="Grid Table 6 Colorful Accent 6" w:uiPriority="51"/>
+    <w:lsdException w:name="Grid Table 7 Colorful Accent 6" w:uiPriority="52"/>
+    <w:lsdException w:name="List Table 1 Light" w:uiPriority="46"/>
+    <w:lsdException w:name="List Table 2" w:uiPriority="47"/>
+    <w:lsdException w:name="List Table 3" w:uiPriority="48"/>
+    <w:lsdException w:name="List Table 4" w:uiPriority="49"/>
+    <w:lsdException w:name="List Table 5 Dark" w:uiPriority="50"/>
+    <w:lsdException w:name="List Table 6 Colorful" w:uiPriority="51"/>
+    <w:lsdException w:name="List Table 7 Colorful" w:uiPriority="52"/>
+    <w:lsdException w:name="List Table 1 Light Accent 1" w:uiPriority="46"/>
+    <w:lsdException w:name="List Table 2 Accent 1" w:uiPriority="47"/>
+    <w:lsdException w:name="List Table 3 Accent 1" w:uiPriority="48"/>
+    <w:lsdException w:name="List Table 4 Accent 1" w:uiPriority="49"/>
+    <w:lsdException w:name="List Table 5 Dark Accent 1" w:uiPriority="50"/>
+    <w:lsdException w:name="List Table 6 Colorful Accent 1" w:uiPriority="51"/>
+    <w:lsdException w:name="List Table 7 Colorful Accent 1" w:uiPriority="52"/>
+    <w:lsdException w:name="List Table 1 Light Accent 2" w:uiPriority="46"/>
+    <w:lsdException w:name="List Table 2 Accent 2" w:uiPriority="47"/>
+    <w:lsdException w:name="List Table 3 Accent 2" w:uiPriority="48"/>
+    <w:lsdException w:name="List Table 4 Accent 2" w:uiPriority="49"/>
+    <w:lsdException w:name="List Table 5 Dark Accent 2" w:uiPriority="50"/>
+    <w:lsdException w:name="List Table 6 Colorful Accent 2" w:uiPriority="51"/>
+    <w:lsdException w:name="List Table 7 Colorful Accent 2" w:uiPriority="52"/>
+    <w:lsdException w:name="List Table 1 Light Accent 3" w:uiPriority="46"/>
+    <w:lsdException w:name="List Table 2 Accent 3" w:uiPriority="47"/>
+    <w:lsdException w:name="List Table 3 Accent 3" w:uiPriority="48"/>
+    <w:lsdException w:name="List Table 4 Accent 3" w:uiPriority="49"/>
+    <w:lsdException w:name="List Table 5 Dark Accent 3" w:uiPriority="50"/>
+    <w:lsdException w:name="List Table 6 Colorful Accent 3" w:uiPriority="51"/>
+    <w:lsdException w:name="List Table 7 Colorful Accent 3" w:uiPriority="52"/>
+    <w:lsdException w:name="List Table 1 Light Accent 4" w:uiPriority="46"/>
+    <w:lsdException w:name="List Table 2 Accent 4" w:uiPriority="47"/>
+    <w:lsdException w:name="List Table 3 Accent 4" w:uiPriority="48"/>
+    <w:lsdException w:name="List Table 4 Accent 4" w:uiPriority="49"/>
+    <w:lsdException w:name="List Table 5 Dark Accent 4" w:uiPriority="50"/>
+    <w:lsdException w:name="List Table 6 Colorful Accent 4" w:uiPriority="51"/>
+    <w:lsdException w:name="List Table 7 Colorful Accent 4" w:uiPriority="52"/>
+    <w:lsdException w:name="List Table 1 Light Accent 5" w:uiPriority="46"/>
+    <w:lsdException w:name="List Table 2 Accent 5" w:uiPriority="47"/>
+    <w:lsdException w:name="List Table 3 Accent 5" w:uiPriority="48"/>
+    <w:lsdException w:name="List Table 4 Accent 5" w:uiPriority="49"/>
+    <w:lsdException w:name="List Table 5 Dark Accent 5" w:uiPriority="50"/>
+    <w:lsdException w:name="List Table 6 Colorful Accent 5" w:uiPriority="51"/>
+    <w:lsdException w:name="List Table 7 Colorful Accent 5" w:uiPriority="52"/>
+    <w:lsdException w:name="List Table 1 Light Accent 6" w:uiPriority="46"/>
+    <w:lsdException w:name="List Table 2 Accent 6" w:uiPriority="47"/>
+    <w:lsdException w:name="List Table 3 Accent 6" w:uiPriority="48"/>
+    <w:lsdException w:name="List Table 4 Accent 6" w:uiPriority="49"/>
+    <w:lsdException w:name="List Table 5 Dark Accent 6" w:uiPriority="50"/>
+    <w:lsdException w:name="List Table 6 Colorful Accent 6" w:uiPriority="51"/>
+    <w:lsdException w:name="List Table 7 Colorful Accent 6" w:uiPriority="52"/>
   </w:latentStyles>
   <w:style w:type="paragraph" w:default="1" w:styleId="Normal">
     <w:name w:val="Normal"/>
@@ -3541,196 +5200,6 @@
   <w:style w:type="paragraph" w:customStyle="1" w:styleId="FrameContents">
     <w:name w:val="Frame Contents"/>
     <w:basedOn w:val="Normal"/>
-  </w:style>
-</w:styles>
-</file>
-
-<file path=word/stylesWithEffects.xml><?xml version="1.0" encoding="utf-8"?>
-<w:styles xmlns:wpc="http://schemas.microsoft.com/office/word/2010/wordprocessingCanvas" xmlns:mc="http://schemas.openxmlformats.org/markup-compatibility/2006" xmlns:o="urn:schemas-microsoft-com:office:office" xmlns:r="http://schemas.openxmlformats.org/officeDocument/2006/relationships" xmlns:m="http://schemas.openxmlformats.org/officeDocument/2006/math" xmlns:v="urn:schemas-microsoft-com:vml" xmlns:wp14="http://schemas.microsoft.com/office/word/2010/wordprocessingDrawing" xmlns:wp="http://schemas.openxmlformats.org/drawingml/2006/wordprocessingDrawing" xmlns:w10="urn:schemas-microsoft-com:office:word" xmlns:w="http://schemas.openxmlformats.org/wordprocessingml/2006/main" xmlns:w14="http://schemas.microsoft.com/office/word/2010/wordml" xmlns:wpg="http://schemas.microsoft.com/office/word/2010/wordprocessingGroup" xmlns:wpi="http://schemas.microsoft.com/office/word/2010/wordprocessingInk" xmlns:wne="http://schemas.microsoft.com/office/word/2006/wordml" xmlns:wps="http://schemas.microsoft.com/office/word/2010/wordprocessingShape" mc:Ignorable="w14 wp14">
-  <w:docDefaults>
-    <w:rPrDefault>
-      <w:rPr>
-        <w:rFonts w:asciiTheme="minorHAnsi" w:eastAsiaTheme="minorEastAsia" w:hAnsiTheme="minorHAnsi" w:cstheme="minorBidi"/>
-        <w:sz w:val="22"/>
-        <w:szCs w:val="22"/>
-        <w:lang w:val="en-US" w:eastAsia="en-US" w:bidi="ar-SA"/>
-      </w:rPr>
-    </w:rPrDefault>
-    <w:pPrDefault>
-      <w:pPr>
-        <w:spacing w:after="200" w:line="276" w:lineRule="auto"/>
-      </w:pPr>
-    </w:pPrDefault>
-  </w:docDefaults>
-  <w:latentStyles w:defLockedState="0" w:defUIPriority="99" w:defSemiHidden="1" w:defUnhideWhenUsed="1" w:defQFormat="0" w:count="267">
-    <w:lsdException w:name="Normal" w:semiHidden="0" w:uiPriority="0" w:unhideWhenUsed="0" w:qFormat="1"/>
-    <w:lsdException w:name="heading 1" w:semiHidden="0" w:uiPriority="9" w:unhideWhenUsed="0" w:qFormat="1"/>
-    <w:lsdException w:name="heading 2" w:uiPriority="9" w:qFormat="1"/>
-    <w:lsdException w:name="heading 3" w:uiPriority="9" w:qFormat="1"/>
-    <w:lsdException w:name="heading 4" w:uiPriority="9" w:qFormat="1"/>
-    <w:lsdException w:name="heading 5" w:uiPriority="9" w:qFormat="1"/>
-    <w:lsdException w:name="heading 6" w:uiPriority="9" w:qFormat="1"/>
-    <w:lsdException w:name="heading 7" w:uiPriority="9" w:qFormat="1"/>
-    <w:lsdException w:name="heading 8" w:uiPriority="9" w:qFormat="1"/>
-    <w:lsdException w:name="heading 9" w:uiPriority="9" w:qFormat="1"/>
-    <w:lsdException w:name="toc 1" w:uiPriority="39"/>
-    <w:lsdException w:name="toc 2" w:uiPriority="39"/>
-    <w:lsdException w:name="toc 3" w:uiPriority="39"/>
-    <w:lsdException w:name="toc 4" w:uiPriority="39"/>
-    <w:lsdException w:name="toc 5" w:uiPriority="39"/>
-    <w:lsdException w:name="toc 6" w:uiPriority="39"/>
-    <w:lsdException w:name="toc 7" w:uiPriority="39"/>
-    <w:lsdException w:name="toc 8" w:uiPriority="39"/>
-    <w:lsdException w:name="toc 9" w:uiPriority="39"/>
-    <w:lsdException w:name="caption" w:uiPriority="35" w:qFormat="1"/>
-    <w:lsdException w:name="Title" w:semiHidden="0" w:uiPriority="10" w:unhideWhenUsed="0" w:qFormat="1"/>
-    <w:lsdException w:name="Default Paragraph Font" w:uiPriority="1"/>
-    <w:lsdException w:name="Subtitle" w:semiHidden="0" w:uiPriority="11" w:unhideWhenUsed="0" w:qFormat="1"/>
-    <w:lsdException w:name="Strong" w:semiHidden="0" w:uiPriority="22" w:unhideWhenUsed="0" w:qFormat="1"/>
-    <w:lsdException w:name="Emphasis" w:semiHidden="0" w:uiPriority="20" w:unhideWhenUsed="0" w:qFormat="1"/>
-    <w:lsdException w:name="Table Grid" w:semiHidden="0" w:uiPriority="59" w:unhideWhenUsed="0"/>
-    <w:lsdException w:name="Placeholder Text" w:unhideWhenUsed="0"/>
-    <w:lsdException w:name="No Spacing" w:semiHidden="0" w:uiPriority="1" w:unhideWhenUsed="0" w:qFormat="1"/>
-    <w:lsdException w:name="Light Shading" w:semiHidden="0" w:uiPriority="60" w:unhideWhenUsed="0"/>
-    <w:lsdException w:name="Light List" w:semiHidden="0" w:uiPriority="61" w:unhideWhenUsed="0"/>
-    <w:lsdException w:name="Light Grid" w:semiHidden="0" w:uiPriority="62" w:unhideWhenUsed="0"/>
-    <w:lsdException w:name="Medium Shading 1" w:semiHidden="0" w:uiPriority="63" w:unhideWhenUsed="0"/>
-    <w:lsdException w:name="Medium Shading 2" w:semiHidden="0" w:uiPriority="64" w:unhideWhenUsed="0"/>
-    <w:lsdException w:name="Medium List 1" w:semiHidden="0" w:uiPriority="65" w:unhideWhenUsed="0"/>
-    <w:lsdException w:name="Medium List 2" w:semiHidden="0" w:uiPriority="66" w:unhideWhenUsed="0"/>
-    <w:lsdException w:name="Medium Grid 1" w:semiHidden="0" w:uiPriority="67" w:unhideWhenUsed="0"/>
-    <w:lsdException w:name="Medium Grid 2" w:semiHidden="0" w:uiPriority="68" w:unhideWhenUsed="0"/>
-    <w:lsdException w:name="Medium Grid 3" w:semiHidden="0" w:uiPriority="69" w:unhideWhenUsed="0"/>
-    <w:lsdException w:name="Dark List" w:semiHidden="0" w:uiPriority="70" w:unhideWhenUsed="0"/>
-    <w:lsdException w:name="Colorful Shading" w:semiHidden="0" w:uiPriority="71" w:unhideWhenUsed="0"/>
-    <w:lsdException w:name="Colorful List" w:semiHidden="0" w:uiPriority="72" w:unhideWhenUsed="0"/>
-    <w:lsdException w:name="Colorful Grid" w:semiHidden="0" w:uiPriority="73" w:unhideWhenUsed="0"/>
-    <w:lsdException w:name="Light Shading Accent 1" w:semiHidden="0" w:uiPriority="60" w:unhideWhenUsed="0"/>
-    <w:lsdException w:name="Light List Accent 1" w:semiHidden="0" w:uiPriority="61" w:unhideWhenUsed="0"/>
-    <w:lsdException w:name="Light Grid Accent 1" w:semiHidden="0" w:uiPriority="62" w:unhideWhenUsed="0"/>
-    <w:lsdException w:name="Medium Shading 1 Accent 1" w:semiHidden="0" w:uiPriority="63" w:unhideWhenUsed="0"/>
-    <w:lsdException w:name="Medium Shading 2 Accent 1" w:semiHidden="0" w:uiPriority="64" w:unhideWhenUsed="0"/>
-    <w:lsdException w:name="Medium List 1 Accent 1" w:semiHidden="0" w:uiPriority="65" w:unhideWhenUsed="0"/>
-    <w:lsdException w:name="Revision" w:unhideWhenUsed="0"/>
-    <w:lsdException w:name="List Paragraph" w:semiHidden="0" w:uiPriority="34" w:unhideWhenUsed="0" w:qFormat="1"/>
-    <w:lsdException w:name="Quote" w:semiHidden="0" w:uiPriority="29" w:unhideWhenUsed="0" w:qFormat="1"/>
-    <w:lsdException w:name="Intense Quote" w:semiHidden="0" w:uiPriority="30" w:unhideWhenUsed="0" w:qFormat="1"/>
-    <w:lsdException w:name="Medium List 2 Accent 1" w:semiHidden="0" w:uiPriority="66" w:unhideWhenUsed="0"/>
-    <w:lsdException w:name="Medium Grid 1 Accent 1" w:semiHidden="0" w:uiPriority="67" w:unhideWhenUsed="0"/>
-    <w:lsdException w:name="Medium Grid 2 Accent 1" w:semiHidden="0" w:uiPriority="68" w:unhideWhenUsed="0"/>
-    <w:lsdException w:name="Medium Grid 3 Accent 1" w:semiHidden="0" w:uiPriority="69" w:unhideWhenUsed="0"/>
-    <w:lsdException w:name="Dark List Accent 1" w:semiHidden="0" w:uiPriority="70" w:unhideWhenUsed="0"/>
-    <w:lsdException w:name="Colorful Shading Accent 1" w:semiHidden="0" w:uiPriority="71" w:unhideWhenUsed="0"/>
-    <w:lsdException w:name="Colorful List Accent 1" w:semiHidden="0" w:uiPriority="72" w:unhideWhenUsed="0"/>
-    <w:lsdException w:name="Colorful Grid Accent 1" w:semiHidden="0" w:uiPriority="73" w:unhideWhenUsed="0"/>
-    <w:lsdException w:name="Light Shading Accent 2" w:semiHidden="0" w:uiPriority="60" w:unhideWhenUsed="0"/>
-    <w:lsdException w:name="Light List Accent 2" w:semiHidden="0" w:uiPriority="61" w:unhideWhenUsed="0"/>
-    <w:lsdException w:name="Light Grid Accent 2" w:semiHidden="0" w:uiPriority="62" w:unhideWhenUsed="0"/>
-    <w:lsdException w:name="Medium Shading 1 Accent 2" w:semiHidden="0" w:uiPriority="63" w:unhideWhenUsed="0"/>
-    <w:lsdException w:name="Medium Shading 2 Accent 2" w:semiHidden="0" w:uiPriority="64" w:unhideWhenUsed="0"/>
-    <w:lsdException w:name="Medium List 1 Accent 2" w:semiHidden="0" w:uiPriority="65" w:unhideWhenUsed="0"/>
-    <w:lsdException w:name="Medium List 2 Accent 2" w:semiHidden="0" w:uiPriority="66" w:unhideWhenUsed="0"/>
-    <w:lsdException w:name="Medium Grid 1 Accent 2" w:semiHidden="0" w:uiPriority="67" w:unhideWhenUsed="0"/>
-    <w:lsdException w:name="Medium Grid 2 Accent 2" w:semiHidden="0" w:uiPriority="68" w:unhideWhenUsed="0"/>
-    <w:lsdException w:name="Medium Grid 3 Accent 2" w:semiHidden="0" w:uiPriority="69" w:unhideWhenUsed="0"/>
-    <w:lsdException w:name="Dark List Accent 2" w:semiHidden="0" w:uiPriority="70" w:unhideWhenUsed="0"/>
-    <w:lsdException w:name="Colorful Shading Accent 2" w:semiHidden="0" w:uiPriority="71" w:unhideWhenUsed="0"/>
-    <w:lsdException w:name="Colorful List Accent 2" w:semiHidden="0" w:uiPriority="72" w:unhideWhenUsed="0"/>
-    <w:lsdException w:name="Colorful Grid Accent 2" w:semiHidden="0" w:uiPriority="73" w:unhideWhenUsed="0"/>
-    <w:lsdException w:name="Light Shading Accent 3" w:semiHidden="0" w:uiPriority="60" w:unhideWhenUsed="0"/>
-    <w:lsdException w:name="Light List Accent 3" w:semiHidden="0" w:uiPriority="61" w:unhideWhenUsed="0"/>
-    <w:lsdException w:name="Light Grid Accent 3" w:semiHidden="0" w:uiPriority="62" w:unhideWhenUsed="0"/>
-    <w:lsdException w:name="Medium Shading 1 Accent 3" w:semiHidden="0" w:uiPriority="63" w:unhideWhenUsed="0"/>
-    <w:lsdException w:name="Medium Shading 2 Accent 3" w:semiHidden="0" w:uiPriority="64" w:unhideWhenUsed="0"/>
-    <w:lsdException w:name="Medium List 1 Accent 3" w:semiHidden="0" w:uiPriority="65" w:unhideWhenUsed="0"/>
-    <w:lsdException w:name="Medium List 2 Accent 3" w:semiHidden="0" w:uiPriority="66" w:unhideWhenUsed="0"/>
-    <w:lsdException w:name="Medium Grid 1 Accent 3" w:semiHidden="0" w:uiPriority="67" w:unhideWhenUsed="0"/>
-    <w:lsdException w:name="Medium Grid 2 Accent 3" w:semiHidden="0" w:uiPriority="68" w:unhideWhenUsed="0"/>
-    <w:lsdException w:name="Medium Grid 3 Accent 3" w:semiHidden="0" w:uiPriority="69" w:unhideWhenUsed="0"/>
-    <w:lsdException w:name="Dark List Accent 3" w:semiHidden="0" w:uiPriority="70" w:unhideWhenUsed="0"/>
-    <w:lsdException w:name="Colorful Shading Accent 3" w:semiHidden="0" w:uiPriority="71" w:unhideWhenUsed="0"/>
-    <w:lsdException w:name="Colorful List Accent 3" w:semiHidden="0" w:uiPriority="72" w:unhideWhenUsed="0"/>
-    <w:lsdException w:name="Colorful Grid Accent 3" w:semiHidden="0" w:uiPriority="73" w:unhideWhenUsed="0"/>
-    <w:lsdException w:name="Light Shading Accent 4" w:semiHidden="0" w:uiPriority="60" w:unhideWhenUsed="0"/>
-    <w:lsdException w:name="Light List Accent 4" w:semiHidden="0" w:uiPriority="61" w:unhideWhenUsed="0"/>
-    <w:lsdException w:name="Light Grid Accent 4" w:semiHidden="0" w:uiPriority="62" w:unhideWhenUsed="0"/>
-    <w:lsdException w:name="Medium Shading 1 Accent 4" w:semiHidden="0" w:uiPriority="63" w:unhideWhenUsed="0"/>
-    <w:lsdException w:name="Medium Shading 2 Accent 4" w:semiHidden="0" w:uiPriority="64" w:unhideWhenUsed="0"/>
-    <w:lsdException w:name="Medium List 1 Accent 4" w:semiHidden="0" w:uiPriority="65" w:unhideWhenUsed="0"/>
-    <w:lsdException w:name="Medium List 2 Accent 4" w:semiHidden="0" w:uiPriority="66" w:unhideWhenUsed="0"/>
-    <w:lsdException w:name="Medium Grid 1 Accent 4" w:semiHidden="0" w:uiPriority="67" w:unhideWhenUsed="0"/>
-    <w:lsdException w:name="Medium Grid 2 Accent 4" w:semiHidden="0" w:uiPriority="68" w:unhideWhenUsed="0"/>
-    <w:lsdException w:name="Medium Grid 3 Accent 4" w:semiHidden="0" w:uiPriority="69" w:unhideWhenUsed="0"/>
-    <w:lsdException w:name="Dark List Accent 4" w:semiHidden="0" w:uiPriority="70" w:unhideWhenUsed="0"/>
-    <w:lsdException w:name="Colorful Shading Accent 4" w:semiHidden="0" w:uiPriority="71" w:unhideWhenUsed="0"/>
-    <w:lsdException w:name="Colorful List Accent 4" w:semiHidden="0" w:uiPriority="72" w:unhideWhenUsed="0"/>
-    <w:lsdException w:name="Colorful Grid Accent 4" w:semiHidden="0" w:uiPriority="73" w:unhideWhenUsed="0"/>
-    <w:lsdException w:name="Light Shading Accent 5" w:semiHidden="0" w:uiPriority="60" w:unhideWhenUsed="0"/>
-    <w:lsdException w:name="Light List Accent 5" w:semiHidden="0" w:uiPriority="61" w:unhideWhenUsed="0"/>
-    <w:lsdException w:name="Light Grid Accent 5" w:semiHidden="0" w:uiPriority="62" w:unhideWhenUsed="0"/>
-    <w:lsdException w:name="Medium Shading 1 Accent 5" w:semiHidden="0" w:uiPriority="63" w:unhideWhenUsed="0"/>
-    <w:lsdException w:name="Medium Shading 2 Accent 5" w:semiHidden="0" w:uiPriority="64" w:unhideWhenUsed="0"/>
-    <w:lsdException w:name="Medium List 1 Accent 5" w:semiHidden="0" w:uiPriority="65" w:unhideWhenUsed="0"/>
-    <w:lsdException w:name="Medium List 2 Accent 5" w:semiHidden="0" w:uiPriority="66" w:unhideWhenUsed="0"/>
-    <w:lsdException w:name="Medium Grid 1 Accent 5" w:semiHidden="0" w:uiPriority="67" w:unhideWhenUsed="0"/>
-    <w:lsdException w:name="Medium Grid 2 Accent 5" w:semiHidden="0" w:uiPriority="68" w:unhideWhenUsed="0"/>
-    <w:lsdException w:name="Medium Grid 3 Accent 5" w:semiHidden="0" w:uiPriority="69" w:unhideWhenUsed="0"/>
-    <w:lsdException w:name="Dark List Accent 5" w:semiHidden="0" w:uiPriority="70" w:unhideWhenUsed="0"/>
-    <w:lsdException w:name="Colorful Shading Accent 5" w:semiHidden="0" w:uiPriority="71" w:unhideWhenUsed="0"/>
-    <w:lsdException w:name="Colorful List Accent 5" w:semiHidden="0" w:uiPriority="72" w:unhideWhenUsed="0"/>
-    <w:lsdException w:name="Colorful Grid Accent 5" w:semiHidden="0" w:uiPriority="73" w:unhideWhenUsed="0"/>
-    <w:lsdException w:name="Light Shading Accent 6" w:semiHidden="0" w:uiPriority="60" w:unhideWhenUsed="0"/>
-    <w:lsdException w:name="Light List Accent 6" w:semiHidden="0" w:uiPriority="61" w:unhideWhenUsed="0"/>
-    <w:lsdException w:name="Light Grid Accent 6" w:semiHidden="0" w:uiPriority="62" w:unhideWhenUsed="0"/>
-    <w:lsdException w:name="Medium Shading 1 Accent 6" w:semiHidden="0" w:uiPriority="63" w:unhideWhenUsed="0"/>
-    <w:lsdException w:name="Medium Shading 2 Accent 6" w:semiHidden="0" w:uiPriority="64" w:unhideWhenUsed="0"/>
-    <w:lsdException w:name="Medium List 1 Accent 6" w:semiHidden="0" w:uiPriority="65" w:unhideWhenUsed="0"/>
-    <w:lsdException w:name="Medium List 2 Accent 6" w:semiHidden="0" w:uiPriority="66" w:unhideWhenUsed="0"/>
-    <w:lsdException w:name="Medium Grid 1 Accent 6" w:semiHidden="0" w:uiPriority="67" w:unhideWhenUsed="0"/>
-    <w:lsdException w:name="Medium Grid 2 Accent 6" w:semiHidden="0" w:uiPriority="68" w:unhideWhenUsed="0"/>
-    <w:lsdException w:name="Medium Grid 3 Accent 6" w:semiHidden="0" w:uiPriority="69" w:unhideWhenUsed="0"/>
-    <w:lsdException w:name="Dark List Accent 6" w:semiHidden="0" w:uiPriority="70" w:unhideWhenUsed="0"/>
-    <w:lsdException w:name="Colorful Shading Accent 6" w:semiHidden="0" w:uiPriority="71" w:unhideWhenUsed="0"/>
-    <w:lsdException w:name="Colorful List Accent 6" w:semiHidden="0" w:uiPriority="72" w:unhideWhenUsed="0"/>
-    <w:lsdException w:name="Colorful Grid Accent 6" w:semiHidden="0" w:uiPriority="73" w:unhideWhenUsed="0"/>
-    <w:lsdException w:name="Subtle Emphasis" w:semiHidden="0" w:uiPriority="19" w:unhideWhenUsed="0" w:qFormat="1"/>
-    <w:lsdException w:name="Intense Emphasis" w:semiHidden="0" w:uiPriority="21" w:unhideWhenUsed="0" w:qFormat="1"/>
-    <w:lsdException w:name="Subtle Reference" w:semiHidden="0" w:uiPriority="31" w:unhideWhenUsed="0" w:qFormat="1"/>
-    <w:lsdException w:name="Intense Reference" w:semiHidden="0" w:uiPriority="32" w:unhideWhenUsed="0" w:qFormat="1"/>
-    <w:lsdException w:name="Book Title" w:semiHidden="0" w:uiPriority="33" w:unhideWhenUsed="0" w:qFormat="1"/>
-    <w:lsdException w:name="Bibliography" w:uiPriority="37"/>
-    <w:lsdException w:name="TOC Heading" w:uiPriority="39" w:qFormat="1"/>
-  </w:latentStyles>
-  <w:style w:type="paragraph" w:default="1" w:styleId="Normal">
-    <w:name w:val="Normal"/>
-    <w:qFormat/>
-  </w:style>
-  <w:style w:type="character" w:default="1" w:styleId="DefaultParagraphFont">
-    <w:name w:val="Default Paragraph Font"/>
-    <w:uiPriority w:val="1"/>
-    <w:semiHidden/>
-    <w:unhideWhenUsed/>
-  </w:style>
-  <w:style w:type="table" w:default="1" w:styleId="TableNormal">
-    <w:name w:val="Normal Table"/>
-    <w:uiPriority w:val="99"/>
-    <w:semiHidden/>
-    <w:unhideWhenUsed/>
-    <w:tblPr>
-      <w:tblInd w:w="0" w:type="dxa"/>
-      <w:tblCellMar>
-        <w:top w:w="0" w:type="dxa"/>
-        <w:left w:w="108" w:type="dxa"/>
-        <w:bottom w:w="0" w:type="dxa"/>
-        <w:right w:w="108" w:type="dxa"/>
-      </w:tblCellMar>
-    </w:tblPr>
-  </w:style>
-  <w:style w:type="numbering" w:default="1" w:styleId="NoList">
-    <w:name w:val="No List"/>
-    <w:uiPriority w:val="99"/>
-    <w:semiHidden/>
-    <w:unhideWhenUsed/>
   </w:style>
 </w:styles>
 </file>

</xml_diff>

<commit_message>
Updated Database section 3
</commit_message>
<xml_diff>
--- a/Design Document.docx
+++ b/Design Document.docx
@@ -79,25 +79,7 @@
           <w:szCs w:val="20"/>
         </w:rPr>
         <w:tab/>
-        <w:t xml:space="preserve">Many applications rely on a strong database, with high level functionality. This product attempts to stand alone with the ability to take in and store data, and manipulate it when queries to that data are made. From a warehouse to a university administration office, a database such as this could accept and manipulate data with ease, and allow for quick accounting of resources, </w:t>
-      </w:r>
-      <w:r>
-        <w:rPr>
-          <w:rFonts w:ascii="Arial" w:hAnsi="Arial" w:cs="Arial"/>
-          <w:color w:val="000000"/>
-          <w:sz w:val="20"/>
-          <w:szCs w:val="20"/>
-        </w:rPr>
-        <w:t>thus providing</w:t>
-      </w:r>
-      <w:r>
-        <w:rPr>
-          <w:rFonts w:ascii="Arial" w:hAnsi="Arial" w:cs="Arial"/>
-          <w:color w:val="000000"/>
-          <w:sz w:val="20"/>
-          <w:szCs w:val="20"/>
-        </w:rPr>
-        <w:t xml:space="preserve"> either a quantitative or qualitative analysis of the data. </w:t>
+        <w:t xml:space="preserve">Many applications rely on a strong database, with high level functionality. This product attempts to stand alone with the ability to take in and store data, and manipulate it when queries to that data are made. From a warehouse to a university administration office, a database such as this could accept and manipulate data with ease, and allow for quick accounting of resources, thus providing either a quantitative or qualitative analysis of the data. </w:t>
       </w:r>
     </w:p>
     <w:p>
@@ -120,25 +102,7 @@
           <w:szCs w:val="20"/>
         </w:rPr>
         <w:tab/>
-        <w:t xml:space="preserve">The database we are looking to design, as stated, is fairly low level and far from optimized. Rather, it would provide a strong stepping stone towards looking at optimization of databases. </w:t>
-      </w:r>
-      <w:r>
-        <w:rPr>
-          <w:rFonts w:ascii="Arial" w:hAnsi="Arial" w:cs="Arial"/>
-          <w:color w:val="000000"/>
-          <w:sz w:val="20"/>
-          <w:szCs w:val="20"/>
-        </w:rPr>
-        <w:t>In</w:t>
-      </w:r>
-      <w:r>
-        <w:rPr>
-          <w:rFonts w:ascii="Arial" w:hAnsi="Arial" w:cs="Arial"/>
-          <w:color w:val="000000"/>
-          <w:sz w:val="20"/>
-          <w:szCs w:val="20"/>
-        </w:rPr>
-        <w:t xml:space="preserve"> this case, we use the six core operations of relational algebra (</w:t>
+        <w:t>The database we are looking to design, as stated, is fairly low level and far from optimized. Rather, it would provide a strong stepping stone towards looking at optimization of databases. In this case, we use the six core operations of relational algebra (</w:t>
       </w:r>
       <w:r>
         <w:rPr>
@@ -157,25 +121,7 @@
           <w:sz w:val="20"/>
           <w:szCs w:val="20"/>
         </w:rPr>
-        <w:t>), as well as the natural join operation</w:t>
-      </w:r>
-      <w:r>
-        <w:rPr>
-          <w:rFonts w:ascii="Arial" w:hAnsi="Arial" w:cs="Arial"/>
-          <w:color w:val="000000"/>
-          <w:sz w:val="20"/>
-          <w:szCs w:val="20"/>
-        </w:rPr>
-        <w:t xml:space="preserve"> to define the operations available</w:t>
-      </w:r>
-      <w:r>
-        <w:rPr>
-          <w:rFonts w:ascii="Arial" w:hAnsi="Arial" w:cs="Arial"/>
-          <w:color w:val="000000"/>
-          <w:sz w:val="20"/>
-          <w:szCs w:val="20"/>
-        </w:rPr>
-        <w:t>. With this core, the database will have a strong functionality and will be able to create high level applications.</w:t>
+        <w:t>), as well as the natural join operation to define the operations available. With this core, the database will have a strong functionality and will be able to create high level applications.</w:t>
       </w:r>
     </w:p>
     <w:p>
@@ -198,43 +144,7 @@
           <w:szCs w:val="20"/>
         </w:rPr>
         <w:tab/>
-        <w:t>In this document we describe the flow of operation from the user’s perspective. We will have an application which provides direct user interface which uses the specified DML. This application will appear to stand alone, but relies completely on the underlying database which makes up the majority of the problem. The applica</w:t>
-      </w:r>
-      <w:r>
-        <w:rPr>
-          <w:rFonts w:ascii="Arial" w:hAnsi="Arial" w:cs="Arial"/>
-          <w:color w:val="000000"/>
-          <w:sz w:val="20"/>
-          <w:szCs w:val="20"/>
-        </w:rPr>
-        <w:t>tion accesses the database cell</w:t>
-      </w:r>
-      <w:r>
-        <w:rPr>
-          <w:rFonts w:ascii="Arial" w:hAnsi="Arial" w:cs="Arial"/>
-          <w:color w:val="000000"/>
-          <w:sz w:val="20"/>
-          <w:szCs w:val="20"/>
-        </w:rPr>
-        <w:t xml:space="preserve"> through the parser, which in turn can look at the relations. In reality, the process of creating</w:t>
-      </w:r>
-      <w:r>
-        <w:rPr>
-          <w:rFonts w:ascii="Arial" w:hAnsi="Arial" w:cs="Arial"/>
-          <w:color w:val="000000"/>
-          <w:sz w:val="20"/>
-          <w:szCs w:val="20"/>
-        </w:rPr>
-        <w:t>/building</w:t>
-      </w:r>
-      <w:r>
-        <w:rPr>
-          <w:rFonts w:ascii="Arial" w:hAnsi="Arial" w:cs="Arial"/>
-          <w:color w:val="000000"/>
-          <w:sz w:val="20"/>
-          <w:szCs w:val="20"/>
-        </w:rPr>
-        <w:t xml:space="preserve"> this project will flow in the opposite direction, from low level to high level, but to present this from a functional perspective we choose this ordering.</w:t>
+        <w:t>In this document we describe the flow of operation from the user’s perspective. We will have an application which provides direct user interface which uses the specified DML. This application will appear to stand alone, but relies completely on the underlying database which makes up the majority of the problem. The application accesses the database cell through the parser, which in turn can look at the relations. In reality, the process of creating/building this project will flow in the opposite direction, from low level to high level, but to present this from a functional perspective we choose this ordering.</w:t>
       </w:r>
     </w:p>
     <w:p>
@@ -329,24 +239,24 @@
           <w:szCs w:val="20"/>
         </w:rPr>
         <w:lastRenderedPageBreak/>
-        <w:t xml:space="preserve">abstraction which allows only desired access to the database information itself. </w:t>
-      </w:r>
-      <w:r>
+        <w:t>abstraction which allows only desired access to the database information itself. Our application is an intramural league manager, with players, teams, and scheduled games. We leave it open to more additions if necessary to prove all of the functionalities of the database.</w:t>
+      </w:r>
+    </w:p>
+    <w:p>
+      <w:pPr>
+        <w:pStyle w:val="NormalWeb"/>
+        <w:shd w:val="clear" w:color="auto" w:fill="FFFFFF"/>
+        <w:spacing w:before="280" w:line="360" w:lineRule="atLeast"/>
         <w:rPr>
           <w:rStyle w:val="apple-converted-space"/>
           <w:rFonts w:ascii="Arial" w:hAnsi="Arial" w:cs="Arial"/>
-          <w:color w:val="000000"/>
-          <w:sz w:val="20"/>
-          <w:szCs w:val="20"/>
-        </w:rPr>
-        <w:t>Our application is an intramural league manager, with players, teams, and scheduled games. We leave it open to more additions if necessary to prove all of the functionalities of the database.</w:t>
-      </w:r>
-    </w:p>
-    <w:p>
-      <w:pPr>
-        <w:pStyle w:val="NormalWeb"/>
-        <w:shd w:val="clear" w:color="auto" w:fill="FFFFFF"/>
-        <w:spacing w:before="280" w:line="360" w:lineRule="atLeast"/>
+          <w:b/>
+          <w:color w:val="000000"/>
+          <w:sz w:val="20"/>
+          <w:szCs w:val="20"/>
+        </w:rPr>
+      </w:pPr>
+      <w:r>
         <w:rPr>
           <w:rStyle w:val="apple-converted-space"/>
           <w:rFonts w:ascii="Arial" w:hAnsi="Arial" w:cs="Arial"/>
@@ -355,43 +265,33 @@
           <w:sz w:val="20"/>
           <w:szCs w:val="20"/>
         </w:rPr>
-      </w:pPr>
-      <w:r>
+        <w:t>Parser:</w:t>
+      </w:r>
+    </w:p>
+    <w:p>
+      <w:pPr>
+        <w:pStyle w:val="NormalWeb"/>
+        <w:shd w:val="clear" w:color="auto" w:fill="FFFFFF"/>
+        <w:spacing w:before="280" w:line="360" w:lineRule="atLeast"/>
         <w:rPr>
           <w:rStyle w:val="apple-converted-space"/>
           <w:rFonts w:ascii="Arial" w:hAnsi="Arial" w:cs="Arial"/>
-          <w:b/>
-          <w:color w:val="000000"/>
-          <w:sz w:val="20"/>
-          <w:szCs w:val="20"/>
-        </w:rPr>
-        <w:t>Parser:</w:t>
-      </w:r>
-    </w:p>
-    <w:p>
-      <w:pPr>
-        <w:pStyle w:val="NormalWeb"/>
-        <w:shd w:val="clear" w:color="auto" w:fill="FFFFFF"/>
-        <w:spacing w:before="280" w:line="360" w:lineRule="atLeast"/>
+          <w:color w:val="000000"/>
+          <w:sz w:val="20"/>
+          <w:szCs w:val="20"/>
+        </w:rPr>
+      </w:pPr>
+      <w:r>
         <w:rPr>
           <w:rStyle w:val="apple-converted-space"/>
           <w:rFonts w:ascii="Arial" w:hAnsi="Arial" w:cs="Arial"/>
-          <w:color w:val="000000"/>
-          <w:sz w:val="20"/>
-          <w:szCs w:val="20"/>
-        </w:rPr>
-      </w:pPr>
-      <w:r>
-        <w:rPr>
-          <w:rStyle w:val="apple-converted-space"/>
-          <w:rFonts w:ascii="Arial" w:hAnsi="Arial" w:cs="Arial"/>
           <w:noProof/>
           <w:color w:val="000000"/>
           <w:sz w:val="20"/>
           <w:szCs w:val="20"/>
         </w:rPr>
         <w:drawing>
-          <wp:anchor distT="0" distB="0" distL="114300" distR="114300" simplePos="0" relativeHeight="251655680" behindDoc="0" locked="0" layoutInCell="1" allowOverlap="1" wp14:anchorId="04CDC67D" wp14:editId="654456D1">
+          <wp:anchor distT="0" distB="0" distL="114300" distR="114300" simplePos="0" relativeHeight="251659264" behindDoc="0" locked="0" layoutInCell="1" allowOverlap="1" wp14:anchorId="7E8282D5" wp14:editId="6FE22DF8">
             <wp:simplePos x="0" y="0"/>
             <wp:positionH relativeFrom="column">
               <wp:posOffset>2857500</wp:posOffset>
@@ -452,17 +352,18 @@
           <w:sz w:val="20"/>
           <w:szCs w:val="20"/>
         </w:rPr>
-        <w:t>The next layer is the parser. The parser acts as part of the database which converts human-readable language (i.e. INSERT…, JOIN…, etc.) and turns it into the commands and functions which the database takes. It provides the arguments to these functions as well. It is necessary</w:t>
+        <w:t xml:space="preserve">The next layer is the parser. The parser acts as part of the database which converts human-readable language (i.e. INSERT…, JOIN…, etc.) and turns it into the commands and functions which the database takes. It provides the arguments to these functions as well. It is necessary to define this step as it will undo the abstraction created in the application, which is necessary for </w:t>
       </w:r>
       <w:r>
         <w:rPr>
           <w:rStyle w:val="apple-converted-space"/>
           <w:rFonts w:ascii="Arial" w:hAnsi="Arial" w:cs="Arial"/>
-          <w:color w:val="000000"/>
-          <w:sz w:val="20"/>
-          <w:szCs w:val="20"/>
-        </w:rPr>
-        <w:t xml:space="preserve"> to define this step as it will undo</w:t>
+          <w:i/>
+          <w:color w:val="000000"/>
+          <w:sz w:val="20"/>
+          <w:szCs w:val="20"/>
+        </w:rPr>
+        <w:t>portability</w:t>
       </w:r>
       <w:r>
         <w:rPr>
@@ -472,32 +373,11 @@
           <w:sz w:val="20"/>
           <w:szCs w:val="20"/>
         </w:rPr>
-        <w:t xml:space="preserve"> the abstraction created in the application, which is necessary for </w:t>
-      </w:r>
-      <w:r>
-        <w:rPr>
-          <w:rStyle w:val="apple-converted-space"/>
-          <w:rFonts w:ascii="Arial" w:hAnsi="Arial" w:cs="Arial"/>
-          <w:i/>
-          <w:color w:val="000000"/>
-          <w:sz w:val="20"/>
-          <w:szCs w:val="20"/>
-        </w:rPr>
-        <w:t>portability</w:t>
-      </w:r>
-      <w:r>
-        <w:rPr>
-          <w:rStyle w:val="apple-converted-space"/>
-          <w:rFonts w:ascii="Arial" w:hAnsi="Arial" w:cs="Arial"/>
-          <w:color w:val="000000"/>
-          <w:sz w:val="20"/>
-          <w:szCs w:val="20"/>
-        </w:rPr>
         <w:t xml:space="preserve"> of the final product; that is, the parser is the layer that allows any program written in the defined language to be run on our database. Again, note in the Figure 1 how many applications are able to run on the parser. Of course, in this project we only look to create one main application, but we retain the option of general use.</w:t>
       </w:r>
       <w:r>
         <w:pict>
-          <v:rect id="_x0000_s1028" style="position:absolute;margin-left:221.25pt;margin-top:218.25pt;width:246.75pt;height:33pt;z-index:251657728;mso-wrap-distance-left:9pt;mso-wrap-distance-top:0;mso-wrap-distance-right:9pt;mso-wrap-distance-bottom:0;mso-position-horizontal-relative:text;mso-position-vertical-relative:text" stroked="f" strokeweight="0">
+          <v:rect id="_x0000_s1030" style="position:absolute;margin-left:221.25pt;margin-top:218.25pt;width:246.75pt;height:33pt;z-index:251665408;mso-wrap-distance-left:9pt;mso-wrap-distance-top:0;mso-wrap-distance-right:9pt;mso-wrap-distance-bottom:0;mso-position-horizontal-relative:text;mso-position-vertical-relative:text" stroked="f" strokeweight="0">
             <v:textbox inset="0,0,0,0">
               <w:txbxContent>
                 <w:p>
@@ -575,29 +455,40 @@
           <w:sz w:val="20"/>
           <w:szCs w:val="20"/>
         </w:rPr>
-        <w:t>The next layer is the database, which is essentially a collection of relations</w:t>
-      </w:r>
-      <w:r>
+        <w:t xml:space="preserve">The next layer is the database, which is essentially a collection of relations with a search engine. The database needs to maintain fluid control over all of its relations, and be able to add, remove, and access relations with ease. After the parser turns the language into functions and methods, the database needs to decide which relations it is looking for, determine if those relations are valid, and act upon the command it is passed. Inside the database are the stored relations, and all of the functions required for the relational algebra we use. The database is the engine behind the program. It does all of the searching and computing once the parser gives it a function to perform. </w:t>
+      </w:r>
+    </w:p>
+    <w:p>
+      <w:pPr>
+        <w:pStyle w:val="NormalWeb"/>
+        <w:shd w:val="clear" w:color="auto" w:fill="FFFFFF"/>
+        <w:spacing w:before="280" w:line="360" w:lineRule="atLeast"/>
         <w:rPr>
           <w:rStyle w:val="apple-converted-space"/>
           <w:rFonts w:ascii="Arial" w:hAnsi="Arial" w:cs="Arial"/>
-          <w:color w:val="000000"/>
-          <w:sz w:val="20"/>
-          <w:szCs w:val="20"/>
-        </w:rPr>
-        <w:t xml:space="preserve"> with a search engine</w:t>
-      </w:r>
+          <w:b/>
+          <w:color w:val="000000"/>
+          <w:sz w:val="20"/>
+          <w:szCs w:val="20"/>
+        </w:rPr>
+      </w:pPr>
       <w:r>
         <w:rPr>
           <w:rStyle w:val="apple-converted-space"/>
           <w:rFonts w:ascii="Arial" w:hAnsi="Arial" w:cs="Arial"/>
-          <w:color w:val="000000"/>
-          <w:sz w:val="20"/>
-          <w:szCs w:val="20"/>
-        </w:rPr>
-        <w:t>. The database needs to maintain fluid control over all of its relations, and be able to add, remove, and access relations with ease. After the parser turns the language into functions and methods, the database needs to decide which relations it is looking for, determine if those relations are valid, and act upon the command it is passed.</w:t>
-      </w:r>
-      <w:r>
+          <w:b/>
+          <w:color w:val="000000"/>
+          <w:sz w:val="20"/>
+          <w:szCs w:val="20"/>
+        </w:rPr>
+        <w:t>Relation:</w:t>
+      </w:r>
+    </w:p>
+    <w:p>
+      <w:pPr>
+        <w:pStyle w:val="NormalWeb"/>
+        <w:shd w:val="clear" w:color="auto" w:fill="FFFFFF"/>
+        <w:spacing w:before="280" w:line="360" w:lineRule="atLeast"/>
         <w:rPr>
           <w:rStyle w:val="apple-converted-space"/>
           <w:rFonts w:ascii="Arial" w:hAnsi="Arial" w:cs="Arial"/>
@@ -605,17 +496,101 @@
           <w:sz w:val="20"/>
           <w:szCs w:val="20"/>
         </w:rPr>
-        <w:t xml:space="preserve"> Inside the database are the stored relations, and all of the functions required for the relational algebra we use. The database is the engine behind the program. It does all of the searching and computing once the parser gives it a function to perform. </w:t>
-      </w:r>
-    </w:p>
-    <w:p>
-      <w:pPr>
-        <w:pStyle w:val="NormalWeb"/>
-        <w:shd w:val="clear" w:color="auto" w:fill="FFFFFF"/>
-        <w:spacing w:before="280" w:line="360" w:lineRule="atLeast"/>
+      </w:pPr>
+      <w:r>
         <w:rPr>
           <w:rStyle w:val="apple-converted-space"/>
           <w:rFonts w:ascii="Arial" w:hAnsi="Arial" w:cs="Arial"/>
+          <w:color w:val="000000"/>
+          <w:sz w:val="20"/>
+          <w:szCs w:val="20"/>
+        </w:rPr>
+        <w:t xml:space="preserve">The final entity is the relation itself. A relation is a table, which contains columns called attributes (i.e. </w:t>
+      </w:r>
+      <w:r>
+        <w:rPr>
+          <w:rStyle w:val="apple-converted-space"/>
+          <w:rFonts w:ascii="Arial" w:hAnsi="Arial" w:cs="Arial"/>
+          <w:i/>
+          <w:color w:val="000000"/>
+          <w:sz w:val="20"/>
+          <w:szCs w:val="20"/>
+        </w:rPr>
+        <w:t>Name, Age, etc.</w:t>
+      </w:r>
+      <w:r>
+        <w:rPr>
+          <w:rStyle w:val="apple-converted-space"/>
+          <w:rFonts w:ascii="Arial" w:hAnsi="Arial" w:cs="Arial"/>
+          <w:color w:val="000000"/>
+          <w:sz w:val="20"/>
+          <w:szCs w:val="20"/>
+        </w:rPr>
+        <w:t xml:space="preserve">) and rows, called tuples, which contain values that make up entries (i.e. </w:t>
+      </w:r>
+      <w:r>
+        <w:rPr>
+          <w:rStyle w:val="apple-converted-space"/>
+          <w:rFonts w:ascii="Arial" w:hAnsi="Arial" w:cs="Arial"/>
+          <w:i/>
+          <w:color w:val="000000"/>
+          <w:sz w:val="20"/>
+          <w:szCs w:val="20"/>
+        </w:rPr>
+        <w:t>[John Smith, 19], [Bob Joe, 18]</w:t>
+      </w:r>
+      <w:r>
+        <w:rPr>
+          <w:rStyle w:val="apple-converted-space"/>
+          <w:rFonts w:ascii="Arial" w:hAnsi="Arial" w:cs="Arial"/>
+          <w:color w:val="000000"/>
+          <w:sz w:val="20"/>
+          <w:szCs w:val="20"/>
+        </w:rPr>
+        <w:t xml:space="preserve">). The relation needs to have quick access to all of its entries and be able to return information about the entries it contains. The relation object itself has little functionality besides storing </w:t>
+      </w:r>
+      <w:r>
+        <w:rPr>
+          <w:rStyle w:val="apple-converted-space"/>
+          <w:rFonts w:ascii="Arial" w:hAnsi="Arial" w:cs="Arial"/>
+          <w:color w:val="000000"/>
+          <w:sz w:val="20"/>
+          <w:szCs w:val="20"/>
+        </w:rPr>
+        <w:lastRenderedPageBreak/>
+        <w:t>and returning information. Tuples within a relation are also unique within a set of attributes called ‘keys’. A set of one or more keys is a subset of attributes that defines a tuple.</w:t>
+      </w:r>
+    </w:p>
+    <w:p>
+      <w:pPr>
+        <w:pStyle w:val="NormalWeb"/>
+        <w:shd w:val="clear" w:color="auto" w:fill="FFFFFF"/>
+        <w:spacing w:before="280" w:line="360" w:lineRule="atLeast"/>
+        <w:rPr>
+          <w:rFonts w:ascii="Arial" w:hAnsi="Arial" w:cs="Arial"/>
+          <w:color w:val="000000"/>
+          <w:sz w:val="20"/>
+          <w:szCs w:val="20"/>
+        </w:rPr>
+      </w:pPr>
+      <w:r>
+        <w:rPr>
+          <w:rStyle w:val="Strong"/>
+          <w:rFonts w:ascii="Arial" w:hAnsi="Arial" w:cs="Arial"/>
+          <w:color w:val="000000"/>
+          <w:sz w:val="20"/>
+          <w:szCs w:val="20"/>
+        </w:rPr>
+        <w:t>Section 3 – For each entity, define the low level design:</w:t>
+      </w:r>
+    </w:p>
+    <w:p>
+      <w:pPr>
+        <w:pStyle w:val="NormalWeb"/>
+        <w:shd w:val="clear" w:color="auto" w:fill="FFFFFF"/>
+        <w:spacing w:before="280" w:line="360" w:lineRule="atLeast"/>
+        <w:rPr>
+          <w:rFonts w:ascii="Arial" w:hAnsi="Arial" w:cs="Arial"/>
           <w:b/>
           <w:color w:val="000000"/>
           <w:sz w:val="20"/>
@@ -624,220 +599,35 @@
       </w:pPr>
       <w:r>
         <w:rPr>
-          <w:rStyle w:val="apple-converted-space"/>
           <w:rFonts w:ascii="Arial" w:hAnsi="Arial" w:cs="Arial"/>
           <w:b/>
           <w:color w:val="000000"/>
           <w:sz w:val="20"/>
           <w:szCs w:val="20"/>
         </w:rPr>
-        <w:t>Relation:</w:t>
-      </w:r>
-    </w:p>
-    <w:p>
-      <w:pPr>
-        <w:pStyle w:val="NormalWeb"/>
-        <w:shd w:val="clear" w:color="auto" w:fill="FFFFFF"/>
-        <w:spacing w:before="280" w:line="360" w:lineRule="atLeast"/>
-        <w:rPr>
-          <w:rStyle w:val="apple-converted-space"/>
-          <w:rFonts w:ascii="Arial" w:hAnsi="Arial" w:cs="Arial"/>
-          <w:color w:val="000000"/>
-          <w:sz w:val="20"/>
-          <w:szCs w:val="20"/>
-        </w:rPr>
-      </w:pPr>
-      <w:r>
-        <w:rPr>
-          <w:rStyle w:val="apple-converted-space"/>
-          <w:rFonts w:ascii="Arial" w:hAnsi="Arial" w:cs="Arial"/>
-          <w:color w:val="000000"/>
-          <w:sz w:val="20"/>
-          <w:szCs w:val="20"/>
-        </w:rPr>
-        <w:t xml:space="preserve">The final entity is the relation itself. A relation is a table, which contains columns called attributes (i.e. </w:t>
-      </w:r>
-      <w:r>
-        <w:rPr>
-          <w:rStyle w:val="apple-converted-space"/>
+        <w:t>Application:</w:t>
+      </w:r>
+    </w:p>
+    <w:p>
+      <w:pPr>
+        <w:pStyle w:val="NormalWeb"/>
+        <w:shd w:val="clear" w:color="auto" w:fill="FFFFFF"/>
+        <w:spacing w:before="280" w:line="360" w:lineRule="atLeast"/>
+        <w:rPr>
+          <w:rFonts w:ascii="Arial" w:hAnsi="Arial" w:cs="Arial"/>
+          <w:color w:val="000000"/>
+          <w:sz w:val="20"/>
+          <w:szCs w:val="20"/>
+        </w:rPr>
+      </w:pPr>
+      <w:r>
+        <w:rPr>
           <w:rFonts w:ascii="Arial" w:hAnsi="Arial" w:cs="Arial"/>
           <w:i/>
           <w:color w:val="000000"/>
           <w:sz w:val="20"/>
           <w:szCs w:val="20"/>
         </w:rPr>
-        <w:t>Name, Age, etc.</w:t>
-      </w:r>
-      <w:r>
-        <w:rPr>
-          <w:rStyle w:val="apple-converted-space"/>
-          <w:rFonts w:ascii="Arial" w:hAnsi="Arial" w:cs="Arial"/>
-          <w:color w:val="000000"/>
-          <w:sz w:val="20"/>
-          <w:szCs w:val="20"/>
-        </w:rPr>
-        <w:t>) and rows</w:t>
-      </w:r>
-      <w:r>
-        <w:rPr>
-          <w:rStyle w:val="apple-converted-space"/>
-          <w:rFonts w:ascii="Arial" w:hAnsi="Arial" w:cs="Arial"/>
-          <w:color w:val="000000"/>
-          <w:sz w:val="20"/>
-          <w:szCs w:val="20"/>
-        </w:rPr>
-        <w:t>, called tuples,</w:t>
-      </w:r>
-      <w:r>
-        <w:rPr>
-          <w:rStyle w:val="apple-converted-space"/>
-          <w:rFonts w:ascii="Arial" w:hAnsi="Arial" w:cs="Arial"/>
-          <w:color w:val="000000"/>
-          <w:sz w:val="20"/>
-          <w:szCs w:val="20"/>
-        </w:rPr>
-        <w:t xml:space="preserve"> which contain values that make up entries (i.e. </w:t>
-      </w:r>
-      <w:r>
-        <w:rPr>
-          <w:rStyle w:val="apple-converted-space"/>
-          <w:rFonts w:ascii="Arial" w:hAnsi="Arial" w:cs="Arial"/>
-          <w:i/>
-          <w:color w:val="000000"/>
-          <w:sz w:val="20"/>
-          <w:szCs w:val="20"/>
-        </w:rPr>
-        <w:t>[John Smith, 19], [Bob Joe, 18]</w:t>
-      </w:r>
-      <w:r>
-        <w:rPr>
-          <w:rStyle w:val="apple-converted-space"/>
-          <w:rFonts w:ascii="Arial" w:hAnsi="Arial" w:cs="Arial"/>
-          <w:color w:val="000000"/>
-          <w:sz w:val="20"/>
-          <w:szCs w:val="20"/>
-        </w:rPr>
-        <w:t>). The relation needs to have qui</w:t>
-      </w:r>
-      <w:r>
-        <w:rPr>
-          <w:rStyle w:val="apple-converted-space"/>
-          <w:rFonts w:ascii="Arial" w:hAnsi="Arial" w:cs="Arial"/>
-          <w:color w:val="000000"/>
-          <w:sz w:val="20"/>
-          <w:szCs w:val="20"/>
-        </w:rPr>
-        <w:t>ck access to all of its entries</w:t>
-      </w:r>
-      <w:r>
-        <w:rPr>
-          <w:rStyle w:val="apple-converted-space"/>
-          <w:rFonts w:ascii="Arial" w:hAnsi="Arial" w:cs="Arial"/>
-          <w:color w:val="000000"/>
-          <w:sz w:val="20"/>
-          <w:szCs w:val="20"/>
-        </w:rPr>
-        <w:t xml:space="preserve"> and be able to return information about the entries it contains.</w:t>
-      </w:r>
-      <w:r>
-        <w:rPr>
-          <w:rStyle w:val="apple-converted-space"/>
-          <w:rFonts w:ascii="Arial" w:hAnsi="Arial" w:cs="Arial"/>
-          <w:color w:val="000000"/>
-          <w:sz w:val="20"/>
-          <w:szCs w:val="20"/>
-        </w:rPr>
-        <w:t xml:space="preserve"> The relation object itself has little functionality besides storing </w:t>
-      </w:r>
-      <w:r>
-        <w:rPr>
-          <w:rStyle w:val="apple-converted-space"/>
-          <w:rFonts w:ascii="Arial" w:hAnsi="Arial" w:cs="Arial"/>
-          <w:color w:val="000000"/>
-          <w:sz w:val="20"/>
-          <w:szCs w:val="20"/>
-        </w:rPr>
-        <w:lastRenderedPageBreak/>
-        <w:t>and returning information.</w:t>
-      </w:r>
-      <w:r>
-        <w:rPr>
-          <w:rStyle w:val="apple-converted-space"/>
-          <w:rFonts w:ascii="Arial" w:hAnsi="Arial" w:cs="Arial"/>
-          <w:color w:val="000000"/>
-          <w:sz w:val="20"/>
-          <w:szCs w:val="20"/>
-        </w:rPr>
-        <w:t xml:space="preserve"> Tuples within a relation are also unique within a set of attributes called ‘keys’. A set of one or more keys is a subset of attributes that defines a tuple.</w:t>
-      </w:r>
-    </w:p>
-    <w:p>
-      <w:pPr>
-        <w:pStyle w:val="NormalWeb"/>
-        <w:shd w:val="clear" w:color="auto" w:fill="FFFFFF"/>
-        <w:spacing w:before="280" w:line="360" w:lineRule="atLeast"/>
-        <w:rPr>
-          <w:rFonts w:ascii="Arial" w:hAnsi="Arial" w:cs="Arial"/>
-          <w:color w:val="000000"/>
-          <w:sz w:val="20"/>
-          <w:szCs w:val="20"/>
-        </w:rPr>
-      </w:pPr>
-      <w:r>
-        <w:rPr>
-          <w:rStyle w:val="Strong"/>
-          <w:rFonts w:ascii="Arial" w:hAnsi="Arial" w:cs="Arial"/>
-          <w:color w:val="000000"/>
-          <w:sz w:val="20"/>
-          <w:szCs w:val="20"/>
-        </w:rPr>
-        <w:t>Section 3 – For each entity, define the low level design:</w:t>
-      </w:r>
-    </w:p>
-    <w:p>
-      <w:pPr>
-        <w:pStyle w:val="NormalWeb"/>
-        <w:shd w:val="clear" w:color="auto" w:fill="FFFFFF"/>
-        <w:spacing w:before="280" w:line="360" w:lineRule="atLeast"/>
-        <w:rPr>
-          <w:rFonts w:ascii="Arial" w:hAnsi="Arial" w:cs="Arial"/>
-          <w:b/>
-          <w:color w:val="000000"/>
-          <w:sz w:val="20"/>
-          <w:szCs w:val="20"/>
-        </w:rPr>
-      </w:pPr>
-      <w:r>
-        <w:rPr>
-          <w:rFonts w:ascii="Arial" w:hAnsi="Arial" w:cs="Arial"/>
-          <w:b/>
-          <w:color w:val="000000"/>
-          <w:sz w:val="20"/>
-          <w:szCs w:val="20"/>
-        </w:rPr>
-        <w:t>Application:</w:t>
-      </w:r>
-    </w:p>
-    <w:p>
-      <w:pPr>
-        <w:pStyle w:val="NormalWeb"/>
-        <w:shd w:val="clear" w:color="auto" w:fill="FFFFFF"/>
-        <w:spacing w:before="280" w:line="360" w:lineRule="atLeast"/>
-        <w:rPr>
-          <w:rFonts w:ascii="Arial" w:hAnsi="Arial" w:cs="Arial"/>
-          <w:color w:val="000000"/>
-          <w:sz w:val="20"/>
-          <w:szCs w:val="20"/>
-        </w:rPr>
-      </w:pPr>
-      <w:r>
-        <w:rPr>
-          <w:rFonts w:ascii="Arial" w:hAnsi="Arial" w:cs="Arial"/>
-          <w:i/>
-          <w:color w:val="000000"/>
-          <w:sz w:val="20"/>
-          <w:szCs w:val="20"/>
-        </w:rPr>
         <w:t>Usage:</w:t>
       </w:r>
       <w:r>
@@ -849,8 +639,6 @@
         </w:rPr>
         <w:t xml:space="preserve"> The application is what gives the database system life and purpose. It could vary in complexity, but the way it interfaces with the rest of the program is fairly rigid. It takes user input, and turns that into a call of the database through the DML and parser. The application is deservingly its own entity because it stands alone on the foundation that the rest of the database provides. It simply uses the database as part of its functionality.</w:t>
       </w:r>
-      <w:bookmarkStart w:id="0" w:name="_GoBack"/>
-      <w:bookmarkEnd w:id="0"/>
     </w:p>
     <w:p>
       <w:pPr>
@@ -867,17 +655,43 @@
         </w:rPr>
       </w:pPr>
       <w:r>
+        <w:pict>
+          <v:rect id="_x0000_s1031" style="position:absolute;margin-left:1.5pt;margin-top:135.25pt;width:451.5pt;height:19.5pt;z-index:251666432;mso-wrap-distance-left:9pt;mso-wrap-distance-top:3.6pt;mso-wrap-distance-right:9pt;mso-wrap-distance-bottom:3.6pt;mso-position-horizontal-relative:text;mso-position-vertical-relative:text" stroked="f" strokeweight="0">
+            <v:textbox style="mso-next-textbox:#_x0000_s1031">
+              <w:txbxContent>
+                <w:p>
+                  <w:pPr>
+                    <w:pStyle w:val="FrameContents"/>
+                    <w:jc w:val="center"/>
+                    <w:rPr>
+                      <w:color w:val="4F81BD"/>
+                    </w:rPr>
+                  </w:pPr>
+                  <w:r>
+                    <w:rPr>
+                      <w:color w:val="4F81BD"/>
+                    </w:rPr>
+                    <w:t>Figure 2: Entities and Relations</w:t>
+                  </w:r>
+                </w:p>
+              </w:txbxContent>
+            </v:textbox>
+            <w10:wrap type="square"/>
+          </v:rect>
+        </w:pict>
+      </w:r>
+      <w:r>
         <w:rPr>
           <w:noProof/>
         </w:rPr>
         <w:drawing>
-          <wp:anchor distT="0" distB="0" distL="114300" distR="114300" simplePos="0" relativeHeight="251663872" behindDoc="0" locked="0" layoutInCell="1" allowOverlap="1" wp14:anchorId="0E5E63E2" wp14:editId="562A98B0">
+          <wp:anchor distT="0" distB="0" distL="114300" distR="114300" simplePos="0" relativeHeight="251664384" behindDoc="0" locked="0" layoutInCell="1" allowOverlap="1" wp14:anchorId="530A8864" wp14:editId="561F4390">
             <wp:simplePos x="0" y="0"/>
             <wp:positionH relativeFrom="column">
-              <wp:posOffset>0</wp:posOffset>
+              <wp:posOffset>-104775</wp:posOffset>
             </wp:positionH>
             <wp:positionV relativeFrom="paragraph">
-              <wp:posOffset>1971040</wp:posOffset>
+              <wp:posOffset>2171065</wp:posOffset>
             </wp:positionV>
             <wp:extent cx="5943600" cy="3353435"/>
             <wp:effectExtent l="0" t="0" r="0" b="0"/>
@@ -952,16 +766,7 @@
           <w:sz w:val="20"/>
           <w:szCs w:val="20"/>
         </w:rPr>
-        <w:t>The application will mimic one used by an organization in order to keep track of players and the intermural sports that they play. The program will use the database to keep track of player information as well as that of different sports and their corresponding games. The entities in the application will be players, sports, and games. A player will have three fields: Last name, First name, and Net-ID. Each sport will have two fields: Name and Season. A game will have three fie</w:t>
-      </w:r>
-      <w:r>
-        <w:rPr>
-          <w:rFonts w:ascii="Arial" w:hAnsi="Arial" w:cs="Arial"/>
-          <w:color w:val="000000"/>
-          <w:sz w:val="20"/>
-          <w:szCs w:val="20"/>
-        </w:rPr>
-        <w:t xml:space="preserve">lds: Location, Date, and Time. </w:t>
+        <w:t xml:space="preserve">The application will mimic one used by an organization in order to keep track of players and the intermural sports that they play. The program will use the database to keep track of player information as well as that of different sports and their corresponding games. The entities in the application will be players, sports, and games. A player will have three fields: Last name, First name, and Net-ID. Each sport will have two fields: Name and Season. A game will have three fields: Location, Date, and Time. </w:t>
       </w:r>
       <w:r>
         <w:rPr>
@@ -982,31 +787,6 @@
         <w:t>mes associated with each sport.</w:t>
       </w:r>
       <w:r>
-        <w:pict>
-          <v:rect id="_x0000_s1027" style="position:absolute;margin-left:155.25pt;margin-top:170.25pt;width:156pt;height:19.5pt;z-index:251658752;mso-wrap-distance-left:9pt;mso-wrap-distance-top:3.6pt;mso-wrap-distance-right:9pt;mso-wrap-distance-bottom:3.6pt;mso-position-horizontal-relative:text;mso-position-vertical-relative:text" stroked="f" strokeweight="0">
-            <v:textbox style="mso-next-textbox:#_x0000_s1027">
-              <w:txbxContent>
-                <w:p>
-                  <w:pPr>
-                    <w:pStyle w:val="FrameContents"/>
-                    <w:rPr>
-                      <w:color w:val="4F81BD"/>
-                    </w:rPr>
-                  </w:pPr>
-                  <w:r>
-                    <w:rPr>
-                      <w:color w:val="4F81BD"/>
-                    </w:rPr>
-                    <w:t>Figure 2: Entities and Relations</w:t>
-                  </w:r>
-                </w:p>
-              </w:txbxContent>
-            </v:textbox>
-            <w10:wrap type="square"/>
-          </v:rect>
-        </w:pict>
-      </w:r>
-      <w:r>
         <w:rPr>
           <w:rFonts w:ascii="Arial" w:hAnsi="Arial" w:cs="Arial"/>
           <w:b/>
@@ -1023,7 +803,7 @@
           <w:sz w:val="20"/>
           <w:szCs w:val="20"/>
         </w:rPr>
-        <w:t xml:space="preserve">So in the following diagram, the application has created a relation for players, sports, and games. Using relational algebra, it will query the database using </w:t>
+        <w:t xml:space="preserve">So in the following diagram, the application has </w:t>
       </w:r>
       <w:r>
         <w:rPr>
@@ -1033,49 +813,29 @@
           <w:szCs w:val="20"/>
         </w:rPr>
         <w:lastRenderedPageBreak/>
-        <w:t>one of the specified commands to return lists such as what games a player is signed up for, which sport someone plays, or when all of the soccer games are.</w:t>
-      </w:r>
-    </w:p>
-    <w:p>
-      <w:pPr>
-        <w:pStyle w:val="NormalWeb"/>
-        <w:shd w:val="clear" w:color="auto" w:fill="FFFFFF"/>
-        <w:spacing w:before="280" w:line="360" w:lineRule="atLeast"/>
-        <w:rPr>
-          <w:rFonts w:ascii="Arial" w:hAnsi="Arial" w:cs="Arial"/>
-          <w:color w:val="000000"/>
-          <w:sz w:val="20"/>
-          <w:szCs w:val="20"/>
-        </w:rPr>
-      </w:pPr>
-    </w:p>
-    <w:p>
-      <w:pPr>
-        <w:pStyle w:val="NormalWeb"/>
-        <w:shd w:val="clear" w:color="auto" w:fill="FFFFFF"/>
-        <w:spacing w:before="280" w:line="360" w:lineRule="atLeast"/>
-      </w:pPr>
-    </w:p>
-    <w:p>
-      <w:pPr>
-        <w:pStyle w:val="NormalWeb"/>
-        <w:shd w:val="clear" w:color="auto" w:fill="FFFFFF"/>
-        <w:spacing w:before="280" w:line="360" w:lineRule="atLeast"/>
-        <w:rPr>
-          <w:rFonts w:ascii="Arial" w:hAnsi="Arial" w:cs="Arial"/>
-          <w:color w:val="000000"/>
-          <w:sz w:val="20"/>
-          <w:szCs w:val="20"/>
-        </w:rPr>
-      </w:pPr>
-      <w:r>
-        <w:rPr>
-          <w:rFonts w:ascii="Arial" w:hAnsi="Arial" w:cs="Arial"/>
-          <w:color w:val="000000"/>
-          <w:sz w:val="20"/>
-          <w:szCs w:val="20"/>
-        </w:rPr>
-        <w:t>The application will have the following operations: Add player, Add sport, Add game, Remove player, Remove sport, Remove game, List players by (Last name, First name), List sports by Name, List games by (Date, Time), Change game time, Change game location, Display which sports a player plays, Display games for which a player is signed up, Display which players play a specific sport, and Display the games related to a sport.</w:t>
+        <w:t>created a relation for players, sports, and games. Using relational algebra, it will query the database using one of the specified commands to return lists such as what games a player is signed up for, which sport someone plays, or when all of the soccer games are.</w:t>
+      </w:r>
+    </w:p>
+    <w:p>
+      <w:pPr>
+        <w:pStyle w:val="NormalWeb"/>
+        <w:shd w:val="clear" w:color="auto" w:fill="FFFFFF"/>
+        <w:spacing w:before="280" w:line="360" w:lineRule="atLeast"/>
+        <w:rPr>
+          <w:rFonts w:ascii="Arial" w:hAnsi="Arial" w:cs="Arial"/>
+          <w:color w:val="000000"/>
+          <w:sz w:val="20"/>
+          <w:szCs w:val="20"/>
+        </w:rPr>
+      </w:pPr>
+      <w:r>
+        <w:rPr>
+          <w:rFonts w:ascii="Arial" w:hAnsi="Arial" w:cs="Arial"/>
+          <w:color w:val="000000"/>
+          <w:sz w:val="20"/>
+          <w:szCs w:val="20"/>
+        </w:rPr>
+        <w:t>The application will have the following operations (functions): Add player, Add sport, Add game, Remove player, Remove sport, Remove game, List players by (Last name, First name), List sports by Name, List games by (Date, Time), Change game time, Change game location, Display which sports a player plays, Display games for which a player is signed up, Display which players play a specific sport, and Display the games related to a sport.</w:t>
       </w:r>
     </w:p>
     <w:p>
@@ -1099,7 +859,7 @@
           <w:szCs w:val="20"/>
         </w:rPr>
         <w:drawing>
-          <wp:anchor distT="0" distB="0" distL="114300" distR="114300" simplePos="0" relativeHeight="251656704" behindDoc="0" locked="0" layoutInCell="1" allowOverlap="1" wp14:anchorId="314DB2D2" wp14:editId="0CD1EF8B">
+          <wp:anchor distT="0" distB="0" distL="114300" distR="114300" simplePos="0" relativeHeight="251660288" behindDoc="0" locked="0" layoutInCell="1" allowOverlap="1" wp14:anchorId="086FBFFC" wp14:editId="4224E3C3">
             <wp:simplePos x="0" y="0"/>
             <wp:positionH relativeFrom="column">
               <wp:posOffset>3305175</wp:posOffset>
@@ -1193,7 +953,7 @@
       </w:r>
       <w:r>
         <w:pict>
-          <v:rect id="_x0000_s1026" style="position:absolute;margin-left:327pt;margin-top:-20.95pt;width:126.75pt;height:11pt;z-index:251659776;mso-wrap-distance-left:9pt;mso-wrap-distance-top:0;mso-wrap-distance-right:9pt;mso-wrap-distance-bottom:0;mso-position-horizontal-relative:text;mso-position-vertical-relative:text" stroked="f" strokeweight="0">
+          <v:rect id="_x0000_s1032" style="position:absolute;margin-left:327pt;margin-top:-20.95pt;width:126.75pt;height:11pt;z-index:251667456;mso-wrap-distance-left:9pt;mso-wrap-distance-top:0;mso-wrap-distance-right:9pt;mso-wrap-distance-bottom:0;mso-position-horizontal-relative:text;mso-position-vertical-relative:text" stroked="f" strokeweight="0">
             <v:textbox inset="0,0,0,0">
               <w:txbxContent>
                 <w:p>
@@ -1304,7 +1064,7 @@
           <w:noProof/>
         </w:rPr>
         <w:drawing>
-          <wp:anchor distT="0" distB="0" distL="114300" distR="114300" simplePos="0" relativeHeight="251661824" behindDoc="0" locked="0" layoutInCell="1" allowOverlap="1" wp14:anchorId="7D7B6A52" wp14:editId="02AACA59">
+          <wp:anchor distT="0" distB="0" distL="114300" distR="114300" simplePos="0" relativeHeight="251662336" behindDoc="0" locked="0" layoutInCell="1" allowOverlap="1" wp14:anchorId="1C42990B" wp14:editId="41F5EF5F">
             <wp:simplePos x="0" y="0"/>
             <wp:positionH relativeFrom="column">
               <wp:posOffset>2857500</wp:posOffset>
@@ -1392,9 +1152,8 @@
         <w:rPr>
           <w:noProof/>
         </w:rPr>
-        <w:lastRenderedPageBreak/>
         <w:drawing>
-          <wp:anchor distT="0" distB="0" distL="114300" distR="114300" simplePos="0" relativeHeight="251662848" behindDoc="0" locked="0" layoutInCell="1" allowOverlap="1" wp14:anchorId="277A1450" wp14:editId="1169FEBB">
+          <wp:anchor distT="0" distB="0" distL="114300" distR="114300" simplePos="0" relativeHeight="251663360" behindDoc="0" locked="0" layoutInCell="1" allowOverlap="1" wp14:anchorId="12ECE814" wp14:editId="25901591">
             <wp:simplePos x="0" y="0"/>
             <wp:positionH relativeFrom="column">
               <wp:posOffset>2695575</wp:posOffset>
@@ -1482,7 +1241,17 @@
           <w:sz w:val="20"/>
           <w:szCs w:val="20"/>
         </w:rPr>
-        <w:t>The parser takes in a string command, and from there has to call a function with the proper arguments. This means that the design of the parser and the style of functions in the database need to be strongly related. That said</w:t>
+        <w:t xml:space="preserve">The parser takes in a string command, and from there has to call a function with the proper arguments. This means that the design of the parser and the style of functions in the database need to be </w:t>
+      </w:r>
+      <w:r>
+        <w:rPr>
+          <w:rFonts w:ascii="Arial" w:hAnsi="Arial" w:cs="Arial"/>
+          <w:color w:val="000000"/>
+          <w:sz w:val="20"/>
+          <w:szCs w:val="20"/>
+        </w:rPr>
+        <w:lastRenderedPageBreak/>
+        <w:t>strongly related. That said</w:t>
       </w:r>
       <w:proofErr w:type="gramStart"/>
       <w:r>
@@ -1732,338 +1501,1893 @@
         <w:shd w:val="clear" w:color="auto" w:fill="FFFFFF"/>
         <w:spacing w:before="280" w:line="360" w:lineRule="atLeast"/>
         <w:rPr>
+          <w:rFonts w:ascii="Arial" w:hAnsi="Arial" w:cs="Arial"/>
+          <w:i/>
+          <w:color w:val="000000"/>
+          <w:sz w:val="20"/>
+          <w:szCs w:val="20"/>
+        </w:rPr>
+      </w:pPr>
+    </w:p>
+    <w:p>
+      <w:pPr>
+        <w:pStyle w:val="NormalWeb"/>
+        <w:shd w:val="clear" w:color="auto" w:fill="FFFFFF"/>
+        <w:spacing w:before="280" w:line="360" w:lineRule="atLeast"/>
+        <w:rPr>
+          <w:rFonts w:ascii="Arial" w:hAnsi="Arial" w:cs="Arial"/>
+          <w:b/>
+          <w:color w:val="000000"/>
+          <w:sz w:val="20"/>
+          <w:szCs w:val="20"/>
+        </w:rPr>
+      </w:pPr>
+      <w:r>
+        <w:rPr>
+          <w:rFonts w:ascii="Arial" w:hAnsi="Arial" w:cs="Arial"/>
+          <w:b/>
+          <w:color w:val="000000"/>
+          <w:sz w:val="20"/>
+          <w:szCs w:val="20"/>
+        </w:rPr>
+        <w:t>Database:</w:t>
+      </w:r>
+    </w:p>
+    <w:p>
+      <w:pPr>
+        <w:pStyle w:val="NormalWeb"/>
+        <w:shd w:val="clear" w:color="auto" w:fill="FFFFFF"/>
+        <w:spacing w:before="280" w:line="360" w:lineRule="atLeast"/>
+        <w:rPr>
+          <w:rFonts w:ascii="Arial" w:hAnsi="Arial" w:cs="Arial"/>
+          <w:color w:val="000000"/>
+          <w:sz w:val="20"/>
+          <w:szCs w:val="20"/>
+        </w:rPr>
+      </w:pPr>
+      <w:r>
+        <w:rPr>
+          <w:rFonts w:ascii="Arial" w:hAnsi="Arial" w:cs="Arial"/>
+          <w:i/>
+          <w:color w:val="000000"/>
+          <w:sz w:val="20"/>
+          <w:szCs w:val="20"/>
+        </w:rPr>
+        <w:t>Usage:</w:t>
+      </w:r>
+      <w:r>
+        <w:rPr>
+          <w:rFonts w:ascii="Arial" w:hAnsi="Arial" w:cs="Arial"/>
+          <w:color w:val="000000"/>
+          <w:sz w:val="20"/>
+          <w:szCs w:val="20"/>
+        </w:rPr>
+        <w:t xml:space="preserve"> The database object is the heart of the database cell. It provides all of the search functionality and computation required for the relational algebra that we implement. </w:t>
+      </w:r>
+      <w:r>
+        <w:rPr>
+          <w:rFonts w:ascii="Arial" w:hAnsi="Arial" w:cs="Arial"/>
+          <w:color w:val="000000"/>
+          <w:sz w:val="20"/>
+          <w:szCs w:val="20"/>
+        </w:rPr>
+        <w:t xml:space="preserve">While the parser provides the doorway in, and the relation is the storage device, the database itself is the foundation of the project. </w:t>
+      </w:r>
+      <w:bookmarkStart w:id="0" w:name="_GoBack"/>
+      <w:bookmarkEnd w:id="0"/>
+    </w:p>
+    <w:p>
+      <w:pPr>
+        <w:pStyle w:val="NormalWeb"/>
+        <w:shd w:val="clear" w:color="auto" w:fill="FFFFFF"/>
+        <w:spacing w:before="280" w:line="360" w:lineRule="atLeast"/>
+        <w:rPr>
+          <w:rFonts w:ascii="Arial" w:hAnsi="Arial" w:cs="Arial"/>
+          <w:color w:val="000000"/>
+          <w:sz w:val="20"/>
+          <w:szCs w:val="20"/>
+        </w:rPr>
+      </w:pPr>
+      <w:r>
+        <w:rPr>
+          <w:rFonts w:ascii="Arial" w:hAnsi="Arial" w:cs="Arial"/>
+          <w:i/>
+          <w:color w:val="000000"/>
+          <w:sz w:val="20"/>
+          <w:szCs w:val="20"/>
+        </w:rPr>
+        <w:t>Model:</w:t>
+      </w:r>
+      <w:r>
+        <w:rPr>
+          <w:rFonts w:ascii="Arial" w:hAnsi="Arial" w:cs="Arial"/>
+          <w:color w:val="000000"/>
+          <w:sz w:val="20"/>
+          <w:szCs w:val="20"/>
+        </w:rPr>
+        <w:t xml:space="preserve"> </w:t>
+      </w:r>
+    </w:p>
+    <w:p>
+      <w:pPr>
+        <w:pStyle w:val="NormalWeb"/>
+        <w:shd w:val="clear" w:color="auto" w:fill="FFFFFF"/>
+        <w:spacing w:before="280" w:line="360" w:lineRule="atLeast"/>
+        <w:rPr>
+          <w:rFonts w:ascii="Arial" w:hAnsi="Arial" w:cs="Arial"/>
+          <w:color w:val="000000"/>
+          <w:sz w:val="20"/>
+          <w:szCs w:val="20"/>
+        </w:rPr>
+      </w:pPr>
+      <w:r>
+        <w:rPr>
+          <w:rFonts w:ascii="Arial" w:hAnsi="Arial" w:cs="Arial"/>
+          <w:i/>
+          <w:color w:val="000000"/>
+          <w:sz w:val="20"/>
+          <w:szCs w:val="20"/>
+        </w:rPr>
+        <w:t xml:space="preserve">Interaction: </w:t>
+      </w:r>
+      <w:r>
+        <w:rPr>
+          <w:rFonts w:ascii="Arial" w:hAnsi="Arial" w:cs="Arial"/>
+          <w:color w:val="000000"/>
+          <w:sz w:val="20"/>
+          <w:szCs w:val="20"/>
+        </w:rPr>
+        <w:t>The main interaction is between the parser and the database. The majority of the following functions derive directly from the commands that the parser has to be able to execute. On the other hand, the database also talks to its relations to retrieve information. The database has a high numbered of search focused methods</w:t>
+      </w:r>
+      <w:r>
+        <w:rPr>
+          <w:rFonts w:ascii="Arial" w:hAnsi="Arial" w:cs="Arial"/>
+          <w:color w:val="000000"/>
+          <w:sz w:val="20"/>
+          <w:szCs w:val="20"/>
+        </w:rPr>
+        <w:t>:</w:t>
+      </w:r>
+    </w:p>
+    <w:p>
+      <w:pPr>
+        <w:pStyle w:val="NormalWeb"/>
+        <w:shd w:val="clear" w:color="auto" w:fill="FFFFFF"/>
+        <w:spacing w:before="280" w:line="360" w:lineRule="atLeast"/>
+        <w:rPr>
+          <w:rFonts w:ascii="Arial" w:hAnsi="Arial" w:cs="Arial"/>
+          <w:color w:val="000000"/>
+          <w:sz w:val="20"/>
+          <w:szCs w:val="20"/>
+        </w:rPr>
+      </w:pPr>
+      <w:proofErr w:type="gramStart"/>
+      <w:r>
+        <w:rPr>
+          <w:rFonts w:ascii="Arial" w:hAnsi="Arial" w:cs="Arial"/>
+          <w:color w:val="000000"/>
+          <w:sz w:val="20"/>
+          <w:szCs w:val="20"/>
+        </w:rPr>
+        <w:t>void</w:t>
+      </w:r>
+      <w:proofErr w:type="gramEnd"/>
+      <w:r>
+        <w:rPr>
+          <w:rFonts w:ascii="Arial" w:hAnsi="Arial" w:cs="Arial"/>
+          <w:color w:val="000000"/>
+          <w:sz w:val="20"/>
+          <w:szCs w:val="20"/>
+        </w:rPr>
+        <w:t xml:space="preserve"> </w:t>
+      </w:r>
+      <w:proofErr w:type="spellStart"/>
+      <w:r>
+        <w:rPr>
+          <w:rFonts w:ascii="Arial" w:hAnsi="Arial" w:cs="Arial"/>
+          <w:color w:val="000000"/>
+          <w:sz w:val="20"/>
+          <w:szCs w:val="20"/>
+        </w:rPr>
+        <w:t>addRelationToDatabase</w:t>
+      </w:r>
+      <w:proofErr w:type="spellEnd"/>
+      <w:r>
+        <w:rPr>
+          <w:rFonts w:ascii="Arial" w:hAnsi="Arial" w:cs="Arial"/>
+          <w:color w:val="000000"/>
+          <w:sz w:val="20"/>
+          <w:szCs w:val="20"/>
+        </w:rPr>
+        <w:t>(</w:t>
+      </w:r>
+      <w:r>
+        <w:rPr>
+          <w:rFonts w:ascii="Arial" w:hAnsi="Arial" w:cs="Arial"/>
+          <w:color w:val="000000"/>
+          <w:sz w:val="20"/>
+          <w:szCs w:val="20"/>
+        </w:rPr>
+        <w:t>string name, vector&lt;string&gt; attributes, vector&lt;int&gt; indices</w:t>
+      </w:r>
+      <w:r>
+        <w:rPr>
+          <w:rFonts w:ascii="Arial" w:hAnsi="Arial" w:cs="Arial"/>
+          <w:color w:val="000000"/>
+          <w:sz w:val="20"/>
+          <w:szCs w:val="20"/>
+        </w:rPr>
+        <w:t>)</w:t>
+      </w:r>
+      <w:r>
+        <w:rPr>
+          <w:rFonts w:ascii="Arial" w:hAnsi="Arial" w:cs="Arial"/>
+          <w:color w:val="000000"/>
+          <w:sz w:val="20"/>
+          <w:szCs w:val="20"/>
+        </w:rPr>
+        <w:t>; - add a relation/table of information to the database.</w:t>
+      </w:r>
+      <w:r>
+        <w:rPr>
+          <w:rFonts w:ascii="Arial" w:hAnsi="Arial" w:cs="Arial"/>
+          <w:color w:val="000000"/>
+          <w:sz w:val="20"/>
+          <w:szCs w:val="20"/>
+        </w:rPr>
+        <w:t xml:space="preserve"> This makes a simple call to the relation constructor and adds another entry to the databases personal vector of relations.</w:t>
+      </w:r>
+    </w:p>
+    <w:p>
+      <w:pPr>
+        <w:pStyle w:val="NormalWeb"/>
+        <w:shd w:val="clear" w:color="auto" w:fill="FFFFFF"/>
+        <w:spacing w:before="280" w:line="360" w:lineRule="atLeast"/>
+        <w:rPr>
+          <w:rFonts w:ascii="Arial" w:hAnsi="Arial" w:cs="Arial"/>
+          <w:color w:val="000000"/>
+          <w:sz w:val="20"/>
+          <w:szCs w:val="20"/>
+        </w:rPr>
+      </w:pPr>
+      <w:proofErr w:type="gramStart"/>
+      <w:r>
+        <w:rPr>
+          <w:rFonts w:ascii="Arial" w:hAnsi="Arial" w:cs="Arial"/>
+          <w:color w:val="000000"/>
+          <w:sz w:val="20"/>
+          <w:szCs w:val="20"/>
+        </w:rPr>
+        <w:t>void</w:t>
+      </w:r>
+      <w:proofErr w:type="gramEnd"/>
+      <w:r>
+        <w:rPr>
+          <w:rFonts w:ascii="Arial" w:hAnsi="Arial" w:cs="Arial"/>
+          <w:color w:val="000000"/>
+          <w:sz w:val="20"/>
+          <w:szCs w:val="20"/>
+        </w:rPr>
+        <w:t xml:space="preserve"> </w:t>
+      </w:r>
+      <w:proofErr w:type="spellStart"/>
+      <w:r>
+        <w:rPr>
+          <w:rFonts w:ascii="Arial" w:hAnsi="Arial" w:cs="Arial"/>
+          <w:color w:val="000000"/>
+          <w:sz w:val="20"/>
+          <w:szCs w:val="20"/>
+        </w:rPr>
+        <w:t>addAttributeToRelation</w:t>
+      </w:r>
+      <w:proofErr w:type="spellEnd"/>
+      <w:r>
+        <w:rPr>
+          <w:rFonts w:ascii="Arial" w:hAnsi="Arial" w:cs="Arial"/>
+          <w:color w:val="000000"/>
+          <w:sz w:val="20"/>
+          <w:szCs w:val="20"/>
+        </w:rPr>
+        <w:t xml:space="preserve">( </w:t>
+      </w:r>
+      <w:r>
+        <w:rPr>
+          <w:rFonts w:ascii="Arial" w:hAnsi="Arial" w:cs="Arial"/>
+          <w:color w:val="000000"/>
+          <w:sz w:val="20"/>
+          <w:szCs w:val="20"/>
+        </w:rPr>
+        <w:t xml:space="preserve">string </w:t>
+      </w:r>
+      <w:proofErr w:type="spellStart"/>
+      <w:r>
+        <w:rPr>
+          <w:rFonts w:ascii="Arial" w:hAnsi="Arial" w:cs="Arial"/>
+          <w:color w:val="000000"/>
+          <w:sz w:val="20"/>
+          <w:szCs w:val="20"/>
+        </w:rPr>
+        <w:t>attributeName</w:t>
+      </w:r>
+      <w:proofErr w:type="spellEnd"/>
+      <w:r>
+        <w:rPr>
+          <w:rFonts w:ascii="Arial" w:hAnsi="Arial" w:cs="Arial"/>
+          <w:color w:val="000000"/>
+          <w:sz w:val="20"/>
+          <w:szCs w:val="20"/>
+        </w:rPr>
+        <w:t xml:space="preserve">, </w:t>
+      </w:r>
+      <w:r>
+        <w:rPr>
+          <w:rFonts w:ascii="Arial" w:hAnsi="Arial" w:cs="Arial"/>
+          <w:color w:val="000000"/>
+          <w:sz w:val="20"/>
+          <w:szCs w:val="20"/>
+        </w:rPr>
+        <w:t xml:space="preserve">string </w:t>
+      </w:r>
+      <w:proofErr w:type="spellStart"/>
+      <w:r>
+        <w:rPr>
+          <w:rFonts w:ascii="Arial" w:hAnsi="Arial" w:cs="Arial"/>
+          <w:color w:val="000000"/>
+          <w:sz w:val="20"/>
+          <w:szCs w:val="20"/>
+        </w:rPr>
+        <w:t>relatinoName</w:t>
+      </w:r>
+      <w:proofErr w:type="spellEnd"/>
+      <w:r>
+        <w:rPr>
+          <w:rFonts w:ascii="Arial" w:hAnsi="Arial" w:cs="Arial"/>
+          <w:color w:val="000000"/>
+          <w:sz w:val="20"/>
+          <w:szCs w:val="20"/>
+        </w:rPr>
+        <w:t xml:space="preserve"> );</w:t>
+      </w:r>
+      <w:r>
+        <w:rPr>
+          <w:rFonts w:ascii="Arial" w:hAnsi="Arial" w:cs="Arial"/>
+          <w:color w:val="000000"/>
+          <w:sz w:val="20"/>
+          <w:szCs w:val="20"/>
+        </w:rPr>
+        <w:t xml:space="preserve"> - adds an entry as a new column to a relation.</w:t>
+      </w:r>
+    </w:p>
+    <w:p>
+      <w:pPr>
+        <w:pStyle w:val="NormalWeb"/>
+        <w:shd w:val="clear" w:color="auto" w:fill="FFFFFF"/>
+        <w:spacing w:before="280" w:line="360" w:lineRule="atLeast"/>
+        <w:rPr>
+          <w:rFonts w:ascii="Arial" w:hAnsi="Arial" w:cs="Arial"/>
+          <w:color w:val="000000"/>
+          <w:sz w:val="20"/>
+          <w:szCs w:val="20"/>
+        </w:rPr>
+      </w:pPr>
+      <w:proofErr w:type="gramStart"/>
+      <w:r>
+        <w:rPr>
+          <w:rFonts w:ascii="Arial" w:hAnsi="Arial" w:cs="Arial"/>
+          <w:color w:val="000000"/>
+          <w:sz w:val="20"/>
+          <w:szCs w:val="20"/>
+        </w:rPr>
+        <w:t>void</w:t>
+      </w:r>
+      <w:proofErr w:type="gramEnd"/>
+      <w:r>
+        <w:rPr>
+          <w:rFonts w:ascii="Arial" w:hAnsi="Arial" w:cs="Arial"/>
+          <w:color w:val="000000"/>
+          <w:sz w:val="20"/>
+          <w:szCs w:val="20"/>
+        </w:rPr>
+        <w:t xml:space="preserve"> </w:t>
+      </w:r>
+      <w:proofErr w:type="spellStart"/>
+      <w:r>
+        <w:rPr>
+          <w:rFonts w:ascii="Arial" w:hAnsi="Arial" w:cs="Arial"/>
+          <w:color w:val="000000"/>
+          <w:sz w:val="20"/>
+          <w:szCs w:val="20"/>
+        </w:rPr>
+        <w:t>addTupleToAttribute</w:t>
+      </w:r>
+      <w:proofErr w:type="spellEnd"/>
+      <w:r>
+        <w:rPr>
+          <w:rFonts w:ascii="Arial" w:hAnsi="Arial" w:cs="Arial"/>
+          <w:color w:val="000000"/>
+          <w:sz w:val="20"/>
+          <w:szCs w:val="20"/>
+        </w:rPr>
+        <w:t xml:space="preserve">( </w:t>
+      </w:r>
+      <w:r>
+        <w:rPr>
+          <w:rFonts w:ascii="Arial" w:hAnsi="Arial" w:cs="Arial"/>
+          <w:color w:val="000000"/>
+          <w:sz w:val="20"/>
+          <w:szCs w:val="20"/>
+        </w:rPr>
+        <w:t>vector&lt;Entry&gt;</w:t>
+      </w:r>
+      <w:r>
+        <w:rPr>
+          <w:rFonts w:ascii="Arial" w:hAnsi="Arial" w:cs="Arial"/>
+          <w:color w:val="000000"/>
+          <w:sz w:val="20"/>
+          <w:szCs w:val="20"/>
+        </w:rPr>
+        <w:t xml:space="preserve"> e</w:t>
+      </w:r>
+      <w:r>
+        <w:rPr>
+          <w:rFonts w:ascii="Arial" w:hAnsi="Arial" w:cs="Arial"/>
+          <w:color w:val="000000"/>
+          <w:sz w:val="20"/>
+          <w:szCs w:val="20"/>
+        </w:rPr>
+        <w:t>, Relation&amp; r</w:t>
+      </w:r>
+      <w:r>
+        <w:rPr>
+          <w:rFonts w:ascii="Arial" w:hAnsi="Arial" w:cs="Arial"/>
+          <w:color w:val="000000"/>
+          <w:sz w:val="20"/>
+          <w:szCs w:val="20"/>
+        </w:rPr>
+        <w:t xml:space="preserve"> );</w:t>
+      </w:r>
+      <w:r>
+        <w:rPr>
+          <w:rFonts w:ascii="Arial" w:hAnsi="Arial" w:cs="Arial"/>
+          <w:color w:val="000000"/>
+          <w:sz w:val="20"/>
+          <w:szCs w:val="20"/>
+        </w:rPr>
+        <w:t xml:space="preserve"> - </w:t>
+      </w:r>
+      <w:r>
+        <w:rPr>
+          <w:rFonts w:ascii="Arial" w:hAnsi="Arial" w:cs="Arial"/>
+          <w:color w:val="000000"/>
+          <w:sz w:val="20"/>
+          <w:szCs w:val="20"/>
+        </w:rPr>
+        <w:t>Adds the entries that form a tuple to the relation</w:t>
+      </w:r>
+    </w:p>
+    <w:p>
+      <w:pPr>
+        <w:pStyle w:val="NormalWeb"/>
+        <w:shd w:val="clear" w:color="auto" w:fill="FFFFFF"/>
+        <w:spacing w:before="280" w:line="360" w:lineRule="atLeast"/>
+        <w:rPr>
+          <w:rFonts w:ascii="Arial" w:hAnsi="Arial" w:cs="Arial"/>
+          <w:color w:val="000000"/>
+          <w:sz w:val="20"/>
+          <w:szCs w:val="20"/>
+        </w:rPr>
+      </w:pPr>
+      <w:proofErr w:type="gramStart"/>
+      <w:r>
+        <w:rPr>
+          <w:rFonts w:ascii="Arial" w:hAnsi="Arial" w:cs="Arial"/>
+          <w:color w:val="000000"/>
+          <w:sz w:val="20"/>
+          <w:szCs w:val="20"/>
+        </w:rPr>
+        <w:lastRenderedPageBreak/>
+        <w:t>void</w:t>
+      </w:r>
+      <w:proofErr w:type="gramEnd"/>
+      <w:r>
+        <w:rPr>
+          <w:rFonts w:ascii="Arial" w:hAnsi="Arial" w:cs="Arial"/>
+          <w:color w:val="000000"/>
+          <w:sz w:val="20"/>
+          <w:szCs w:val="20"/>
+        </w:rPr>
+        <w:t xml:space="preserve"> </w:t>
+      </w:r>
+      <w:proofErr w:type="spellStart"/>
+      <w:r>
+        <w:rPr>
+          <w:rFonts w:ascii="Arial" w:hAnsi="Arial" w:cs="Arial"/>
+          <w:color w:val="000000"/>
+          <w:sz w:val="20"/>
+          <w:szCs w:val="20"/>
+        </w:rPr>
+        <w:t>removeRelation</w:t>
+      </w:r>
+      <w:proofErr w:type="spellEnd"/>
+      <w:r>
+        <w:rPr>
+          <w:rFonts w:ascii="Arial" w:hAnsi="Arial" w:cs="Arial"/>
+          <w:color w:val="000000"/>
+          <w:sz w:val="20"/>
+          <w:szCs w:val="20"/>
+        </w:rPr>
+        <w:t xml:space="preserve">( </w:t>
+      </w:r>
+      <w:r>
+        <w:rPr>
+          <w:rFonts w:ascii="Arial" w:hAnsi="Arial" w:cs="Arial"/>
+          <w:color w:val="000000"/>
+          <w:sz w:val="20"/>
+          <w:szCs w:val="20"/>
+        </w:rPr>
+        <w:t xml:space="preserve">string </w:t>
+      </w:r>
+      <w:proofErr w:type="spellStart"/>
+      <w:r>
+        <w:rPr>
+          <w:rFonts w:ascii="Arial" w:hAnsi="Arial" w:cs="Arial"/>
+          <w:color w:val="000000"/>
+          <w:sz w:val="20"/>
+          <w:szCs w:val="20"/>
+        </w:rPr>
+        <w:t>relationName</w:t>
+      </w:r>
+      <w:proofErr w:type="spellEnd"/>
+      <w:r>
+        <w:rPr>
+          <w:rFonts w:ascii="Arial" w:hAnsi="Arial" w:cs="Arial"/>
+          <w:color w:val="000000"/>
+          <w:sz w:val="20"/>
+          <w:szCs w:val="20"/>
+        </w:rPr>
+        <w:t xml:space="preserve"> );</w:t>
+      </w:r>
+      <w:r>
+        <w:rPr>
+          <w:rFonts w:ascii="Arial" w:hAnsi="Arial" w:cs="Arial"/>
+          <w:color w:val="000000"/>
+          <w:sz w:val="20"/>
+          <w:szCs w:val="20"/>
+        </w:rPr>
+        <w:t xml:space="preserve"> - removes the specified relation from the database. </w:t>
+      </w:r>
+    </w:p>
+    <w:p>
+      <w:pPr>
+        <w:pStyle w:val="NormalWeb"/>
+        <w:shd w:val="clear" w:color="auto" w:fill="FFFFFF"/>
+        <w:spacing w:before="280" w:line="360" w:lineRule="atLeast"/>
+        <w:ind w:left="720" w:hanging="720"/>
+        <w:rPr>
+          <w:rFonts w:ascii="Arial" w:hAnsi="Arial" w:cs="Arial"/>
+          <w:color w:val="000000"/>
+          <w:sz w:val="20"/>
+          <w:szCs w:val="20"/>
+        </w:rPr>
+      </w:pPr>
+      <w:proofErr w:type="gramStart"/>
+      <w:r>
+        <w:rPr>
+          <w:rFonts w:ascii="Arial" w:hAnsi="Arial" w:cs="Arial"/>
+          <w:color w:val="000000"/>
+          <w:sz w:val="20"/>
+          <w:szCs w:val="20"/>
+        </w:rPr>
+        <w:t>void</w:t>
+      </w:r>
+      <w:proofErr w:type="gramEnd"/>
+      <w:r>
+        <w:rPr>
+          <w:rFonts w:ascii="Arial" w:hAnsi="Arial" w:cs="Arial"/>
+          <w:color w:val="000000"/>
+          <w:sz w:val="20"/>
+          <w:szCs w:val="20"/>
+        </w:rPr>
+        <w:t xml:space="preserve"> </w:t>
+      </w:r>
+      <w:proofErr w:type="spellStart"/>
+      <w:r>
+        <w:rPr>
+          <w:rFonts w:ascii="Arial" w:hAnsi="Arial" w:cs="Arial"/>
+          <w:color w:val="000000"/>
+          <w:sz w:val="20"/>
+          <w:szCs w:val="20"/>
+        </w:rPr>
+        <w:t>removeAttributeFromRelation</w:t>
+      </w:r>
+      <w:proofErr w:type="spellEnd"/>
+      <w:r>
+        <w:rPr>
+          <w:rFonts w:ascii="Arial" w:hAnsi="Arial" w:cs="Arial"/>
+          <w:color w:val="000000"/>
+          <w:sz w:val="20"/>
+          <w:szCs w:val="20"/>
+        </w:rPr>
+        <w:t xml:space="preserve">( </w:t>
+      </w:r>
+      <w:r>
+        <w:rPr>
+          <w:rFonts w:ascii="Arial" w:hAnsi="Arial" w:cs="Arial"/>
+          <w:color w:val="000000"/>
+          <w:sz w:val="20"/>
+          <w:szCs w:val="20"/>
+        </w:rPr>
+        <w:t>string</w:t>
+      </w:r>
+      <w:r>
+        <w:rPr>
+          <w:rFonts w:ascii="Arial" w:hAnsi="Arial" w:cs="Arial"/>
+          <w:color w:val="000000"/>
+          <w:sz w:val="20"/>
+          <w:szCs w:val="20"/>
+        </w:rPr>
+        <w:t xml:space="preserve"> </w:t>
+      </w:r>
+      <w:proofErr w:type="spellStart"/>
+      <w:r>
+        <w:rPr>
+          <w:rFonts w:ascii="Arial" w:hAnsi="Arial" w:cs="Arial"/>
+          <w:color w:val="000000"/>
+          <w:sz w:val="20"/>
+          <w:szCs w:val="20"/>
+        </w:rPr>
+        <w:t>attributeName</w:t>
+      </w:r>
+      <w:proofErr w:type="spellEnd"/>
+      <w:r>
+        <w:rPr>
+          <w:rFonts w:ascii="Arial" w:hAnsi="Arial" w:cs="Arial"/>
+          <w:color w:val="000000"/>
+          <w:sz w:val="20"/>
+          <w:szCs w:val="20"/>
+        </w:rPr>
+        <w:t xml:space="preserve">, string </w:t>
+      </w:r>
+      <w:proofErr w:type="spellStart"/>
+      <w:r>
+        <w:rPr>
+          <w:rFonts w:ascii="Arial" w:hAnsi="Arial" w:cs="Arial"/>
+          <w:color w:val="000000"/>
+          <w:sz w:val="20"/>
+          <w:szCs w:val="20"/>
+        </w:rPr>
+        <w:t>relationName</w:t>
+      </w:r>
+      <w:proofErr w:type="spellEnd"/>
+      <w:r>
+        <w:rPr>
+          <w:rFonts w:ascii="Arial" w:hAnsi="Arial" w:cs="Arial"/>
+          <w:color w:val="000000"/>
+          <w:sz w:val="20"/>
+          <w:szCs w:val="20"/>
+        </w:rPr>
+        <w:t xml:space="preserve"> );</w:t>
+      </w:r>
+      <w:r>
+        <w:rPr>
+          <w:rFonts w:ascii="Arial" w:hAnsi="Arial" w:cs="Arial"/>
+          <w:color w:val="000000"/>
+          <w:sz w:val="20"/>
+          <w:szCs w:val="20"/>
+        </w:rPr>
+        <w:t xml:space="preserve"> - removes the specified attribute (entry) from an existing relation. </w:t>
+      </w:r>
+    </w:p>
+    <w:p>
+      <w:pPr>
+        <w:pStyle w:val="NormalWeb"/>
+        <w:shd w:val="clear" w:color="auto" w:fill="FFFFFF"/>
+        <w:spacing w:before="280" w:line="360" w:lineRule="atLeast"/>
+        <w:rPr>
+          <w:rFonts w:ascii="Arial" w:hAnsi="Arial" w:cs="Arial"/>
+          <w:color w:val="000000"/>
+          <w:sz w:val="20"/>
+          <w:szCs w:val="20"/>
+        </w:rPr>
+      </w:pPr>
+      <w:proofErr w:type="gramStart"/>
+      <w:r>
+        <w:rPr>
+          <w:rFonts w:ascii="Arial" w:hAnsi="Arial" w:cs="Arial"/>
+          <w:color w:val="000000"/>
+          <w:sz w:val="20"/>
+          <w:szCs w:val="20"/>
+        </w:rPr>
+        <w:t>void</w:t>
+      </w:r>
+      <w:proofErr w:type="gramEnd"/>
+      <w:r>
+        <w:rPr>
+          <w:rFonts w:ascii="Arial" w:hAnsi="Arial" w:cs="Arial"/>
+          <w:color w:val="000000"/>
+          <w:sz w:val="20"/>
+          <w:szCs w:val="20"/>
+        </w:rPr>
+        <w:t xml:space="preserve"> </w:t>
+      </w:r>
+      <w:proofErr w:type="spellStart"/>
+      <w:r>
+        <w:rPr>
+          <w:rFonts w:ascii="Arial" w:hAnsi="Arial" w:cs="Arial"/>
+          <w:color w:val="000000"/>
+          <w:sz w:val="20"/>
+          <w:szCs w:val="20"/>
+        </w:rPr>
+        <w:t>removeTupleFromAttribute</w:t>
+      </w:r>
+      <w:proofErr w:type="spellEnd"/>
+      <w:r>
+        <w:rPr>
+          <w:rFonts w:ascii="Arial" w:hAnsi="Arial" w:cs="Arial"/>
+          <w:color w:val="000000"/>
+          <w:sz w:val="20"/>
+          <w:szCs w:val="20"/>
+        </w:rPr>
+        <w:t xml:space="preserve">( </w:t>
+      </w:r>
+      <w:r>
+        <w:rPr>
+          <w:rFonts w:ascii="Arial" w:hAnsi="Arial" w:cs="Arial"/>
+          <w:color w:val="000000"/>
+          <w:sz w:val="20"/>
+          <w:szCs w:val="20"/>
+        </w:rPr>
+        <w:t>int index, Relation&amp; r</w:t>
+      </w:r>
+      <w:r>
+        <w:rPr>
+          <w:rFonts w:ascii="Arial" w:hAnsi="Arial" w:cs="Arial"/>
+          <w:color w:val="000000"/>
+          <w:sz w:val="20"/>
+          <w:szCs w:val="20"/>
+        </w:rPr>
+        <w:t xml:space="preserve"> );</w:t>
+      </w:r>
+      <w:r>
+        <w:rPr>
+          <w:rFonts w:ascii="Arial" w:hAnsi="Arial" w:cs="Arial"/>
+          <w:color w:val="000000"/>
+          <w:sz w:val="20"/>
+          <w:szCs w:val="20"/>
+        </w:rPr>
+        <w:t xml:space="preserve"> -  </w:t>
+      </w:r>
+      <w:r>
+        <w:rPr>
+          <w:rFonts w:ascii="Arial" w:hAnsi="Arial" w:cs="Arial"/>
+          <w:color w:val="000000"/>
+          <w:sz w:val="20"/>
+          <w:szCs w:val="20"/>
+        </w:rPr>
+        <w:t>Removes the tuple at ‘index’ from the relation</w:t>
+      </w:r>
+    </w:p>
+    <w:p>
+      <w:pPr>
+        <w:pStyle w:val="NormalWeb"/>
+        <w:shd w:val="clear" w:color="auto" w:fill="FFFFFF"/>
+        <w:spacing w:before="280" w:line="360" w:lineRule="atLeast"/>
+        <w:rPr>
+          <w:rFonts w:ascii="Arial" w:hAnsi="Arial" w:cs="Arial"/>
+          <w:color w:val="000000"/>
+          <w:sz w:val="20"/>
+          <w:szCs w:val="20"/>
+        </w:rPr>
+      </w:pPr>
+      <w:proofErr w:type="gramStart"/>
+      <w:r>
+        <w:rPr>
+          <w:rFonts w:ascii="Arial" w:hAnsi="Arial" w:cs="Arial"/>
+          <w:color w:val="000000"/>
+          <w:sz w:val="20"/>
+          <w:szCs w:val="20"/>
+        </w:rPr>
+        <w:t>int</w:t>
+      </w:r>
+      <w:proofErr w:type="gramEnd"/>
+      <w:r>
+        <w:rPr>
+          <w:rFonts w:ascii="Arial" w:hAnsi="Arial" w:cs="Arial"/>
+          <w:color w:val="000000"/>
+          <w:sz w:val="20"/>
+          <w:szCs w:val="20"/>
+        </w:rPr>
+        <w:t xml:space="preserve"> </w:t>
+      </w:r>
+      <w:proofErr w:type="spellStart"/>
+      <w:r>
+        <w:rPr>
+          <w:rFonts w:ascii="Arial" w:hAnsi="Arial" w:cs="Arial"/>
+          <w:color w:val="000000"/>
+          <w:sz w:val="20"/>
+          <w:szCs w:val="20"/>
+        </w:rPr>
+        <w:t>findRelationI</w:t>
+      </w:r>
+      <w:r>
+        <w:rPr>
+          <w:rFonts w:ascii="Arial" w:hAnsi="Arial" w:cs="Arial"/>
+          <w:color w:val="000000"/>
+          <w:sz w:val="20"/>
+          <w:szCs w:val="20"/>
+        </w:rPr>
+        <w:t>nDatabase</w:t>
+      </w:r>
+      <w:proofErr w:type="spellEnd"/>
+      <w:r>
+        <w:rPr>
+          <w:rFonts w:ascii="Arial" w:hAnsi="Arial" w:cs="Arial"/>
+          <w:color w:val="000000"/>
+          <w:sz w:val="20"/>
+          <w:szCs w:val="20"/>
+        </w:rPr>
+        <w:t>(</w:t>
+      </w:r>
+      <w:r>
+        <w:rPr>
+          <w:rFonts w:ascii="Arial" w:hAnsi="Arial" w:cs="Arial"/>
+          <w:color w:val="000000"/>
+          <w:sz w:val="20"/>
+          <w:szCs w:val="20"/>
+        </w:rPr>
+        <w:t xml:space="preserve"> Relation r</w:t>
+      </w:r>
+      <w:r>
+        <w:rPr>
+          <w:rFonts w:ascii="Arial" w:hAnsi="Arial" w:cs="Arial"/>
+          <w:color w:val="000000"/>
+          <w:sz w:val="20"/>
+          <w:szCs w:val="20"/>
+        </w:rPr>
+        <w:t xml:space="preserve"> );</w:t>
+      </w:r>
+      <w:r>
+        <w:rPr>
+          <w:rFonts w:ascii="Arial" w:hAnsi="Arial" w:cs="Arial"/>
+          <w:color w:val="000000"/>
+          <w:sz w:val="20"/>
+          <w:szCs w:val="20"/>
+        </w:rPr>
+        <w:t xml:space="preserve"> - returns the </w:t>
+      </w:r>
+      <w:r>
+        <w:rPr>
+          <w:rFonts w:ascii="Arial" w:hAnsi="Arial" w:cs="Arial"/>
+          <w:color w:val="000000"/>
+          <w:sz w:val="20"/>
+          <w:szCs w:val="20"/>
+        </w:rPr>
+        <w:t>index</w:t>
+      </w:r>
+      <w:r>
+        <w:rPr>
+          <w:rFonts w:ascii="Arial" w:hAnsi="Arial" w:cs="Arial"/>
+          <w:color w:val="000000"/>
+          <w:sz w:val="20"/>
+          <w:szCs w:val="20"/>
+        </w:rPr>
+        <w:t xml:space="preserve"> of the relation in the database.</w:t>
+      </w:r>
+    </w:p>
+    <w:p>
+      <w:pPr>
+        <w:pStyle w:val="NormalWeb"/>
+        <w:shd w:val="clear" w:color="auto" w:fill="FFFFFF"/>
+        <w:spacing w:before="280" w:line="360" w:lineRule="atLeast"/>
+        <w:rPr>
+          <w:rFonts w:ascii="Arial" w:hAnsi="Arial" w:cs="Arial"/>
+          <w:color w:val="000000"/>
+          <w:sz w:val="20"/>
+          <w:szCs w:val="20"/>
+        </w:rPr>
+      </w:pPr>
+      <w:r>
+        <w:rPr>
+          <w:rFonts w:ascii="Arial" w:hAnsi="Arial" w:cs="Arial"/>
+          <w:color w:val="000000"/>
+          <w:sz w:val="20"/>
+          <w:szCs w:val="20"/>
+        </w:rPr>
+        <w:t>Relation</w:t>
+      </w:r>
+      <w:r>
+        <w:rPr>
+          <w:rFonts w:ascii="Arial" w:hAnsi="Arial" w:cs="Arial"/>
+          <w:color w:val="000000"/>
+          <w:sz w:val="20"/>
+          <w:szCs w:val="20"/>
+        </w:rPr>
+        <w:t>&amp;</w:t>
+      </w:r>
+      <w:r>
+        <w:rPr>
+          <w:rFonts w:ascii="Arial" w:hAnsi="Arial" w:cs="Arial"/>
+          <w:color w:val="000000"/>
+          <w:sz w:val="20"/>
+          <w:szCs w:val="20"/>
+        </w:rPr>
+        <w:t xml:space="preserve"> </w:t>
+      </w:r>
+      <w:proofErr w:type="spellStart"/>
+      <w:proofErr w:type="gramStart"/>
+      <w:r>
+        <w:rPr>
+          <w:rFonts w:ascii="Arial" w:hAnsi="Arial" w:cs="Arial"/>
+          <w:color w:val="000000"/>
+          <w:sz w:val="20"/>
+          <w:szCs w:val="20"/>
+        </w:rPr>
+        <w:t>accessRelation</w:t>
+      </w:r>
+      <w:proofErr w:type="spellEnd"/>
+      <w:r>
+        <w:rPr>
+          <w:rFonts w:ascii="Arial" w:hAnsi="Arial" w:cs="Arial"/>
+          <w:color w:val="000000"/>
+          <w:sz w:val="20"/>
+          <w:szCs w:val="20"/>
+        </w:rPr>
+        <w:t>(</w:t>
+      </w:r>
+      <w:proofErr w:type="gramEnd"/>
+      <w:r>
+        <w:rPr>
+          <w:rFonts w:ascii="Arial" w:hAnsi="Arial" w:cs="Arial"/>
+          <w:color w:val="000000"/>
+          <w:sz w:val="20"/>
+          <w:szCs w:val="20"/>
+        </w:rPr>
+        <w:t xml:space="preserve"> string </w:t>
+      </w:r>
+      <w:proofErr w:type="spellStart"/>
+      <w:r>
+        <w:rPr>
+          <w:rFonts w:ascii="Arial" w:hAnsi="Arial" w:cs="Arial"/>
+          <w:color w:val="000000"/>
+          <w:sz w:val="20"/>
+          <w:szCs w:val="20"/>
+        </w:rPr>
+        <w:t>relationName</w:t>
+      </w:r>
+      <w:proofErr w:type="spellEnd"/>
+      <w:r>
+        <w:rPr>
+          <w:rFonts w:ascii="Arial" w:hAnsi="Arial" w:cs="Arial"/>
+          <w:color w:val="000000"/>
+          <w:sz w:val="20"/>
+          <w:szCs w:val="20"/>
+        </w:rPr>
+        <w:t xml:space="preserve"> );</w:t>
+      </w:r>
+      <w:r>
+        <w:rPr>
+          <w:rFonts w:ascii="Arial" w:hAnsi="Arial" w:cs="Arial"/>
+          <w:color w:val="000000"/>
+          <w:sz w:val="20"/>
+          <w:szCs w:val="20"/>
+        </w:rPr>
+        <w:t xml:space="preserve"> - </w:t>
+      </w:r>
+      <w:r>
+        <w:rPr>
+          <w:rFonts w:ascii="Arial" w:hAnsi="Arial" w:cs="Arial"/>
+          <w:color w:val="000000"/>
+          <w:sz w:val="20"/>
+          <w:szCs w:val="20"/>
+        </w:rPr>
+        <w:t>A helper function which returns a relation reference based on a name</w:t>
+      </w:r>
+    </w:p>
+    <w:p>
+      <w:pPr>
+        <w:pStyle w:val="NormalWeb"/>
+        <w:shd w:val="clear" w:color="auto" w:fill="FFFFFF"/>
+        <w:spacing w:before="280" w:line="360" w:lineRule="atLeast"/>
+        <w:rPr>
+          <w:rFonts w:ascii="Arial" w:hAnsi="Arial" w:cs="Arial"/>
+          <w:color w:val="000000"/>
+          <w:sz w:val="20"/>
+          <w:szCs w:val="20"/>
+        </w:rPr>
+      </w:pPr>
+      <w:proofErr w:type="gramStart"/>
+      <w:r>
+        <w:rPr>
+          <w:rFonts w:ascii="Arial" w:hAnsi="Arial" w:cs="Arial"/>
+          <w:color w:val="000000"/>
+          <w:sz w:val="20"/>
+          <w:szCs w:val="20"/>
+        </w:rPr>
+        <w:t>vector&lt;</w:t>
+      </w:r>
+      <w:proofErr w:type="gramEnd"/>
+      <w:r>
+        <w:rPr>
+          <w:rFonts w:ascii="Arial" w:hAnsi="Arial" w:cs="Arial"/>
+          <w:color w:val="000000"/>
+          <w:sz w:val="20"/>
+          <w:szCs w:val="20"/>
+        </w:rPr>
+        <w:t>Entry&gt; selection( Condition</w:t>
+      </w:r>
+      <w:r>
+        <w:rPr>
+          <w:rFonts w:ascii="Arial" w:hAnsi="Arial" w:cs="Arial"/>
+          <w:color w:val="000000"/>
+          <w:sz w:val="20"/>
+          <w:szCs w:val="20"/>
+        </w:rPr>
+        <w:t xml:space="preserve"> c</w:t>
+      </w:r>
+      <w:r>
+        <w:rPr>
+          <w:rFonts w:ascii="Arial" w:hAnsi="Arial" w:cs="Arial"/>
+          <w:color w:val="000000"/>
+          <w:sz w:val="20"/>
+          <w:szCs w:val="20"/>
+        </w:rPr>
+        <w:t xml:space="preserve">, string </w:t>
+      </w:r>
+      <w:proofErr w:type="spellStart"/>
+      <w:r>
+        <w:rPr>
+          <w:rFonts w:ascii="Arial" w:hAnsi="Arial" w:cs="Arial"/>
+          <w:color w:val="000000"/>
+          <w:sz w:val="20"/>
+          <w:szCs w:val="20"/>
+        </w:rPr>
+        <w:t>targetAttribute</w:t>
+      </w:r>
+      <w:proofErr w:type="spellEnd"/>
+      <w:r>
+        <w:rPr>
+          <w:rFonts w:ascii="Arial" w:hAnsi="Arial" w:cs="Arial"/>
+          <w:color w:val="000000"/>
+          <w:sz w:val="20"/>
+          <w:szCs w:val="20"/>
+        </w:rPr>
+        <w:t>, string relation</w:t>
+      </w:r>
+      <w:r>
+        <w:rPr>
+          <w:rFonts w:ascii="Arial" w:hAnsi="Arial" w:cs="Arial"/>
+          <w:color w:val="000000"/>
+          <w:sz w:val="20"/>
+          <w:szCs w:val="20"/>
+        </w:rPr>
+        <w:t xml:space="preserve"> ); </w:t>
+      </w:r>
+      <w:r>
+        <w:rPr>
+          <w:rFonts w:ascii="Arial" w:hAnsi="Arial" w:cs="Arial"/>
+          <w:color w:val="000000"/>
+          <w:sz w:val="20"/>
+          <w:szCs w:val="20"/>
+        </w:rPr>
+        <w:t>- prints the tuples that satisfy a condition</w:t>
+      </w:r>
+    </w:p>
+    <w:p>
+      <w:pPr>
+        <w:pStyle w:val="NormalWeb"/>
+        <w:shd w:val="clear" w:color="auto" w:fill="FFFFFF"/>
+        <w:spacing w:before="280" w:line="360" w:lineRule="atLeast"/>
+        <w:rPr>
+          <w:rFonts w:ascii="Arial" w:hAnsi="Arial" w:cs="Arial"/>
+          <w:color w:val="000000"/>
+          <w:sz w:val="20"/>
+          <w:szCs w:val="20"/>
+        </w:rPr>
+      </w:pPr>
+      <w:proofErr w:type="gramStart"/>
+      <w:r>
+        <w:rPr>
+          <w:rFonts w:ascii="Arial" w:hAnsi="Arial" w:cs="Arial"/>
+          <w:color w:val="000000"/>
+          <w:sz w:val="20"/>
+          <w:szCs w:val="20"/>
+        </w:rPr>
+        <w:t>vector&lt;</w:t>
+      </w:r>
+      <w:proofErr w:type="gramEnd"/>
+      <w:r>
+        <w:rPr>
+          <w:rFonts w:ascii="Arial" w:hAnsi="Arial" w:cs="Arial"/>
+          <w:color w:val="000000"/>
+          <w:sz w:val="20"/>
+          <w:szCs w:val="20"/>
+        </w:rPr>
+        <w:t xml:space="preserve">Entry&gt; projection( </w:t>
+      </w:r>
+      <w:r>
+        <w:rPr>
+          <w:rFonts w:ascii="Arial" w:hAnsi="Arial" w:cs="Arial"/>
+          <w:color w:val="000000"/>
+          <w:sz w:val="20"/>
+          <w:szCs w:val="20"/>
+        </w:rPr>
+        <w:t xml:space="preserve">string </w:t>
+      </w:r>
+      <w:proofErr w:type="spellStart"/>
+      <w:r>
+        <w:rPr>
+          <w:rFonts w:ascii="Arial" w:hAnsi="Arial" w:cs="Arial"/>
+          <w:color w:val="000000"/>
+          <w:sz w:val="20"/>
+          <w:szCs w:val="20"/>
+        </w:rPr>
+        <w:t>attributeName</w:t>
+      </w:r>
+      <w:proofErr w:type="spellEnd"/>
+      <w:r>
+        <w:rPr>
+          <w:rFonts w:ascii="Arial" w:hAnsi="Arial" w:cs="Arial"/>
+          <w:color w:val="000000"/>
+          <w:sz w:val="20"/>
+          <w:szCs w:val="20"/>
+        </w:rPr>
+        <w:t xml:space="preserve">, string </w:t>
+      </w:r>
+      <w:proofErr w:type="spellStart"/>
+      <w:r>
+        <w:rPr>
+          <w:rFonts w:ascii="Arial" w:hAnsi="Arial" w:cs="Arial"/>
+          <w:color w:val="000000"/>
+          <w:sz w:val="20"/>
+          <w:szCs w:val="20"/>
+        </w:rPr>
+        <w:t>relationName</w:t>
+      </w:r>
+      <w:proofErr w:type="spellEnd"/>
+      <w:r>
+        <w:rPr>
+          <w:rFonts w:ascii="Arial" w:hAnsi="Arial" w:cs="Arial"/>
+          <w:color w:val="000000"/>
+          <w:sz w:val="20"/>
+          <w:szCs w:val="20"/>
+        </w:rPr>
+        <w:t xml:space="preserve"> </w:t>
+      </w:r>
+      <w:r>
+        <w:rPr>
+          <w:rFonts w:ascii="Arial" w:hAnsi="Arial" w:cs="Arial"/>
+          <w:color w:val="000000"/>
+          <w:sz w:val="20"/>
+          <w:szCs w:val="20"/>
+        </w:rPr>
+        <w:t>);</w:t>
+      </w:r>
+      <w:r>
+        <w:rPr>
+          <w:rFonts w:ascii="Arial" w:hAnsi="Arial" w:cs="Arial"/>
+          <w:color w:val="000000"/>
+          <w:sz w:val="20"/>
+          <w:szCs w:val="20"/>
+        </w:rPr>
+        <w:t xml:space="preserve"> - gets a subset of attributes in a relation.</w:t>
+      </w:r>
+    </w:p>
+    <w:p>
+      <w:pPr>
+        <w:pStyle w:val="NormalWeb"/>
+        <w:shd w:val="clear" w:color="auto" w:fill="FFFFFF"/>
+        <w:spacing w:before="280" w:line="360" w:lineRule="atLeast"/>
+        <w:rPr>
+          <w:rFonts w:ascii="Arial" w:hAnsi="Arial" w:cs="Arial"/>
+          <w:color w:val="000000"/>
+          <w:sz w:val="20"/>
+          <w:szCs w:val="20"/>
+        </w:rPr>
+      </w:pPr>
+      <w:proofErr w:type="gramStart"/>
+      <w:r>
+        <w:rPr>
+          <w:rFonts w:ascii="Arial" w:hAnsi="Arial" w:cs="Arial"/>
+          <w:color w:val="000000"/>
+          <w:sz w:val="20"/>
+          <w:szCs w:val="20"/>
+        </w:rPr>
+        <w:t>void</w:t>
+      </w:r>
+      <w:proofErr w:type="gramEnd"/>
+      <w:r>
+        <w:rPr>
+          <w:rFonts w:ascii="Arial" w:hAnsi="Arial" w:cs="Arial"/>
+          <w:color w:val="000000"/>
+          <w:sz w:val="20"/>
+          <w:szCs w:val="20"/>
+        </w:rPr>
+        <w:t xml:space="preserve"> </w:t>
+      </w:r>
+      <w:proofErr w:type="spellStart"/>
+      <w:r>
+        <w:rPr>
+          <w:rFonts w:ascii="Arial" w:hAnsi="Arial" w:cs="Arial"/>
+          <w:color w:val="000000"/>
+          <w:sz w:val="20"/>
+          <w:szCs w:val="20"/>
+        </w:rPr>
+        <w:t>rename</w:t>
+      </w:r>
+      <w:r>
+        <w:rPr>
+          <w:rFonts w:ascii="Arial" w:hAnsi="Arial" w:cs="Arial"/>
+          <w:color w:val="000000"/>
+          <w:sz w:val="20"/>
+          <w:szCs w:val="20"/>
+        </w:rPr>
+        <w:t>Attribute</w:t>
+      </w:r>
+      <w:proofErr w:type="spellEnd"/>
+      <w:r>
+        <w:rPr>
+          <w:rFonts w:ascii="Arial" w:hAnsi="Arial" w:cs="Arial"/>
+          <w:color w:val="000000"/>
+          <w:sz w:val="20"/>
+          <w:szCs w:val="20"/>
+        </w:rPr>
+        <w:t>(</w:t>
+      </w:r>
+      <w:r>
+        <w:rPr>
+          <w:rFonts w:ascii="Arial" w:hAnsi="Arial" w:cs="Arial"/>
+          <w:color w:val="000000"/>
+          <w:sz w:val="20"/>
+          <w:szCs w:val="20"/>
+        </w:rPr>
+        <w:t xml:space="preserve"> </w:t>
+      </w:r>
+      <w:r>
+        <w:rPr>
+          <w:rFonts w:ascii="Arial" w:hAnsi="Arial" w:cs="Arial"/>
+          <w:color w:val="000000"/>
+          <w:sz w:val="20"/>
+          <w:szCs w:val="20"/>
+        </w:rPr>
+        <w:t xml:space="preserve">string </w:t>
+      </w:r>
+      <w:proofErr w:type="spellStart"/>
+      <w:r>
+        <w:rPr>
+          <w:rFonts w:ascii="Arial" w:hAnsi="Arial" w:cs="Arial"/>
+          <w:color w:val="000000"/>
+          <w:sz w:val="20"/>
+          <w:szCs w:val="20"/>
+        </w:rPr>
+        <w:t>relationName</w:t>
+      </w:r>
+      <w:proofErr w:type="spellEnd"/>
+      <w:r>
+        <w:rPr>
+          <w:rFonts w:ascii="Arial" w:hAnsi="Arial" w:cs="Arial"/>
+          <w:color w:val="000000"/>
+          <w:sz w:val="20"/>
+          <w:szCs w:val="20"/>
+        </w:rPr>
+        <w:t xml:space="preserve">, string </w:t>
+      </w:r>
+      <w:proofErr w:type="spellStart"/>
+      <w:r>
+        <w:rPr>
+          <w:rFonts w:ascii="Arial" w:hAnsi="Arial" w:cs="Arial"/>
+          <w:color w:val="000000"/>
+          <w:sz w:val="20"/>
+          <w:szCs w:val="20"/>
+        </w:rPr>
+        <w:t>oldName</w:t>
+      </w:r>
+      <w:proofErr w:type="spellEnd"/>
+      <w:r>
+        <w:rPr>
+          <w:rFonts w:ascii="Arial" w:hAnsi="Arial" w:cs="Arial"/>
+          <w:color w:val="000000"/>
+          <w:sz w:val="20"/>
+          <w:szCs w:val="20"/>
+        </w:rPr>
+        <w:t xml:space="preserve">, string </w:t>
+      </w:r>
+      <w:proofErr w:type="spellStart"/>
+      <w:r>
+        <w:rPr>
+          <w:rFonts w:ascii="Arial" w:hAnsi="Arial" w:cs="Arial"/>
+          <w:color w:val="000000"/>
+          <w:sz w:val="20"/>
+          <w:szCs w:val="20"/>
+        </w:rPr>
+        <w:t>newName</w:t>
+      </w:r>
+      <w:proofErr w:type="spellEnd"/>
+      <w:r>
+        <w:rPr>
+          <w:rFonts w:ascii="Arial" w:hAnsi="Arial" w:cs="Arial"/>
+          <w:color w:val="000000"/>
+          <w:sz w:val="20"/>
+          <w:szCs w:val="20"/>
+        </w:rPr>
+        <w:t xml:space="preserve"> );</w:t>
+      </w:r>
+      <w:r>
+        <w:rPr>
+          <w:rFonts w:ascii="Arial" w:hAnsi="Arial" w:cs="Arial"/>
+          <w:color w:val="000000"/>
+          <w:sz w:val="20"/>
+          <w:szCs w:val="20"/>
+        </w:rPr>
+        <w:t xml:space="preserve"> - renames the specified attribute</w:t>
+      </w:r>
+      <w:r>
+        <w:rPr>
+          <w:rFonts w:ascii="Arial" w:hAnsi="Arial" w:cs="Arial"/>
+          <w:color w:val="000000"/>
+          <w:sz w:val="20"/>
+          <w:szCs w:val="20"/>
+        </w:rPr>
+        <w:t xml:space="preserve"> in the specified relation</w:t>
+      </w:r>
+    </w:p>
+    <w:p>
+      <w:pPr>
+        <w:pStyle w:val="NormalWeb"/>
+        <w:shd w:val="clear" w:color="auto" w:fill="FFFFFF"/>
+        <w:spacing w:before="280" w:line="360" w:lineRule="atLeast"/>
+        <w:rPr>
+          <w:rFonts w:ascii="Arial" w:hAnsi="Arial" w:cs="Arial"/>
+          <w:color w:val="000000"/>
+          <w:sz w:val="20"/>
+          <w:szCs w:val="20"/>
+        </w:rPr>
+      </w:pPr>
+      <w:proofErr w:type="gramStart"/>
+      <w:r>
+        <w:rPr>
+          <w:rFonts w:ascii="Arial" w:hAnsi="Arial" w:cs="Arial"/>
+          <w:color w:val="000000"/>
+          <w:sz w:val="20"/>
+          <w:szCs w:val="20"/>
+        </w:rPr>
+        <w:t>void</w:t>
+      </w:r>
+      <w:proofErr w:type="gramEnd"/>
+      <w:r>
+        <w:rPr>
+          <w:rFonts w:ascii="Arial" w:hAnsi="Arial" w:cs="Arial"/>
+          <w:color w:val="000000"/>
+          <w:sz w:val="20"/>
+          <w:szCs w:val="20"/>
+        </w:rPr>
+        <w:t xml:space="preserve"> </w:t>
+      </w:r>
+      <w:proofErr w:type="spellStart"/>
+      <w:r>
+        <w:rPr>
+          <w:rFonts w:ascii="Arial" w:hAnsi="Arial" w:cs="Arial"/>
+          <w:color w:val="000000"/>
+          <w:sz w:val="20"/>
+          <w:szCs w:val="20"/>
+        </w:rPr>
+        <w:t>unionTwoRelations</w:t>
+      </w:r>
+      <w:proofErr w:type="spellEnd"/>
+      <w:r>
+        <w:rPr>
+          <w:rFonts w:ascii="Arial" w:hAnsi="Arial" w:cs="Arial"/>
+          <w:color w:val="000000"/>
+          <w:sz w:val="20"/>
+          <w:szCs w:val="20"/>
+        </w:rPr>
+        <w:t xml:space="preserve">( </w:t>
+      </w:r>
+      <w:r>
+        <w:rPr>
+          <w:rFonts w:ascii="Arial" w:hAnsi="Arial" w:cs="Arial"/>
+          <w:color w:val="000000"/>
+          <w:sz w:val="20"/>
+          <w:szCs w:val="20"/>
+        </w:rPr>
+        <w:t>Relation&amp;</w:t>
+      </w:r>
+      <w:r>
+        <w:rPr>
+          <w:rFonts w:ascii="Arial" w:hAnsi="Arial" w:cs="Arial"/>
+          <w:color w:val="000000"/>
+          <w:sz w:val="20"/>
+          <w:szCs w:val="20"/>
+        </w:rPr>
+        <w:t xml:space="preserve"> </w:t>
+      </w:r>
+      <w:proofErr w:type="spellStart"/>
+      <w:r>
+        <w:rPr>
+          <w:rFonts w:ascii="Arial" w:hAnsi="Arial" w:cs="Arial"/>
+          <w:color w:val="000000"/>
+          <w:sz w:val="20"/>
+          <w:szCs w:val="20"/>
+        </w:rPr>
+        <w:t>relationA</w:t>
+      </w:r>
+      <w:proofErr w:type="spellEnd"/>
+      <w:r>
+        <w:rPr>
+          <w:rFonts w:ascii="Arial" w:hAnsi="Arial" w:cs="Arial"/>
+          <w:color w:val="000000"/>
+          <w:sz w:val="20"/>
+          <w:szCs w:val="20"/>
+        </w:rPr>
+        <w:t xml:space="preserve">, </w:t>
+      </w:r>
+      <w:r>
+        <w:rPr>
+          <w:rFonts w:ascii="Arial" w:hAnsi="Arial" w:cs="Arial"/>
+          <w:color w:val="000000"/>
+          <w:sz w:val="20"/>
+          <w:szCs w:val="20"/>
+        </w:rPr>
+        <w:t>Relation&amp;</w:t>
+      </w:r>
+      <w:r>
+        <w:rPr>
+          <w:rFonts w:ascii="Arial" w:hAnsi="Arial" w:cs="Arial"/>
+          <w:color w:val="000000"/>
+          <w:sz w:val="20"/>
+          <w:szCs w:val="20"/>
+        </w:rPr>
+        <w:t xml:space="preserve"> </w:t>
+      </w:r>
+      <w:proofErr w:type="spellStart"/>
+      <w:r>
+        <w:rPr>
+          <w:rFonts w:ascii="Arial" w:hAnsi="Arial" w:cs="Arial"/>
+          <w:color w:val="000000"/>
+          <w:sz w:val="20"/>
+          <w:szCs w:val="20"/>
+        </w:rPr>
+        <w:t>relationB</w:t>
+      </w:r>
+      <w:proofErr w:type="spellEnd"/>
+      <w:r>
+        <w:rPr>
+          <w:rFonts w:ascii="Arial" w:hAnsi="Arial" w:cs="Arial"/>
+          <w:color w:val="000000"/>
+          <w:sz w:val="20"/>
+          <w:szCs w:val="20"/>
+        </w:rPr>
+        <w:t xml:space="preserve"> );</w:t>
+      </w:r>
+      <w:r>
+        <w:rPr>
+          <w:rFonts w:ascii="Arial" w:hAnsi="Arial" w:cs="Arial"/>
+          <w:color w:val="000000"/>
+          <w:sz w:val="20"/>
+          <w:szCs w:val="20"/>
+        </w:rPr>
+        <w:t xml:space="preserve"> - union two relations together.</w:t>
+      </w:r>
+    </w:p>
+    <w:p>
+      <w:pPr>
+        <w:pStyle w:val="NormalWeb"/>
+        <w:shd w:val="clear" w:color="auto" w:fill="FFFFFF"/>
+        <w:spacing w:before="280" w:line="360" w:lineRule="atLeast"/>
+        <w:rPr>
+          <w:rFonts w:ascii="Arial" w:hAnsi="Arial" w:cs="Arial"/>
+          <w:color w:val="000000"/>
+          <w:sz w:val="20"/>
+          <w:szCs w:val="20"/>
+        </w:rPr>
+      </w:pPr>
+      <w:proofErr w:type="gramStart"/>
+      <w:r>
+        <w:rPr>
+          <w:rFonts w:ascii="Arial" w:hAnsi="Arial" w:cs="Arial"/>
+          <w:color w:val="000000"/>
+          <w:sz w:val="20"/>
+          <w:szCs w:val="20"/>
+        </w:rPr>
+        <w:t>void</w:t>
+      </w:r>
+      <w:proofErr w:type="gramEnd"/>
+      <w:r>
+        <w:rPr>
+          <w:rFonts w:ascii="Arial" w:hAnsi="Arial" w:cs="Arial"/>
+          <w:color w:val="000000"/>
+          <w:sz w:val="20"/>
+          <w:szCs w:val="20"/>
+        </w:rPr>
+        <w:t xml:space="preserve"> </w:t>
+      </w:r>
+      <w:proofErr w:type="spellStart"/>
+      <w:r>
+        <w:rPr>
+          <w:rFonts w:ascii="Arial" w:hAnsi="Arial" w:cs="Arial"/>
+          <w:color w:val="000000"/>
+          <w:sz w:val="20"/>
+          <w:szCs w:val="20"/>
+        </w:rPr>
+        <w:t>differenceTwoRelation</w:t>
+      </w:r>
+      <w:proofErr w:type="spellEnd"/>
+      <w:r>
+        <w:rPr>
+          <w:rFonts w:ascii="Arial" w:hAnsi="Arial" w:cs="Arial"/>
+          <w:color w:val="000000"/>
+          <w:sz w:val="20"/>
+          <w:szCs w:val="20"/>
+        </w:rPr>
+        <w:t xml:space="preserve">( Relation&amp; </w:t>
+      </w:r>
+      <w:proofErr w:type="spellStart"/>
+      <w:r>
+        <w:rPr>
+          <w:rFonts w:ascii="Arial" w:hAnsi="Arial" w:cs="Arial"/>
+          <w:color w:val="000000"/>
+          <w:sz w:val="20"/>
+          <w:szCs w:val="20"/>
+        </w:rPr>
+        <w:t>relationA</w:t>
+      </w:r>
+      <w:proofErr w:type="spellEnd"/>
+      <w:r>
+        <w:rPr>
+          <w:rFonts w:ascii="Arial" w:hAnsi="Arial" w:cs="Arial"/>
+          <w:color w:val="000000"/>
+          <w:sz w:val="20"/>
+          <w:szCs w:val="20"/>
+        </w:rPr>
+        <w:t>, Relation&amp;</w:t>
+      </w:r>
+      <w:r>
+        <w:rPr>
+          <w:rFonts w:ascii="Arial" w:hAnsi="Arial" w:cs="Arial"/>
+          <w:color w:val="000000"/>
+          <w:sz w:val="20"/>
+          <w:szCs w:val="20"/>
+        </w:rPr>
+        <w:t xml:space="preserve"> </w:t>
+      </w:r>
+      <w:proofErr w:type="spellStart"/>
+      <w:r>
+        <w:rPr>
+          <w:rFonts w:ascii="Arial" w:hAnsi="Arial" w:cs="Arial"/>
+          <w:color w:val="000000"/>
+          <w:sz w:val="20"/>
+          <w:szCs w:val="20"/>
+        </w:rPr>
+        <w:t>relationB</w:t>
+      </w:r>
+      <w:proofErr w:type="spellEnd"/>
+      <w:r>
+        <w:rPr>
+          <w:rFonts w:ascii="Arial" w:hAnsi="Arial" w:cs="Arial"/>
+          <w:color w:val="000000"/>
+          <w:sz w:val="20"/>
+          <w:szCs w:val="20"/>
+        </w:rPr>
+        <w:t xml:space="preserve"> );</w:t>
+      </w:r>
+      <w:r>
+        <w:rPr>
+          <w:rFonts w:ascii="Arial" w:hAnsi="Arial" w:cs="Arial"/>
+          <w:color w:val="000000"/>
+          <w:sz w:val="20"/>
+          <w:szCs w:val="20"/>
+        </w:rPr>
+        <w:t xml:space="preserve"> - compute the difference of two relations.</w:t>
+      </w:r>
+    </w:p>
+    <w:p>
+      <w:pPr>
+        <w:pStyle w:val="NormalWeb"/>
+        <w:shd w:val="clear" w:color="auto" w:fill="FFFFFF"/>
+        <w:spacing w:before="280" w:line="360" w:lineRule="atLeast"/>
+        <w:rPr>
+          <w:rFonts w:ascii="Arial" w:hAnsi="Arial" w:cs="Arial"/>
+          <w:color w:val="000000"/>
+          <w:sz w:val="20"/>
+          <w:szCs w:val="20"/>
+        </w:rPr>
+      </w:pPr>
+      <w:proofErr w:type="gramStart"/>
+      <w:r>
+        <w:rPr>
+          <w:rFonts w:ascii="Arial" w:hAnsi="Arial" w:cs="Arial"/>
+          <w:color w:val="000000"/>
+          <w:sz w:val="20"/>
+          <w:szCs w:val="20"/>
+        </w:rPr>
+        <w:t>void</w:t>
+      </w:r>
+      <w:proofErr w:type="gramEnd"/>
+      <w:r>
+        <w:rPr>
+          <w:rFonts w:ascii="Arial" w:hAnsi="Arial" w:cs="Arial"/>
+          <w:color w:val="000000"/>
+          <w:sz w:val="20"/>
+          <w:szCs w:val="20"/>
+        </w:rPr>
+        <w:t xml:space="preserve"> </w:t>
+      </w:r>
+      <w:proofErr w:type="spellStart"/>
+      <w:r>
+        <w:rPr>
+          <w:rFonts w:ascii="Arial" w:hAnsi="Arial" w:cs="Arial"/>
+          <w:color w:val="000000"/>
+          <w:sz w:val="20"/>
+          <w:szCs w:val="20"/>
+        </w:rPr>
+        <w:t>crossProduct</w:t>
+      </w:r>
+      <w:proofErr w:type="spellEnd"/>
+      <w:r>
+        <w:rPr>
+          <w:rFonts w:ascii="Arial" w:hAnsi="Arial" w:cs="Arial"/>
+          <w:color w:val="000000"/>
+          <w:sz w:val="20"/>
+          <w:szCs w:val="20"/>
+        </w:rPr>
+        <w:t xml:space="preserve">( </w:t>
+      </w:r>
+      <w:r>
+        <w:rPr>
+          <w:rFonts w:ascii="Arial" w:hAnsi="Arial" w:cs="Arial"/>
+          <w:color w:val="000000"/>
+          <w:sz w:val="20"/>
+          <w:szCs w:val="20"/>
+        </w:rPr>
+        <w:t xml:space="preserve">Relation&amp; </w:t>
+      </w:r>
+      <w:proofErr w:type="spellStart"/>
+      <w:r>
+        <w:rPr>
+          <w:rFonts w:ascii="Arial" w:hAnsi="Arial" w:cs="Arial"/>
+          <w:color w:val="000000"/>
+          <w:sz w:val="20"/>
+          <w:szCs w:val="20"/>
+        </w:rPr>
+        <w:t>relationA</w:t>
+      </w:r>
+      <w:proofErr w:type="spellEnd"/>
+      <w:r>
+        <w:rPr>
+          <w:rFonts w:ascii="Arial" w:hAnsi="Arial" w:cs="Arial"/>
+          <w:color w:val="000000"/>
+          <w:sz w:val="20"/>
+          <w:szCs w:val="20"/>
+        </w:rPr>
+        <w:t>, Relation&amp;</w:t>
+      </w:r>
+      <w:r>
+        <w:rPr>
+          <w:rFonts w:ascii="Arial" w:hAnsi="Arial" w:cs="Arial"/>
+          <w:color w:val="000000"/>
+          <w:sz w:val="20"/>
+          <w:szCs w:val="20"/>
+        </w:rPr>
+        <w:t xml:space="preserve"> </w:t>
+      </w:r>
+      <w:proofErr w:type="spellStart"/>
+      <w:r>
+        <w:rPr>
+          <w:rFonts w:ascii="Arial" w:hAnsi="Arial" w:cs="Arial"/>
+          <w:color w:val="000000"/>
+          <w:sz w:val="20"/>
+          <w:szCs w:val="20"/>
+        </w:rPr>
+        <w:t>relationB</w:t>
+      </w:r>
+      <w:proofErr w:type="spellEnd"/>
+      <w:r>
+        <w:rPr>
+          <w:rFonts w:ascii="Arial" w:hAnsi="Arial" w:cs="Arial"/>
+          <w:color w:val="000000"/>
+          <w:sz w:val="20"/>
+          <w:szCs w:val="20"/>
+        </w:rPr>
+        <w:t xml:space="preserve"> );</w:t>
+      </w:r>
+      <w:r>
+        <w:rPr>
+          <w:rFonts w:ascii="Arial" w:hAnsi="Arial" w:cs="Arial"/>
+          <w:color w:val="000000"/>
+          <w:sz w:val="20"/>
+          <w:szCs w:val="20"/>
+        </w:rPr>
+        <w:t xml:space="preserve"> - find the cross product of two relations.</w:t>
+      </w:r>
+    </w:p>
+    <w:p>
+      <w:pPr>
+        <w:pStyle w:val="NormalWeb"/>
+        <w:shd w:val="clear" w:color="auto" w:fill="FFFFFF"/>
+        <w:spacing w:before="280" w:line="360" w:lineRule="atLeast"/>
+        <w:rPr>
+          <w:rFonts w:ascii="Arial" w:hAnsi="Arial" w:cs="Arial"/>
+          <w:i/>
+          <w:color w:val="000000"/>
+          <w:sz w:val="20"/>
+          <w:szCs w:val="20"/>
+        </w:rPr>
+      </w:pPr>
+    </w:p>
+    <w:p>
+      <w:pPr>
+        <w:pStyle w:val="NormalWeb"/>
+        <w:shd w:val="clear" w:color="auto" w:fill="FFFFFF"/>
+        <w:spacing w:before="280" w:line="360" w:lineRule="atLeast"/>
+        <w:rPr>
+          <w:rFonts w:ascii="Arial" w:hAnsi="Arial" w:cs="Arial"/>
+          <w:b/>
+          <w:color w:val="000000"/>
+          <w:sz w:val="20"/>
+          <w:szCs w:val="20"/>
+        </w:rPr>
+      </w:pPr>
+      <w:r>
+        <w:rPr>
+          <w:rFonts w:ascii="Arial" w:hAnsi="Arial" w:cs="Arial"/>
+          <w:b/>
+          <w:color w:val="000000"/>
+          <w:sz w:val="20"/>
+          <w:szCs w:val="20"/>
+        </w:rPr>
+        <w:t>Relation:</w:t>
+      </w:r>
+    </w:p>
+    <w:p>
+      <w:pPr>
+        <w:pStyle w:val="NormalWeb"/>
+        <w:shd w:val="clear" w:color="auto" w:fill="FFFFFF"/>
+        <w:spacing w:before="280" w:line="360" w:lineRule="atLeast"/>
+        <w:rPr>
+          <w:rFonts w:ascii="Arial" w:hAnsi="Arial" w:cs="Arial"/>
+          <w:color w:val="000000"/>
+          <w:sz w:val="20"/>
+          <w:szCs w:val="20"/>
+        </w:rPr>
+      </w:pPr>
+      <w:r>
+        <w:rPr>
+          <w:rFonts w:ascii="Arial" w:hAnsi="Arial" w:cs="Arial"/>
+          <w:i/>
+          <w:color w:val="000000"/>
+          <w:sz w:val="20"/>
+          <w:szCs w:val="20"/>
+        </w:rPr>
+        <w:t>Usage:</w:t>
+      </w:r>
+      <w:r>
+        <w:rPr>
+          <w:rFonts w:ascii="Arial" w:hAnsi="Arial" w:cs="Arial"/>
+          <w:color w:val="000000"/>
+          <w:sz w:val="20"/>
+          <w:szCs w:val="20"/>
+        </w:rPr>
+        <w:t xml:space="preserve"> The database that we will construct is relation based. All of the information is stored in objects called relations, which are essentially tables. The purpose is just to have a place to store related information. For example, a relation could store a table of all teams in a league and the number of players, or the subscribers to a bank and their account balances.</w:t>
+      </w:r>
+    </w:p>
+    <w:p>
+      <w:pPr>
+        <w:pStyle w:val="NormalWeb"/>
+        <w:shd w:val="clear" w:color="auto" w:fill="FFFFFF"/>
+        <w:spacing w:before="280" w:line="360" w:lineRule="atLeast"/>
+        <w:rPr>
+          <w:rFonts w:ascii="Arial" w:hAnsi="Arial" w:cs="Arial"/>
+          <w:color w:val="000000"/>
+          <w:sz w:val="20"/>
+          <w:szCs w:val="20"/>
+        </w:rPr>
+      </w:pPr>
+      <w:r>
+        <w:rPr>
+          <w:rFonts w:ascii="Arial" w:hAnsi="Arial" w:cs="Arial"/>
+          <w:i/>
+          <w:color w:val="000000"/>
+          <w:sz w:val="20"/>
+          <w:szCs w:val="20"/>
+        </w:rPr>
+        <w:t>Configuration:</w:t>
+      </w:r>
+      <w:r>
+        <w:rPr>
+          <w:rFonts w:ascii="Arial" w:hAnsi="Arial" w:cs="Arial"/>
+          <w:color w:val="000000"/>
+          <w:sz w:val="20"/>
+          <w:szCs w:val="20"/>
+        </w:rPr>
+        <w:t xml:space="preserve"> A relation stores a table of values (stored as a vector of vectors), called </w:t>
+      </w:r>
+      <w:r>
+        <w:rPr>
+          <w:rFonts w:ascii="Arial" w:hAnsi="Arial" w:cs="Arial"/>
+          <w:i/>
+          <w:color w:val="000000"/>
+          <w:sz w:val="20"/>
+          <w:szCs w:val="20"/>
+        </w:rPr>
+        <w:t>entries</w:t>
+      </w:r>
+      <w:r>
+        <w:rPr>
+          <w:rFonts w:ascii="Arial" w:hAnsi="Arial" w:cs="Arial"/>
+          <w:color w:val="000000"/>
+          <w:sz w:val="20"/>
+          <w:szCs w:val="20"/>
+        </w:rPr>
+        <w:t>. The two types accepted by the database are integers and “</w:t>
+      </w:r>
+      <w:proofErr w:type="spellStart"/>
+      <w:r>
+        <w:rPr>
+          <w:rFonts w:ascii="Arial" w:hAnsi="Arial" w:cs="Arial"/>
+          <w:color w:val="000000"/>
+          <w:sz w:val="20"/>
+          <w:szCs w:val="20"/>
+        </w:rPr>
+        <w:t>varchars</w:t>
+      </w:r>
+      <w:proofErr w:type="spellEnd"/>
+      <w:r>
+        <w:rPr>
+          <w:rFonts w:ascii="Arial" w:hAnsi="Arial" w:cs="Arial"/>
+          <w:color w:val="000000"/>
+          <w:sz w:val="20"/>
+          <w:szCs w:val="20"/>
+        </w:rPr>
+        <w:t xml:space="preserve">,” or variable length strings for our purposes. </w:t>
+      </w:r>
+      <w:r>
+        <w:rPr>
+          <w:rFonts w:ascii="Arial" w:hAnsi="Arial" w:cs="Arial"/>
+          <w:color w:val="000000"/>
+          <w:sz w:val="20"/>
+          <w:szCs w:val="20"/>
+        </w:rPr>
+        <w:lastRenderedPageBreak/>
+        <w:t xml:space="preserve">This is the heart of a </w:t>
+      </w:r>
+      <w:proofErr w:type="gramStart"/>
+      <w:r>
+        <w:rPr>
+          <w:rFonts w:ascii="Arial" w:hAnsi="Arial" w:cs="Arial"/>
+          <w:color w:val="000000"/>
+          <w:sz w:val="20"/>
+          <w:szCs w:val="20"/>
+        </w:rPr>
+        <w:t>relation,</w:t>
+      </w:r>
+      <w:proofErr w:type="gramEnd"/>
+      <w:r>
+        <w:rPr>
+          <w:rFonts w:ascii="Arial" w:hAnsi="Arial" w:cs="Arial"/>
+          <w:color w:val="000000"/>
+          <w:sz w:val="20"/>
+          <w:szCs w:val="20"/>
+        </w:rPr>
+        <w:t xml:space="preserve"> however each column in the table, called attributes, also needs a title, as does the relation itself. Finally, when a relation is created it needs to get one or more keys which identify a tuple (a list of entries across a row) as unique. This will be stored as a vector of integers, which contain the indices of the key values.</w:t>
+      </w:r>
+    </w:p>
+    <w:p>
+      <w:pPr>
+        <w:pStyle w:val="NormalWeb"/>
+        <w:shd w:val="clear" w:color="auto" w:fill="FFFFFF"/>
+        <w:spacing w:before="280" w:line="360" w:lineRule="atLeast"/>
+        <w:rPr>
+          <w:rFonts w:ascii="Arial" w:hAnsi="Arial" w:cs="Arial"/>
+          <w:color w:val="000000"/>
+          <w:sz w:val="20"/>
+          <w:szCs w:val="20"/>
+        </w:rPr>
+      </w:pPr>
+      <w:r>
+        <w:rPr>
           <w:noProof/>
         </w:rPr>
-      </w:pPr>
-    </w:p>
-    <w:p>
-      <w:pPr>
-        <w:pStyle w:val="NormalWeb"/>
-        <w:shd w:val="clear" w:color="auto" w:fill="FFFFFF"/>
-        <w:spacing w:before="280" w:line="360" w:lineRule="atLeast"/>
-        <w:rPr>
-          <w:rFonts w:ascii="Arial" w:hAnsi="Arial" w:cs="Arial"/>
-          <w:i/>
-          <w:color w:val="000000"/>
-          <w:sz w:val="20"/>
-          <w:szCs w:val="20"/>
-        </w:rPr>
-      </w:pPr>
-    </w:p>
-    <w:p>
-      <w:pPr>
-        <w:pStyle w:val="NormalWeb"/>
-        <w:shd w:val="clear" w:color="auto" w:fill="FFFFFF"/>
-        <w:spacing w:before="280" w:line="360" w:lineRule="atLeast"/>
-        <w:rPr>
-          <w:rFonts w:ascii="Arial" w:hAnsi="Arial" w:cs="Arial"/>
-          <w:i/>
-          <w:color w:val="000000"/>
-          <w:sz w:val="20"/>
-          <w:szCs w:val="20"/>
-        </w:rPr>
-      </w:pPr>
-    </w:p>
-    <w:p>
-      <w:pPr>
-        <w:pStyle w:val="NormalWeb"/>
-        <w:shd w:val="clear" w:color="auto" w:fill="FFFFFF"/>
-        <w:spacing w:before="280" w:line="360" w:lineRule="atLeast"/>
-        <w:rPr>
-          <w:rFonts w:ascii="Arial" w:hAnsi="Arial" w:cs="Arial"/>
-          <w:b/>
-          <w:color w:val="000000"/>
-          <w:sz w:val="20"/>
-          <w:szCs w:val="20"/>
-        </w:rPr>
-      </w:pPr>
-      <w:r>
-        <w:rPr>
-          <w:rFonts w:ascii="Arial" w:hAnsi="Arial" w:cs="Arial"/>
-          <w:b/>
-          <w:color w:val="000000"/>
-          <w:sz w:val="20"/>
-          <w:szCs w:val="20"/>
-        </w:rPr>
-        <w:t>Database:</w:t>
-      </w:r>
-    </w:p>
-    <w:p>
-      <w:pPr>
-        <w:pStyle w:val="NormalWeb"/>
-        <w:shd w:val="clear" w:color="auto" w:fill="FFFFFF"/>
-        <w:spacing w:before="280" w:line="360" w:lineRule="atLeast"/>
-        <w:rPr>
-          <w:rFonts w:ascii="Arial" w:hAnsi="Arial" w:cs="Arial"/>
-          <w:i/>
-          <w:color w:val="000000"/>
-          <w:sz w:val="20"/>
-          <w:szCs w:val="20"/>
-        </w:rPr>
-      </w:pPr>
-      <w:r>
-        <w:rPr>
-          <w:rFonts w:ascii="Arial" w:hAnsi="Arial" w:cs="Arial"/>
-          <w:i/>
-          <w:color w:val="000000"/>
-          <w:sz w:val="20"/>
-          <w:szCs w:val="20"/>
-        </w:rPr>
-        <w:t>Usage:</w:t>
-      </w:r>
-    </w:p>
-    <w:p>
-      <w:pPr>
-        <w:pStyle w:val="NormalWeb"/>
-        <w:shd w:val="clear" w:color="auto" w:fill="FFFFFF"/>
-        <w:spacing w:before="280" w:line="360" w:lineRule="atLeast"/>
-        <w:rPr>
-          <w:rFonts w:ascii="Arial" w:hAnsi="Arial" w:cs="Arial"/>
-          <w:i/>
-          <w:color w:val="000000"/>
-          <w:sz w:val="20"/>
-          <w:szCs w:val="20"/>
-        </w:rPr>
-      </w:pPr>
-      <w:r>
-        <w:rPr>
-          <w:rFonts w:ascii="Arial" w:hAnsi="Arial" w:cs="Arial"/>
-          <w:i/>
-          <w:color w:val="000000"/>
-          <w:sz w:val="20"/>
-          <w:szCs w:val="20"/>
-        </w:rPr>
-        <w:t>Configuration:</w:t>
-      </w:r>
-    </w:p>
-    <w:p>
-      <w:pPr>
-        <w:pStyle w:val="NormalWeb"/>
-        <w:shd w:val="clear" w:color="auto" w:fill="FFFFFF"/>
-        <w:spacing w:before="280" w:line="360" w:lineRule="atLeast"/>
-        <w:rPr>
-          <w:rFonts w:ascii="Arial" w:hAnsi="Arial" w:cs="Arial"/>
-          <w:i/>
-          <w:color w:val="000000"/>
-          <w:sz w:val="20"/>
-          <w:szCs w:val="20"/>
-        </w:rPr>
-      </w:pPr>
-      <w:r>
-        <w:rPr>
-          <w:rFonts w:ascii="Arial" w:hAnsi="Arial" w:cs="Arial"/>
-          <w:i/>
-          <w:color w:val="000000"/>
-          <w:sz w:val="20"/>
-          <w:szCs w:val="20"/>
-        </w:rPr>
-        <w:t>Model:</w:t>
-      </w:r>
-    </w:p>
-    <w:p>
-      <w:pPr>
-        <w:pStyle w:val="NormalWeb"/>
-        <w:shd w:val="clear" w:color="auto" w:fill="FFFFFF"/>
-        <w:spacing w:before="280" w:line="360" w:lineRule="atLeast"/>
-        <w:rPr>
-          <w:rFonts w:ascii="Arial" w:hAnsi="Arial" w:cs="Arial"/>
-          <w:i/>
-          <w:color w:val="000000"/>
-          <w:sz w:val="20"/>
-          <w:szCs w:val="20"/>
-        </w:rPr>
-      </w:pPr>
-      <w:r>
-        <w:rPr>
-          <w:rFonts w:ascii="Arial" w:hAnsi="Arial" w:cs="Arial"/>
-          <w:i/>
-          <w:color w:val="000000"/>
-          <w:sz w:val="20"/>
-          <w:szCs w:val="20"/>
-        </w:rPr>
-        <w:t>Interaction:</w:t>
-      </w:r>
-    </w:p>
-    <w:p>
-      <w:pPr>
-        <w:pStyle w:val="NormalWeb"/>
-        <w:shd w:val="clear" w:color="auto" w:fill="FFFFFF"/>
-        <w:spacing w:before="280" w:line="360" w:lineRule="atLeast"/>
-        <w:rPr>
-          <w:rFonts w:ascii="Arial" w:hAnsi="Arial" w:cs="Arial"/>
-          <w:i/>
-          <w:color w:val="000000"/>
-          <w:sz w:val="20"/>
-          <w:szCs w:val="20"/>
-        </w:rPr>
-      </w:pPr>
-    </w:p>
-    <w:p>
-      <w:pPr>
-        <w:pStyle w:val="NormalWeb"/>
-        <w:shd w:val="clear" w:color="auto" w:fill="FFFFFF"/>
-        <w:spacing w:before="280" w:line="360" w:lineRule="atLeast"/>
-        <w:rPr>
-          <w:rFonts w:ascii="Arial" w:hAnsi="Arial" w:cs="Arial"/>
-          <w:b/>
-          <w:color w:val="000000"/>
-          <w:sz w:val="20"/>
-          <w:szCs w:val="20"/>
-        </w:rPr>
-      </w:pPr>
-      <w:r>
-        <w:rPr>
-          <w:rFonts w:ascii="Arial" w:hAnsi="Arial" w:cs="Arial"/>
-          <w:b/>
-          <w:color w:val="000000"/>
-          <w:sz w:val="20"/>
-          <w:szCs w:val="20"/>
-        </w:rPr>
-        <w:lastRenderedPageBreak/>
-        <w:t>Relation:</w:t>
-      </w:r>
-    </w:p>
-    <w:p>
-      <w:pPr>
-        <w:pStyle w:val="NormalWeb"/>
-        <w:shd w:val="clear" w:color="auto" w:fill="FFFFFF"/>
-        <w:spacing w:before="280" w:line="360" w:lineRule="atLeast"/>
-        <w:rPr>
-          <w:rFonts w:ascii="Arial" w:hAnsi="Arial" w:cs="Arial"/>
-          <w:color w:val="000000"/>
-          <w:sz w:val="20"/>
-          <w:szCs w:val="20"/>
-        </w:rPr>
-      </w:pPr>
-      <w:r>
-        <w:rPr>
-          <w:rFonts w:ascii="Arial" w:hAnsi="Arial" w:cs="Arial"/>
-          <w:i/>
-          <w:color w:val="000000"/>
-          <w:sz w:val="20"/>
-          <w:szCs w:val="20"/>
-        </w:rPr>
-        <w:t>Usage:</w:t>
-      </w:r>
-      <w:r>
-        <w:rPr>
-          <w:rFonts w:ascii="Arial" w:hAnsi="Arial" w:cs="Arial"/>
-          <w:color w:val="000000"/>
-          <w:sz w:val="20"/>
-          <w:szCs w:val="20"/>
-        </w:rPr>
-        <w:t xml:space="preserve"> The database that we will construct is relation based. All of the information is stored in objects called relations, which are essentially tables. The purpose is just to have a place to store related information. For example, a relation could store a table of all teams in a league and the number of players, or the subscribers to a bank and their account balances.</w:t>
-      </w:r>
-    </w:p>
-    <w:p>
-      <w:pPr>
-        <w:pStyle w:val="NormalWeb"/>
-        <w:shd w:val="clear" w:color="auto" w:fill="FFFFFF"/>
-        <w:spacing w:before="280" w:line="360" w:lineRule="atLeast"/>
-        <w:rPr>
-          <w:rFonts w:ascii="Arial" w:hAnsi="Arial" w:cs="Arial"/>
-          <w:color w:val="000000"/>
-          <w:sz w:val="20"/>
-          <w:szCs w:val="20"/>
-        </w:rPr>
-      </w:pPr>
-      <w:r>
-        <w:rPr>
-          <w:rFonts w:ascii="Arial" w:hAnsi="Arial" w:cs="Arial"/>
-          <w:i/>
-          <w:color w:val="000000"/>
-          <w:sz w:val="20"/>
-          <w:szCs w:val="20"/>
-        </w:rPr>
-        <w:t>Configuration:</w:t>
-      </w:r>
-      <w:r>
-        <w:rPr>
-          <w:rFonts w:ascii="Arial" w:hAnsi="Arial" w:cs="Arial"/>
-          <w:color w:val="000000"/>
-          <w:sz w:val="20"/>
-          <w:szCs w:val="20"/>
-        </w:rPr>
-        <w:t xml:space="preserve"> A relation stores a table of values (stored as a vector of vectors), called </w:t>
-      </w:r>
-      <w:r>
-        <w:rPr>
-          <w:rFonts w:ascii="Arial" w:hAnsi="Arial" w:cs="Arial"/>
-          <w:i/>
-          <w:color w:val="000000"/>
-          <w:sz w:val="20"/>
-          <w:szCs w:val="20"/>
-        </w:rPr>
-        <w:t>entries</w:t>
-      </w:r>
-      <w:r>
-        <w:rPr>
-          <w:rFonts w:ascii="Arial" w:hAnsi="Arial" w:cs="Arial"/>
-          <w:color w:val="000000"/>
-          <w:sz w:val="20"/>
-          <w:szCs w:val="20"/>
-        </w:rPr>
-        <w:t>. The two types accepted by the database are integers and “</w:t>
-      </w:r>
-      <w:proofErr w:type="spellStart"/>
-      <w:r>
-        <w:rPr>
-          <w:rFonts w:ascii="Arial" w:hAnsi="Arial" w:cs="Arial"/>
-          <w:color w:val="000000"/>
-          <w:sz w:val="20"/>
-          <w:szCs w:val="20"/>
-        </w:rPr>
-        <w:t>varchars</w:t>
-      </w:r>
-      <w:proofErr w:type="spellEnd"/>
-      <w:r>
-        <w:rPr>
-          <w:rFonts w:ascii="Arial" w:hAnsi="Arial" w:cs="Arial"/>
-          <w:color w:val="000000"/>
-          <w:sz w:val="20"/>
-          <w:szCs w:val="20"/>
-        </w:rPr>
-        <w:t xml:space="preserve">,” or variable length strings for our purposes. This is the heart of a </w:t>
-      </w:r>
-      <w:proofErr w:type="gramStart"/>
-      <w:r>
-        <w:rPr>
-          <w:rFonts w:ascii="Arial" w:hAnsi="Arial" w:cs="Arial"/>
-          <w:color w:val="000000"/>
-          <w:sz w:val="20"/>
-          <w:szCs w:val="20"/>
-        </w:rPr>
-        <w:t>relation,</w:t>
-      </w:r>
-      <w:proofErr w:type="gramEnd"/>
-      <w:r>
-        <w:rPr>
-          <w:rFonts w:ascii="Arial" w:hAnsi="Arial" w:cs="Arial"/>
-          <w:color w:val="000000"/>
-          <w:sz w:val="20"/>
-          <w:szCs w:val="20"/>
-        </w:rPr>
-        <w:t xml:space="preserve"> however each column in the table, called attributes, also needs a title, as does the relation itself. Finally, when a relation is created it needs to get one or more keys which identify a tuple (a list of entries across a row) as unique. This will be stored as a vector of integers, which contain the indices of the key values.</w:t>
-      </w:r>
-    </w:p>
-    <w:p>
-      <w:pPr>
-        <w:pStyle w:val="NormalWeb"/>
-        <w:shd w:val="clear" w:color="auto" w:fill="FFFFFF"/>
-        <w:spacing w:before="280" w:line="360" w:lineRule="atLeast"/>
-        <w:rPr>
-          <w:rFonts w:ascii="Arial" w:hAnsi="Arial" w:cs="Arial"/>
-          <w:color w:val="000000"/>
-          <w:sz w:val="20"/>
-          <w:szCs w:val="20"/>
-        </w:rPr>
-      </w:pPr>
-      <w:r>
-        <w:rPr>
-          <w:noProof/>
-        </w:rPr>
         <w:drawing>
-          <wp:anchor distT="0" distB="0" distL="114300" distR="114300" simplePos="0" relativeHeight="251660800" behindDoc="0" locked="0" layoutInCell="1" allowOverlap="1" wp14:anchorId="30B43367" wp14:editId="0C24C59F">
+          <wp:anchor distT="0" distB="0" distL="114300" distR="114300" simplePos="0" relativeHeight="251661312" behindDoc="0" locked="0" layoutInCell="1" allowOverlap="1" wp14:anchorId="23982E66" wp14:editId="2038C6EA">
             <wp:simplePos x="0" y="0"/>
             <wp:positionH relativeFrom="column">
               <wp:posOffset>3962400</wp:posOffset>
@@ -2125,7 +3449,137 @@
           </wp:anchor>
         </w:drawing>
       </w:r>
+      <w:proofErr w:type="gramStart"/>
+      <w:r>
+        <w:rPr>
+          <w:rFonts w:ascii="Arial" w:hAnsi="Arial" w:cs="Arial"/>
+          <w:color w:val="000000"/>
+          <w:sz w:val="20"/>
+          <w:szCs w:val="20"/>
+        </w:rPr>
+        <w:t>i.e</w:t>
+      </w:r>
+      <w:proofErr w:type="gramEnd"/>
+      <w:r>
+        <w:rPr>
+          <w:rFonts w:ascii="Arial" w:hAnsi="Arial" w:cs="Arial"/>
+          <w:color w:val="000000"/>
+          <w:sz w:val="20"/>
+          <w:szCs w:val="20"/>
+        </w:rPr>
+        <w:t>. Relation(vector&lt;String&gt; attributes, vector&lt;int&gt; indices);</w:t>
+      </w:r>
+    </w:p>
+    <w:p>
+      <w:pPr>
+        <w:pStyle w:val="NormalWeb"/>
+        <w:shd w:val="clear" w:color="auto" w:fill="FFFFFF"/>
+        <w:spacing w:before="280" w:line="360" w:lineRule="atLeast"/>
+        <w:rPr>
+          <w:rFonts w:ascii="Arial" w:hAnsi="Arial" w:cs="Arial"/>
+          <w:color w:val="000000"/>
+          <w:sz w:val="20"/>
+          <w:szCs w:val="20"/>
+        </w:rPr>
+      </w:pPr>
+    </w:p>
+    <w:p>
+      <w:pPr>
+        <w:pStyle w:val="NormalWeb"/>
+        <w:shd w:val="clear" w:color="auto" w:fill="FFFFFF"/>
+        <w:spacing w:before="280" w:line="360" w:lineRule="atLeast"/>
+        <w:rPr>
+          <w:rFonts w:ascii="Arial" w:hAnsi="Arial" w:cs="Arial"/>
+          <w:color w:val="000000"/>
+          <w:sz w:val="20"/>
+          <w:szCs w:val="20"/>
+        </w:rPr>
+      </w:pPr>
+      <w:r>
+        <w:rPr>
+          <w:rFonts w:ascii="Arial" w:hAnsi="Arial" w:cs="Arial"/>
+          <w:i/>
+          <w:color w:val="000000"/>
+          <w:sz w:val="20"/>
+          <w:szCs w:val="20"/>
+        </w:rPr>
+        <w:t>Interaction:</w:t>
+      </w:r>
+      <w:r>
+        <w:rPr>
+          <w:rFonts w:ascii="Arial" w:hAnsi="Arial" w:cs="Arial"/>
+          <w:color w:val="000000"/>
+          <w:sz w:val="20"/>
+          <w:szCs w:val="20"/>
+        </w:rPr>
+        <w:t xml:space="preserve"> Our relation has a fairly low level design. All a relation does is store the information in an organized manner, and return it when and how the database asks.  The planned functions are:</w:t>
+      </w:r>
+    </w:p>
+    <w:p>
+      <w:pPr>
+        <w:pStyle w:val="NormalWeb"/>
+        <w:shd w:val="clear" w:color="auto" w:fill="FFFFFF"/>
+        <w:spacing w:before="280" w:line="360" w:lineRule="atLeast"/>
+        <w:rPr>
+          <w:rFonts w:ascii="Arial" w:hAnsi="Arial" w:cs="Arial"/>
+          <w:color w:val="000000"/>
+          <w:sz w:val="20"/>
+          <w:szCs w:val="20"/>
+        </w:rPr>
+      </w:pPr>
+      <w:proofErr w:type="gramStart"/>
+      <w:r>
+        <w:rPr>
+          <w:rFonts w:ascii="Arial" w:hAnsi="Arial" w:cs="Arial"/>
+          <w:color w:val="000000"/>
+          <w:sz w:val="20"/>
+          <w:szCs w:val="20"/>
+        </w:rPr>
+        <w:t>vector&lt;</w:t>
+      </w:r>
+      <w:proofErr w:type="gramEnd"/>
+      <w:r>
+        <w:rPr>
+          <w:rFonts w:ascii="Arial" w:hAnsi="Arial" w:cs="Arial"/>
+          <w:color w:val="000000"/>
+          <w:sz w:val="20"/>
+          <w:szCs w:val="20"/>
+        </w:rPr>
+        <w:t xml:space="preserve">String&gt; </w:t>
+      </w:r>
       <w:proofErr w:type="spellStart"/>
+      <w:r>
+        <w:rPr>
+          <w:rFonts w:ascii="Arial" w:hAnsi="Arial" w:cs="Arial"/>
+          <w:color w:val="000000"/>
+          <w:sz w:val="20"/>
+          <w:szCs w:val="20"/>
+        </w:rPr>
+        <w:t>getAttributes</w:t>
+      </w:r>
+      <w:proofErr w:type="spellEnd"/>
+      <w:r>
+        <w:rPr>
+          <w:rFonts w:ascii="Arial" w:hAnsi="Arial" w:cs="Arial"/>
+          <w:color w:val="000000"/>
+          <w:sz w:val="20"/>
+          <w:szCs w:val="20"/>
+        </w:rPr>
+        <w:t>(); - returns all of the attributes in a vector of strings. The purpose of this is to find the numerical index behind a property. For example, if a user is looking to compare something by age, we want the ‘age’ attribute column, but more so, we want the index of that column in the table.</w:t>
+      </w:r>
+    </w:p>
+    <w:p>
+      <w:pPr>
+        <w:pStyle w:val="NormalWeb"/>
+        <w:shd w:val="clear" w:color="auto" w:fill="FFFFFF"/>
+        <w:spacing w:before="280" w:line="360" w:lineRule="atLeast"/>
+        <w:rPr>
+          <w:rFonts w:ascii="Arial" w:hAnsi="Arial" w:cs="Arial"/>
+          <w:color w:val="000000"/>
+          <w:sz w:val="20"/>
+          <w:szCs w:val="20"/>
+        </w:rPr>
+      </w:pPr>
       <w:proofErr w:type="gramStart"/>
       <w:r>
         <w:rPr>
@@ -2134,9 +3588,61 @@
           <w:sz w:val="20"/>
           <w:szCs w:val="20"/>
         </w:rPr>
-        <w:t>ie</w:t>
+        <w:t>vector&lt;</w:t>
+      </w:r>
+      <w:proofErr w:type="gramEnd"/>
+      <w:r>
+        <w:rPr>
+          <w:rFonts w:ascii="Arial" w:hAnsi="Arial" w:cs="Arial"/>
+          <w:color w:val="000000"/>
+          <w:sz w:val="20"/>
+          <w:szCs w:val="20"/>
+        </w:rPr>
+        <w:t xml:space="preserve">vector&lt;Entry&gt;&gt; </w:t>
+      </w:r>
+      <w:proofErr w:type="spellStart"/>
+      <w:r>
+        <w:rPr>
+          <w:rFonts w:ascii="Arial" w:hAnsi="Arial" w:cs="Arial"/>
+          <w:color w:val="000000"/>
+          <w:sz w:val="20"/>
+          <w:szCs w:val="20"/>
+        </w:rPr>
+        <w:t>getEntries</w:t>
       </w:r>
       <w:proofErr w:type="spellEnd"/>
+      <w:r>
+        <w:rPr>
+          <w:rFonts w:ascii="Arial" w:hAnsi="Arial" w:cs="Arial"/>
+          <w:color w:val="000000"/>
+          <w:sz w:val="20"/>
+          <w:szCs w:val="20"/>
+        </w:rPr>
+        <w:t xml:space="preserve">(); - returns like table itself. There are some operations in the database which require a search through all of the entries in a relation. </w:t>
+      </w:r>
+    </w:p>
+    <w:p>
+      <w:pPr>
+        <w:pStyle w:val="NormalWeb"/>
+        <w:shd w:val="clear" w:color="auto" w:fill="FFFFFF"/>
+        <w:spacing w:before="280" w:line="360" w:lineRule="atLeast"/>
+        <w:rPr>
+          <w:rFonts w:ascii="Arial" w:hAnsi="Arial" w:cs="Arial"/>
+          <w:color w:val="000000"/>
+          <w:sz w:val="20"/>
+          <w:szCs w:val="20"/>
+        </w:rPr>
+      </w:pPr>
+      <w:proofErr w:type="gramStart"/>
+      <w:r>
+        <w:rPr>
+          <w:rFonts w:ascii="Arial" w:hAnsi="Arial" w:cs="Arial"/>
+          <w:color w:val="000000"/>
+          <w:sz w:val="20"/>
+          <w:szCs w:val="20"/>
+        </w:rPr>
+        <w:t>vector&lt;</w:t>
+      </w:r>
       <w:proofErr w:type="gramEnd"/>
       <w:r>
         <w:rPr>
@@ -2145,8 +3651,41 @@
           <w:sz w:val="20"/>
           <w:szCs w:val="20"/>
         </w:rPr>
-        <w:t xml:space="preserve">. </w:t>
-      </w:r>
+        <w:t xml:space="preserve">Entry&gt; </w:t>
+      </w:r>
+      <w:proofErr w:type="spellStart"/>
+      <w:r>
+        <w:rPr>
+          <w:rFonts w:ascii="Arial" w:hAnsi="Arial" w:cs="Arial"/>
+          <w:color w:val="000000"/>
+          <w:sz w:val="20"/>
+          <w:szCs w:val="20"/>
+        </w:rPr>
+        <w:t>getRow</w:t>
+      </w:r>
+      <w:proofErr w:type="spellEnd"/>
+      <w:r>
+        <w:rPr>
+          <w:rFonts w:ascii="Arial" w:hAnsi="Arial" w:cs="Arial"/>
+          <w:color w:val="000000"/>
+          <w:sz w:val="20"/>
+          <w:szCs w:val="20"/>
+        </w:rPr>
+        <w:t>(int index); - returns one row (specified by index)</w:t>
+      </w:r>
+    </w:p>
+    <w:p>
+      <w:pPr>
+        <w:pStyle w:val="NormalWeb"/>
+        <w:shd w:val="clear" w:color="auto" w:fill="FFFFFF"/>
+        <w:spacing w:before="280" w:line="360" w:lineRule="atLeast"/>
+        <w:rPr>
+          <w:rFonts w:ascii="Arial" w:hAnsi="Arial" w:cs="Arial"/>
+          <w:color w:val="000000"/>
+          <w:sz w:val="20"/>
+          <w:szCs w:val="20"/>
+        </w:rPr>
+      </w:pPr>
       <w:proofErr w:type="gramStart"/>
       <w:r>
         <w:rPr>
@@ -2155,7 +3694,7 @@
           <w:sz w:val="20"/>
           <w:szCs w:val="20"/>
         </w:rPr>
-        <w:t>Relation(</w:t>
+        <w:t>void</w:t>
       </w:r>
       <w:proofErr w:type="gramEnd"/>
       <w:r>
@@ -2165,53 +3704,34 @@
           <w:sz w:val="20"/>
           <w:szCs w:val="20"/>
         </w:rPr>
-        <w:t xml:space="preserve">vector&lt;String&gt; attributes, vector&lt;int&gt; </w:t>
-      </w:r>
-      <w:r>
-        <w:rPr>
-          <w:rFonts w:ascii="Arial" w:hAnsi="Arial" w:cs="Arial"/>
-          <w:color w:val="000000"/>
-          <w:sz w:val="20"/>
-          <w:szCs w:val="20"/>
-        </w:rPr>
-        <w:t>indices</w:t>
-      </w:r>
-      <w:r>
-        <w:rPr>
-          <w:rFonts w:ascii="Arial" w:hAnsi="Arial" w:cs="Arial"/>
-          <w:color w:val="000000"/>
-          <w:sz w:val="20"/>
-          <w:szCs w:val="20"/>
-        </w:rPr>
-        <w:t>);</w:t>
-      </w:r>
-    </w:p>
-    <w:p>
-      <w:pPr>
-        <w:pStyle w:val="NormalWeb"/>
-        <w:shd w:val="clear" w:color="auto" w:fill="FFFFFF"/>
-        <w:spacing w:before="280" w:line="360" w:lineRule="atLeast"/>
-        <w:rPr>
-          <w:rFonts w:ascii="Arial" w:hAnsi="Arial" w:cs="Arial"/>
-          <w:color w:val="000000"/>
-          <w:sz w:val="20"/>
-          <w:szCs w:val="20"/>
-        </w:rPr>
-      </w:pPr>
-    </w:p>
-    <w:p>
-      <w:pPr>
-        <w:pStyle w:val="NormalWeb"/>
-        <w:shd w:val="clear" w:color="auto" w:fill="FFFFFF"/>
-        <w:spacing w:before="280" w:line="360" w:lineRule="atLeast"/>
-        <w:rPr>
-          <w:rFonts w:ascii="Arial" w:hAnsi="Arial" w:cs="Arial"/>
-          <w:color w:val="000000"/>
-          <w:sz w:val="20"/>
-          <w:szCs w:val="20"/>
-        </w:rPr>
-      </w:pPr>
-      <w:r>
+        <w:t xml:space="preserve"> </w:t>
+      </w:r>
+      <w:proofErr w:type="spellStart"/>
+      <w:r>
+        <w:rPr>
+          <w:rFonts w:ascii="Arial" w:hAnsi="Arial" w:cs="Arial"/>
+          <w:color w:val="000000"/>
+          <w:sz w:val="20"/>
+          <w:szCs w:val="20"/>
+        </w:rPr>
+        <w:t>addRow</w:t>
+      </w:r>
+      <w:proofErr w:type="spellEnd"/>
+      <w:r>
+        <w:rPr>
+          <w:rFonts w:ascii="Arial" w:hAnsi="Arial" w:cs="Arial"/>
+          <w:color w:val="000000"/>
+          <w:sz w:val="20"/>
+          <w:szCs w:val="20"/>
+        </w:rPr>
+        <w:t>(vector&lt;Entry&gt; row); - adds the row to the table</w:t>
+      </w:r>
+    </w:p>
+    <w:p>
+      <w:pPr>
+        <w:pStyle w:val="NormalWeb"/>
+        <w:shd w:val="clear" w:color="auto" w:fill="FFFFFF"/>
+        <w:spacing w:before="280" w:line="360" w:lineRule="atLeast"/>
         <w:rPr>
           <w:rFonts w:ascii="Arial" w:hAnsi="Arial" w:cs="Arial"/>
           <w:i/>
@@ -2219,287 +3739,6 @@
           <w:sz w:val="20"/>
           <w:szCs w:val="20"/>
         </w:rPr>
-        <w:t>Interaction:</w:t>
-      </w:r>
-      <w:r>
-        <w:rPr>
-          <w:rFonts w:ascii="Arial" w:hAnsi="Arial" w:cs="Arial"/>
-          <w:color w:val="000000"/>
-          <w:sz w:val="20"/>
-          <w:szCs w:val="20"/>
-        </w:rPr>
-        <w:t xml:space="preserve"> Our relation has a fairly low level design.</w:t>
-      </w:r>
-      <w:r>
-        <w:rPr>
-          <w:rFonts w:ascii="Arial" w:hAnsi="Arial" w:cs="Arial"/>
-          <w:color w:val="000000"/>
-          <w:sz w:val="20"/>
-          <w:szCs w:val="20"/>
-        </w:rPr>
-        <w:t xml:space="preserve"> All a relation does is store the information in an organized manner, and return it when and how the database asks. </w:t>
-      </w:r>
-      <w:r>
-        <w:rPr>
-          <w:rFonts w:ascii="Arial" w:hAnsi="Arial" w:cs="Arial"/>
-          <w:color w:val="000000"/>
-          <w:sz w:val="20"/>
-          <w:szCs w:val="20"/>
-        </w:rPr>
-        <w:t xml:space="preserve"> The planned functions are:</w:t>
-      </w:r>
-    </w:p>
-    <w:p>
-      <w:pPr>
-        <w:pStyle w:val="NormalWeb"/>
-        <w:shd w:val="clear" w:color="auto" w:fill="FFFFFF"/>
-        <w:spacing w:before="280" w:line="360" w:lineRule="atLeast"/>
-        <w:rPr>
-          <w:rFonts w:ascii="Arial" w:hAnsi="Arial" w:cs="Arial"/>
-          <w:color w:val="000000"/>
-          <w:sz w:val="20"/>
-          <w:szCs w:val="20"/>
-        </w:rPr>
-      </w:pPr>
-      <w:proofErr w:type="gramStart"/>
-      <w:r>
-        <w:rPr>
-          <w:rFonts w:ascii="Arial" w:hAnsi="Arial" w:cs="Arial"/>
-          <w:color w:val="000000"/>
-          <w:sz w:val="20"/>
-          <w:szCs w:val="20"/>
-        </w:rPr>
-        <w:t>vector&lt;</w:t>
-      </w:r>
-      <w:proofErr w:type="gramEnd"/>
-      <w:r>
-        <w:rPr>
-          <w:rFonts w:ascii="Arial" w:hAnsi="Arial" w:cs="Arial"/>
-          <w:color w:val="000000"/>
-          <w:sz w:val="20"/>
-          <w:szCs w:val="20"/>
-        </w:rPr>
-        <w:t xml:space="preserve">String&gt; </w:t>
-      </w:r>
-      <w:proofErr w:type="spellStart"/>
-      <w:r>
-        <w:rPr>
-          <w:rFonts w:ascii="Arial" w:hAnsi="Arial" w:cs="Arial"/>
-          <w:color w:val="000000"/>
-          <w:sz w:val="20"/>
-          <w:szCs w:val="20"/>
-        </w:rPr>
-        <w:t>getAttributes</w:t>
-      </w:r>
-      <w:proofErr w:type="spellEnd"/>
-      <w:r>
-        <w:rPr>
-          <w:rFonts w:ascii="Arial" w:hAnsi="Arial" w:cs="Arial"/>
-          <w:color w:val="000000"/>
-          <w:sz w:val="20"/>
-          <w:szCs w:val="20"/>
-        </w:rPr>
-        <w:t>(); - returns all of the attributes in a vector of strings. The purpose of this is to find the numerical index behind a property. For example, if a user is looking to compare something by age, we want the ‘age’ attribute column, but more</w:t>
-      </w:r>
-      <w:r>
-        <w:rPr>
-          <w:rFonts w:ascii="Arial" w:hAnsi="Arial" w:cs="Arial"/>
-          <w:color w:val="000000"/>
-          <w:sz w:val="20"/>
-          <w:szCs w:val="20"/>
-        </w:rPr>
-        <w:t xml:space="preserve"> </w:t>
-      </w:r>
-      <w:r>
-        <w:rPr>
-          <w:rFonts w:ascii="Arial" w:hAnsi="Arial" w:cs="Arial"/>
-          <w:color w:val="000000"/>
-          <w:sz w:val="20"/>
-          <w:szCs w:val="20"/>
-        </w:rPr>
-        <w:t>so, we want the index of that column in the table.</w:t>
-      </w:r>
-    </w:p>
-    <w:p>
-      <w:pPr>
-        <w:pStyle w:val="NormalWeb"/>
-        <w:shd w:val="clear" w:color="auto" w:fill="FFFFFF"/>
-        <w:spacing w:before="280" w:line="360" w:lineRule="atLeast"/>
-        <w:rPr>
-          <w:rFonts w:ascii="Arial" w:hAnsi="Arial" w:cs="Arial"/>
-          <w:color w:val="000000"/>
-          <w:sz w:val="20"/>
-          <w:szCs w:val="20"/>
-        </w:rPr>
-      </w:pPr>
-      <w:proofErr w:type="gramStart"/>
-      <w:r>
-        <w:rPr>
-          <w:rFonts w:ascii="Arial" w:hAnsi="Arial" w:cs="Arial"/>
-          <w:color w:val="000000"/>
-          <w:sz w:val="20"/>
-          <w:szCs w:val="20"/>
-        </w:rPr>
-        <w:t>vector&lt;</w:t>
-      </w:r>
-      <w:proofErr w:type="gramEnd"/>
-      <w:r>
-        <w:rPr>
-          <w:rFonts w:ascii="Arial" w:hAnsi="Arial" w:cs="Arial"/>
-          <w:color w:val="000000"/>
-          <w:sz w:val="20"/>
-          <w:szCs w:val="20"/>
-        </w:rPr>
-        <w:t xml:space="preserve">vector&lt;Entry&gt;&gt; </w:t>
-      </w:r>
-      <w:proofErr w:type="spellStart"/>
-      <w:r>
-        <w:rPr>
-          <w:rFonts w:ascii="Arial" w:hAnsi="Arial" w:cs="Arial"/>
-          <w:color w:val="000000"/>
-          <w:sz w:val="20"/>
-          <w:szCs w:val="20"/>
-        </w:rPr>
-        <w:t>getEntries</w:t>
-      </w:r>
-      <w:proofErr w:type="spellEnd"/>
-      <w:r>
-        <w:rPr>
-          <w:rFonts w:ascii="Arial" w:hAnsi="Arial" w:cs="Arial"/>
-          <w:color w:val="000000"/>
-          <w:sz w:val="20"/>
-          <w:szCs w:val="20"/>
-        </w:rPr>
-        <w:t xml:space="preserve">(); </w:t>
-      </w:r>
-      <w:r>
-        <w:rPr>
-          <w:rFonts w:ascii="Arial" w:hAnsi="Arial" w:cs="Arial"/>
-          <w:color w:val="000000"/>
-          <w:sz w:val="20"/>
-          <w:szCs w:val="20"/>
-        </w:rPr>
-        <w:t xml:space="preserve">- returns like table itself. There are some operations in the database which require a search through all of the entries in a relation. </w:t>
-      </w:r>
-    </w:p>
-    <w:p>
-      <w:pPr>
-        <w:pStyle w:val="NormalWeb"/>
-        <w:shd w:val="clear" w:color="auto" w:fill="FFFFFF"/>
-        <w:spacing w:before="280" w:line="360" w:lineRule="atLeast"/>
-        <w:rPr>
-          <w:rFonts w:ascii="Arial" w:hAnsi="Arial" w:cs="Arial"/>
-          <w:color w:val="000000"/>
-          <w:sz w:val="20"/>
-          <w:szCs w:val="20"/>
-        </w:rPr>
-      </w:pPr>
-      <w:proofErr w:type="gramStart"/>
-      <w:r>
-        <w:rPr>
-          <w:rFonts w:ascii="Arial" w:hAnsi="Arial" w:cs="Arial"/>
-          <w:color w:val="000000"/>
-          <w:sz w:val="20"/>
-          <w:szCs w:val="20"/>
-        </w:rPr>
-        <w:t>vector&lt;</w:t>
-      </w:r>
-      <w:proofErr w:type="gramEnd"/>
-      <w:r>
-        <w:rPr>
-          <w:rFonts w:ascii="Arial" w:hAnsi="Arial" w:cs="Arial"/>
-          <w:color w:val="000000"/>
-          <w:sz w:val="20"/>
-          <w:szCs w:val="20"/>
-        </w:rPr>
-        <w:t xml:space="preserve">Entry&gt; </w:t>
-      </w:r>
-      <w:proofErr w:type="spellStart"/>
-      <w:r>
-        <w:rPr>
-          <w:rFonts w:ascii="Arial" w:hAnsi="Arial" w:cs="Arial"/>
-          <w:color w:val="000000"/>
-          <w:sz w:val="20"/>
-          <w:szCs w:val="20"/>
-        </w:rPr>
-        <w:t>getRow</w:t>
-      </w:r>
-      <w:proofErr w:type="spellEnd"/>
-      <w:r>
-        <w:rPr>
-          <w:rFonts w:ascii="Arial" w:hAnsi="Arial" w:cs="Arial"/>
-          <w:color w:val="000000"/>
-          <w:sz w:val="20"/>
-          <w:szCs w:val="20"/>
-        </w:rPr>
-        <w:t>(int index); - returns one row (specified by index)</w:t>
-      </w:r>
-    </w:p>
-    <w:p>
-      <w:pPr>
-        <w:pStyle w:val="NormalWeb"/>
-        <w:shd w:val="clear" w:color="auto" w:fill="FFFFFF"/>
-        <w:spacing w:before="280" w:line="360" w:lineRule="atLeast"/>
-        <w:rPr>
-          <w:rFonts w:ascii="Arial" w:hAnsi="Arial" w:cs="Arial"/>
-          <w:color w:val="000000"/>
-          <w:sz w:val="20"/>
-          <w:szCs w:val="20"/>
-        </w:rPr>
-      </w:pPr>
-      <w:proofErr w:type="gramStart"/>
-      <w:r>
-        <w:rPr>
-          <w:rFonts w:ascii="Arial" w:hAnsi="Arial" w:cs="Arial"/>
-          <w:color w:val="000000"/>
-          <w:sz w:val="20"/>
-          <w:szCs w:val="20"/>
-        </w:rPr>
-        <w:t>void</w:t>
-      </w:r>
-      <w:proofErr w:type="gramEnd"/>
-      <w:r>
-        <w:rPr>
-          <w:rFonts w:ascii="Arial" w:hAnsi="Arial" w:cs="Arial"/>
-          <w:color w:val="000000"/>
-          <w:sz w:val="20"/>
-          <w:szCs w:val="20"/>
-        </w:rPr>
-        <w:t xml:space="preserve"> </w:t>
-      </w:r>
-      <w:proofErr w:type="spellStart"/>
-      <w:r>
-        <w:rPr>
-          <w:rFonts w:ascii="Arial" w:hAnsi="Arial" w:cs="Arial"/>
-          <w:color w:val="000000"/>
-          <w:sz w:val="20"/>
-          <w:szCs w:val="20"/>
-        </w:rPr>
-        <w:t>addRow</w:t>
-      </w:r>
-      <w:proofErr w:type="spellEnd"/>
-      <w:r>
-        <w:rPr>
-          <w:rFonts w:ascii="Arial" w:hAnsi="Arial" w:cs="Arial"/>
-          <w:color w:val="000000"/>
-          <w:sz w:val="20"/>
-          <w:szCs w:val="20"/>
-        </w:rPr>
-        <w:t>(vector&lt;Entry&gt; row); - adds the row to the table</w:t>
-      </w:r>
-    </w:p>
-    <w:p>
-      <w:pPr>
-        <w:pStyle w:val="NormalWeb"/>
-        <w:shd w:val="clear" w:color="auto" w:fill="FFFFFF"/>
-        <w:spacing w:before="280" w:line="360" w:lineRule="atLeast"/>
-        <w:rPr>
-          <w:rFonts w:ascii="Arial" w:hAnsi="Arial" w:cs="Arial"/>
-          <w:i/>
-          <w:color w:val="000000"/>
-          <w:sz w:val="20"/>
-          <w:szCs w:val="20"/>
-        </w:rPr>
       </w:pPr>
     </w:p>
     <w:p>
@@ -2535,20 +3774,6 @@
         </w:rPr>
         <w:t> </w:t>
       </w:r>
-    </w:p>
-    <w:p>
-      <w:pPr>
-        <w:pStyle w:val="NormalWeb"/>
-        <w:shd w:val="clear" w:color="auto" w:fill="FFFFFF"/>
-        <w:spacing w:before="280" w:line="360" w:lineRule="atLeast"/>
-        <w:rPr>
-          <w:rStyle w:val="apple-converted-space"/>
-          <w:rFonts w:ascii="Arial" w:hAnsi="Arial" w:cs="Arial"/>
-          <w:color w:val="000000"/>
-          <w:sz w:val="20"/>
-          <w:szCs w:val="20"/>
-        </w:rPr>
-      </w:pPr>
     </w:p>
     <w:p>
       <w:pPr>
@@ -2654,57 +3879,8 @@
           <w:sz w:val="20"/>
           <w:szCs w:val="20"/>
         </w:rPr>
-        <w:t>The way we</w:t>
-      </w:r>
-      <w:r>
-        <w:rPr>
-          <w:rStyle w:val="apple-converted-space"/>
-          <w:rFonts w:ascii="Arial" w:hAnsi="Arial" w:cs="Arial"/>
-          <w:color w:val="000000"/>
-          <w:sz w:val="20"/>
-          <w:szCs w:val="20"/>
-        </w:rPr>
-        <w:t xml:space="preserve"> store data itself in an Entry object. An entry is either a string or an int, with a field specifyin</w:t>
-      </w:r>
-      <w:r>
-        <w:rPr>
-          <w:rStyle w:val="apple-converted-space"/>
-          <w:rFonts w:ascii="Arial" w:hAnsi="Arial" w:cs="Arial"/>
-          <w:color w:val="000000"/>
-          <w:sz w:val="20"/>
-          <w:szCs w:val="20"/>
-        </w:rPr>
-        <w:t xml:space="preserve">g one. We do this because of the </w:t>
-      </w:r>
-      <w:r>
-        <w:rPr>
-          <w:rStyle w:val="apple-converted-space"/>
-          <w:rFonts w:ascii="Arial" w:hAnsi="Arial" w:cs="Arial"/>
-          <w:color w:val="000000"/>
-          <w:sz w:val="20"/>
-          <w:szCs w:val="20"/>
-        </w:rPr>
-        <w:t>limits of the vector storage, where all elements need to be of the same type. This imp</w:t>
-      </w:r>
-      <w:r>
-        <w:rPr>
-          <w:rStyle w:val="apple-converted-space"/>
-          <w:rFonts w:ascii="Arial" w:hAnsi="Arial" w:cs="Arial"/>
-          <w:color w:val="000000"/>
-          <w:sz w:val="20"/>
-          <w:szCs w:val="20"/>
-        </w:rPr>
-        <w:t>lementation of storage is small and</w:t>
-      </w:r>
-      <w:r>
-        <w:rPr>
-          <w:rStyle w:val="apple-converted-space"/>
-          <w:rFonts w:ascii="Arial" w:hAnsi="Arial" w:cs="Arial"/>
-          <w:color w:val="000000"/>
-          <w:sz w:val="20"/>
-          <w:szCs w:val="20"/>
-        </w:rPr>
-        <w:t xml:space="preserve"> simple, and works for all of our purposes.</w:t>
+        <w:lastRenderedPageBreak/>
+        <w:t>The way we store data itself in an Entry object. An entry is either a string or an int, with a field specifying one. We do this because of the limits of the vector storage, where all elements need to be of the same type. This implementation of storage is small and simple, and works for all of our purposes.</w:t>
       </w:r>
     </w:p>
     <w:p>
@@ -2770,40 +3946,17 @@
           <w:sz w:val="20"/>
           <w:szCs w:val="20"/>
         </w:rPr>
-        <w:t xml:space="preserve">This allows a distinct separation between the application and </w:t>
-      </w:r>
-      <w:proofErr w:type="gramStart"/>
+        <w:t>This allows a distinct separation between the application and database</w:t>
+      </w:r>
       <w:r>
         <w:rPr>
           <w:rStyle w:val="apple-converted-space"/>
           <w:rFonts w:ascii="Arial" w:hAnsi="Arial" w:cs="Arial"/>
-          <w:b/>
-          <w:color w:val="000000"/>
-          <w:sz w:val="20"/>
-          <w:szCs w:val="20"/>
-        </w:rPr>
-        <w:t>database</w:t>
-      </w:r>
-      <w:r>
-        <w:rPr>
-          <w:rStyle w:val="apple-converted-space"/>
-          <w:rFonts w:ascii="Arial" w:hAnsi="Arial" w:cs="Arial"/>
-          <w:color w:val="000000"/>
-          <w:sz w:val="20"/>
-          <w:szCs w:val="20"/>
-        </w:rPr>
-        <w:t>,</w:t>
-      </w:r>
-      <w:proofErr w:type="gramEnd"/>
-      <w:r>
-        <w:rPr>
-          <w:rStyle w:val="apple-converted-space"/>
-          <w:rFonts w:ascii="Arial" w:hAnsi="Arial" w:cs="Arial"/>
-          <w:color w:val="000000"/>
-          <w:sz w:val="20"/>
-          <w:szCs w:val="20"/>
-        </w:rPr>
-        <w:t xml:space="preserve"> however we centralize the information and processing of the database around a database object. The relation is simply the information, and the parser is the doorway in and out of the database proper. </w:t>
+          <w:color w:val="000000"/>
+          <w:sz w:val="20"/>
+          <w:szCs w:val="20"/>
+        </w:rPr>
+        <w:t xml:space="preserve">; however, we centralize the information and processing of the database around a database object. The relation is simply the information, and the parser is the doorway in and out of the database proper. </w:t>
       </w:r>
     </w:p>
     <w:p>
@@ -2968,6 +4121,7 @@
         <w:t>We assume that blank spaces will not always be inserted between tokens for the parser.</w:t>
       </w:r>
     </w:p>
+    <w:p/>
     <w:p/>
     <w:sectPr>
       <w:pgSz w:w="12240" w:h="15840"/>

</xml_diff>

<commit_message>
Further edits - Getting ready to submit
</commit_message>
<xml_diff>
--- a/Design Document.docx
+++ b/Design Document.docx
@@ -48,17 +48,7 @@
           <w:sz w:val="20"/>
           <w:szCs w:val="20"/>
         </w:rPr>
-        <w:t>Section 1 – State the purpose of your project/sub-system:</w:t>
-      </w:r>
-      <w:r>
-        <w:rPr>
-          <w:rStyle w:val="apple-converted-space"/>
-          <w:rFonts w:ascii="Arial" w:hAnsi="Arial" w:cs="Arial"/>
-          <w:color w:val="000000"/>
-          <w:sz w:val="20"/>
-          <w:szCs w:val="20"/>
-        </w:rPr>
-        <w:t> </w:t>
+        <w:t>Databases: Design, Application, and Purpose</w:t>
       </w:r>
     </w:p>
     <w:p>
@@ -104,7 +94,25 @@
           <w:szCs w:val="20"/>
         </w:rPr>
         <w:tab/>
-        <w:t xml:space="preserve">Many applications rely on a strong database, with high level functionality. This product attempts to stand alone with the ability to take in and store data, and manipulate it when queries to that data are made. From a warehouse to a university administration office, a database such as this could accept and manipulate data with ease, and allow for quick accounting of resources, thus providing either a quantitative or qualitative analysis of the data. </w:t>
+        <w:t xml:space="preserve">Many applications rely on a strong database, with high level functionality. This product attempts to </w:t>
+      </w:r>
+      <w:r>
+        <w:rPr>
+          <w:rFonts w:ascii="Arial" w:hAnsi="Arial" w:cs="Arial"/>
+          <w:color w:val="000000"/>
+          <w:sz w:val="20"/>
+          <w:szCs w:val="20"/>
+        </w:rPr>
+        <w:t>play that rol</w:t>
+      </w:r>
+      <w:r>
+        <w:rPr>
+          <w:rFonts w:ascii="Arial" w:hAnsi="Arial" w:cs="Arial"/>
+          <w:color w:val="000000"/>
+          <w:sz w:val="20"/>
+          <w:szCs w:val="20"/>
+        </w:rPr>
+        <w:t xml:space="preserve">e with the ability to take in and store data, and manipulate it when queries to that data are made. From a warehouse to a university administration office, a database such as this could accept and manipulate data with ease, and allow for quick accounting of resources, thus providing either a quantitative or qualitative analysis of the data. </w:t>
       </w:r>
     </w:p>
     <w:p>
@@ -169,7 +177,61 @@
           <w:szCs w:val="20"/>
         </w:rPr>
         <w:tab/>
-        <w:t>In this document we describe the flow of operation from the user’s perspective. We will have an application which provides direct user interface which uses the specified DML. This application will appear to stand alone, but relies completely on the underlying database which makes up the majority of the problem. The application accesses the database cell through the parser, which in turn can look at the relations. In reality, the process of creating/building this project will flow in the opposite direction, from low level to high level, but to present this from a functional perspective we choose this ordering.</w:t>
+        <w:t xml:space="preserve">In this document we describe the flow of operation from the user’s perspective. We will have an application which provides direct user interface </w:t>
+      </w:r>
+      <w:r>
+        <w:rPr>
+          <w:rFonts w:ascii="Arial" w:hAnsi="Arial" w:cs="Arial"/>
+          <w:color w:val="000000"/>
+          <w:sz w:val="20"/>
+          <w:szCs w:val="20"/>
+        </w:rPr>
+        <w:t>and</w:t>
+      </w:r>
+      <w:r>
+        <w:rPr>
+          <w:rFonts w:ascii="Arial" w:hAnsi="Arial" w:cs="Arial"/>
+          <w:color w:val="000000"/>
+          <w:sz w:val="20"/>
+          <w:szCs w:val="20"/>
+        </w:rPr>
+        <w:t xml:space="preserve"> uses the specified DML. This application will appear to </w:t>
+      </w:r>
+      <w:r>
+        <w:rPr>
+          <w:rFonts w:ascii="Arial" w:hAnsi="Arial" w:cs="Arial"/>
+          <w:color w:val="000000"/>
+          <w:sz w:val="20"/>
+          <w:szCs w:val="20"/>
+        </w:rPr>
+        <w:t>act independently</w:t>
+      </w:r>
+      <w:r>
+        <w:rPr>
+          <w:rFonts w:ascii="Arial" w:hAnsi="Arial" w:cs="Arial"/>
+          <w:color w:val="000000"/>
+          <w:sz w:val="20"/>
+          <w:szCs w:val="20"/>
+        </w:rPr>
+        <w:t>, but</w:t>
+      </w:r>
+      <w:r>
+        <w:rPr>
+          <w:rFonts w:ascii="Arial" w:hAnsi="Arial" w:cs="Arial"/>
+          <w:color w:val="000000"/>
+          <w:sz w:val="20"/>
+          <w:szCs w:val="20"/>
+        </w:rPr>
+        <w:t xml:space="preserve"> instead</w:t>
+      </w:r>
+      <w:r>
+        <w:rPr>
+          <w:rFonts w:ascii="Arial" w:hAnsi="Arial" w:cs="Arial"/>
+          <w:color w:val="000000"/>
+          <w:sz w:val="20"/>
+          <w:szCs w:val="20"/>
+        </w:rPr>
+        <w:t xml:space="preserve"> relies completely on the underlying database which makes up the majority of the problem. The application accesses the database cell through the parser, which in turn can look at the relations. In reality, the process of creating/building this project will flow in the opposite direction, from low level to high level, but to present this from a functional perspective we choose this ordering.</w:t>
       </w:r>
     </w:p>
     <w:p>
@@ -193,33 +255,35 @@
           <w:sz w:val="20"/>
           <w:szCs w:val="20"/>
         </w:rPr>
-        <w:t>Section 2 – Define the high level entities in your design:</w:t>
-      </w:r>
-      <w:r>
+        <w:t>Overview of User-Level Flow</w:t>
+      </w:r>
+    </w:p>
+    <w:p>
+      <w:pPr>
+        <w:pStyle w:val="NormalWeb"/>
+        <w:shd w:val="clear" w:color="auto" w:fill="FFFFFF"/>
+        <w:spacing w:before="280" w:line="360" w:lineRule="atLeast"/>
         <w:rPr>
           <w:rStyle w:val="apple-converted-space"/>
           <w:rFonts w:ascii="Arial" w:hAnsi="Arial" w:cs="Arial"/>
-          <w:color w:val="000000"/>
-          <w:sz w:val="20"/>
-          <w:szCs w:val="20"/>
-        </w:rPr>
-        <w:t> </w:t>
-      </w:r>
-    </w:p>
-    <w:p>
-      <w:pPr>
-        <w:pStyle w:val="NormalWeb"/>
-        <w:shd w:val="clear" w:color="auto" w:fill="FFFFFF"/>
-        <w:spacing w:before="280" w:line="360" w:lineRule="atLeast"/>
+          <w:b/>
+          <w:color w:val="000000"/>
+          <w:sz w:val="20"/>
+          <w:szCs w:val="20"/>
+        </w:rPr>
+      </w:pPr>
+      <w:r>
         <w:rPr>
           <w:rStyle w:val="apple-converted-space"/>
           <w:rFonts w:ascii="Arial" w:hAnsi="Arial" w:cs="Arial"/>
           <w:b/>
-          <w:color w:val="000000"/>
-          <w:sz w:val="20"/>
-          <w:szCs w:val="20"/>
-        </w:rPr>
-      </w:pPr>
+          <w:i/>
+          <w:color w:val="000000"/>
+          <w:sz w:val="20"/>
+          <w:szCs w:val="20"/>
+        </w:rPr>
+        <w:t>Application</w:t>
+      </w:r>
       <w:r>
         <w:rPr>
           <w:rStyle w:val="apple-converted-space"/>
@@ -229,7 +293,7 @@
           <w:sz w:val="20"/>
           <w:szCs w:val="20"/>
         </w:rPr>
-        <w:t>Application:</w:t>
+        <w:t>:</w:t>
       </w:r>
     </w:p>
     <w:p>
@@ -253,34 +317,36 @@
           <w:sz w:val="20"/>
           <w:szCs w:val="20"/>
         </w:rPr>
-        <w:t xml:space="preserve">In the progression of the final product, the functionality begins with an application. The application effectively takes user input and translates that into something that the database language can </w:t>
-      </w:r>
-      <w:r>
+        <w:lastRenderedPageBreak/>
+        <w:t>In the progression of the final product, the functionality begins with an application. The application effectively takes user input and translates that into something that the database language can understand. It is the intermediate step between the user and the database and provides a layer of abstraction which allows only desired access to the database information itself. Our application is an intramural league manager, with players, teams, and scheduled games. We leave it open to more additions if necessary to prove all of the functionalities of the database.</w:t>
+      </w:r>
+    </w:p>
+    <w:p>
+      <w:pPr>
+        <w:pStyle w:val="NormalWeb"/>
+        <w:shd w:val="clear" w:color="auto" w:fill="FFFFFF"/>
+        <w:spacing w:before="280" w:line="360" w:lineRule="atLeast"/>
         <w:rPr>
           <w:rStyle w:val="apple-converted-space"/>
           <w:rFonts w:ascii="Arial" w:hAnsi="Arial" w:cs="Arial"/>
-          <w:color w:val="000000"/>
-          <w:sz w:val="20"/>
-          <w:szCs w:val="20"/>
-        </w:rPr>
-        <w:lastRenderedPageBreak/>
-        <w:t>understand. It is the intermediate step between the user and the database and provides a layer of abstraction which allows only desired access to the database information itself. Our application is an intramural league manager, with players, teams, and scheduled games. We leave it open to more additions if necessary to prove all of the functionalities of the database.</w:t>
-      </w:r>
-    </w:p>
-    <w:p>
-      <w:pPr>
-        <w:pStyle w:val="NormalWeb"/>
-        <w:shd w:val="clear" w:color="auto" w:fill="FFFFFF"/>
-        <w:spacing w:before="280" w:line="360" w:lineRule="atLeast"/>
+          <w:b/>
+          <w:color w:val="000000"/>
+          <w:sz w:val="20"/>
+          <w:szCs w:val="20"/>
+        </w:rPr>
+      </w:pPr>
+      <w:r>
         <w:rPr>
           <w:rStyle w:val="apple-converted-space"/>
           <w:rFonts w:ascii="Arial" w:hAnsi="Arial" w:cs="Arial"/>
           <w:b/>
-          <w:color w:val="000000"/>
-          <w:sz w:val="20"/>
-          <w:szCs w:val="20"/>
-        </w:rPr>
-      </w:pPr>
+          <w:i/>
+          <w:color w:val="000000"/>
+          <w:sz w:val="20"/>
+          <w:szCs w:val="20"/>
+        </w:rPr>
+        <w:t>Parser</w:t>
+      </w:r>
       <w:r>
         <w:rPr>
           <w:rStyle w:val="apple-converted-space"/>
@@ -290,7 +356,7 @@
           <w:sz w:val="20"/>
           <w:szCs w:val="20"/>
         </w:rPr>
-        <w:t>Parser:</w:t>
+        <w:t>:</w:t>
       </w:r>
     </w:p>
     <w:p>
@@ -452,11 +518,23 @@
           <w:rStyle w:val="apple-converted-space"/>
           <w:rFonts w:ascii="Arial" w:hAnsi="Arial" w:cs="Arial"/>
           <w:b/>
-          <w:color w:val="000000"/>
-          <w:sz w:val="20"/>
-          <w:szCs w:val="20"/>
-        </w:rPr>
-        <w:t>Database:</w:t>
+          <w:i/>
+          <w:color w:val="000000"/>
+          <w:sz w:val="20"/>
+          <w:szCs w:val="20"/>
+        </w:rPr>
+        <w:t>Database</w:t>
+      </w:r>
+      <w:r>
+        <w:rPr>
+          <w:rStyle w:val="apple-converted-space"/>
+          <w:rFonts w:ascii="Arial" w:hAnsi="Arial" w:cs="Arial"/>
+          <w:b/>
+          <w:color w:val="000000"/>
+          <w:sz w:val="20"/>
+          <w:szCs w:val="20"/>
+        </w:rPr>
+        <w:t>:</w:t>
       </w:r>
       <w:r>
         <w:t xml:space="preserve"> </w:t>
@@ -505,27 +583,30 @@
           <w:rStyle w:val="apple-converted-space"/>
           <w:rFonts w:ascii="Arial" w:hAnsi="Arial" w:cs="Arial"/>
           <w:b/>
-          <w:color w:val="000000"/>
-          <w:sz w:val="20"/>
-          <w:szCs w:val="20"/>
-        </w:rPr>
-        <w:t>Relation:</w:t>
-      </w:r>
-    </w:p>
-    <w:p>
-      <w:pPr>
-        <w:pStyle w:val="NormalWeb"/>
-        <w:shd w:val="clear" w:color="auto" w:fill="FFFFFF"/>
-        <w:spacing w:before="280" w:line="360" w:lineRule="atLeast"/>
+          <w:i/>
+          <w:color w:val="000000"/>
+          <w:sz w:val="20"/>
+          <w:szCs w:val="20"/>
+        </w:rPr>
+        <w:t>Relation</w:t>
+      </w:r>
+      <w:r>
         <w:rPr>
           <w:rStyle w:val="apple-converted-space"/>
           <w:rFonts w:ascii="Arial" w:hAnsi="Arial" w:cs="Arial"/>
-          <w:color w:val="000000"/>
-          <w:sz w:val="20"/>
-          <w:szCs w:val="20"/>
-        </w:rPr>
-      </w:pPr>
-      <w:r>
+          <w:b/>
+          <w:color w:val="000000"/>
+          <w:sz w:val="20"/>
+          <w:szCs w:val="20"/>
+        </w:rPr>
+        <w:t>:</w:t>
+      </w:r>
+    </w:p>
+    <w:p>
+      <w:pPr>
+        <w:pStyle w:val="NormalWeb"/>
+        <w:shd w:val="clear" w:color="auto" w:fill="FFFFFF"/>
+        <w:spacing w:before="280" w:line="360" w:lineRule="atLeast"/>
         <w:rPr>
           <w:rStyle w:val="apple-converted-space"/>
           <w:rFonts w:ascii="Arial" w:hAnsi="Arial" w:cs="Arial"/>
@@ -533,6 +614,16 @@
           <w:sz w:val="20"/>
           <w:szCs w:val="20"/>
         </w:rPr>
+      </w:pPr>
+      <w:r>
+        <w:rPr>
+          <w:rStyle w:val="apple-converted-space"/>
+          <w:rFonts w:ascii="Arial" w:hAnsi="Arial" w:cs="Arial"/>
+          <w:color w:val="000000"/>
+          <w:sz w:val="20"/>
+          <w:szCs w:val="20"/>
+        </w:rPr>
+        <w:lastRenderedPageBreak/>
         <w:t xml:space="preserve">The final entity is the relation itself. A relation is a table, which contains columns called attributes (i.e. </w:t>
       </w:r>
       <w:r>
@@ -565,19 +656,38 @@
           <w:sz w:val="20"/>
           <w:szCs w:val="20"/>
         </w:rPr>
-        <w:t xml:space="preserve">[John Smith, </w:t>
+        <w:t>[John Smith, 19], [Bob Joe, 18]</w:t>
       </w:r>
       <w:r>
         <w:rPr>
           <w:rStyle w:val="apple-converted-space"/>
           <w:rFonts w:ascii="Arial" w:hAnsi="Arial" w:cs="Arial"/>
+          <w:color w:val="000000"/>
+          <w:sz w:val="20"/>
+          <w:szCs w:val="20"/>
+        </w:rPr>
+        <w:t>).</w:t>
+      </w:r>
+      <w:r>
+        <w:rPr>
+          <w:rStyle w:val="apple-converted-space"/>
+          <w:rFonts w:ascii="Arial" w:hAnsi="Arial" w:cs="Arial"/>
+          <w:color w:val="000000"/>
+          <w:sz w:val="20"/>
+          <w:szCs w:val="20"/>
+        </w:rPr>
+        <w:t xml:space="preserve"> In our database, an entry is restricted to an integer, or a variable length string which we call a </w:t>
+      </w:r>
+      <w:r>
+        <w:rPr>
+          <w:rStyle w:val="apple-converted-space"/>
+          <w:rFonts w:ascii="Arial" w:hAnsi="Arial" w:cs="Arial"/>
           <w:i/>
           <w:color w:val="000000"/>
           <w:sz w:val="20"/>
           <w:szCs w:val="20"/>
         </w:rPr>
-        <w:lastRenderedPageBreak/>
-        <w:t>19], [Bob Joe, 18]</w:t>
+        <w:t>varchar</w:t>
       </w:r>
       <w:r>
         <w:rPr>
@@ -587,7 +697,17 @@
           <w:sz w:val="20"/>
           <w:szCs w:val="20"/>
         </w:rPr>
-        <w:t>). The relation needs to have quick access to all of its entries and be able to return information about the entries it contains. The relation object itself has little functionality besides storing and returning information. Tuples within a relation are also unique within a set of attributes called ‘keys’. A set of one or more keys is a subset of attributes that defines a tuple.</w:t>
+        <w:t>.</w:t>
+      </w:r>
+      <w:r>
+        <w:rPr>
+          <w:rStyle w:val="apple-converted-space"/>
+          <w:rFonts w:ascii="Arial" w:hAnsi="Arial" w:cs="Arial"/>
+          <w:color w:val="000000"/>
+          <w:sz w:val="20"/>
+          <w:szCs w:val="20"/>
+        </w:rPr>
+        <w:t xml:space="preserve"> The relation needs to have quick access to all of its entries and be able to return information about the entries it contains. The relation object itself has little functionality besides storing and returning information. Tuples within a relation are also unique within a set of attributes called ‘keys’. A set of one or more keys is a subset of attributes that defines a tuple.</w:t>
       </w:r>
     </w:p>
     <w:p>
@@ -610,7 +730,7 @@
           <w:sz w:val="20"/>
           <w:szCs w:val="20"/>
         </w:rPr>
-        <w:t>Section 3 – For each entity, define the low level design:</w:t>
+        <w:t>Low Level Design of Product Stages</w:t>
       </w:r>
     </w:p>
     <w:p>
@@ -630,33 +750,44 @@
         <w:rPr>
           <w:rFonts w:ascii="Arial" w:hAnsi="Arial" w:cs="Arial"/>
           <w:b/>
-          <w:color w:val="000000"/>
-          <w:sz w:val="20"/>
-          <w:szCs w:val="20"/>
-        </w:rPr>
-        <w:t>Application:</w:t>
-      </w:r>
-    </w:p>
-    <w:p>
-      <w:pPr>
-        <w:pStyle w:val="NormalWeb"/>
-        <w:shd w:val="clear" w:color="auto" w:fill="FFFFFF"/>
-        <w:spacing w:before="280" w:line="360" w:lineRule="atLeast"/>
-        <w:rPr>
-          <w:rFonts w:ascii="Arial" w:hAnsi="Arial" w:cs="Arial"/>
-          <w:color w:val="000000"/>
-          <w:sz w:val="20"/>
-          <w:szCs w:val="20"/>
-        </w:rPr>
-      </w:pPr>
-      <w:r>
-        <w:rPr>
-          <w:rFonts w:ascii="Arial" w:hAnsi="Arial" w:cs="Arial"/>
           <w:i/>
           <w:color w:val="000000"/>
           <w:sz w:val="20"/>
           <w:szCs w:val="20"/>
         </w:rPr>
+        <w:t>Application</w:t>
+      </w:r>
+      <w:r>
+        <w:rPr>
+          <w:rFonts w:ascii="Arial" w:hAnsi="Arial" w:cs="Arial"/>
+          <w:b/>
+          <w:color w:val="000000"/>
+          <w:sz w:val="20"/>
+          <w:szCs w:val="20"/>
+        </w:rPr>
+        <w:t>:</w:t>
+      </w:r>
+    </w:p>
+    <w:p>
+      <w:pPr>
+        <w:pStyle w:val="NormalWeb"/>
+        <w:shd w:val="clear" w:color="auto" w:fill="FFFFFF"/>
+        <w:spacing w:before="280" w:line="360" w:lineRule="atLeast"/>
+        <w:rPr>
+          <w:rFonts w:ascii="Arial" w:hAnsi="Arial" w:cs="Arial"/>
+          <w:color w:val="000000"/>
+          <w:sz w:val="20"/>
+          <w:szCs w:val="20"/>
+        </w:rPr>
+      </w:pPr>
+      <w:r>
+        <w:rPr>
+          <w:rFonts w:ascii="Arial" w:hAnsi="Arial" w:cs="Arial"/>
+          <w:i/>
+          <w:color w:val="000000"/>
+          <w:sz w:val="20"/>
+          <w:szCs w:val="20"/>
+        </w:rPr>
         <w:t>Usage:</w:t>
       </w:r>
       <w:r>
@@ -678,6 +809,75 @@
           <w:noProof/>
         </w:rPr>
       </w:pPr>
+      <w:r>
+        <w:rPr>
+          <w:noProof/>
+        </w:rPr>
+        <w:drawing>
+          <wp:anchor distT="0" distB="0" distL="114300" distR="114300" simplePos="0" relativeHeight="251664384" behindDoc="0" locked="0" layoutInCell="1" allowOverlap="1" wp14:anchorId="4394B4AD" wp14:editId="3AE4316E">
+            <wp:simplePos x="0" y="0"/>
+            <wp:positionH relativeFrom="column">
+              <wp:posOffset>-104775</wp:posOffset>
+            </wp:positionH>
+            <wp:positionV relativeFrom="paragraph">
+              <wp:posOffset>1879600</wp:posOffset>
+            </wp:positionV>
+            <wp:extent cx="5942330" cy="3048000"/>
+            <wp:effectExtent l="0" t="0" r="0" b="0"/>
+            <wp:wrapSquare wrapText="bothSides"/>
+            <wp:docPr id="2" name="Picture"/>
+            <wp:cNvGraphicFramePr>
+              <a:graphicFrameLocks xmlns:a="http://schemas.openxmlformats.org/drawingml/2006/main" noChangeAspect="1"/>
+            </wp:cNvGraphicFramePr>
+            <a:graphic xmlns:a="http://schemas.openxmlformats.org/drawingml/2006/main">
+              <a:graphicData uri="http://schemas.openxmlformats.org/drawingml/2006/picture">
+                <pic:pic xmlns:pic="http://schemas.openxmlformats.org/drawingml/2006/picture">
+                  <pic:nvPicPr>
+                    <pic:cNvPr id="1" name="Picture"/>
+                    <pic:cNvPicPr>
+                      <a:picLocks noChangeAspect="1" noChangeArrowheads="1"/>
+                    </pic:cNvPicPr>
+                  </pic:nvPicPr>
+                  <pic:blipFill>
+                    <a:blip r:embed="rId7">
+                      <a:extLst>
+                        <a:ext uri="{28A0092B-C50C-407E-A947-70E740481C1C}">
+                          <a14:useLocalDpi xmlns:a14="http://schemas.microsoft.com/office/drawing/2010/main" val="0"/>
+                        </a:ext>
+                      </a:extLst>
+                    </a:blip>
+                    <a:stretch>
+                      <a:fillRect/>
+                    </a:stretch>
+                  </pic:blipFill>
+                  <pic:spPr bwMode="auto">
+                    <a:xfrm>
+                      <a:off x="0" y="0"/>
+                      <a:ext cx="5942330" cy="3048000"/>
+                    </a:xfrm>
+                    <a:prstGeom prst="rect">
+                      <a:avLst/>
+                    </a:prstGeom>
+                    <a:noFill/>
+                    <a:ln w="9525">
+                      <a:noFill/>
+                      <a:miter lim="800000"/>
+                      <a:headEnd/>
+                      <a:tailEnd/>
+                    </a:ln>
+                  </pic:spPr>
+                </pic:pic>
+              </a:graphicData>
+            </a:graphic>
+            <wp14:sizeRelH relativeFrom="page">
+              <wp14:pctWidth>0</wp14:pctWidth>
+            </wp14:sizeRelH>
+            <wp14:sizeRelV relativeFrom="page">
+              <wp14:pctHeight>0</wp14:pctHeight>
+            </wp14:sizeRelV>
+          </wp:anchor>
+        </w:drawing>
+      </w:r>
       <w:r>
         <w:pict>
           <v:rect id="_x0000_s1031" style="position:absolute;margin-left:1.5pt;margin-top:135.25pt;width:451.5pt;height:19.5pt;z-index:251666432;mso-wrap-distance-left:9pt;mso-wrap-distance-top:3.6pt;mso-wrap-distance-right:9pt;mso-wrap-distance-bottom:3.6pt;mso-position-horizontal-relative:text;mso-position-vertical-relative:text" stroked="f" strokeweight="0">
@@ -712,75 +912,6 @@
       </w:r>
       <w:r>
         <w:rPr>
-          <w:noProof/>
-        </w:rPr>
-        <w:drawing>
-          <wp:anchor distT="0" distB="0" distL="114300" distR="114300" simplePos="0" relativeHeight="251664384" behindDoc="0" locked="0" layoutInCell="1" allowOverlap="1" wp14:anchorId="539DCFBC" wp14:editId="68372F2B">
-            <wp:simplePos x="0" y="0"/>
-            <wp:positionH relativeFrom="column">
-              <wp:posOffset>-104775</wp:posOffset>
-            </wp:positionH>
-            <wp:positionV relativeFrom="paragraph">
-              <wp:posOffset>2171065</wp:posOffset>
-            </wp:positionV>
-            <wp:extent cx="5943600" cy="3353435"/>
-            <wp:effectExtent l="0" t="0" r="0" b="0"/>
-            <wp:wrapSquare wrapText="bothSides"/>
-            <wp:docPr id="2" name="Picture"/>
-            <wp:cNvGraphicFramePr>
-              <a:graphicFrameLocks xmlns:a="http://schemas.openxmlformats.org/drawingml/2006/main" noChangeAspect="1"/>
-            </wp:cNvGraphicFramePr>
-            <a:graphic xmlns:a="http://schemas.openxmlformats.org/drawingml/2006/main">
-              <a:graphicData uri="http://schemas.openxmlformats.org/drawingml/2006/picture">
-                <pic:pic xmlns:pic="http://schemas.openxmlformats.org/drawingml/2006/picture">
-                  <pic:nvPicPr>
-                    <pic:cNvPr id="1" name="Picture"/>
-                    <pic:cNvPicPr>
-                      <a:picLocks noChangeAspect="1" noChangeArrowheads="1"/>
-                    </pic:cNvPicPr>
-                  </pic:nvPicPr>
-                  <pic:blipFill>
-                    <a:blip r:embed="rId7">
-                      <a:extLst>
-                        <a:ext uri="{28A0092B-C50C-407E-A947-70E740481C1C}">
-                          <a14:useLocalDpi xmlns:a14="http://schemas.microsoft.com/office/drawing/2010/main" val="0"/>
-                        </a:ext>
-                      </a:extLst>
-                    </a:blip>
-                    <a:stretch>
-                      <a:fillRect/>
-                    </a:stretch>
-                  </pic:blipFill>
-                  <pic:spPr bwMode="auto">
-                    <a:xfrm>
-                      <a:off x="0" y="0"/>
-                      <a:ext cx="5943600" cy="3353435"/>
-                    </a:xfrm>
-                    <a:prstGeom prst="rect">
-                      <a:avLst/>
-                    </a:prstGeom>
-                    <a:noFill/>
-                    <a:ln w="9525">
-                      <a:noFill/>
-                      <a:miter lim="800000"/>
-                      <a:headEnd/>
-                      <a:tailEnd/>
-                    </a:ln>
-                  </pic:spPr>
-                </pic:pic>
-              </a:graphicData>
-            </a:graphic>
-            <wp14:sizeRelH relativeFrom="page">
-              <wp14:pctWidth>0</wp14:pctWidth>
-            </wp14:sizeRelH>
-            <wp14:sizeRelV relativeFrom="page">
-              <wp14:pctHeight>0</wp14:pctHeight>
-            </wp14:sizeRelV>
-          </wp:anchor>
-        </w:drawing>
-      </w:r>
-      <w:r>
-        <w:rPr>
           <w:rFonts w:ascii="Arial" w:hAnsi="Arial" w:cs="Arial"/>
           <w:i/>
           <w:color w:val="000000"/>
@@ -843,7 +974,27 @@
           <w:szCs w:val="20"/>
         </w:rPr>
         <w:lastRenderedPageBreak/>
-        <w:t>created a relation for players, sports, and games. Using relational algebra, it will query the database using one of the specified commands to return lists such as what games a player is signed up for, which sport someone plays, or when all of the soccer games are.</w:t>
+        <w:t>created a relation for players, sports, and games. Using relational algebra, it will query the database using one of the specified commands to return lists such as what games a player is signed up for, which sport someone plays, or when all of the games are</w:t>
+      </w:r>
+      <w:r>
+        <w:rPr>
+          <w:rFonts w:ascii="Arial" w:hAnsi="Arial" w:cs="Arial"/>
+          <w:color w:val="000000"/>
+          <w:sz w:val="20"/>
+          <w:szCs w:val="20"/>
+        </w:rPr>
+        <w:t xml:space="preserve"> for one sport</w:t>
+      </w:r>
+      <w:bookmarkStart w:id="0" w:name="_GoBack"/>
+      <w:bookmarkEnd w:id="0"/>
+      <w:r>
+        <w:rPr>
+          <w:rFonts w:ascii="Arial" w:hAnsi="Arial" w:cs="Arial"/>
+          <w:color w:val="000000"/>
+          <w:sz w:val="20"/>
+          <w:szCs w:val="20"/>
+        </w:rPr>
+        <w:t>.</w:t>
       </w:r>
       <w:r>
         <w:rPr>
@@ -4485,8 +4636,6 @@
           <w:szCs w:val="20"/>
         </w:rPr>
       </w:pPr>
-      <w:bookmarkStart w:id="0" w:name="_GoBack"/>
-      <w:bookmarkEnd w:id="0"/>
       <w:r>
         <w:rPr>
           <w:rFonts w:ascii="Arial" w:hAnsi="Arial" w:cs="Arial"/>

</xml_diff>

<commit_message>
Submitting this - feel free to make changes and I'll make multiple submissions
</commit_message>
<xml_diff>
--- a/Design Document.docx
+++ b/Design Document.docx
@@ -985,8 +985,6 @@
         </w:rPr>
         <w:t xml:space="preserve"> for one sport</w:t>
       </w:r>
-      <w:bookmarkStart w:id="0" w:name="_GoBack"/>
-      <w:bookmarkEnd w:id="0"/>
       <w:r>
         <w:rPr>
           <w:rFonts w:ascii="Arial" w:hAnsi="Arial" w:cs="Arial"/>
@@ -1306,19 +1304,15 @@
         </w:rPr>
         <w:t xml:space="preserve"> different endpoints. In communicating to the database, the application must be routed through the parser, which talks to the actual database object, which returns the value (if any) to the application.</w:t>
       </w:r>
-    </w:p>
-    <w:p>
-      <w:pPr>
-        <w:pStyle w:val="NormalWeb"/>
-        <w:shd w:val="clear" w:color="auto" w:fill="FFFFFF"/>
-        <w:spacing w:before="280" w:line="360" w:lineRule="atLeast"/>
-        <w:rPr>
-          <w:rFonts w:ascii="Arial" w:hAnsi="Arial" w:cs="Arial"/>
-          <w:color w:val="000000"/>
-          <w:sz w:val="20"/>
-          <w:szCs w:val="20"/>
-        </w:rPr>
-      </w:pPr>
+      <w:r>
+        <w:rPr>
+          <w:rFonts w:ascii="Arial" w:hAnsi="Arial" w:cs="Arial"/>
+          <w:color w:val="000000"/>
+          <w:sz w:val="20"/>
+          <w:szCs w:val="20"/>
+        </w:rPr>
+        <w:t xml:space="preserve"> The means of communication between the database and the application will be a special relation called stored in the database. Any results will be there, and this relation alone will be the bridge back to the application.</w:t>
+      </w:r>
     </w:p>
     <w:p>
       <w:pPr>
@@ -1333,24 +1327,11 @@
           <w:szCs w:val="20"/>
         </w:rPr>
       </w:pPr>
-    </w:p>
-    <w:p>
-      <w:pPr>
-        <w:pStyle w:val="NormalWeb"/>
-        <w:shd w:val="clear" w:color="auto" w:fill="FFFFFF"/>
-        <w:spacing w:before="280" w:line="360" w:lineRule="atLeast"/>
+      <w:r>
         <w:rPr>
           <w:rFonts w:ascii="Arial" w:hAnsi="Arial" w:cs="Arial"/>
           <w:b/>
-          <w:color w:val="000000"/>
-          <w:sz w:val="20"/>
-          <w:szCs w:val="20"/>
-        </w:rPr>
-      </w:pPr>
-      <w:r>
-        <w:rPr>
-          <w:rFonts w:ascii="Arial" w:hAnsi="Arial" w:cs="Arial"/>
-          <w:b/>
+          <w:i/>
           <w:noProof/>
           <w:color w:val="000000"/>
           <w:sz w:val="20"/>
@@ -1385,11 +1366,22 @@
         <w:rPr>
           <w:rFonts w:ascii="Arial" w:hAnsi="Arial" w:cs="Arial"/>
           <w:b/>
-          <w:color w:val="000000"/>
-          <w:sz w:val="20"/>
-          <w:szCs w:val="20"/>
-        </w:rPr>
-        <w:t>Parser:</w:t>
+          <w:i/>
+          <w:color w:val="000000"/>
+          <w:sz w:val="20"/>
+          <w:szCs w:val="20"/>
+        </w:rPr>
+        <w:t>Parser</w:t>
+      </w:r>
+      <w:r>
+        <w:rPr>
+          <w:rFonts w:ascii="Arial" w:hAnsi="Arial" w:cs="Arial"/>
+          <w:b/>
+          <w:color w:val="000000"/>
+          <w:sz w:val="20"/>
+          <w:szCs w:val="20"/>
+        </w:rPr>
+        <w:t>:</w:t>
       </w:r>
     </w:p>
     <w:p>
@@ -1517,27 +1509,25 @@
           <w:sz w:val="20"/>
           <w:szCs w:val="20"/>
         </w:rPr>
-        <w:t xml:space="preserve">file. Whenever a file is opened, the parser reads the commands from the file to reconstruct the relation. It also makes sense to put the function which converts a relation into a series </w:t>
-      </w:r>
-      <w:proofErr w:type="gramStart"/>
-      <w:r>
-        <w:rPr>
-          <w:rFonts w:ascii="Arial" w:hAnsi="Arial" w:cs="Arial"/>
-          <w:color w:val="000000"/>
-          <w:sz w:val="20"/>
-          <w:szCs w:val="20"/>
-        </w:rPr>
-        <w:t>of</w:t>
-      </w:r>
-      <w:proofErr w:type="gramEnd"/>
-      <w:r>
-        <w:rPr>
-          <w:rFonts w:ascii="Arial" w:hAnsi="Arial" w:cs="Arial"/>
-          <w:color w:val="000000"/>
-          <w:sz w:val="20"/>
-          <w:szCs w:val="20"/>
-        </w:rPr>
-        <w:t xml:space="preserve"> commands in the parser’s functionality, because that is essentially what the parser already does, except backwards. </w:t>
+        <w:t>file. Whenever a file is opened, the parser reads the commands from the file to reconstruct the relation. It also makes sense to put the function which converts a relation into a series of commands in the parser’s functionality, because that is essentially</w:t>
+      </w:r>
+      <w:r>
+        <w:rPr>
+          <w:rFonts w:ascii="Arial" w:hAnsi="Arial" w:cs="Arial"/>
+          <w:color w:val="000000"/>
+          <w:sz w:val="20"/>
+          <w:szCs w:val="20"/>
+        </w:rPr>
+        <w:t xml:space="preserve"> what the parser already does</w:t>
+      </w:r>
+      <w:r>
+        <w:rPr>
+          <w:rFonts w:ascii="Arial" w:hAnsi="Arial" w:cs="Arial"/>
+          <w:color w:val="000000"/>
+          <w:sz w:val="20"/>
+          <w:szCs w:val="20"/>
+        </w:rPr>
+        <w:t xml:space="preserve"> except backwards. </w:t>
       </w:r>
     </w:p>
     <w:p>
@@ -1955,11 +1945,22 @@
         <w:rPr>
           <w:rFonts w:ascii="Arial" w:hAnsi="Arial" w:cs="Arial"/>
           <w:b/>
-          <w:color w:val="000000"/>
-          <w:sz w:val="20"/>
-          <w:szCs w:val="20"/>
-        </w:rPr>
-        <w:t>Database:</w:t>
+          <w:i/>
+          <w:color w:val="000000"/>
+          <w:sz w:val="20"/>
+          <w:szCs w:val="20"/>
+        </w:rPr>
+        <w:t>Database</w:t>
+      </w:r>
+      <w:r>
+        <w:rPr>
+          <w:rFonts w:ascii="Arial" w:hAnsi="Arial" w:cs="Arial"/>
+          <w:b/>
+          <w:color w:val="000000"/>
+          <w:sz w:val="20"/>
+          <w:szCs w:val="20"/>
+        </w:rPr>
+        <w:t>:</w:t>
       </w:r>
     </w:p>
     <w:p>
@@ -2146,27 +2147,25 @@
           <w:sz w:val="20"/>
           <w:szCs w:val="20"/>
         </w:rPr>
-        <w:t xml:space="preserve">The database is called by the parser through function calls. Although the </w:t>
-      </w:r>
-      <w:proofErr w:type="gramStart"/>
-      <w:r>
-        <w:rPr>
-          <w:rFonts w:ascii="Arial" w:hAnsi="Arial" w:cs="Arial"/>
-          <w:color w:val="000000"/>
-          <w:sz w:val="20"/>
-          <w:szCs w:val="20"/>
-        </w:rPr>
-        <w:t>parser  is</w:t>
-      </w:r>
-      <w:proofErr w:type="gramEnd"/>
-      <w:r>
-        <w:rPr>
-          <w:rFonts w:ascii="Arial" w:hAnsi="Arial" w:cs="Arial"/>
-          <w:color w:val="000000"/>
-          <w:sz w:val="20"/>
-          <w:szCs w:val="20"/>
-        </w:rPr>
-        <w:t xml:space="preserve"> part of the database cell, it performs the tremendous job of deciphering the incoming commands, and finding the proper function to call and with which arguments.</w:t>
+        <w:t xml:space="preserve">The database is called by the parser through function </w:t>
+      </w:r>
+      <w:r>
+        <w:rPr>
+          <w:rFonts w:ascii="Arial" w:hAnsi="Arial" w:cs="Arial"/>
+          <w:color w:val="000000"/>
+          <w:sz w:val="20"/>
+          <w:szCs w:val="20"/>
+        </w:rPr>
+        <w:t xml:space="preserve">calls. Although the parser </w:t>
+      </w:r>
+      <w:r>
+        <w:rPr>
+          <w:rFonts w:ascii="Arial" w:hAnsi="Arial" w:cs="Arial"/>
+          <w:color w:val="000000"/>
+          <w:sz w:val="20"/>
+          <w:szCs w:val="20"/>
+        </w:rPr>
+        <w:t>is part of the database cell, it performs the tremendous job of deciphering the incoming commands, and finding the proper function to call and with which arguments.</w:t>
       </w:r>
     </w:p>
     <w:p>
@@ -2199,7 +2198,34 @@
           <w:sz w:val="20"/>
           <w:szCs w:val="20"/>
         </w:rPr>
-        <w:t>The main interaction is between the parser and the database. The majority of the following functions derive directly from the commands that the parser has to be able to execute. On the other hand, the database also talks to its relations to retrieve information. The database has a high numbered of search focused methods</w:t>
+        <w:t xml:space="preserve">The main interaction is between the parser and the database. The majority of the following functions derive directly from the commands that the parser has to be able to execute. On the other hand, the database also talks to its relations to retrieve information. The database </w:t>
+      </w:r>
+      <w:r>
+        <w:rPr>
+          <w:rFonts w:ascii="Arial" w:hAnsi="Arial" w:cs="Arial"/>
+          <w:color w:val="000000"/>
+          <w:sz w:val="20"/>
+          <w:szCs w:val="20"/>
+        </w:rPr>
+        <w:t>has a high number</w:t>
+      </w:r>
+      <w:r>
+        <w:rPr>
+          <w:rFonts w:ascii="Arial" w:hAnsi="Arial" w:cs="Arial"/>
+          <w:color w:val="000000"/>
+          <w:sz w:val="20"/>
+          <w:szCs w:val="20"/>
+        </w:rPr>
+        <w:t xml:space="preserve"> of search focused methods</w:t>
+      </w:r>
+      <w:r>
+        <w:rPr>
+          <w:rFonts w:ascii="Arial" w:hAnsi="Arial" w:cs="Arial"/>
+          <w:color w:val="000000"/>
+          <w:sz w:val="20"/>
+          <w:szCs w:val="20"/>
+        </w:rPr>
+        <w:t>, and subsequent functions to manipulate the information it finds</w:t>
       </w:r>
       <w:r>
         <w:rPr>
@@ -3940,17 +3966,15 @@
         </w:rPr>
         <w:t xml:space="preserve">,” or variable length strings for our purposes. This is the heart of a </w:t>
       </w:r>
-      <w:proofErr w:type="gramStart"/>
-      <w:r>
-        <w:rPr>
-          <w:rFonts w:ascii="Arial" w:hAnsi="Arial" w:cs="Arial"/>
-          <w:color w:val="000000"/>
-          <w:sz w:val="20"/>
-          <w:szCs w:val="20"/>
-        </w:rPr>
-        <w:t>relation,</w:t>
-      </w:r>
-      <w:proofErr w:type="gramEnd"/>
+      <w:r>
+        <w:rPr>
+          <w:rFonts w:ascii="Arial" w:hAnsi="Arial" w:cs="Arial"/>
+          <w:color w:val="000000"/>
+          <w:sz w:val="20"/>
+          <w:szCs w:val="20"/>
+        </w:rPr>
+        <w:t>relation;</w:t>
+      </w:r>
       <w:r>
         <w:rPr>
           <w:rFonts w:ascii="Arial" w:hAnsi="Arial" w:cs="Arial"/>
@@ -4612,6 +4636,35 @@
     <w:p>
       <w:pPr>
         <w:pStyle w:val="NormalWeb"/>
+        <w:numPr>
+          <w:ilvl w:val="0"/>
+          <w:numId w:val="1"/>
+        </w:numPr>
+        <w:shd w:val="clear" w:color="auto" w:fill="FFFFFF"/>
+        <w:spacing w:before="280" w:line="360" w:lineRule="atLeast"/>
+        <w:rPr>
+          <w:rFonts w:ascii="Arial" w:hAnsi="Arial" w:cs="Arial"/>
+          <w:color w:val="000000"/>
+          <w:sz w:val="20"/>
+          <w:szCs w:val="20"/>
+        </w:rPr>
+      </w:pPr>
+      <w:r>
+        <w:rPr>
+          <w:rFonts w:ascii="Arial" w:hAnsi="Arial" w:cs="Arial"/>
+          <w:color w:val="000000"/>
+          <w:sz w:val="20"/>
+          <w:szCs w:val="20"/>
+        </w:rPr>
+        <w:lastRenderedPageBreak/>
+        <w:t>The way we store types of entries can be ambiguous at times. One potential solution to keep in mind is to add a type to an attribute. So for example, an attribute would no longer be just a string name, but rather a struct with a string name and a type.</w:t>
+      </w:r>
+      <w:bookmarkStart w:id="0" w:name="_GoBack"/>
+      <w:bookmarkEnd w:id="0"/>
+    </w:p>
+    <w:p>
+      <w:pPr>
+        <w:pStyle w:val="NormalWeb"/>
         <w:shd w:val="clear" w:color="auto" w:fill="FFFFFF"/>
         <w:spacing w:before="280" w:line="360" w:lineRule="atLeast"/>
         <w:rPr>
@@ -4622,12 +4675,7 @@
           <w:szCs w:val="20"/>
         </w:rPr>
       </w:pPr>
-    </w:p>
-    <w:p>
-      <w:pPr>
-        <w:pStyle w:val="NormalWeb"/>
-        <w:shd w:val="clear" w:color="auto" w:fill="FFFFFF"/>
-        <w:spacing w:before="280" w:line="360" w:lineRule="atLeast"/>
+      <w:r>
         <w:rPr>
           <w:rFonts w:ascii="Arial" w:hAnsi="Arial" w:cs="Arial"/>
           <w:b/>
@@ -4635,16 +4683,6 @@
           <w:sz w:val="20"/>
           <w:szCs w:val="20"/>
         </w:rPr>
-      </w:pPr>
-      <w:r>
-        <w:rPr>
-          <w:rFonts w:ascii="Arial" w:hAnsi="Arial" w:cs="Arial"/>
-          <w:b/>
-          <w:color w:val="000000"/>
-          <w:sz w:val="20"/>
-          <w:szCs w:val="20"/>
-        </w:rPr>
-        <w:lastRenderedPageBreak/>
         <w:t>Assumptions</w:t>
       </w:r>
     </w:p>

</xml_diff>